<commit_message>
Added some bus constraints to the model. There is a section called notes where I've written some of the challenges I'm facing programming into the model. Nothing mega, just stuff I haven't had time to consider. I've also been adding review comments and/or colouring red sections of the model to mark bits of the notation I'm not happy with. Not sure how we address the fact half the team is not on windows PDFs? (lol)
</commit_message>
<xml_diff>
--- a/Discrete Optimisation Project Documentation.docx
+++ b/Discrete Optimisation Project Documentation.docx
@@ -5,8 +5,18 @@
     <w:p>
       <w:pPr>
         <w:pStyle w:val="Title"/>
-      </w:pPr>
-      <w:r>
+        <w:rPr>
+          <w:b/>
+          <w:bCs/>
+          <w:color w:val="1F4E79" w:themeColor="accent5" w:themeShade="80"/>
+        </w:rPr>
+      </w:pPr>
+      <w:r>
+        <w:rPr>
+          <w:b/>
+          <w:bCs/>
+          <w:color w:val="1F4E79" w:themeColor="accent5" w:themeShade="80"/>
+        </w:rPr>
         <w:t>Discrete Optimisation Project Documentation</w:t>
       </w:r>
     </w:p>
@@ -57,11 +67,34 @@
         <w:t>needed, keep this to a minimum]</w:t>
       </w:r>
     </w:p>
+    <w:p>
+      <w:r>
+        <w:t>Please just steal maths from the file “</w:t>
+      </w:r>
+      <w:r>
+        <w:t>DODM_07_ILP-VehicleRoutingProblems.pdf</w:t>
+      </w:r>
+      <w:r>
+        <w:t>”</w:t>
+      </w:r>
+      <w:r>
+        <w:t xml:space="preserve"> and leave comments about what you’re stuck on</w:t>
+      </w:r>
+      <w:r>
+        <w:t xml:space="preserve"> [Review Tab &gt; New Comment]</w:t>
+      </w:r>
+      <w:r>
+        <w:t xml:space="preserve"> </w:t>
+      </w:r>
+    </w:p>
     <w:p/>
     <w:p>
       <w:pPr>
         <w:pStyle w:val="Heading1"/>
       </w:pPr>
+      <w:r>
+        <w:t xml:space="preserve">Documentation </w:t>
+      </w:r>
       <w:r>
         <w:t>Notes</w:t>
       </w:r>
@@ -75,10 +108,46 @@
         </w:numPr>
       </w:pPr>
       <w:r>
-        <w:t>Currently the time to travel down an arc doesn’t consider the mode of transportation</w:t>
-      </w:r>
-      <w:r>
-        <w:t>. This will need to be integrated into the model later</w:t>
+        <w:t>The commodities that a person must track are:</w:t>
+      </w:r>
+    </w:p>
+    <w:p>
+      <w:pPr>
+        <w:pStyle w:val="ListParagraph"/>
+        <w:numPr>
+          <w:ilvl w:val="1"/>
+          <w:numId w:val="1"/>
+        </w:numPr>
+      </w:pPr>
+      <w:r>
+        <w:t xml:space="preserve">Time, money, number of times changed public transportation, </w:t>
+      </w:r>
+      <w:r>
+        <w:t>spending costs</w:t>
+      </w:r>
+      <w:r>
+        <w:t>, current mode of transportation</w:t>
+      </w:r>
+    </w:p>
+    <w:p>
+      <w:pPr>
+        <w:pStyle w:val="ListParagraph"/>
+        <w:numPr>
+          <w:ilvl w:val="1"/>
+          <w:numId w:val="1"/>
+        </w:numPr>
+      </w:pPr>
+      <w:r>
+        <w:t xml:space="preserve">We will have to nick </w:t>
+      </w:r>
+      <w:r>
+        <w:t>constraints</w:t>
+      </w:r>
+      <w:r>
+        <w:t xml:space="preserve"> from commodity flow maybe? I would just like to </w:t>
+      </w:r>
+      <w:r>
+        <w:t>sum out where they go i.e. [sum(places been * cost of places) &lt; total money] but I’m not sure its that simple</w:t>
       </w:r>
     </w:p>
     <w:p>
@@ -90,27 +159,43 @@
         </w:numPr>
       </w:pPr>
       <w:r>
-        <w:t>The commodities that a person must track are:</w:t>
+        <w:t>An i</w:t>
+      </w:r>
+      <w:r>
+        <w:t>ssue with the model is that at the moment a person can’t visit the same place twice</w:t>
+      </w:r>
+      <w:r>
+        <w:t>, this will be an issue if people cant directly travel between nodes</w:t>
+      </w:r>
+      <w:r>
+        <w:t xml:space="preserve">, as people will have to </w:t>
+      </w:r>
+      <w:r>
+        <w:t xml:space="preserve">return to </w:t>
+      </w:r>
+      <w:r>
+        <w:t xml:space="preserve">nodes </w:t>
+      </w:r>
+      <w:r>
+        <w:t xml:space="preserve">they already have been to </w:t>
+      </w:r>
+      <w:r>
+        <w:t>between timed tasks</w:t>
       </w:r>
     </w:p>
     <w:p>
       <w:pPr>
         <w:pStyle w:val="ListParagraph"/>
         <w:numPr>
-          <w:ilvl w:val="1"/>
+          <w:ilvl w:val="0"/>
           <w:numId w:val="1"/>
         </w:numPr>
       </w:pPr>
       <w:r>
-        <w:t xml:space="preserve">Time, money, number of times changed public transportation, </w:t>
-      </w:r>
-      <w:r>
-        <w:t>spending costs</w:t>
-      </w:r>
-      <w:r>
-        <w:t>, current mode of transportation</w:t>
-      </w:r>
-    </w:p>
+        <w:t>The capacity of nodes and modes of transports is not yet considered by the model</w:t>
+      </w:r>
+    </w:p>
+    <w:p/>
     <w:p>
       <w:pPr>
         <w:pStyle w:val="Heading1"/>
@@ -119,12 +204,109 @@
         <w:t>Assumptions</w:t>
       </w:r>
     </w:p>
+    <w:p>
+      <w:pPr>
+        <w:pStyle w:val="ListParagraph"/>
+        <w:numPr>
+          <w:ilvl w:val="0"/>
+          <w:numId w:val="2"/>
+        </w:numPr>
+      </w:pPr>
+      <w:r>
+        <w:t xml:space="preserve">A bus spends </w:t>
+      </w:r>
+      <w:r>
+        <w:t>no time at a bus stop</w:t>
+      </w:r>
+    </w:p>
+    <w:p>
+      <w:pPr>
+        <w:pStyle w:val="ListParagraph"/>
+        <w:numPr>
+          <w:ilvl w:val="0"/>
+          <w:numId w:val="2"/>
+        </w:numPr>
+      </w:pPr>
+      <w:r>
+        <w:t xml:space="preserve">A </w:t>
+      </w:r>
+      <w:r>
+        <w:t xml:space="preserve">bus can be caught anytime within a </w:t>
+      </w:r>
+      <w:r>
+        <w:t>x</w:t>
+      </w:r>
+      <w:r>
+        <w:t xml:space="preserve"> </w:t>
+      </w:r>
+      <w:r>
+        <w:t>second</w:t>
+      </w:r>
+      <w:r>
+        <w:t xml:space="preserve"> window before it arrives at a point</w:t>
+      </w:r>
+      <w:r>
+        <w:t xml:space="preserve">. This time is </w:t>
+      </w:r>
+      <w:r>
+        <w:t>call</w:t>
+      </w:r>
+      <w:r>
+        <w:t>ed</w:t>
+      </w:r>
+      <w:r>
+        <w:t xml:space="preserve"> the bus relaxation</w:t>
+      </w:r>
+      <w:r>
+        <w:t xml:space="preserve"> (I assume 60 seconds is fine, however we can tune this)</w:t>
+      </w:r>
+    </w:p>
+    <w:p>
+      <w:pPr>
+        <w:pStyle w:val="ListParagraph"/>
+        <w:numPr>
+          <w:ilvl w:val="0"/>
+          <w:numId w:val="2"/>
+        </w:numPr>
+      </w:pPr>
+      <w:r>
+        <w:t xml:space="preserve">The travel times of two people riding the same bus </w:t>
+      </w:r>
+      <w:r>
+        <w:t>are modelled separately</w:t>
+      </w:r>
+      <w:r>
+        <w:t xml:space="preserve"> and may lag between each other according to the bus relaxation parameter</w:t>
+      </w:r>
+    </w:p>
+    <w:p>
+      <w:pPr>
+        <w:pStyle w:val="ListParagraph"/>
+        <w:numPr>
+          <w:ilvl w:val="0"/>
+          <w:numId w:val="2"/>
+        </w:numPr>
+      </w:pPr>
+      <w:r>
+        <w:t xml:space="preserve">The </w:t>
+      </w:r>
+      <w:r>
+        <w:t xml:space="preserve">indexing of moves is currently assumed to be {1 = walking, 2 = Cycling, 3 = Bus}. </w:t>
+      </w:r>
+      <w:r>
+        <w:t xml:space="preserve">I will be worth asking the prof if we are ok to always assume this is the case. </w:t>
+      </w:r>
+      <w:r>
+        <w:t>Otherwise,</w:t>
+      </w:r>
+      <w:r>
+        <w:t xml:space="preserve"> t</w:t>
+      </w:r>
+      <w:r>
+        <w:t>here will have to be some hardcoding in the model to catch instances in the inputs where this is not the case.</w:t>
+      </w:r>
+    </w:p>
     <w:p/>
-    <w:p>
-      <w:pPr>
-        <w:jc w:val="center"/>
-      </w:pPr>
-    </w:p>
     <w:p>
       <w:pPr>
         <w:pStyle w:val="Heading1"/>
@@ -177,18 +359,90 @@
             <w:rPr>
               <w:rFonts w:ascii="Cambria Math" w:hAnsi="Cambria Math"/>
             </w:rPr>
-            <m:t>o</m:t>
-          </m:r>
-          <m:r>
-            <w:rPr>
-              <w:rFonts w:ascii="Cambria Math" w:hAnsi="Cambria Math"/>
-            </w:rPr>
-            <m:t>de ;p=person</m:t>
+            <m:t>ode ;p=person</m:t>
           </m:r>
         </m:oMath>
       </m:oMathPara>
     </w:p>
-    <w:p/>
+    <w:p>
+      <w:pPr>
+        <w:rPr>
+          <w:rFonts w:asciiTheme="majorHAnsi" w:eastAsiaTheme="majorEastAsia" w:hAnsiTheme="majorHAnsi" w:cstheme="majorBidi"/>
+        </w:rPr>
+      </w:pPr>
+      <m:oMathPara>
+        <m:oMath>
+          <m:r>
+            <w:rPr>
+              <w:rFonts w:ascii="Cambria Math" w:eastAsiaTheme="majorEastAsia" w:hAnsi="Cambria Math" w:cstheme="majorBidi"/>
+            </w:rPr>
+            <m:t>d=</m:t>
+          </m:r>
+          <m:m>
+            <m:mPr>
+              <m:mcs>
+                <m:mc>
+                  <m:mcPr>
+                    <m:count m:val="1"/>
+                    <m:mcJc m:val="center"/>
+                  </m:mcPr>
+                </m:mc>
+              </m:mcs>
+              <m:ctrlPr>
+                <w:rPr>
+                  <w:rFonts w:ascii="Cambria Math" w:eastAsiaTheme="majorEastAsia" w:hAnsi="Cambria Math" w:cstheme="majorBidi"/>
+                  <w:i/>
+                </w:rPr>
+              </m:ctrlPr>
+            </m:mPr>
+            <m:mr>
+              <m:e>
+                <m:r>
+                  <w:rPr>
+                    <w:rFonts w:ascii="Cambria Math" w:eastAsiaTheme="majorEastAsia" w:hAnsi="Cambria Math" w:cstheme="majorBidi"/>
+                  </w:rPr>
+                  <m:t xml:space="preserve">departure time number d. Each bus stops have a number </m:t>
+                </m:r>
+              </m:e>
+            </m:mr>
+            <m:mr>
+              <m:e>
+                <m:r>
+                  <w:rPr>
+                    <w:rFonts w:ascii="Cambria Math" w:eastAsiaTheme="majorEastAsia" w:hAnsi="Cambria Math" w:cstheme="majorBidi"/>
+                  </w:rPr>
+                  <m:t>of departure times, each of which are indexed with a number</m:t>
+                </m:r>
+              </m:e>
+            </m:mr>
+          </m:m>
+        </m:oMath>
+      </m:oMathPara>
+    </w:p>
+    <w:p>
+      <w:pPr>
+        <w:rPr>
+          <w:rFonts w:asciiTheme="majorHAnsi" w:eastAsiaTheme="majorEastAsia" w:hAnsiTheme="majorHAnsi" w:cstheme="majorBidi"/>
+        </w:rPr>
+      </w:pPr>
+      <m:oMathPara>
+        <m:oMath>
+          <m:r>
+            <w:rPr>
+              <w:rFonts w:ascii="Cambria Math" w:eastAsiaTheme="majorEastAsia" w:hAnsi="Cambria Math" w:cstheme="majorBidi"/>
+            </w:rPr>
+            <w:lastRenderedPageBreak/>
+            <m:t>r=</m:t>
+          </m:r>
+          <m:r>
+            <w:rPr>
+              <w:rFonts w:ascii="Cambria Math" w:eastAsiaTheme="majorEastAsia" w:hAnsi="Cambria Math" w:cstheme="majorBidi"/>
+            </w:rPr>
+            <m:t>bus route number r</m:t>
+          </m:r>
+        </m:oMath>
+      </m:oMathPara>
+    </w:p>
     <w:p/>
     <w:p>
       <w:pPr>
@@ -240,168 +494,305 @@
             <w:rPr>
               <w:rFonts w:ascii="Cambria Math" w:eastAsiaTheme="minorEastAsia" w:hAnsi="Cambria Math"/>
             </w:rPr>
-            <m:t>→</m:t>
+            <m:t>→whether person p travels down arc ij on tranportation mode m</m:t>
           </m:r>
           <m:r>
             <w:rPr>
               <w:rFonts w:ascii="Cambria Math" w:eastAsiaTheme="minorEastAsia" w:hAnsi="Cambria Math"/>
             </w:rPr>
-            <m:t>w</m:t>
+            <m:t xml:space="preserve"> (</m:t>
           </m:r>
           <m:r>
             <w:rPr>
               <w:rFonts w:ascii="Cambria Math" w:eastAsiaTheme="minorEastAsia" w:hAnsi="Cambria Math"/>
             </w:rPr>
-            <m:t>h</m:t>
-          </m:r>
-          <m:r>
-            <w:rPr>
-              <w:rFonts w:ascii="Cambria Math" w:eastAsiaTheme="minorEastAsia" w:hAnsi="Cambria Math"/>
-            </w:rPr>
-            <m:t>et</m:t>
-          </m:r>
-          <m:r>
-            <w:rPr>
-              <w:rFonts w:ascii="Cambria Math" w:eastAsiaTheme="minorEastAsia" w:hAnsi="Cambria Math"/>
-            </w:rPr>
-            <m:t>h</m:t>
-          </m:r>
-          <m:r>
-            <w:rPr>
-              <w:rFonts w:ascii="Cambria Math" w:eastAsiaTheme="minorEastAsia" w:hAnsi="Cambria Math"/>
-            </w:rPr>
-            <m:t>er</m:t>
-          </m:r>
-          <m:r>
-            <w:rPr>
-              <w:rFonts w:ascii="Cambria Math" w:eastAsiaTheme="minorEastAsia" w:hAnsi="Cambria Math"/>
-            </w:rPr>
-            <m:t xml:space="preserve"> </m:t>
-          </m:r>
-          <m:r>
-            <w:rPr>
-              <w:rFonts w:ascii="Cambria Math" w:eastAsiaTheme="minorEastAsia" w:hAnsi="Cambria Math"/>
-            </w:rPr>
-            <m:t>p</m:t>
-          </m:r>
-          <m:r>
-            <w:rPr>
-              <w:rFonts w:ascii="Cambria Math" w:eastAsiaTheme="minorEastAsia" w:hAnsi="Cambria Math"/>
-            </w:rPr>
-            <m:t>erson</m:t>
-          </m:r>
-          <m:r>
-            <w:rPr>
-              <w:rFonts w:ascii="Cambria Math" w:eastAsiaTheme="minorEastAsia" w:hAnsi="Cambria Math"/>
-            </w:rPr>
-            <m:t xml:space="preserve"> </m:t>
-          </m:r>
-          <m:r>
-            <w:rPr>
-              <w:rFonts w:ascii="Cambria Math" w:eastAsiaTheme="minorEastAsia" w:hAnsi="Cambria Math"/>
-            </w:rPr>
-            <m:t>p</m:t>
-          </m:r>
-          <m:r>
-            <w:rPr>
-              <w:rFonts w:ascii="Cambria Math" w:eastAsiaTheme="minorEastAsia" w:hAnsi="Cambria Math"/>
-            </w:rPr>
-            <m:t xml:space="preserve"> </m:t>
-          </m:r>
-          <m:r>
-            <w:rPr>
-              <w:rFonts w:ascii="Cambria Math" w:eastAsiaTheme="minorEastAsia" w:hAnsi="Cambria Math"/>
-            </w:rPr>
-            <m:t>travels</m:t>
-          </m:r>
-          <m:r>
-            <w:rPr>
-              <w:rFonts w:ascii="Cambria Math" w:eastAsiaTheme="minorEastAsia" w:hAnsi="Cambria Math"/>
-            </w:rPr>
-            <m:t xml:space="preserve"> </m:t>
-          </m:r>
-          <m:r>
-            <w:rPr>
-              <w:rFonts w:ascii="Cambria Math" w:eastAsiaTheme="minorEastAsia" w:hAnsi="Cambria Math"/>
-            </w:rPr>
-            <m:t>down</m:t>
-          </m:r>
-          <m:r>
-            <w:rPr>
-              <w:rFonts w:ascii="Cambria Math" w:eastAsiaTheme="minorEastAsia" w:hAnsi="Cambria Math"/>
-            </w:rPr>
-            <m:t xml:space="preserve"> </m:t>
-          </m:r>
-          <m:r>
-            <w:rPr>
-              <w:rFonts w:ascii="Cambria Math" w:eastAsiaTheme="minorEastAsia" w:hAnsi="Cambria Math"/>
-            </w:rPr>
-            <m:t>arc</m:t>
-          </m:r>
-          <m:r>
-            <w:rPr>
-              <w:rFonts w:ascii="Cambria Math" w:eastAsiaTheme="minorEastAsia" w:hAnsi="Cambria Math"/>
-            </w:rPr>
-            <m:t xml:space="preserve"> </m:t>
-          </m:r>
-          <m:r>
-            <w:rPr>
-              <w:rFonts w:ascii="Cambria Math" w:eastAsiaTheme="minorEastAsia" w:hAnsi="Cambria Math"/>
-            </w:rPr>
-            <m:t>ij</m:t>
-          </m:r>
-          <m:r>
-            <w:rPr>
-              <w:rFonts w:ascii="Cambria Math" w:eastAsiaTheme="minorEastAsia" w:hAnsi="Cambria Math"/>
-            </w:rPr>
-            <m:t xml:space="preserve"> </m:t>
-          </m:r>
-          <m:r>
-            <w:rPr>
-              <w:rFonts w:ascii="Cambria Math" w:eastAsiaTheme="minorEastAsia" w:hAnsi="Cambria Math"/>
-            </w:rPr>
-            <m:t>on</m:t>
-          </m:r>
-          <m:r>
-            <w:rPr>
-              <w:rFonts w:ascii="Cambria Math" w:eastAsiaTheme="minorEastAsia" w:hAnsi="Cambria Math"/>
-            </w:rPr>
-            <m:t xml:space="preserve"> </m:t>
-          </m:r>
-          <m:r>
-            <w:rPr>
-              <w:rFonts w:ascii="Cambria Math" w:eastAsiaTheme="minorEastAsia" w:hAnsi="Cambria Math"/>
-            </w:rPr>
-            <m:t>tranportation</m:t>
-          </m:r>
-          <m:r>
-            <w:rPr>
-              <w:rFonts w:ascii="Cambria Math" w:eastAsiaTheme="minorEastAsia" w:hAnsi="Cambria Math"/>
-            </w:rPr>
-            <m:t xml:space="preserve"> </m:t>
-          </m:r>
-          <m:r>
-            <w:rPr>
-              <w:rFonts w:ascii="Cambria Math" w:eastAsiaTheme="minorEastAsia" w:hAnsi="Cambria Math"/>
-            </w:rPr>
-            <m:t>mode</m:t>
-          </m:r>
-          <m:r>
-            <w:rPr>
-              <w:rFonts w:ascii="Cambria Math" w:eastAsiaTheme="minorEastAsia" w:hAnsi="Cambria Math"/>
-            </w:rPr>
-            <m:t xml:space="preserve"> </m:t>
-          </m:r>
-          <m:r>
-            <w:rPr>
-              <w:rFonts w:ascii="Cambria Math" w:eastAsiaTheme="minorEastAsia" w:hAnsi="Cambria Math"/>
-            </w:rPr>
-            <m:t>m</m:t>
+            <m:t>Bool)</m:t>
           </m:r>
         </m:oMath>
       </m:oMathPara>
     </w:p>
-    <w:p/>
+    <w:p>
+      <w:pPr>
+        <w:rPr>
+          <w:rFonts w:eastAsiaTheme="minorEastAsia"/>
+        </w:rPr>
+      </w:pPr>
+      <m:oMathPara>
+        <m:oMath>
+          <m:sSubSup>
+            <m:sSubSupPr>
+              <m:ctrlPr>
+                <w:rPr>
+                  <w:rFonts w:ascii="Cambria Math" w:hAnsi="Cambria Math"/>
+                  <w:i/>
+                </w:rPr>
+              </m:ctrlPr>
+            </m:sSubSupPr>
+            <m:e>
+              <m:r>
+                <w:rPr>
+                  <w:rFonts w:ascii="Cambria Math" w:hAnsi="Cambria Math"/>
+                </w:rPr>
+                <m:t>z</m:t>
+              </m:r>
+            </m:e>
+            <m:sub>
+              <m:r>
+                <w:rPr>
+                  <w:rFonts w:ascii="Cambria Math" w:hAnsi="Cambria Math"/>
+                </w:rPr>
+                <m:t>ijd</m:t>
+              </m:r>
+            </m:sub>
+            <m:sup>
+              <m:r>
+                <w:rPr>
+                  <w:rFonts w:ascii="Cambria Math" w:hAnsi="Cambria Math"/>
+                </w:rPr>
+                <m:t>p</m:t>
+              </m:r>
+            </m:sup>
+          </m:sSubSup>
+          <m:r>
+            <w:rPr>
+              <w:rFonts w:ascii="Cambria Math" w:hAnsi="Cambria Math"/>
+            </w:rPr>
+            <m:t>→</m:t>
+          </m:r>
+          <m:r>
+            <w:rPr>
+              <w:rFonts w:ascii="Cambria Math" w:eastAsiaTheme="minorEastAsia" w:hAnsi="Cambria Math"/>
+            </w:rPr>
+            <m:t xml:space="preserve"> </m:t>
+          </m:r>
+          <m:r>
+            <w:rPr>
+              <w:rFonts w:ascii="Cambria Math" w:eastAsiaTheme="minorEastAsia" w:hAnsi="Cambria Math"/>
+            </w:rPr>
+            <m:t xml:space="preserve">whether person p </m:t>
+          </m:r>
+          <m:r>
+            <w:rPr>
+              <w:rFonts w:ascii="Cambria Math" w:eastAsiaTheme="minorEastAsia" w:hAnsi="Cambria Math"/>
+            </w:rPr>
+            <m:t xml:space="preserve">leaves node i via </m:t>
+          </m:r>
+          <m:r>
+            <w:rPr>
+              <w:rFonts w:ascii="Cambria Math" w:eastAsiaTheme="minorEastAsia" w:hAnsi="Cambria Math"/>
+            </w:rPr>
+            <m:t xml:space="preserve">bus </m:t>
+          </m:r>
+          <m:r>
+            <w:rPr>
+              <w:rFonts w:ascii="Cambria Math" w:eastAsiaTheme="minorEastAsia" w:hAnsi="Cambria Math"/>
+            </w:rPr>
+            <m:t xml:space="preserve">to </m:t>
+          </m:r>
+          <m:r>
+            <w:rPr>
+              <w:rFonts w:ascii="Cambria Math" w:eastAsiaTheme="minorEastAsia" w:hAnsi="Cambria Math"/>
+            </w:rPr>
+            <m:t xml:space="preserve">travelling down ij at departure number </m:t>
+          </m:r>
+          <m:r>
+            <w:rPr>
+              <w:rFonts w:ascii="Cambria Math" w:eastAsiaTheme="minorEastAsia" w:hAnsi="Cambria Math"/>
+            </w:rPr>
+            <m:t>d</m:t>
+          </m:r>
+        </m:oMath>
+      </m:oMathPara>
+    </w:p>
+    <w:p>
+      <w:pPr>
+        <w:rPr>
+          <w:rFonts w:eastAsiaTheme="minorEastAsia"/>
+        </w:rPr>
+      </w:pPr>
+      <m:oMathPara>
+        <m:oMath>
+          <m:sSubSup>
+            <m:sSubSupPr>
+              <m:ctrlPr>
+                <w:rPr>
+                  <w:rFonts w:ascii="Cambria Math" w:eastAsiaTheme="minorEastAsia" w:hAnsi="Cambria Math"/>
+                  <w:i/>
+                </w:rPr>
+              </m:ctrlPr>
+            </m:sSubSupPr>
+            <m:e>
+              <m:r>
+                <w:rPr>
+                  <w:rFonts w:ascii="Cambria Math" w:eastAsiaTheme="minorEastAsia" w:hAnsi="Cambria Math"/>
+                </w:rPr>
+                <m:t>fbus</m:t>
+              </m:r>
+            </m:e>
+            <m:sub>
+              <m:r>
+                <w:rPr>
+                  <w:rFonts w:ascii="Cambria Math" w:eastAsiaTheme="minorEastAsia" w:hAnsi="Cambria Math"/>
+                </w:rPr>
+                <m:t>i</m:t>
+              </m:r>
+              <m:r>
+                <w:rPr>
+                  <w:rFonts w:ascii="Cambria Math" w:eastAsiaTheme="minorEastAsia" w:hAnsi="Cambria Math"/>
+                </w:rPr>
+                <m:t>rd</m:t>
+              </m:r>
+            </m:sub>
+            <m:sup>
+              <m:r>
+                <w:rPr>
+                  <w:rFonts w:ascii="Cambria Math" w:eastAsiaTheme="minorEastAsia" w:hAnsi="Cambria Math"/>
+                </w:rPr>
+                <m:t>p</m:t>
+              </m:r>
+            </m:sup>
+          </m:sSubSup>
+          <m:r>
+            <w:rPr>
+              <w:rFonts w:ascii="Cambria Math" w:eastAsiaTheme="minorEastAsia" w:hAnsi="Cambria Math"/>
+            </w:rPr>
+            <m:t>→</m:t>
+          </m:r>
+          <m:m>
+            <m:mPr>
+              <m:mcs>
+                <m:mc>
+                  <m:mcPr>
+                    <m:count m:val="1"/>
+                    <m:mcJc m:val="center"/>
+                  </m:mcPr>
+                </m:mc>
+              </m:mcs>
+              <m:ctrlPr>
+                <w:rPr>
+                  <w:rFonts w:ascii="Cambria Math" w:eastAsiaTheme="minorEastAsia" w:hAnsi="Cambria Math"/>
+                  <w:i/>
+                </w:rPr>
+              </m:ctrlPr>
+            </m:mPr>
+            <m:mr>
+              <m:e>
+                <m:r>
+                  <w:rPr>
+                    <w:rFonts w:ascii="Cambria Math" w:eastAsiaTheme="minorEastAsia" w:hAnsi="Cambria Math"/>
+                  </w:rPr>
+                  <m:t>whether fare for bus is incurred for</m:t>
+                </m:r>
+              </m:e>
+            </m:mr>
+            <m:mr>
+              <m:e>
+                <m:d>
+                  <m:dPr>
+                    <m:ctrlPr>
+                      <w:rPr>
+                        <w:rFonts w:ascii="Cambria Math" w:eastAsiaTheme="minorEastAsia" w:hAnsi="Cambria Math"/>
+                        <w:i/>
+                      </w:rPr>
+                    </m:ctrlPr>
+                  </m:dPr>
+                  <m:e>
+                    <m:r>
+                      <w:rPr>
+                        <w:rFonts w:ascii="Cambria Math" w:eastAsiaTheme="minorEastAsia" w:hAnsi="Cambria Math"/>
+                      </w:rPr>
+                      <m:t>node i, route r, departure time d</m:t>
+                    </m:r>
+                  </m:e>
+                </m:d>
+              </m:e>
+            </m:mr>
+          </m:m>
+          <m:r>
+            <w:rPr>
+              <w:rFonts w:ascii="Cambria Math" w:eastAsiaTheme="minorEastAsia" w:hAnsi="Cambria Math"/>
+            </w:rPr>
+            <m:t xml:space="preserve"> </m:t>
+          </m:r>
+        </m:oMath>
+      </m:oMathPara>
+    </w:p>
+    <w:p>
+      <w:pPr>
+        <w:rPr>
+          <w:rFonts w:eastAsiaTheme="minorEastAsia"/>
+        </w:rPr>
+      </w:pPr>
+      <m:oMathPara>
+        <m:oMath>
+          <m:sSubSup>
+            <m:sSubSupPr>
+              <m:ctrlPr>
+                <w:rPr>
+                  <w:rFonts w:ascii="Cambria Math" w:eastAsiaTheme="minorEastAsia" w:hAnsi="Cambria Math"/>
+                  <w:i/>
+                </w:rPr>
+              </m:ctrlPr>
+            </m:sSubSupPr>
+            <m:e>
+              <m:r>
+                <w:rPr>
+                  <w:rFonts w:ascii="Cambria Math" w:eastAsiaTheme="minorEastAsia" w:hAnsi="Cambria Math"/>
+                </w:rPr>
+                <m:t>fb</m:t>
+              </m:r>
+              <m:r>
+                <w:rPr>
+                  <w:rFonts w:ascii="Cambria Math" w:eastAsiaTheme="minorEastAsia" w:hAnsi="Cambria Math"/>
+                </w:rPr>
+                <m:t>ike</m:t>
+              </m:r>
+            </m:e>
+            <m:sub>
+              <m:r>
+                <w:rPr>
+                  <w:rFonts w:ascii="Cambria Math" w:eastAsiaTheme="minorEastAsia" w:hAnsi="Cambria Math"/>
+                </w:rPr>
+                <m:t>i</m:t>
+              </m:r>
+            </m:sub>
+            <m:sup>
+              <m:r>
+                <w:rPr>
+                  <w:rFonts w:ascii="Cambria Math" w:eastAsiaTheme="minorEastAsia" w:hAnsi="Cambria Math"/>
+                </w:rPr>
+                <m:t>p</m:t>
+              </m:r>
+            </m:sup>
+          </m:sSubSup>
+          <m:r>
+            <w:rPr>
+              <w:rFonts w:ascii="Cambria Math" w:eastAsiaTheme="minorEastAsia" w:hAnsi="Cambria Math"/>
+            </w:rPr>
+            <m:t xml:space="preserve">→whether fare for </m:t>
+          </m:r>
+          <m:r>
+            <w:rPr>
+              <w:rFonts w:ascii="Cambria Math" w:eastAsiaTheme="minorEastAsia" w:hAnsi="Cambria Math"/>
+            </w:rPr>
+            <m:t xml:space="preserve">bike </m:t>
+          </m:r>
+          <m:r>
+            <w:rPr>
+              <w:rFonts w:ascii="Cambria Math" w:eastAsiaTheme="minorEastAsia" w:hAnsi="Cambria Math"/>
+            </w:rPr>
+            <m:t>is incurred at node i</m:t>
+          </m:r>
+        </m:oMath>
+      </m:oMathPara>
+    </w:p>
+    <w:p>
+      <w:pPr>
+        <w:rPr>
+          <w:rFonts w:eastAsiaTheme="minorEastAsia"/>
+        </w:rPr>
+      </w:pPr>
+    </w:p>
     <w:p>
       <w:pPr>
         <w:pStyle w:val="Heading1"/>
@@ -471,88 +862,18 @@
             <w:rPr>
               <w:rFonts w:ascii="Cambria Math" w:eastAsiaTheme="minorEastAsia" w:hAnsi="Cambria Math"/>
             </w:rPr>
-            <m:t>→</m:t>
-          </m:r>
-          <m:r>
-            <w:rPr>
-              <w:rFonts w:ascii="Cambria Math" w:eastAsiaTheme="minorEastAsia" w:hAnsi="Cambria Math"/>
-            </w:rPr>
-            <m:t>time</m:t>
-          </m:r>
-          <m:r>
-            <w:rPr>
-              <w:rFonts w:ascii="Cambria Math" w:eastAsiaTheme="minorEastAsia" w:hAnsi="Cambria Math"/>
-            </w:rPr>
-            <m:t xml:space="preserve"> </m:t>
-          </m:r>
-          <m:r>
-            <w:rPr>
-              <w:rFonts w:ascii="Cambria Math" w:eastAsiaTheme="minorEastAsia" w:hAnsi="Cambria Math"/>
-            </w:rPr>
-            <m:t>t</m:t>
-          </m:r>
-          <m:r>
-            <w:rPr>
-              <w:rFonts w:ascii="Cambria Math" w:eastAsiaTheme="minorEastAsia" w:hAnsi="Cambria Math"/>
-            </w:rPr>
-            <m:t>h</m:t>
-          </m:r>
-          <m:r>
-            <w:rPr>
-              <w:rFonts w:ascii="Cambria Math" w:eastAsiaTheme="minorEastAsia" w:hAnsi="Cambria Math"/>
-            </w:rPr>
-            <m:t>at</m:t>
-          </m:r>
-          <m:r>
-            <w:rPr>
-              <w:rFonts w:ascii="Cambria Math" w:eastAsiaTheme="minorEastAsia" w:hAnsi="Cambria Math"/>
-            </w:rPr>
-            <m:t xml:space="preserve"> </m:t>
-          </m:r>
-          <m:r>
-            <w:rPr>
-              <w:rFonts w:ascii="Cambria Math" w:eastAsiaTheme="minorEastAsia" w:hAnsi="Cambria Math"/>
-            </w:rPr>
-            <m:t>a</m:t>
-          </m:r>
-          <m:r>
-            <w:rPr>
-              <w:rFonts w:ascii="Cambria Math" w:eastAsiaTheme="minorEastAsia" w:hAnsi="Cambria Math"/>
-            </w:rPr>
-            <m:t xml:space="preserve"> </m:t>
-          </m:r>
-          <m:r>
-            <w:rPr>
-              <w:rFonts w:ascii="Cambria Math" w:eastAsiaTheme="minorEastAsia" w:hAnsi="Cambria Math"/>
-            </w:rPr>
-            <m:t>task</m:t>
-          </m:r>
-          <m:r>
-            <w:rPr>
-              <w:rFonts w:ascii="Cambria Math" w:eastAsiaTheme="minorEastAsia" w:hAnsi="Cambria Math"/>
-            </w:rPr>
-            <m:t xml:space="preserve"> </m:t>
-          </m:r>
-          <m:r>
-            <w:rPr>
-              <w:rFonts w:ascii="Cambria Math" w:eastAsiaTheme="minorEastAsia" w:hAnsi="Cambria Math"/>
-            </w:rPr>
-            <m:t>is</m:t>
-          </m:r>
-          <m:r>
-            <w:rPr>
-              <w:rFonts w:ascii="Cambria Math" w:eastAsiaTheme="minorEastAsia" w:hAnsi="Cambria Math"/>
-            </w:rPr>
-            <m:t xml:space="preserve"> </m:t>
-          </m:r>
-          <m:r>
-            <w:rPr>
-              <w:rFonts w:ascii="Cambria Math" w:eastAsiaTheme="minorEastAsia" w:hAnsi="Cambria Math"/>
-            </w:rPr>
-            <m:t>started</m:t>
+            <m:t>→time that a task is started</m:t>
           </m:r>
         </m:oMath>
       </m:oMathPara>
+    </w:p>
+    <w:p>
+      <w:pPr>
+        <w:rPr>
+          <w:rFonts w:eastAsiaTheme="minorEastAsia"/>
+          <w:i/>
+        </w:rPr>
+      </w:pPr>
     </w:p>
     <w:p>
       <w:pPr>
@@ -598,7 +919,6 @@
         </w:rPr>
         <w:t xml:space="preserve">fully dependant on other variables, this is generally used if various variables need to be consolidated into a single figure </w:t>
       </w:r>
-      <w:proofErr w:type="gramStart"/>
       <w:r>
         <w:rPr>
           <w:b/>
@@ -606,9 +926,8 @@
           <w:i/>
           <w:iCs/>
         </w:rPr>
-        <w:t>i.e.</w:t>
-      </w:r>
-      <w:proofErr w:type="gramEnd"/>
+        <w:t>i.e.,</w:t>
+      </w:r>
       <w:r>
         <w:rPr>
           <w:b/>
@@ -616,7 +935,7 @@
           <w:i/>
           <w:iCs/>
         </w:rPr>
-        <w:t xml:space="preserve"> the sum of costs. Please </w:t>
+        <w:t xml:space="preserve"> the sum of costs. Please note that when using these </w:t>
       </w:r>
       <w:r>
         <w:rPr>
@@ -625,10 +944,8 @@
           <w:i/>
           <w:iCs/>
         </w:rPr>
-        <w:lastRenderedPageBreak/>
-        <w:t xml:space="preserve">note that when using these </w:t>
-      </w:r>
-      <w:proofErr w:type="gramStart"/>
+        <w:t>variables,</w:t>
+      </w:r>
       <w:r>
         <w:rPr>
           <w:b/>
@@ -636,9 +953,8 @@
           <w:i/>
           <w:iCs/>
         </w:rPr>
-        <w:t>variables</w:t>
-      </w:r>
-      <w:proofErr w:type="gramEnd"/>
+        <w:t xml:space="preserve"> </w:t>
+      </w:r>
       <w:r>
         <w:rPr>
           <w:b/>
@@ -646,7 +962,7 @@
           <w:i/>
           <w:iCs/>
         </w:rPr>
-        <w:t xml:space="preserve"> </w:t>
+        <w:t xml:space="preserve">the developer needs to be careful not to make any illegal calculations </w:t>
       </w:r>
       <w:r>
         <w:rPr>
@@ -655,15 +971,6 @@
           <w:i/>
           <w:iCs/>
         </w:rPr>
-        <w:t xml:space="preserve">the developer needs to be careful not to make any illegal calculations </w:t>
-      </w:r>
-      <w:r>
-        <w:rPr>
-          <w:b/>
-          <w:bCs/>
-          <w:i/>
-          <w:iCs/>
-        </w:rPr>
         <w:t>this new variable</w:t>
       </w:r>
     </w:p>
@@ -748,157 +1055,7 @@
             <w:rPr>
               <w:rFonts w:ascii="Cambria Math" w:hAnsi="Cambria Math"/>
             </w:rPr>
-            <m:t>→</m:t>
-          </m:r>
-          <m:r>
-            <w:rPr>
-              <w:rFonts w:ascii="Cambria Math" w:hAnsi="Cambria Math"/>
-            </w:rPr>
-            <m:t>Boolean</m:t>
-          </m:r>
-          <m:r>
-            <w:rPr>
-              <w:rFonts w:ascii="Cambria Math" w:hAnsi="Cambria Math"/>
-            </w:rPr>
-            <m:t xml:space="preserve"> </m:t>
-          </m:r>
-          <m:r>
-            <w:rPr>
-              <w:rFonts w:ascii="Cambria Math" w:hAnsi="Cambria Math"/>
-            </w:rPr>
-            <m:t>w</m:t>
-          </m:r>
-          <m:r>
-            <w:rPr>
-              <w:rFonts w:ascii="Cambria Math" w:hAnsi="Cambria Math"/>
-            </w:rPr>
-            <m:t>h</m:t>
-          </m:r>
-          <m:r>
-            <w:rPr>
-              <w:rFonts w:ascii="Cambria Math" w:hAnsi="Cambria Math"/>
-            </w:rPr>
-            <m:t>et</m:t>
-          </m:r>
-          <m:r>
-            <w:rPr>
-              <w:rFonts w:ascii="Cambria Math" w:hAnsi="Cambria Math"/>
-            </w:rPr>
-            <m:t>h</m:t>
-          </m:r>
-          <m:r>
-            <w:rPr>
-              <w:rFonts w:ascii="Cambria Math" w:hAnsi="Cambria Math"/>
-            </w:rPr>
-            <m:t>er</m:t>
-          </m:r>
-          <m:r>
-            <w:rPr>
-              <w:rFonts w:ascii="Cambria Math" w:hAnsi="Cambria Math"/>
-            </w:rPr>
-            <m:t xml:space="preserve"> </m:t>
-          </m:r>
-          <m:r>
-            <w:rPr>
-              <w:rFonts w:ascii="Cambria Math" w:hAnsi="Cambria Math"/>
-            </w:rPr>
-            <m:t>node</m:t>
-          </m:r>
-          <m:r>
-            <w:rPr>
-              <w:rFonts w:ascii="Cambria Math" w:hAnsi="Cambria Math"/>
-            </w:rPr>
-            <m:t xml:space="preserve"> </m:t>
-          </m:r>
-          <m:r>
-            <w:rPr>
-              <w:rFonts w:ascii="Cambria Math" w:hAnsi="Cambria Math"/>
-            </w:rPr>
-            <m:t>i</m:t>
-          </m:r>
-          <m:r>
-            <w:rPr>
-              <w:rFonts w:ascii="Cambria Math" w:hAnsi="Cambria Math"/>
-            </w:rPr>
-            <m:t xml:space="preserve"> </m:t>
-          </m:r>
-          <m:r>
-            <w:rPr>
-              <w:rFonts w:ascii="Cambria Math" w:hAnsi="Cambria Math"/>
-            </w:rPr>
-            <m:t>needs</m:t>
-          </m:r>
-          <m:r>
-            <w:rPr>
-              <w:rFonts w:ascii="Cambria Math" w:hAnsi="Cambria Math"/>
-            </w:rPr>
-            <m:t xml:space="preserve"> </m:t>
-          </m:r>
-          <m:r>
-            <w:rPr>
-              <w:rFonts w:ascii="Cambria Math" w:hAnsi="Cambria Math"/>
-            </w:rPr>
-            <m:t>to</m:t>
-          </m:r>
-          <m:r>
-            <w:rPr>
-              <w:rFonts w:ascii="Cambria Math" w:hAnsi="Cambria Math"/>
-            </w:rPr>
-            <m:t xml:space="preserve"> </m:t>
-          </m:r>
-          <m:r>
-            <w:rPr>
-              <w:rFonts w:ascii="Cambria Math" w:hAnsi="Cambria Math"/>
-            </w:rPr>
-            <m:t>be</m:t>
-          </m:r>
-          <m:r>
-            <w:rPr>
-              <w:rFonts w:ascii="Cambria Math" w:hAnsi="Cambria Math"/>
-            </w:rPr>
-            <m:t xml:space="preserve"> </m:t>
-          </m:r>
-          <m:r>
-            <w:rPr>
-              <w:rFonts w:ascii="Cambria Math" w:hAnsi="Cambria Math"/>
-            </w:rPr>
-            <m:t>serviced</m:t>
-          </m:r>
-          <m:r>
-            <w:rPr>
-              <w:rFonts w:ascii="Cambria Math" w:hAnsi="Cambria Math"/>
-            </w:rPr>
-            <m:t xml:space="preserve"> </m:t>
-          </m:r>
-          <m:r>
-            <w:rPr>
-              <w:rFonts w:ascii="Cambria Math" w:hAnsi="Cambria Math"/>
-            </w:rPr>
-            <m:t>by</m:t>
-          </m:r>
-          <m:r>
-            <w:rPr>
-              <w:rFonts w:ascii="Cambria Math" w:hAnsi="Cambria Math"/>
-            </w:rPr>
-            <m:t xml:space="preserve"> </m:t>
-          </m:r>
-          <m:r>
-            <w:rPr>
-              <w:rFonts w:ascii="Cambria Math" w:hAnsi="Cambria Math"/>
-            </w:rPr>
-            <m:t>person</m:t>
-          </m:r>
-          <m:r>
-            <w:rPr>
-              <w:rFonts w:ascii="Cambria Math" w:hAnsi="Cambria Math"/>
-            </w:rPr>
-            <m:t xml:space="preserve"> </m:t>
-          </m:r>
-          <m:r>
-            <w:rPr>
-              <w:rFonts w:ascii="Cambria Math" w:hAnsi="Cambria Math"/>
-            </w:rPr>
-            <m:t>p</m:t>
+            <m:t>→Boolean whether node i needs to be serviced by person p</m:t>
           </m:r>
         </m:oMath>
       </m:oMathPara>
@@ -970,103 +1127,7 @@
             <w:rPr>
               <w:rFonts w:ascii="Cambria Math" w:hAnsi="Cambria Math"/>
             </w:rPr>
-            <m:t>→</m:t>
-          </m:r>
-          <m:r>
-            <w:rPr>
-              <w:rFonts w:ascii="Cambria Math" w:hAnsi="Cambria Math"/>
-            </w:rPr>
-            <m:t>Boolean</m:t>
-          </m:r>
-          <m:r>
-            <w:rPr>
-              <w:rFonts w:ascii="Cambria Math" w:hAnsi="Cambria Math"/>
-            </w:rPr>
-            <m:t xml:space="preserve"> </m:t>
-          </m:r>
-          <m:r>
-            <w:rPr>
-              <w:rFonts w:ascii="Cambria Math" w:hAnsi="Cambria Math"/>
-            </w:rPr>
-            <m:t>w</m:t>
-          </m:r>
-          <m:r>
-            <w:rPr>
-              <w:rFonts w:ascii="Cambria Math" w:hAnsi="Cambria Math"/>
-            </w:rPr>
-            <m:t>h</m:t>
-          </m:r>
-          <m:r>
-            <w:rPr>
-              <w:rFonts w:ascii="Cambria Math" w:hAnsi="Cambria Math"/>
-            </w:rPr>
-            <m:t>et</m:t>
-          </m:r>
-          <m:r>
-            <w:rPr>
-              <w:rFonts w:ascii="Cambria Math" w:hAnsi="Cambria Math"/>
-            </w:rPr>
-            <m:t>h</m:t>
-          </m:r>
-          <m:r>
-            <w:rPr>
-              <w:rFonts w:ascii="Cambria Math" w:hAnsi="Cambria Math"/>
-            </w:rPr>
-            <m:t>er</m:t>
-          </m:r>
-          <m:r>
-            <w:rPr>
-              <w:rFonts w:ascii="Cambria Math" w:hAnsi="Cambria Math"/>
-            </w:rPr>
-            <m:t xml:space="preserve"> </m:t>
-          </m:r>
-          <m:r>
-            <w:rPr>
-              <w:rFonts w:ascii="Cambria Math" w:hAnsi="Cambria Math"/>
-            </w:rPr>
-            <m:t>node</m:t>
-          </m:r>
-          <m:r>
-            <w:rPr>
-              <w:rFonts w:ascii="Cambria Math" w:hAnsi="Cambria Math"/>
-            </w:rPr>
-            <m:t xml:space="preserve"> </m:t>
-          </m:r>
-          <m:r>
-            <w:rPr>
-              <w:rFonts w:ascii="Cambria Math" w:hAnsi="Cambria Math"/>
-            </w:rPr>
-            <m:t>i</m:t>
-          </m:r>
-          <m:r>
-            <w:rPr>
-              <w:rFonts w:ascii="Cambria Math" w:hAnsi="Cambria Math"/>
-            </w:rPr>
-            <m:t xml:space="preserve"> </m:t>
-          </m:r>
-          <m:r>
-            <w:rPr>
-              <w:rFonts w:ascii="Cambria Math" w:hAnsi="Cambria Math"/>
-            </w:rPr>
-            <m:t>is</m:t>
-          </m:r>
-          <m:r>
-            <w:rPr>
-              <w:rFonts w:ascii="Cambria Math" w:hAnsi="Cambria Math"/>
-            </w:rPr>
-            <m:t xml:space="preserve"> </m:t>
-          </m:r>
-          <m:r>
-            <w:rPr>
-              <w:rFonts w:ascii="Cambria Math" w:hAnsi="Cambria Math"/>
-            </w:rPr>
-            <m:t>person</m:t>
-          </m:r>
-          <m:r>
-            <w:rPr>
-              <w:rFonts w:ascii="Cambria Math" w:hAnsi="Cambria Math"/>
-            </w:rPr>
-            <m:t xml:space="preserve"> </m:t>
+            <m:t xml:space="preserve">→Boolean whether node i is person </m:t>
           </m:r>
           <m:sSup>
             <m:sSupPr>
@@ -1098,19 +1159,58 @@
             <w:rPr>
               <w:rFonts w:ascii="Cambria Math" w:hAnsi="Cambria Math"/>
             </w:rPr>
-            <m:t>s</m:t>
-          </m:r>
-          <m:r>
-            <w:rPr>
-              <w:rFonts w:ascii="Cambria Math" w:hAnsi="Cambria Math"/>
-            </w:rPr>
-            <m:t xml:space="preserve"> h</m:t>
-          </m:r>
-          <m:r>
-            <w:rPr>
-              <w:rFonts w:ascii="Cambria Math" w:hAnsi="Cambria Math"/>
-            </w:rPr>
-            <m:t>ome</m:t>
+            <m:t>s home</m:t>
+          </m:r>
+        </m:oMath>
+      </m:oMathPara>
+    </w:p>
+    <w:p>
+      <w:pPr>
+        <w:rPr>
+          <w:rFonts w:eastAsiaTheme="minorEastAsia"/>
+        </w:rPr>
+      </w:pPr>
+      <m:oMathPara>
+        <m:oMath>
+          <m:sSubSup>
+            <m:sSubSupPr>
+              <m:ctrlPr>
+                <w:rPr>
+                  <w:rFonts w:ascii="Cambria Math" w:eastAsiaTheme="minorEastAsia" w:hAnsi="Cambria Math"/>
+                  <w:i/>
+                </w:rPr>
+              </m:ctrlPr>
+            </m:sSubSupPr>
+            <m:e>
+              <m:r>
+                <w:rPr>
+                  <w:rFonts w:ascii="Cambria Math" w:eastAsiaTheme="minorEastAsia" w:hAnsi="Cambria Math"/>
+                </w:rPr>
+                <m:t>w</m:t>
+              </m:r>
+            </m:e>
+            <m:sub>
+              <m:r>
+                <w:rPr>
+                  <w:rFonts w:ascii="Cambria Math" w:eastAsiaTheme="minorEastAsia" w:hAnsi="Cambria Math"/>
+                </w:rPr>
+                <m:t>i</m:t>
+              </m:r>
+            </m:sub>
+            <m:sup>
+              <m:r>
+                <w:rPr>
+                  <w:rFonts w:ascii="Cambria Math" w:eastAsiaTheme="minorEastAsia" w:hAnsi="Cambria Math"/>
+                </w:rPr>
+                <m:t>p</m:t>
+              </m:r>
+            </m:sup>
+          </m:sSubSup>
+          <m:r>
+            <w:rPr>
+              <w:rFonts w:ascii="Cambria Math" w:eastAsiaTheme="minorEastAsia" w:hAnsi="Cambria Math"/>
+            </w:rPr>
+            <m:t>→ arrival time of person p at node i</m:t>
           </m:r>
         </m:oMath>
       </m:oMathPara>
@@ -1153,61 +1253,7 @@
             <w:rPr>
               <w:rFonts w:ascii="Cambria Math" w:eastAsiaTheme="majorEastAsia" w:hAnsi="Cambria Math" w:cstheme="majorBidi"/>
             </w:rPr>
-            <m:t>→</m:t>
-          </m:r>
-          <m:r>
-            <w:rPr>
-              <w:rFonts w:ascii="Cambria Math" w:eastAsiaTheme="majorEastAsia" w:hAnsi="Cambria Math" w:cstheme="majorBidi"/>
-            </w:rPr>
-            <m:t>service</m:t>
-          </m:r>
-          <m:r>
-            <w:rPr>
-              <w:rFonts w:ascii="Cambria Math" w:eastAsiaTheme="majorEastAsia" w:hAnsi="Cambria Math" w:cstheme="majorBidi"/>
-            </w:rPr>
-            <m:t xml:space="preserve"> </m:t>
-          </m:r>
-          <m:r>
-            <w:rPr>
-              <w:rFonts w:ascii="Cambria Math" w:eastAsiaTheme="majorEastAsia" w:hAnsi="Cambria Math" w:cstheme="majorBidi"/>
-            </w:rPr>
-            <m:t>time</m:t>
-          </m:r>
-          <m:r>
-            <w:rPr>
-              <w:rFonts w:ascii="Cambria Math" w:eastAsiaTheme="majorEastAsia" w:hAnsi="Cambria Math" w:cstheme="majorBidi"/>
-            </w:rPr>
-            <m:t xml:space="preserve"> </m:t>
-          </m:r>
-          <m:r>
-            <w:rPr>
-              <w:rFonts w:ascii="Cambria Math" w:eastAsiaTheme="majorEastAsia" w:hAnsi="Cambria Math" w:cstheme="majorBidi"/>
-            </w:rPr>
-            <m:t>of</m:t>
-          </m:r>
-          <m:r>
-            <w:rPr>
-              <w:rFonts w:ascii="Cambria Math" w:eastAsiaTheme="majorEastAsia" w:hAnsi="Cambria Math" w:cstheme="majorBidi"/>
-            </w:rPr>
-            <m:t xml:space="preserve"> </m:t>
-          </m:r>
-          <m:r>
-            <w:rPr>
-              <w:rFonts w:ascii="Cambria Math" w:eastAsiaTheme="majorEastAsia" w:hAnsi="Cambria Math" w:cstheme="majorBidi"/>
-            </w:rPr>
-            <m:t>a</m:t>
-          </m:r>
-          <m:r>
-            <w:rPr>
-              <w:rFonts w:ascii="Cambria Math" w:eastAsiaTheme="majorEastAsia" w:hAnsi="Cambria Math" w:cstheme="majorBidi"/>
-            </w:rPr>
-            <m:t xml:space="preserve"> </m:t>
-          </m:r>
-          <m:r>
-            <w:rPr>
-              <w:rFonts w:ascii="Cambria Math" w:eastAsiaTheme="majorEastAsia" w:hAnsi="Cambria Math" w:cstheme="majorBidi"/>
-            </w:rPr>
-            <m:t>task</m:t>
+            <m:t>→service time of a task</m:t>
           </m:r>
         </m:oMath>
       </m:oMathPara>
@@ -1250,49 +1296,7 @@
             <w:rPr>
               <w:rFonts w:ascii="Cambria Math" w:eastAsiaTheme="majorEastAsia" w:hAnsi="Cambria Math" w:cstheme="majorBidi"/>
             </w:rPr>
-            <m:t>→</m:t>
-          </m:r>
-          <m:r>
-            <w:rPr>
-              <w:rFonts w:ascii="Cambria Math" w:eastAsiaTheme="majorEastAsia" w:hAnsi="Cambria Math" w:cstheme="majorBidi"/>
-            </w:rPr>
-            <m:t>cost</m:t>
-          </m:r>
-          <m:r>
-            <w:rPr>
-              <w:rFonts w:ascii="Cambria Math" w:eastAsiaTheme="majorEastAsia" w:hAnsi="Cambria Math" w:cstheme="majorBidi"/>
-            </w:rPr>
-            <m:t xml:space="preserve"> </m:t>
-          </m:r>
-          <m:r>
-            <w:rPr>
-              <w:rFonts w:ascii="Cambria Math" w:eastAsiaTheme="majorEastAsia" w:hAnsi="Cambria Math" w:cstheme="majorBidi"/>
-            </w:rPr>
-            <m:t>of</m:t>
-          </m:r>
-          <m:r>
-            <w:rPr>
-              <w:rFonts w:ascii="Cambria Math" w:eastAsiaTheme="majorEastAsia" w:hAnsi="Cambria Math" w:cstheme="majorBidi"/>
-            </w:rPr>
-            <m:t xml:space="preserve"> </m:t>
-          </m:r>
-          <m:r>
-            <w:rPr>
-              <w:rFonts w:ascii="Cambria Math" w:eastAsiaTheme="majorEastAsia" w:hAnsi="Cambria Math" w:cstheme="majorBidi"/>
-            </w:rPr>
-            <m:t>a</m:t>
-          </m:r>
-          <m:r>
-            <w:rPr>
-              <w:rFonts w:ascii="Cambria Math" w:eastAsiaTheme="majorEastAsia" w:hAnsi="Cambria Math" w:cstheme="majorBidi"/>
-            </w:rPr>
-            <m:t xml:space="preserve"> </m:t>
-          </m:r>
-          <m:r>
-            <w:rPr>
-              <w:rFonts w:ascii="Cambria Math" w:eastAsiaTheme="majorEastAsia" w:hAnsi="Cambria Math" w:cstheme="majorBidi"/>
-            </w:rPr>
-            <m:t>task</m:t>
+            <m:t>→cost of a task</m:t>
           </m:r>
         </m:oMath>
       </m:oMathPara>
@@ -1301,7 +1305,6 @@
       <w:pPr>
         <w:rPr>
           <w:rFonts w:eastAsiaTheme="minorEastAsia"/>
-          <w:i/>
         </w:rPr>
       </w:pPr>
       <m:oMathPara>
@@ -1330,115 +1333,25 @@
                 </w:rPr>
                 <m:t>ij</m:t>
               </m:r>
+              <m:r>
+                <w:rPr>
+                  <w:rFonts w:ascii="Cambria Math" w:eastAsiaTheme="minorEastAsia" w:hAnsi="Cambria Math"/>
+                </w:rPr>
+                <m:t>m</m:t>
+              </m:r>
             </m:sub>
           </m:sSub>
           <m:r>
             <w:rPr>
               <w:rFonts w:ascii="Cambria Math" w:eastAsiaTheme="minorEastAsia" w:hAnsi="Cambria Math"/>
             </w:rPr>
-            <m:t>→</m:t>
+            <m:t>→the time required to travel down arc i</m:t>
           </m:r>
           <m:r>
             <w:rPr>
               <w:rFonts w:ascii="Cambria Math" w:eastAsiaTheme="minorEastAsia" w:hAnsi="Cambria Math"/>
             </w:rPr>
-            <m:t>t</m:t>
-          </m:r>
-          <m:r>
-            <w:rPr>
-              <w:rFonts w:ascii="Cambria Math" w:eastAsiaTheme="minorEastAsia" w:hAnsi="Cambria Math"/>
-            </w:rPr>
-            <m:t>h</m:t>
-          </m:r>
-          <m:r>
-            <w:rPr>
-              <w:rFonts w:ascii="Cambria Math" w:eastAsiaTheme="minorEastAsia" w:hAnsi="Cambria Math"/>
-            </w:rPr>
-            <m:t>e</m:t>
-          </m:r>
-          <m:r>
-            <w:rPr>
-              <w:rFonts w:ascii="Cambria Math" w:eastAsiaTheme="minorEastAsia" w:hAnsi="Cambria Math"/>
-            </w:rPr>
-            <m:t xml:space="preserve"> </m:t>
-          </m:r>
-          <m:r>
-            <w:rPr>
-              <w:rFonts w:ascii="Cambria Math" w:eastAsiaTheme="minorEastAsia" w:hAnsi="Cambria Math"/>
-            </w:rPr>
-            <m:t>time</m:t>
-          </m:r>
-          <m:r>
-            <w:rPr>
-              <w:rFonts w:ascii="Cambria Math" w:eastAsiaTheme="minorEastAsia" w:hAnsi="Cambria Math"/>
-            </w:rPr>
-            <m:t xml:space="preserve"> </m:t>
-          </m:r>
-          <m:r>
-            <w:rPr>
-              <w:rFonts w:ascii="Cambria Math" w:eastAsiaTheme="minorEastAsia" w:hAnsi="Cambria Math"/>
-            </w:rPr>
-            <m:t>required</m:t>
-          </m:r>
-          <m:r>
-            <w:rPr>
-              <w:rFonts w:ascii="Cambria Math" w:eastAsiaTheme="minorEastAsia" w:hAnsi="Cambria Math"/>
-            </w:rPr>
-            <m:t xml:space="preserve"> </m:t>
-          </m:r>
-          <m:r>
-            <w:rPr>
-              <w:rFonts w:ascii="Cambria Math" w:eastAsiaTheme="minorEastAsia" w:hAnsi="Cambria Math"/>
-            </w:rPr>
-            <m:t>to</m:t>
-          </m:r>
-          <m:r>
-            <w:rPr>
-              <w:rFonts w:ascii="Cambria Math" w:eastAsiaTheme="minorEastAsia" w:hAnsi="Cambria Math"/>
-            </w:rPr>
-            <m:t xml:space="preserve"> </m:t>
-          </m:r>
-          <m:r>
-            <w:rPr>
-              <w:rFonts w:ascii="Cambria Math" w:eastAsiaTheme="minorEastAsia" w:hAnsi="Cambria Math"/>
-            </w:rPr>
-            <m:t>travel</m:t>
-          </m:r>
-          <m:r>
-            <w:rPr>
-              <w:rFonts w:ascii="Cambria Math" w:eastAsiaTheme="minorEastAsia" w:hAnsi="Cambria Math"/>
-            </w:rPr>
-            <m:t xml:space="preserve"> </m:t>
-          </m:r>
-          <m:r>
-            <w:rPr>
-              <w:rFonts w:ascii="Cambria Math" w:eastAsiaTheme="minorEastAsia" w:hAnsi="Cambria Math"/>
-            </w:rPr>
-            <m:t>down</m:t>
-          </m:r>
-          <m:r>
-            <w:rPr>
-              <w:rFonts w:ascii="Cambria Math" w:eastAsiaTheme="minorEastAsia" w:hAnsi="Cambria Math"/>
-            </w:rPr>
-            <m:t xml:space="preserve"> </m:t>
-          </m:r>
-          <m:r>
-            <w:rPr>
-              <w:rFonts w:ascii="Cambria Math" w:eastAsiaTheme="minorEastAsia" w:hAnsi="Cambria Math"/>
-            </w:rPr>
-            <m:t>arc</m:t>
-          </m:r>
-          <m:r>
-            <w:rPr>
-              <w:rFonts w:ascii="Cambria Math" w:eastAsiaTheme="minorEastAsia" w:hAnsi="Cambria Math"/>
-            </w:rPr>
-            <m:t xml:space="preserve"> </m:t>
-          </m:r>
-          <m:r>
-            <w:rPr>
-              <w:rFonts w:ascii="Cambria Math" w:eastAsiaTheme="minorEastAsia" w:hAnsi="Cambria Math"/>
-            </w:rPr>
-            <m:t>ij</m:t>
+            <m:t>j via mode m</m:t>
           </m:r>
         </m:oMath>
       </m:oMathPara>
@@ -1449,13 +1362,145 @@
           <w:rFonts w:eastAsiaTheme="minorEastAsia"/>
         </w:rPr>
       </w:pPr>
+      <m:oMathPara>
+        <m:oMath>
+          <m:r>
+            <w:rPr>
+              <w:rFonts w:ascii="Cambria Math" w:eastAsiaTheme="minorEastAsia" w:hAnsi="Cambria Math"/>
+            </w:rPr>
+            <m:t>DTim</m:t>
+          </m:r>
+          <m:sSub>
+            <m:sSubPr>
+              <m:ctrlPr>
+                <w:rPr>
+                  <w:rFonts w:ascii="Cambria Math" w:eastAsiaTheme="minorEastAsia" w:hAnsi="Cambria Math"/>
+                  <w:i/>
+                </w:rPr>
+              </m:ctrlPr>
+            </m:sSubPr>
+            <m:e>
+              <m:r>
+                <w:rPr>
+                  <w:rFonts w:ascii="Cambria Math" w:eastAsiaTheme="minorEastAsia" w:hAnsi="Cambria Math"/>
+                </w:rPr>
+                <m:t>e</m:t>
+              </m:r>
+            </m:e>
+            <m:sub>
+              <m:r>
+                <w:rPr>
+                  <w:rFonts w:ascii="Cambria Math" w:eastAsiaTheme="minorEastAsia" w:hAnsi="Cambria Math"/>
+                </w:rPr>
+                <m:t>ird</m:t>
+              </m:r>
+            </m:sub>
+          </m:sSub>
+          <m:r>
+            <w:rPr>
+              <w:rFonts w:ascii="Cambria Math" w:eastAsiaTheme="minorEastAsia" w:hAnsi="Cambria Math"/>
+            </w:rPr>
+            <m:t xml:space="preserve">=set of bus departure times </m:t>
+          </m:r>
+          <m:d>
+            <m:dPr>
+              <m:ctrlPr>
+                <w:rPr>
+                  <w:rFonts w:ascii="Cambria Math" w:eastAsiaTheme="minorEastAsia" w:hAnsi="Cambria Math"/>
+                  <w:i/>
+                </w:rPr>
+              </m:ctrlPr>
+            </m:dPr>
+            <m:e>
+              <m:r>
+                <w:rPr>
+                  <w:rFonts w:ascii="Cambria Math" w:eastAsiaTheme="minorEastAsia" w:hAnsi="Cambria Math"/>
+                </w:rPr>
+                <m:t>node i, route r, departure time d</m:t>
+              </m:r>
+            </m:e>
+          </m:d>
+        </m:oMath>
+      </m:oMathPara>
+    </w:p>
+    <w:p>
+      <w:pPr>
+        <w:rPr>
+          <w:rFonts w:eastAsiaTheme="minorEastAsia"/>
+        </w:rPr>
+      </w:pPr>
+      <m:oMathPara>
+        <m:oMath>
+          <m:r>
+            <m:rPr>
+              <m:nor/>
+            </m:rPr>
+            <w:rPr>
+              <w:rFonts w:ascii="Cambria Math" w:hAnsi="Cambria Math"/>
+            </w:rPr>
+            <m:t>BusRelaxation</m:t>
+          </m:r>
+          <m:r>
+            <w:rPr>
+              <w:rFonts w:ascii="Cambria Math" w:hAnsi="Cambria Math"/>
+            </w:rPr>
+            <m:t xml:space="preserve">→ </m:t>
+          </m:r>
+          <m:r>
+            <w:rPr>
+              <w:rFonts w:ascii="Cambria Math" w:hAnsi="Cambria Math"/>
+            </w:rPr>
+            <m:t xml:space="preserve"> </m:t>
+          </m:r>
+          <m:r>
+            <w:rPr>
+              <w:rFonts w:ascii="Cambria Math" w:hAnsi="Cambria Math"/>
+            </w:rPr>
+            <m:t xml:space="preserve">time window a person has to board a bus </m:t>
+          </m:r>
+          <m:d>
+            <m:dPr>
+              <m:ctrlPr>
+                <w:rPr>
+                  <w:rFonts w:ascii="Cambria Math" w:hAnsi="Cambria Math"/>
+                  <w:i/>
+                </w:rPr>
+              </m:ctrlPr>
+            </m:dPr>
+            <m:e>
+              <m:r>
+                <w:rPr>
+                  <w:rFonts w:ascii="Cambria Math" w:hAnsi="Cambria Math"/>
+                </w:rPr>
+                <m:t>see assumptions</m:t>
+              </m:r>
+            </m:e>
+          </m:d>
+        </m:oMath>
+      </m:oMathPara>
+    </w:p>
+    <w:p>
+      <w:pPr>
+        <w:rPr>
+          <w:rFonts w:eastAsiaTheme="minorEastAsia"/>
+        </w:rPr>
+      </w:pPr>
     </w:p>
     <w:p>
       <w:pPr>
         <w:pStyle w:val="Heading1"/>
       </w:pPr>
       <w:r>
+        <w:lastRenderedPageBreak/>
         <w:t>Constraints</w:t>
+      </w:r>
+    </w:p>
+    <w:p>
+      <w:pPr>
+        <w:pStyle w:val="Heading2"/>
+      </w:pPr>
+      <w:r>
+        <w:t>Basic Conservation of Flow</w:t>
       </w:r>
     </w:p>
     <w:p>
@@ -1482,7 +1527,21 @@
           <w:i/>
           <w:iCs/>
         </w:rPr>
-        <w:t xml:space="preserve">larger </w:t>
+        <w:t>larger</w:t>
+      </w:r>
+      <w:r>
+        <w:rPr>
+          <w:i/>
+          <w:iCs/>
+        </w:rPr>
+        <w:t xml:space="preserve"> than</w:t>
+      </w:r>
+      <w:r>
+        <w:rPr>
+          <w:i/>
+          <w:iCs/>
+        </w:rPr>
+        <w:t xml:space="preserve"> </w:t>
       </w:r>
       <w:r>
         <w:rPr>
@@ -1543,19 +1602,7 @@
                     <w:rPr>
                       <w:rFonts w:ascii="Cambria Math" w:hAnsi="Cambria Math"/>
                     </w:rPr>
-                    <m:t>i</m:t>
-                  </m:r>
-                  <m:r>
-                    <w:rPr>
-                      <w:rFonts w:ascii="Cambria Math" w:hAnsi="Cambria Math"/>
-                    </w:rPr>
-                    <m:t>,</m:t>
-                  </m:r>
-                  <m:r>
-                    <w:rPr>
-                      <w:rFonts w:ascii="Cambria Math" w:hAnsi="Cambria Math"/>
-                    </w:rPr>
-                    <m:t>j</m:t>
+                    <m:t>i,j</m:t>
                   </m:r>
                 </m:e>
               </m:d>
@@ -1595,19 +1642,7 @@
                 <w:rPr>
                   <w:rFonts w:ascii="Cambria Math" w:hAnsi="Cambria Math"/>
                 </w:rPr>
-                <m:t>(</m:t>
-              </m:r>
-              <m:r>
-                <w:rPr>
-                  <w:rFonts w:ascii="Cambria Math" w:hAnsi="Cambria Math"/>
-                </w:rPr>
-                <m:t>j</m:t>
-              </m:r>
-              <m:r>
-                <w:rPr>
-                  <w:rFonts w:ascii="Cambria Math" w:hAnsi="Cambria Math"/>
-                </w:rPr>
-                <m:t>)</m:t>
+                <m:t>(j)</m:t>
               </m:r>
             </m:sub>
             <m:sup/>
@@ -1629,19 +1664,7 @@
                     <w:rPr>
                       <w:rFonts w:ascii="Cambria Math" w:hAnsi="Cambria Math"/>
                     </w:rPr>
-                    <m:t>m</m:t>
-                  </m:r>
-                  <m:r>
-                    <w:rPr>
-                      <w:rFonts w:ascii="Cambria Math" w:hAnsi="Cambria Math"/>
-                    </w:rPr>
-                    <m:t>∈</m:t>
-                  </m:r>
-                  <m:r>
-                    <w:rPr>
-                      <w:rFonts w:ascii="Cambria Math" w:hAnsi="Cambria Math"/>
-                    </w:rPr>
-                    <m:t>M</m:t>
+                    <m:t>m∈M</m:t>
                   </m:r>
                 </m:sub>
                 <m:sup/>
@@ -1688,19 +1711,7 @@
             <w:rPr>
               <w:rFonts w:ascii="Cambria Math" w:eastAsiaTheme="minorEastAsia" w:hAnsi="Cambria Math"/>
             </w:rPr>
-            <m:t>≥</m:t>
-          </m:r>
-          <m:r>
-            <w:rPr>
-              <w:rFonts w:ascii="Cambria Math" w:eastAsiaTheme="minorEastAsia" w:hAnsi="Cambria Math"/>
-            </w:rPr>
-            <m:t>0.</m:t>
-          </m:r>
-          <m:r>
-            <w:rPr>
-              <w:rFonts w:ascii="Cambria Math" w:eastAsiaTheme="minorEastAsia" w:hAnsi="Cambria Math"/>
-            </w:rPr>
-            <m:t>5 (</m:t>
+            <m:t>≥0.5 (</m:t>
           </m:r>
           <m:sSubSup>
             <m:sSubSupPr>
@@ -1780,79 +1791,7 @@
             <w:rPr>
               <w:rFonts w:ascii="Cambria Math" w:hAnsi="Cambria Math"/>
             </w:rPr>
-            <m:t>)</m:t>
-          </m:r>
-          <m:r>
-            <w:rPr>
-              <w:rFonts w:ascii="Cambria Math" w:hAnsi="Cambria Math"/>
-            </w:rPr>
-            <m:t xml:space="preserve">         </m:t>
-          </m:r>
-          <m:r>
-            <w:rPr>
-              <w:rFonts w:ascii="Cambria Math" w:hAnsi="Cambria Math"/>
-            </w:rPr>
-            <m:t>i</m:t>
-          </m:r>
-          <m:r>
-            <w:rPr>
-              <w:rFonts w:ascii="Cambria Math" w:hAnsi="Cambria Math"/>
-            </w:rPr>
-            <m:t>∈</m:t>
-          </m:r>
-          <m:r>
-            <w:rPr>
-              <w:rFonts w:ascii="Cambria Math" w:hAnsi="Cambria Math"/>
-            </w:rPr>
-            <m:t>A</m:t>
-          </m:r>
-          <m:r>
-            <w:rPr>
-              <w:rFonts w:ascii="Cambria Math" w:hAnsi="Cambria Math"/>
-            </w:rPr>
-            <m:t xml:space="preserve">, </m:t>
-          </m:r>
-          <m:r>
-            <w:rPr>
-              <w:rFonts w:ascii="Cambria Math" w:hAnsi="Cambria Math"/>
-            </w:rPr>
-            <m:t>j</m:t>
-          </m:r>
-          <m:r>
-            <w:rPr>
-              <w:rFonts w:ascii="Cambria Math" w:hAnsi="Cambria Math"/>
-            </w:rPr>
-            <m:t>∈</m:t>
-          </m:r>
-          <m:r>
-            <w:rPr>
-              <w:rFonts w:ascii="Cambria Math" w:hAnsi="Cambria Math"/>
-            </w:rPr>
-            <m:t>A</m:t>
-          </m:r>
-          <m:r>
-            <w:rPr>
-              <w:rFonts w:ascii="Cambria Math" w:hAnsi="Cambria Math"/>
-            </w:rPr>
-            <m:t xml:space="preserve">, </m:t>
-          </m:r>
-          <m:r>
-            <w:rPr>
-              <w:rFonts w:ascii="Cambria Math" w:hAnsi="Cambria Math"/>
-            </w:rPr>
-            <m:t>p</m:t>
-          </m:r>
-          <m:r>
-            <w:rPr>
-              <w:rFonts w:ascii="Cambria Math" w:hAnsi="Cambria Math"/>
-            </w:rPr>
-            <m:t>∈</m:t>
-          </m:r>
-          <m:r>
-            <w:rPr>
-              <w:rFonts w:ascii="Cambria Math" w:hAnsi="Cambria Math"/>
-            </w:rPr>
-            <m:t>P</m:t>
+            <m:t>)         i∈A, j∈A, p∈P</m:t>
           </m:r>
         </m:oMath>
       </m:oMathPara>
@@ -1892,19 +1831,7 @@
                     <w:rPr>
                       <w:rFonts w:ascii="Cambria Math" w:hAnsi="Cambria Math"/>
                     </w:rPr>
-                    <m:t>i</m:t>
-                  </m:r>
-                  <m:r>
-                    <w:rPr>
-                      <w:rFonts w:ascii="Cambria Math" w:hAnsi="Cambria Math"/>
-                    </w:rPr>
-                    <m:t>,</m:t>
-                  </m:r>
-                  <m:r>
-                    <w:rPr>
-                      <w:rFonts w:ascii="Cambria Math" w:hAnsi="Cambria Math"/>
-                    </w:rPr>
-                    <m:t>j</m:t>
+                    <m:t>i,j</m:t>
                   </m:r>
                 </m:e>
               </m:d>
@@ -1978,19 +1905,7 @@
                     <w:rPr>
                       <w:rFonts w:ascii="Cambria Math" w:hAnsi="Cambria Math"/>
                     </w:rPr>
-                    <m:t>m</m:t>
-                  </m:r>
-                  <m:r>
-                    <w:rPr>
-                      <w:rFonts w:ascii="Cambria Math" w:hAnsi="Cambria Math"/>
-                    </w:rPr>
-                    <m:t>∈</m:t>
-                  </m:r>
-                  <m:r>
-                    <w:rPr>
-                      <w:rFonts w:ascii="Cambria Math" w:hAnsi="Cambria Math"/>
-                    </w:rPr>
-                    <m:t>M</m:t>
+                    <m:t>m∈M</m:t>
                   </m:r>
                 </m:sub>
                 <m:sup/>
@@ -2037,174 +1952,129 @@
             <w:rPr>
               <w:rFonts w:ascii="Cambria Math" w:eastAsiaTheme="minorEastAsia" w:hAnsi="Cambria Math"/>
             </w:rPr>
-            <m:t>≥</m:t>
-          </m:r>
-          <m:r>
-            <w:rPr>
-              <w:rFonts w:ascii="Cambria Math" w:eastAsiaTheme="minorEastAsia" w:hAnsi="Cambria Math"/>
-            </w:rPr>
-            <m:t xml:space="preserve">0.5 </m:t>
-          </m:r>
-          <m:r>
-            <w:rPr>
-              <w:rFonts w:ascii="Cambria Math" w:eastAsiaTheme="minorEastAsia" w:hAnsi="Cambria Math"/>
-            </w:rPr>
-            <m:t>(</m:t>
-          </m:r>
-          <m:sSubSup>
-            <m:sSubSupPr>
-              <m:ctrlPr>
-                <w:rPr>
-                  <w:rFonts w:ascii="Cambria Math" w:hAnsi="Cambria Math"/>
-                  <w:i/>
-                </w:rPr>
-              </m:ctrlPr>
-            </m:sSubSupPr>
+            <m:t xml:space="preserve">≥0.5 </m:t>
+          </m:r>
+          <m:d>
+            <m:dPr>
+              <m:ctrlPr>
+                <w:rPr>
+                  <w:rFonts w:ascii="Cambria Math" w:eastAsiaTheme="minorEastAsia" w:hAnsi="Cambria Math"/>
+                  <w:i/>
+                </w:rPr>
+              </m:ctrlPr>
+            </m:dPr>
             <m:e>
-              <m:r>
-                <w:rPr>
-                  <w:rFonts w:ascii="Cambria Math" w:hAnsi="Cambria Math"/>
-                </w:rPr>
-                <m:t>y</m:t>
-              </m:r>
+              <m:sSubSup>
+                <m:sSubSupPr>
+                  <m:ctrlPr>
+                    <w:rPr>
+                      <w:rFonts w:ascii="Cambria Math" w:hAnsi="Cambria Math"/>
+                      <w:i/>
+                    </w:rPr>
+                  </m:ctrlPr>
+                </m:sSubSupPr>
+                <m:e>
+                  <m:r>
+                    <w:rPr>
+                      <w:rFonts w:ascii="Cambria Math" w:hAnsi="Cambria Math"/>
+                    </w:rPr>
+                    <m:t>y</m:t>
+                  </m:r>
+                </m:e>
+                <m:sub>
+                  <m:r>
+                    <w:rPr>
+                      <w:rFonts w:ascii="Cambria Math" w:hAnsi="Cambria Math"/>
+                    </w:rPr>
+                    <m:t>j</m:t>
+                  </m:r>
+                </m:sub>
+                <m:sup>
+                  <m:r>
+                    <w:rPr>
+                      <w:rFonts w:ascii="Cambria Math" w:hAnsi="Cambria Math"/>
+                    </w:rPr>
+                    <m:t>p</m:t>
+                  </m:r>
+                </m:sup>
+              </m:sSubSup>
+              <m:r>
+                <w:rPr>
+                  <w:rFonts w:ascii="Cambria Math" w:hAnsi="Cambria Math"/>
+                </w:rPr>
+                <m:t>+</m:t>
+              </m:r>
+              <m:sSubSup>
+                <m:sSubSupPr>
+                  <m:ctrlPr>
+                    <w:rPr>
+                      <w:rFonts w:ascii="Cambria Math" w:hAnsi="Cambria Math"/>
+                      <w:i/>
+                    </w:rPr>
+                  </m:ctrlPr>
+                </m:sSubSupPr>
+                <m:e>
+                  <m:r>
+                    <w:rPr>
+                      <w:rFonts w:ascii="Cambria Math" w:hAnsi="Cambria Math"/>
+                    </w:rPr>
+                    <m:t>h</m:t>
+                  </m:r>
+                </m:e>
+                <m:sub>
+                  <m:r>
+                    <w:rPr>
+                      <w:rFonts w:ascii="Cambria Math" w:hAnsi="Cambria Math"/>
+                    </w:rPr>
+                    <m:t>j</m:t>
+                  </m:r>
+                </m:sub>
+                <m:sup>
+                  <m:r>
+                    <w:rPr>
+                      <w:rFonts w:ascii="Cambria Math" w:hAnsi="Cambria Math"/>
+                    </w:rPr>
+                    <m:t>p</m:t>
+                  </m:r>
+                </m:sup>
+              </m:sSubSup>
+              <m:ctrlPr>
+                <w:rPr>
+                  <w:rFonts w:ascii="Cambria Math" w:hAnsi="Cambria Math"/>
+                  <w:i/>
+                </w:rPr>
+              </m:ctrlPr>
             </m:e>
-            <m:sub>
-              <m:r>
-                <w:rPr>
-                  <w:rFonts w:ascii="Cambria Math" w:hAnsi="Cambria Math"/>
-                </w:rPr>
-                <m:t>j</m:t>
-              </m:r>
-            </m:sub>
-            <m:sup>
-              <m:r>
-                <w:rPr>
-                  <w:rFonts w:ascii="Cambria Math" w:hAnsi="Cambria Math"/>
-                </w:rPr>
-                <m:t>p</m:t>
-              </m:r>
-            </m:sup>
-          </m:sSubSup>
+          </m:d>
           <m:r>
             <w:rPr>
               <w:rFonts w:ascii="Cambria Math" w:hAnsi="Cambria Math"/>
             </w:rPr>
-            <m:t>+</m:t>
-          </m:r>
-          <m:sSubSup>
-            <m:sSubSupPr>
-              <m:ctrlPr>
-                <w:rPr>
-                  <w:rFonts w:ascii="Cambria Math" w:hAnsi="Cambria Math"/>
-                  <w:i/>
-                </w:rPr>
-              </m:ctrlPr>
-            </m:sSubSupPr>
-            <m:e>
-              <m:r>
-                <w:rPr>
-                  <w:rFonts w:ascii="Cambria Math" w:hAnsi="Cambria Math"/>
-                </w:rPr>
-                <m:t>h</m:t>
-              </m:r>
-            </m:e>
-            <m:sub>
-              <m:r>
-                <w:rPr>
-                  <w:rFonts w:ascii="Cambria Math" w:hAnsi="Cambria Math"/>
-                </w:rPr>
-                <m:t>j</m:t>
-              </m:r>
-            </m:sub>
-            <m:sup>
-              <m:r>
-                <w:rPr>
-                  <w:rFonts w:ascii="Cambria Math" w:hAnsi="Cambria Math"/>
-                </w:rPr>
-                <m:t>p</m:t>
-              </m:r>
-            </m:sup>
-          </m:sSubSup>
-          <m:r>
-            <w:rPr>
-              <w:rFonts w:ascii="Cambria Math" w:hAnsi="Cambria Math"/>
-            </w:rPr>
-            <m:t>)</m:t>
-          </m:r>
-          <m:r>
-            <w:rPr>
-              <w:rFonts w:ascii="Cambria Math" w:hAnsi="Cambria Math"/>
-            </w:rPr>
-            <m:t xml:space="preserve">         </m:t>
-          </m:r>
-          <m:r>
-            <w:rPr>
-              <w:rFonts w:ascii="Cambria Math" w:hAnsi="Cambria Math"/>
-            </w:rPr>
-            <m:t>i</m:t>
-          </m:r>
-          <m:r>
-            <w:rPr>
-              <w:rFonts w:ascii="Cambria Math" w:hAnsi="Cambria Math"/>
-            </w:rPr>
-            <m:t>∈</m:t>
-          </m:r>
-          <m:r>
-            <w:rPr>
-              <w:rFonts w:ascii="Cambria Math" w:hAnsi="Cambria Math"/>
-            </w:rPr>
-            <m:t>A</m:t>
-          </m:r>
-          <m:r>
-            <w:rPr>
-              <w:rFonts w:ascii="Cambria Math" w:hAnsi="Cambria Math"/>
-            </w:rPr>
-            <m:t xml:space="preserve">, </m:t>
-          </m:r>
-          <m:r>
-            <w:rPr>
-              <w:rFonts w:ascii="Cambria Math" w:hAnsi="Cambria Math"/>
-            </w:rPr>
-            <m:t>j</m:t>
-          </m:r>
-          <m:r>
-            <w:rPr>
-              <w:rFonts w:ascii="Cambria Math" w:hAnsi="Cambria Math"/>
-            </w:rPr>
-            <m:t>∈</m:t>
-          </m:r>
-          <m:r>
-            <w:rPr>
-              <w:rFonts w:ascii="Cambria Math" w:hAnsi="Cambria Math"/>
-            </w:rPr>
-            <m:t>A</m:t>
-          </m:r>
-          <m:r>
-            <w:rPr>
-              <w:rFonts w:ascii="Cambria Math" w:hAnsi="Cambria Math"/>
-            </w:rPr>
-            <m:t xml:space="preserve">, </m:t>
-          </m:r>
-          <m:r>
-            <w:rPr>
-              <w:rFonts w:ascii="Cambria Math" w:hAnsi="Cambria Math"/>
-            </w:rPr>
-            <m:t>p</m:t>
-          </m:r>
-          <m:r>
-            <w:rPr>
-              <w:rFonts w:ascii="Cambria Math" w:hAnsi="Cambria Math"/>
-            </w:rPr>
-            <m:t>∈</m:t>
-          </m:r>
-          <m:r>
-            <w:rPr>
-              <w:rFonts w:ascii="Cambria Math" w:hAnsi="Cambria Math"/>
-            </w:rPr>
-            <m:t>P</m:t>
+            <m:t xml:space="preserve">        i∈A, j∈A, p∈P</m:t>
           </m:r>
         </m:oMath>
       </m:oMathPara>
+    </w:p>
+    <w:p>
+      <w:pPr>
+        <w:rPr>
+          <w:rFonts w:eastAsiaTheme="minorEastAsia"/>
+        </w:rPr>
+      </w:pPr>
+    </w:p>
+    <w:p>
+      <w:pPr>
+        <w:pStyle w:val="Heading2"/>
+        <w:rPr>
+          <w:rFonts w:eastAsiaTheme="minorEastAsia"/>
+        </w:rPr>
+      </w:pPr>
+      <w:r>
+        <w:rPr>
+          <w:rFonts w:eastAsiaTheme="minorEastAsia"/>
+        </w:rPr>
+        <w:t>Task Timing</w:t>
+      </w:r>
     </w:p>
     <w:p>
       <w:pPr>
@@ -2294,32 +2164,114 @@
             </w:rPr>
             <m:t>+</m:t>
           </m:r>
-          <m:sSub>
-            <m:sSubPr>
-              <m:ctrlPr>
-                <w:rPr>
-                  <w:rFonts w:ascii="Cambria Math" w:hAnsi="Cambria Math"/>
-                  <w:i/>
-                </w:rPr>
-              </m:ctrlPr>
-            </m:sSubPr>
+          <m:nary>
+            <m:naryPr>
+              <m:chr m:val="∑"/>
+              <m:limLoc m:val="subSup"/>
+              <m:supHide m:val="1"/>
+              <m:ctrlPr>
+                <w:rPr>
+                  <w:rFonts w:ascii="Cambria Math" w:eastAsiaTheme="minorEastAsia" w:hAnsi="Cambria Math"/>
+                  <w:i/>
+                </w:rPr>
+              </m:ctrlPr>
+            </m:naryPr>
+            <m:sub>
+              <m:r>
+                <w:rPr>
+                  <w:rFonts w:ascii="Cambria Math" w:eastAsiaTheme="minorEastAsia" w:hAnsi="Cambria Math"/>
+                </w:rPr>
+                <m:t>m</m:t>
+              </m:r>
+              <m:r>
+                <w:rPr>
+                  <w:rFonts w:ascii="Cambria Math" w:hAnsi="Cambria Math"/>
+                </w:rPr>
+                <m:t>∈M</m:t>
+              </m:r>
+            </m:sub>
+            <m:sup/>
             <m:e>
-              <m:r>
-                <w:rPr>
-                  <w:rFonts w:ascii="Cambria Math" w:hAnsi="Cambria Math"/>
-                </w:rPr>
-                <m:t>t</m:t>
-              </m:r>
+              <m:d>
+                <m:dPr>
+                  <m:ctrlPr>
+                    <w:rPr>
+                      <w:rFonts w:ascii="Cambria Math" w:eastAsiaTheme="minorEastAsia" w:hAnsi="Cambria Math"/>
+                      <w:i/>
+                    </w:rPr>
+                  </m:ctrlPr>
+                </m:dPr>
+                <m:e>
+                  <m:sSubSup>
+                    <m:sSubSupPr>
+                      <m:ctrlPr>
+                        <w:rPr>
+                          <w:rFonts w:ascii="Cambria Math" w:eastAsiaTheme="minorEastAsia" w:hAnsi="Cambria Math"/>
+                          <w:i/>
+                        </w:rPr>
+                      </m:ctrlPr>
+                    </m:sSubSupPr>
+                    <m:e>
+                      <m:r>
+                        <w:rPr>
+                          <w:rFonts w:ascii="Cambria Math" w:eastAsiaTheme="minorEastAsia" w:hAnsi="Cambria Math"/>
+                        </w:rPr>
+                        <m:t>x</m:t>
+                      </m:r>
+                    </m:e>
+                    <m:sub>
+                      <m:r>
+                        <w:rPr>
+                          <w:rFonts w:ascii="Cambria Math" w:eastAsiaTheme="minorEastAsia" w:hAnsi="Cambria Math"/>
+                        </w:rPr>
+                        <m:t>ijm</m:t>
+                      </m:r>
+                    </m:sub>
+                    <m:sup>
+                      <m:r>
+                        <w:rPr>
+                          <w:rFonts w:ascii="Cambria Math" w:eastAsiaTheme="minorEastAsia" w:hAnsi="Cambria Math"/>
+                        </w:rPr>
+                        <m:t>p</m:t>
+                      </m:r>
+                    </m:sup>
+                  </m:sSubSup>
+                  <m:r>
+                    <w:rPr>
+                      <w:rFonts w:ascii="Cambria Math" w:eastAsiaTheme="minorEastAsia" w:hAnsi="Cambria Math"/>
+                    </w:rPr>
+                    <m:t>*</m:t>
+                  </m:r>
+                  <m:sSub>
+                    <m:sSubPr>
+                      <m:ctrlPr>
+                        <w:rPr>
+                          <w:rFonts w:ascii="Cambria Math" w:hAnsi="Cambria Math"/>
+                          <w:i/>
+                        </w:rPr>
+                      </m:ctrlPr>
+                    </m:sSubPr>
+                    <m:e>
+                      <m:r>
+                        <w:rPr>
+                          <w:rFonts w:ascii="Cambria Math" w:hAnsi="Cambria Math"/>
+                        </w:rPr>
+                        <m:t>t</m:t>
+                      </m:r>
+                    </m:e>
+                    <m:sub>
+                      <m:r>
+                        <w:rPr>
+                          <w:rFonts w:ascii="Cambria Math" w:hAnsi="Cambria Math"/>
+                        </w:rPr>
+                        <m:t>ijm</m:t>
+                      </m:r>
+                    </m:sub>
+                  </m:sSub>
+                </m:e>
+              </m:d>
             </m:e>
-            <m:sub>
-              <m:r>
-                <w:rPr>
-                  <w:rFonts w:ascii="Cambria Math" w:hAnsi="Cambria Math"/>
-                </w:rPr>
-                <m:t>ij</m:t>
-              </m:r>
-            </m:sub>
-          </m:sSub>
+          </m:nary>
           <m:r>
             <w:rPr>
               <w:rFonts w:ascii="Cambria Math" w:hAnsi="Cambria Math"/>
@@ -2443,13 +2395,7 @@
                     <w:rPr>
                       <w:rFonts w:ascii="Cambria Math" w:hAnsi="Cambria Math"/>
                     </w:rPr>
-                    <m:t>∈</m:t>
-                  </m:r>
-                  <m:r>
-                    <w:rPr>
-                      <w:rFonts w:ascii="Cambria Math" w:hAnsi="Cambria Math"/>
-                    </w:rPr>
-                    <m:t>M</m:t>
+                    <m:t>∈M</m:t>
                   </m:r>
                 </m:sub>
                 <m:sup/>
@@ -2501,6 +2447,11 @@
       </w:r>
     </w:p>
     <w:p>
+      <w:pPr>
+        <w:rPr>
+          <w:rFonts w:eastAsiaTheme="minorEastAsia"/>
+        </w:rPr>
+      </w:pPr>
       <m:oMathPara>
         <m:oMath>
           <m:sSub>
@@ -2637,77 +2588,1320 @@
             <w:rPr>
               <w:rFonts w:ascii="Cambria Math" w:hAnsi="Cambria Math"/>
             </w:rPr>
-            <m:t xml:space="preserve">         </m:t>
-          </m:r>
-          <m:r>
-            <w:rPr>
-              <w:rFonts w:ascii="Cambria Math" w:hAnsi="Cambria Math"/>
-            </w:rPr>
-            <m:t>i</m:t>
-          </m:r>
-          <m:r>
-            <w:rPr>
-              <w:rFonts w:ascii="Cambria Math" w:hAnsi="Cambria Math"/>
-            </w:rPr>
-            <m:t>∈</m:t>
-          </m:r>
-          <m:r>
-            <w:rPr>
-              <w:rFonts w:ascii="Cambria Math" w:hAnsi="Cambria Math"/>
-            </w:rPr>
-            <m:t>A</m:t>
-          </m:r>
-          <m:r>
-            <w:rPr>
-              <w:rFonts w:ascii="Cambria Math" w:hAnsi="Cambria Math"/>
-            </w:rPr>
-            <m:t xml:space="preserve">, </m:t>
-          </m:r>
-          <m:r>
-            <w:rPr>
-              <w:rFonts w:ascii="Cambria Math" w:hAnsi="Cambria Math"/>
-            </w:rPr>
-            <m:t>p</m:t>
-          </m:r>
-          <m:r>
-            <w:rPr>
-              <w:rFonts w:ascii="Cambria Math" w:hAnsi="Cambria Math"/>
-            </w:rPr>
-            <m:t>∈</m:t>
-          </m:r>
-          <m:r>
-            <w:rPr>
-              <w:rFonts w:ascii="Cambria Math" w:hAnsi="Cambria Math"/>
-            </w:rPr>
-            <m:t>P</m:t>
-          </m:r>
-          <m:r>
-            <w:rPr>
-              <w:rFonts w:ascii="Cambria Math" w:hAnsi="Cambria Math"/>
-            </w:rPr>
-            <m:t xml:space="preserve">, </m:t>
-          </m:r>
-          <m:r>
-            <w:rPr>
-              <w:rFonts w:ascii="Cambria Math" w:hAnsi="Cambria Math"/>
-            </w:rPr>
-            <m:t>t</m:t>
-          </m:r>
-          <m:r>
-            <w:rPr>
-              <w:rFonts w:ascii="Cambria Math" w:hAnsi="Cambria Math"/>
-            </w:rPr>
-            <m:t>∈</m:t>
-          </m:r>
-          <m:r>
-            <w:rPr>
-              <w:rFonts w:ascii="Cambria Math" w:hAnsi="Cambria Math"/>
-            </w:rPr>
-            <m:t>T</m:t>
+            <m:t xml:space="preserve">         i∈A, p∈P, t∈T</m:t>
           </m:r>
         </m:oMath>
       </m:oMathPara>
     </w:p>
+    <w:p/>
+    <w:p>
+      <w:pPr>
+        <w:pStyle w:val="Heading2"/>
+      </w:pPr>
+      <w:r>
+        <w:t>Bus Travel Constraints</w:t>
+      </w:r>
+    </w:p>
+    <w:p>
+      <w:pPr>
+        <w:rPr>
+          <w:rFonts w:asciiTheme="majorHAnsi" w:eastAsiaTheme="majorEastAsia" w:hAnsiTheme="majorHAnsi" w:cstheme="majorBidi"/>
+        </w:rPr>
+      </w:pPr>
+      <w:r>
+        <w:rPr>
+          <w:rFonts w:asciiTheme="majorHAnsi" w:eastAsiaTheme="majorEastAsia" w:hAnsiTheme="majorHAnsi" w:cstheme="majorBidi"/>
+        </w:rPr>
+        <w:t xml:space="preserve">These two constants state that person must </w:t>
+      </w:r>
+      <w:r>
+        <w:rPr>
+          <w:rFonts w:asciiTheme="majorHAnsi" w:eastAsiaTheme="majorEastAsia" w:hAnsiTheme="majorHAnsi" w:cstheme="majorBidi"/>
+        </w:rPr>
+        <w:t>finish their task and waiting period at node i</w:t>
+      </w:r>
+      <w:r>
+        <w:rPr>
+          <w:rFonts w:asciiTheme="majorHAnsi" w:eastAsiaTheme="majorEastAsia" w:hAnsiTheme="majorHAnsi" w:cstheme="majorBidi"/>
+        </w:rPr>
+        <w:t>,</w:t>
+      </w:r>
+      <w:r>
+        <w:rPr>
+          <w:rFonts w:asciiTheme="majorHAnsi" w:eastAsiaTheme="majorEastAsia" w:hAnsiTheme="majorHAnsi" w:cstheme="majorBidi"/>
+        </w:rPr>
+        <w:t xml:space="preserve"> </w:t>
+      </w:r>
+      <w:r>
+        <w:rPr>
+          <w:rFonts w:asciiTheme="majorHAnsi" w:eastAsiaTheme="majorEastAsia" w:hAnsiTheme="majorHAnsi" w:cstheme="majorBidi"/>
+        </w:rPr>
+        <w:t>x seconds (</w:t>
+      </w:r>
+      <w:r>
+        <w:rPr>
+          <w:rFonts w:asciiTheme="majorHAnsi" w:eastAsiaTheme="majorEastAsia" w:hAnsiTheme="majorHAnsi" w:cstheme="majorBidi"/>
+        </w:rPr>
+        <w:t xml:space="preserve">controlled by the </w:t>
+      </w:r>
+      <w:r>
+        <w:rPr>
+          <w:rFonts w:asciiTheme="majorHAnsi" w:eastAsiaTheme="majorEastAsia" w:hAnsiTheme="majorHAnsi" w:cstheme="majorBidi"/>
+        </w:rPr>
+        <w:t>bus rela</w:t>
+      </w:r>
+      <w:r>
+        <w:rPr>
+          <w:rFonts w:asciiTheme="majorHAnsi" w:eastAsiaTheme="majorEastAsia" w:hAnsiTheme="majorHAnsi" w:cstheme="majorBidi"/>
+        </w:rPr>
+        <w:t>xa</w:t>
+      </w:r>
+      <w:r>
+        <w:rPr>
+          <w:rFonts w:asciiTheme="majorHAnsi" w:eastAsiaTheme="majorEastAsia" w:hAnsiTheme="majorHAnsi" w:cstheme="majorBidi"/>
+        </w:rPr>
+        <w:t>tion</w:t>
+      </w:r>
+      <w:r>
+        <w:rPr>
+          <w:rFonts w:asciiTheme="majorHAnsi" w:eastAsiaTheme="majorEastAsia" w:hAnsiTheme="majorHAnsi" w:cstheme="majorBidi"/>
+        </w:rPr>
+        <w:t xml:space="preserve"> constant</w:t>
+      </w:r>
+      <w:r>
+        <w:rPr>
+          <w:rFonts w:asciiTheme="majorHAnsi" w:eastAsiaTheme="majorEastAsia" w:hAnsiTheme="majorHAnsi" w:cstheme="majorBidi"/>
+        </w:rPr>
+        <w:t>)</w:t>
+      </w:r>
+      <w:r>
+        <w:rPr>
+          <w:rFonts w:asciiTheme="majorHAnsi" w:eastAsiaTheme="majorEastAsia" w:hAnsiTheme="majorHAnsi" w:cstheme="majorBidi"/>
+        </w:rPr>
+        <w:t xml:space="preserve"> before the </w:t>
+      </w:r>
+      <w:r>
+        <w:rPr>
+          <w:rFonts w:asciiTheme="majorHAnsi" w:eastAsiaTheme="majorEastAsia" w:hAnsiTheme="majorHAnsi" w:cstheme="majorBidi"/>
+        </w:rPr>
+        <w:t xml:space="preserve">exact bus they want to catch arrives at </w:t>
+      </w:r>
+    </w:p>
+    <w:p>
+      <m:oMathPara>
+        <m:oMath>
+          <m:sSubSup>
+            <m:sSubSupPr>
+              <m:ctrlPr>
+                <w:rPr>
+                  <w:rFonts w:ascii="Cambria Math" w:hAnsi="Cambria Math"/>
+                  <w:i/>
+                </w:rPr>
+              </m:ctrlPr>
+            </m:sSubSupPr>
+            <m:e>
+              <m:r>
+                <w:rPr>
+                  <w:rFonts w:ascii="Cambria Math" w:hAnsi="Cambria Math"/>
+                </w:rPr>
+                <m:t>w</m:t>
+              </m:r>
+            </m:e>
+            <m:sub>
+              <m:r>
+                <w:rPr>
+                  <w:rFonts w:ascii="Cambria Math" w:hAnsi="Cambria Math"/>
+                </w:rPr>
+                <m:t>i</m:t>
+              </m:r>
+            </m:sub>
+            <m:sup>
+              <m:r>
+                <w:rPr>
+                  <w:rFonts w:ascii="Cambria Math" w:hAnsi="Cambria Math"/>
+                </w:rPr>
+                <m:t>k</m:t>
+              </m:r>
+            </m:sup>
+          </m:sSubSup>
+          <m:r>
+            <w:rPr>
+              <w:rFonts w:ascii="Cambria Math" w:hAnsi="Cambria Math"/>
+            </w:rPr>
+            <m:t>+</m:t>
+          </m:r>
+          <m:sSub>
+            <m:sSubPr>
+              <m:ctrlPr>
+                <w:rPr>
+                  <w:rFonts w:ascii="Cambria Math" w:hAnsi="Cambria Math"/>
+                  <w:i/>
+                </w:rPr>
+              </m:ctrlPr>
+            </m:sSubPr>
+            <m:e>
+              <m:r>
+                <w:rPr>
+                  <w:rFonts w:ascii="Cambria Math" w:hAnsi="Cambria Math"/>
+                </w:rPr>
+                <m:t>s</m:t>
+              </m:r>
+            </m:e>
+            <m:sub>
+              <m:r>
+                <w:rPr>
+                  <w:rFonts w:ascii="Cambria Math" w:hAnsi="Cambria Math"/>
+                </w:rPr>
+                <m:t>i</m:t>
+              </m:r>
+            </m:sub>
+          </m:sSub>
+          <m:r>
+            <w:rPr>
+              <w:rFonts w:ascii="Cambria Math" w:eastAsiaTheme="minorEastAsia" w:hAnsi="Cambria Math"/>
+            </w:rPr>
+            <m:t>≤</m:t>
+          </m:r>
+          <m:r>
+            <w:rPr>
+              <w:rFonts w:ascii="Cambria Math" w:eastAsiaTheme="minorEastAsia" w:hAnsi="Cambria Math"/>
+            </w:rPr>
+            <m:t>DTim</m:t>
+          </m:r>
+          <m:sSub>
+            <m:sSubPr>
+              <m:ctrlPr>
+                <w:rPr>
+                  <w:rFonts w:ascii="Cambria Math" w:eastAsiaTheme="minorEastAsia" w:hAnsi="Cambria Math"/>
+                  <w:i/>
+                </w:rPr>
+              </m:ctrlPr>
+            </m:sSubPr>
+            <m:e>
+              <m:r>
+                <w:rPr>
+                  <w:rFonts w:ascii="Cambria Math" w:eastAsiaTheme="minorEastAsia" w:hAnsi="Cambria Math"/>
+                </w:rPr>
+                <m:t>e</m:t>
+              </m:r>
+            </m:e>
+            <m:sub>
+              <m:r>
+                <w:rPr>
+                  <w:rFonts w:ascii="Cambria Math" w:eastAsiaTheme="minorEastAsia" w:hAnsi="Cambria Math"/>
+                </w:rPr>
+                <m:t>ird</m:t>
+              </m:r>
+            </m:sub>
+          </m:sSub>
+          <m:r>
+            <w:rPr>
+              <w:rFonts w:ascii="Cambria Math" w:eastAsiaTheme="minorEastAsia" w:hAnsi="Cambria Math"/>
+            </w:rPr>
+            <m:t xml:space="preserve">+ </m:t>
+          </m:r>
+          <m:sSub>
+            <m:sSubPr>
+              <m:ctrlPr>
+                <w:rPr>
+                  <w:rFonts w:ascii="Cambria Math" w:eastAsiaTheme="minorEastAsia" w:hAnsi="Cambria Math"/>
+                  <w:i/>
+                </w:rPr>
+              </m:ctrlPr>
+            </m:sSubPr>
+            <m:e>
+              <m:r>
+                <w:rPr>
+                  <w:rFonts w:ascii="Cambria Math" w:eastAsiaTheme="minorEastAsia" w:hAnsi="Cambria Math"/>
+                </w:rPr>
+                <m:t>M</m:t>
+              </m:r>
+            </m:e>
+            <m:sub>
+              <m:r>
+                <w:rPr>
+                  <w:rFonts w:ascii="Cambria Math" w:eastAsiaTheme="minorEastAsia" w:hAnsi="Cambria Math"/>
+                </w:rPr>
+                <m:t>ij</m:t>
+              </m:r>
+            </m:sub>
+          </m:sSub>
+          <m:d>
+            <m:dPr>
+              <m:ctrlPr>
+                <w:rPr>
+                  <w:rFonts w:ascii="Cambria Math" w:eastAsiaTheme="minorEastAsia" w:hAnsi="Cambria Math"/>
+                  <w:i/>
+                </w:rPr>
+              </m:ctrlPr>
+            </m:dPr>
+            <m:e>
+              <m:r>
+                <w:rPr>
+                  <w:rFonts w:ascii="Cambria Math" w:eastAsiaTheme="minorEastAsia" w:hAnsi="Cambria Math"/>
+                </w:rPr>
+                <m:t>1-</m:t>
+              </m:r>
+              <m:sSub>
+                <m:sSubPr>
+                  <m:ctrlPr>
+                    <w:rPr>
+                      <w:rFonts w:ascii="Cambria Math" w:eastAsiaTheme="minorEastAsia" w:hAnsi="Cambria Math"/>
+                      <w:i/>
+                    </w:rPr>
+                  </m:ctrlPr>
+                </m:sSubPr>
+                <m:e>
+                  <m:r>
+                    <w:rPr>
+                      <w:rFonts w:ascii="Cambria Math" w:eastAsiaTheme="minorEastAsia" w:hAnsi="Cambria Math"/>
+                    </w:rPr>
+                    <m:t>y</m:t>
+                  </m:r>
+                </m:e>
+                <m:sub>
+                  <m:r>
+                    <w:rPr>
+                      <w:rFonts w:ascii="Cambria Math" w:eastAsiaTheme="minorEastAsia" w:hAnsi="Cambria Math"/>
+                    </w:rPr>
+                    <m:t>idr</m:t>
+                  </m:r>
+                </m:sub>
+              </m:sSub>
+            </m:e>
+          </m:d>
+          <m:r>
+            <w:rPr>
+              <w:rFonts w:ascii="Cambria Math" w:hAnsi="Cambria Math"/>
+            </w:rPr>
+            <m:t>+BusRelaxation</m:t>
+          </m:r>
+          <m:r>
+            <w:rPr>
+              <w:rFonts w:ascii="Cambria Math" w:hAnsi="Cambria Math"/>
+            </w:rPr>
+            <m:t xml:space="preserve">        </m:t>
+          </m:r>
+          <m:r>
+            <w:rPr>
+              <w:rFonts w:ascii="Cambria Math" w:hAnsi="Cambria Math"/>
+              <w:color w:val="FF0000"/>
+            </w:rPr>
+            <m:t>d</m:t>
+          </m:r>
+          <m:r>
+            <w:rPr>
+              <w:rFonts w:ascii="Cambria Math" w:hAnsi="Cambria Math"/>
+              <w:color w:val="FF0000"/>
+            </w:rPr>
+            <m:t>∈</m:t>
+          </m:r>
+          <m:sSub>
+            <m:sSubPr>
+              <m:ctrlPr>
+                <w:rPr>
+                  <w:rFonts w:ascii="Cambria Math" w:hAnsi="Cambria Math"/>
+                  <w:i/>
+                  <w:color w:val="FF0000"/>
+                </w:rPr>
+              </m:ctrlPr>
+            </m:sSubPr>
+            <m:e>
+              <m:r>
+                <w:rPr>
+                  <w:rFonts w:ascii="Cambria Math" w:hAnsi="Cambria Math"/>
+                  <w:color w:val="FF0000"/>
+                </w:rPr>
+                <m:t>D</m:t>
+              </m:r>
+            </m:e>
+            <m:sub>
+              <m:r>
+                <w:rPr>
+                  <w:rFonts w:ascii="Cambria Math" w:hAnsi="Cambria Math"/>
+                  <w:color w:val="FF0000"/>
+                </w:rPr>
+                <m:t>ir</m:t>
+              </m:r>
+            </m:sub>
+          </m:sSub>
+          <m:r>
+            <w:rPr>
+              <w:rFonts w:ascii="Cambria Math" w:hAnsi="Cambria Math"/>
+              <w:color w:val="FF0000"/>
+            </w:rPr>
+            <m:t>, r</m:t>
+          </m:r>
+          <m:r>
+            <w:rPr>
+              <w:rFonts w:ascii="Cambria Math" w:hAnsi="Cambria Math"/>
+              <w:color w:val="FF0000"/>
+            </w:rPr>
+            <m:t>∈</m:t>
+          </m:r>
+          <m:r>
+            <w:rPr>
+              <w:rFonts w:ascii="Cambria Math" w:hAnsi="Cambria Math"/>
+              <w:color w:val="FF0000"/>
+            </w:rPr>
+            <m:t>R</m:t>
+          </m:r>
+          <m:r>
+            <w:rPr>
+              <w:rFonts w:ascii="Cambria Math" w:hAnsi="Cambria Math"/>
+              <w:color w:val="FF0000"/>
+            </w:rPr>
+            <m:t>, i</m:t>
+          </m:r>
+          <m:r>
+            <w:rPr>
+              <w:rFonts w:ascii="Cambria Math" w:hAnsi="Cambria Math"/>
+              <w:color w:val="FF0000"/>
+            </w:rPr>
+            <m:t>∈</m:t>
+          </m:r>
+          <m:sSub>
+            <m:sSubPr>
+              <m:ctrlPr>
+                <w:rPr>
+                  <w:rFonts w:ascii="Cambria Math" w:hAnsi="Cambria Math"/>
+                  <w:i/>
+                  <w:color w:val="FF0000"/>
+                </w:rPr>
+              </m:ctrlPr>
+            </m:sSubPr>
+            <m:e>
+              <m:r>
+                <w:rPr>
+                  <w:rFonts w:ascii="Cambria Math" w:hAnsi="Cambria Math"/>
+                  <w:color w:val="FF0000"/>
+                </w:rPr>
+                <m:t>A</m:t>
+              </m:r>
+            </m:e>
+            <m:sub>
+              <m:r>
+                <w:rPr>
+                  <w:rFonts w:ascii="Cambria Math" w:hAnsi="Cambria Math"/>
+                  <w:color w:val="FF0000"/>
+                </w:rPr>
+                <m:t>Bus</m:t>
+              </m:r>
+              <w:commentRangeStart w:id="0"/>
+              <w:commentRangeEnd w:id="0"/>
+              <m:r>
+                <m:rPr>
+                  <m:sty m:val="p"/>
+                </m:rPr>
+                <w:rPr>
+                  <w:rStyle w:val="CommentReference"/>
+                  <w:color w:val="FF0000"/>
+                </w:rPr>
+                <w:commentReference w:id="0"/>
+              </m:r>
+            </m:sub>
+          </m:sSub>
+        </m:oMath>
+      </m:oMathPara>
+    </w:p>
+    <w:p>
+      <m:oMathPara>
+        <m:oMath>
+          <m:sSubSup>
+            <m:sSubSupPr>
+              <m:ctrlPr>
+                <w:rPr>
+                  <w:rFonts w:ascii="Cambria Math" w:hAnsi="Cambria Math"/>
+                  <w:i/>
+                </w:rPr>
+              </m:ctrlPr>
+            </m:sSubSupPr>
+            <m:e>
+              <m:r>
+                <w:rPr>
+                  <w:rFonts w:ascii="Cambria Math" w:hAnsi="Cambria Math"/>
+                </w:rPr>
+                <m:t>w</m:t>
+              </m:r>
+            </m:e>
+            <m:sub>
+              <m:r>
+                <w:rPr>
+                  <w:rFonts w:ascii="Cambria Math" w:hAnsi="Cambria Math"/>
+                </w:rPr>
+                <m:t>i</m:t>
+              </m:r>
+            </m:sub>
+            <m:sup>
+              <m:r>
+                <w:rPr>
+                  <w:rFonts w:ascii="Cambria Math" w:hAnsi="Cambria Math"/>
+                </w:rPr>
+                <m:t>k</m:t>
+              </m:r>
+            </m:sup>
+          </m:sSubSup>
+          <m:r>
+            <w:rPr>
+              <w:rFonts w:ascii="Cambria Math" w:hAnsi="Cambria Math"/>
+            </w:rPr>
+            <m:t>+</m:t>
+          </m:r>
+          <m:sSub>
+            <m:sSubPr>
+              <m:ctrlPr>
+                <w:rPr>
+                  <w:rFonts w:ascii="Cambria Math" w:hAnsi="Cambria Math"/>
+                  <w:i/>
+                </w:rPr>
+              </m:ctrlPr>
+            </m:sSubPr>
+            <m:e>
+              <m:r>
+                <w:rPr>
+                  <w:rFonts w:ascii="Cambria Math" w:hAnsi="Cambria Math"/>
+                </w:rPr>
+                <m:t>s</m:t>
+              </m:r>
+            </m:e>
+            <m:sub>
+              <m:r>
+                <w:rPr>
+                  <w:rFonts w:ascii="Cambria Math" w:hAnsi="Cambria Math"/>
+                </w:rPr>
+                <m:t>i</m:t>
+              </m:r>
+            </m:sub>
+          </m:sSub>
+          <m:r>
+            <w:rPr>
+              <w:rFonts w:ascii="Cambria Math" w:eastAsiaTheme="minorEastAsia" w:hAnsi="Cambria Math"/>
+            </w:rPr>
+            <m:t>≥</m:t>
+          </m:r>
+          <m:r>
+            <w:rPr>
+              <w:rFonts w:ascii="Cambria Math" w:eastAsiaTheme="minorEastAsia" w:hAnsi="Cambria Math"/>
+            </w:rPr>
+            <m:t>DTim</m:t>
+          </m:r>
+          <m:sSub>
+            <m:sSubPr>
+              <m:ctrlPr>
+                <w:rPr>
+                  <w:rFonts w:ascii="Cambria Math" w:eastAsiaTheme="minorEastAsia" w:hAnsi="Cambria Math"/>
+                  <w:i/>
+                </w:rPr>
+              </m:ctrlPr>
+            </m:sSubPr>
+            <m:e>
+              <m:r>
+                <w:rPr>
+                  <w:rFonts w:ascii="Cambria Math" w:eastAsiaTheme="minorEastAsia" w:hAnsi="Cambria Math"/>
+                </w:rPr>
+                <m:t>e</m:t>
+              </m:r>
+            </m:e>
+            <m:sub>
+              <m:r>
+                <w:rPr>
+                  <w:rFonts w:ascii="Cambria Math" w:eastAsiaTheme="minorEastAsia" w:hAnsi="Cambria Math"/>
+                </w:rPr>
+                <m:t>ird</m:t>
+              </m:r>
+            </m:sub>
+          </m:sSub>
+          <m:r>
+            <w:rPr>
+              <w:rFonts w:ascii="Cambria Math" w:eastAsiaTheme="minorEastAsia" w:hAnsi="Cambria Math"/>
+            </w:rPr>
+            <m:t xml:space="preserve">+ </m:t>
+          </m:r>
+          <m:sSub>
+            <m:sSubPr>
+              <m:ctrlPr>
+                <w:rPr>
+                  <w:rFonts w:ascii="Cambria Math" w:eastAsiaTheme="minorEastAsia" w:hAnsi="Cambria Math"/>
+                  <w:i/>
+                </w:rPr>
+              </m:ctrlPr>
+            </m:sSubPr>
+            <m:e>
+              <m:r>
+                <w:rPr>
+                  <w:rFonts w:ascii="Cambria Math" w:eastAsiaTheme="minorEastAsia" w:hAnsi="Cambria Math"/>
+                </w:rPr>
+                <m:t>M</m:t>
+              </m:r>
+            </m:e>
+            <m:sub>
+              <m:r>
+                <w:rPr>
+                  <w:rFonts w:ascii="Cambria Math" w:eastAsiaTheme="minorEastAsia" w:hAnsi="Cambria Math"/>
+                </w:rPr>
+                <m:t>ij</m:t>
+              </m:r>
+            </m:sub>
+          </m:sSub>
+          <m:d>
+            <m:dPr>
+              <m:ctrlPr>
+                <w:rPr>
+                  <w:rFonts w:ascii="Cambria Math" w:eastAsiaTheme="minorEastAsia" w:hAnsi="Cambria Math"/>
+                  <w:i/>
+                </w:rPr>
+              </m:ctrlPr>
+            </m:dPr>
+            <m:e>
+              <m:r>
+                <w:rPr>
+                  <w:rFonts w:ascii="Cambria Math" w:eastAsiaTheme="minorEastAsia" w:hAnsi="Cambria Math"/>
+                </w:rPr>
+                <m:t>1-</m:t>
+              </m:r>
+              <m:sSub>
+                <m:sSubPr>
+                  <m:ctrlPr>
+                    <w:rPr>
+                      <w:rFonts w:ascii="Cambria Math" w:eastAsiaTheme="minorEastAsia" w:hAnsi="Cambria Math"/>
+                      <w:i/>
+                    </w:rPr>
+                  </m:ctrlPr>
+                </m:sSubPr>
+                <m:e>
+                  <m:r>
+                    <w:rPr>
+                      <w:rFonts w:ascii="Cambria Math" w:eastAsiaTheme="minorEastAsia" w:hAnsi="Cambria Math"/>
+                    </w:rPr>
+                    <m:t>y</m:t>
+                  </m:r>
+                </m:e>
+                <m:sub>
+                  <m:r>
+                    <w:rPr>
+                      <w:rFonts w:ascii="Cambria Math" w:eastAsiaTheme="minorEastAsia" w:hAnsi="Cambria Math"/>
+                    </w:rPr>
+                    <m:t>idr</m:t>
+                  </m:r>
+                </m:sub>
+              </m:sSub>
+            </m:e>
+          </m:d>
+          <m:r>
+            <w:rPr>
+              <w:rFonts w:ascii="Cambria Math" w:hAnsi="Cambria Math"/>
+            </w:rPr>
+            <m:t xml:space="preserve">        </m:t>
+          </m:r>
+          <m:r>
+            <w:rPr>
+              <w:rFonts w:ascii="Cambria Math" w:hAnsi="Cambria Math"/>
+              <w:color w:val="FF0000"/>
+            </w:rPr>
+            <m:t>d∈</m:t>
+          </m:r>
+          <m:sSub>
+            <m:sSubPr>
+              <m:ctrlPr>
+                <w:rPr>
+                  <w:rFonts w:ascii="Cambria Math" w:hAnsi="Cambria Math"/>
+                  <w:i/>
+                  <w:color w:val="FF0000"/>
+                </w:rPr>
+              </m:ctrlPr>
+            </m:sSubPr>
+            <m:e>
+              <m:r>
+                <w:rPr>
+                  <w:rFonts w:ascii="Cambria Math" w:hAnsi="Cambria Math"/>
+                  <w:color w:val="FF0000"/>
+                </w:rPr>
+                <m:t>D</m:t>
+              </m:r>
+            </m:e>
+            <m:sub>
+              <m:r>
+                <w:rPr>
+                  <w:rFonts w:ascii="Cambria Math" w:hAnsi="Cambria Math"/>
+                  <w:color w:val="FF0000"/>
+                </w:rPr>
+                <m:t>ir</m:t>
+              </m:r>
+            </m:sub>
+          </m:sSub>
+          <m:r>
+            <w:rPr>
+              <w:rFonts w:ascii="Cambria Math" w:hAnsi="Cambria Math"/>
+              <w:color w:val="FF0000"/>
+            </w:rPr>
+            <m:t>, r∈R, i∈</m:t>
+          </m:r>
+          <m:sSub>
+            <m:sSubPr>
+              <m:ctrlPr>
+                <w:rPr>
+                  <w:rFonts w:ascii="Cambria Math" w:hAnsi="Cambria Math"/>
+                  <w:i/>
+                  <w:color w:val="FF0000"/>
+                </w:rPr>
+              </m:ctrlPr>
+            </m:sSubPr>
+            <m:e>
+              <m:r>
+                <w:rPr>
+                  <w:rFonts w:ascii="Cambria Math" w:hAnsi="Cambria Math"/>
+                  <w:color w:val="FF0000"/>
+                </w:rPr>
+                <m:t>A</m:t>
+              </m:r>
+            </m:e>
+            <m:sub>
+              <m:r>
+                <w:rPr>
+                  <w:rFonts w:ascii="Cambria Math" w:hAnsi="Cambria Math"/>
+                  <w:color w:val="FF0000"/>
+                </w:rPr>
+                <m:t>Bus</m:t>
+              </m:r>
+              <w:commentRangeStart w:id="1"/>
+              <w:commentRangeEnd w:id="1"/>
+              <m:r>
+                <m:rPr>
+                  <m:sty m:val="p"/>
+                </m:rPr>
+                <w:rPr>
+                  <w:rStyle w:val="CommentReference"/>
+                  <w:color w:val="FF0000"/>
+                </w:rPr>
+                <w:commentReference w:id="1"/>
+              </m:r>
+            </m:sub>
+          </m:sSub>
+        </m:oMath>
+      </m:oMathPara>
+    </w:p>
+    <w:p>
+      <w:r>
+        <w:t>The person can only get bus (i, d, r)</w:t>
+      </w:r>
+      <w:r>
+        <w:t xml:space="preserve"> </w:t>
+      </w:r>
+      <w:r>
+        <w:t>the</w:t>
+      </w:r>
+      <w:r>
+        <w:t xml:space="preserve"> relevant y_idr must be positive</w:t>
+      </w:r>
+    </w:p>
+    <w:p>
+      <m:oMathPara>
+        <m:oMath>
+          <m:nary>
+            <m:naryPr>
+              <m:chr m:val="∑"/>
+              <m:limLoc m:val="undOvr"/>
+              <m:supHide m:val="1"/>
+              <m:ctrlPr>
+                <w:rPr>
+                  <w:rFonts w:ascii="Cambria Math" w:hAnsi="Cambria Math"/>
+                  <w:i/>
+                </w:rPr>
+              </m:ctrlPr>
+            </m:naryPr>
+            <m:sub>
+              <m:d>
+                <m:dPr>
+                  <m:ctrlPr>
+                    <w:rPr>
+                      <w:rFonts w:ascii="Cambria Math" w:hAnsi="Cambria Math"/>
+                      <w:i/>
+                    </w:rPr>
+                  </m:ctrlPr>
+                </m:dPr>
+                <m:e>
+                  <m:r>
+                    <w:rPr>
+                      <w:rFonts w:ascii="Cambria Math" w:hAnsi="Cambria Math"/>
+                    </w:rPr>
+                    <m:t>i,j</m:t>
+                  </m:r>
+                </m:e>
+              </m:d>
+              <m:r>
+                <w:rPr>
+                  <w:rFonts w:ascii="Cambria Math" w:hAnsi="Cambria Math"/>
+                </w:rPr>
+                <m:t>∈</m:t>
+              </m:r>
+              <m:sSup>
+                <m:sSupPr>
+                  <m:ctrlPr>
+                    <w:rPr>
+                      <w:rFonts w:ascii="Cambria Math" w:hAnsi="Cambria Math"/>
+                      <w:i/>
+                    </w:rPr>
+                  </m:ctrlPr>
+                </m:sSupPr>
+                <m:e>
+                  <m:r>
+                    <w:rPr>
+                      <w:rFonts w:ascii="Cambria Math" w:hAnsi="Cambria Math"/>
+                    </w:rPr>
+                    <m:t>δ</m:t>
+                  </m:r>
+                </m:e>
+                <m:sup>
+                  <m:r>
+                    <w:rPr>
+                      <w:rFonts w:ascii="Cambria Math" w:hAnsi="Cambria Math"/>
+                    </w:rPr>
+                    <m:t>+</m:t>
+                  </m:r>
+                </m:sup>
+              </m:sSup>
+              <m:d>
+                <m:dPr>
+                  <m:ctrlPr>
+                    <w:rPr>
+                      <w:rFonts w:ascii="Cambria Math" w:hAnsi="Cambria Math"/>
+                      <w:i/>
+                    </w:rPr>
+                  </m:ctrlPr>
+                </m:dPr>
+                <m:e>
+                  <m:r>
+                    <w:rPr>
+                      <w:rFonts w:ascii="Cambria Math" w:hAnsi="Cambria Math"/>
+                    </w:rPr>
+                    <m:t>i</m:t>
+                  </m:r>
+                </m:e>
+              </m:d>
+            </m:sub>
+            <m:sup/>
+            <m:e>
+              <m:sSubSup>
+                <m:sSubSupPr>
+                  <m:ctrlPr>
+                    <w:rPr>
+                      <w:rFonts w:ascii="Cambria Math" w:hAnsi="Cambria Math"/>
+                      <w:i/>
+                    </w:rPr>
+                  </m:ctrlPr>
+                </m:sSubSupPr>
+                <m:e>
+                  <m:r>
+                    <w:rPr>
+                      <w:rFonts w:ascii="Cambria Math" w:hAnsi="Cambria Math"/>
+                    </w:rPr>
+                    <m:t>x</m:t>
+                  </m:r>
+                </m:e>
+                <m:sub>
+                  <m:r>
+                    <w:rPr>
+                      <w:rFonts w:ascii="Cambria Math" w:hAnsi="Cambria Math"/>
+                    </w:rPr>
+                    <m:t>i</m:t>
+                  </m:r>
+                  <m:r>
+                    <w:rPr>
+                      <w:rFonts w:ascii="Cambria Math" w:hAnsi="Cambria Math"/>
+                    </w:rPr>
+                    <m:t>j</m:t>
+                  </m:r>
+                  <m:r>
+                    <w:rPr>
+                      <w:rFonts w:ascii="Cambria Math" w:hAnsi="Cambria Math"/>
+                    </w:rPr>
+                    <m:t>3</m:t>
+                  </m:r>
+                </m:sub>
+                <m:sup>
+                  <m:r>
+                    <w:rPr>
+                      <w:rFonts w:ascii="Cambria Math" w:hAnsi="Cambria Math"/>
+                    </w:rPr>
+                    <m:t>p</m:t>
+                  </m:r>
+                </m:sup>
+              </m:sSubSup>
+            </m:e>
+          </m:nary>
+          <m:r>
+            <w:rPr>
+              <w:rFonts w:ascii="Cambria Math" w:hAnsi="Cambria Math"/>
+            </w:rPr>
+            <m:t>≤</m:t>
+          </m:r>
+          <m:nary>
+            <m:naryPr>
+              <m:chr m:val="∑"/>
+              <m:limLoc m:val="undOvr"/>
+              <m:supHide m:val="1"/>
+              <m:ctrlPr>
+                <w:rPr>
+                  <w:rFonts w:ascii="Cambria Math" w:hAnsi="Cambria Math"/>
+                  <w:i/>
+                </w:rPr>
+              </m:ctrlPr>
+            </m:naryPr>
+            <m:sub>
+              <m:r>
+                <w:rPr>
+                  <w:rFonts w:ascii="Cambria Math" w:hAnsi="Cambria Math"/>
+                </w:rPr>
+                <m:t>d</m:t>
+              </m:r>
+            </m:sub>
+            <m:sup/>
+            <m:e>
+              <m:sSub>
+                <m:sSubPr>
+                  <m:ctrlPr>
+                    <w:rPr>
+                      <w:rFonts w:ascii="Cambria Math" w:eastAsiaTheme="minorEastAsia" w:hAnsi="Cambria Math"/>
+                      <w:i/>
+                    </w:rPr>
+                  </m:ctrlPr>
+                </m:sSubPr>
+                <m:e>
+                  <m:r>
+                    <w:rPr>
+                      <w:rFonts w:ascii="Cambria Math" w:eastAsiaTheme="minorEastAsia" w:hAnsi="Cambria Math"/>
+                    </w:rPr>
+                    <m:t>y</m:t>
+                  </m:r>
+                </m:e>
+                <m:sub>
+                  <m:r>
+                    <w:rPr>
+                      <w:rFonts w:ascii="Cambria Math" w:eastAsiaTheme="minorEastAsia" w:hAnsi="Cambria Math"/>
+                    </w:rPr>
+                    <m:t>i</m:t>
+                  </m:r>
+                  <m:r>
+                    <w:rPr>
+                      <w:rFonts w:ascii="Cambria Math" w:eastAsiaTheme="minorEastAsia" w:hAnsi="Cambria Math"/>
+                    </w:rPr>
+                    <m:t>dr</m:t>
+                  </m:r>
+                </m:sub>
+              </m:sSub>
+            </m:e>
+          </m:nary>
+          <m:r>
+            <w:rPr>
+              <w:rFonts w:ascii="Cambria Math" w:hAnsi="Cambria Math"/>
+            </w:rPr>
+            <m:t xml:space="preserve">        </m:t>
+          </m:r>
+          <m:r>
+            <w:rPr>
+              <w:rFonts w:ascii="Cambria Math" w:hAnsi="Cambria Math"/>
+              <w:color w:val="FF0000"/>
+            </w:rPr>
+            <m:t>d∈</m:t>
+          </m:r>
+          <m:sSub>
+            <m:sSubPr>
+              <m:ctrlPr>
+                <w:rPr>
+                  <w:rFonts w:ascii="Cambria Math" w:hAnsi="Cambria Math"/>
+                  <w:i/>
+                  <w:color w:val="FF0000"/>
+                </w:rPr>
+              </m:ctrlPr>
+            </m:sSubPr>
+            <m:e>
+              <m:r>
+                <w:rPr>
+                  <w:rFonts w:ascii="Cambria Math" w:hAnsi="Cambria Math"/>
+                  <w:color w:val="FF0000"/>
+                </w:rPr>
+                <m:t>D</m:t>
+              </m:r>
+            </m:e>
+            <m:sub>
+              <m:r>
+                <w:rPr>
+                  <w:rFonts w:ascii="Cambria Math" w:hAnsi="Cambria Math"/>
+                  <w:color w:val="FF0000"/>
+                </w:rPr>
+                <m:t>ir</m:t>
+              </m:r>
+            </m:sub>
+          </m:sSub>
+          <m:r>
+            <w:rPr>
+              <w:rFonts w:ascii="Cambria Math" w:hAnsi="Cambria Math"/>
+              <w:color w:val="FF0000"/>
+            </w:rPr>
+            <m:t>, r∈R, i∈</m:t>
+          </m:r>
+          <m:sSub>
+            <m:sSubPr>
+              <m:ctrlPr>
+                <w:rPr>
+                  <w:rFonts w:ascii="Cambria Math" w:hAnsi="Cambria Math"/>
+                  <w:i/>
+                  <w:color w:val="FF0000"/>
+                </w:rPr>
+              </m:ctrlPr>
+            </m:sSubPr>
+            <m:e>
+              <m:r>
+                <w:rPr>
+                  <w:rFonts w:ascii="Cambria Math" w:hAnsi="Cambria Math"/>
+                  <w:color w:val="FF0000"/>
+                </w:rPr>
+                <m:t>A</m:t>
+              </m:r>
+            </m:e>
+            <m:sub>
+              <m:r>
+                <w:rPr>
+                  <w:rFonts w:ascii="Cambria Math" w:hAnsi="Cambria Math"/>
+                  <w:color w:val="FF0000"/>
+                </w:rPr>
+                <m:t>Bus</m:t>
+              </m:r>
+              <w:commentRangeStart w:id="2"/>
+              <w:commentRangeEnd w:id="2"/>
+              <m:r>
+                <m:rPr>
+                  <m:sty m:val="p"/>
+                </m:rPr>
+                <w:rPr>
+                  <w:rStyle w:val="CommentReference"/>
+                  <w:color w:val="FF0000"/>
+                </w:rPr>
+                <w:commentReference w:id="2"/>
+              </m:r>
+            </m:sub>
+          </m:sSub>
+        </m:oMath>
+      </m:oMathPara>
+    </w:p>
+    <w:p>
+      <w:r>
+        <w:t xml:space="preserve">Every time a person gets on a bus from another mode of transport, they must </w:t>
+      </w:r>
+      <w:r>
+        <w:t xml:space="preserve">purchase a bus </w:t>
+      </w:r>
+      <w:commentRangeStart w:id="3"/>
+      <w:r>
+        <w:t>fare</w:t>
+      </w:r>
+      <w:commentRangeEnd w:id="3"/>
+      <w:r>
+        <w:rPr>
+          <w:rStyle w:val="CommentReference"/>
+        </w:rPr>
+        <w:commentReference w:id="3"/>
+      </w:r>
+    </w:p>
+    <w:p>
+      <m:oMathPara>
+        <m:oMath>
+          <m:nary>
+            <m:naryPr>
+              <m:chr m:val="∑"/>
+              <m:limLoc m:val="undOvr"/>
+              <m:supHide m:val="1"/>
+              <m:ctrlPr>
+                <w:rPr>
+                  <w:rFonts w:ascii="Cambria Math" w:hAnsi="Cambria Math"/>
+                  <w:i/>
+                </w:rPr>
+              </m:ctrlPr>
+            </m:naryPr>
+            <m:sub>
+              <m:d>
+                <m:dPr>
+                  <m:ctrlPr>
+                    <w:rPr>
+                      <w:rFonts w:ascii="Cambria Math" w:hAnsi="Cambria Math"/>
+                      <w:i/>
+                    </w:rPr>
+                  </m:ctrlPr>
+                </m:dPr>
+                <m:e>
+                  <m:r>
+                    <w:rPr>
+                      <w:rFonts w:ascii="Cambria Math" w:hAnsi="Cambria Math"/>
+                    </w:rPr>
+                    <m:t>i,j</m:t>
+                  </m:r>
+                </m:e>
+              </m:d>
+              <m:r>
+                <w:rPr>
+                  <w:rFonts w:ascii="Cambria Math" w:hAnsi="Cambria Math"/>
+                </w:rPr>
+                <m:t>∈</m:t>
+              </m:r>
+              <m:sSup>
+                <m:sSupPr>
+                  <m:ctrlPr>
+                    <w:rPr>
+                      <w:rFonts w:ascii="Cambria Math" w:hAnsi="Cambria Math"/>
+                      <w:i/>
+                    </w:rPr>
+                  </m:ctrlPr>
+                </m:sSupPr>
+                <m:e>
+                  <m:r>
+                    <w:rPr>
+                      <w:rFonts w:ascii="Cambria Math" w:hAnsi="Cambria Math"/>
+                    </w:rPr>
+                    <m:t>δ</m:t>
+                  </m:r>
+                </m:e>
+                <m:sup>
+                  <m:r>
+                    <w:rPr>
+                      <w:rFonts w:ascii="Cambria Math" w:hAnsi="Cambria Math"/>
+                    </w:rPr>
+                    <m:t>-</m:t>
+                  </m:r>
+                </m:sup>
+              </m:sSup>
+              <m:d>
+                <m:dPr>
+                  <m:ctrlPr>
+                    <w:rPr>
+                      <w:rFonts w:ascii="Cambria Math" w:hAnsi="Cambria Math"/>
+                      <w:i/>
+                    </w:rPr>
+                  </m:ctrlPr>
+                </m:dPr>
+                <m:e>
+                  <m:r>
+                    <w:rPr>
+                      <w:rFonts w:ascii="Cambria Math" w:hAnsi="Cambria Math"/>
+                    </w:rPr>
+                    <m:t>i</m:t>
+                  </m:r>
+                </m:e>
+              </m:d>
+            </m:sub>
+            <m:sup/>
+            <m:e>
+              <m:sSubSup>
+                <m:sSubSupPr>
+                  <m:ctrlPr>
+                    <w:rPr>
+                      <w:rFonts w:ascii="Cambria Math" w:hAnsi="Cambria Math"/>
+                      <w:i/>
+                    </w:rPr>
+                  </m:ctrlPr>
+                </m:sSubSupPr>
+                <m:e>
+                  <m:r>
+                    <w:rPr>
+                      <w:rFonts w:ascii="Cambria Math" w:hAnsi="Cambria Math"/>
+                    </w:rPr>
+                    <m:t>x</m:t>
+                  </m:r>
+                </m:e>
+                <m:sub>
+                  <m:r>
+                    <w:rPr>
+                      <w:rFonts w:ascii="Cambria Math" w:hAnsi="Cambria Math"/>
+                    </w:rPr>
+                    <m:t>ij3</m:t>
+                  </m:r>
+                </m:sub>
+                <m:sup>
+                  <m:r>
+                    <w:rPr>
+                      <w:rFonts w:ascii="Cambria Math" w:hAnsi="Cambria Math"/>
+                    </w:rPr>
+                    <m:t>p</m:t>
+                  </m:r>
+                </m:sup>
+              </m:sSubSup>
+            </m:e>
+          </m:nary>
+          <m:r>
+            <w:rPr>
+              <w:rFonts w:ascii="Cambria Math" w:hAnsi="Cambria Math"/>
+            </w:rPr>
+            <m:t>+</m:t>
+          </m:r>
+          <m:sSubSup>
+            <m:sSubSupPr>
+              <m:ctrlPr>
+                <w:rPr>
+                  <w:rFonts w:ascii="Cambria Math" w:eastAsiaTheme="minorEastAsia" w:hAnsi="Cambria Math"/>
+                  <w:i/>
+                </w:rPr>
+              </m:ctrlPr>
+            </m:sSubSupPr>
+            <m:e>
+              <m:r>
+                <w:rPr>
+                  <w:rFonts w:ascii="Cambria Math" w:eastAsiaTheme="minorEastAsia" w:hAnsi="Cambria Math"/>
+                </w:rPr>
+                <m:t>fbus</m:t>
+              </m:r>
+            </m:e>
+            <m:sub>
+              <m:r>
+                <w:rPr>
+                  <w:rFonts w:ascii="Cambria Math" w:eastAsiaTheme="minorEastAsia" w:hAnsi="Cambria Math"/>
+                </w:rPr>
+                <m:t>i</m:t>
+              </m:r>
+              <m:r>
+                <w:rPr>
+                  <w:rFonts w:ascii="Cambria Math" w:eastAsiaTheme="minorEastAsia" w:hAnsi="Cambria Math"/>
+                </w:rPr>
+                <m:t>rd</m:t>
+              </m:r>
+            </m:sub>
+            <m:sup>
+              <m:r>
+                <w:rPr>
+                  <w:rFonts w:ascii="Cambria Math" w:eastAsiaTheme="minorEastAsia" w:hAnsi="Cambria Math"/>
+                </w:rPr>
+                <m:t>p</m:t>
+              </m:r>
+            </m:sup>
+          </m:sSubSup>
+          <m:r>
+            <w:rPr>
+              <w:rFonts w:ascii="Cambria Math" w:eastAsiaTheme="minorEastAsia" w:hAnsi="Cambria Math"/>
+            </w:rPr>
+            <m:t>≥</m:t>
+          </m:r>
+          <m:nary>
+            <m:naryPr>
+              <m:chr m:val="∑"/>
+              <m:limLoc m:val="undOvr"/>
+              <m:supHide m:val="1"/>
+              <m:ctrlPr>
+                <w:rPr>
+                  <w:rFonts w:ascii="Cambria Math" w:hAnsi="Cambria Math"/>
+                  <w:i/>
+                </w:rPr>
+              </m:ctrlPr>
+            </m:naryPr>
+            <m:sub>
+              <m:d>
+                <m:dPr>
+                  <m:ctrlPr>
+                    <w:rPr>
+                      <w:rFonts w:ascii="Cambria Math" w:hAnsi="Cambria Math"/>
+                      <w:i/>
+                    </w:rPr>
+                  </m:ctrlPr>
+                </m:dPr>
+                <m:e>
+                  <m:r>
+                    <w:rPr>
+                      <w:rFonts w:ascii="Cambria Math" w:hAnsi="Cambria Math"/>
+                    </w:rPr>
+                    <m:t>i,j</m:t>
+                  </m:r>
+                </m:e>
+              </m:d>
+              <m:r>
+                <w:rPr>
+                  <w:rFonts w:ascii="Cambria Math" w:hAnsi="Cambria Math"/>
+                </w:rPr>
+                <m:t>∈</m:t>
+              </m:r>
+              <m:sSup>
+                <m:sSupPr>
+                  <m:ctrlPr>
+                    <w:rPr>
+                      <w:rFonts w:ascii="Cambria Math" w:hAnsi="Cambria Math"/>
+                      <w:i/>
+                    </w:rPr>
+                  </m:ctrlPr>
+                </m:sSupPr>
+                <m:e>
+                  <m:r>
+                    <w:rPr>
+                      <w:rFonts w:ascii="Cambria Math" w:hAnsi="Cambria Math"/>
+                    </w:rPr>
+                    <m:t>δ</m:t>
+                  </m:r>
+                </m:e>
+                <m:sup>
+                  <m:r>
+                    <w:rPr>
+                      <w:rFonts w:ascii="Cambria Math" w:hAnsi="Cambria Math"/>
+                    </w:rPr>
+                    <m:t>+</m:t>
+                  </m:r>
+                </m:sup>
+              </m:sSup>
+              <m:d>
+                <m:dPr>
+                  <m:ctrlPr>
+                    <w:rPr>
+                      <w:rFonts w:ascii="Cambria Math" w:hAnsi="Cambria Math"/>
+                      <w:i/>
+                    </w:rPr>
+                  </m:ctrlPr>
+                </m:dPr>
+                <m:e>
+                  <m:r>
+                    <w:rPr>
+                      <w:rFonts w:ascii="Cambria Math" w:hAnsi="Cambria Math"/>
+                    </w:rPr>
+                    <m:t>i</m:t>
+                  </m:r>
+                </m:e>
+              </m:d>
+            </m:sub>
+            <m:sup/>
+            <m:e>
+              <m:sSubSup>
+                <m:sSubSupPr>
+                  <m:ctrlPr>
+                    <w:rPr>
+                      <w:rFonts w:ascii="Cambria Math" w:hAnsi="Cambria Math"/>
+                      <w:i/>
+                    </w:rPr>
+                  </m:ctrlPr>
+                </m:sSubSupPr>
+                <m:e>
+                  <m:r>
+                    <w:rPr>
+                      <w:rFonts w:ascii="Cambria Math" w:hAnsi="Cambria Math"/>
+                    </w:rPr>
+                    <m:t>x</m:t>
+                  </m:r>
+                </m:e>
+                <m:sub>
+                  <m:r>
+                    <w:rPr>
+                      <w:rFonts w:ascii="Cambria Math" w:hAnsi="Cambria Math"/>
+                    </w:rPr>
+                    <m:t>ij3</m:t>
+                  </m:r>
+                </m:sub>
+                <m:sup>
+                  <m:r>
+                    <w:rPr>
+                      <w:rFonts w:ascii="Cambria Math" w:hAnsi="Cambria Math"/>
+                    </w:rPr>
+                    <m:t>p</m:t>
+                  </m:r>
+                </m:sup>
+              </m:sSubSup>
+            </m:e>
+          </m:nary>
+        </m:oMath>
+      </m:oMathPara>
+    </w:p>
+    <w:p/>
     <w:p/>
     <w:sectPr>
       <w:pgSz w:w="11906" w:h="16838"/>
@@ -2719,9 +3913,242 @@
 </w:document>
 </file>
 
+<file path=word/comments.xml><?xml version="1.0" encoding="utf-8"?>
+<w:comments xmlns:wpc="http://schemas.microsoft.com/office/word/2010/wordprocessingCanvas" xmlns:cx="http://schemas.microsoft.com/office/drawing/2014/chartex" xmlns:cx1="http://schemas.microsoft.com/office/drawing/2015/9/8/chartex" xmlns:cx2="http://schemas.microsoft.com/office/drawing/2015/10/21/chartex" xmlns:cx3="http://schemas.microsoft.com/office/drawing/2016/5/9/chartex" xmlns:cx4="http://schemas.microsoft.com/office/drawing/2016/5/10/chartex" xmlns:cx5="http://schemas.microsoft.com/office/drawing/2016/5/11/chartex" xmlns:cx6="http://schemas.microsoft.com/office/drawing/2016/5/12/chartex" xmlns:cx7="http://schemas.microsoft.com/office/drawing/2016/5/13/chartex" xmlns:cx8="http://schemas.microsoft.com/office/drawing/2016/5/14/chartex" xmlns:mc="http://schemas.openxmlformats.org/markup-compatibility/2006" xmlns:aink="http://schemas.microsoft.com/office/drawing/2016/ink" xmlns:am3d="http://schemas.microsoft.com/office/drawing/2017/model3d" xmlns:o="urn:schemas-microsoft-com:office:office" xmlns:oel="http://schemas.microsoft.com/office/2019/extlst" xmlns:r="http://schemas.openxmlformats.org/officeDocument/2006/relationships" xmlns:m="http://schemas.openxmlformats.org/officeDocument/2006/math" xmlns:v="urn:schemas-microsoft-com:vml" xmlns:wp14="http://schemas.microsoft.com/office/word/2010/wordprocessingDrawing" xmlns:wp="http://schemas.openxmlformats.org/drawingml/2006/wordprocessingDrawing" xmlns:w10="urn:schemas-microsoft-com:office:word" xmlns:w="http://schemas.openxmlformats.org/wordprocessingml/2006/main" xmlns:w14="http://schemas.microsoft.com/office/word/2010/wordml" xmlns:w15="http://schemas.microsoft.com/office/word/2012/wordml" xmlns:w16cex="http://schemas.microsoft.com/office/word/2018/wordml/cex" xmlns:w16cid="http://schemas.microsoft.com/office/word/2016/wordml/cid" xmlns:w16="http://schemas.microsoft.com/office/word/2018/wordml" xmlns:w16sdtdh="http://schemas.microsoft.com/office/word/2020/wordml/sdtdatahash" xmlns:w16se="http://schemas.microsoft.com/office/word/2015/wordml/symex" xmlns:wpg="http://schemas.microsoft.com/office/word/2010/wordprocessingGroup" xmlns:wpi="http://schemas.microsoft.com/office/word/2010/wordprocessingInk" xmlns:wne="http://schemas.microsoft.com/office/word/2006/wordml" xmlns:wps="http://schemas.microsoft.com/office/word/2010/wordprocessingShape" mc:Ignorable="w14 w15 w16se w16cid w16 w16cex w16sdtdh wp14">
+  <w:comment w:id="0" w:author="Fabio Greenwood" w:date="2022-09-01T13:24:00Z" w:initials="FG">
+    <w:p>
+      <w:pPr>
+        <w:pStyle w:val="CommentText"/>
+      </w:pPr>
+      <w:r>
+        <w:rPr>
+          <w:rStyle w:val="CommentReference"/>
+        </w:rPr>
+        <w:annotationRef/>
+      </w:r>
+      <w:r>
+        <w:t>The notation for this set is wrong, this suggests that it is for every combination of D, R and A_Bus but that is not the case, it is a conditional combination based on which routes go to which nodes</w:t>
+      </w:r>
+    </w:p>
+  </w:comment>
+  <w:comment w:id="1" w:author="Fabio Greenwood" w:date="2022-09-01T13:24:00Z" w:initials="FG">
+    <w:p>
+      <w:pPr>
+        <w:pStyle w:val="CommentText"/>
+      </w:pPr>
+      <w:r>
+        <w:rPr>
+          <w:rStyle w:val="CommentReference"/>
+        </w:rPr>
+        <w:annotationRef/>
+      </w:r>
+      <w:r>
+        <w:t>The notation for this set is wrong, this suggests that it is for every combination of D, R and A_Bus but that is not the case, it is a conditional combination based on which routes go to which nodes</w:t>
+      </w:r>
+    </w:p>
+  </w:comment>
+  <w:comment w:id="2" w:author="Fabio Greenwood" w:date="2022-09-01T13:24:00Z" w:initials="FG">
+    <w:p>
+      <w:pPr>
+        <w:pStyle w:val="CommentText"/>
+      </w:pPr>
+      <w:r>
+        <w:rPr>
+          <w:rStyle w:val="CommentReference"/>
+        </w:rPr>
+        <w:annotationRef/>
+      </w:r>
+      <w:r>
+        <w:t>The notation for this set is wrong, this suggests that it is for every combination of D, R and A_Bus but that is not the case, it is a conditional combination based on which routes go to which nodes</w:t>
+      </w:r>
+    </w:p>
+  </w:comment>
+  <w:comment w:id="3" w:author="Fabio Greenwood" w:date="2022-09-01T14:32:00Z" w:initials="FG">
+    <w:p>
+      <w:pPr>
+        <w:pStyle w:val="CommentText"/>
+      </w:pPr>
+      <w:r>
+        <w:rPr>
+          <w:rStyle w:val="CommentReference"/>
+        </w:rPr>
+        <w:annotationRef/>
+      </w:r>
+      <w:r>
+        <w:t>There are two issues with this constraint:</w:t>
+      </w:r>
+    </w:p>
+    <w:p>
+      <w:pPr>
+        <w:pStyle w:val="CommentText"/>
+      </w:pPr>
+      <w:r>
+        <w:t>A: If a person leaves home and then returns home via bus they will not be charged for the outwards journey</w:t>
+      </w:r>
+    </w:p>
+    <w:p>
+      <w:pPr>
+        <w:pStyle w:val="CommentText"/>
+      </w:pPr>
+      <w:r>
+        <w:t>B: If a person leaves a location by bus then returns the to same location by bus they will not be charged for the first journey</w:t>
+      </w:r>
+    </w:p>
+    <w:p>
+      <w:pPr>
+        <w:pStyle w:val="CommentText"/>
+      </w:pPr>
+      <w:r>
+        <w:t>Admittedly the two above issues are the same</w:t>
+      </w:r>
+    </w:p>
+  </w:comment>
+</w:comments>
+</file>
+
+<file path=word/commentsExtended.xml><?xml version="1.0" encoding="utf-8"?>
+<w15:commentsEx xmlns:wpc="http://schemas.microsoft.com/office/word/2010/wordprocessingCanvas" xmlns:cx="http://schemas.microsoft.com/office/drawing/2014/chartex" xmlns:cx1="http://schemas.microsoft.com/office/drawing/2015/9/8/chartex" xmlns:cx2="http://schemas.microsoft.com/office/drawing/2015/10/21/chartex" xmlns:cx3="http://schemas.microsoft.com/office/drawing/2016/5/9/chartex" xmlns:cx4="http://schemas.microsoft.com/office/drawing/2016/5/10/chartex" xmlns:cx5="http://schemas.microsoft.com/office/drawing/2016/5/11/chartex" xmlns:cx6="http://schemas.microsoft.com/office/drawing/2016/5/12/chartex" xmlns:cx7="http://schemas.microsoft.com/office/drawing/2016/5/13/chartex" xmlns:cx8="http://schemas.microsoft.com/office/drawing/2016/5/14/chartex" xmlns:mc="http://schemas.openxmlformats.org/markup-compatibility/2006" xmlns:aink="http://schemas.microsoft.com/office/drawing/2016/ink" xmlns:am3d="http://schemas.microsoft.com/office/drawing/2017/model3d" xmlns:o="urn:schemas-microsoft-com:office:office" xmlns:oel="http://schemas.microsoft.com/office/2019/extlst" xmlns:r="http://schemas.openxmlformats.org/officeDocument/2006/relationships" xmlns:m="http://schemas.openxmlformats.org/officeDocument/2006/math" xmlns:v="urn:schemas-microsoft-com:vml" xmlns:wp14="http://schemas.microsoft.com/office/word/2010/wordprocessingDrawing" xmlns:wp="http://schemas.openxmlformats.org/drawingml/2006/wordprocessingDrawing" xmlns:w10="urn:schemas-microsoft-com:office:word" xmlns:w="http://schemas.openxmlformats.org/wordprocessingml/2006/main" xmlns:w14="http://schemas.microsoft.com/office/word/2010/wordml" xmlns:w15="http://schemas.microsoft.com/office/word/2012/wordml" xmlns:w16cex="http://schemas.microsoft.com/office/word/2018/wordml/cex" xmlns:w16cid="http://schemas.microsoft.com/office/word/2016/wordml/cid" xmlns:w16="http://schemas.microsoft.com/office/word/2018/wordml" xmlns:w16sdtdh="http://schemas.microsoft.com/office/word/2020/wordml/sdtdatahash" xmlns:w16se="http://schemas.microsoft.com/office/word/2015/wordml/symex" xmlns:wpg="http://schemas.microsoft.com/office/word/2010/wordprocessingGroup" xmlns:wpi="http://schemas.microsoft.com/office/word/2010/wordprocessingInk" xmlns:wne="http://schemas.microsoft.com/office/word/2006/wordml" xmlns:wps="http://schemas.microsoft.com/office/word/2010/wordprocessingShape" mc:Ignorable="w14 w15 w16se w16cid w16 w16cex w16sdtdh wp14">
+  <w15:commentEx w15:paraId="3929BF46" w15:done="0"/>
+  <w15:commentEx w15:paraId="77F50F14" w15:done="0"/>
+  <w15:commentEx w15:paraId="048270CE" w15:done="0"/>
+  <w15:commentEx w15:paraId="761C2CA5" w15:done="0"/>
+</w15:commentsEx>
+</file>
+
+<file path=word/commentsExtensible.xml><?xml version="1.0" encoding="utf-8"?>
+<w16cex:commentsExtensible xmlns:wpc="http://schemas.microsoft.com/office/word/2010/wordprocessingCanvas" xmlns:cx="http://schemas.microsoft.com/office/drawing/2014/chartex" xmlns:cx1="http://schemas.microsoft.com/office/drawing/2015/9/8/chartex" xmlns:cx2="http://schemas.microsoft.com/office/drawing/2015/10/21/chartex" xmlns:cx3="http://schemas.microsoft.com/office/drawing/2016/5/9/chartex" xmlns:cx4="http://schemas.microsoft.com/office/drawing/2016/5/10/chartex" xmlns:cx5="http://schemas.microsoft.com/office/drawing/2016/5/11/chartex" xmlns:cx6="http://schemas.microsoft.com/office/drawing/2016/5/12/chartex" xmlns:cx7="http://schemas.microsoft.com/office/drawing/2016/5/13/chartex" xmlns:cx8="http://schemas.microsoft.com/office/drawing/2016/5/14/chartex" xmlns:mc="http://schemas.openxmlformats.org/markup-compatibility/2006" xmlns:aink="http://schemas.microsoft.com/office/drawing/2016/ink" xmlns:am3d="http://schemas.microsoft.com/office/drawing/2017/model3d" xmlns:o="urn:schemas-microsoft-com:office:office" xmlns:oel="http://schemas.microsoft.com/office/2019/extlst" xmlns:r="http://schemas.openxmlformats.org/officeDocument/2006/relationships" xmlns:m="http://schemas.openxmlformats.org/officeDocument/2006/math" xmlns:v="urn:schemas-microsoft-com:vml" xmlns:wp14="http://schemas.microsoft.com/office/word/2010/wordprocessingDrawing" xmlns:wp="http://schemas.openxmlformats.org/drawingml/2006/wordprocessingDrawing" xmlns:w10="urn:schemas-microsoft-com:office:word" xmlns:w="http://schemas.openxmlformats.org/wordprocessingml/2006/main" xmlns:w14="http://schemas.microsoft.com/office/word/2010/wordml" xmlns:w15="http://schemas.microsoft.com/office/word/2012/wordml" xmlns:w16cex="http://schemas.microsoft.com/office/word/2018/wordml/cex" xmlns:w16cid="http://schemas.microsoft.com/office/word/2016/wordml/cid" xmlns:w16="http://schemas.microsoft.com/office/word/2018/wordml" xmlns:w16sdtdh="http://schemas.microsoft.com/office/word/2020/wordml/sdtdatahash" xmlns:w16se="http://schemas.microsoft.com/office/word/2015/wordml/symex" xmlns:wpg="http://schemas.microsoft.com/office/word/2010/wordprocessingGroup" xmlns:wpi="http://schemas.microsoft.com/office/word/2010/wordprocessingInk" xmlns:wne="http://schemas.microsoft.com/office/word/2006/wordml" xmlns:wps="http://schemas.microsoft.com/office/word/2010/wordprocessingShape" mc:Ignorable="w14 w15 w16se w16cid w16 w16cex w16sdtdh wp14">
+  <w16cex:commentExtensible w16cex:durableId="26BB3111" w16cex:dateUtc="2022-09-01T12:24:00Z"/>
+  <w16cex:commentExtensible w16cex:durableId="26BB31DD" w16cex:dateUtc="2022-09-01T12:24:00Z"/>
+  <w16cex:commentExtensible w16cex:durableId="26BB3AD6" w16cex:dateUtc="2022-09-01T12:24:00Z"/>
+  <w16cex:commentExtensible w16cex:durableId="26BB4113" w16cex:dateUtc="2022-09-01T13:32:00Z"/>
+</w16cex:commentsExtensible>
+</file>
+
+<file path=word/commentsIds.xml><?xml version="1.0" encoding="utf-8"?>
+<w16cid:commentsIds xmlns:wpc="http://schemas.microsoft.com/office/word/2010/wordprocessingCanvas" xmlns:cx="http://schemas.microsoft.com/office/drawing/2014/chartex" xmlns:cx1="http://schemas.microsoft.com/office/drawing/2015/9/8/chartex" xmlns:cx2="http://schemas.microsoft.com/office/drawing/2015/10/21/chartex" xmlns:cx3="http://schemas.microsoft.com/office/drawing/2016/5/9/chartex" xmlns:cx4="http://schemas.microsoft.com/office/drawing/2016/5/10/chartex" xmlns:cx5="http://schemas.microsoft.com/office/drawing/2016/5/11/chartex" xmlns:cx6="http://schemas.microsoft.com/office/drawing/2016/5/12/chartex" xmlns:cx7="http://schemas.microsoft.com/office/drawing/2016/5/13/chartex" xmlns:cx8="http://schemas.microsoft.com/office/drawing/2016/5/14/chartex" xmlns:mc="http://schemas.openxmlformats.org/markup-compatibility/2006" xmlns:aink="http://schemas.microsoft.com/office/drawing/2016/ink" xmlns:am3d="http://schemas.microsoft.com/office/drawing/2017/model3d" xmlns:o="urn:schemas-microsoft-com:office:office" xmlns:oel="http://schemas.microsoft.com/office/2019/extlst" xmlns:r="http://schemas.openxmlformats.org/officeDocument/2006/relationships" xmlns:m="http://schemas.openxmlformats.org/officeDocument/2006/math" xmlns:v="urn:schemas-microsoft-com:vml" xmlns:wp14="http://schemas.microsoft.com/office/word/2010/wordprocessingDrawing" xmlns:wp="http://schemas.openxmlformats.org/drawingml/2006/wordprocessingDrawing" xmlns:w10="urn:schemas-microsoft-com:office:word" xmlns:w="http://schemas.openxmlformats.org/wordprocessingml/2006/main" xmlns:w14="http://schemas.microsoft.com/office/word/2010/wordml" xmlns:w15="http://schemas.microsoft.com/office/word/2012/wordml" xmlns:w16cex="http://schemas.microsoft.com/office/word/2018/wordml/cex" xmlns:w16cid="http://schemas.microsoft.com/office/word/2016/wordml/cid" xmlns:w16="http://schemas.microsoft.com/office/word/2018/wordml" xmlns:w16sdtdh="http://schemas.microsoft.com/office/word/2020/wordml/sdtdatahash" xmlns:w16se="http://schemas.microsoft.com/office/word/2015/wordml/symex" xmlns:wpg="http://schemas.microsoft.com/office/word/2010/wordprocessingGroup" xmlns:wpi="http://schemas.microsoft.com/office/word/2010/wordprocessingInk" xmlns:wne="http://schemas.microsoft.com/office/word/2006/wordml" xmlns:wps="http://schemas.microsoft.com/office/word/2010/wordprocessingShape" mc:Ignorable="w14 w15 w16se w16cid w16 w16cex w16sdtdh wp14">
+  <w16cid:commentId w16cid:paraId="3929BF46" w16cid:durableId="26BB3111"/>
+  <w16cid:commentId w16cid:paraId="77F50F14" w16cid:durableId="26BB31DD"/>
+  <w16cid:commentId w16cid:paraId="048270CE" w16cid:durableId="26BB3AD6"/>
+  <w16cid:commentId w16cid:paraId="761C2CA5" w16cid:durableId="26BB4113"/>
+</w16cid:commentsIds>
+</file>
+
 <file path=word/numbering.xml><?xml version="1.0" encoding="utf-8"?>
 <w:numbering xmlns:wpc="http://schemas.microsoft.com/office/word/2010/wordprocessingCanvas" xmlns:cx="http://schemas.microsoft.com/office/drawing/2014/chartex" xmlns:cx1="http://schemas.microsoft.com/office/drawing/2015/9/8/chartex" xmlns:cx2="http://schemas.microsoft.com/office/drawing/2015/10/21/chartex" xmlns:cx3="http://schemas.microsoft.com/office/drawing/2016/5/9/chartex" xmlns:cx4="http://schemas.microsoft.com/office/drawing/2016/5/10/chartex" xmlns:cx5="http://schemas.microsoft.com/office/drawing/2016/5/11/chartex" xmlns:cx6="http://schemas.microsoft.com/office/drawing/2016/5/12/chartex" xmlns:cx7="http://schemas.microsoft.com/office/drawing/2016/5/13/chartex" xmlns:cx8="http://schemas.microsoft.com/office/drawing/2016/5/14/chartex" xmlns:mc="http://schemas.openxmlformats.org/markup-compatibility/2006" xmlns:aink="http://schemas.microsoft.com/office/drawing/2016/ink" xmlns:am3d="http://schemas.microsoft.com/office/drawing/2017/model3d" xmlns:o="urn:schemas-microsoft-com:office:office" xmlns:oel="http://schemas.microsoft.com/office/2019/extlst" xmlns:r="http://schemas.openxmlformats.org/officeDocument/2006/relationships" xmlns:m="http://schemas.openxmlformats.org/officeDocument/2006/math" xmlns:v="urn:schemas-microsoft-com:vml" xmlns:wp14="http://schemas.microsoft.com/office/word/2010/wordprocessingDrawing" xmlns:wp="http://schemas.openxmlformats.org/drawingml/2006/wordprocessingDrawing" xmlns:w10="urn:schemas-microsoft-com:office:word" xmlns:w="http://schemas.openxmlformats.org/wordprocessingml/2006/main" xmlns:w14="http://schemas.microsoft.com/office/word/2010/wordml" xmlns:w15="http://schemas.microsoft.com/office/word/2012/wordml" xmlns:w16cex="http://schemas.microsoft.com/office/word/2018/wordml/cex" xmlns:w16cid="http://schemas.microsoft.com/office/word/2016/wordml/cid" xmlns:w16="http://schemas.microsoft.com/office/word/2018/wordml" xmlns:w16sdtdh="http://schemas.microsoft.com/office/word/2020/wordml/sdtdatahash" xmlns:w16se="http://schemas.microsoft.com/office/word/2015/wordml/symex" xmlns:wpg="http://schemas.microsoft.com/office/word/2010/wordprocessingGroup" xmlns:wpi="http://schemas.microsoft.com/office/word/2010/wordprocessingInk" xmlns:wne="http://schemas.microsoft.com/office/word/2006/wordml" xmlns:wps="http://schemas.microsoft.com/office/word/2010/wordprocessingShape" mc:Ignorable="w14 w15 w16se w16cid w16 w16cex w16sdtdh wp14">
   <w:abstractNum w:abstractNumId="0" w15:restartNumberingAfterBreak="0">
+    <w:nsid w:val="75371E03"/>
+    <w:multiLevelType w:val="hybridMultilevel"/>
+    <w:tmpl w:val="09C2A976"/>
+    <w:lvl w:ilvl="0" w:tplc="08090001">
+      <w:start w:val="1"/>
+      <w:numFmt w:val="bullet"/>
+      <w:lvlText w:val=""/>
+      <w:lvlJc w:val="left"/>
+      <w:pPr>
+        <w:ind w:left="720" w:hanging="360"/>
+      </w:pPr>
+      <w:rPr>
+        <w:rFonts w:ascii="Symbol" w:hAnsi="Symbol" w:hint="default"/>
+      </w:rPr>
+    </w:lvl>
+    <w:lvl w:ilvl="1" w:tplc="08090003" w:tentative="1">
+      <w:start w:val="1"/>
+      <w:numFmt w:val="bullet"/>
+      <w:lvlText w:val="o"/>
+      <w:lvlJc w:val="left"/>
+      <w:pPr>
+        <w:ind w:left="1440" w:hanging="360"/>
+      </w:pPr>
+      <w:rPr>
+        <w:rFonts w:ascii="Courier New" w:hAnsi="Courier New" w:cs="Courier New" w:hint="default"/>
+      </w:rPr>
+    </w:lvl>
+    <w:lvl w:ilvl="2" w:tplc="08090005" w:tentative="1">
+      <w:start w:val="1"/>
+      <w:numFmt w:val="bullet"/>
+      <w:lvlText w:val=""/>
+      <w:lvlJc w:val="left"/>
+      <w:pPr>
+        <w:ind w:left="2160" w:hanging="360"/>
+      </w:pPr>
+      <w:rPr>
+        <w:rFonts w:ascii="Wingdings" w:hAnsi="Wingdings" w:hint="default"/>
+      </w:rPr>
+    </w:lvl>
+    <w:lvl w:ilvl="3" w:tplc="08090001" w:tentative="1">
+      <w:start w:val="1"/>
+      <w:numFmt w:val="bullet"/>
+      <w:lvlText w:val=""/>
+      <w:lvlJc w:val="left"/>
+      <w:pPr>
+        <w:ind w:left="2880" w:hanging="360"/>
+      </w:pPr>
+      <w:rPr>
+        <w:rFonts w:ascii="Symbol" w:hAnsi="Symbol" w:hint="default"/>
+      </w:rPr>
+    </w:lvl>
+    <w:lvl w:ilvl="4" w:tplc="08090003" w:tentative="1">
+      <w:start w:val="1"/>
+      <w:numFmt w:val="bullet"/>
+      <w:lvlText w:val="o"/>
+      <w:lvlJc w:val="left"/>
+      <w:pPr>
+        <w:ind w:left="3600" w:hanging="360"/>
+      </w:pPr>
+      <w:rPr>
+        <w:rFonts w:ascii="Courier New" w:hAnsi="Courier New" w:cs="Courier New" w:hint="default"/>
+      </w:rPr>
+    </w:lvl>
+    <w:lvl w:ilvl="5" w:tplc="08090005" w:tentative="1">
+      <w:start w:val="1"/>
+      <w:numFmt w:val="bullet"/>
+      <w:lvlText w:val=""/>
+      <w:lvlJc w:val="left"/>
+      <w:pPr>
+        <w:ind w:left="4320" w:hanging="360"/>
+      </w:pPr>
+      <w:rPr>
+        <w:rFonts w:ascii="Wingdings" w:hAnsi="Wingdings" w:hint="default"/>
+      </w:rPr>
+    </w:lvl>
+    <w:lvl w:ilvl="6" w:tplc="08090001" w:tentative="1">
+      <w:start w:val="1"/>
+      <w:numFmt w:val="bullet"/>
+      <w:lvlText w:val=""/>
+      <w:lvlJc w:val="left"/>
+      <w:pPr>
+        <w:ind w:left="5040" w:hanging="360"/>
+      </w:pPr>
+      <w:rPr>
+        <w:rFonts w:ascii="Symbol" w:hAnsi="Symbol" w:hint="default"/>
+      </w:rPr>
+    </w:lvl>
+    <w:lvl w:ilvl="7" w:tplc="08090003" w:tentative="1">
+      <w:start w:val="1"/>
+      <w:numFmt w:val="bullet"/>
+      <w:lvlText w:val="o"/>
+      <w:lvlJc w:val="left"/>
+      <w:pPr>
+        <w:ind w:left="5760" w:hanging="360"/>
+      </w:pPr>
+      <w:rPr>
+        <w:rFonts w:ascii="Courier New" w:hAnsi="Courier New" w:cs="Courier New" w:hint="default"/>
+      </w:rPr>
+    </w:lvl>
+    <w:lvl w:ilvl="8" w:tplc="08090005" w:tentative="1">
+      <w:start w:val="1"/>
+      <w:numFmt w:val="bullet"/>
+      <w:lvlText w:val=""/>
+      <w:lvlJc w:val="left"/>
+      <w:pPr>
+        <w:ind w:left="6480" w:hanging="360"/>
+      </w:pPr>
+      <w:rPr>
+        <w:rFonts w:ascii="Wingdings" w:hAnsi="Wingdings" w:hint="default"/>
+      </w:rPr>
+    </w:lvl>
+  </w:abstractNum>
+  <w:abstractNum w:abstractNumId="1" w15:restartNumberingAfterBreak="0">
     <w:nsid w:val="777E6A66"/>
     <w:multiLevelType w:val="hybridMultilevel"/>
     <w:tmpl w:val="1A3274BA"/>
@@ -2834,10 +4261,137 @@
       </w:rPr>
     </w:lvl>
   </w:abstractNum>
+  <w:abstractNum w:abstractNumId="2" w15:restartNumberingAfterBreak="0">
+    <w:nsid w:val="7BEF40A8"/>
+    <w:multiLevelType w:val="hybridMultilevel"/>
+    <w:tmpl w:val="80ACA35C"/>
+    <w:lvl w:ilvl="0" w:tplc="08090001">
+      <w:start w:val="1"/>
+      <w:numFmt w:val="bullet"/>
+      <w:lvlText w:val=""/>
+      <w:lvlJc w:val="left"/>
+      <w:pPr>
+        <w:ind w:left="720" w:hanging="360"/>
+      </w:pPr>
+      <w:rPr>
+        <w:rFonts w:ascii="Symbol" w:hAnsi="Symbol" w:hint="default"/>
+      </w:rPr>
+    </w:lvl>
+    <w:lvl w:ilvl="1" w:tplc="08090003" w:tentative="1">
+      <w:start w:val="1"/>
+      <w:numFmt w:val="bullet"/>
+      <w:lvlText w:val="o"/>
+      <w:lvlJc w:val="left"/>
+      <w:pPr>
+        <w:ind w:left="1440" w:hanging="360"/>
+      </w:pPr>
+      <w:rPr>
+        <w:rFonts w:ascii="Courier New" w:hAnsi="Courier New" w:cs="Courier New" w:hint="default"/>
+      </w:rPr>
+    </w:lvl>
+    <w:lvl w:ilvl="2" w:tplc="08090005" w:tentative="1">
+      <w:start w:val="1"/>
+      <w:numFmt w:val="bullet"/>
+      <w:lvlText w:val=""/>
+      <w:lvlJc w:val="left"/>
+      <w:pPr>
+        <w:ind w:left="2160" w:hanging="360"/>
+      </w:pPr>
+      <w:rPr>
+        <w:rFonts w:ascii="Wingdings" w:hAnsi="Wingdings" w:hint="default"/>
+      </w:rPr>
+    </w:lvl>
+    <w:lvl w:ilvl="3" w:tplc="08090001" w:tentative="1">
+      <w:start w:val="1"/>
+      <w:numFmt w:val="bullet"/>
+      <w:lvlText w:val=""/>
+      <w:lvlJc w:val="left"/>
+      <w:pPr>
+        <w:ind w:left="2880" w:hanging="360"/>
+      </w:pPr>
+      <w:rPr>
+        <w:rFonts w:ascii="Symbol" w:hAnsi="Symbol" w:hint="default"/>
+      </w:rPr>
+    </w:lvl>
+    <w:lvl w:ilvl="4" w:tplc="08090003" w:tentative="1">
+      <w:start w:val="1"/>
+      <w:numFmt w:val="bullet"/>
+      <w:lvlText w:val="o"/>
+      <w:lvlJc w:val="left"/>
+      <w:pPr>
+        <w:ind w:left="3600" w:hanging="360"/>
+      </w:pPr>
+      <w:rPr>
+        <w:rFonts w:ascii="Courier New" w:hAnsi="Courier New" w:cs="Courier New" w:hint="default"/>
+      </w:rPr>
+    </w:lvl>
+    <w:lvl w:ilvl="5" w:tplc="08090005" w:tentative="1">
+      <w:start w:val="1"/>
+      <w:numFmt w:val="bullet"/>
+      <w:lvlText w:val=""/>
+      <w:lvlJc w:val="left"/>
+      <w:pPr>
+        <w:ind w:left="4320" w:hanging="360"/>
+      </w:pPr>
+      <w:rPr>
+        <w:rFonts w:ascii="Wingdings" w:hAnsi="Wingdings" w:hint="default"/>
+      </w:rPr>
+    </w:lvl>
+    <w:lvl w:ilvl="6" w:tplc="08090001" w:tentative="1">
+      <w:start w:val="1"/>
+      <w:numFmt w:val="bullet"/>
+      <w:lvlText w:val=""/>
+      <w:lvlJc w:val="left"/>
+      <w:pPr>
+        <w:ind w:left="5040" w:hanging="360"/>
+      </w:pPr>
+      <w:rPr>
+        <w:rFonts w:ascii="Symbol" w:hAnsi="Symbol" w:hint="default"/>
+      </w:rPr>
+    </w:lvl>
+    <w:lvl w:ilvl="7" w:tplc="08090003" w:tentative="1">
+      <w:start w:val="1"/>
+      <w:numFmt w:val="bullet"/>
+      <w:lvlText w:val="o"/>
+      <w:lvlJc w:val="left"/>
+      <w:pPr>
+        <w:ind w:left="5760" w:hanging="360"/>
+      </w:pPr>
+      <w:rPr>
+        <w:rFonts w:ascii="Courier New" w:hAnsi="Courier New" w:cs="Courier New" w:hint="default"/>
+      </w:rPr>
+    </w:lvl>
+    <w:lvl w:ilvl="8" w:tplc="08090005" w:tentative="1">
+      <w:start w:val="1"/>
+      <w:numFmt w:val="bullet"/>
+      <w:lvlText w:val=""/>
+      <w:lvlJc w:val="left"/>
+      <w:pPr>
+        <w:ind w:left="6480" w:hanging="360"/>
+      </w:pPr>
+      <w:rPr>
+        <w:rFonts w:ascii="Wingdings" w:hAnsi="Wingdings" w:hint="default"/>
+      </w:rPr>
+    </w:lvl>
+  </w:abstractNum>
   <w:num w:numId="1" w16cid:durableId="555166635">
+    <w:abstractNumId w:val="1"/>
+  </w:num>
+  <w:num w:numId="2" w16cid:durableId="166336169">
+    <w:abstractNumId w:val="2"/>
+  </w:num>
+  <w:num w:numId="3" w16cid:durableId="719131992">
     <w:abstractNumId w:val="0"/>
   </w:num>
 </w:numbering>
+</file>
+
+<file path=word/people.xml><?xml version="1.0" encoding="utf-8"?>
+<w15:people xmlns:wpc="http://schemas.microsoft.com/office/word/2010/wordprocessingCanvas" xmlns:cx="http://schemas.microsoft.com/office/drawing/2014/chartex" xmlns:cx1="http://schemas.microsoft.com/office/drawing/2015/9/8/chartex" xmlns:cx2="http://schemas.microsoft.com/office/drawing/2015/10/21/chartex" xmlns:cx3="http://schemas.microsoft.com/office/drawing/2016/5/9/chartex" xmlns:cx4="http://schemas.microsoft.com/office/drawing/2016/5/10/chartex" xmlns:cx5="http://schemas.microsoft.com/office/drawing/2016/5/11/chartex" xmlns:cx6="http://schemas.microsoft.com/office/drawing/2016/5/12/chartex" xmlns:cx7="http://schemas.microsoft.com/office/drawing/2016/5/13/chartex" xmlns:cx8="http://schemas.microsoft.com/office/drawing/2016/5/14/chartex" xmlns:mc="http://schemas.openxmlformats.org/markup-compatibility/2006" xmlns:aink="http://schemas.microsoft.com/office/drawing/2016/ink" xmlns:am3d="http://schemas.microsoft.com/office/drawing/2017/model3d" xmlns:o="urn:schemas-microsoft-com:office:office" xmlns:oel="http://schemas.microsoft.com/office/2019/extlst" xmlns:r="http://schemas.openxmlformats.org/officeDocument/2006/relationships" xmlns:m="http://schemas.openxmlformats.org/officeDocument/2006/math" xmlns:v="urn:schemas-microsoft-com:vml" xmlns:wp14="http://schemas.microsoft.com/office/word/2010/wordprocessingDrawing" xmlns:wp="http://schemas.openxmlformats.org/drawingml/2006/wordprocessingDrawing" xmlns:w10="urn:schemas-microsoft-com:office:word" xmlns:w="http://schemas.openxmlformats.org/wordprocessingml/2006/main" xmlns:w14="http://schemas.microsoft.com/office/word/2010/wordml" xmlns:w15="http://schemas.microsoft.com/office/word/2012/wordml" xmlns:w16cex="http://schemas.microsoft.com/office/word/2018/wordml/cex" xmlns:w16cid="http://schemas.microsoft.com/office/word/2016/wordml/cid" xmlns:w16="http://schemas.microsoft.com/office/word/2018/wordml" xmlns:w16sdtdh="http://schemas.microsoft.com/office/word/2020/wordml/sdtdatahash" xmlns:w16se="http://schemas.microsoft.com/office/word/2015/wordml/symex" xmlns:wpg="http://schemas.microsoft.com/office/word/2010/wordprocessingGroup" xmlns:wpi="http://schemas.microsoft.com/office/word/2010/wordprocessingInk" xmlns:wne="http://schemas.microsoft.com/office/word/2006/wordml" xmlns:wps="http://schemas.microsoft.com/office/word/2010/wordprocessingShape" mc:Ignorable="w14 w15 w16se w16cid w16 w16cex w16sdtdh wp14">
+  <w15:person w15:author="Fabio Greenwood">
+    <w15:presenceInfo w15:providerId="Windows Live" w15:userId="194777160b98ac30"/>
+  </w15:person>
+</w15:people>
 </file>
 
 <file path=word/styles.xml><?xml version="1.0" encoding="utf-8"?>
@@ -3238,7 +4792,7 @@
   <w:style w:type="paragraph" w:default="1" w:styleId="Normal">
     <w:name w:val="Normal"/>
     <w:qFormat/>
-    <w:rsid w:val="00A14A69"/>
+    <w:rsid w:val="00484389"/>
   </w:style>
   <w:style w:type="paragraph" w:styleId="Heading1">
     <w:name w:val="heading 1"/>
@@ -3247,7 +4801,7 @@
     <w:link w:val="Heading1Char"/>
     <w:uiPriority w:val="9"/>
     <w:qFormat/>
-    <w:rsid w:val="00F06F25"/>
+    <w:rsid w:val="00607097"/>
     <w:pPr>
       <w:keepNext/>
       <w:keepLines/>
@@ -3256,6 +4810,7 @@
     </w:pPr>
     <w:rPr>
       <w:rFonts w:asciiTheme="majorHAnsi" w:eastAsiaTheme="majorEastAsia" w:hAnsiTheme="majorHAnsi" w:cstheme="majorBidi"/>
+      <w:b/>
       <w:color w:val="2F5496" w:themeColor="accent1" w:themeShade="BF"/>
       <w:sz w:val="32"/>
       <w:szCs w:val="32"/>
@@ -3269,7 +4824,7 @@
     <w:uiPriority w:val="9"/>
     <w:unhideWhenUsed/>
     <w:qFormat/>
-    <w:rsid w:val="00F06F25"/>
+    <w:rsid w:val="00607097"/>
     <w:pPr>
       <w:keepNext/>
       <w:keepLines/>
@@ -3278,6 +4833,7 @@
     </w:pPr>
     <w:rPr>
       <w:rFonts w:asciiTheme="majorHAnsi" w:eastAsiaTheme="majorEastAsia" w:hAnsiTheme="majorHAnsi" w:cstheme="majorBidi"/>
+      <w:b/>
       <w:color w:val="2F5496" w:themeColor="accent1" w:themeShade="BF"/>
       <w:sz w:val="26"/>
       <w:szCs w:val="26"/>
@@ -3334,9 +4890,10 @@
     <w:basedOn w:val="DefaultParagraphFont"/>
     <w:link w:val="Heading2"/>
     <w:uiPriority w:val="9"/>
-    <w:rsid w:val="00F06F25"/>
+    <w:rsid w:val="00607097"/>
     <w:rPr>
       <w:rFonts w:asciiTheme="majorHAnsi" w:eastAsiaTheme="majorEastAsia" w:hAnsiTheme="majorHAnsi" w:cstheme="majorBidi"/>
+      <w:b/>
       <w:color w:val="2F5496" w:themeColor="accent1" w:themeShade="BF"/>
       <w:sz w:val="26"/>
       <w:szCs w:val="26"/>
@@ -3347,9 +4904,10 @@
     <w:basedOn w:val="DefaultParagraphFont"/>
     <w:link w:val="Heading1"/>
     <w:uiPriority w:val="9"/>
-    <w:rsid w:val="00F06F25"/>
+    <w:rsid w:val="00607097"/>
     <w:rPr>
       <w:rFonts w:asciiTheme="majorHAnsi" w:eastAsiaTheme="majorEastAsia" w:hAnsiTheme="majorHAnsi" w:cstheme="majorBidi"/>
+      <w:b/>
       <w:color w:val="2F5496" w:themeColor="accent1" w:themeShade="BF"/>
       <w:sz w:val="32"/>
       <w:szCs w:val="32"/>
@@ -3409,6 +4967,91 @@
       <w:ind w:left="720"/>
       <w:contextualSpacing/>
     </w:pPr>
+  </w:style>
+  <w:style w:type="character" w:styleId="CommentReference">
+    <w:name w:val="annotation reference"/>
+    <w:basedOn w:val="DefaultParagraphFont"/>
+    <w:uiPriority w:val="99"/>
+    <w:semiHidden/>
+    <w:unhideWhenUsed/>
+    <w:rsid w:val="00C234CF"/>
+    <w:rPr>
+      <w:sz w:val="16"/>
+      <w:szCs w:val="16"/>
+    </w:rPr>
+  </w:style>
+  <w:style w:type="paragraph" w:styleId="CommentText">
+    <w:name w:val="annotation text"/>
+    <w:basedOn w:val="Normal"/>
+    <w:link w:val="CommentTextChar"/>
+    <w:uiPriority w:val="99"/>
+    <w:unhideWhenUsed/>
+    <w:rsid w:val="00C234CF"/>
+    <w:pPr>
+      <w:spacing w:line="240" w:lineRule="auto"/>
+    </w:pPr>
+    <w:rPr>
+      <w:sz w:val="20"/>
+      <w:szCs w:val="20"/>
+    </w:rPr>
+  </w:style>
+  <w:style w:type="character" w:customStyle="1" w:styleId="CommentTextChar">
+    <w:name w:val="Comment Text Char"/>
+    <w:basedOn w:val="DefaultParagraphFont"/>
+    <w:link w:val="CommentText"/>
+    <w:uiPriority w:val="99"/>
+    <w:rsid w:val="00C234CF"/>
+    <w:rPr>
+      <w:sz w:val="20"/>
+      <w:szCs w:val="20"/>
+    </w:rPr>
+  </w:style>
+  <w:style w:type="paragraph" w:styleId="CommentSubject">
+    <w:name w:val="annotation subject"/>
+    <w:basedOn w:val="CommentText"/>
+    <w:next w:val="CommentText"/>
+    <w:link w:val="CommentSubjectChar"/>
+    <w:uiPriority w:val="99"/>
+    <w:semiHidden/>
+    <w:unhideWhenUsed/>
+    <w:rsid w:val="00C234CF"/>
+    <w:rPr>
+      <w:b/>
+      <w:bCs/>
+    </w:rPr>
+  </w:style>
+  <w:style w:type="character" w:customStyle="1" w:styleId="CommentSubjectChar">
+    <w:name w:val="Comment Subject Char"/>
+    <w:basedOn w:val="CommentTextChar"/>
+    <w:link w:val="CommentSubject"/>
+    <w:uiPriority w:val="99"/>
+    <w:semiHidden/>
+    <w:rsid w:val="00C234CF"/>
+    <w:rPr>
+      <w:b/>
+      <w:bCs/>
+      <w:sz w:val="20"/>
+      <w:szCs w:val="20"/>
+    </w:rPr>
+  </w:style>
+  <w:style w:type="paragraph" w:styleId="Caption">
+    <w:name w:val="caption"/>
+    <w:basedOn w:val="Normal"/>
+    <w:next w:val="Normal"/>
+    <w:uiPriority w:val="35"/>
+    <w:unhideWhenUsed/>
+    <w:qFormat/>
+    <w:rsid w:val="00FD49D1"/>
+    <w:pPr>
+      <w:spacing w:after="200" w:line="240" w:lineRule="auto"/>
+    </w:pPr>
+    <w:rPr>
+      <w:i/>
+      <w:iCs/>
+      <w:color w:val="44546A" w:themeColor="text2"/>
+      <w:sz w:val="18"/>
+      <w:szCs w:val="18"/>
+    </w:rPr>
   </w:style>
 </w:styles>
 </file>

</xml_diff>

<commit_message>
small update to the assupmtions (a person can only go to a node once
</commit_message>
<xml_diff>
--- a/Discrete Optimisation Project Documentation.docx
+++ b/Discrete Optimisation Project Documentation.docx
@@ -147,7 +147,15 @@
         <w:t xml:space="preserve"> from commodity flow maybe? I would just like to </w:t>
       </w:r>
       <w:r>
-        <w:t>sum out where they go i.e. [sum(places been * cost of places) &lt; total money] but I’m not sure its that simple</w:t>
+        <w:t xml:space="preserve">sum out where they go i.e. [sum(places been * cost of places) &lt; total money] but I’m not sure </w:t>
+      </w:r>
+      <w:proofErr w:type="spellStart"/>
+      <w:r>
+        <w:t>its</w:t>
+      </w:r>
+      <w:proofErr w:type="spellEnd"/>
+      <w:r>
+        <w:t xml:space="preserve"> that simple</w:t>
       </w:r>
     </w:p>
     <w:p>
@@ -159,28 +167,10 @@
         </w:numPr>
       </w:pPr>
       <w:r>
-        <w:t>An i</w:t>
-      </w:r>
-      <w:r>
-        <w:t>ssue with the model is that at the moment a person can’t visit the same place twice</w:t>
-      </w:r>
-      <w:r>
-        <w:t>, this will be an issue if people cant directly travel between nodes</w:t>
-      </w:r>
-      <w:r>
-        <w:t xml:space="preserve">, as people will have to </w:t>
-      </w:r>
-      <w:r>
-        <w:t xml:space="preserve">return to </w:t>
-      </w:r>
-      <w:r>
-        <w:t xml:space="preserve">nodes </w:t>
-      </w:r>
-      <w:r>
-        <w:t xml:space="preserve">they already have been to </w:t>
-      </w:r>
-      <w:r>
-        <w:t>between timed tasks</w:t>
+        <w:t xml:space="preserve">The assumption about </w:t>
+      </w:r>
+      <w:r>
+        <w:t>a person cant return to a node they have previously travelled too must be confirmed</w:t>
       </w:r>
     </w:p>
     <w:p>
@@ -213,10 +203,16 @@
         </w:numPr>
       </w:pPr>
       <w:r>
-        <w:t xml:space="preserve">A bus spends </w:t>
-      </w:r>
-      <w:r>
-        <w:t>no time at a bus stop</w:t>
+        <w:t>A person will not return to a node they have personally travelled</w:t>
+      </w:r>
+      <w:r>
+        <w:t xml:space="preserve"> to</w:t>
+      </w:r>
+      <w:r>
+        <w:t xml:space="preserve"> </w:t>
+      </w:r>
+      <w:r>
+        <w:t>(this needs to be confirmed)</w:t>
       </w:r>
     </w:p>
     <w:p>
@@ -228,37 +224,10 @@
         </w:numPr>
       </w:pPr>
       <w:r>
-        <w:t xml:space="preserve">A </w:t>
-      </w:r>
-      <w:r>
-        <w:t xml:space="preserve">bus can be caught anytime within a </w:t>
-      </w:r>
-      <w:r>
-        <w:t>x</w:t>
-      </w:r>
-      <w:r>
-        <w:t xml:space="preserve"> </w:t>
-      </w:r>
-      <w:r>
-        <w:t>second</w:t>
-      </w:r>
-      <w:r>
-        <w:t xml:space="preserve"> window before it arrives at a point</w:t>
-      </w:r>
-      <w:r>
-        <w:t xml:space="preserve">. This time is </w:t>
-      </w:r>
-      <w:r>
-        <w:t>call</w:t>
-      </w:r>
-      <w:r>
-        <w:t>ed</w:t>
-      </w:r>
-      <w:r>
-        <w:t xml:space="preserve"> the bus relaxation</w:t>
-      </w:r>
-      <w:r>
-        <w:t xml:space="preserve"> (I assume 60 seconds is fine, however we can tune this)</w:t>
+        <w:t xml:space="preserve">A bus spends </w:t>
+      </w:r>
+      <w:r>
+        <w:t>no time at a bus stop</w:t>
       </w:r>
     </w:p>
     <w:p>
@@ -270,13 +239,37 @@
         </w:numPr>
       </w:pPr>
       <w:r>
-        <w:t xml:space="preserve">The travel times of two people riding the same bus </w:t>
-      </w:r>
-      <w:r>
-        <w:t>are modelled separately</w:t>
-      </w:r>
-      <w:r>
-        <w:t xml:space="preserve"> and may lag between each other according to the bus relaxation parameter</w:t>
+        <w:t xml:space="preserve">A </w:t>
+      </w:r>
+      <w:r>
+        <w:t xml:space="preserve">bus can be caught anytime within a </w:t>
+      </w:r>
+      <w:r>
+        <w:t>x</w:t>
+      </w:r>
+      <w:r>
+        <w:t xml:space="preserve"> </w:t>
+      </w:r>
+      <w:r>
+        <w:t>second</w:t>
+      </w:r>
+      <w:r>
+        <w:t xml:space="preserve"> window before it arrives at a point</w:t>
+      </w:r>
+      <w:r>
+        <w:t xml:space="preserve">. This time is </w:t>
+      </w:r>
+      <w:r>
+        <w:t>call</w:t>
+      </w:r>
+      <w:r>
+        <w:t>ed</w:t>
+      </w:r>
+      <w:r>
+        <w:t xml:space="preserve"> the bus relaxation</w:t>
+      </w:r>
+      <w:r>
+        <w:t xml:space="preserve"> (I assume 60 seconds is fine, however we can tune this)</w:t>
       </w:r>
     </w:p>
     <w:p>
@@ -288,6 +281,24 @@
         </w:numPr>
       </w:pPr>
       <w:r>
+        <w:t xml:space="preserve">The travel times of two people riding the same bus </w:t>
+      </w:r>
+      <w:r>
+        <w:t>are modelled separately</w:t>
+      </w:r>
+      <w:r>
+        <w:t xml:space="preserve"> and may lag between each other according to the bus relaxation parameter</w:t>
+      </w:r>
+    </w:p>
+    <w:p>
+      <w:pPr>
+        <w:pStyle w:val="ListParagraph"/>
+        <w:numPr>
+          <w:ilvl w:val="0"/>
+          <w:numId w:val="2"/>
+        </w:numPr>
+      </w:pPr>
+      <w:r>
         <w:t xml:space="preserve">The </w:t>
       </w:r>
       <w:r>
@@ -300,10 +311,7 @@
         <w:t>Otherwise,</w:t>
       </w:r>
       <w:r>
-        <w:t xml:space="preserve"> t</w:t>
-      </w:r>
-      <w:r>
-        <w:t>here will have to be some hardcoding in the model to catch instances in the inputs where this is not the case.</w:t>
+        <w:t xml:space="preserve"> there will have to be some hardcoding in the model to catch instances in the inputs where this is not the case.</w:t>
       </w:r>
     </w:p>
     <w:p/>
@@ -376,6 +384,7 @@
             <w:rPr>
               <w:rFonts w:ascii="Cambria Math" w:eastAsiaTheme="majorEastAsia" w:hAnsi="Cambria Math" w:cstheme="majorBidi"/>
             </w:rPr>
+            <w:lastRenderedPageBreak/>
             <m:t>d=</m:t>
           </m:r>
           <m:m>
@@ -431,14 +440,7 @@
             <w:rPr>
               <w:rFonts w:ascii="Cambria Math" w:eastAsiaTheme="majorEastAsia" w:hAnsi="Cambria Math" w:cstheme="majorBidi"/>
             </w:rPr>
-            <w:lastRenderedPageBreak/>
-            <m:t>r=</m:t>
-          </m:r>
-          <m:r>
-            <w:rPr>
-              <w:rFonts w:ascii="Cambria Math" w:eastAsiaTheme="majorEastAsia" w:hAnsi="Cambria Math" w:cstheme="majorBidi"/>
-            </w:rPr>
-            <m:t>bus route number r</m:t>
+            <m:t>r=bus route number r</m:t>
           </m:r>
         </m:oMath>
       </m:oMathPara>
@@ -494,19 +496,7 @@
             <w:rPr>
               <w:rFonts w:ascii="Cambria Math" w:eastAsiaTheme="minorEastAsia" w:hAnsi="Cambria Math"/>
             </w:rPr>
-            <m:t>→whether person p travels down arc ij on tranportation mode m</m:t>
-          </m:r>
-          <m:r>
-            <w:rPr>
-              <w:rFonts w:ascii="Cambria Math" w:eastAsiaTheme="minorEastAsia" w:hAnsi="Cambria Math"/>
-            </w:rPr>
-            <m:t xml:space="preserve"> (</m:t>
-          </m:r>
-          <m:r>
-            <w:rPr>
-              <w:rFonts w:ascii="Cambria Math" w:eastAsiaTheme="minorEastAsia" w:hAnsi="Cambria Math"/>
-            </w:rPr>
-            <m:t>Bool)</m:t>
+            <m:t>→whether person p travels down arc ij on tranportation mode m (Bool)</m:t>
           </m:r>
         </m:oMath>
       </m:oMathPara>
@@ -563,43 +553,7 @@
             <w:rPr>
               <w:rFonts w:ascii="Cambria Math" w:eastAsiaTheme="minorEastAsia" w:hAnsi="Cambria Math"/>
             </w:rPr>
-            <m:t xml:space="preserve"> </m:t>
-          </m:r>
-          <m:r>
-            <w:rPr>
-              <w:rFonts w:ascii="Cambria Math" w:eastAsiaTheme="minorEastAsia" w:hAnsi="Cambria Math"/>
-            </w:rPr>
-            <m:t xml:space="preserve">whether person p </m:t>
-          </m:r>
-          <m:r>
-            <w:rPr>
-              <w:rFonts w:ascii="Cambria Math" w:eastAsiaTheme="minorEastAsia" w:hAnsi="Cambria Math"/>
-            </w:rPr>
-            <m:t xml:space="preserve">leaves node i via </m:t>
-          </m:r>
-          <m:r>
-            <w:rPr>
-              <w:rFonts w:ascii="Cambria Math" w:eastAsiaTheme="minorEastAsia" w:hAnsi="Cambria Math"/>
-            </w:rPr>
-            <m:t xml:space="preserve">bus </m:t>
-          </m:r>
-          <m:r>
-            <w:rPr>
-              <w:rFonts w:ascii="Cambria Math" w:eastAsiaTheme="minorEastAsia" w:hAnsi="Cambria Math"/>
-            </w:rPr>
-            <m:t xml:space="preserve">to </m:t>
-          </m:r>
-          <m:r>
-            <w:rPr>
-              <w:rFonts w:ascii="Cambria Math" w:eastAsiaTheme="minorEastAsia" w:hAnsi="Cambria Math"/>
-            </w:rPr>
-            <m:t xml:space="preserve">travelling down ij at departure number </m:t>
-          </m:r>
-          <m:r>
-            <w:rPr>
-              <w:rFonts w:ascii="Cambria Math" w:eastAsiaTheme="minorEastAsia" w:hAnsi="Cambria Math"/>
-            </w:rPr>
-            <m:t>d</m:t>
+            <m:t xml:space="preserve"> whether person p leaves node i via bus to travelling down ij at departure number d</m:t>
           </m:r>
         </m:oMath>
       </m:oMathPara>
@@ -634,13 +588,7 @@
                 <w:rPr>
                   <w:rFonts w:ascii="Cambria Math" w:eastAsiaTheme="minorEastAsia" w:hAnsi="Cambria Math"/>
                 </w:rPr>
-                <m:t>i</m:t>
-              </m:r>
-              <m:r>
-                <w:rPr>
-                  <w:rFonts w:ascii="Cambria Math" w:eastAsiaTheme="minorEastAsia" w:hAnsi="Cambria Math"/>
-                </w:rPr>
-                <m:t>rd</m:t>
+                <m:t>ird</m:t>
               </m:r>
             </m:sub>
             <m:sup>
@@ -739,13 +687,7 @@
                 <w:rPr>
                   <w:rFonts w:ascii="Cambria Math" w:eastAsiaTheme="minorEastAsia" w:hAnsi="Cambria Math"/>
                 </w:rPr>
-                <m:t>fb</m:t>
-              </m:r>
-              <m:r>
-                <w:rPr>
-                  <w:rFonts w:ascii="Cambria Math" w:eastAsiaTheme="minorEastAsia" w:hAnsi="Cambria Math"/>
-                </w:rPr>
-                <m:t>ike</m:t>
+                <m:t>fbike</m:t>
               </m:r>
             </m:e>
             <m:sub>
@@ -769,20 +711,129 @@
             <w:rPr>
               <w:rFonts w:ascii="Cambria Math" w:eastAsiaTheme="minorEastAsia" w:hAnsi="Cambria Math"/>
             </w:rPr>
-            <m:t xml:space="preserve">→whether fare for </m:t>
-          </m:r>
-          <m:r>
-            <w:rPr>
-              <w:rFonts w:ascii="Cambria Math" w:eastAsiaTheme="minorEastAsia" w:hAnsi="Cambria Math"/>
-            </w:rPr>
-            <m:t xml:space="preserve">bike </m:t>
-          </m:r>
-          <m:r>
-            <w:rPr>
-              <w:rFonts w:ascii="Cambria Math" w:eastAsiaTheme="minorEastAsia" w:hAnsi="Cambria Math"/>
-            </w:rPr>
-            <m:t>is incurred at node i</m:t>
-          </m:r>
+            <m:t>→whether fare for bike is incurred at node i</m:t>
+          </m:r>
+        </m:oMath>
+      </m:oMathPara>
+    </w:p>
+    <w:p>
+      <w:pPr>
+        <w:rPr>
+          <w:rFonts w:eastAsiaTheme="minorEastAsia"/>
+        </w:rPr>
+      </w:pPr>
+      <m:oMathPara>
+        <m:oMath>
+          <m:sSubSup>
+            <m:sSubSupPr>
+              <m:ctrlPr>
+                <w:rPr>
+                  <w:rFonts w:ascii="Cambria Math" w:hAnsi="Cambria Math"/>
+                  <w:i/>
+                </w:rPr>
+              </m:ctrlPr>
+            </m:sSubSupPr>
+            <m:e>
+              <m:r>
+                <w:rPr>
+                  <w:rFonts w:ascii="Cambria Math" w:hAnsi="Cambria Math"/>
+                </w:rPr>
+                <m:t>t</m:t>
+              </m:r>
+            </m:e>
+            <m:sub>
+              <m:r>
+                <w:rPr>
+                  <w:rFonts w:ascii="Cambria Math" w:hAnsi="Cambria Math"/>
+                </w:rPr>
+                <m:t>i</m:t>
+              </m:r>
+            </m:sub>
+            <m:sup>
+              <m:r>
+                <w:rPr>
+                  <w:rFonts w:ascii="Cambria Math" w:hAnsi="Cambria Math"/>
+                </w:rPr>
+                <m:t>*</m:t>
+              </m:r>
+            </m:sup>
+          </m:sSubSup>
+          <m:r>
+            <w:rPr>
+              <w:rFonts w:ascii="Cambria Math" w:hAnsi="Cambria Math"/>
+            </w:rPr>
+            <m:t xml:space="preserve">→ </m:t>
+          </m:r>
+          <m:m>
+            <m:mPr>
+              <m:mcs>
+                <m:mc>
+                  <m:mcPr>
+                    <m:count m:val="1"/>
+                    <m:mcJc m:val="center"/>
+                  </m:mcPr>
+                </m:mc>
+              </m:mcs>
+              <m:ctrlPr>
+                <w:rPr>
+                  <w:rFonts w:ascii="Cambria Math" w:hAnsi="Cambria Math"/>
+                  <w:i/>
+                </w:rPr>
+              </m:ctrlPr>
+            </m:mPr>
+            <m:mr>
+              <m:e>
+                <m:r>
+                  <w:rPr>
+                    <w:rFonts w:ascii="Cambria Math" w:hAnsi="Cambria Math"/>
+                  </w:rPr>
+                  <m:t>Boolean, True if task is not done outside allotted time</m:t>
+                </m:r>
+              </m:e>
+            </m:mr>
+            <m:mr>
+              <m:e>
+                <m:r>
+                  <w:rPr>
+                    <w:rFonts w:ascii="Cambria Math" w:hAnsi="Cambria Math"/>
+                  </w:rPr>
+                  <m:t>Constrained to zero for tasks where this is</m:t>
+                </m:r>
+                <m:sSup>
+                  <m:sSupPr>
+                    <m:ctrlPr>
+                      <w:rPr>
+                        <w:rFonts w:ascii="Cambria Math" w:hAnsi="Cambria Math"/>
+                        <w:i/>
+                      </w:rPr>
+                    </m:ctrlPr>
+                  </m:sSupPr>
+                  <m:e>
+                    <m:r>
+                      <w:rPr>
+                        <w:rFonts w:ascii="Cambria Math" w:hAnsi="Cambria Math"/>
+                      </w:rPr>
+                      <m:t>n</m:t>
+                    </m:r>
+                  </m:e>
+                  <m:sup>
+                    <m:r>
+                      <w:rPr>
+                        <w:rFonts w:ascii="Cambria Math" w:hAnsi="Cambria Math"/>
+                      </w:rPr>
+                      <m:t>'</m:t>
+                    </m:r>
+                  </m:sup>
+                </m:sSup>
+                <m:r>
+                  <w:rPr>
+                    <w:rFonts w:ascii="Cambria Math" w:hAnsi="Cambria Math"/>
+                  </w:rPr>
+                  <m:t>t an option</m:t>
+                </m:r>
+              </m:e>
+            </m:mr>
+          </m:m>
         </m:oMath>
       </m:oMathPara>
     </w:p>
@@ -1055,12 +1106,17 @@
             <w:rPr>
               <w:rFonts w:ascii="Cambria Math" w:hAnsi="Cambria Math"/>
             </w:rPr>
-            <m:t>→Boolean whether node i needs to be serviced by person p</m:t>
+            <m:t>→Boolean whether node i is serviced by person p</m:t>
           </m:r>
         </m:oMath>
       </m:oMathPara>
     </w:p>
     <w:p>
+      <w:pPr>
+        <w:rPr>
+          <w:rFonts w:asciiTheme="majorHAnsi" w:eastAsiaTheme="majorEastAsia" w:hAnsiTheme="majorHAnsi" w:cstheme="majorBidi"/>
+        </w:rPr>
+      </w:pPr>
       <m:oMathPara>
         <m:oMath>
           <m:sSubSup>
@@ -1077,7 +1133,7 @@
                 <w:rPr>
                   <w:rFonts w:ascii="Cambria Math" w:hAnsi="Cambria Math"/>
                 </w:rPr>
-                <m:t>h</m:t>
+                <m:t>z</m:t>
               </m:r>
             </m:e>
             <m:sub>
@@ -1127,55 +1183,127 @@
             <w:rPr>
               <w:rFonts w:ascii="Cambria Math" w:hAnsi="Cambria Math"/>
             </w:rPr>
-            <m:t xml:space="preserve">→Boolean whether node i is person </m:t>
-          </m:r>
-          <m:sSup>
-            <m:sSupPr>
-              <m:ctrlPr>
-                <w:rPr>
-                  <w:rFonts w:ascii="Cambria Math" w:hAnsi="Cambria Math"/>
-                  <w:i/>
-                </w:rPr>
-              </m:ctrlPr>
-            </m:sSupPr>
-            <m:e>
-              <m:r>
-                <w:rPr>
-                  <w:rFonts w:ascii="Cambria Math" w:hAnsi="Cambria Math"/>
-                </w:rPr>
-                <m:t>p</m:t>
-              </m:r>
-            </m:e>
-            <m:sup>
-              <m:r>
-                <w:rPr>
-                  <w:rFonts w:ascii="Cambria Math" w:hAnsi="Cambria Math"/>
-                </w:rPr>
-                <m:t>'</m:t>
-              </m:r>
-            </m:sup>
-          </m:sSup>
-          <m:r>
-            <w:rPr>
-              <w:rFonts w:ascii="Cambria Math" w:hAnsi="Cambria Math"/>
-            </w:rPr>
-            <m:t>s home</m:t>
+            <m:t>→Boolean whether node i requests service from person p</m:t>
           </m:r>
         </m:oMath>
       </m:oMathPara>
     </w:p>
     <w:p>
-      <w:pPr>
-        <w:rPr>
-          <w:rFonts w:eastAsiaTheme="minorEastAsia"/>
-        </w:rPr>
-      </w:pPr>
       <m:oMathPara>
         <m:oMath>
           <m:sSubSup>
             <m:sSubSupPr>
               <m:ctrlPr>
                 <w:rPr>
+                  <w:rFonts w:ascii="Cambria Math" w:hAnsi="Cambria Math"/>
+                  <w:i/>
+                </w:rPr>
+              </m:ctrlPr>
+            </m:sSubSupPr>
+            <m:e>
+              <m:r>
+                <w:rPr>
+                  <w:rFonts w:ascii="Cambria Math" w:hAnsi="Cambria Math"/>
+                </w:rPr>
+                <m:t>h</m:t>
+              </m:r>
+            </m:e>
+            <m:sub>
+              <m:r>
+                <w:rPr>
+                  <w:rFonts w:ascii="Cambria Math" w:hAnsi="Cambria Math"/>
+                </w:rPr>
+                <m:t>i</m:t>
+              </m:r>
+            </m:sub>
+            <m:sup>
+              <m:r>
+                <w:rPr>
+                  <w:rFonts w:ascii="Cambria Math" w:hAnsi="Cambria Math"/>
+                </w:rPr>
+                <m:t>p</m:t>
+              </m:r>
+            </m:sup>
+          </m:sSubSup>
+          <m:r>
+            <w:rPr>
+              <w:rFonts w:ascii="Cambria Math" w:hAnsi="Cambria Math"/>
+            </w:rPr>
+            <m:t>=</m:t>
+          </m:r>
+          <m:d>
+            <m:dPr>
+              <m:begChr m:val="{"/>
+              <m:endChr m:val="}"/>
+              <m:ctrlPr>
+                <w:rPr>
+                  <w:rFonts w:ascii="Cambria Math" w:hAnsi="Cambria Math"/>
+                  <w:i/>
+                </w:rPr>
+              </m:ctrlPr>
+            </m:dPr>
+            <m:e>
+              <m:r>
+                <w:rPr>
+                  <w:rFonts w:ascii="Cambria Math" w:hAnsi="Cambria Math"/>
+                </w:rPr>
+                <m:t>0,1</m:t>
+              </m:r>
+            </m:e>
+          </m:d>
+          <m:r>
+            <w:rPr>
+              <w:rFonts w:ascii="Cambria Math" w:hAnsi="Cambria Math"/>
+            </w:rPr>
+            <m:t xml:space="preserve">→Boolean whether node i is person </m:t>
+          </m:r>
+          <m:sSup>
+            <m:sSupPr>
+              <m:ctrlPr>
+                <w:rPr>
+                  <w:rFonts w:ascii="Cambria Math" w:hAnsi="Cambria Math"/>
+                  <w:i/>
+                </w:rPr>
+              </m:ctrlPr>
+            </m:sSupPr>
+            <m:e>
+              <m:r>
+                <w:rPr>
+                  <w:rFonts w:ascii="Cambria Math" w:hAnsi="Cambria Math"/>
+                </w:rPr>
+                <m:t>p</m:t>
+              </m:r>
+            </m:e>
+            <m:sup>
+              <m:r>
+                <w:rPr>
+                  <w:rFonts w:ascii="Cambria Math" w:hAnsi="Cambria Math"/>
+                </w:rPr>
+                <m:t>'</m:t>
+              </m:r>
+            </m:sup>
+          </m:sSup>
+          <m:r>
+            <w:rPr>
+              <w:rFonts w:ascii="Cambria Math" w:hAnsi="Cambria Math"/>
+            </w:rPr>
+            <m:t>s home</m:t>
+          </m:r>
+        </m:oMath>
+      </m:oMathPara>
+    </w:p>
+    <w:p>
+      <w:pPr>
+        <w:rPr>
+          <w:rFonts w:eastAsiaTheme="minorEastAsia"/>
+        </w:rPr>
+      </w:pPr>
+      <m:oMathPara>
+        <m:oMath>
+          <m:sSubSup>
+            <m:sSubSupPr>
+              <m:ctrlPr>
+                <w:rPr>
                   <w:rFonts w:ascii="Cambria Math" w:eastAsiaTheme="minorEastAsia" w:hAnsi="Cambria Math"/>
                   <w:i/>
                 </w:rPr>
@@ -1331,13 +1459,7 @@
                 <w:rPr>
                   <w:rFonts w:ascii="Cambria Math" w:eastAsiaTheme="minorEastAsia" w:hAnsi="Cambria Math"/>
                 </w:rPr>
-                <m:t>ij</m:t>
-              </m:r>
-              <m:r>
-                <w:rPr>
-                  <w:rFonts w:ascii="Cambria Math" w:eastAsiaTheme="minorEastAsia" w:hAnsi="Cambria Math"/>
-                </w:rPr>
-                <m:t>m</m:t>
+                <m:t>ijm</m:t>
               </m:r>
             </m:sub>
           </m:sSub>
@@ -1345,13 +1467,7 @@
             <w:rPr>
               <w:rFonts w:ascii="Cambria Math" w:eastAsiaTheme="minorEastAsia" w:hAnsi="Cambria Math"/>
             </w:rPr>
-            <m:t>→the time required to travel down arc i</m:t>
-          </m:r>
-          <m:r>
-            <w:rPr>
-              <w:rFonts w:ascii="Cambria Math" w:eastAsiaTheme="minorEastAsia" w:hAnsi="Cambria Math"/>
-            </w:rPr>
-            <m:t>j via mode m</m:t>
+            <m:t>→the time required to travel down arc ij via mode m</m:t>
           </m:r>
         </m:oMath>
       </m:oMathPara>
@@ -1368,6 +1484,7 @@
             <w:rPr>
               <w:rFonts w:ascii="Cambria Math" w:eastAsiaTheme="minorEastAsia" w:hAnsi="Cambria Math"/>
             </w:rPr>
+            <w:lastRenderedPageBreak/>
             <m:t>DTim</m:t>
           </m:r>
           <m:sSub>
@@ -1429,6 +1546,7 @@
           <w:rFonts w:eastAsiaTheme="minorEastAsia"/>
         </w:rPr>
       </w:pPr>
+      <w:proofErr w:type="spellStart"/>
       <m:oMathPara>
         <m:oMath>
           <m:r>
@@ -1440,23 +1558,12 @@
             </w:rPr>
             <m:t>BusRelaxation</m:t>
           </m:r>
+          <w:proofErr w:type="spellEnd"/>
           <m:r>
             <w:rPr>
               <w:rFonts w:ascii="Cambria Math" w:hAnsi="Cambria Math"/>
             </w:rPr>
-            <m:t xml:space="preserve">→ </m:t>
-          </m:r>
-          <m:r>
-            <w:rPr>
-              <w:rFonts w:ascii="Cambria Math" w:hAnsi="Cambria Math"/>
-            </w:rPr>
-            <m:t xml:space="preserve"> </m:t>
-          </m:r>
-          <m:r>
-            <w:rPr>
-              <w:rFonts w:ascii="Cambria Math" w:hAnsi="Cambria Math"/>
-            </w:rPr>
-            <m:t xml:space="preserve">time window a person has to board a bus </m:t>
+            <m:t xml:space="preserve">→  time window a person has to board a bus </m:t>
           </m:r>
           <m:d>
             <m:dPr>
@@ -1485,13 +1592,77 @@
           <w:rFonts w:eastAsiaTheme="minorEastAsia"/>
         </w:rPr>
       </w:pPr>
+      <m:oMathPara>
+        <m:oMath>
+          <m:sSubSup>
+            <m:sSubSupPr>
+              <m:ctrlPr>
+                <w:rPr>
+                  <w:rFonts w:ascii="Cambria Math" w:hAnsi="Cambria Math"/>
+                  <w:i/>
+                </w:rPr>
+              </m:ctrlPr>
+            </m:sSubSupPr>
+            <m:e>
+              <m:r>
+                <w:rPr>
+                  <w:rFonts w:ascii="Cambria Math" w:hAnsi="Cambria Math"/>
+                </w:rPr>
+                <m:t>ts</m:t>
+              </m:r>
+            </m:e>
+            <m:sub>
+              <m:r>
+                <w:rPr>
+                  <w:rFonts w:ascii="Cambria Math" w:hAnsi="Cambria Math"/>
+                </w:rPr>
+                <m:t>i</m:t>
+              </m:r>
+            </m:sub>
+            <m:sup>
+              <m:r>
+                <w:rPr>
+                  <w:rFonts w:ascii="Cambria Math" w:hAnsi="Cambria Math"/>
+                </w:rPr>
+                <m:t>*</m:t>
+              </m:r>
+            </m:sup>
+          </m:sSubSup>
+          <m:r>
+            <w:rPr>
+              <w:rFonts w:ascii="Cambria Math" w:hAnsi="Cambria Math"/>
+            </w:rPr>
+            <m:t>→ Additional time required for task if not done within allotted time window</m:t>
+          </m:r>
+        </m:oMath>
+      </m:oMathPara>
+    </w:p>
+    <w:p>
+      <w:pPr>
+        <w:rPr>
+          <w:rFonts w:eastAsiaTheme="minorEastAsia"/>
+        </w:rPr>
+      </w:pPr>
+    </w:p>
+    <w:p>
+      <w:pPr>
+        <w:rPr>
+          <w:rFonts w:eastAsiaTheme="minorEastAsia"/>
+        </w:rPr>
+      </w:pPr>
+    </w:p>
+    <w:p>
+      <w:pPr>
+        <w:rPr>
+          <w:rFonts w:eastAsiaTheme="minorEastAsia"/>
+        </w:rPr>
+      </w:pPr>
     </w:p>
     <w:p>
       <w:pPr>
         <w:pStyle w:val="Heading1"/>
       </w:pPr>
       <w:r>
-        <w:lastRenderedPageBreak/>
         <w:t>Constraints</w:t>
       </w:r>
     </w:p>
@@ -2162,7 +2333,79 @@
             <w:rPr>
               <w:rFonts w:ascii="Cambria Math" w:hAnsi="Cambria Math"/>
             </w:rPr>
-            <m:t>+</m:t>
+            <m:t>+(t</m:t>
+          </m:r>
+          <m:sSub>
+            <m:sSubPr>
+              <m:ctrlPr>
+                <w:rPr>
+                  <w:rFonts w:ascii="Cambria Math" w:hAnsi="Cambria Math"/>
+                  <w:i/>
+                </w:rPr>
+              </m:ctrlPr>
+            </m:sSubPr>
+            <m:e>
+              <m:r>
+                <w:rPr>
+                  <w:rFonts w:ascii="Cambria Math" w:hAnsi="Cambria Math"/>
+                </w:rPr>
+                <m:t>s</m:t>
+              </m:r>
+            </m:e>
+            <m:sub>
+              <m:r>
+                <w:rPr>
+                  <w:rFonts w:ascii="Cambria Math" w:hAnsi="Cambria Math"/>
+                </w:rPr>
+                <m:t>i</m:t>
+              </m:r>
+            </m:sub>
+          </m:sSub>
+          <m:r>
+            <w:rPr>
+              <w:rFonts w:ascii="Cambria Math" w:hAnsi="Cambria Math"/>
+            </w:rPr>
+            <m:t>*</m:t>
+          </m:r>
+          <m:sSubSup>
+            <m:sSubSupPr>
+              <m:ctrlPr>
+                <w:rPr>
+                  <w:rFonts w:ascii="Cambria Math" w:hAnsi="Cambria Math"/>
+                  <w:i/>
+                </w:rPr>
+              </m:ctrlPr>
+            </m:sSubSupPr>
+            <m:e>
+              <m:r>
+                <w:rPr>
+                  <w:rFonts w:ascii="Cambria Math" w:hAnsi="Cambria Math"/>
+                </w:rPr>
+                <m:t>t</m:t>
+              </m:r>
+            </m:e>
+            <m:sub>
+              <m:r>
+                <w:rPr>
+                  <w:rFonts w:ascii="Cambria Math" w:hAnsi="Cambria Math"/>
+                </w:rPr>
+                <m:t>i</m:t>
+              </m:r>
+            </m:sub>
+            <m:sup>
+              <m:r>
+                <w:rPr>
+                  <w:rFonts w:ascii="Cambria Math" w:hAnsi="Cambria Math"/>
+                </w:rPr>
+                <m:t>*</m:t>
+              </m:r>
+            </m:sup>
+          </m:sSubSup>
+          <m:r>
+            <w:rPr>
+              <w:rFonts w:ascii="Cambria Math" w:hAnsi="Cambria Math"/>
+            </w:rPr>
+            <m:t>)+</m:t>
           </m:r>
           <m:nary>
             <m:naryPr>
@@ -2484,6 +2727,90 @@
             <w:rPr>
               <w:rFonts w:ascii="Cambria Math" w:hAnsi="Cambria Math"/>
             </w:rPr>
+            <m:t>-</m:t>
+          </m:r>
+          <m:d>
+            <m:dPr>
+              <m:ctrlPr>
+                <w:rPr>
+                  <w:rFonts w:ascii="Cambria Math" w:hAnsi="Cambria Math"/>
+                  <w:i/>
+                </w:rPr>
+              </m:ctrlPr>
+            </m:dPr>
+            <m:e>
+              <m:sSubSup>
+                <m:sSubSupPr>
+                  <m:ctrlPr>
+                    <w:rPr>
+                      <w:rFonts w:ascii="Cambria Math" w:hAnsi="Cambria Math"/>
+                      <w:i/>
+                    </w:rPr>
+                  </m:ctrlPr>
+                </m:sSubSupPr>
+                <m:e>
+                  <m:r>
+                    <w:rPr>
+                      <w:rFonts w:ascii="Cambria Math" w:hAnsi="Cambria Math"/>
+                    </w:rPr>
+                    <m:t>t</m:t>
+                  </m:r>
+                </m:e>
+                <m:sub>
+                  <m:r>
+                    <w:rPr>
+                      <w:rFonts w:ascii="Cambria Math" w:hAnsi="Cambria Math"/>
+                    </w:rPr>
+                    <m:t>i</m:t>
+                  </m:r>
+                </m:sub>
+                <m:sup>
+                  <m:r>
+                    <w:rPr>
+                      <w:rFonts w:ascii="Cambria Math" w:hAnsi="Cambria Math"/>
+                    </w:rPr>
+                    <m:t>*</m:t>
+                  </m:r>
+                </m:sup>
+              </m:sSubSup>
+              <m:r>
+                <w:rPr>
+                  <w:rFonts w:ascii="Cambria Math" w:hAnsi="Cambria Math"/>
+                </w:rPr>
+                <m:t>*</m:t>
+              </m:r>
+              <m:sSup>
+                <m:sSupPr>
+                  <m:ctrlPr>
+                    <w:rPr>
+                      <w:rFonts w:ascii="Cambria Math" w:hAnsi="Cambria Math"/>
+                      <w:i/>
+                    </w:rPr>
+                  </m:ctrlPr>
+                </m:sSupPr>
+                <m:e>
+                  <m:r>
+                    <w:rPr>
+                      <w:rFonts w:ascii="Cambria Math" w:hAnsi="Cambria Math"/>
+                    </w:rPr>
+                    <m:t>M</m:t>
+                  </m:r>
+                </m:e>
+                <m:sup>
+                  <m:r>
+                    <w:rPr>
+                      <w:rFonts w:ascii="Cambria Math" w:hAnsi="Cambria Math"/>
+                    </w:rPr>
+                    <m:t>*</m:t>
+                  </m:r>
+                </m:sup>
+              </m:sSup>
+            </m:e>
+          </m:d>
+          <m:r>
+            <w:rPr>
+              <w:rFonts w:ascii="Cambria Math" w:hAnsi="Cambria Math"/>
+            </w:rPr>
             <m:t>≤</m:t>
           </m:r>
           <m:sSubSup>
@@ -2556,7 +2883,47 @@
             <w:rPr>
               <w:rFonts w:ascii="Cambria Math" w:hAnsi="Cambria Math"/>
             </w:rPr>
-            <m:t>+</m:t>
+            <m:t>+(</m:t>
+          </m:r>
+          <m:sSubSup>
+            <m:sSubSupPr>
+              <m:ctrlPr>
+                <w:rPr>
+                  <w:rFonts w:ascii="Cambria Math" w:hAnsi="Cambria Math"/>
+                  <w:i/>
+                </w:rPr>
+              </m:ctrlPr>
+            </m:sSubSupPr>
+            <m:e>
+              <m:r>
+                <w:rPr>
+                  <w:rFonts w:ascii="Cambria Math" w:hAnsi="Cambria Math"/>
+                </w:rPr>
+                <m:t>t</m:t>
+              </m:r>
+            </m:e>
+            <m:sub>
+              <m:r>
+                <w:rPr>
+                  <w:rFonts w:ascii="Cambria Math" w:hAnsi="Cambria Math"/>
+                </w:rPr>
+                <m:t>i</m:t>
+              </m:r>
+            </m:sub>
+            <m:sup>
+              <m:r>
+                <w:rPr>
+                  <w:rFonts w:ascii="Cambria Math" w:hAnsi="Cambria Math"/>
+                </w:rPr>
+                <m:t>*</m:t>
+              </m:r>
+            </m:sup>
+          </m:sSubSup>
+          <m:r>
+            <w:rPr>
+              <w:rFonts w:ascii="Cambria Math" w:hAnsi="Cambria Math"/>
+            </w:rPr>
+            <m:t>*</m:t>
           </m:r>
           <m:sSup>
             <m:sSupPr>
@@ -2572,7 +2939,7 @@
                 <w:rPr>
                   <w:rFonts w:ascii="Cambria Math" w:hAnsi="Cambria Math"/>
                 </w:rPr>
-                <m:t>t</m:t>
+                <m:t>M</m:t>
               </m:r>
             </m:e>
             <m:sup>
@@ -2588,12 +2955,13 @@
             <w:rPr>
               <w:rFonts w:ascii="Cambria Math" w:hAnsi="Cambria Math"/>
             </w:rPr>
-            <m:t xml:space="preserve">         i∈A, p∈P, t∈T</m:t>
+            <m:t>)         i∈A, p∈P, t∈T</m:t>
           </m:r>
         </m:oMath>
       </m:oMathPara>
     </w:p>
     <w:p/>
+    <w:p/>
     <w:p>
       <w:pPr>
         <w:pStyle w:val="Heading2"/>
@@ -2618,8 +2986,16 @@
         <w:rPr>
           <w:rFonts w:asciiTheme="majorHAnsi" w:eastAsiaTheme="majorEastAsia" w:hAnsiTheme="majorHAnsi" w:cstheme="majorBidi"/>
         </w:rPr>
-        <w:t>finish their task and waiting period at node i</w:t>
-      </w:r>
+        <w:t xml:space="preserve">finish their task and waiting period at node </w:t>
+      </w:r>
+      <w:proofErr w:type="spellStart"/>
+      <w:r>
+        <w:rPr>
+          <w:rFonts w:asciiTheme="majorHAnsi" w:eastAsiaTheme="majorEastAsia" w:hAnsiTheme="majorHAnsi" w:cstheme="majorBidi"/>
+        </w:rPr>
+        <w:t>i</w:t>
+      </w:r>
+      <w:proofErr w:type="spellEnd"/>
       <w:r>
         <w:rPr>
           <w:rFonts w:asciiTheme="majorHAnsi" w:eastAsiaTheme="majorEastAsia" w:hAnsiTheme="majorHAnsi" w:cstheme="majorBidi"/>
@@ -2760,13 +3136,7 @@
             <w:rPr>
               <w:rFonts w:ascii="Cambria Math" w:eastAsiaTheme="minorEastAsia" w:hAnsi="Cambria Math"/>
             </w:rPr>
-            <m:t>≤</m:t>
-          </m:r>
-          <m:r>
-            <w:rPr>
-              <w:rFonts w:ascii="Cambria Math" w:eastAsiaTheme="minorEastAsia" w:hAnsi="Cambria Math"/>
-            </w:rPr>
-            <m:t>DTim</m:t>
+            <m:t>≤DTim</m:t>
           </m:r>
           <m:sSub>
             <m:sSubPr>
@@ -2874,91 +3244,50 @@
             <w:rPr>
               <w:rFonts w:ascii="Cambria Math" w:hAnsi="Cambria Math"/>
             </w:rPr>
-            <m:t>+BusRelaxation</m:t>
-          </m:r>
-          <m:r>
-            <w:rPr>
-              <w:rFonts w:ascii="Cambria Math" w:hAnsi="Cambria Math"/>
-            </w:rPr>
-            <m:t xml:space="preserve">        </m:t>
+            <m:t xml:space="preserve">+BusRelaxation        </m:t>
           </m:r>
           <m:r>
             <w:rPr>
               <w:rFonts w:ascii="Cambria Math" w:hAnsi="Cambria Math"/>
               <w:color w:val="FF0000"/>
             </w:rPr>
-            <m:t>d</m:t>
-          </m:r>
+            <m:t>d∈</m:t>
+          </m:r>
+          <m:sSub>
+            <m:sSubPr>
+              <m:ctrlPr>
+                <w:rPr>
+                  <w:rFonts w:ascii="Cambria Math" w:hAnsi="Cambria Math"/>
+                  <w:i/>
+                  <w:color w:val="FF0000"/>
+                </w:rPr>
+              </m:ctrlPr>
+            </m:sSubPr>
+            <m:e>
+              <m:r>
+                <w:rPr>
+                  <w:rFonts w:ascii="Cambria Math" w:hAnsi="Cambria Math"/>
+                  <w:color w:val="FF0000"/>
+                </w:rPr>
+                <m:t>D</m:t>
+              </m:r>
+            </m:e>
+            <m:sub>
+              <m:r>
+                <w:rPr>
+                  <w:rFonts w:ascii="Cambria Math" w:hAnsi="Cambria Math"/>
+                  <w:color w:val="FF0000"/>
+                </w:rPr>
+                <m:t>ir</m:t>
+              </m:r>
+            </m:sub>
+          </m:sSub>
           <m:r>
             <w:rPr>
               <w:rFonts w:ascii="Cambria Math" w:hAnsi="Cambria Math"/>
               <w:color w:val="FF0000"/>
             </w:rPr>
-            <m:t>∈</m:t>
-          </m:r>
-          <m:sSub>
-            <m:sSubPr>
-              <m:ctrlPr>
-                <w:rPr>
-                  <w:rFonts w:ascii="Cambria Math" w:hAnsi="Cambria Math"/>
-                  <w:i/>
-                  <w:color w:val="FF0000"/>
-                </w:rPr>
-              </m:ctrlPr>
-            </m:sSubPr>
-            <m:e>
-              <m:r>
-                <w:rPr>
-                  <w:rFonts w:ascii="Cambria Math" w:hAnsi="Cambria Math"/>
-                  <w:color w:val="FF0000"/>
-                </w:rPr>
-                <m:t>D</m:t>
-              </m:r>
-            </m:e>
-            <m:sub>
-              <m:r>
-                <w:rPr>
-                  <w:rFonts w:ascii="Cambria Math" w:hAnsi="Cambria Math"/>
-                  <w:color w:val="FF0000"/>
-                </w:rPr>
-                <m:t>ir</m:t>
-              </m:r>
-            </m:sub>
-          </m:sSub>
-          <m:r>
-            <w:rPr>
-              <w:rFonts w:ascii="Cambria Math" w:hAnsi="Cambria Math"/>
-              <w:color w:val="FF0000"/>
-            </w:rPr>
-            <m:t>, r</m:t>
-          </m:r>
-          <m:r>
-            <w:rPr>
-              <w:rFonts w:ascii="Cambria Math" w:hAnsi="Cambria Math"/>
-              <w:color w:val="FF0000"/>
-            </w:rPr>
-            <m:t>∈</m:t>
-          </m:r>
-          <m:r>
-            <w:rPr>
-              <w:rFonts w:ascii="Cambria Math" w:hAnsi="Cambria Math"/>
-              <w:color w:val="FF0000"/>
-            </w:rPr>
-            <m:t>R</m:t>
-          </m:r>
-          <m:r>
-            <w:rPr>
-              <w:rFonts w:ascii="Cambria Math" w:hAnsi="Cambria Math"/>
-              <w:color w:val="FF0000"/>
-            </w:rPr>
-            <m:t>, i</m:t>
-          </m:r>
-          <m:r>
-            <w:rPr>
-              <w:rFonts w:ascii="Cambria Math" w:hAnsi="Cambria Math"/>
-              <w:color w:val="FF0000"/>
-            </w:rPr>
-            <m:t>∈</m:t>
+            <m:t>, r∈R, i∈</m:t>
           </m:r>
           <m:sSub>
             <m:sSubPr>
@@ -3077,13 +3406,7 @@
             <w:rPr>
               <w:rFonts w:ascii="Cambria Math" w:eastAsiaTheme="minorEastAsia" w:hAnsi="Cambria Math"/>
             </w:rPr>
-            <m:t>≥</m:t>
-          </m:r>
-          <m:r>
-            <w:rPr>
-              <w:rFonts w:ascii="Cambria Math" w:eastAsiaTheme="minorEastAsia" w:hAnsi="Cambria Math"/>
-            </w:rPr>
-            <m:t>DTim</m:t>
+            <m:t>≥DTim</m:t>
           </m:r>
           <m:sSub>
             <m:sSubPr>
@@ -3282,7 +3605,15 @@
     </w:p>
     <w:p>
       <w:r>
-        <w:t>The person can only get bus (i, d, r)</w:t>
+        <w:t>The person can only get bus (</w:t>
+      </w:r>
+      <w:proofErr w:type="spellStart"/>
+      <w:r>
+        <w:t>i</w:t>
+      </w:r>
+      <w:proofErr w:type="spellEnd"/>
+      <w:r>
+        <w:t>, d, r)</w:t>
       </w:r>
       <w:r>
         <w:t xml:space="preserve"> </w:t>
@@ -3291,7 +3622,15 @@
         <w:t>the</w:t>
       </w:r>
       <w:r>
-        <w:t xml:space="preserve"> relevant y_idr must be positive</w:t>
+        <w:t xml:space="preserve"> relevant </w:t>
+      </w:r>
+      <w:proofErr w:type="spellStart"/>
+      <w:r>
+        <w:t>y_idr</w:t>
+      </w:r>
+      <w:proofErr w:type="spellEnd"/>
+      <w:r>
+        <w:t xml:space="preserve"> must be positive</w:t>
       </w:r>
     </w:p>
     <w:p>
@@ -3403,19 +3742,7 @@
                     <w:rPr>
                       <w:rFonts w:ascii="Cambria Math" w:hAnsi="Cambria Math"/>
                     </w:rPr>
-                    <m:t>i</m:t>
-                  </m:r>
-                  <m:r>
-                    <w:rPr>
-                      <w:rFonts w:ascii="Cambria Math" w:hAnsi="Cambria Math"/>
-                    </w:rPr>
-                    <m:t>j</m:t>
-                  </m:r>
-                  <m:r>
-                    <w:rPr>
-                      <w:rFonts w:ascii="Cambria Math" w:hAnsi="Cambria Math"/>
-                    </w:rPr>
-                    <m:t>3</m:t>
+                    <m:t>ij3</m:t>
                   </m:r>
                 </m:sub>
                 <m:sup>
@@ -3479,13 +3806,7 @@
                     <w:rPr>
                       <w:rFonts w:ascii="Cambria Math" w:eastAsiaTheme="minorEastAsia" w:hAnsi="Cambria Math"/>
                     </w:rPr>
-                    <m:t>i</m:t>
-                  </m:r>
-                  <m:r>
-                    <w:rPr>
-                      <w:rFonts w:ascii="Cambria Math" w:eastAsiaTheme="minorEastAsia" w:hAnsi="Cambria Math"/>
-                    </w:rPr>
-                    <m:t>dr</m:t>
+                    <m:t>idr</m:t>
                   </m:r>
                 </m:sub>
               </m:sSub>
@@ -3754,13 +4075,7 @@
                 <w:rPr>
                   <w:rFonts w:ascii="Cambria Math" w:eastAsiaTheme="minorEastAsia" w:hAnsi="Cambria Math"/>
                 </w:rPr>
-                <m:t>i</m:t>
-              </m:r>
-              <m:r>
-                <w:rPr>
-                  <w:rFonts w:ascii="Cambria Math" w:eastAsiaTheme="minorEastAsia" w:hAnsi="Cambria Math"/>
-                </w:rPr>
-                <m:t>rd</m:t>
+                <m:t>ird</m:t>
               </m:r>
             </m:sub>
             <m:sup>
@@ -3901,6 +4216,30 @@
         </m:oMath>
       </m:oMathPara>
     </w:p>
+    <w:p/>
+    <w:p>
+      <w:pPr>
+        <w:pStyle w:val="Heading2"/>
+      </w:pPr>
+      <w:r>
+        <w:t>Unfinished Tasks Penalties</w:t>
+      </w:r>
+    </w:p>
+    <w:p>
+      <w:r>
+        <w:t xml:space="preserve">A penalty Qt must be paid for a task t </w:t>
+      </w:r>
+      <w:r>
+        <w:rPr>
+          <w:rFonts w:ascii="Cambria Math" w:hAnsi="Cambria Math" w:cs="Cambria Math"/>
+        </w:rPr>
+        <w:t>∈</w:t>
+      </w:r>
+      <w:r>
+        <w:t xml:space="preserve"> Tn not performed</w:t>
+      </w:r>
+    </w:p>
+    <w:p/>
     <w:p/>
     <w:p/>
     <w:sectPr>
@@ -4792,7 +5131,7 @@
   <w:style w:type="paragraph" w:default="1" w:styleId="Normal">
     <w:name w:val="Normal"/>
     <w:qFormat/>
-    <w:rsid w:val="00484389"/>
+    <w:rsid w:val="003565F0"/>
   </w:style>
   <w:style w:type="paragraph" w:styleId="Heading1">
     <w:name w:val="heading 1"/>

</xml_diff>

<commit_message>
various additions to documentation
</commit_message>
<xml_diff>
--- a/Discrete Optimisation Project Documentation.docx
+++ b/Discrete Optimisation Project Documentation.docx
@@ -445,17 +445,33 @@
         </m:oMath>
       </m:oMathPara>
     </w:p>
+    <w:p>
+      <m:oMathPara>
+        <m:oMath>
+          <m:r>
+            <w:rPr>
+              <w:rFonts w:ascii="Cambria Math" w:hAnsi="Cambria Math"/>
+            </w:rPr>
+            <m:t>t→task number t</m:t>
+          </m:r>
+        </m:oMath>
+      </m:oMathPara>
+    </w:p>
+    <w:p>
+      <w:pPr>
+        <w:pStyle w:val="Heading1"/>
+      </w:pPr>
+      <w:r>
+        <w:t>Independent Variables</w:t>
+      </w:r>
+    </w:p>
     <w:p/>
     <w:p>
       <w:pPr>
-        <w:pStyle w:val="Heading1"/>
-      </w:pPr>
-      <w:r>
-        <w:t>Independent Variables</w:t>
-      </w:r>
-    </w:p>
-    <w:p/>
-    <w:p>
+        <w:rPr>
+          <w:rFonts w:eastAsiaTheme="minorEastAsia"/>
+        </w:rPr>
+      </w:pPr>
       <m:oMathPara>
         <m:oMath>
           <m:sSubSup>
@@ -497,6 +513,70 @@
               <w:rFonts w:ascii="Cambria Math" w:eastAsiaTheme="minorEastAsia" w:hAnsi="Cambria Math"/>
             </w:rPr>
             <m:t>→whether person p travels down arc ij on tranportation mode m (Bool)</m:t>
+          </m:r>
+        </m:oMath>
+      </m:oMathPara>
+    </w:p>
+    <w:p>
+      <m:oMathPara>
+        <m:oMath>
+          <m:sSubSup>
+            <m:sSubSupPr>
+              <m:ctrlPr>
+                <w:rPr>
+                  <w:rFonts w:ascii="Cambria Math" w:eastAsiaTheme="minorEastAsia" w:hAnsi="Cambria Math"/>
+                  <w:i/>
+                </w:rPr>
+              </m:ctrlPr>
+            </m:sSubSupPr>
+            <m:e>
+              <m:r>
+                <w:rPr>
+                  <w:rFonts w:ascii="Cambria Math" w:eastAsiaTheme="minorEastAsia" w:hAnsi="Cambria Math"/>
+                </w:rPr>
+                <m:t>y</m:t>
+              </m:r>
+            </m:e>
+            <m:sub>
+              <m:r>
+                <w:rPr>
+                  <w:rFonts w:ascii="Cambria Math" w:eastAsiaTheme="minorEastAsia" w:hAnsi="Cambria Math"/>
+                </w:rPr>
+                <m:t>i</m:t>
+              </m:r>
+              <m:r>
+                <w:rPr>
+                  <w:rFonts w:ascii="Cambria Math" w:eastAsiaTheme="minorEastAsia" w:hAnsi="Cambria Math"/>
+                </w:rPr>
+                <m:t>t</m:t>
+              </m:r>
+            </m:sub>
+            <m:sup>
+              <m:r>
+                <w:rPr>
+                  <w:rFonts w:ascii="Cambria Math" w:eastAsiaTheme="minorEastAsia" w:hAnsi="Cambria Math"/>
+                </w:rPr>
+                <m:t>p</m:t>
+              </m:r>
+            </m:sup>
+          </m:sSubSup>
+          <m:r>
+            <w:rPr>
+              <w:rFonts w:ascii="Cambria Math" w:eastAsiaTheme="minorEastAsia" w:hAnsi="Cambria Math"/>
+            </w:rPr>
+            <m:t xml:space="preserve">→whether person p </m:t>
+          </m:r>
+          <m:r>
+            <w:rPr>
+              <w:rFonts w:ascii="Cambria Math" w:eastAsiaTheme="minorEastAsia" w:hAnsi="Cambria Math"/>
+            </w:rPr>
+            <m:t xml:space="preserve">completes task t at </m:t>
+          </m:r>
+          <m:r>
+            <w:rPr>
+              <w:rFonts w:ascii="Cambria Math" w:eastAsiaTheme="minorEastAsia" w:hAnsi="Cambria Math"/>
+            </w:rPr>
+            <m:t>node i</m:t>
           </m:r>
         </m:oMath>
       </m:oMathPara>
@@ -840,6 +920,264 @@
     <w:p>
       <w:pPr>
         <w:rPr>
+          <w:rFonts w:asciiTheme="majorHAnsi" w:eastAsiaTheme="majorEastAsia" w:hAnsiTheme="majorHAnsi" w:cstheme="majorBidi"/>
+        </w:rPr>
+      </w:pPr>
+      <m:oMathPara>
+        <m:oMath>
+          <m:sSubSup>
+            <m:sSubSupPr>
+              <m:ctrlPr>
+                <w:rPr>
+                  <w:rFonts w:ascii="Cambria Math" w:hAnsi="Cambria Math"/>
+                  <w:i/>
+                </w:rPr>
+              </m:ctrlPr>
+            </m:sSubSupPr>
+            <m:e>
+              <m:r>
+                <w:rPr>
+                  <w:rFonts w:ascii="Cambria Math" w:hAnsi="Cambria Math"/>
+                </w:rPr>
+                <m:t>y</m:t>
+              </m:r>
+            </m:e>
+            <m:sub>
+              <m:r>
+                <w:rPr>
+                  <w:rFonts w:ascii="Cambria Math" w:hAnsi="Cambria Math"/>
+                </w:rPr>
+                <m:t>i</m:t>
+              </m:r>
+            </m:sub>
+            <m:sup>
+              <m:r>
+                <w:rPr>
+                  <w:rFonts w:ascii="Cambria Math" w:hAnsi="Cambria Math"/>
+                </w:rPr>
+                <m:t>p</m:t>
+              </m:r>
+            </m:sup>
+          </m:sSubSup>
+          <m:r>
+            <w:rPr>
+              <w:rFonts w:ascii="Cambria Math" w:hAnsi="Cambria Math"/>
+            </w:rPr>
+            <m:t>=</m:t>
+          </m:r>
+          <m:d>
+            <m:dPr>
+              <m:begChr m:val="{"/>
+              <m:endChr m:val="}"/>
+              <m:ctrlPr>
+                <w:rPr>
+                  <w:rFonts w:ascii="Cambria Math" w:hAnsi="Cambria Math"/>
+                  <w:i/>
+                </w:rPr>
+              </m:ctrlPr>
+            </m:dPr>
+            <m:e>
+              <m:r>
+                <w:rPr>
+                  <w:rFonts w:ascii="Cambria Math" w:hAnsi="Cambria Math"/>
+                </w:rPr>
+                <m:t>0,1</m:t>
+              </m:r>
+            </m:e>
+          </m:d>
+          <m:r>
+            <w:rPr>
+              <w:rFonts w:ascii="Cambria Math" w:hAnsi="Cambria Math"/>
+            </w:rPr>
+            <m:t>→Boolean whether node i is serviced by person p</m:t>
+          </m:r>
+        </m:oMath>
+      </m:oMathPara>
+    </w:p>
+    <w:p>
+      <w:pPr>
+        <w:rPr>
+          <w:rFonts w:asciiTheme="majorHAnsi" w:eastAsiaTheme="majorEastAsia" w:hAnsiTheme="majorHAnsi" w:cstheme="majorBidi"/>
+        </w:rPr>
+      </w:pPr>
+      <m:oMathPara>
+        <m:oMath>
+          <m:sSubSup>
+            <m:sSubSupPr>
+              <m:ctrlPr>
+                <w:rPr>
+                  <w:rFonts w:ascii="Cambria Math" w:hAnsi="Cambria Math"/>
+                  <w:i/>
+                </w:rPr>
+              </m:ctrlPr>
+            </m:sSubSupPr>
+            <m:e>
+              <m:r>
+                <w:rPr>
+                  <w:rFonts w:ascii="Cambria Math" w:hAnsi="Cambria Math"/>
+                </w:rPr>
+                <m:t>z</m:t>
+              </m:r>
+            </m:e>
+            <m:sub>
+              <m:r>
+                <w:rPr>
+                  <w:rFonts w:ascii="Cambria Math" w:hAnsi="Cambria Math"/>
+                </w:rPr>
+                <m:t>i</m:t>
+              </m:r>
+            </m:sub>
+            <m:sup>
+              <m:r>
+                <w:rPr>
+                  <w:rFonts w:ascii="Cambria Math" w:hAnsi="Cambria Math"/>
+                </w:rPr>
+                <m:t>p</m:t>
+              </m:r>
+            </m:sup>
+          </m:sSubSup>
+          <m:r>
+            <w:rPr>
+              <w:rFonts w:ascii="Cambria Math" w:hAnsi="Cambria Math"/>
+            </w:rPr>
+            <m:t>=</m:t>
+          </m:r>
+          <m:d>
+            <m:dPr>
+              <m:begChr m:val="{"/>
+              <m:endChr m:val="}"/>
+              <m:ctrlPr>
+                <w:rPr>
+                  <w:rFonts w:ascii="Cambria Math" w:hAnsi="Cambria Math"/>
+                  <w:i/>
+                </w:rPr>
+              </m:ctrlPr>
+            </m:dPr>
+            <m:e>
+              <m:r>
+                <w:rPr>
+                  <w:rFonts w:ascii="Cambria Math" w:hAnsi="Cambria Math"/>
+                </w:rPr>
+                <m:t>0,1</m:t>
+              </m:r>
+            </m:e>
+          </m:d>
+          <m:r>
+            <w:rPr>
+              <w:rFonts w:ascii="Cambria Math" w:hAnsi="Cambria Math"/>
+            </w:rPr>
+            <m:t>→Boolean whether node i requests service from person p</m:t>
+          </m:r>
+        </m:oMath>
+      </m:oMathPara>
+    </w:p>
+    <w:p>
+      <m:oMathPara>
+        <m:oMath>
+          <m:sSubSup>
+            <m:sSubSupPr>
+              <m:ctrlPr>
+                <w:rPr>
+                  <w:rFonts w:ascii="Cambria Math" w:hAnsi="Cambria Math"/>
+                  <w:i/>
+                </w:rPr>
+              </m:ctrlPr>
+            </m:sSubSupPr>
+            <m:e>
+              <m:r>
+                <w:rPr>
+                  <w:rFonts w:ascii="Cambria Math" w:hAnsi="Cambria Math"/>
+                </w:rPr>
+                <m:t>h</m:t>
+              </m:r>
+            </m:e>
+            <m:sub>
+              <m:r>
+                <w:rPr>
+                  <w:rFonts w:ascii="Cambria Math" w:hAnsi="Cambria Math"/>
+                </w:rPr>
+                <m:t>i</m:t>
+              </m:r>
+            </m:sub>
+            <m:sup>
+              <m:r>
+                <w:rPr>
+                  <w:rFonts w:ascii="Cambria Math" w:hAnsi="Cambria Math"/>
+                </w:rPr>
+                <m:t>p</m:t>
+              </m:r>
+            </m:sup>
+          </m:sSubSup>
+          <m:r>
+            <w:rPr>
+              <w:rFonts w:ascii="Cambria Math" w:hAnsi="Cambria Math"/>
+            </w:rPr>
+            <m:t>=</m:t>
+          </m:r>
+          <m:d>
+            <m:dPr>
+              <m:begChr m:val="{"/>
+              <m:endChr m:val="}"/>
+              <m:ctrlPr>
+                <w:rPr>
+                  <w:rFonts w:ascii="Cambria Math" w:hAnsi="Cambria Math"/>
+                  <w:i/>
+                </w:rPr>
+              </m:ctrlPr>
+            </m:dPr>
+            <m:e>
+              <m:r>
+                <w:rPr>
+                  <w:rFonts w:ascii="Cambria Math" w:hAnsi="Cambria Math"/>
+                </w:rPr>
+                <m:t>0,1</m:t>
+              </m:r>
+            </m:e>
+          </m:d>
+          <m:r>
+            <w:rPr>
+              <w:rFonts w:ascii="Cambria Math" w:hAnsi="Cambria Math"/>
+            </w:rPr>
+            <m:t xml:space="preserve">→Boolean whether node i is person </m:t>
+          </m:r>
+          <m:sSup>
+            <m:sSupPr>
+              <m:ctrlPr>
+                <w:rPr>
+                  <w:rFonts w:ascii="Cambria Math" w:hAnsi="Cambria Math"/>
+                  <w:i/>
+                </w:rPr>
+              </m:ctrlPr>
+            </m:sSupPr>
+            <m:e>
+              <m:r>
+                <w:rPr>
+                  <w:rFonts w:ascii="Cambria Math" w:hAnsi="Cambria Math"/>
+                </w:rPr>
+                <m:t>p</m:t>
+              </m:r>
+            </m:e>
+            <m:sup>
+              <m:r>
+                <w:rPr>
+                  <w:rFonts w:ascii="Cambria Math" w:hAnsi="Cambria Math"/>
+                </w:rPr>
+                <m:t>'</m:t>
+              </m:r>
+            </m:sup>
+          </m:sSup>
+          <m:r>
+            <w:rPr>
+              <w:rFonts w:ascii="Cambria Math" w:hAnsi="Cambria Math"/>
+            </w:rPr>
+            <m:t>s home</m:t>
+          </m:r>
+        </m:oMath>
+      </m:oMathPara>
+    </w:p>
+    <w:p>
+      <w:pPr>
+        <w:rPr>
           <w:rFonts w:eastAsiaTheme="minorEastAsia"/>
         </w:rPr>
       </w:pPr>
@@ -878,7 +1216,57 @@
       <w:pPr>
         <w:rPr>
           <w:rFonts w:eastAsiaTheme="minorEastAsia"/>
-          <w:i/>
+        </w:rPr>
+      </w:pPr>
+      <m:oMathPara>
+        <m:oMath>
+          <m:sSubSup>
+            <m:sSubSupPr>
+              <m:ctrlPr>
+                <w:rPr>
+                  <w:rFonts w:ascii="Cambria Math" w:eastAsiaTheme="minorEastAsia" w:hAnsi="Cambria Math"/>
+                  <w:i/>
+                </w:rPr>
+              </m:ctrlPr>
+            </m:sSubSupPr>
+            <m:e>
+              <m:r>
+                <w:rPr>
+                  <w:rFonts w:ascii="Cambria Math" w:eastAsiaTheme="minorEastAsia" w:hAnsi="Cambria Math"/>
+                </w:rPr>
+                <m:t>w</m:t>
+              </m:r>
+            </m:e>
+            <m:sub>
+              <m:r>
+                <w:rPr>
+                  <w:rFonts w:ascii="Cambria Math" w:eastAsiaTheme="minorEastAsia" w:hAnsi="Cambria Math"/>
+                </w:rPr>
+                <m:t>i</m:t>
+              </m:r>
+            </m:sub>
+            <m:sup>
+              <m:r>
+                <w:rPr>
+                  <w:rFonts w:ascii="Cambria Math" w:eastAsiaTheme="minorEastAsia" w:hAnsi="Cambria Math"/>
+                </w:rPr>
+                <m:t>p</m:t>
+              </m:r>
+            </m:sup>
+          </m:sSubSup>
+          <m:r>
+            <w:rPr>
+              <w:rFonts w:ascii="Cambria Math" w:eastAsiaTheme="minorEastAsia" w:hAnsi="Cambria Math"/>
+            </w:rPr>
+            <m:t>→ arrival time of person p at node i</m:t>
+          </m:r>
+        </m:oMath>
+      </m:oMathPara>
+    </w:p>
+    <w:p>
+      <w:pPr>
+        <w:rPr>
+          <w:rFonts w:eastAsiaTheme="minorEastAsia"/>
         </w:rPr>
       </w:pPr>
       <m:oMathPara>
@@ -887,7 +1275,7 @@
             <m:sSubPr>
               <m:ctrlPr>
                 <w:rPr>
-                  <w:rFonts w:ascii="Cambria Math" w:eastAsiaTheme="minorEastAsia" w:hAnsi="Cambria Math"/>
+                  <w:rFonts w:ascii="Cambria Math" w:eastAsiaTheme="majorEastAsia" w:hAnsi="Cambria Math" w:cstheme="majorBidi"/>
                   <w:i/>
                 </w:rPr>
               </m:ctrlPr>
@@ -895,15 +1283,15 @@
             <m:e>
               <m:r>
                 <w:rPr>
-                  <w:rFonts w:ascii="Cambria Math" w:eastAsiaTheme="minorEastAsia" w:hAnsi="Cambria Math"/>
-                </w:rPr>
-                <m:t>w</m:t>
+                  <w:rFonts w:ascii="Cambria Math" w:eastAsiaTheme="majorEastAsia" w:hAnsi="Cambria Math" w:cstheme="majorBidi"/>
+                </w:rPr>
+                <m:t>s</m:t>
               </m:r>
             </m:e>
             <m:sub>
               <m:r>
                 <w:rPr>
-                  <w:rFonts w:ascii="Cambria Math" w:eastAsiaTheme="minorEastAsia" w:hAnsi="Cambria Math"/>
+                  <w:rFonts w:ascii="Cambria Math" w:eastAsiaTheme="majorEastAsia" w:hAnsi="Cambria Math" w:cstheme="majorBidi"/>
                 </w:rPr>
                 <m:t>i</m:t>
               </m:r>
@@ -911,9 +1299,9 @@
           </m:sSub>
           <m:r>
             <w:rPr>
-              <w:rFonts w:ascii="Cambria Math" w:eastAsiaTheme="minorEastAsia" w:hAnsi="Cambria Math"/>
-            </w:rPr>
-            <m:t>→time that a task is started</m:t>
+              <w:rFonts w:ascii="Cambria Math" w:eastAsiaTheme="majorEastAsia" w:hAnsi="Cambria Math" w:cstheme="majorBidi"/>
+            </w:rPr>
+            <m:t>→service and waiting time of a task</m:t>
           </m:r>
         </m:oMath>
       </m:oMathPara>
@@ -1033,358 +1421,6 @@
       <w:r>
         <w:t>Constants</w:t>
       </w:r>
-    </w:p>
-    <w:p>
-      <w:pPr>
-        <w:rPr>
-          <w:rFonts w:asciiTheme="majorHAnsi" w:eastAsiaTheme="majorEastAsia" w:hAnsiTheme="majorHAnsi" w:cstheme="majorBidi"/>
-        </w:rPr>
-      </w:pPr>
-      <m:oMathPara>
-        <m:oMath>
-          <m:sSubSup>
-            <m:sSubSupPr>
-              <m:ctrlPr>
-                <w:rPr>
-                  <w:rFonts w:ascii="Cambria Math" w:hAnsi="Cambria Math"/>
-                  <w:i/>
-                </w:rPr>
-              </m:ctrlPr>
-            </m:sSubSupPr>
-            <m:e>
-              <m:r>
-                <w:rPr>
-                  <w:rFonts w:ascii="Cambria Math" w:hAnsi="Cambria Math"/>
-                </w:rPr>
-                <m:t>y</m:t>
-              </m:r>
-            </m:e>
-            <m:sub>
-              <m:r>
-                <w:rPr>
-                  <w:rFonts w:ascii="Cambria Math" w:hAnsi="Cambria Math"/>
-                </w:rPr>
-                <m:t>i</m:t>
-              </m:r>
-            </m:sub>
-            <m:sup>
-              <m:r>
-                <w:rPr>
-                  <w:rFonts w:ascii="Cambria Math" w:hAnsi="Cambria Math"/>
-                </w:rPr>
-                <m:t>p</m:t>
-              </m:r>
-            </m:sup>
-          </m:sSubSup>
-          <m:r>
-            <w:rPr>
-              <w:rFonts w:ascii="Cambria Math" w:hAnsi="Cambria Math"/>
-            </w:rPr>
-            <m:t>=</m:t>
-          </m:r>
-          <m:d>
-            <m:dPr>
-              <m:begChr m:val="{"/>
-              <m:endChr m:val="}"/>
-              <m:ctrlPr>
-                <w:rPr>
-                  <w:rFonts w:ascii="Cambria Math" w:hAnsi="Cambria Math"/>
-                  <w:i/>
-                </w:rPr>
-              </m:ctrlPr>
-            </m:dPr>
-            <m:e>
-              <m:r>
-                <w:rPr>
-                  <w:rFonts w:ascii="Cambria Math" w:hAnsi="Cambria Math"/>
-                </w:rPr>
-                <m:t>0,1</m:t>
-              </m:r>
-            </m:e>
-          </m:d>
-          <m:r>
-            <w:rPr>
-              <w:rFonts w:ascii="Cambria Math" w:hAnsi="Cambria Math"/>
-            </w:rPr>
-            <m:t>→Boolean whether node i is serviced by person p</m:t>
-          </m:r>
-        </m:oMath>
-      </m:oMathPara>
-    </w:p>
-    <w:p>
-      <w:pPr>
-        <w:rPr>
-          <w:rFonts w:asciiTheme="majorHAnsi" w:eastAsiaTheme="majorEastAsia" w:hAnsiTheme="majorHAnsi" w:cstheme="majorBidi"/>
-        </w:rPr>
-      </w:pPr>
-      <m:oMathPara>
-        <m:oMath>
-          <m:sSubSup>
-            <m:sSubSupPr>
-              <m:ctrlPr>
-                <w:rPr>
-                  <w:rFonts w:ascii="Cambria Math" w:hAnsi="Cambria Math"/>
-                  <w:i/>
-                </w:rPr>
-              </m:ctrlPr>
-            </m:sSubSupPr>
-            <m:e>
-              <m:r>
-                <w:rPr>
-                  <w:rFonts w:ascii="Cambria Math" w:hAnsi="Cambria Math"/>
-                </w:rPr>
-                <m:t>z</m:t>
-              </m:r>
-            </m:e>
-            <m:sub>
-              <m:r>
-                <w:rPr>
-                  <w:rFonts w:ascii="Cambria Math" w:hAnsi="Cambria Math"/>
-                </w:rPr>
-                <m:t>i</m:t>
-              </m:r>
-            </m:sub>
-            <m:sup>
-              <m:r>
-                <w:rPr>
-                  <w:rFonts w:ascii="Cambria Math" w:hAnsi="Cambria Math"/>
-                </w:rPr>
-                <m:t>p</m:t>
-              </m:r>
-            </m:sup>
-          </m:sSubSup>
-          <m:r>
-            <w:rPr>
-              <w:rFonts w:ascii="Cambria Math" w:hAnsi="Cambria Math"/>
-            </w:rPr>
-            <m:t>=</m:t>
-          </m:r>
-          <m:d>
-            <m:dPr>
-              <m:begChr m:val="{"/>
-              <m:endChr m:val="}"/>
-              <m:ctrlPr>
-                <w:rPr>
-                  <w:rFonts w:ascii="Cambria Math" w:hAnsi="Cambria Math"/>
-                  <w:i/>
-                </w:rPr>
-              </m:ctrlPr>
-            </m:dPr>
-            <m:e>
-              <m:r>
-                <w:rPr>
-                  <w:rFonts w:ascii="Cambria Math" w:hAnsi="Cambria Math"/>
-                </w:rPr>
-                <m:t>0,1</m:t>
-              </m:r>
-            </m:e>
-          </m:d>
-          <m:r>
-            <w:rPr>
-              <w:rFonts w:ascii="Cambria Math" w:hAnsi="Cambria Math"/>
-            </w:rPr>
-            <m:t>→Boolean whether node i requests service from person p</m:t>
-          </m:r>
-        </m:oMath>
-      </m:oMathPara>
-    </w:p>
-    <w:p>
-      <m:oMathPara>
-        <m:oMath>
-          <m:sSubSup>
-            <m:sSubSupPr>
-              <m:ctrlPr>
-                <w:rPr>
-                  <w:rFonts w:ascii="Cambria Math" w:hAnsi="Cambria Math"/>
-                  <w:i/>
-                </w:rPr>
-              </m:ctrlPr>
-            </m:sSubSupPr>
-            <m:e>
-              <m:r>
-                <w:rPr>
-                  <w:rFonts w:ascii="Cambria Math" w:hAnsi="Cambria Math"/>
-                </w:rPr>
-                <m:t>h</m:t>
-              </m:r>
-            </m:e>
-            <m:sub>
-              <m:r>
-                <w:rPr>
-                  <w:rFonts w:ascii="Cambria Math" w:hAnsi="Cambria Math"/>
-                </w:rPr>
-                <m:t>i</m:t>
-              </m:r>
-            </m:sub>
-            <m:sup>
-              <m:r>
-                <w:rPr>
-                  <w:rFonts w:ascii="Cambria Math" w:hAnsi="Cambria Math"/>
-                </w:rPr>
-                <m:t>p</m:t>
-              </m:r>
-            </m:sup>
-          </m:sSubSup>
-          <m:r>
-            <w:rPr>
-              <w:rFonts w:ascii="Cambria Math" w:hAnsi="Cambria Math"/>
-            </w:rPr>
-            <m:t>=</m:t>
-          </m:r>
-          <m:d>
-            <m:dPr>
-              <m:begChr m:val="{"/>
-              <m:endChr m:val="}"/>
-              <m:ctrlPr>
-                <w:rPr>
-                  <w:rFonts w:ascii="Cambria Math" w:hAnsi="Cambria Math"/>
-                  <w:i/>
-                </w:rPr>
-              </m:ctrlPr>
-            </m:dPr>
-            <m:e>
-              <m:r>
-                <w:rPr>
-                  <w:rFonts w:ascii="Cambria Math" w:hAnsi="Cambria Math"/>
-                </w:rPr>
-                <m:t>0,1</m:t>
-              </m:r>
-            </m:e>
-          </m:d>
-          <m:r>
-            <w:rPr>
-              <w:rFonts w:ascii="Cambria Math" w:hAnsi="Cambria Math"/>
-            </w:rPr>
-            <m:t xml:space="preserve">→Boolean whether node i is person </m:t>
-          </m:r>
-          <m:sSup>
-            <m:sSupPr>
-              <m:ctrlPr>
-                <w:rPr>
-                  <w:rFonts w:ascii="Cambria Math" w:hAnsi="Cambria Math"/>
-                  <w:i/>
-                </w:rPr>
-              </m:ctrlPr>
-            </m:sSupPr>
-            <m:e>
-              <m:r>
-                <w:rPr>
-                  <w:rFonts w:ascii="Cambria Math" w:hAnsi="Cambria Math"/>
-                </w:rPr>
-                <m:t>p</m:t>
-              </m:r>
-            </m:e>
-            <m:sup>
-              <m:r>
-                <w:rPr>
-                  <w:rFonts w:ascii="Cambria Math" w:hAnsi="Cambria Math"/>
-                </w:rPr>
-                <m:t>'</m:t>
-              </m:r>
-            </m:sup>
-          </m:sSup>
-          <m:r>
-            <w:rPr>
-              <w:rFonts w:ascii="Cambria Math" w:hAnsi="Cambria Math"/>
-            </w:rPr>
-            <m:t>s home</m:t>
-          </m:r>
-        </m:oMath>
-      </m:oMathPara>
-    </w:p>
-    <w:p>
-      <w:pPr>
-        <w:rPr>
-          <w:rFonts w:eastAsiaTheme="minorEastAsia"/>
-        </w:rPr>
-      </w:pPr>
-      <m:oMathPara>
-        <m:oMath>
-          <m:sSubSup>
-            <m:sSubSupPr>
-              <m:ctrlPr>
-                <w:rPr>
-                  <w:rFonts w:ascii="Cambria Math" w:eastAsiaTheme="minorEastAsia" w:hAnsi="Cambria Math"/>
-                  <w:i/>
-                </w:rPr>
-              </m:ctrlPr>
-            </m:sSubSupPr>
-            <m:e>
-              <m:r>
-                <w:rPr>
-                  <w:rFonts w:ascii="Cambria Math" w:eastAsiaTheme="minorEastAsia" w:hAnsi="Cambria Math"/>
-                </w:rPr>
-                <m:t>w</m:t>
-              </m:r>
-            </m:e>
-            <m:sub>
-              <m:r>
-                <w:rPr>
-                  <w:rFonts w:ascii="Cambria Math" w:eastAsiaTheme="minorEastAsia" w:hAnsi="Cambria Math"/>
-                </w:rPr>
-                <m:t>i</m:t>
-              </m:r>
-            </m:sub>
-            <m:sup>
-              <m:r>
-                <w:rPr>
-                  <w:rFonts w:ascii="Cambria Math" w:eastAsiaTheme="minorEastAsia" w:hAnsi="Cambria Math"/>
-                </w:rPr>
-                <m:t>p</m:t>
-              </m:r>
-            </m:sup>
-          </m:sSubSup>
-          <m:r>
-            <w:rPr>
-              <w:rFonts w:ascii="Cambria Math" w:eastAsiaTheme="minorEastAsia" w:hAnsi="Cambria Math"/>
-            </w:rPr>
-            <m:t>→ arrival time of person p at node i</m:t>
-          </m:r>
-        </m:oMath>
-      </m:oMathPara>
-    </w:p>
-    <w:p>
-      <w:pPr>
-        <w:rPr>
-          <w:rFonts w:eastAsiaTheme="minorEastAsia"/>
-        </w:rPr>
-      </w:pPr>
-      <m:oMathPara>
-        <m:oMath>
-          <m:sSub>
-            <m:sSubPr>
-              <m:ctrlPr>
-                <w:rPr>
-                  <w:rFonts w:ascii="Cambria Math" w:eastAsiaTheme="majorEastAsia" w:hAnsi="Cambria Math" w:cstheme="majorBidi"/>
-                  <w:i/>
-                </w:rPr>
-              </m:ctrlPr>
-            </m:sSubPr>
-            <m:e>
-              <m:r>
-                <w:rPr>
-                  <w:rFonts w:ascii="Cambria Math" w:eastAsiaTheme="majorEastAsia" w:hAnsi="Cambria Math" w:cstheme="majorBidi"/>
-                </w:rPr>
-                <m:t>s</m:t>
-              </m:r>
-            </m:e>
-            <m:sub>
-              <m:r>
-                <w:rPr>
-                  <w:rFonts w:ascii="Cambria Math" w:eastAsiaTheme="majorEastAsia" w:hAnsi="Cambria Math" w:cstheme="majorBidi"/>
-                </w:rPr>
-                <m:t>i</m:t>
-              </m:r>
-            </m:sub>
-          </m:sSub>
-          <m:r>
-            <w:rPr>
-              <w:rFonts w:ascii="Cambria Math" w:eastAsiaTheme="majorEastAsia" w:hAnsi="Cambria Math" w:cstheme="majorBidi"/>
-            </w:rPr>
-            <m:t>→service time of a task</m:t>
-          </m:r>
-        </m:oMath>
-      </m:oMathPara>
     </w:p>
     <w:p>
       <w:pPr>
@@ -2883,84 +2919,103 @@
             <w:rPr>
               <w:rFonts w:ascii="Cambria Math" w:hAnsi="Cambria Math"/>
             </w:rPr>
-            <m:t>+(</m:t>
-          </m:r>
-          <m:sSubSup>
-            <m:sSubSupPr>
-              <m:ctrlPr>
-                <w:rPr>
-                  <w:rFonts w:ascii="Cambria Math" w:hAnsi="Cambria Math"/>
-                  <w:i/>
-                </w:rPr>
-              </m:ctrlPr>
-            </m:sSubSupPr>
-            <m:e>
-              <m:r>
-                <w:rPr>
-                  <w:rFonts w:ascii="Cambria Math" w:hAnsi="Cambria Math"/>
-                </w:rPr>
-                <m:t>t</m:t>
-              </m:r>
-            </m:e>
-            <m:sub>
-              <m:r>
-                <w:rPr>
-                  <w:rFonts w:ascii="Cambria Math" w:hAnsi="Cambria Math"/>
-                </w:rPr>
-                <m:t>i</m:t>
-              </m:r>
-            </m:sub>
-            <m:sup>
+            <m:t>+</m:t>
+          </m:r>
+          <m:d>
+            <m:dPr>
+              <m:ctrlPr>
+                <w:rPr>
+                  <w:rFonts w:ascii="Cambria Math" w:hAnsi="Cambria Math"/>
+                  <w:i/>
+                </w:rPr>
+              </m:ctrlPr>
+            </m:dPr>
+            <m:e>
+              <m:sSubSup>
+                <m:sSubSupPr>
+                  <m:ctrlPr>
+                    <w:rPr>
+                      <w:rFonts w:ascii="Cambria Math" w:hAnsi="Cambria Math"/>
+                      <w:i/>
+                    </w:rPr>
+                  </m:ctrlPr>
+                </m:sSubSupPr>
+                <m:e>
+                  <m:r>
+                    <w:rPr>
+                      <w:rFonts w:ascii="Cambria Math" w:hAnsi="Cambria Math"/>
+                    </w:rPr>
+                    <m:t>t</m:t>
+                  </m:r>
+                </m:e>
+                <m:sub>
+                  <m:r>
+                    <w:rPr>
+                      <w:rFonts w:ascii="Cambria Math" w:hAnsi="Cambria Math"/>
+                    </w:rPr>
+                    <m:t>i</m:t>
+                  </m:r>
+                </m:sub>
+                <m:sup>
+                  <m:r>
+                    <w:rPr>
+                      <w:rFonts w:ascii="Cambria Math" w:hAnsi="Cambria Math"/>
+                    </w:rPr>
+                    <m:t>*</m:t>
+                  </m:r>
+                </m:sup>
+              </m:sSubSup>
               <m:r>
                 <w:rPr>
                   <w:rFonts w:ascii="Cambria Math" w:hAnsi="Cambria Math"/>
                 </w:rPr>
                 <m:t>*</m:t>
               </m:r>
-            </m:sup>
-          </m:sSubSup>
+              <m:sSup>
+                <m:sSupPr>
+                  <m:ctrlPr>
+                    <w:rPr>
+                      <w:rFonts w:ascii="Cambria Math" w:hAnsi="Cambria Math"/>
+                      <w:i/>
+                    </w:rPr>
+                  </m:ctrlPr>
+                </m:sSupPr>
+                <m:e>
+                  <m:r>
+                    <w:rPr>
+                      <w:rFonts w:ascii="Cambria Math" w:hAnsi="Cambria Math"/>
+                    </w:rPr>
+                    <m:t>M</m:t>
+                  </m:r>
+                </m:e>
+                <m:sup>
+                  <m:r>
+                    <w:rPr>
+                      <w:rFonts w:ascii="Cambria Math" w:hAnsi="Cambria Math"/>
+                    </w:rPr>
+                    <m:t>*</m:t>
+                  </m:r>
+                </m:sup>
+              </m:sSup>
+            </m:e>
+          </m:d>
           <m:r>
             <w:rPr>
               <w:rFonts w:ascii="Cambria Math" w:hAnsi="Cambria Math"/>
             </w:rPr>
-            <m:t>*</m:t>
-          </m:r>
-          <m:sSup>
-            <m:sSupPr>
-              <m:ctrlPr>
-                <w:rPr>
-                  <w:rFonts w:ascii="Cambria Math" w:hAnsi="Cambria Math"/>
-                  <w:i/>
-                </w:rPr>
-              </m:ctrlPr>
-            </m:sSupPr>
-            <m:e>
-              <m:r>
-                <w:rPr>
-                  <w:rFonts w:ascii="Cambria Math" w:hAnsi="Cambria Math"/>
-                </w:rPr>
-                <m:t>M</m:t>
-              </m:r>
-            </m:e>
-            <m:sup>
-              <m:r>
-                <w:rPr>
-                  <w:rFonts w:ascii="Cambria Math" w:hAnsi="Cambria Math"/>
-                </w:rPr>
-                <m:t>*</m:t>
-              </m:r>
-            </m:sup>
-          </m:sSup>
-          <m:r>
-            <w:rPr>
-              <w:rFonts w:ascii="Cambria Math" w:hAnsi="Cambria Math"/>
-            </w:rPr>
-            <m:t>)         i∈A, p∈P, t∈T</m:t>
+            <m:t xml:space="preserve">         i∈A, p∈P, t∈T</m:t>
           </m:r>
         </m:oMath>
       </m:oMathPara>
     </w:p>
-    <w:p/>
+    <w:p>
+      <w:r>
+        <w:t xml:space="preserve">If the person does a task they must be at the node at least for the time </w:t>
+      </w:r>
+      <w:r>
+        <w:t>required to complete the task</w:t>
+      </w:r>
+    </w:p>
     <w:p/>
     <w:p>
       <w:pPr>

</xml_diff>

<commit_message>
addition of: bike capacity constraints, and one constraint under <<Basic conservation of flow>> constrraint
</commit_message>
<xml_diff>
--- a/Discrete Optimisation Project Documentation.docx
+++ b/Discrete Optimisation Project Documentation.docx
@@ -98,6 +98,9 @@
       <w:r>
         <w:t>Notes</w:t>
       </w:r>
+      <w:r>
+        <w:t xml:space="preserve"> </w:t>
+      </w:r>
     </w:p>
     <w:p>
       <w:pPr>
@@ -144,10 +147,26 @@
         <w:t>constraints</w:t>
       </w:r>
       <w:r>
-        <w:t xml:space="preserve"> from commodity flow maybe? I would just like to </w:t>
-      </w:r>
-      <w:r>
-        <w:t xml:space="preserve">sum out where they go i.e. [sum(places been * cost of places) &lt; total money] but I’m not sure </w:t>
+        <w:t xml:space="preserve"> from commodity flow </w:t>
+      </w:r>
+      <w:proofErr w:type="gramStart"/>
+      <w:r>
+        <w:t>maybe?</w:t>
+      </w:r>
+      <w:proofErr w:type="gramEnd"/>
+      <w:r>
+        <w:t xml:space="preserve"> I would just like to </w:t>
+      </w:r>
+      <w:r>
+        <w:t>sum out where they go i.e. [</w:t>
+      </w:r>
+      <w:proofErr w:type="gramStart"/>
+      <w:r>
+        <w:t>sum(</w:t>
+      </w:r>
+      <w:proofErr w:type="gramEnd"/>
+      <w:r>
+        <w:t xml:space="preserve">places been * cost of places) &lt; total money] but I’m not sure </w:t>
       </w:r>
       <w:proofErr w:type="spellStart"/>
       <w:r>
@@ -170,7 +189,15 @@
         <w:t xml:space="preserve">The assumption about </w:t>
       </w:r>
       <w:r>
-        <w:t>a person cant return to a node they have previously travelled too must be confirmed</w:t>
+        <w:t xml:space="preserve">a person </w:t>
+      </w:r>
+      <w:proofErr w:type="gramStart"/>
+      <w:r>
+        <w:t>cant</w:t>
+      </w:r>
+      <w:proofErr w:type="gramEnd"/>
+      <w:r>
+        <w:t xml:space="preserve"> return to a node they have previously travelled too must be confirmed</w:t>
       </w:r>
     </w:p>
     <w:p>
@@ -314,12 +341,34 @@
         <w:t xml:space="preserve"> there will have to be some hardcoding in the model to catch instances in the inputs where this is not the case.</w:t>
       </w:r>
     </w:p>
+    <w:p>
+      <w:pPr>
+        <w:pStyle w:val="ListParagraph"/>
+        <w:numPr>
+          <w:ilvl w:val="0"/>
+          <w:numId w:val="2"/>
+        </w:numPr>
+      </w:pPr>
+      <w:r>
+        <w:t>The bike station capacity is checked at x min intervals (default 30 mins), there will have to be a consultation about how this linear relaxation could be best handled</w:t>
+      </w:r>
+    </w:p>
+    <w:p>
+      <w:pPr>
+        <w:pStyle w:val="ListParagraph"/>
+        <w:numPr>
+          <w:ilvl w:val="0"/>
+          <w:numId w:val="2"/>
+        </w:numPr>
+      </w:pPr>
+    </w:p>
     <w:p/>
     <w:p>
       <w:pPr>
         <w:pStyle w:val="Heading1"/>
       </w:pPr>
       <w:r>
+        <w:lastRenderedPageBreak/>
         <w:t>Indexes</w:t>
       </w:r>
     </w:p>
@@ -367,7 +416,7 @@
             <w:rPr>
               <w:rFonts w:ascii="Cambria Math" w:hAnsi="Cambria Math"/>
             </w:rPr>
-            <m:t>ode ;p=person</m:t>
+            <m:t>ode</m:t>
           </m:r>
         </m:oMath>
       </m:oMathPara>
@@ -382,9 +431,25 @@
         <m:oMath>
           <m:r>
             <w:rPr>
+              <w:rFonts w:ascii="Cambria Math" w:hAnsi="Cambria Math"/>
+            </w:rPr>
+            <m:t>p=person</m:t>
+          </m:r>
+        </m:oMath>
+      </m:oMathPara>
+    </w:p>
+    <w:p>
+      <w:pPr>
+        <w:rPr>
+          <w:rFonts w:asciiTheme="majorHAnsi" w:eastAsiaTheme="majorEastAsia" w:hAnsiTheme="majorHAnsi" w:cstheme="majorBidi"/>
+        </w:rPr>
+      </w:pPr>
+      <m:oMathPara>
+        <m:oMath>
+          <m:r>
+            <w:rPr>
               <w:rFonts w:ascii="Cambria Math" w:eastAsiaTheme="majorEastAsia" w:hAnsi="Cambria Math" w:cstheme="majorBidi"/>
             </w:rPr>
-            <w:lastRenderedPageBreak/>
             <m:t>d=</m:t>
           </m:r>
           <m:m>
@@ -446,6 +511,11 @@
       </m:oMathPara>
     </w:p>
     <w:p>
+      <w:pPr>
+        <w:rPr>
+          <w:rFonts w:eastAsiaTheme="minorEastAsia"/>
+        </w:rPr>
+      </w:pPr>
       <m:oMathPara>
         <m:oMath>
           <m:r>
@@ -457,6 +527,54 @@
         </m:oMath>
       </m:oMathPara>
     </w:p>
+    <w:p>
+      <w:pPr>
+        <w:rPr>
+          <w:rFonts w:eastAsiaTheme="minorEastAsia"/>
+        </w:rPr>
+      </w:pPr>
+      <m:oMathPara>
+        <m:oMath>
+          <m:r>
+            <w:rPr>
+              <w:rFonts w:ascii="Cambria Math" w:eastAsiaTheme="minorEastAsia" w:hAnsi="Cambria Math"/>
+            </w:rPr>
+            <m:t>bikePeriod→period time for the bike quantity</m:t>
+          </m:r>
+          <m:r>
+            <m:rPr>
+              <m:nor/>
+            </m:rPr>
+            <w:rPr>
+              <w:rFonts w:ascii="Cambria Math" w:eastAsiaTheme="minorEastAsia" w:hAnsi="Cambria Math"/>
+            </w:rPr>
+            <m:t>/</m:t>
+          </m:r>
+          <m:r>
+            <w:rPr>
+              <w:rFonts w:ascii="Cambria Math" w:eastAsiaTheme="minorEastAsia" w:hAnsi="Cambria Math"/>
+            </w:rPr>
+            <m:t>spaces relaxation</m:t>
+          </m:r>
+          <m:r>
+            <m:rPr>
+              <m:nor/>
+            </m:rPr>
+            <w:rPr>
+              <w:rFonts w:ascii="Cambria Math" w:eastAsiaTheme="minorEastAsia" w:hAnsi="Cambria Math"/>
+            </w:rPr>
+            <m:t>/</m:t>
+          </m:r>
+          <m:r>
+            <w:rPr>
+              <w:rFonts w:ascii="Cambria Math" w:eastAsiaTheme="minorEastAsia" w:hAnsi="Cambria Math"/>
+            </w:rPr>
+            <m:t>assumption</m:t>
+          </m:r>
+        </m:oMath>
+      </m:oMathPara>
+    </w:p>
+    <w:p/>
     <w:p>
       <w:pPr>
         <w:pStyle w:val="Heading1"/>
@@ -512,7 +630,175 @@
             <w:rPr>
               <w:rFonts w:ascii="Cambria Math" w:eastAsiaTheme="minorEastAsia" w:hAnsi="Cambria Math"/>
             </w:rPr>
-            <m:t>→whether person p travels down arc ij on tranportation mode m (Bool)</m:t>
+            <m:t>→</m:t>
+          </m:r>
+          <m:r>
+            <w:rPr>
+              <w:rFonts w:ascii="Cambria Math" w:eastAsiaTheme="minorEastAsia" w:hAnsi="Cambria Math"/>
+            </w:rPr>
+            <m:t>w</m:t>
+          </m:r>
+          <m:r>
+            <w:rPr>
+              <w:rFonts w:ascii="Cambria Math" w:eastAsiaTheme="minorEastAsia" w:hAnsi="Cambria Math"/>
+            </w:rPr>
+            <m:t>h</m:t>
+          </m:r>
+          <m:r>
+            <w:rPr>
+              <w:rFonts w:ascii="Cambria Math" w:eastAsiaTheme="minorEastAsia" w:hAnsi="Cambria Math"/>
+            </w:rPr>
+            <m:t>et</m:t>
+          </m:r>
+          <m:r>
+            <w:rPr>
+              <w:rFonts w:ascii="Cambria Math" w:eastAsiaTheme="minorEastAsia" w:hAnsi="Cambria Math"/>
+            </w:rPr>
+            <m:t>h</m:t>
+          </m:r>
+          <m:r>
+            <w:rPr>
+              <w:rFonts w:ascii="Cambria Math" w:eastAsiaTheme="minorEastAsia" w:hAnsi="Cambria Math"/>
+            </w:rPr>
+            <m:t>er</m:t>
+          </m:r>
+          <m:r>
+            <w:rPr>
+              <w:rFonts w:ascii="Cambria Math" w:eastAsiaTheme="minorEastAsia" w:hAnsi="Cambria Math"/>
+            </w:rPr>
+            <m:t xml:space="preserve"> </m:t>
+          </m:r>
+          <m:r>
+            <w:rPr>
+              <w:rFonts w:ascii="Cambria Math" w:eastAsiaTheme="minorEastAsia" w:hAnsi="Cambria Math"/>
+            </w:rPr>
+            <m:t>person</m:t>
+          </m:r>
+          <m:r>
+            <w:rPr>
+              <w:rFonts w:ascii="Cambria Math" w:eastAsiaTheme="minorEastAsia" w:hAnsi="Cambria Math"/>
+            </w:rPr>
+            <m:t xml:space="preserve"> </m:t>
+          </m:r>
+          <m:r>
+            <w:rPr>
+              <w:rFonts w:ascii="Cambria Math" w:eastAsiaTheme="minorEastAsia" w:hAnsi="Cambria Math"/>
+            </w:rPr>
+            <m:t>p</m:t>
+          </m:r>
+          <m:r>
+            <w:rPr>
+              <w:rFonts w:ascii="Cambria Math" w:eastAsiaTheme="minorEastAsia" w:hAnsi="Cambria Math"/>
+            </w:rPr>
+            <m:t xml:space="preserve"> </m:t>
+          </m:r>
+          <m:r>
+            <w:rPr>
+              <w:rFonts w:ascii="Cambria Math" w:eastAsiaTheme="minorEastAsia" w:hAnsi="Cambria Math"/>
+            </w:rPr>
+            <m:t>travels</m:t>
+          </m:r>
+          <m:r>
+            <w:rPr>
+              <w:rFonts w:ascii="Cambria Math" w:eastAsiaTheme="minorEastAsia" w:hAnsi="Cambria Math"/>
+            </w:rPr>
+            <m:t xml:space="preserve"> </m:t>
+          </m:r>
+          <m:r>
+            <w:rPr>
+              <w:rFonts w:ascii="Cambria Math" w:eastAsiaTheme="minorEastAsia" w:hAnsi="Cambria Math"/>
+            </w:rPr>
+            <m:t>down</m:t>
+          </m:r>
+          <m:r>
+            <w:rPr>
+              <w:rFonts w:ascii="Cambria Math" w:eastAsiaTheme="minorEastAsia" w:hAnsi="Cambria Math"/>
+            </w:rPr>
+            <m:t xml:space="preserve"> </m:t>
+          </m:r>
+          <m:r>
+            <w:rPr>
+              <w:rFonts w:ascii="Cambria Math" w:eastAsiaTheme="minorEastAsia" w:hAnsi="Cambria Math"/>
+            </w:rPr>
+            <m:t>arc</m:t>
+          </m:r>
+          <m:r>
+            <w:rPr>
+              <w:rFonts w:ascii="Cambria Math" w:eastAsiaTheme="minorEastAsia" w:hAnsi="Cambria Math"/>
+            </w:rPr>
+            <m:t xml:space="preserve"> </m:t>
+          </m:r>
+          <m:r>
+            <w:rPr>
+              <w:rFonts w:ascii="Cambria Math" w:eastAsiaTheme="minorEastAsia" w:hAnsi="Cambria Math"/>
+            </w:rPr>
+            <m:t>ij</m:t>
+          </m:r>
+          <m:r>
+            <w:rPr>
+              <w:rFonts w:ascii="Cambria Math" w:eastAsiaTheme="minorEastAsia" w:hAnsi="Cambria Math"/>
+            </w:rPr>
+            <m:t xml:space="preserve"> </m:t>
+          </m:r>
+          <m:r>
+            <w:rPr>
+              <w:rFonts w:ascii="Cambria Math" w:eastAsiaTheme="minorEastAsia" w:hAnsi="Cambria Math"/>
+            </w:rPr>
+            <m:t>on</m:t>
+          </m:r>
+          <m:r>
+            <w:rPr>
+              <w:rFonts w:ascii="Cambria Math" w:eastAsiaTheme="minorEastAsia" w:hAnsi="Cambria Math"/>
+            </w:rPr>
+            <m:t xml:space="preserve"> </m:t>
+          </m:r>
+          <m:r>
+            <w:rPr>
+              <w:rFonts w:ascii="Cambria Math" w:eastAsiaTheme="minorEastAsia" w:hAnsi="Cambria Math"/>
+            </w:rPr>
+            <m:t>tranportation</m:t>
+          </m:r>
+          <m:r>
+            <w:rPr>
+              <w:rFonts w:ascii="Cambria Math" w:eastAsiaTheme="minorEastAsia" w:hAnsi="Cambria Math"/>
+            </w:rPr>
+            <m:t xml:space="preserve"> </m:t>
+          </m:r>
+          <m:r>
+            <w:rPr>
+              <w:rFonts w:ascii="Cambria Math" w:eastAsiaTheme="minorEastAsia" w:hAnsi="Cambria Math"/>
+            </w:rPr>
+            <m:t>mode</m:t>
+          </m:r>
+          <m:r>
+            <w:rPr>
+              <w:rFonts w:ascii="Cambria Math" w:eastAsiaTheme="minorEastAsia" w:hAnsi="Cambria Math"/>
+            </w:rPr>
+            <m:t xml:space="preserve"> </m:t>
+          </m:r>
+          <m:r>
+            <w:rPr>
+              <w:rFonts w:ascii="Cambria Math" w:eastAsiaTheme="minorEastAsia" w:hAnsi="Cambria Math"/>
+            </w:rPr>
+            <m:t>m</m:t>
+          </m:r>
+          <m:r>
+            <w:rPr>
+              <w:rFonts w:ascii="Cambria Math" w:eastAsiaTheme="minorEastAsia" w:hAnsi="Cambria Math"/>
+            </w:rPr>
+            <m:t xml:space="preserve"> (</m:t>
+          </m:r>
+          <m:r>
+            <w:rPr>
+              <w:rFonts w:ascii="Cambria Math" w:eastAsiaTheme="minorEastAsia" w:hAnsi="Cambria Math"/>
+            </w:rPr>
+            <m:t>Bool</m:t>
+          </m:r>
+          <m:r>
+            <w:rPr>
+              <w:rFonts w:ascii="Cambria Math" w:eastAsiaTheme="minorEastAsia" w:hAnsi="Cambria Math"/>
+            </w:rPr>
+            <m:t>)</m:t>
           </m:r>
         </m:oMath>
       </m:oMathPara>
@@ -542,13 +828,7 @@
                 <w:rPr>
                   <w:rFonts w:ascii="Cambria Math" w:eastAsiaTheme="minorEastAsia" w:hAnsi="Cambria Math"/>
                 </w:rPr>
-                <m:t>i</m:t>
-              </m:r>
-              <m:r>
-                <w:rPr>
-                  <w:rFonts w:ascii="Cambria Math" w:eastAsiaTheme="minorEastAsia" w:hAnsi="Cambria Math"/>
-                </w:rPr>
-                <m:t>t</m:t>
+                <m:t>it</m:t>
               </m:r>
             </m:sub>
             <m:sup>
@@ -564,19 +844,133 @@
             <w:rPr>
               <w:rFonts w:ascii="Cambria Math" w:eastAsiaTheme="minorEastAsia" w:hAnsi="Cambria Math"/>
             </w:rPr>
-            <m:t xml:space="preserve">→whether person p </m:t>
-          </m:r>
-          <m:r>
-            <w:rPr>
-              <w:rFonts w:ascii="Cambria Math" w:eastAsiaTheme="minorEastAsia" w:hAnsi="Cambria Math"/>
-            </w:rPr>
-            <m:t xml:space="preserve">completes task t at </m:t>
-          </m:r>
-          <m:r>
-            <w:rPr>
-              <w:rFonts w:ascii="Cambria Math" w:eastAsiaTheme="minorEastAsia" w:hAnsi="Cambria Math"/>
-            </w:rPr>
-            <m:t>node i</m:t>
+            <m:t>→</m:t>
+          </m:r>
+          <m:r>
+            <w:rPr>
+              <w:rFonts w:ascii="Cambria Math" w:eastAsiaTheme="minorEastAsia" w:hAnsi="Cambria Math"/>
+            </w:rPr>
+            <m:t>w</m:t>
+          </m:r>
+          <m:r>
+            <w:rPr>
+              <w:rFonts w:ascii="Cambria Math" w:eastAsiaTheme="minorEastAsia" w:hAnsi="Cambria Math"/>
+            </w:rPr>
+            <m:t>h</m:t>
+          </m:r>
+          <m:r>
+            <w:rPr>
+              <w:rFonts w:ascii="Cambria Math" w:eastAsiaTheme="minorEastAsia" w:hAnsi="Cambria Math"/>
+            </w:rPr>
+            <m:t>et</m:t>
+          </m:r>
+          <m:r>
+            <w:rPr>
+              <w:rFonts w:ascii="Cambria Math" w:eastAsiaTheme="minorEastAsia" w:hAnsi="Cambria Math"/>
+            </w:rPr>
+            <m:t>h</m:t>
+          </m:r>
+          <m:r>
+            <w:rPr>
+              <w:rFonts w:ascii="Cambria Math" w:eastAsiaTheme="minorEastAsia" w:hAnsi="Cambria Math"/>
+            </w:rPr>
+            <m:t>er</m:t>
+          </m:r>
+          <m:r>
+            <w:rPr>
+              <w:rFonts w:ascii="Cambria Math" w:eastAsiaTheme="minorEastAsia" w:hAnsi="Cambria Math"/>
+            </w:rPr>
+            <m:t xml:space="preserve"> </m:t>
+          </m:r>
+          <m:r>
+            <w:rPr>
+              <w:rFonts w:ascii="Cambria Math" w:eastAsiaTheme="minorEastAsia" w:hAnsi="Cambria Math"/>
+            </w:rPr>
+            <m:t>person</m:t>
+          </m:r>
+          <m:r>
+            <w:rPr>
+              <w:rFonts w:ascii="Cambria Math" w:eastAsiaTheme="minorEastAsia" w:hAnsi="Cambria Math"/>
+            </w:rPr>
+            <m:t xml:space="preserve"> </m:t>
+          </m:r>
+          <m:r>
+            <w:rPr>
+              <w:rFonts w:ascii="Cambria Math" w:eastAsiaTheme="minorEastAsia" w:hAnsi="Cambria Math"/>
+            </w:rPr>
+            <m:t>p</m:t>
+          </m:r>
+          <m:r>
+            <w:rPr>
+              <w:rFonts w:ascii="Cambria Math" w:eastAsiaTheme="minorEastAsia" w:hAnsi="Cambria Math"/>
+            </w:rPr>
+            <m:t xml:space="preserve"> </m:t>
+          </m:r>
+          <m:r>
+            <w:rPr>
+              <w:rFonts w:ascii="Cambria Math" w:eastAsiaTheme="minorEastAsia" w:hAnsi="Cambria Math"/>
+            </w:rPr>
+            <m:t>completes</m:t>
+          </m:r>
+          <m:r>
+            <w:rPr>
+              <w:rFonts w:ascii="Cambria Math" w:eastAsiaTheme="minorEastAsia" w:hAnsi="Cambria Math"/>
+            </w:rPr>
+            <m:t xml:space="preserve"> </m:t>
+          </m:r>
+          <m:r>
+            <w:rPr>
+              <w:rFonts w:ascii="Cambria Math" w:eastAsiaTheme="minorEastAsia" w:hAnsi="Cambria Math"/>
+            </w:rPr>
+            <m:t>task</m:t>
+          </m:r>
+          <m:r>
+            <w:rPr>
+              <w:rFonts w:ascii="Cambria Math" w:eastAsiaTheme="minorEastAsia" w:hAnsi="Cambria Math"/>
+            </w:rPr>
+            <m:t xml:space="preserve"> </m:t>
+          </m:r>
+          <m:r>
+            <w:rPr>
+              <w:rFonts w:ascii="Cambria Math" w:eastAsiaTheme="minorEastAsia" w:hAnsi="Cambria Math"/>
+            </w:rPr>
+            <m:t>t</m:t>
+          </m:r>
+          <m:r>
+            <w:rPr>
+              <w:rFonts w:ascii="Cambria Math" w:eastAsiaTheme="minorEastAsia" w:hAnsi="Cambria Math"/>
+            </w:rPr>
+            <m:t xml:space="preserve"> </m:t>
+          </m:r>
+          <m:r>
+            <w:rPr>
+              <w:rFonts w:ascii="Cambria Math" w:eastAsiaTheme="minorEastAsia" w:hAnsi="Cambria Math"/>
+            </w:rPr>
+            <m:t>at</m:t>
+          </m:r>
+          <m:r>
+            <w:rPr>
+              <w:rFonts w:ascii="Cambria Math" w:eastAsiaTheme="minorEastAsia" w:hAnsi="Cambria Math"/>
+            </w:rPr>
+            <m:t xml:space="preserve"> </m:t>
+          </m:r>
+          <m:r>
+            <w:rPr>
+              <w:rFonts w:ascii="Cambria Math" w:eastAsiaTheme="minorEastAsia" w:hAnsi="Cambria Math"/>
+            </w:rPr>
+            <m:t>node</m:t>
+          </m:r>
+          <m:r>
+            <w:rPr>
+              <w:rFonts w:ascii="Cambria Math" w:eastAsiaTheme="minorEastAsia" w:hAnsi="Cambria Math"/>
+            </w:rPr>
+            <m:t xml:space="preserve"> </m:t>
+          </m:r>
+          <m:r>
+            <w:rPr>
+              <w:rFonts w:ascii="Cambria Math" w:eastAsiaTheme="minorEastAsia" w:hAnsi="Cambria Math"/>
+            </w:rPr>
+            <m:t>i</m:t>
           </m:r>
         </m:oMath>
       </m:oMathPara>
@@ -633,7 +1027,217 @@
             <w:rPr>
               <w:rFonts w:ascii="Cambria Math" w:eastAsiaTheme="minorEastAsia" w:hAnsi="Cambria Math"/>
             </w:rPr>
-            <m:t xml:space="preserve"> whether person p leaves node i via bus to travelling down ij at departure number d</m:t>
+            <m:t xml:space="preserve"> </m:t>
+          </m:r>
+          <m:r>
+            <w:rPr>
+              <w:rFonts w:ascii="Cambria Math" w:eastAsiaTheme="minorEastAsia" w:hAnsi="Cambria Math"/>
+            </w:rPr>
+            <m:t>w</m:t>
+          </m:r>
+          <m:r>
+            <w:rPr>
+              <w:rFonts w:ascii="Cambria Math" w:eastAsiaTheme="minorEastAsia" w:hAnsi="Cambria Math"/>
+            </w:rPr>
+            <m:t>h</m:t>
+          </m:r>
+          <m:r>
+            <w:rPr>
+              <w:rFonts w:ascii="Cambria Math" w:eastAsiaTheme="minorEastAsia" w:hAnsi="Cambria Math"/>
+            </w:rPr>
+            <m:t>et</m:t>
+          </m:r>
+          <m:r>
+            <w:rPr>
+              <w:rFonts w:ascii="Cambria Math" w:eastAsiaTheme="minorEastAsia" w:hAnsi="Cambria Math"/>
+            </w:rPr>
+            <m:t>h</m:t>
+          </m:r>
+          <m:r>
+            <w:rPr>
+              <w:rFonts w:ascii="Cambria Math" w:eastAsiaTheme="minorEastAsia" w:hAnsi="Cambria Math"/>
+            </w:rPr>
+            <m:t>er</m:t>
+          </m:r>
+          <m:r>
+            <w:rPr>
+              <w:rFonts w:ascii="Cambria Math" w:eastAsiaTheme="minorEastAsia" w:hAnsi="Cambria Math"/>
+            </w:rPr>
+            <m:t xml:space="preserve"> </m:t>
+          </m:r>
+          <m:r>
+            <w:rPr>
+              <w:rFonts w:ascii="Cambria Math" w:eastAsiaTheme="minorEastAsia" w:hAnsi="Cambria Math"/>
+            </w:rPr>
+            <m:t>person</m:t>
+          </m:r>
+          <m:r>
+            <w:rPr>
+              <w:rFonts w:ascii="Cambria Math" w:eastAsiaTheme="minorEastAsia" w:hAnsi="Cambria Math"/>
+            </w:rPr>
+            <m:t xml:space="preserve"> </m:t>
+          </m:r>
+          <m:r>
+            <w:rPr>
+              <w:rFonts w:ascii="Cambria Math" w:eastAsiaTheme="minorEastAsia" w:hAnsi="Cambria Math"/>
+            </w:rPr>
+            <m:t>p</m:t>
+          </m:r>
+          <m:r>
+            <w:rPr>
+              <w:rFonts w:ascii="Cambria Math" w:eastAsiaTheme="minorEastAsia" w:hAnsi="Cambria Math"/>
+            </w:rPr>
+            <m:t xml:space="preserve"> </m:t>
+          </m:r>
+          <m:r>
+            <w:rPr>
+              <w:rFonts w:ascii="Cambria Math" w:eastAsiaTheme="minorEastAsia" w:hAnsi="Cambria Math"/>
+            </w:rPr>
+            <m:t>leaves</m:t>
+          </m:r>
+          <m:r>
+            <w:rPr>
+              <w:rFonts w:ascii="Cambria Math" w:eastAsiaTheme="minorEastAsia" w:hAnsi="Cambria Math"/>
+            </w:rPr>
+            <m:t xml:space="preserve"> </m:t>
+          </m:r>
+          <m:r>
+            <w:rPr>
+              <w:rFonts w:ascii="Cambria Math" w:eastAsiaTheme="minorEastAsia" w:hAnsi="Cambria Math"/>
+            </w:rPr>
+            <m:t>node</m:t>
+          </m:r>
+          <m:r>
+            <w:rPr>
+              <w:rFonts w:ascii="Cambria Math" w:eastAsiaTheme="minorEastAsia" w:hAnsi="Cambria Math"/>
+            </w:rPr>
+            <m:t xml:space="preserve"> </m:t>
+          </m:r>
+          <m:r>
+            <w:rPr>
+              <w:rFonts w:ascii="Cambria Math" w:eastAsiaTheme="minorEastAsia" w:hAnsi="Cambria Math"/>
+            </w:rPr>
+            <m:t>i</m:t>
+          </m:r>
+          <m:r>
+            <w:rPr>
+              <w:rFonts w:ascii="Cambria Math" w:eastAsiaTheme="minorEastAsia" w:hAnsi="Cambria Math"/>
+            </w:rPr>
+            <m:t xml:space="preserve"> </m:t>
+          </m:r>
+          <m:r>
+            <w:rPr>
+              <w:rFonts w:ascii="Cambria Math" w:eastAsiaTheme="minorEastAsia" w:hAnsi="Cambria Math"/>
+            </w:rPr>
+            <m:t>via</m:t>
+          </m:r>
+          <m:r>
+            <w:rPr>
+              <w:rFonts w:ascii="Cambria Math" w:eastAsiaTheme="minorEastAsia" w:hAnsi="Cambria Math"/>
+            </w:rPr>
+            <m:t xml:space="preserve"> </m:t>
+          </m:r>
+          <m:r>
+            <w:rPr>
+              <w:rFonts w:ascii="Cambria Math" w:eastAsiaTheme="minorEastAsia" w:hAnsi="Cambria Math"/>
+            </w:rPr>
+            <m:t>bus</m:t>
+          </m:r>
+          <m:r>
+            <w:rPr>
+              <w:rFonts w:ascii="Cambria Math" w:eastAsiaTheme="minorEastAsia" w:hAnsi="Cambria Math"/>
+            </w:rPr>
+            <m:t xml:space="preserve"> </m:t>
+          </m:r>
+          <m:r>
+            <w:rPr>
+              <w:rFonts w:ascii="Cambria Math" w:eastAsiaTheme="minorEastAsia" w:hAnsi="Cambria Math"/>
+            </w:rPr>
+            <m:t>to</m:t>
+          </m:r>
+          <m:r>
+            <w:rPr>
+              <w:rFonts w:ascii="Cambria Math" w:eastAsiaTheme="minorEastAsia" w:hAnsi="Cambria Math"/>
+            </w:rPr>
+            <m:t xml:space="preserve"> </m:t>
+          </m:r>
+          <m:r>
+            <w:rPr>
+              <w:rFonts w:ascii="Cambria Math" w:eastAsiaTheme="minorEastAsia" w:hAnsi="Cambria Math"/>
+            </w:rPr>
+            <m:t>travelling</m:t>
+          </m:r>
+          <m:r>
+            <w:rPr>
+              <w:rFonts w:ascii="Cambria Math" w:eastAsiaTheme="minorEastAsia" w:hAnsi="Cambria Math"/>
+            </w:rPr>
+            <m:t xml:space="preserve"> </m:t>
+          </m:r>
+          <m:r>
+            <w:rPr>
+              <w:rFonts w:ascii="Cambria Math" w:eastAsiaTheme="minorEastAsia" w:hAnsi="Cambria Math"/>
+            </w:rPr>
+            <m:t>down</m:t>
+          </m:r>
+          <m:r>
+            <w:rPr>
+              <w:rFonts w:ascii="Cambria Math" w:eastAsiaTheme="minorEastAsia" w:hAnsi="Cambria Math"/>
+            </w:rPr>
+            <m:t xml:space="preserve"> </m:t>
+          </m:r>
+          <m:r>
+            <w:rPr>
+              <w:rFonts w:ascii="Cambria Math" w:eastAsiaTheme="minorEastAsia" w:hAnsi="Cambria Math"/>
+            </w:rPr>
+            <m:t>ij</m:t>
+          </m:r>
+          <m:r>
+            <w:rPr>
+              <w:rFonts w:ascii="Cambria Math" w:eastAsiaTheme="minorEastAsia" w:hAnsi="Cambria Math"/>
+            </w:rPr>
+            <m:t xml:space="preserve"> </m:t>
+          </m:r>
+          <m:r>
+            <w:rPr>
+              <w:rFonts w:ascii="Cambria Math" w:eastAsiaTheme="minorEastAsia" w:hAnsi="Cambria Math"/>
+            </w:rPr>
+            <m:t>at</m:t>
+          </m:r>
+          <m:r>
+            <w:rPr>
+              <w:rFonts w:ascii="Cambria Math" w:eastAsiaTheme="minorEastAsia" w:hAnsi="Cambria Math"/>
+            </w:rPr>
+            <m:t xml:space="preserve"> </m:t>
+          </m:r>
+          <m:r>
+            <w:rPr>
+              <w:rFonts w:ascii="Cambria Math" w:eastAsiaTheme="minorEastAsia" w:hAnsi="Cambria Math"/>
+            </w:rPr>
+            <m:t>departure</m:t>
+          </m:r>
+          <m:r>
+            <w:rPr>
+              <w:rFonts w:ascii="Cambria Math" w:eastAsiaTheme="minorEastAsia" w:hAnsi="Cambria Math"/>
+            </w:rPr>
+            <m:t xml:space="preserve"> </m:t>
+          </m:r>
+          <m:r>
+            <w:rPr>
+              <w:rFonts w:ascii="Cambria Math" w:eastAsiaTheme="minorEastAsia" w:hAnsi="Cambria Math"/>
+            </w:rPr>
+            <m:t>number</m:t>
+          </m:r>
+          <m:r>
+            <w:rPr>
+              <w:rFonts w:ascii="Cambria Math" w:eastAsiaTheme="minorEastAsia" w:hAnsi="Cambria Math"/>
+            </w:rPr>
+            <m:t xml:space="preserve"> </m:t>
+          </m:r>
+          <m:r>
+            <w:rPr>
+              <w:rFonts w:ascii="Cambria Math" w:eastAsiaTheme="minorEastAsia" w:hAnsi="Cambria Math"/>
+            </w:rPr>
+            <m:t>d</m:t>
           </m:r>
         </m:oMath>
       </m:oMathPara>
@@ -709,7 +1313,103 @@
                   <w:rPr>
                     <w:rFonts w:ascii="Cambria Math" w:eastAsiaTheme="minorEastAsia" w:hAnsi="Cambria Math"/>
                   </w:rPr>
-                  <m:t>whether fare for bus is incurred for</m:t>
+                  <m:t>w</m:t>
+                </m:r>
+                <m:r>
+                  <w:rPr>
+                    <w:rFonts w:ascii="Cambria Math" w:eastAsiaTheme="minorEastAsia" w:hAnsi="Cambria Math"/>
+                  </w:rPr>
+                  <m:t>h</m:t>
+                </m:r>
+                <m:r>
+                  <w:rPr>
+                    <w:rFonts w:ascii="Cambria Math" w:eastAsiaTheme="minorEastAsia" w:hAnsi="Cambria Math"/>
+                  </w:rPr>
+                  <m:t>et</m:t>
+                </m:r>
+                <m:r>
+                  <w:rPr>
+                    <w:rFonts w:ascii="Cambria Math" w:eastAsiaTheme="minorEastAsia" w:hAnsi="Cambria Math"/>
+                  </w:rPr>
+                  <m:t>h</m:t>
+                </m:r>
+                <m:r>
+                  <w:rPr>
+                    <w:rFonts w:ascii="Cambria Math" w:eastAsiaTheme="minorEastAsia" w:hAnsi="Cambria Math"/>
+                  </w:rPr>
+                  <m:t>er</m:t>
+                </m:r>
+                <m:r>
+                  <w:rPr>
+                    <w:rFonts w:ascii="Cambria Math" w:eastAsiaTheme="minorEastAsia" w:hAnsi="Cambria Math"/>
+                  </w:rPr>
+                  <m:t xml:space="preserve"> </m:t>
+                </m:r>
+                <m:r>
+                  <w:rPr>
+                    <w:rFonts w:ascii="Cambria Math" w:eastAsiaTheme="minorEastAsia" w:hAnsi="Cambria Math"/>
+                  </w:rPr>
+                  <m:t>fare</m:t>
+                </m:r>
+                <m:r>
+                  <w:rPr>
+                    <w:rFonts w:ascii="Cambria Math" w:eastAsiaTheme="minorEastAsia" w:hAnsi="Cambria Math"/>
+                  </w:rPr>
+                  <m:t xml:space="preserve"> </m:t>
+                </m:r>
+                <m:r>
+                  <w:rPr>
+                    <w:rFonts w:ascii="Cambria Math" w:eastAsiaTheme="minorEastAsia" w:hAnsi="Cambria Math"/>
+                  </w:rPr>
+                  <m:t>for</m:t>
+                </m:r>
+                <m:r>
+                  <w:rPr>
+                    <w:rFonts w:ascii="Cambria Math" w:eastAsiaTheme="minorEastAsia" w:hAnsi="Cambria Math"/>
+                  </w:rPr>
+                  <m:t xml:space="preserve"> </m:t>
+                </m:r>
+                <m:r>
+                  <w:rPr>
+                    <w:rFonts w:ascii="Cambria Math" w:eastAsiaTheme="minorEastAsia" w:hAnsi="Cambria Math"/>
+                  </w:rPr>
+                  <m:t>bus</m:t>
+                </m:r>
+                <m:r>
+                  <w:rPr>
+                    <w:rFonts w:ascii="Cambria Math" w:eastAsiaTheme="minorEastAsia" w:hAnsi="Cambria Math"/>
+                  </w:rPr>
+                  <m:t xml:space="preserve"> </m:t>
+                </m:r>
+                <m:r>
+                  <w:rPr>
+                    <w:rFonts w:ascii="Cambria Math" w:eastAsiaTheme="minorEastAsia" w:hAnsi="Cambria Math"/>
+                  </w:rPr>
+                  <m:t>is</m:t>
+                </m:r>
+                <m:r>
+                  <w:rPr>
+                    <w:rFonts w:ascii="Cambria Math" w:eastAsiaTheme="minorEastAsia" w:hAnsi="Cambria Math"/>
+                  </w:rPr>
+                  <m:t xml:space="preserve"> </m:t>
+                </m:r>
+                <m:r>
+                  <w:rPr>
+                    <w:rFonts w:ascii="Cambria Math" w:eastAsiaTheme="minorEastAsia" w:hAnsi="Cambria Math"/>
+                  </w:rPr>
+                  <m:t>incurred</m:t>
+                </m:r>
+                <m:r>
+                  <w:rPr>
+                    <w:rFonts w:ascii="Cambria Math" w:eastAsiaTheme="minorEastAsia" w:hAnsi="Cambria Math"/>
+                  </w:rPr>
+                  <m:t xml:space="preserve"> </m:t>
+                </m:r>
+                <m:r>
+                  <w:rPr>
+                    <w:rFonts w:ascii="Cambria Math" w:eastAsiaTheme="minorEastAsia" w:hAnsi="Cambria Math"/>
+                  </w:rPr>
+                  <m:t>for</m:t>
                 </m:r>
               </m:e>
             </m:mr>
@@ -729,7 +1429,91 @@
                       <w:rPr>
                         <w:rFonts w:ascii="Cambria Math" w:eastAsiaTheme="minorEastAsia" w:hAnsi="Cambria Math"/>
                       </w:rPr>
-                      <m:t>node i, route r, departure time d</m:t>
+                      <m:t>n</m:t>
+                    </m:r>
+                    <m:r>
+                      <w:rPr>
+                        <w:rFonts w:ascii="Cambria Math" w:eastAsiaTheme="minorEastAsia" w:hAnsi="Cambria Math"/>
+                      </w:rPr>
+                      <m:t>o</m:t>
+                    </m:r>
+                    <m:r>
+                      <w:rPr>
+                        <w:rFonts w:ascii="Cambria Math" w:eastAsiaTheme="minorEastAsia" w:hAnsi="Cambria Math"/>
+                      </w:rPr>
+                      <m:t>de</m:t>
+                    </m:r>
+                    <m:r>
+                      <w:rPr>
+                        <w:rFonts w:ascii="Cambria Math" w:eastAsiaTheme="minorEastAsia" w:hAnsi="Cambria Math"/>
+                      </w:rPr>
+                      <m:t xml:space="preserve"> </m:t>
+                    </m:r>
+                    <m:r>
+                      <w:rPr>
+                        <w:rFonts w:ascii="Cambria Math" w:eastAsiaTheme="minorEastAsia" w:hAnsi="Cambria Math"/>
+                      </w:rPr>
+                      <m:t>i</m:t>
+                    </m:r>
+                    <m:r>
+                      <w:rPr>
+                        <w:rFonts w:ascii="Cambria Math" w:eastAsiaTheme="minorEastAsia" w:hAnsi="Cambria Math"/>
+                      </w:rPr>
+                      <m:t xml:space="preserve">, </m:t>
+                    </m:r>
+                    <m:r>
+                      <w:rPr>
+                        <w:rFonts w:ascii="Cambria Math" w:eastAsiaTheme="minorEastAsia" w:hAnsi="Cambria Math"/>
+                      </w:rPr>
+                      <m:t>route</m:t>
+                    </m:r>
+                    <m:r>
+                      <w:rPr>
+                        <w:rFonts w:ascii="Cambria Math" w:eastAsiaTheme="minorEastAsia" w:hAnsi="Cambria Math"/>
+                      </w:rPr>
+                      <m:t xml:space="preserve"> </m:t>
+                    </m:r>
+                    <m:r>
+                      <w:rPr>
+                        <w:rFonts w:ascii="Cambria Math" w:eastAsiaTheme="minorEastAsia" w:hAnsi="Cambria Math"/>
+                      </w:rPr>
+                      <m:t>r</m:t>
+                    </m:r>
+                    <m:r>
+                      <w:rPr>
+                        <w:rFonts w:ascii="Cambria Math" w:eastAsiaTheme="minorEastAsia" w:hAnsi="Cambria Math"/>
+                      </w:rPr>
+                      <m:t xml:space="preserve">, </m:t>
+                    </m:r>
+                    <m:r>
+                      <w:rPr>
+                        <w:rFonts w:ascii="Cambria Math" w:eastAsiaTheme="minorEastAsia" w:hAnsi="Cambria Math"/>
+                      </w:rPr>
+                      <m:t>departure</m:t>
+                    </m:r>
+                    <m:r>
+                      <w:rPr>
+                        <w:rFonts w:ascii="Cambria Math" w:eastAsiaTheme="minorEastAsia" w:hAnsi="Cambria Math"/>
+                      </w:rPr>
+                      <m:t xml:space="preserve"> </m:t>
+                    </m:r>
+                    <m:r>
+                      <w:rPr>
+                        <w:rFonts w:ascii="Cambria Math" w:eastAsiaTheme="minorEastAsia" w:hAnsi="Cambria Math"/>
+                      </w:rPr>
+                      <m:t>time</m:t>
+                    </m:r>
+                    <m:r>
+                      <w:rPr>
+                        <w:rFonts w:ascii="Cambria Math" w:eastAsiaTheme="minorEastAsia" w:hAnsi="Cambria Math"/>
+                      </w:rPr>
+                      <m:t xml:space="preserve"> </m:t>
+                    </m:r>
+                    <m:r>
+                      <w:rPr>
+                        <w:rFonts w:ascii="Cambria Math" w:eastAsiaTheme="minorEastAsia" w:hAnsi="Cambria Math"/>
+                      </w:rPr>
+                      <m:t>d</m:t>
                     </m:r>
                   </m:e>
                 </m:d>
@@ -791,7 +1575,133 @@
             <w:rPr>
               <w:rFonts w:ascii="Cambria Math" w:eastAsiaTheme="minorEastAsia" w:hAnsi="Cambria Math"/>
             </w:rPr>
-            <m:t>→whether fare for bike is incurred at node i</m:t>
+            <m:t>→</m:t>
+          </m:r>
+          <m:r>
+            <w:rPr>
+              <w:rFonts w:ascii="Cambria Math" w:eastAsiaTheme="minorEastAsia" w:hAnsi="Cambria Math"/>
+            </w:rPr>
+            <m:t>w</m:t>
+          </m:r>
+          <m:r>
+            <w:rPr>
+              <w:rFonts w:ascii="Cambria Math" w:eastAsiaTheme="minorEastAsia" w:hAnsi="Cambria Math"/>
+            </w:rPr>
+            <m:t>h</m:t>
+          </m:r>
+          <m:r>
+            <w:rPr>
+              <w:rFonts w:ascii="Cambria Math" w:eastAsiaTheme="minorEastAsia" w:hAnsi="Cambria Math"/>
+            </w:rPr>
+            <m:t>et</m:t>
+          </m:r>
+          <m:r>
+            <w:rPr>
+              <w:rFonts w:ascii="Cambria Math" w:eastAsiaTheme="minorEastAsia" w:hAnsi="Cambria Math"/>
+            </w:rPr>
+            <m:t>h</m:t>
+          </m:r>
+          <m:r>
+            <w:rPr>
+              <w:rFonts w:ascii="Cambria Math" w:eastAsiaTheme="minorEastAsia" w:hAnsi="Cambria Math"/>
+            </w:rPr>
+            <m:t>er</m:t>
+          </m:r>
+          <m:r>
+            <w:rPr>
+              <w:rFonts w:ascii="Cambria Math" w:eastAsiaTheme="minorEastAsia" w:hAnsi="Cambria Math"/>
+            </w:rPr>
+            <m:t xml:space="preserve"> </m:t>
+          </m:r>
+          <m:r>
+            <w:rPr>
+              <w:rFonts w:ascii="Cambria Math" w:eastAsiaTheme="minorEastAsia" w:hAnsi="Cambria Math"/>
+            </w:rPr>
+            <m:t>fare</m:t>
+          </m:r>
+          <m:r>
+            <w:rPr>
+              <w:rFonts w:ascii="Cambria Math" w:eastAsiaTheme="minorEastAsia" w:hAnsi="Cambria Math"/>
+            </w:rPr>
+            <m:t xml:space="preserve"> </m:t>
+          </m:r>
+          <m:r>
+            <w:rPr>
+              <w:rFonts w:ascii="Cambria Math" w:eastAsiaTheme="minorEastAsia" w:hAnsi="Cambria Math"/>
+            </w:rPr>
+            <m:t>for</m:t>
+          </m:r>
+          <m:r>
+            <w:rPr>
+              <w:rFonts w:ascii="Cambria Math" w:eastAsiaTheme="minorEastAsia" w:hAnsi="Cambria Math"/>
+            </w:rPr>
+            <m:t xml:space="preserve"> </m:t>
+          </m:r>
+          <m:r>
+            <w:rPr>
+              <w:rFonts w:ascii="Cambria Math" w:eastAsiaTheme="minorEastAsia" w:hAnsi="Cambria Math"/>
+            </w:rPr>
+            <m:t>bike</m:t>
+          </m:r>
+          <m:r>
+            <w:rPr>
+              <w:rFonts w:ascii="Cambria Math" w:eastAsiaTheme="minorEastAsia" w:hAnsi="Cambria Math"/>
+            </w:rPr>
+            <m:t xml:space="preserve"> </m:t>
+          </m:r>
+          <m:r>
+            <w:rPr>
+              <w:rFonts w:ascii="Cambria Math" w:eastAsiaTheme="minorEastAsia" w:hAnsi="Cambria Math"/>
+            </w:rPr>
+            <m:t>is</m:t>
+          </m:r>
+          <m:r>
+            <w:rPr>
+              <w:rFonts w:ascii="Cambria Math" w:eastAsiaTheme="minorEastAsia" w:hAnsi="Cambria Math"/>
+            </w:rPr>
+            <m:t xml:space="preserve"> </m:t>
+          </m:r>
+          <m:r>
+            <w:rPr>
+              <w:rFonts w:ascii="Cambria Math" w:eastAsiaTheme="minorEastAsia" w:hAnsi="Cambria Math"/>
+            </w:rPr>
+            <m:t>incurred</m:t>
+          </m:r>
+          <m:r>
+            <w:rPr>
+              <w:rFonts w:ascii="Cambria Math" w:eastAsiaTheme="minorEastAsia" w:hAnsi="Cambria Math"/>
+            </w:rPr>
+            <m:t xml:space="preserve"> </m:t>
+          </m:r>
+          <m:r>
+            <w:rPr>
+              <w:rFonts w:ascii="Cambria Math" w:eastAsiaTheme="minorEastAsia" w:hAnsi="Cambria Math"/>
+            </w:rPr>
+            <m:t>at</m:t>
+          </m:r>
+          <m:r>
+            <w:rPr>
+              <w:rFonts w:ascii="Cambria Math" w:eastAsiaTheme="minorEastAsia" w:hAnsi="Cambria Math"/>
+            </w:rPr>
+            <m:t xml:space="preserve"> </m:t>
+          </m:r>
+          <m:r>
+            <w:rPr>
+              <w:rFonts w:ascii="Cambria Math" w:eastAsiaTheme="minorEastAsia" w:hAnsi="Cambria Math"/>
+            </w:rPr>
+            <m:t>node</m:t>
+          </m:r>
+          <m:r>
+            <w:rPr>
+              <w:rFonts w:ascii="Cambria Math" w:eastAsiaTheme="minorEastAsia" w:hAnsi="Cambria Math"/>
+            </w:rPr>
+            <m:t xml:space="preserve"> </m:t>
+          </m:r>
+          <m:r>
+            <w:rPr>
+              <w:rFonts w:ascii="Cambria Math" w:eastAsiaTheme="minorEastAsia" w:hAnsi="Cambria Math"/>
+            </w:rPr>
+            <m:t>i</m:t>
           </m:r>
         </m:oMath>
       </m:oMathPara>
@@ -867,7 +1777,115 @@
                   <w:rPr>
                     <w:rFonts w:ascii="Cambria Math" w:hAnsi="Cambria Math"/>
                   </w:rPr>
-                  <m:t>Boolean, True if task is not done outside allotted time</m:t>
+                  <m:t>Boolean</m:t>
+                </m:r>
+                <m:r>
+                  <w:rPr>
+                    <w:rFonts w:ascii="Cambria Math" w:hAnsi="Cambria Math"/>
+                  </w:rPr>
+                  <m:t xml:space="preserve">, </m:t>
+                </m:r>
+                <m:r>
+                  <w:rPr>
+                    <w:rFonts w:ascii="Cambria Math" w:hAnsi="Cambria Math"/>
+                  </w:rPr>
+                  <m:t>True</m:t>
+                </m:r>
+                <m:r>
+                  <w:rPr>
+                    <w:rFonts w:ascii="Cambria Math" w:hAnsi="Cambria Math"/>
+                  </w:rPr>
+                  <m:t xml:space="preserve"> </m:t>
+                </m:r>
+                <m:r>
+                  <w:rPr>
+                    <w:rFonts w:ascii="Cambria Math" w:hAnsi="Cambria Math"/>
+                  </w:rPr>
+                  <m:t>if</m:t>
+                </m:r>
+                <m:r>
+                  <w:rPr>
+                    <w:rFonts w:ascii="Cambria Math" w:hAnsi="Cambria Math"/>
+                  </w:rPr>
+                  <m:t xml:space="preserve"> </m:t>
+                </m:r>
+                <m:r>
+                  <w:rPr>
+                    <w:rFonts w:ascii="Cambria Math" w:hAnsi="Cambria Math"/>
+                  </w:rPr>
+                  <m:t>task</m:t>
+                </m:r>
+                <m:r>
+                  <w:rPr>
+                    <w:rFonts w:ascii="Cambria Math" w:hAnsi="Cambria Math"/>
+                  </w:rPr>
+                  <m:t xml:space="preserve"> </m:t>
+                </m:r>
+                <m:r>
+                  <w:rPr>
+                    <w:rFonts w:ascii="Cambria Math" w:hAnsi="Cambria Math"/>
+                  </w:rPr>
+                  <m:t>is</m:t>
+                </m:r>
+                <m:r>
+                  <w:rPr>
+                    <w:rFonts w:ascii="Cambria Math" w:hAnsi="Cambria Math"/>
+                  </w:rPr>
+                  <m:t xml:space="preserve"> </m:t>
+                </m:r>
+                <m:r>
+                  <w:rPr>
+                    <w:rFonts w:ascii="Cambria Math" w:hAnsi="Cambria Math"/>
+                  </w:rPr>
+                  <m:t>not</m:t>
+                </m:r>
+                <m:r>
+                  <w:rPr>
+                    <w:rFonts w:ascii="Cambria Math" w:hAnsi="Cambria Math"/>
+                  </w:rPr>
+                  <m:t xml:space="preserve"> </m:t>
+                </m:r>
+                <m:r>
+                  <w:rPr>
+                    <w:rFonts w:ascii="Cambria Math" w:hAnsi="Cambria Math"/>
+                  </w:rPr>
+                  <m:t>done</m:t>
+                </m:r>
+                <m:r>
+                  <w:rPr>
+                    <w:rFonts w:ascii="Cambria Math" w:hAnsi="Cambria Math"/>
+                  </w:rPr>
+                  <m:t xml:space="preserve"> </m:t>
+                </m:r>
+                <m:r>
+                  <w:rPr>
+                    <w:rFonts w:ascii="Cambria Math" w:hAnsi="Cambria Math"/>
+                  </w:rPr>
+                  <m:t>outside</m:t>
+                </m:r>
+                <m:r>
+                  <w:rPr>
+                    <w:rFonts w:ascii="Cambria Math" w:hAnsi="Cambria Math"/>
+                  </w:rPr>
+                  <m:t xml:space="preserve"> </m:t>
+                </m:r>
+                <m:r>
+                  <w:rPr>
+                    <w:rFonts w:ascii="Cambria Math" w:hAnsi="Cambria Math"/>
+                  </w:rPr>
+                  <m:t>allotted</m:t>
+                </m:r>
+                <m:r>
+                  <w:rPr>
+                    <w:rFonts w:ascii="Cambria Math" w:hAnsi="Cambria Math"/>
+                  </w:rPr>
+                  <m:t xml:space="preserve"> </m:t>
+                </m:r>
+                <m:r>
+                  <w:rPr>
+                    <w:rFonts w:ascii="Cambria Math" w:hAnsi="Cambria Math"/>
+                  </w:rPr>
+                  <m:t>time</m:t>
                 </m:r>
               </m:e>
             </m:mr>
@@ -877,7 +1895,115 @@
                   <w:rPr>
                     <w:rFonts w:ascii="Cambria Math" w:hAnsi="Cambria Math"/>
                   </w:rPr>
-                  <m:t>Constrained to zero for tasks where this is</m:t>
+                  <m:t>Constrained</m:t>
+                </m:r>
+                <m:r>
+                  <w:rPr>
+                    <w:rFonts w:ascii="Cambria Math" w:hAnsi="Cambria Math"/>
+                  </w:rPr>
+                  <m:t xml:space="preserve"> </m:t>
+                </m:r>
+                <m:r>
+                  <w:rPr>
+                    <w:rFonts w:ascii="Cambria Math" w:hAnsi="Cambria Math"/>
+                  </w:rPr>
+                  <m:t>to</m:t>
+                </m:r>
+                <m:r>
+                  <w:rPr>
+                    <w:rFonts w:ascii="Cambria Math" w:hAnsi="Cambria Math"/>
+                  </w:rPr>
+                  <m:t xml:space="preserve"> </m:t>
+                </m:r>
+                <m:r>
+                  <w:rPr>
+                    <w:rFonts w:ascii="Cambria Math" w:hAnsi="Cambria Math"/>
+                  </w:rPr>
+                  <m:t>zero</m:t>
+                </m:r>
+                <m:r>
+                  <w:rPr>
+                    <w:rFonts w:ascii="Cambria Math" w:hAnsi="Cambria Math"/>
+                  </w:rPr>
+                  <m:t xml:space="preserve"> </m:t>
+                </m:r>
+                <m:r>
+                  <w:rPr>
+                    <w:rFonts w:ascii="Cambria Math" w:hAnsi="Cambria Math"/>
+                  </w:rPr>
+                  <m:t>for</m:t>
+                </m:r>
+                <m:r>
+                  <w:rPr>
+                    <w:rFonts w:ascii="Cambria Math" w:hAnsi="Cambria Math"/>
+                  </w:rPr>
+                  <m:t xml:space="preserve"> </m:t>
+                </m:r>
+                <m:r>
+                  <w:rPr>
+                    <w:rFonts w:ascii="Cambria Math" w:hAnsi="Cambria Math"/>
+                  </w:rPr>
+                  <m:t>tasks</m:t>
+                </m:r>
+                <m:r>
+                  <w:rPr>
+                    <w:rFonts w:ascii="Cambria Math" w:hAnsi="Cambria Math"/>
+                  </w:rPr>
+                  <m:t xml:space="preserve"> </m:t>
+                </m:r>
+                <m:r>
+                  <w:rPr>
+                    <w:rFonts w:ascii="Cambria Math" w:hAnsi="Cambria Math"/>
+                  </w:rPr>
+                  <m:t>w</m:t>
+                </m:r>
+                <m:r>
+                  <w:rPr>
+                    <w:rFonts w:ascii="Cambria Math" w:hAnsi="Cambria Math"/>
+                  </w:rPr>
+                  <m:t>h</m:t>
+                </m:r>
+                <m:r>
+                  <w:rPr>
+                    <w:rFonts w:ascii="Cambria Math" w:hAnsi="Cambria Math"/>
+                  </w:rPr>
+                  <m:t>ere</m:t>
+                </m:r>
+                <m:r>
+                  <w:rPr>
+                    <w:rFonts w:ascii="Cambria Math" w:hAnsi="Cambria Math"/>
+                  </w:rPr>
+                  <m:t xml:space="preserve"> </m:t>
+                </m:r>
+                <m:r>
+                  <w:rPr>
+                    <w:rFonts w:ascii="Cambria Math" w:hAnsi="Cambria Math"/>
+                  </w:rPr>
+                  <m:t>t</m:t>
+                </m:r>
+                <m:r>
+                  <w:rPr>
+                    <w:rFonts w:ascii="Cambria Math" w:hAnsi="Cambria Math"/>
+                  </w:rPr>
+                  <m:t>h</m:t>
+                </m:r>
+                <m:r>
+                  <w:rPr>
+                    <w:rFonts w:ascii="Cambria Math" w:hAnsi="Cambria Math"/>
+                  </w:rPr>
+                  <m:t>is</m:t>
+                </m:r>
+                <m:r>
+                  <w:rPr>
+                    <w:rFonts w:ascii="Cambria Math" w:hAnsi="Cambria Math"/>
+                  </w:rPr>
+                  <m:t xml:space="preserve"> </m:t>
+                </m:r>
+                <m:r>
+                  <w:rPr>
+                    <w:rFonts w:ascii="Cambria Math" w:hAnsi="Cambria Math"/>
+                  </w:rPr>
+                  <m:t>is</m:t>
                 </m:r>
                 <m:sSup>
                   <m:sSupPr>
@@ -909,7 +2035,31 @@
                   <w:rPr>
                     <w:rFonts w:ascii="Cambria Math" w:hAnsi="Cambria Math"/>
                   </w:rPr>
-                  <m:t>t an option</m:t>
+                  <m:t>t</m:t>
+                </m:r>
+                <m:r>
+                  <w:rPr>
+                    <w:rFonts w:ascii="Cambria Math" w:hAnsi="Cambria Math"/>
+                  </w:rPr>
+                  <m:t xml:space="preserve"> </m:t>
+                </m:r>
+                <m:r>
+                  <w:rPr>
+                    <w:rFonts w:ascii="Cambria Math" w:hAnsi="Cambria Math"/>
+                  </w:rPr>
+                  <m:t>an</m:t>
+                </m:r>
+                <m:r>
+                  <w:rPr>
+                    <w:rFonts w:ascii="Cambria Math" w:hAnsi="Cambria Math"/>
+                  </w:rPr>
+                  <m:t xml:space="preserve"> </m:t>
+                </m:r>
+                <m:r>
+                  <w:rPr>
+                    <w:rFonts w:ascii="Cambria Math" w:hAnsi="Cambria Math"/>
+                  </w:rPr>
+                  <m:t>option</m:t>
                 </m:r>
               </m:e>
             </m:mr>
@@ -989,7 +2139,133 @@
             <w:rPr>
               <w:rFonts w:ascii="Cambria Math" w:hAnsi="Cambria Math"/>
             </w:rPr>
-            <m:t>→Boolean whether node i is serviced by person p</m:t>
+            <m:t>→</m:t>
+          </m:r>
+          <m:r>
+            <w:rPr>
+              <w:rFonts w:ascii="Cambria Math" w:hAnsi="Cambria Math"/>
+            </w:rPr>
+            <m:t>Boolean</m:t>
+          </m:r>
+          <m:r>
+            <w:rPr>
+              <w:rFonts w:ascii="Cambria Math" w:hAnsi="Cambria Math"/>
+            </w:rPr>
+            <m:t xml:space="preserve"> </m:t>
+          </m:r>
+          <m:r>
+            <w:rPr>
+              <w:rFonts w:ascii="Cambria Math" w:hAnsi="Cambria Math"/>
+            </w:rPr>
+            <m:t>w</m:t>
+          </m:r>
+          <m:r>
+            <w:rPr>
+              <w:rFonts w:ascii="Cambria Math" w:hAnsi="Cambria Math"/>
+            </w:rPr>
+            <m:t>h</m:t>
+          </m:r>
+          <m:r>
+            <w:rPr>
+              <w:rFonts w:ascii="Cambria Math" w:hAnsi="Cambria Math"/>
+            </w:rPr>
+            <m:t>et</m:t>
+          </m:r>
+          <m:r>
+            <w:rPr>
+              <w:rFonts w:ascii="Cambria Math" w:hAnsi="Cambria Math"/>
+            </w:rPr>
+            <m:t>h</m:t>
+          </m:r>
+          <m:r>
+            <w:rPr>
+              <w:rFonts w:ascii="Cambria Math" w:hAnsi="Cambria Math"/>
+            </w:rPr>
+            <m:t>er</m:t>
+          </m:r>
+          <m:r>
+            <w:rPr>
+              <w:rFonts w:ascii="Cambria Math" w:hAnsi="Cambria Math"/>
+            </w:rPr>
+            <m:t xml:space="preserve"> </m:t>
+          </m:r>
+          <m:r>
+            <w:rPr>
+              <w:rFonts w:ascii="Cambria Math" w:hAnsi="Cambria Math"/>
+            </w:rPr>
+            <m:t>node</m:t>
+          </m:r>
+          <m:r>
+            <w:rPr>
+              <w:rFonts w:ascii="Cambria Math" w:hAnsi="Cambria Math"/>
+            </w:rPr>
+            <m:t xml:space="preserve"> </m:t>
+          </m:r>
+          <m:r>
+            <w:rPr>
+              <w:rFonts w:ascii="Cambria Math" w:hAnsi="Cambria Math"/>
+            </w:rPr>
+            <m:t>i</m:t>
+          </m:r>
+          <m:r>
+            <w:rPr>
+              <w:rFonts w:ascii="Cambria Math" w:hAnsi="Cambria Math"/>
+            </w:rPr>
+            <m:t xml:space="preserve"> </m:t>
+          </m:r>
+          <m:r>
+            <w:rPr>
+              <w:rFonts w:ascii="Cambria Math" w:hAnsi="Cambria Math"/>
+            </w:rPr>
+            <m:t>is</m:t>
+          </m:r>
+          <m:r>
+            <w:rPr>
+              <w:rFonts w:ascii="Cambria Math" w:hAnsi="Cambria Math"/>
+            </w:rPr>
+            <m:t xml:space="preserve"> </m:t>
+          </m:r>
+          <m:r>
+            <w:rPr>
+              <w:rFonts w:ascii="Cambria Math" w:hAnsi="Cambria Math"/>
+            </w:rPr>
+            <m:t>serviced</m:t>
+          </m:r>
+          <m:r>
+            <w:rPr>
+              <w:rFonts w:ascii="Cambria Math" w:hAnsi="Cambria Math"/>
+            </w:rPr>
+            <m:t xml:space="preserve"> </m:t>
+          </m:r>
+          <m:r>
+            <w:rPr>
+              <w:rFonts w:ascii="Cambria Math" w:hAnsi="Cambria Math"/>
+            </w:rPr>
+            <m:t>by</m:t>
+          </m:r>
+          <m:r>
+            <w:rPr>
+              <w:rFonts w:ascii="Cambria Math" w:hAnsi="Cambria Math"/>
+            </w:rPr>
+            <m:t xml:space="preserve"> </m:t>
+          </m:r>
+          <m:r>
+            <w:rPr>
+              <w:rFonts w:ascii="Cambria Math" w:hAnsi="Cambria Math"/>
+            </w:rPr>
+            <m:t>person</m:t>
+          </m:r>
+          <m:r>
+            <w:rPr>
+              <w:rFonts w:ascii="Cambria Math" w:hAnsi="Cambria Math"/>
+            </w:rPr>
+            <m:t xml:space="preserve"> </m:t>
+          </m:r>
+          <m:r>
+            <w:rPr>
+              <w:rFonts w:ascii="Cambria Math" w:hAnsi="Cambria Math"/>
+            </w:rPr>
+            <m:t>p</m:t>
           </m:r>
         </m:oMath>
       </m:oMathPara>
@@ -1066,7 +2342,139 @@
             <w:rPr>
               <w:rFonts w:ascii="Cambria Math" w:hAnsi="Cambria Math"/>
             </w:rPr>
-            <m:t>→Boolean whether node i requests service from person p</m:t>
+            <m:t>→</m:t>
+          </m:r>
+          <m:r>
+            <w:rPr>
+              <w:rFonts w:ascii="Cambria Math" w:hAnsi="Cambria Math"/>
+            </w:rPr>
+            <m:t>Boolean</m:t>
+          </m:r>
+          <m:r>
+            <w:rPr>
+              <w:rFonts w:ascii="Cambria Math" w:hAnsi="Cambria Math"/>
+            </w:rPr>
+            <m:t xml:space="preserve"> </m:t>
+          </m:r>
+          <m:r>
+            <w:rPr>
+              <w:rFonts w:ascii="Cambria Math" w:hAnsi="Cambria Math"/>
+            </w:rPr>
+            <m:t>w</m:t>
+          </m:r>
+          <m:r>
+            <w:rPr>
+              <w:rFonts w:ascii="Cambria Math" w:hAnsi="Cambria Math"/>
+            </w:rPr>
+            <m:t>h</m:t>
+          </m:r>
+          <m:r>
+            <w:rPr>
+              <w:rFonts w:ascii="Cambria Math" w:hAnsi="Cambria Math"/>
+            </w:rPr>
+            <m:t>et</m:t>
+          </m:r>
+          <m:r>
+            <w:rPr>
+              <w:rFonts w:ascii="Cambria Math" w:hAnsi="Cambria Math"/>
+            </w:rPr>
+            <m:t>h</m:t>
+          </m:r>
+          <m:r>
+            <w:rPr>
+              <w:rFonts w:ascii="Cambria Math" w:hAnsi="Cambria Math"/>
+            </w:rPr>
+            <m:t>er</m:t>
+          </m:r>
+          <m:r>
+            <w:rPr>
+              <w:rFonts w:ascii="Cambria Math" w:hAnsi="Cambria Math"/>
+            </w:rPr>
+            <m:t xml:space="preserve"> </m:t>
+          </m:r>
+          <m:r>
+            <w:rPr>
+              <w:rFonts w:ascii="Cambria Math" w:hAnsi="Cambria Math"/>
+            </w:rPr>
+            <m:t>node</m:t>
+          </m:r>
+          <m:r>
+            <w:rPr>
+              <w:rFonts w:ascii="Cambria Math" w:hAnsi="Cambria Math"/>
+            </w:rPr>
+            <m:t xml:space="preserve"> </m:t>
+          </m:r>
+          <m:r>
+            <w:rPr>
+              <w:rFonts w:ascii="Cambria Math" w:hAnsi="Cambria Math"/>
+            </w:rPr>
+            <m:t>i</m:t>
+          </m:r>
+          <m:r>
+            <w:rPr>
+              <w:rFonts w:ascii="Cambria Math" w:hAnsi="Cambria Math"/>
+            </w:rPr>
+            <m:t xml:space="preserve"> </m:t>
+          </m:r>
+          <m:r>
+            <w:rPr>
+              <w:rFonts w:ascii="Cambria Math" w:hAnsi="Cambria Math"/>
+            </w:rPr>
+            <m:t>reque</m:t>
+          </m:r>
+          <m:r>
+            <w:rPr>
+              <w:rFonts w:ascii="Cambria Math" w:hAnsi="Cambria Math"/>
+            </w:rPr>
+            <m:t>sts</m:t>
+          </m:r>
+          <m:r>
+            <w:rPr>
+              <w:rFonts w:ascii="Cambria Math" w:hAnsi="Cambria Math"/>
+            </w:rPr>
+            <m:t xml:space="preserve"> </m:t>
+          </m:r>
+          <m:r>
+            <w:rPr>
+              <w:rFonts w:ascii="Cambria Math" w:hAnsi="Cambria Math"/>
+            </w:rPr>
+            <m:t>service</m:t>
+          </m:r>
+          <m:r>
+            <w:rPr>
+              <w:rFonts w:ascii="Cambria Math" w:hAnsi="Cambria Math"/>
+            </w:rPr>
+            <m:t xml:space="preserve"> </m:t>
+          </m:r>
+          <m:r>
+            <w:rPr>
+              <w:rFonts w:ascii="Cambria Math" w:hAnsi="Cambria Math"/>
+            </w:rPr>
+            <m:t>from</m:t>
+          </m:r>
+          <m:r>
+            <w:rPr>
+              <w:rFonts w:ascii="Cambria Math" w:hAnsi="Cambria Math"/>
+            </w:rPr>
+            <m:t xml:space="preserve"> </m:t>
+          </m:r>
+          <m:r>
+            <w:rPr>
+              <w:rFonts w:ascii="Cambria Math" w:hAnsi="Cambria Math"/>
+            </w:rPr>
+            <m:t>person</m:t>
+          </m:r>
+          <m:r>
+            <w:rPr>
+              <w:rFonts w:ascii="Cambria Math" w:hAnsi="Cambria Math"/>
+            </w:rPr>
+            <m:t xml:space="preserve"> </m:t>
+          </m:r>
+          <m:r>
+            <w:rPr>
+              <w:rFonts w:ascii="Cambria Math" w:hAnsi="Cambria Math"/>
+            </w:rPr>
+            <m:t>p</m:t>
           </m:r>
         </m:oMath>
       </m:oMathPara>
@@ -1138,7 +2546,103 @@
             <w:rPr>
               <w:rFonts w:ascii="Cambria Math" w:hAnsi="Cambria Math"/>
             </w:rPr>
-            <m:t xml:space="preserve">→Boolean whether node i is person </m:t>
+            <m:t>→</m:t>
+          </m:r>
+          <m:r>
+            <w:rPr>
+              <w:rFonts w:ascii="Cambria Math" w:hAnsi="Cambria Math"/>
+            </w:rPr>
+            <m:t>Boolean</m:t>
+          </m:r>
+          <m:r>
+            <w:rPr>
+              <w:rFonts w:ascii="Cambria Math" w:hAnsi="Cambria Math"/>
+            </w:rPr>
+            <m:t xml:space="preserve"> </m:t>
+          </m:r>
+          <m:r>
+            <w:rPr>
+              <w:rFonts w:ascii="Cambria Math" w:hAnsi="Cambria Math"/>
+            </w:rPr>
+            <m:t>w</m:t>
+          </m:r>
+          <m:r>
+            <w:rPr>
+              <w:rFonts w:ascii="Cambria Math" w:hAnsi="Cambria Math"/>
+            </w:rPr>
+            <m:t>h</m:t>
+          </m:r>
+          <m:r>
+            <w:rPr>
+              <w:rFonts w:ascii="Cambria Math" w:hAnsi="Cambria Math"/>
+            </w:rPr>
+            <m:t>et</m:t>
+          </m:r>
+          <m:r>
+            <w:rPr>
+              <w:rFonts w:ascii="Cambria Math" w:hAnsi="Cambria Math"/>
+            </w:rPr>
+            <m:t>h</m:t>
+          </m:r>
+          <m:r>
+            <w:rPr>
+              <w:rFonts w:ascii="Cambria Math" w:hAnsi="Cambria Math"/>
+            </w:rPr>
+            <m:t>er</m:t>
+          </m:r>
+          <m:r>
+            <w:rPr>
+              <w:rFonts w:ascii="Cambria Math" w:hAnsi="Cambria Math"/>
+            </w:rPr>
+            <m:t xml:space="preserve"> </m:t>
+          </m:r>
+          <m:r>
+            <w:rPr>
+              <w:rFonts w:ascii="Cambria Math" w:hAnsi="Cambria Math"/>
+            </w:rPr>
+            <m:t>node</m:t>
+          </m:r>
+          <m:r>
+            <w:rPr>
+              <w:rFonts w:ascii="Cambria Math" w:hAnsi="Cambria Math"/>
+            </w:rPr>
+            <m:t xml:space="preserve"> </m:t>
+          </m:r>
+          <m:r>
+            <w:rPr>
+              <w:rFonts w:ascii="Cambria Math" w:hAnsi="Cambria Math"/>
+            </w:rPr>
+            <m:t>i</m:t>
+          </m:r>
+          <m:r>
+            <w:rPr>
+              <w:rFonts w:ascii="Cambria Math" w:hAnsi="Cambria Math"/>
+            </w:rPr>
+            <m:t xml:space="preserve"> </m:t>
+          </m:r>
+          <m:r>
+            <w:rPr>
+              <w:rFonts w:ascii="Cambria Math" w:hAnsi="Cambria Math"/>
+            </w:rPr>
+            <m:t>is</m:t>
+          </m:r>
+          <m:r>
+            <w:rPr>
+              <w:rFonts w:ascii="Cambria Math" w:hAnsi="Cambria Math"/>
+            </w:rPr>
+            <m:t xml:space="preserve"> </m:t>
+          </m:r>
+          <m:r>
+            <w:rPr>
+              <w:rFonts w:ascii="Cambria Math" w:hAnsi="Cambria Math"/>
+            </w:rPr>
+            <m:t>person</m:t>
+          </m:r>
+          <m:r>
+            <w:rPr>
+              <w:rFonts w:ascii="Cambria Math" w:hAnsi="Cambria Math"/>
+            </w:rPr>
+            <m:t xml:space="preserve"> </m:t>
           </m:r>
           <m:sSup>
             <m:sSupPr>
@@ -1170,10 +2674,170 @@
             <w:rPr>
               <w:rFonts w:ascii="Cambria Math" w:hAnsi="Cambria Math"/>
             </w:rPr>
-            <m:t>s home</m:t>
+            <m:t>s</m:t>
+          </m:r>
+          <m:r>
+            <w:rPr>
+              <w:rFonts w:ascii="Cambria Math" w:hAnsi="Cambria Math"/>
+            </w:rPr>
+            <m:t xml:space="preserve"> h</m:t>
+          </m:r>
+          <m:r>
+            <w:rPr>
+              <w:rFonts w:ascii="Cambria Math" w:hAnsi="Cambria Math"/>
+            </w:rPr>
+            <m:t>ome</m:t>
           </m:r>
         </m:oMath>
       </m:oMathPara>
+    </w:p>
+    <w:p>
+      <w:pPr>
+        <w:rPr>
+          <w:rFonts w:eastAsiaTheme="minorEastAsia"/>
+        </w:rPr>
+      </w:pPr>
+      <m:oMathPara>
+        <m:oMath>
+          <m:sSub>
+            <m:sSubPr>
+              <m:ctrlPr>
+                <w:rPr>
+                  <w:rFonts w:ascii="Cambria Math" w:eastAsiaTheme="minorEastAsia" w:hAnsi="Cambria Math"/>
+                  <w:i/>
+                </w:rPr>
+              </m:ctrlPr>
+            </m:sSubPr>
+            <m:e>
+              <m:r>
+                <w:rPr>
+                  <w:rFonts w:ascii="Cambria Math" w:eastAsiaTheme="minorEastAsia" w:hAnsi="Cambria Math"/>
+                </w:rPr>
+                <m:t>bikeQt</m:t>
+              </m:r>
+              <m:r>
+                <w:rPr>
+                  <w:rFonts w:ascii="Cambria Math" w:eastAsiaTheme="minorEastAsia" w:hAnsi="Cambria Math"/>
+                </w:rPr>
+                <m:t>y</m:t>
+              </m:r>
+            </m:e>
+            <m:sub>
+              <m:r>
+                <w:rPr>
+                  <w:rFonts w:ascii="Cambria Math" w:eastAsiaTheme="minorEastAsia" w:hAnsi="Cambria Math"/>
+                </w:rPr>
+                <m:t>i</m:t>
+              </m:r>
+              <m:r>
+                <w:rPr>
+                  <w:rFonts w:ascii="Cambria Math" w:eastAsiaTheme="minorEastAsia" w:hAnsi="Cambria Math"/>
+                </w:rPr>
+                <m:t>,bikePeriod</m:t>
+              </m:r>
+            </m:sub>
+          </m:sSub>
+          <m:r>
+            <w:rPr>
+              <w:rFonts w:ascii="Cambria Math" w:eastAsiaTheme="minorEastAsia" w:hAnsi="Cambria Math"/>
+            </w:rPr>
+            <m:t xml:space="preserve">=quantity of bikes available at node i at the </m:t>
+          </m:r>
+          <m:r>
+            <w:rPr>
+              <w:rFonts w:ascii="Cambria Math" w:eastAsiaTheme="minorEastAsia" w:hAnsi="Cambria Math"/>
+            </w:rPr>
+            <m:t>end</m:t>
+          </m:r>
+          <m:r>
+            <w:rPr>
+              <w:rFonts w:ascii="Cambria Math" w:eastAsiaTheme="minorEastAsia" w:hAnsi="Cambria Math"/>
+            </w:rPr>
+            <m:t xml:space="preserve"> of period i</m:t>
+          </m:r>
+        </m:oMath>
+      </m:oMathPara>
+    </w:p>
+    <w:p>
+      <w:pPr>
+        <w:rPr>
+          <w:rFonts w:eastAsiaTheme="minorEastAsia"/>
+        </w:rPr>
+      </w:pPr>
+      <m:oMathPara>
+        <m:oMath>
+          <m:sSub>
+            <m:sSubPr>
+              <m:ctrlPr>
+                <w:rPr>
+                  <w:rFonts w:ascii="Cambria Math" w:eastAsiaTheme="minorEastAsia" w:hAnsi="Cambria Math"/>
+                  <w:i/>
+                </w:rPr>
+              </m:ctrlPr>
+            </m:sSubPr>
+            <m:e>
+              <m:r>
+                <w:rPr>
+                  <w:rFonts w:ascii="Cambria Math" w:eastAsiaTheme="minorEastAsia" w:hAnsi="Cambria Math"/>
+                </w:rPr>
+                <m:t>bikeSpaces</m:t>
+              </m:r>
+            </m:e>
+            <m:sub>
+              <m:r>
+                <w:rPr>
+                  <w:rFonts w:ascii="Cambria Math" w:eastAsiaTheme="minorEastAsia" w:hAnsi="Cambria Math"/>
+                </w:rPr>
+                <m:t>i,bikePeriod</m:t>
+              </m:r>
+            </m:sub>
+          </m:sSub>
+          <m:r>
+            <w:rPr>
+              <w:rFonts w:ascii="Cambria Math" w:eastAsiaTheme="minorEastAsia" w:hAnsi="Cambria Math"/>
+            </w:rPr>
+            <m:t>=quantity of bike</m:t>
+          </m:r>
+          <m:r>
+            <w:rPr>
+              <w:rFonts w:ascii="Cambria Math" w:eastAsiaTheme="minorEastAsia" w:hAnsi="Cambria Math"/>
+            </w:rPr>
+            <m:t xml:space="preserve"> spaces</m:t>
+          </m:r>
+          <m:r>
+            <w:rPr>
+              <w:rFonts w:ascii="Cambria Math" w:eastAsiaTheme="minorEastAsia" w:hAnsi="Cambria Math"/>
+            </w:rPr>
+            <m:t xml:space="preserve"> available at node i at the </m:t>
+          </m:r>
+          <m:r>
+            <w:rPr>
+              <w:rFonts w:ascii="Cambria Math" w:eastAsiaTheme="minorEastAsia" w:hAnsi="Cambria Math"/>
+            </w:rPr>
+            <m:t xml:space="preserve">end </m:t>
+          </m:r>
+          <m:r>
+            <w:rPr>
+              <w:rFonts w:ascii="Cambria Math" w:eastAsiaTheme="minorEastAsia" w:hAnsi="Cambria Math"/>
+            </w:rPr>
+            <m:t>of period i</m:t>
+          </m:r>
+        </m:oMath>
+      </m:oMathPara>
+    </w:p>
+    <w:p>
+      <w:pPr>
+        <w:rPr>
+          <w:rFonts w:eastAsiaTheme="minorEastAsia"/>
+        </w:rPr>
+      </w:pPr>
+    </w:p>
+    <w:p>
+      <w:pPr>
+        <w:rPr>
+          <w:rFonts w:eastAsiaTheme="minorEastAsia"/>
+        </w:rPr>
+      </w:pPr>
     </w:p>
     <w:p>
       <w:pPr>
@@ -1258,7 +2922,97 @@
             <w:rPr>
               <w:rFonts w:ascii="Cambria Math" w:eastAsiaTheme="minorEastAsia" w:hAnsi="Cambria Math"/>
             </w:rPr>
-            <m:t>→ arrival time of person p at node i</m:t>
+            <m:t xml:space="preserve">→ </m:t>
+          </m:r>
+          <m:r>
+            <w:rPr>
+              <w:rFonts w:ascii="Cambria Math" w:eastAsiaTheme="minorEastAsia" w:hAnsi="Cambria Math"/>
+            </w:rPr>
+            <m:t>arrival</m:t>
+          </m:r>
+          <m:r>
+            <w:rPr>
+              <w:rFonts w:ascii="Cambria Math" w:eastAsiaTheme="minorEastAsia" w:hAnsi="Cambria Math"/>
+            </w:rPr>
+            <m:t xml:space="preserve"> </m:t>
+          </m:r>
+          <m:r>
+            <w:rPr>
+              <w:rFonts w:ascii="Cambria Math" w:eastAsiaTheme="minorEastAsia" w:hAnsi="Cambria Math"/>
+            </w:rPr>
+            <m:t>time</m:t>
+          </m:r>
+          <m:r>
+            <w:rPr>
+              <w:rFonts w:ascii="Cambria Math" w:eastAsiaTheme="minorEastAsia" w:hAnsi="Cambria Math"/>
+            </w:rPr>
+            <m:t xml:space="preserve"> </m:t>
+          </m:r>
+          <m:r>
+            <w:rPr>
+              <w:rFonts w:ascii="Cambria Math" w:eastAsiaTheme="minorEastAsia" w:hAnsi="Cambria Math"/>
+            </w:rPr>
+            <m:t>of</m:t>
+          </m:r>
+          <m:r>
+            <w:rPr>
+              <w:rFonts w:ascii="Cambria Math" w:eastAsiaTheme="minorEastAsia" w:hAnsi="Cambria Math"/>
+            </w:rPr>
+            <m:t xml:space="preserve"> </m:t>
+          </m:r>
+          <m:r>
+            <w:rPr>
+              <w:rFonts w:ascii="Cambria Math" w:eastAsiaTheme="minorEastAsia" w:hAnsi="Cambria Math"/>
+            </w:rPr>
+            <m:t>person</m:t>
+          </m:r>
+          <m:r>
+            <w:rPr>
+              <w:rFonts w:ascii="Cambria Math" w:eastAsiaTheme="minorEastAsia" w:hAnsi="Cambria Math"/>
+            </w:rPr>
+            <m:t xml:space="preserve"> </m:t>
+          </m:r>
+          <m:r>
+            <w:rPr>
+              <w:rFonts w:ascii="Cambria Math" w:eastAsiaTheme="minorEastAsia" w:hAnsi="Cambria Math"/>
+            </w:rPr>
+            <m:t>p</m:t>
+          </m:r>
+          <m:r>
+            <w:rPr>
+              <w:rFonts w:ascii="Cambria Math" w:eastAsiaTheme="minorEastAsia" w:hAnsi="Cambria Math"/>
+            </w:rPr>
+            <m:t xml:space="preserve"> </m:t>
+          </m:r>
+          <m:r>
+            <w:rPr>
+              <w:rFonts w:ascii="Cambria Math" w:eastAsiaTheme="minorEastAsia" w:hAnsi="Cambria Math"/>
+            </w:rPr>
+            <m:t>at</m:t>
+          </m:r>
+          <m:r>
+            <w:rPr>
+              <w:rFonts w:ascii="Cambria Math" w:eastAsiaTheme="minorEastAsia" w:hAnsi="Cambria Math"/>
+            </w:rPr>
+            <m:t xml:space="preserve"> </m:t>
+          </m:r>
+          <m:r>
+            <w:rPr>
+              <w:rFonts w:ascii="Cambria Math" w:eastAsiaTheme="minorEastAsia" w:hAnsi="Cambria Math"/>
+            </w:rPr>
+            <m:t>node</m:t>
+          </m:r>
+          <m:r>
+            <w:rPr>
+              <w:rFonts w:ascii="Cambria Math" w:eastAsiaTheme="minorEastAsia" w:hAnsi="Cambria Math"/>
+            </w:rPr>
+            <m:t xml:space="preserve"> </m:t>
+          </m:r>
+          <m:r>
+            <w:rPr>
+              <w:rFonts w:ascii="Cambria Math" w:eastAsiaTheme="minorEastAsia" w:hAnsi="Cambria Math"/>
+            </w:rPr>
+            <m:t>i</m:t>
           </m:r>
         </m:oMath>
       </m:oMathPara>
@@ -1301,7 +3055,85 @@
             <w:rPr>
               <w:rFonts w:ascii="Cambria Math" w:eastAsiaTheme="majorEastAsia" w:hAnsi="Cambria Math" w:cstheme="majorBidi"/>
             </w:rPr>
-            <m:t>→service and waiting time of a task</m:t>
+            <m:t>→</m:t>
+          </m:r>
+          <m:r>
+            <w:rPr>
+              <w:rFonts w:ascii="Cambria Math" w:eastAsiaTheme="majorEastAsia" w:hAnsi="Cambria Math" w:cstheme="majorBidi"/>
+            </w:rPr>
+            <m:t>service</m:t>
+          </m:r>
+          <m:r>
+            <w:rPr>
+              <w:rFonts w:ascii="Cambria Math" w:eastAsiaTheme="majorEastAsia" w:hAnsi="Cambria Math" w:cstheme="majorBidi"/>
+            </w:rPr>
+            <m:t xml:space="preserve"> </m:t>
+          </m:r>
+          <m:r>
+            <w:rPr>
+              <w:rFonts w:ascii="Cambria Math" w:eastAsiaTheme="majorEastAsia" w:hAnsi="Cambria Math" w:cstheme="majorBidi"/>
+            </w:rPr>
+            <m:t>and</m:t>
+          </m:r>
+          <m:r>
+            <w:rPr>
+              <w:rFonts w:ascii="Cambria Math" w:eastAsiaTheme="majorEastAsia" w:hAnsi="Cambria Math" w:cstheme="majorBidi"/>
+            </w:rPr>
+            <m:t xml:space="preserve"> </m:t>
+          </m:r>
+          <m:r>
+            <w:rPr>
+              <w:rFonts w:ascii="Cambria Math" w:eastAsiaTheme="majorEastAsia" w:hAnsi="Cambria Math" w:cstheme="majorBidi"/>
+            </w:rPr>
+            <m:t>waiting</m:t>
+          </m:r>
+          <m:r>
+            <w:rPr>
+              <w:rFonts w:ascii="Cambria Math" w:eastAsiaTheme="majorEastAsia" w:hAnsi="Cambria Math" w:cstheme="majorBidi"/>
+            </w:rPr>
+            <m:t xml:space="preserve"> </m:t>
+          </m:r>
+          <m:r>
+            <w:rPr>
+              <w:rFonts w:ascii="Cambria Math" w:eastAsiaTheme="majorEastAsia" w:hAnsi="Cambria Math" w:cstheme="majorBidi"/>
+            </w:rPr>
+            <m:t>time</m:t>
+          </m:r>
+          <m:r>
+            <w:rPr>
+              <w:rFonts w:ascii="Cambria Math" w:eastAsiaTheme="majorEastAsia" w:hAnsi="Cambria Math" w:cstheme="majorBidi"/>
+            </w:rPr>
+            <m:t xml:space="preserve"> </m:t>
+          </m:r>
+          <m:r>
+            <w:rPr>
+              <w:rFonts w:ascii="Cambria Math" w:eastAsiaTheme="majorEastAsia" w:hAnsi="Cambria Math" w:cstheme="majorBidi"/>
+            </w:rPr>
+            <m:t>of</m:t>
+          </m:r>
+          <m:r>
+            <w:rPr>
+              <w:rFonts w:ascii="Cambria Math" w:eastAsiaTheme="majorEastAsia" w:hAnsi="Cambria Math" w:cstheme="majorBidi"/>
+            </w:rPr>
+            <m:t xml:space="preserve"> </m:t>
+          </m:r>
+          <m:r>
+            <w:rPr>
+              <w:rFonts w:ascii="Cambria Math" w:eastAsiaTheme="majorEastAsia" w:hAnsi="Cambria Math" w:cstheme="majorBidi"/>
+            </w:rPr>
+            <m:t>a</m:t>
+          </m:r>
+          <m:r>
+            <w:rPr>
+              <w:rFonts w:ascii="Cambria Math" w:eastAsiaTheme="majorEastAsia" w:hAnsi="Cambria Math" w:cstheme="majorBidi"/>
+            </w:rPr>
+            <m:t xml:space="preserve"> </m:t>
+          </m:r>
+          <m:r>
+            <w:rPr>
+              <w:rFonts w:ascii="Cambria Math" w:eastAsiaTheme="majorEastAsia" w:hAnsi="Cambria Math" w:cstheme="majorBidi"/>
+            </w:rPr>
+            <m:t>task</m:t>
           </m:r>
         </m:oMath>
       </m:oMathPara>
@@ -1460,7 +3292,49 @@
             <w:rPr>
               <w:rFonts w:ascii="Cambria Math" w:eastAsiaTheme="majorEastAsia" w:hAnsi="Cambria Math" w:cstheme="majorBidi"/>
             </w:rPr>
-            <m:t>→cost of a task</m:t>
+            <m:t>→</m:t>
+          </m:r>
+          <m:r>
+            <w:rPr>
+              <w:rFonts w:ascii="Cambria Math" w:eastAsiaTheme="majorEastAsia" w:hAnsi="Cambria Math" w:cstheme="majorBidi"/>
+            </w:rPr>
+            <m:t>cost</m:t>
+          </m:r>
+          <m:r>
+            <w:rPr>
+              <w:rFonts w:ascii="Cambria Math" w:eastAsiaTheme="majorEastAsia" w:hAnsi="Cambria Math" w:cstheme="majorBidi"/>
+            </w:rPr>
+            <m:t xml:space="preserve"> </m:t>
+          </m:r>
+          <m:r>
+            <w:rPr>
+              <w:rFonts w:ascii="Cambria Math" w:eastAsiaTheme="majorEastAsia" w:hAnsi="Cambria Math" w:cstheme="majorBidi"/>
+            </w:rPr>
+            <m:t>of</m:t>
+          </m:r>
+          <m:r>
+            <w:rPr>
+              <w:rFonts w:ascii="Cambria Math" w:eastAsiaTheme="majorEastAsia" w:hAnsi="Cambria Math" w:cstheme="majorBidi"/>
+            </w:rPr>
+            <m:t xml:space="preserve"> </m:t>
+          </m:r>
+          <m:r>
+            <w:rPr>
+              <w:rFonts w:ascii="Cambria Math" w:eastAsiaTheme="majorEastAsia" w:hAnsi="Cambria Math" w:cstheme="majorBidi"/>
+            </w:rPr>
+            <m:t>a</m:t>
+          </m:r>
+          <m:r>
+            <w:rPr>
+              <w:rFonts w:ascii="Cambria Math" w:eastAsiaTheme="majorEastAsia" w:hAnsi="Cambria Math" w:cstheme="majorBidi"/>
+            </w:rPr>
+            <m:t xml:space="preserve"> </m:t>
+          </m:r>
+          <m:r>
+            <w:rPr>
+              <w:rFonts w:ascii="Cambria Math" w:eastAsiaTheme="majorEastAsia" w:hAnsi="Cambria Math" w:cstheme="majorBidi"/>
+            </w:rPr>
+            <m:t>task</m:t>
           </m:r>
         </m:oMath>
       </m:oMathPara>
@@ -1503,7 +3377,145 @@
             <w:rPr>
               <w:rFonts w:ascii="Cambria Math" w:eastAsiaTheme="minorEastAsia" w:hAnsi="Cambria Math"/>
             </w:rPr>
-            <m:t>→the time required to travel down arc ij via mode m</m:t>
+            <m:t>→</m:t>
+          </m:r>
+          <m:r>
+            <w:rPr>
+              <w:rFonts w:ascii="Cambria Math" w:eastAsiaTheme="minorEastAsia" w:hAnsi="Cambria Math"/>
+            </w:rPr>
+            <m:t>t</m:t>
+          </m:r>
+          <m:r>
+            <w:rPr>
+              <w:rFonts w:ascii="Cambria Math" w:eastAsiaTheme="minorEastAsia" w:hAnsi="Cambria Math"/>
+            </w:rPr>
+            <m:t>h</m:t>
+          </m:r>
+          <m:r>
+            <w:rPr>
+              <w:rFonts w:ascii="Cambria Math" w:eastAsiaTheme="minorEastAsia" w:hAnsi="Cambria Math"/>
+            </w:rPr>
+            <m:t>e</m:t>
+          </m:r>
+          <m:r>
+            <w:rPr>
+              <w:rFonts w:ascii="Cambria Math" w:eastAsiaTheme="minorEastAsia" w:hAnsi="Cambria Math"/>
+            </w:rPr>
+            <m:t xml:space="preserve"> </m:t>
+          </m:r>
+          <m:r>
+            <w:rPr>
+              <w:rFonts w:ascii="Cambria Math" w:eastAsiaTheme="minorEastAsia" w:hAnsi="Cambria Math"/>
+            </w:rPr>
+            <m:t>time</m:t>
+          </m:r>
+          <m:r>
+            <w:rPr>
+              <w:rFonts w:ascii="Cambria Math" w:eastAsiaTheme="minorEastAsia" w:hAnsi="Cambria Math"/>
+            </w:rPr>
+            <m:t xml:space="preserve"> </m:t>
+          </m:r>
+          <m:r>
+            <w:rPr>
+              <w:rFonts w:ascii="Cambria Math" w:eastAsiaTheme="minorEastAsia" w:hAnsi="Cambria Math"/>
+            </w:rPr>
+            <m:t>required</m:t>
+          </m:r>
+          <m:r>
+            <w:rPr>
+              <w:rFonts w:ascii="Cambria Math" w:eastAsiaTheme="minorEastAsia" w:hAnsi="Cambria Math"/>
+            </w:rPr>
+            <m:t xml:space="preserve"> </m:t>
+          </m:r>
+          <m:r>
+            <w:rPr>
+              <w:rFonts w:ascii="Cambria Math" w:eastAsiaTheme="minorEastAsia" w:hAnsi="Cambria Math"/>
+            </w:rPr>
+            <m:t>to</m:t>
+          </m:r>
+          <m:r>
+            <w:rPr>
+              <w:rFonts w:ascii="Cambria Math" w:eastAsiaTheme="minorEastAsia" w:hAnsi="Cambria Math"/>
+            </w:rPr>
+            <m:t xml:space="preserve"> </m:t>
+          </m:r>
+          <m:r>
+            <w:rPr>
+              <w:rFonts w:ascii="Cambria Math" w:eastAsiaTheme="minorEastAsia" w:hAnsi="Cambria Math"/>
+            </w:rPr>
+            <m:t>travel</m:t>
+          </m:r>
+          <m:r>
+            <w:rPr>
+              <w:rFonts w:ascii="Cambria Math" w:eastAsiaTheme="minorEastAsia" w:hAnsi="Cambria Math"/>
+            </w:rPr>
+            <m:t xml:space="preserve"> </m:t>
+          </m:r>
+          <m:r>
+            <w:rPr>
+              <w:rFonts w:ascii="Cambria Math" w:eastAsiaTheme="minorEastAsia" w:hAnsi="Cambria Math"/>
+            </w:rPr>
+            <m:t>down</m:t>
+          </m:r>
+          <m:r>
+            <w:rPr>
+              <w:rFonts w:ascii="Cambria Math" w:eastAsiaTheme="minorEastAsia" w:hAnsi="Cambria Math"/>
+            </w:rPr>
+            <m:t xml:space="preserve"> </m:t>
+          </m:r>
+          <m:r>
+            <w:rPr>
+              <w:rFonts w:ascii="Cambria Math" w:eastAsiaTheme="minorEastAsia" w:hAnsi="Cambria Math"/>
+            </w:rPr>
+            <m:t>arc</m:t>
+          </m:r>
+          <m:r>
+            <w:rPr>
+              <w:rFonts w:ascii="Cambria Math" w:eastAsiaTheme="minorEastAsia" w:hAnsi="Cambria Math"/>
+            </w:rPr>
+            <m:t xml:space="preserve"> </m:t>
+          </m:r>
+          <m:r>
+            <w:rPr>
+              <w:rFonts w:ascii="Cambria Math" w:eastAsiaTheme="minorEastAsia" w:hAnsi="Cambria Math"/>
+            </w:rPr>
+            <m:t>ij</m:t>
+          </m:r>
+          <m:r>
+            <w:rPr>
+              <w:rFonts w:ascii="Cambria Math" w:eastAsiaTheme="minorEastAsia" w:hAnsi="Cambria Math"/>
+            </w:rPr>
+            <m:t xml:space="preserve"> </m:t>
+          </m:r>
+          <m:r>
+            <w:rPr>
+              <w:rFonts w:ascii="Cambria Math" w:eastAsiaTheme="minorEastAsia" w:hAnsi="Cambria Math"/>
+            </w:rPr>
+            <m:t>via</m:t>
+          </m:r>
+          <m:r>
+            <w:rPr>
+              <w:rFonts w:ascii="Cambria Math" w:eastAsiaTheme="minorEastAsia" w:hAnsi="Cambria Math"/>
+            </w:rPr>
+            <m:t xml:space="preserve"> </m:t>
+          </m:r>
+          <m:r>
+            <w:rPr>
+              <w:rFonts w:ascii="Cambria Math" w:eastAsiaTheme="minorEastAsia" w:hAnsi="Cambria Math"/>
+            </w:rPr>
+            <m:t>mode</m:t>
+          </m:r>
+          <m:r>
+            <w:rPr>
+              <w:rFonts w:ascii="Cambria Math" w:eastAsiaTheme="minorEastAsia" w:hAnsi="Cambria Math"/>
+            </w:rPr>
+            <m:t xml:space="preserve"> </m:t>
+          </m:r>
+          <m:r>
+            <w:rPr>
+              <w:rFonts w:ascii="Cambria Math" w:eastAsiaTheme="minorEastAsia" w:hAnsi="Cambria Math"/>
+            </w:rPr>
+            <m:t>m</m:t>
           </m:r>
         </m:oMath>
       </m:oMathPara>
@@ -1520,7 +3532,6 @@
             <w:rPr>
               <w:rFonts w:ascii="Cambria Math" w:eastAsiaTheme="minorEastAsia" w:hAnsi="Cambria Math"/>
             </w:rPr>
-            <w:lastRenderedPageBreak/>
             <m:t>DTim</m:t>
           </m:r>
           <m:sSub>
@@ -1668,7 +3679,157 @@
             <w:rPr>
               <w:rFonts w:ascii="Cambria Math" w:hAnsi="Cambria Math"/>
             </w:rPr>
-            <m:t>→ Additional time required for task if not done within allotted time window</m:t>
+            <m:t xml:space="preserve">→ </m:t>
+          </m:r>
+          <m:r>
+            <w:rPr>
+              <w:rFonts w:ascii="Cambria Math" w:hAnsi="Cambria Math"/>
+            </w:rPr>
+            <m:t>Additional</m:t>
+          </m:r>
+          <m:r>
+            <w:rPr>
+              <w:rFonts w:ascii="Cambria Math" w:hAnsi="Cambria Math"/>
+            </w:rPr>
+            <m:t xml:space="preserve"> </m:t>
+          </m:r>
+          <m:r>
+            <w:rPr>
+              <w:rFonts w:ascii="Cambria Math" w:hAnsi="Cambria Math"/>
+            </w:rPr>
+            <m:t>time</m:t>
+          </m:r>
+          <m:r>
+            <w:rPr>
+              <w:rFonts w:ascii="Cambria Math" w:hAnsi="Cambria Math"/>
+            </w:rPr>
+            <m:t xml:space="preserve"> </m:t>
+          </m:r>
+          <m:r>
+            <w:rPr>
+              <w:rFonts w:ascii="Cambria Math" w:hAnsi="Cambria Math"/>
+            </w:rPr>
+            <m:t>required</m:t>
+          </m:r>
+          <m:r>
+            <w:rPr>
+              <w:rFonts w:ascii="Cambria Math" w:hAnsi="Cambria Math"/>
+            </w:rPr>
+            <m:t xml:space="preserve"> </m:t>
+          </m:r>
+          <m:r>
+            <w:rPr>
+              <w:rFonts w:ascii="Cambria Math" w:hAnsi="Cambria Math"/>
+            </w:rPr>
+            <m:t>for</m:t>
+          </m:r>
+          <m:r>
+            <w:rPr>
+              <w:rFonts w:ascii="Cambria Math" w:hAnsi="Cambria Math"/>
+            </w:rPr>
+            <m:t xml:space="preserve"> </m:t>
+          </m:r>
+          <m:r>
+            <w:rPr>
+              <w:rFonts w:ascii="Cambria Math" w:hAnsi="Cambria Math"/>
+            </w:rPr>
+            <m:t>task</m:t>
+          </m:r>
+          <m:r>
+            <w:rPr>
+              <w:rFonts w:ascii="Cambria Math" w:hAnsi="Cambria Math"/>
+            </w:rPr>
+            <m:t xml:space="preserve"> </m:t>
+          </m:r>
+          <m:r>
+            <w:rPr>
+              <w:rFonts w:ascii="Cambria Math" w:hAnsi="Cambria Math"/>
+            </w:rPr>
+            <m:t>if</m:t>
+          </m:r>
+          <m:r>
+            <w:rPr>
+              <w:rFonts w:ascii="Cambria Math" w:hAnsi="Cambria Math"/>
+            </w:rPr>
+            <m:t xml:space="preserve"> </m:t>
+          </m:r>
+          <m:r>
+            <w:rPr>
+              <w:rFonts w:ascii="Cambria Math" w:hAnsi="Cambria Math"/>
+            </w:rPr>
+            <m:t>not</m:t>
+          </m:r>
+          <m:r>
+            <w:rPr>
+              <w:rFonts w:ascii="Cambria Math" w:hAnsi="Cambria Math"/>
+            </w:rPr>
+            <m:t xml:space="preserve"> </m:t>
+          </m:r>
+          <m:r>
+            <w:rPr>
+              <w:rFonts w:ascii="Cambria Math" w:hAnsi="Cambria Math"/>
+            </w:rPr>
+            <m:t>done</m:t>
+          </m:r>
+          <m:r>
+            <w:rPr>
+              <w:rFonts w:ascii="Cambria Math" w:hAnsi="Cambria Math"/>
+            </w:rPr>
+            <m:t xml:space="preserve"> </m:t>
+          </m:r>
+          <m:r>
+            <w:rPr>
+              <w:rFonts w:ascii="Cambria Math" w:hAnsi="Cambria Math"/>
+            </w:rPr>
+            <m:t>wit</m:t>
+          </m:r>
+          <m:r>
+            <w:rPr>
+              <w:rFonts w:ascii="Cambria Math" w:hAnsi="Cambria Math"/>
+            </w:rPr>
+            <m:t>h</m:t>
+          </m:r>
+          <m:r>
+            <w:rPr>
+              <w:rFonts w:ascii="Cambria Math" w:hAnsi="Cambria Math"/>
+            </w:rPr>
+            <m:t>in</m:t>
+          </m:r>
+          <m:r>
+            <w:rPr>
+              <w:rFonts w:ascii="Cambria Math" w:hAnsi="Cambria Math"/>
+            </w:rPr>
+            <m:t xml:space="preserve"> </m:t>
+          </m:r>
+          <m:r>
+            <w:rPr>
+              <w:rFonts w:ascii="Cambria Math" w:hAnsi="Cambria Math"/>
+            </w:rPr>
+            <m:t>allotted</m:t>
+          </m:r>
+          <m:r>
+            <w:rPr>
+              <w:rFonts w:ascii="Cambria Math" w:hAnsi="Cambria Math"/>
+            </w:rPr>
+            <m:t xml:space="preserve"> </m:t>
+          </m:r>
+          <m:r>
+            <w:rPr>
+              <w:rFonts w:ascii="Cambria Math" w:hAnsi="Cambria Math"/>
+            </w:rPr>
+            <m:t>time</m:t>
+          </m:r>
+          <m:r>
+            <w:rPr>
+              <w:rFonts w:ascii="Cambria Math" w:hAnsi="Cambria Math"/>
+            </w:rPr>
+            <m:t xml:space="preserve"> </m:t>
+          </m:r>
+          <m:r>
+            <w:rPr>
+              <w:rFonts w:ascii="Cambria Math" w:hAnsi="Cambria Math"/>
+            </w:rPr>
+            <m:t>window</m:t>
           </m:r>
         </m:oMath>
       </m:oMathPara>
@@ -1777,6 +3938,694 @@
           <w:iCs/>
         </w:rPr>
         <w:t>]</w:t>
+      </w:r>
+    </w:p>
+    <w:p>
+      <m:oMathPara>
+        <m:oMath>
+          <m:nary>
+            <m:naryPr>
+              <m:chr m:val="∑"/>
+              <m:limLoc m:val="undOvr"/>
+              <m:supHide m:val="1"/>
+              <m:ctrlPr>
+                <w:rPr>
+                  <w:rFonts w:ascii="Cambria Math" w:hAnsi="Cambria Math"/>
+                  <w:i/>
+                </w:rPr>
+              </m:ctrlPr>
+            </m:naryPr>
+            <m:sub>
+              <m:d>
+                <m:dPr>
+                  <m:ctrlPr>
+                    <w:rPr>
+                      <w:rFonts w:ascii="Cambria Math" w:hAnsi="Cambria Math"/>
+                      <w:i/>
+                    </w:rPr>
+                  </m:ctrlPr>
+                </m:dPr>
+                <m:e>
+                  <m:r>
+                    <w:rPr>
+                      <w:rFonts w:ascii="Cambria Math" w:hAnsi="Cambria Math"/>
+                    </w:rPr>
+                    <m:t>i</m:t>
+                  </m:r>
+                  <m:r>
+                    <w:rPr>
+                      <w:rFonts w:ascii="Cambria Math" w:hAnsi="Cambria Math"/>
+                    </w:rPr>
+                    <m:t>,</m:t>
+                  </m:r>
+                  <m:r>
+                    <w:rPr>
+                      <w:rFonts w:ascii="Cambria Math" w:hAnsi="Cambria Math"/>
+                    </w:rPr>
+                    <m:t>j</m:t>
+                  </m:r>
+                </m:e>
+              </m:d>
+              <m:r>
+                <w:rPr>
+                  <w:rFonts w:ascii="Cambria Math" w:hAnsi="Cambria Math"/>
+                </w:rPr>
+                <m:t>∈</m:t>
+              </m:r>
+              <m:sSup>
+                <m:sSupPr>
+                  <m:ctrlPr>
+                    <w:rPr>
+                      <w:rFonts w:ascii="Cambria Math" w:hAnsi="Cambria Math"/>
+                      <w:i/>
+                    </w:rPr>
+                  </m:ctrlPr>
+                </m:sSupPr>
+                <m:e>
+                  <m:r>
+                    <w:rPr>
+                      <w:rFonts w:ascii="Cambria Math" w:hAnsi="Cambria Math"/>
+                    </w:rPr>
+                    <m:t>δ</m:t>
+                  </m:r>
+                </m:e>
+                <m:sup>
+                  <m:r>
+                    <w:rPr>
+                      <w:rFonts w:ascii="Cambria Math" w:hAnsi="Cambria Math"/>
+                    </w:rPr>
+                    <m:t>-</m:t>
+                  </m:r>
+                </m:sup>
+              </m:sSup>
+              <m:r>
+                <w:rPr>
+                  <w:rFonts w:ascii="Cambria Math" w:hAnsi="Cambria Math"/>
+                </w:rPr>
+                <m:t>(</m:t>
+              </m:r>
+              <m:r>
+                <w:rPr>
+                  <w:rFonts w:ascii="Cambria Math" w:hAnsi="Cambria Math"/>
+                </w:rPr>
+                <m:t>j</m:t>
+              </m:r>
+              <m:r>
+                <w:rPr>
+                  <w:rFonts w:ascii="Cambria Math" w:hAnsi="Cambria Math"/>
+                </w:rPr>
+                <m:t>)</m:t>
+              </m:r>
+            </m:sub>
+            <m:sup/>
+            <m:e>
+              <m:nary>
+                <m:naryPr>
+                  <m:chr m:val="∑"/>
+                  <m:limLoc m:val="undOvr"/>
+                  <m:supHide m:val="1"/>
+                  <m:ctrlPr>
+                    <w:rPr>
+                      <w:rFonts w:ascii="Cambria Math" w:hAnsi="Cambria Math"/>
+                      <w:i/>
+                    </w:rPr>
+                  </m:ctrlPr>
+                </m:naryPr>
+                <m:sub>
+                  <m:r>
+                    <w:rPr>
+                      <w:rFonts w:ascii="Cambria Math" w:hAnsi="Cambria Math"/>
+                    </w:rPr>
+                    <m:t>m</m:t>
+                  </m:r>
+                  <m:r>
+                    <w:rPr>
+                      <w:rFonts w:ascii="Cambria Math" w:hAnsi="Cambria Math"/>
+                    </w:rPr>
+                    <m:t>∈</m:t>
+                  </m:r>
+                  <m:r>
+                    <w:rPr>
+                      <w:rFonts w:ascii="Cambria Math" w:hAnsi="Cambria Math"/>
+                    </w:rPr>
+                    <m:t>M</m:t>
+                  </m:r>
+                </m:sub>
+                <m:sup/>
+                <m:e>
+                  <m:sSubSup>
+                    <m:sSubSupPr>
+                      <m:ctrlPr>
+                        <w:rPr>
+                          <w:rFonts w:ascii="Cambria Math" w:hAnsi="Cambria Math"/>
+                          <w:i/>
+                        </w:rPr>
+                      </m:ctrlPr>
+                    </m:sSubSupPr>
+                    <m:e>
+                      <m:r>
+                        <w:rPr>
+                          <w:rFonts w:ascii="Cambria Math" w:hAnsi="Cambria Math"/>
+                        </w:rPr>
+                        <m:t>x</m:t>
+                      </m:r>
+                    </m:e>
+                    <m:sub>
+                      <m:r>
+                        <w:rPr>
+                          <w:rFonts w:ascii="Cambria Math" w:hAnsi="Cambria Math"/>
+                        </w:rPr>
+                        <m:t>ijm</m:t>
+                      </m:r>
+                    </m:sub>
+                    <m:sup>
+                      <m:r>
+                        <w:rPr>
+                          <w:rFonts w:ascii="Cambria Math" w:hAnsi="Cambria Math"/>
+                        </w:rPr>
+                        <m:t>p</m:t>
+                      </m:r>
+                    </m:sup>
+                  </m:sSubSup>
+                </m:e>
+              </m:nary>
+            </m:e>
+          </m:nary>
+          <m:r>
+            <w:rPr>
+              <w:rFonts w:ascii="Cambria Math" w:eastAsiaTheme="minorEastAsia" w:hAnsi="Cambria Math"/>
+            </w:rPr>
+            <m:t>≥0.5 (</m:t>
+          </m:r>
+          <m:sSubSup>
+            <m:sSubSupPr>
+              <m:ctrlPr>
+                <w:rPr>
+                  <w:rFonts w:ascii="Cambria Math" w:hAnsi="Cambria Math"/>
+                  <w:i/>
+                </w:rPr>
+              </m:ctrlPr>
+            </m:sSubSupPr>
+            <m:e>
+              <m:r>
+                <w:rPr>
+                  <w:rFonts w:ascii="Cambria Math" w:hAnsi="Cambria Math"/>
+                </w:rPr>
+                <m:t>y</m:t>
+              </m:r>
+            </m:e>
+            <m:sub>
+              <m:r>
+                <w:rPr>
+                  <w:rFonts w:ascii="Cambria Math" w:hAnsi="Cambria Math"/>
+                </w:rPr>
+                <m:t>j</m:t>
+              </m:r>
+            </m:sub>
+            <m:sup>
+              <m:r>
+                <w:rPr>
+                  <w:rFonts w:ascii="Cambria Math" w:hAnsi="Cambria Math"/>
+                </w:rPr>
+                <m:t>p</m:t>
+              </m:r>
+            </m:sup>
+          </m:sSubSup>
+          <m:r>
+            <w:rPr>
+              <w:rFonts w:ascii="Cambria Math" w:hAnsi="Cambria Math"/>
+            </w:rPr>
+            <m:t>+</m:t>
+          </m:r>
+          <m:sSubSup>
+            <m:sSubSupPr>
+              <m:ctrlPr>
+                <w:rPr>
+                  <w:rFonts w:ascii="Cambria Math" w:hAnsi="Cambria Math"/>
+                  <w:i/>
+                </w:rPr>
+              </m:ctrlPr>
+            </m:sSubSupPr>
+            <m:e>
+              <m:r>
+                <w:rPr>
+                  <w:rFonts w:ascii="Cambria Math" w:hAnsi="Cambria Math"/>
+                </w:rPr>
+                <m:t>h</m:t>
+              </m:r>
+            </m:e>
+            <m:sub>
+              <m:r>
+                <w:rPr>
+                  <w:rFonts w:ascii="Cambria Math" w:hAnsi="Cambria Math"/>
+                </w:rPr>
+                <m:t>j</m:t>
+              </m:r>
+            </m:sub>
+            <m:sup>
+              <m:r>
+                <w:rPr>
+                  <w:rFonts w:ascii="Cambria Math" w:hAnsi="Cambria Math"/>
+                </w:rPr>
+                <m:t>p</m:t>
+              </m:r>
+            </m:sup>
+          </m:sSubSup>
+          <m:r>
+            <w:rPr>
+              <w:rFonts w:ascii="Cambria Math" w:hAnsi="Cambria Math"/>
+            </w:rPr>
+            <m:t xml:space="preserve">)         </m:t>
+          </m:r>
+          <m:r>
+            <w:rPr>
+              <w:rFonts w:ascii="Cambria Math" w:hAnsi="Cambria Math"/>
+            </w:rPr>
+            <m:t>i</m:t>
+          </m:r>
+          <m:r>
+            <w:rPr>
+              <w:rFonts w:ascii="Cambria Math" w:hAnsi="Cambria Math"/>
+            </w:rPr>
+            <m:t>∈</m:t>
+          </m:r>
+          <m:r>
+            <w:rPr>
+              <w:rFonts w:ascii="Cambria Math" w:hAnsi="Cambria Math"/>
+            </w:rPr>
+            <m:t>A</m:t>
+          </m:r>
+          <m:r>
+            <w:rPr>
+              <w:rFonts w:ascii="Cambria Math" w:hAnsi="Cambria Math"/>
+            </w:rPr>
+            <m:t xml:space="preserve">, </m:t>
+          </m:r>
+          <m:r>
+            <w:rPr>
+              <w:rFonts w:ascii="Cambria Math" w:hAnsi="Cambria Math"/>
+            </w:rPr>
+            <m:t>j</m:t>
+          </m:r>
+          <m:r>
+            <w:rPr>
+              <w:rFonts w:ascii="Cambria Math" w:hAnsi="Cambria Math"/>
+            </w:rPr>
+            <m:t>∈</m:t>
+          </m:r>
+          <m:r>
+            <w:rPr>
+              <w:rFonts w:ascii="Cambria Math" w:hAnsi="Cambria Math"/>
+            </w:rPr>
+            <m:t>A</m:t>
+          </m:r>
+          <m:r>
+            <w:rPr>
+              <w:rFonts w:ascii="Cambria Math" w:hAnsi="Cambria Math"/>
+            </w:rPr>
+            <m:t xml:space="preserve">, </m:t>
+          </m:r>
+          <m:r>
+            <w:rPr>
+              <w:rFonts w:ascii="Cambria Math" w:hAnsi="Cambria Math"/>
+            </w:rPr>
+            <m:t>p</m:t>
+          </m:r>
+          <m:r>
+            <w:rPr>
+              <w:rFonts w:ascii="Cambria Math" w:hAnsi="Cambria Math"/>
+            </w:rPr>
+            <m:t>∈</m:t>
+          </m:r>
+          <m:r>
+            <w:rPr>
+              <w:rFonts w:ascii="Cambria Math" w:hAnsi="Cambria Math"/>
+            </w:rPr>
+            <m:t>P</m:t>
+          </m:r>
+        </m:oMath>
+      </m:oMathPara>
+    </w:p>
+    <w:p>
+      <w:pPr>
+        <w:rPr>
+          <w:rFonts w:eastAsiaTheme="minorEastAsia"/>
+        </w:rPr>
+      </w:pPr>
+      <m:oMathPara>
+        <m:oMath>
+          <m:nary>
+            <m:naryPr>
+              <m:chr m:val="∑"/>
+              <m:limLoc m:val="undOvr"/>
+              <m:supHide m:val="1"/>
+              <m:ctrlPr>
+                <w:rPr>
+                  <w:rFonts w:ascii="Cambria Math" w:hAnsi="Cambria Math"/>
+                  <w:i/>
+                </w:rPr>
+              </m:ctrlPr>
+            </m:naryPr>
+            <m:sub>
+              <m:d>
+                <m:dPr>
+                  <m:ctrlPr>
+                    <w:rPr>
+                      <w:rFonts w:ascii="Cambria Math" w:hAnsi="Cambria Math"/>
+                      <w:i/>
+                    </w:rPr>
+                  </m:ctrlPr>
+                </m:dPr>
+                <m:e>
+                  <m:r>
+                    <w:rPr>
+                      <w:rFonts w:ascii="Cambria Math" w:hAnsi="Cambria Math"/>
+                    </w:rPr>
+                    <m:t>i</m:t>
+                  </m:r>
+                  <m:r>
+                    <w:rPr>
+                      <w:rFonts w:ascii="Cambria Math" w:hAnsi="Cambria Math"/>
+                    </w:rPr>
+                    <m:t>,</m:t>
+                  </m:r>
+                  <m:r>
+                    <w:rPr>
+                      <w:rFonts w:ascii="Cambria Math" w:hAnsi="Cambria Math"/>
+                    </w:rPr>
+                    <m:t>j</m:t>
+                  </m:r>
+                </m:e>
+              </m:d>
+              <m:r>
+                <w:rPr>
+                  <w:rFonts w:ascii="Cambria Math" w:hAnsi="Cambria Math"/>
+                </w:rPr>
+                <m:t>∈</m:t>
+              </m:r>
+              <m:sSup>
+                <m:sSupPr>
+                  <m:ctrlPr>
+                    <w:rPr>
+                      <w:rFonts w:ascii="Cambria Math" w:hAnsi="Cambria Math"/>
+                      <w:i/>
+                    </w:rPr>
+                  </m:ctrlPr>
+                </m:sSupPr>
+                <m:e>
+                  <m:r>
+                    <w:rPr>
+                      <w:rFonts w:ascii="Cambria Math" w:hAnsi="Cambria Math"/>
+                    </w:rPr>
+                    <m:t>δ</m:t>
+                  </m:r>
+                </m:e>
+                <m:sup>
+                  <m:r>
+                    <w:rPr>
+                      <w:rFonts w:ascii="Cambria Math" w:hAnsi="Cambria Math"/>
+                    </w:rPr>
+                    <m:t>+</m:t>
+                  </m:r>
+                </m:sup>
+              </m:sSup>
+              <m:d>
+                <m:dPr>
+                  <m:ctrlPr>
+                    <w:rPr>
+                      <w:rFonts w:ascii="Cambria Math" w:hAnsi="Cambria Math"/>
+                      <w:i/>
+                    </w:rPr>
+                  </m:ctrlPr>
+                </m:dPr>
+                <m:e>
+                  <m:r>
+                    <w:rPr>
+                      <w:rFonts w:ascii="Cambria Math" w:hAnsi="Cambria Math"/>
+                    </w:rPr>
+                    <m:t>j</m:t>
+                  </m:r>
+                </m:e>
+              </m:d>
+            </m:sub>
+            <m:sup/>
+            <m:e>
+              <m:nary>
+                <m:naryPr>
+                  <m:chr m:val="∑"/>
+                  <m:limLoc m:val="undOvr"/>
+                  <m:supHide m:val="1"/>
+                  <m:ctrlPr>
+                    <w:rPr>
+                      <w:rFonts w:ascii="Cambria Math" w:hAnsi="Cambria Math"/>
+                      <w:i/>
+                    </w:rPr>
+                  </m:ctrlPr>
+                </m:naryPr>
+                <m:sub>
+                  <m:r>
+                    <w:rPr>
+                      <w:rFonts w:ascii="Cambria Math" w:hAnsi="Cambria Math"/>
+                    </w:rPr>
+                    <m:t>m</m:t>
+                  </m:r>
+                  <m:r>
+                    <w:rPr>
+                      <w:rFonts w:ascii="Cambria Math" w:hAnsi="Cambria Math"/>
+                    </w:rPr>
+                    <m:t>∈</m:t>
+                  </m:r>
+                  <m:r>
+                    <w:rPr>
+                      <w:rFonts w:ascii="Cambria Math" w:hAnsi="Cambria Math"/>
+                    </w:rPr>
+                    <m:t>M</m:t>
+                  </m:r>
+                </m:sub>
+                <m:sup/>
+                <m:e>
+                  <m:sSubSup>
+                    <m:sSubSupPr>
+                      <m:ctrlPr>
+                        <w:rPr>
+                          <w:rFonts w:ascii="Cambria Math" w:hAnsi="Cambria Math"/>
+                          <w:i/>
+                        </w:rPr>
+                      </m:ctrlPr>
+                    </m:sSubSupPr>
+                    <m:e>
+                      <m:r>
+                        <w:rPr>
+                          <w:rFonts w:ascii="Cambria Math" w:hAnsi="Cambria Math"/>
+                        </w:rPr>
+                        <m:t>x</m:t>
+                      </m:r>
+                    </m:e>
+                    <m:sub>
+                      <m:r>
+                        <w:rPr>
+                          <w:rFonts w:ascii="Cambria Math" w:hAnsi="Cambria Math"/>
+                        </w:rPr>
+                        <m:t>jim</m:t>
+                      </m:r>
+                    </m:sub>
+                    <m:sup>
+                      <m:r>
+                        <w:rPr>
+                          <w:rFonts w:ascii="Cambria Math" w:hAnsi="Cambria Math"/>
+                        </w:rPr>
+                        <m:t>p</m:t>
+                      </m:r>
+                    </m:sup>
+                  </m:sSubSup>
+                </m:e>
+              </m:nary>
+            </m:e>
+          </m:nary>
+          <m:r>
+            <w:rPr>
+              <w:rFonts w:ascii="Cambria Math" w:eastAsiaTheme="minorEastAsia" w:hAnsi="Cambria Math"/>
+            </w:rPr>
+            <m:t xml:space="preserve">≥0.5 </m:t>
+          </m:r>
+          <m:d>
+            <m:dPr>
+              <m:ctrlPr>
+                <w:rPr>
+                  <w:rFonts w:ascii="Cambria Math" w:eastAsiaTheme="minorEastAsia" w:hAnsi="Cambria Math"/>
+                  <w:i/>
+                </w:rPr>
+              </m:ctrlPr>
+            </m:dPr>
+            <m:e>
+              <m:sSubSup>
+                <m:sSubSupPr>
+                  <m:ctrlPr>
+                    <w:rPr>
+                      <w:rFonts w:ascii="Cambria Math" w:hAnsi="Cambria Math"/>
+                      <w:i/>
+                    </w:rPr>
+                  </m:ctrlPr>
+                </m:sSubSupPr>
+                <m:e>
+                  <m:r>
+                    <w:rPr>
+                      <w:rFonts w:ascii="Cambria Math" w:hAnsi="Cambria Math"/>
+                    </w:rPr>
+                    <m:t>y</m:t>
+                  </m:r>
+                </m:e>
+                <m:sub>
+                  <m:r>
+                    <w:rPr>
+                      <w:rFonts w:ascii="Cambria Math" w:hAnsi="Cambria Math"/>
+                    </w:rPr>
+                    <m:t>j</m:t>
+                  </m:r>
+                </m:sub>
+                <m:sup>
+                  <m:r>
+                    <w:rPr>
+                      <w:rFonts w:ascii="Cambria Math" w:hAnsi="Cambria Math"/>
+                    </w:rPr>
+                    <m:t>p</m:t>
+                  </m:r>
+                </m:sup>
+              </m:sSubSup>
+              <m:r>
+                <w:rPr>
+                  <w:rFonts w:ascii="Cambria Math" w:hAnsi="Cambria Math"/>
+                </w:rPr>
+                <m:t>+</m:t>
+              </m:r>
+              <m:sSubSup>
+                <m:sSubSupPr>
+                  <m:ctrlPr>
+                    <w:rPr>
+                      <w:rFonts w:ascii="Cambria Math" w:hAnsi="Cambria Math"/>
+                      <w:i/>
+                    </w:rPr>
+                  </m:ctrlPr>
+                </m:sSubSupPr>
+                <m:e>
+                  <m:r>
+                    <w:rPr>
+                      <w:rFonts w:ascii="Cambria Math" w:hAnsi="Cambria Math"/>
+                    </w:rPr>
+                    <m:t>h</m:t>
+                  </m:r>
+                </m:e>
+                <m:sub>
+                  <m:r>
+                    <w:rPr>
+                      <w:rFonts w:ascii="Cambria Math" w:hAnsi="Cambria Math"/>
+                    </w:rPr>
+                    <m:t>j</m:t>
+                  </m:r>
+                </m:sub>
+                <m:sup>
+                  <m:r>
+                    <w:rPr>
+                      <w:rFonts w:ascii="Cambria Math" w:hAnsi="Cambria Math"/>
+                    </w:rPr>
+                    <m:t>p</m:t>
+                  </m:r>
+                </m:sup>
+              </m:sSubSup>
+              <m:ctrlPr>
+                <w:rPr>
+                  <w:rFonts w:ascii="Cambria Math" w:hAnsi="Cambria Math"/>
+                  <w:i/>
+                </w:rPr>
+              </m:ctrlPr>
+            </m:e>
+          </m:d>
+          <m:r>
+            <w:rPr>
+              <w:rFonts w:ascii="Cambria Math" w:hAnsi="Cambria Math"/>
+            </w:rPr>
+            <m:t xml:space="preserve">        </m:t>
+          </m:r>
+          <m:r>
+            <w:rPr>
+              <w:rFonts w:ascii="Cambria Math" w:hAnsi="Cambria Math"/>
+            </w:rPr>
+            <m:t>i</m:t>
+          </m:r>
+          <m:r>
+            <w:rPr>
+              <w:rFonts w:ascii="Cambria Math" w:hAnsi="Cambria Math"/>
+            </w:rPr>
+            <m:t>∈</m:t>
+          </m:r>
+          <m:r>
+            <w:rPr>
+              <w:rFonts w:ascii="Cambria Math" w:hAnsi="Cambria Math"/>
+            </w:rPr>
+            <m:t>A</m:t>
+          </m:r>
+          <m:r>
+            <w:rPr>
+              <w:rFonts w:ascii="Cambria Math" w:hAnsi="Cambria Math"/>
+            </w:rPr>
+            <m:t xml:space="preserve">, </m:t>
+          </m:r>
+          <m:r>
+            <w:rPr>
+              <w:rFonts w:ascii="Cambria Math" w:hAnsi="Cambria Math"/>
+            </w:rPr>
+            <m:t>j</m:t>
+          </m:r>
+          <m:r>
+            <w:rPr>
+              <w:rFonts w:ascii="Cambria Math" w:hAnsi="Cambria Math"/>
+            </w:rPr>
+            <m:t>∈</m:t>
+          </m:r>
+          <m:r>
+            <w:rPr>
+              <w:rFonts w:ascii="Cambria Math" w:hAnsi="Cambria Math"/>
+            </w:rPr>
+            <m:t>A</m:t>
+          </m:r>
+          <m:r>
+            <w:rPr>
+              <w:rFonts w:ascii="Cambria Math" w:hAnsi="Cambria Math"/>
+            </w:rPr>
+            <m:t xml:space="preserve">, </m:t>
+          </m:r>
+          <m:r>
+            <w:rPr>
+              <w:rFonts w:ascii="Cambria Math" w:hAnsi="Cambria Math"/>
+            </w:rPr>
+            <m:t>p</m:t>
+          </m:r>
+          <m:r>
+            <w:rPr>
+              <w:rFonts w:ascii="Cambria Math" w:hAnsi="Cambria Math"/>
+            </w:rPr>
+            <m:t>∈</m:t>
+          </m:r>
+          <m:r>
+            <w:rPr>
+              <w:rFonts w:ascii="Cambria Math" w:hAnsi="Cambria Math"/>
+            </w:rPr>
+            <m:t>P</m:t>
+          </m:r>
+        </m:oMath>
+      </m:oMathPara>
+    </w:p>
+    <w:p>
+      <w:pPr>
+        <w:rPr>
+          <w:rFonts w:eastAsiaTheme="minorEastAsia"/>
+        </w:rPr>
+      </w:pPr>
+      <w:r>
+        <w:rPr>
+          <w:rFonts w:eastAsiaTheme="minorEastAsia"/>
+        </w:rPr>
+        <w:t>Currently each node can only be visited once to not interfere with constraints around timing</w:t>
       </w:r>
     </w:p>
     <w:p>
@@ -1918,87 +4767,13 @@
             <w:rPr>
               <w:rFonts w:ascii="Cambria Math" w:eastAsiaTheme="minorEastAsia" w:hAnsi="Cambria Math"/>
             </w:rPr>
-            <m:t>≥0.5 (</m:t>
-          </m:r>
-          <m:sSubSup>
-            <m:sSubSupPr>
-              <m:ctrlPr>
-                <w:rPr>
-                  <w:rFonts w:ascii="Cambria Math" w:hAnsi="Cambria Math"/>
-                  <w:i/>
-                </w:rPr>
-              </m:ctrlPr>
-            </m:sSubSupPr>
-            <m:e>
-              <m:r>
-                <w:rPr>
-                  <w:rFonts w:ascii="Cambria Math" w:hAnsi="Cambria Math"/>
-                </w:rPr>
-                <m:t>y</m:t>
-              </m:r>
-            </m:e>
-            <m:sub>
-              <m:r>
-                <w:rPr>
-                  <w:rFonts w:ascii="Cambria Math" w:hAnsi="Cambria Math"/>
-                </w:rPr>
-                <m:t>j</m:t>
-              </m:r>
-            </m:sub>
-            <m:sup>
-              <m:r>
-                <w:rPr>
-                  <w:rFonts w:ascii="Cambria Math" w:hAnsi="Cambria Math"/>
-                </w:rPr>
-                <m:t>p</m:t>
-              </m:r>
-            </m:sup>
-          </m:sSubSup>
-          <m:r>
-            <w:rPr>
-              <w:rFonts w:ascii="Cambria Math" w:hAnsi="Cambria Math"/>
-            </w:rPr>
-            <m:t>+</m:t>
-          </m:r>
-          <m:sSubSup>
-            <m:sSubSupPr>
-              <m:ctrlPr>
-                <w:rPr>
-                  <w:rFonts w:ascii="Cambria Math" w:hAnsi="Cambria Math"/>
-                  <w:i/>
-                </w:rPr>
-              </m:ctrlPr>
-            </m:sSubSupPr>
-            <m:e>
-              <m:r>
-                <w:rPr>
-                  <w:rFonts w:ascii="Cambria Math" w:hAnsi="Cambria Math"/>
-                </w:rPr>
-                <m:t>h</m:t>
-              </m:r>
-            </m:e>
-            <m:sub>
-              <m:r>
-                <w:rPr>
-                  <w:rFonts w:ascii="Cambria Math" w:hAnsi="Cambria Math"/>
-                </w:rPr>
-                <m:t>j</m:t>
-              </m:r>
-            </m:sub>
-            <m:sup>
-              <m:r>
-                <w:rPr>
-                  <w:rFonts w:ascii="Cambria Math" w:hAnsi="Cambria Math"/>
-                </w:rPr>
-                <m:t>p</m:t>
-              </m:r>
-            </m:sup>
-          </m:sSubSup>
-          <m:r>
-            <w:rPr>
-              <w:rFonts w:ascii="Cambria Math" w:hAnsi="Cambria Math"/>
-            </w:rPr>
-            <m:t>)         i∈A, j∈A, p∈P</m:t>
+            <m:t>≤1</m:t>
+          </m:r>
+          <m:r>
+            <w:rPr>
+              <w:rFonts w:ascii="Cambria Math" w:hAnsi="Cambria Math"/>
+            </w:rPr>
+            <m:t xml:space="preserve">         i∈A, j∈A, p∈P</m:t>
           </m:r>
         </m:oMath>
       </m:oMathPara>
@@ -2159,100 +4934,14 @@
             <w:rPr>
               <w:rFonts w:ascii="Cambria Math" w:eastAsiaTheme="minorEastAsia" w:hAnsi="Cambria Math"/>
             </w:rPr>
-            <m:t xml:space="preserve">≥0.5 </m:t>
-          </m:r>
-          <m:d>
-            <m:dPr>
-              <m:ctrlPr>
-                <w:rPr>
-                  <w:rFonts w:ascii="Cambria Math" w:eastAsiaTheme="minorEastAsia" w:hAnsi="Cambria Math"/>
-                  <w:i/>
-                </w:rPr>
-              </m:ctrlPr>
-            </m:dPr>
-            <m:e>
-              <m:sSubSup>
-                <m:sSubSupPr>
-                  <m:ctrlPr>
-                    <w:rPr>
-                      <w:rFonts w:ascii="Cambria Math" w:hAnsi="Cambria Math"/>
-                      <w:i/>
-                    </w:rPr>
-                  </m:ctrlPr>
-                </m:sSubSupPr>
-                <m:e>
-                  <m:r>
-                    <w:rPr>
-                      <w:rFonts w:ascii="Cambria Math" w:hAnsi="Cambria Math"/>
-                    </w:rPr>
-                    <m:t>y</m:t>
-                  </m:r>
-                </m:e>
-                <m:sub>
-                  <m:r>
-                    <w:rPr>
-                      <w:rFonts w:ascii="Cambria Math" w:hAnsi="Cambria Math"/>
-                    </w:rPr>
-                    <m:t>j</m:t>
-                  </m:r>
-                </m:sub>
-                <m:sup>
-                  <m:r>
-                    <w:rPr>
-                      <w:rFonts w:ascii="Cambria Math" w:hAnsi="Cambria Math"/>
-                    </w:rPr>
-                    <m:t>p</m:t>
-                  </m:r>
-                </m:sup>
-              </m:sSubSup>
-              <m:r>
-                <w:rPr>
-                  <w:rFonts w:ascii="Cambria Math" w:hAnsi="Cambria Math"/>
-                </w:rPr>
-                <m:t>+</m:t>
-              </m:r>
-              <m:sSubSup>
-                <m:sSubSupPr>
-                  <m:ctrlPr>
-                    <w:rPr>
-                      <w:rFonts w:ascii="Cambria Math" w:hAnsi="Cambria Math"/>
-                      <w:i/>
-                    </w:rPr>
-                  </m:ctrlPr>
-                </m:sSubSupPr>
-                <m:e>
-                  <m:r>
-                    <w:rPr>
-                      <w:rFonts w:ascii="Cambria Math" w:hAnsi="Cambria Math"/>
-                    </w:rPr>
-                    <m:t>h</m:t>
-                  </m:r>
-                </m:e>
-                <m:sub>
-                  <m:r>
-                    <w:rPr>
-                      <w:rFonts w:ascii="Cambria Math" w:hAnsi="Cambria Math"/>
-                    </w:rPr>
-                    <m:t>j</m:t>
-                  </m:r>
-                </m:sub>
-                <m:sup>
-                  <m:r>
-                    <w:rPr>
-                      <w:rFonts w:ascii="Cambria Math" w:hAnsi="Cambria Math"/>
-                    </w:rPr>
-                    <m:t>p</m:t>
-                  </m:r>
-                </m:sup>
-              </m:sSubSup>
-              <m:ctrlPr>
-                <w:rPr>
-                  <w:rFonts w:ascii="Cambria Math" w:hAnsi="Cambria Math"/>
-                  <w:i/>
-                </w:rPr>
-              </m:ctrlPr>
-            </m:e>
-          </m:d>
+            <m:t>≤</m:t>
+          </m:r>
+          <m:r>
+            <w:rPr>
+              <w:rFonts w:ascii="Cambria Math" w:eastAsiaTheme="minorEastAsia" w:hAnsi="Cambria Math"/>
+            </w:rPr>
+            <m:t>1</m:t>
+          </m:r>
           <m:r>
             <w:rPr>
               <w:rFonts w:ascii="Cambria Math" w:hAnsi="Cambria Math"/>
@@ -2369,7 +5058,13 @@
             <w:rPr>
               <w:rFonts w:ascii="Cambria Math" w:hAnsi="Cambria Math"/>
             </w:rPr>
-            <m:t>+(t</m:t>
+            <m:t>+(</m:t>
+          </m:r>
+          <m:r>
+            <w:rPr>
+              <w:rFonts w:ascii="Cambria Math" w:hAnsi="Cambria Math"/>
+            </w:rPr>
+            <m:t>t</m:t>
           </m:r>
           <m:sSub>
             <m:sSubPr>
@@ -2466,7 +5161,13 @@
                 <w:rPr>
                   <w:rFonts w:ascii="Cambria Math" w:hAnsi="Cambria Math"/>
                 </w:rPr>
-                <m:t>∈M</m:t>
+                <m:t>∈</m:t>
+              </m:r>
+              <m:r>
+                <w:rPr>
+                  <w:rFonts w:ascii="Cambria Math" w:hAnsi="Cambria Math"/>
+                </w:rPr>
+                <m:t>M</m:t>
               </m:r>
             </m:sub>
             <m:sup/>
@@ -2674,7 +5375,13 @@
                     <w:rPr>
                       <w:rFonts w:ascii="Cambria Math" w:hAnsi="Cambria Math"/>
                     </w:rPr>
-                    <m:t>∈M</m:t>
+                    <m:t>∈</m:t>
+                  </m:r>
+                  <m:r>
+                    <w:rPr>
+                      <w:rFonts w:ascii="Cambria Math" w:hAnsi="Cambria Math"/>
+                    </w:rPr>
+                    <m:t>M</m:t>
                   </m:r>
                 </m:sub>
                 <m:sup/>
@@ -3003,14 +5710,86 @@
             <w:rPr>
               <w:rFonts w:ascii="Cambria Math" w:hAnsi="Cambria Math"/>
             </w:rPr>
-            <m:t xml:space="preserve">         i∈A, p∈P, t∈T</m:t>
+            <m:t xml:space="preserve">         </m:t>
+          </m:r>
+          <m:r>
+            <w:rPr>
+              <w:rFonts w:ascii="Cambria Math" w:hAnsi="Cambria Math"/>
+            </w:rPr>
+            <m:t>i</m:t>
+          </m:r>
+          <m:r>
+            <w:rPr>
+              <w:rFonts w:ascii="Cambria Math" w:hAnsi="Cambria Math"/>
+            </w:rPr>
+            <m:t>∈</m:t>
+          </m:r>
+          <m:r>
+            <w:rPr>
+              <w:rFonts w:ascii="Cambria Math" w:hAnsi="Cambria Math"/>
+            </w:rPr>
+            <m:t>A</m:t>
+          </m:r>
+          <m:r>
+            <w:rPr>
+              <w:rFonts w:ascii="Cambria Math" w:hAnsi="Cambria Math"/>
+            </w:rPr>
+            <m:t xml:space="preserve">, </m:t>
+          </m:r>
+          <m:r>
+            <w:rPr>
+              <w:rFonts w:ascii="Cambria Math" w:hAnsi="Cambria Math"/>
+            </w:rPr>
+            <m:t>p</m:t>
+          </m:r>
+          <m:r>
+            <w:rPr>
+              <w:rFonts w:ascii="Cambria Math" w:hAnsi="Cambria Math"/>
+            </w:rPr>
+            <m:t>∈</m:t>
+          </m:r>
+          <m:r>
+            <w:rPr>
+              <w:rFonts w:ascii="Cambria Math" w:hAnsi="Cambria Math"/>
+            </w:rPr>
+            <m:t>P</m:t>
+          </m:r>
+          <m:r>
+            <w:rPr>
+              <w:rFonts w:ascii="Cambria Math" w:hAnsi="Cambria Math"/>
+            </w:rPr>
+            <m:t xml:space="preserve">, </m:t>
+          </m:r>
+          <m:r>
+            <w:rPr>
+              <w:rFonts w:ascii="Cambria Math" w:hAnsi="Cambria Math"/>
+            </w:rPr>
+            <m:t>t</m:t>
+          </m:r>
+          <m:r>
+            <w:rPr>
+              <w:rFonts w:ascii="Cambria Math" w:hAnsi="Cambria Math"/>
+            </w:rPr>
+            <m:t>∈</m:t>
+          </m:r>
+          <m:r>
+            <w:rPr>
+              <w:rFonts w:ascii="Cambria Math" w:hAnsi="Cambria Math"/>
+            </w:rPr>
+            <m:t>T</m:t>
           </m:r>
         </m:oMath>
       </m:oMathPara>
     </w:p>
     <w:p>
       <w:r>
-        <w:t xml:space="preserve">If the person does a task they must be at the node at least for the time </w:t>
+        <w:t xml:space="preserve">If the person does a </w:t>
+      </w:r>
+      <w:r>
+        <w:t>task,</w:t>
+      </w:r>
+      <w:r>
+        <w:t xml:space="preserve"> they must be at the node at least for the time </w:t>
       </w:r>
       <w:r>
         <w:t>required to complete the task</w:t>
@@ -3191,7 +5970,13 @@
             <w:rPr>
               <w:rFonts w:ascii="Cambria Math" w:eastAsiaTheme="minorEastAsia" w:hAnsi="Cambria Math"/>
             </w:rPr>
-            <m:t>≤DTim</m:t>
+            <m:t>≤</m:t>
+          </m:r>
+          <m:r>
+            <w:rPr>
+              <w:rFonts w:ascii="Cambria Math" w:eastAsiaTheme="minorEastAsia" w:hAnsi="Cambria Math"/>
+            </w:rPr>
+            <m:t>DTim</m:t>
           </m:r>
           <m:sSub>
             <m:sSubPr>
@@ -3299,14 +6084,33 @@
             <w:rPr>
               <w:rFonts w:ascii="Cambria Math" w:hAnsi="Cambria Math"/>
             </w:rPr>
-            <m:t xml:space="preserve">+BusRelaxation        </m:t>
+            <m:t>+</m:t>
+          </m:r>
+          <m:r>
+            <w:rPr>
+              <w:rFonts w:ascii="Cambria Math" w:hAnsi="Cambria Math"/>
+            </w:rPr>
+            <m:t>BusRelaxation</m:t>
+          </m:r>
+          <m:r>
+            <w:rPr>
+              <w:rFonts w:ascii="Cambria Math" w:hAnsi="Cambria Math"/>
+            </w:rPr>
+            <m:t xml:space="preserve">        </m:t>
           </m:r>
           <m:r>
             <w:rPr>
               <w:rFonts w:ascii="Cambria Math" w:hAnsi="Cambria Math"/>
               <w:color w:val="FF0000"/>
             </w:rPr>
-            <m:t>d∈</m:t>
+            <m:t>d</m:t>
+          </m:r>
+          <m:r>
+            <w:rPr>
+              <w:rFonts w:ascii="Cambria Math" w:hAnsi="Cambria Math"/>
+              <w:color w:val="FF0000"/>
+            </w:rPr>
+            <m:t>∈</m:t>
           </m:r>
           <m:sSub>
             <m:sSubPr>
@@ -3342,7 +6146,49 @@
               <w:rFonts w:ascii="Cambria Math" w:hAnsi="Cambria Math"/>
               <w:color w:val="FF0000"/>
             </w:rPr>
-            <m:t>, r∈R, i∈</m:t>
+            <m:t xml:space="preserve">, </m:t>
+          </m:r>
+          <m:r>
+            <w:rPr>
+              <w:rFonts w:ascii="Cambria Math" w:hAnsi="Cambria Math"/>
+              <w:color w:val="FF0000"/>
+            </w:rPr>
+            <m:t>r</m:t>
+          </m:r>
+          <m:r>
+            <w:rPr>
+              <w:rFonts w:ascii="Cambria Math" w:hAnsi="Cambria Math"/>
+              <w:color w:val="FF0000"/>
+            </w:rPr>
+            <m:t>∈</m:t>
+          </m:r>
+          <m:r>
+            <w:rPr>
+              <w:rFonts w:ascii="Cambria Math" w:hAnsi="Cambria Math"/>
+              <w:color w:val="FF0000"/>
+            </w:rPr>
+            <m:t>R</m:t>
+          </m:r>
+          <m:r>
+            <w:rPr>
+              <w:rFonts w:ascii="Cambria Math" w:hAnsi="Cambria Math"/>
+              <w:color w:val="FF0000"/>
+            </w:rPr>
+            <m:t xml:space="preserve">, </m:t>
+          </m:r>
+          <m:r>
+            <w:rPr>
+              <w:rFonts w:ascii="Cambria Math" w:hAnsi="Cambria Math"/>
+              <w:color w:val="FF0000"/>
+            </w:rPr>
+            <m:t>i</m:t>
+          </m:r>
+          <m:r>
+            <w:rPr>
+              <w:rFonts w:ascii="Cambria Math" w:hAnsi="Cambria Math"/>
+              <w:color w:val="FF0000"/>
+            </w:rPr>
+            <m:t>∈</m:t>
           </m:r>
           <m:sSub>
             <m:sSubPr>
@@ -3461,7 +6307,13 @@
             <w:rPr>
               <w:rFonts w:ascii="Cambria Math" w:eastAsiaTheme="minorEastAsia" w:hAnsi="Cambria Math"/>
             </w:rPr>
-            <m:t>≥DTim</m:t>
+            <m:t>≥</m:t>
+          </m:r>
+          <m:r>
+            <w:rPr>
+              <w:rFonts w:ascii="Cambria Math" w:eastAsiaTheme="minorEastAsia" w:hAnsi="Cambria Math"/>
+            </w:rPr>
+            <m:t>DTim</m:t>
           </m:r>
           <m:sSub>
             <m:sSubPr>
@@ -3576,7 +6428,14 @@
               <w:rFonts w:ascii="Cambria Math" w:hAnsi="Cambria Math"/>
               <w:color w:val="FF0000"/>
             </w:rPr>
-            <m:t>d∈</m:t>
+            <m:t>d</m:t>
+          </m:r>
+          <m:r>
+            <w:rPr>
+              <w:rFonts w:ascii="Cambria Math" w:hAnsi="Cambria Math"/>
+              <w:color w:val="FF0000"/>
+            </w:rPr>
+            <m:t>∈</m:t>
           </m:r>
           <m:sSub>
             <m:sSubPr>
@@ -3612,7 +6471,49 @@
               <w:rFonts w:ascii="Cambria Math" w:hAnsi="Cambria Math"/>
               <w:color w:val="FF0000"/>
             </w:rPr>
-            <m:t>, r∈R, i∈</m:t>
+            <m:t xml:space="preserve">, </m:t>
+          </m:r>
+          <m:r>
+            <w:rPr>
+              <w:rFonts w:ascii="Cambria Math" w:hAnsi="Cambria Math"/>
+              <w:color w:val="FF0000"/>
+            </w:rPr>
+            <m:t>r</m:t>
+          </m:r>
+          <m:r>
+            <w:rPr>
+              <w:rFonts w:ascii="Cambria Math" w:hAnsi="Cambria Math"/>
+              <w:color w:val="FF0000"/>
+            </w:rPr>
+            <m:t>∈</m:t>
+          </m:r>
+          <m:r>
+            <w:rPr>
+              <w:rFonts w:ascii="Cambria Math" w:hAnsi="Cambria Math"/>
+              <w:color w:val="FF0000"/>
+            </w:rPr>
+            <m:t>R</m:t>
+          </m:r>
+          <m:r>
+            <w:rPr>
+              <w:rFonts w:ascii="Cambria Math" w:hAnsi="Cambria Math"/>
+              <w:color w:val="FF0000"/>
+            </w:rPr>
+            <m:t xml:space="preserve">, </m:t>
+          </m:r>
+          <m:r>
+            <w:rPr>
+              <w:rFonts w:ascii="Cambria Math" w:hAnsi="Cambria Math"/>
+              <w:color w:val="FF0000"/>
+            </w:rPr>
+            <m:t>i</m:t>
+          </m:r>
+          <m:r>
+            <w:rPr>
+              <w:rFonts w:ascii="Cambria Math" w:hAnsi="Cambria Math"/>
+              <w:color w:val="FF0000"/>
+            </w:rPr>
+            <m:t>∈</m:t>
           </m:r>
           <m:sSub>
             <m:sSubPr>
@@ -3718,7 +6619,19 @@
                     <w:rPr>
                       <w:rFonts w:ascii="Cambria Math" w:hAnsi="Cambria Math"/>
                     </w:rPr>
-                    <m:t>i,j</m:t>
+                    <m:t>i</m:t>
+                  </m:r>
+                  <m:r>
+                    <w:rPr>
+                      <w:rFonts w:ascii="Cambria Math" w:hAnsi="Cambria Math"/>
+                    </w:rPr>
+                    <m:t>,</m:t>
+                  </m:r>
+                  <m:r>
+                    <w:rPr>
+                      <w:rFonts w:ascii="Cambria Math" w:hAnsi="Cambria Math"/>
+                    </w:rPr>
+                    <m:t>j</m:t>
                   </m:r>
                 </m:e>
               </m:d>
@@ -3797,7 +6710,13 @@
                     <w:rPr>
                       <w:rFonts w:ascii="Cambria Math" w:hAnsi="Cambria Math"/>
                     </w:rPr>
-                    <m:t>ij3</m:t>
+                    <m:t>ij</m:t>
+                  </m:r>
+                  <m:r>
+                    <w:rPr>
+                      <w:rFonts w:ascii="Cambria Math" w:hAnsi="Cambria Math"/>
+                    </w:rPr>
+                    <m:t>3</m:t>
                   </m:r>
                 </m:sub>
                 <m:sup>
@@ -3878,7 +6797,14 @@
               <w:rFonts w:ascii="Cambria Math" w:hAnsi="Cambria Math"/>
               <w:color w:val="FF0000"/>
             </w:rPr>
-            <m:t>d∈</m:t>
+            <m:t>d</m:t>
+          </m:r>
+          <m:r>
+            <w:rPr>
+              <w:rFonts w:ascii="Cambria Math" w:hAnsi="Cambria Math"/>
+              <w:color w:val="FF0000"/>
+            </w:rPr>
+            <m:t>∈</m:t>
           </m:r>
           <m:sSub>
             <m:sSubPr>
@@ -3914,7 +6840,49 @@
               <w:rFonts w:ascii="Cambria Math" w:hAnsi="Cambria Math"/>
               <w:color w:val="FF0000"/>
             </w:rPr>
-            <m:t>, r∈R, i∈</m:t>
+            <m:t xml:space="preserve">, </m:t>
+          </m:r>
+          <m:r>
+            <w:rPr>
+              <w:rFonts w:ascii="Cambria Math" w:hAnsi="Cambria Math"/>
+              <w:color w:val="FF0000"/>
+            </w:rPr>
+            <m:t>r</m:t>
+          </m:r>
+          <m:r>
+            <w:rPr>
+              <w:rFonts w:ascii="Cambria Math" w:hAnsi="Cambria Math"/>
+              <w:color w:val="FF0000"/>
+            </w:rPr>
+            <m:t>∈</m:t>
+          </m:r>
+          <m:r>
+            <w:rPr>
+              <w:rFonts w:ascii="Cambria Math" w:hAnsi="Cambria Math"/>
+              <w:color w:val="FF0000"/>
+            </w:rPr>
+            <m:t>R</m:t>
+          </m:r>
+          <m:r>
+            <w:rPr>
+              <w:rFonts w:ascii="Cambria Math" w:hAnsi="Cambria Math"/>
+              <w:color w:val="FF0000"/>
+            </w:rPr>
+            <m:t xml:space="preserve">, </m:t>
+          </m:r>
+          <m:r>
+            <w:rPr>
+              <w:rFonts w:ascii="Cambria Math" w:hAnsi="Cambria Math"/>
+              <w:color w:val="FF0000"/>
+            </w:rPr>
+            <m:t>i</m:t>
+          </m:r>
+          <m:r>
+            <w:rPr>
+              <w:rFonts w:ascii="Cambria Math" w:hAnsi="Cambria Math"/>
+              <w:color w:val="FF0000"/>
+            </w:rPr>
+            <m:t>∈</m:t>
           </m:r>
           <m:sSub>
             <m:sSubPr>
@@ -4009,7 +6977,19 @@
                     <w:rPr>
                       <w:rFonts w:ascii="Cambria Math" w:hAnsi="Cambria Math"/>
                     </w:rPr>
-                    <m:t>i,j</m:t>
+                    <m:t>i</m:t>
+                  </m:r>
+                  <m:r>
+                    <w:rPr>
+                      <w:rFonts w:ascii="Cambria Math" w:hAnsi="Cambria Math"/>
+                    </w:rPr>
+                    <m:t>,</m:t>
+                  </m:r>
+                  <m:r>
+                    <w:rPr>
+                      <w:rFonts w:ascii="Cambria Math" w:hAnsi="Cambria Math"/>
+                    </w:rPr>
+                    <m:t>j</m:t>
                   </m:r>
                 </m:e>
               </m:d>
@@ -4088,7 +7068,13 @@
                     <w:rPr>
                       <w:rFonts w:ascii="Cambria Math" w:hAnsi="Cambria Math"/>
                     </w:rPr>
-                    <m:t>ij3</m:t>
+                    <m:t>ij</m:t>
+                  </m:r>
+                  <m:r>
+                    <w:rPr>
+                      <w:rFonts w:ascii="Cambria Math" w:hAnsi="Cambria Math"/>
+                    </w:rPr>
+                    <m:t>3</m:t>
                   </m:r>
                 </m:sub>
                 <m:sup>
@@ -4175,7 +7161,19 @@
                     <w:rPr>
                       <w:rFonts w:ascii="Cambria Math" w:hAnsi="Cambria Math"/>
                     </w:rPr>
-                    <m:t>i,j</m:t>
+                    <m:t>i</m:t>
+                  </m:r>
+                  <m:r>
+                    <w:rPr>
+                      <w:rFonts w:ascii="Cambria Math" w:hAnsi="Cambria Math"/>
+                    </w:rPr>
+                    <m:t>,</m:t>
+                  </m:r>
+                  <m:r>
+                    <w:rPr>
+                      <w:rFonts w:ascii="Cambria Math" w:hAnsi="Cambria Math"/>
+                    </w:rPr>
+                    <m:t>j</m:t>
                   </m:r>
                 </m:e>
               </m:d>
@@ -4254,7 +7252,13 @@
                     <w:rPr>
                       <w:rFonts w:ascii="Cambria Math" w:hAnsi="Cambria Math"/>
                     </w:rPr>
-                    <m:t>ij3</m:t>
+                    <m:t>ij</m:t>
+                  </m:r>
+                  <m:r>
+                    <w:rPr>
+                      <w:rFonts w:ascii="Cambria Math" w:hAnsi="Cambria Math"/>
+                    </w:rPr>
+                    <m:t>3</m:t>
                   </m:r>
                 </m:sub>
                 <m:sup>
@@ -4268,6 +7272,726 @@
               </m:sSubSup>
             </m:e>
           </m:nary>
+        </m:oMath>
+      </m:oMathPara>
+    </w:p>
+    <w:p>
+      <w:pPr>
+        <w:pStyle w:val="Heading2"/>
+      </w:pPr>
+      <w:r>
+        <w:t>Bike Capacity Constraints</w:t>
+      </w:r>
+    </w:p>
+    <w:p>
+      <w:r>
+        <w:t xml:space="preserve">The bike station capacity is checked at x min intervals (default 30 mins), there will have to be </w:t>
+      </w:r>
+      <w:r>
+        <w:t>a consultation about how this linear relaxation could be best handled</w:t>
+      </w:r>
+    </w:p>
+    <w:p>
+      <w:r>
+        <w:t xml:space="preserve">At the end of the period, there must be a non-negative </w:t>
+      </w:r>
+      <w:r>
+        <w:t>quantity</w:t>
+      </w:r>
+      <w:r>
+        <w:t xml:space="preserve"> of bikes and free spaces at each </w:t>
+      </w:r>
+      <w:r>
+        <w:t>bike station</w:t>
+      </w:r>
+    </w:p>
+    <w:p>
+      <w:pPr>
+        <w:rPr>
+          <w:rFonts w:eastAsiaTheme="minorEastAsia"/>
+        </w:rPr>
+      </w:pPr>
+      <m:oMathPara>
+        <m:oMath>
+          <m:nary>
+            <m:naryPr>
+              <m:chr m:val="∑"/>
+              <m:limLoc m:val="undOvr"/>
+              <m:supHide m:val="1"/>
+              <m:ctrlPr>
+                <w:rPr>
+                  <w:rFonts w:ascii="Cambria Math" w:hAnsi="Cambria Math"/>
+                  <w:i/>
+                </w:rPr>
+              </m:ctrlPr>
+            </m:naryPr>
+            <m:sub>
+              <m:r>
+                <w:rPr>
+                  <w:rFonts w:ascii="Cambria Math" w:hAnsi="Cambria Math"/>
+                </w:rPr>
+                <m:t>j</m:t>
+              </m:r>
+              <m:r>
+                <w:rPr>
+                  <w:rFonts w:ascii="Cambria Math" w:hAnsi="Cambria Math"/>
+                </w:rPr>
+                <m:t>∈</m:t>
+              </m:r>
+              <m:r>
+                <w:rPr>
+                  <w:rFonts w:ascii="Cambria Math" w:hAnsi="Cambria Math"/>
+                </w:rPr>
+                <m:t>A</m:t>
+              </m:r>
+            </m:sub>
+            <m:sup/>
+            <m:e>
+              <m:nary>
+                <m:naryPr>
+                  <m:chr m:val="∑"/>
+                  <m:limLoc m:val="undOvr"/>
+                  <m:ctrlPr>
+                    <w:rPr>
+                      <w:rFonts w:ascii="Cambria Math" w:hAnsi="Cambria Math"/>
+                      <w:i/>
+                    </w:rPr>
+                  </m:ctrlPr>
+                </m:naryPr>
+                <m:sub>
+                  <m:r>
+                    <w:rPr>
+                      <w:rFonts w:ascii="Cambria Math" w:hAnsi="Cambria Math"/>
+                    </w:rPr>
+                    <m:t>bikePeriod=0</m:t>
+                  </m:r>
+                </m:sub>
+                <m:sup>
+                  <m:r>
+                    <w:rPr>
+                      <w:rFonts w:ascii="Cambria Math" w:hAnsi="Cambria Math"/>
+                    </w:rPr>
+                    <m:t>period</m:t>
+                  </m:r>
+                </m:sup>
+                <m:e>
+                  <m:nary>
+                    <m:naryPr>
+                      <m:chr m:val="∑"/>
+                      <m:limLoc m:val="undOvr"/>
+                      <m:supHide m:val="1"/>
+                      <m:ctrlPr>
+                        <w:rPr>
+                          <w:rFonts w:ascii="Cambria Math" w:hAnsi="Cambria Math"/>
+                          <w:i/>
+                        </w:rPr>
+                      </m:ctrlPr>
+                    </m:naryPr>
+                    <m:sub>
+                      <m:r>
+                        <w:rPr>
+                          <w:rFonts w:ascii="Cambria Math" w:hAnsi="Cambria Math"/>
+                        </w:rPr>
+                        <m:t>p</m:t>
+                      </m:r>
+                      <m:r>
+                        <w:rPr>
+                          <w:rFonts w:ascii="Cambria Math" w:hAnsi="Cambria Math"/>
+                        </w:rPr>
+                        <m:t>∈</m:t>
+                      </m:r>
+                      <m:r>
+                        <w:rPr>
+                          <w:rFonts w:ascii="Cambria Math" w:hAnsi="Cambria Math"/>
+                        </w:rPr>
+                        <m:t>P</m:t>
+                      </m:r>
+                    </m:sub>
+                    <m:sup/>
+                    <m:e>
+                      <m:sSubSup>
+                        <m:sSubSupPr>
+                          <m:ctrlPr>
+                            <w:rPr>
+                              <w:rFonts w:ascii="Cambria Math" w:hAnsi="Cambria Math"/>
+                              <w:i/>
+                            </w:rPr>
+                          </m:ctrlPr>
+                        </m:sSubSupPr>
+                        <m:e>
+                          <m:r>
+                            <w:rPr>
+                              <w:rFonts w:ascii="Cambria Math" w:hAnsi="Cambria Math"/>
+                            </w:rPr>
+                            <m:t>x</m:t>
+                          </m:r>
+                        </m:e>
+                        <m:sub>
+                          <m:r>
+                            <w:rPr>
+                              <w:rFonts w:ascii="Cambria Math" w:hAnsi="Cambria Math"/>
+                            </w:rPr>
+                            <m:t>ij3</m:t>
+                          </m:r>
+                        </m:sub>
+                        <m:sup>
+                          <m:r>
+                            <w:rPr>
+                              <w:rFonts w:ascii="Cambria Math" w:hAnsi="Cambria Math"/>
+                            </w:rPr>
+                            <m:t>p</m:t>
+                          </m:r>
+                        </m:sup>
+                      </m:sSubSup>
+                    </m:e>
+                  </m:nary>
+                </m:e>
+              </m:nary>
+            </m:e>
+          </m:nary>
+          <m:r>
+            <w:rPr>
+              <w:rFonts w:ascii="Cambria Math" w:eastAsiaTheme="minorEastAsia" w:hAnsi="Cambria Math"/>
+            </w:rPr>
+            <m:t>=</m:t>
+          </m:r>
+          <m:sSub>
+            <m:sSubPr>
+              <m:ctrlPr>
+                <w:rPr>
+                  <w:rFonts w:ascii="Cambria Math" w:eastAsiaTheme="minorEastAsia" w:hAnsi="Cambria Math"/>
+                  <w:i/>
+                </w:rPr>
+              </m:ctrlPr>
+            </m:sSubPr>
+            <m:e>
+              <m:r>
+                <w:rPr>
+                  <w:rFonts w:ascii="Cambria Math" w:eastAsiaTheme="minorEastAsia" w:hAnsi="Cambria Math"/>
+                </w:rPr>
+                <m:t>cumBikes</m:t>
+              </m:r>
+              <m:r>
+                <w:rPr>
+                  <w:rFonts w:ascii="Cambria Math" w:eastAsiaTheme="minorEastAsia" w:hAnsi="Cambria Math"/>
+                </w:rPr>
+                <m:t>Balance</m:t>
+              </m:r>
+            </m:e>
+            <m:sub>
+              <m:r>
+                <w:rPr>
+                  <w:rFonts w:ascii="Cambria Math" w:eastAsiaTheme="minorEastAsia" w:hAnsi="Cambria Math"/>
+                </w:rPr>
+                <m:t>bikePeriod</m:t>
+              </m:r>
+            </m:sub>
+          </m:sSub>
+          <m:r>
+            <w:rPr>
+              <w:rFonts w:ascii="Cambria Math" w:eastAsiaTheme="minorEastAsia" w:hAnsi="Cambria Math"/>
+            </w:rPr>
+            <m:t xml:space="preserve">      </m:t>
+          </m:r>
+        </m:oMath>
+      </m:oMathPara>
+    </w:p>
+    <w:p>
+      <w:pPr>
+        <w:rPr>
+          <w:rFonts w:eastAsiaTheme="minorEastAsia"/>
+        </w:rPr>
+      </w:pPr>
+      <m:oMathPara>
+        <m:oMath>
+          <m:sSub>
+            <m:sSubPr>
+              <m:ctrlPr>
+                <w:rPr>
+                  <w:rFonts w:ascii="Cambria Math" w:eastAsiaTheme="minorEastAsia" w:hAnsi="Cambria Math"/>
+                  <w:i/>
+                </w:rPr>
+              </m:ctrlPr>
+            </m:sSubPr>
+            <m:e>
+              <m:r>
+                <w:rPr>
+                  <w:rFonts w:ascii="Cambria Math" w:eastAsiaTheme="minorEastAsia" w:hAnsi="Cambria Math"/>
+                </w:rPr>
+                <m:t>bikeQty</m:t>
+              </m:r>
+            </m:e>
+            <m:sub>
+              <m:r>
+                <w:rPr>
+                  <w:rFonts w:ascii="Cambria Math" w:eastAsiaTheme="minorEastAsia" w:hAnsi="Cambria Math"/>
+                </w:rPr>
+                <m:t>i,bikePeriod</m:t>
+              </m:r>
+            </m:sub>
+          </m:sSub>
+          <m:r>
+            <w:rPr>
+              <w:rFonts w:ascii="Cambria Math" w:eastAsiaTheme="minorEastAsia" w:hAnsi="Cambria Math"/>
+            </w:rPr>
+            <m:t>=</m:t>
+          </m:r>
+          <m:r>
+            <w:rPr>
+              <w:rFonts w:ascii="Cambria Math" w:eastAsiaTheme="minorEastAsia" w:hAnsi="Cambria Math"/>
+            </w:rPr>
+            <m:t xml:space="preserve"> </m:t>
+          </m:r>
+          <m:sSub>
+            <m:sSubPr>
+              <m:ctrlPr>
+                <w:rPr>
+                  <w:rFonts w:ascii="Cambria Math" w:eastAsiaTheme="minorEastAsia" w:hAnsi="Cambria Math"/>
+                  <w:i/>
+                </w:rPr>
+              </m:ctrlPr>
+            </m:sSubPr>
+            <m:e>
+              <m:r>
+                <w:rPr>
+                  <w:rFonts w:ascii="Cambria Math" w:eastAsiaTheme="minorEastAsia" w:hAnsi="Cambria Math"/>
+                </w:rPr>
+                <m:t>bikeQty</m:t>
+              </m:r>
+            </m:e>
+            <m:sub>
+              <m:r>
+                <w:rPr>
+                  <w:rFonts w:ascii="Cambria Math" w:eastAsiaTheme="minorEastAsia" w:hAnsi="Cambria Math"/>
+                </w:rPr>
+                <m:t>i,</m:t>
+              </m:r>
+              <m:r>
+                <w:rPr>
+                  <w:rFonts w:ascii="Cambria Math" w:eastAsiaTheme="minorEastAsia" w:hAnsi="Cambria Math"/>
+                </w:rPr>
+                <m:t>0</m:t>
+              </m:r>
+            </m:sub>
+          </m:sSub>
+          <m:r>
+            <w:rPr>
+              <w:rFonts w:ascii="Cambria Math" w:eastAsiaTheme="minorEastAsia" w:hAnsi="Cambria Math"/>
+            </w:rPr>
+            <m:t>+</m:t>
+          </m:r>
+          <m:sSub>
+            <m:sSubPr>
+              <m:ctrlPr>
+                <w:rPr>
+                  <w:rFonts w:ascii="Cambria Math" w:eastAsiaTheme="minorEastAsia" w:hAnsi="Cambria Math"/>
+                  <w:i/>
+                </w:rPr>
+              </m:ctrlPr>
+            </m:sSubPr>
+            <m:e>
+              <m:r>
+                <w:rPr>
+                  <w:rFonts w:ascii="Cambria Math" w:eastAsiaTheme="minorEastAsia" w:hAnsi="Cambria Math"/>
+                </w:rPr>
+                <m:t>cumBikesBalance</m:t>
+              </m:r>
+            </m:e>
+            <m:sub>
+              <m:r>
+                <w:rPr>
+                  <w:rFonts w:ascii="Cambria Math" w:eastAsiaTheme="minorEastAsia" w:hAnsi="Cambria Math"/>
+                </w:rPr>
+                <m:t>bikePeriod</m:t>
+              </m:r>
+            </m:sub>
+          </m:sSub>
+        </m:oMath>
+      </m:oMathPara>
+    </w:p>
+    <w:p>
+      <w:pPr>
+        <w:rPr>
+          <w:rFonts w:eastAsiaTheme="minorEastAsia"/>
+        </w:rPr>
+      </w:pPr>
+      <m:oMathPara>
+        <m:oMath>
+          <m:r>
+            <w:rPr>
+              <w:rFonts w:ascii="Cambria Math" w:hAnsi="Cambria Math"/>
+            </w:rPr>
+            <m:t>bikePerio</m:t>
+          </m:r>
+          <m:r>
+            <w:rPr>
+              <w:rFonts w:ascii="Cambria Math" w:hAnsi="Cambria Math"/>
+            </w:rPr>
+            <m:t>d</m:t>
+          </m:r>
+          <m:r>
+            <w:rPr>
+              <w:rFonts w:ascii="Cambria Math" w:hAnsi="Cambria Math"/>
+            </w:rPr>
+            <m:t>∈</m:t>
+          </m:r>
+          <m:r>
+            <w:rPr>
+              <w:rFonts w:ascii="Cambria Math" w:hAnsi="Cambria Math"/>
+            </w:rPr>
+            <m:t>Period</m:t>
+          </m:r>
+          <m:r>
+            <w:rPr>
+              <w:rFonts w:ascii="Cambria Math" w:hAnsi="Cambria Math"/>
+            </w:rPr>
+            <m:t xml:space="preserve">, </m:t>
+          </m:r>
+          <m:r>
+            <w:rPr>
+              <w:rFonts w:ascii="Cambria Math" w:hAnsi="Cambria Math"/>
+            </w:rPr>
+            <m:t>i</m:t>
+          </m:r>
+          <m:r>
+            <w:rPr>
+              <w:rFonts w:ascii="Cambria Math" w:hAnsi="Cambria Math"/>
+            </w:rPr>
+            <m:t>∈</m:t>
+          </m:r>
+          <m:sSub>
+            <m:sSubPr>
+              <m:ctrlPr>
+                <w:rPr>
+                  <w:rFonts w:ascii="Cambria Math" w:hAnsi="Cambria Math"/>
+                  <w:i/>
+                </w:rPr>
+              </m:ctrlPr>
+            </m:sSubPr>
+            <m:e>
+              <m:r>
+                <w:rPr>
+                  <w:rFonts w:ascii="Cambria Math" w:hAnsi="Cambria Math"/>
+                </w:rPr>
+                <m:t>A</m:t>
+              </m:r>
+            </m:e>
+            <m:sub>
+              <m:r>
+                <w:rPr>
+                  <w:rFonts w:ascii="Cambria Math" w:hAnsi="Cambria Math"/>
+                </w:rPr>
+                <m:t>bike</m:t>
+              </m:r>
+            </m:sub>
+          </m:sSub>
+        </m:oMath>
+      </m:oMathPara>
+    </w:p>
+    <w:p>
+      <w:pPr>
+        <w:rPr>
+          <w:rFonts w:eastAsiaTheme="minorEastAsia"/>
+        </w:rPr>
+      </w:pPr>
+      <m:oMathPara>
+        <m:oMath>
+          <m:sSub>
+            <m:sSubPr>
+              <m:ctrlPr>
+                <w:rPr>
+                  <w:rFonts w:ascii="Cambria Math" w:eastAsiaTheme="minorEastAsia" w:hAnsi="Cambria Math"/>
+                  <w:i/>
+                </w:rPr>
+              </m:ctrlPr>
+            </m:sSubPr>
+            <m:e>
+              <m:r>
+                <w:rPr>
+                  <w:rFonts w:ascii="Cambria Math" w:eastAsiaTheme="minorEastAsia" w:hAnsi="Cambria Math"/>
+                </w:rPr>
+                <m:t>bike</m:t>
+              </m:r>
+              <m:r>
+                <w:rPr>
+                  <w:rFonts w:ascii="Cambria Math" w:eastAsiaTheme="minorEastAsia" w:hAnsi="Cambria Math"/>
+                </w:rPr>
+                <m:t>Spaces</m:t>
+              </m:r>
+            </m:e>
+            <m:sub>
+              <m:r>
+                <w:rPr>
+                  <w:rFonts w:ascii="Cambria Math" w:eastAsiaTheme="minorEastAsia" w:hAnsi="Cambria Math"/>
+                </w:rPr>
+                <m:t>i,bikePeriod</m:t>
+              </m:r>
+            </m:sub>
+          </m:sSub>
+          <m:r>
+            <w:rPr>
+              <w:rFonts w:ascii="Cambria Math" w:eastAsiaTheme="minorEastAsia" w:hAnsi="Cambria Math"/>
+            </w:rPr>
+            <m:t xml:space="preserve">= </m:t>
+          </m:r>
+          <m:sSub>
+            <m:sSubPr>
+              <m:ctrlPr>
+                <w:rPr>
+                  <w:rFonts w:ascii="Cambria Math" w:eastAsiaTheme="minorEastAsia" w:hAnsi="Cambria Math"/>
+                  <w:i/>
+                </w:rPr>
+              </m:ctrlPr>
+            </m:sSubPr>
+            <m:e>
+              <m:r>
+                <w:rPr>
+                  <w:rFonts w:ascii="Cambria Math" w:eastAsiaTheme="minorEastAsia" w:hAnsi="Cambria Math"/>
+                </w:rPr>
+                <m:t>bikeSpaces</m:t>
+              </m:r>
+            </m:e>
+            <m:sub>
+              <m:r>
+                <w:rPr>
+                  <w:rFonts w:ascii="Cambria Math" w:eastAsiaTheme="minorEastAsia" w:hAnsi="Cambria Math"/>
+                </w:rPr>
+                <m:t>i,0</m:t>
+              </m:r>
+            </m:sub>
+          </m:sSub>
+          <m:r>
+            <w:rPr>
+              <w:rFonts w:ascii="Cambria Math" w:eastAsiaTheme="minorEastAsia" w:hAnsi="Cambria Math"/>
+            </w:rPr>
+            <m:t>-</m:t>
+          </m:r>
+          <m:sSub>
+            <m:sSubPr>
+              <m:ctrlPr>
+                <w:rPr>
+                  <w:rFonts w:ascii="Cambria Math" w:eastAsiaTheme="minorEastAsia" w:hAnsi="Cambria Math"/>
+                  <w:i/>
+                </w:rPr>
+              </m:ctrlPr>
+            </m:sSubPr>
+            <m:e>
+              <m:r>
+                <w:rPr>
+                  <w:rFonts w:ascii="Cambria Math" w:eastAsiaTheme="minorEastAsia" w:hAnsi="Cambria Math"/>
+                </w:rPr>
+                <m:t>cumBikesBalance</m:t>
+              </m:r>
+            </m:e>
+            <m:sub>
+              <m:r>
+                <w:rPr>
+                  <w:rFonts w:ascii="Cambria Math" w:eastAsiaTheme="minorEastAsia" w:hAnsi="Cambria Math"/>
+                </w:rPr>
+                <m:t>bikePeriod</m:t>
+              </m:r>
+            </m:sub>
+          </m:sSub>
+        </m:oMath>
+      </m:oMathPara>
+    </w:p>
+    <w:p>
+      <w:pPr>
+        <w:rPr>
+          <w:rFonts w:eastAsiaTheme="minorEastAsia"/>
+        </w:rPr>
+      </w:pPr>
+      <m:oMathPara>
+        <m:oMath>
+          <m:r>
+            <w:rPr>
+              <w:rFonts w:ascii="Cambria Math" w:hAnsi="Cambria Math"/>
+            </w:rPr>
+            <m:t>bikePeriod∈Period, i∈</m:t>
+          </m:r>
+          <m:sSub>
+            <m:sSubPr>
+              <m:ctrlPr>
+                <w:rPr>
+                  <w:rFonts w:ascii="Cambria Math" w:hAnsi="Cambria Math"/>
+                  <w:i/>
+                </w:rPr>
+              </m:ctrlPr>
+            </m:sSubPr>
+            <m:e>
+              <m:r>
+                <w:rPr>
+                  <w:rFonts w:ascii="Cambria Math" w:hAnsi="Cambria Math"/>
+                </w:rPr>
+                <m:t>A</m:t>
+              </m:r>
+            </m:e>
+            <m:sub>
+              <m:r>
+                <w:rPr>
+                  <w:rFonts w:ascii="Cambria Math" w:hAnsi="Cambria Math"/>
+                </w:rPr>
+                <m:t>bike</m:t>
+              </m:r>
+            </m:sub>
+          </m:sSub>
+        </m:oMath>
+      </m:oMathPara>
+    </w:p>
+    <w:p>
+      <w:pPr>
+        <w:rPr>
+          <w:rFonts w:eastAsiaTheme="minorEastAsia"/>
+        </w:rPr>
+      </w:pPr>
+      <m:oMathPara>
+        <m:oMath>
+          <m:sSub>
+            <m:sSubPr>
+              <m:ctrlPr>
+                <w:rPr>
+                  <w:rFonts w:ascii="Cambria Math" w:eastAsiaTheme="minorEastAsia" w:hAnsi="Cambria Math"/>
+                  <w:i/>
+                </w:rPr>
+              </m:ctrlPr>
+            </m:sSubPr>
+            <m:e>
+              <m:r>
+                <w:rPr>
+                  <w:rFonts w:ascii="Cambria Math" w:eastAsiaTheme="minorEastAsia" w:hAnsi="Cambria Math"/>
+                </w:rPr>
+                <m:t>bikeQty</m:t>
+              </m:r>
+            </m:e>
+            <m:sub>
+              <m:r>
+                <w:rPr>
+                  <w:rFonts w:ascii="Cambria Math" w:eastAsiaTheme="minorEastAsia" w:hAnsi="Cambria Math"/>
+                </w:rPr>
+                <m:t>i,bikePeriod</m:t>
+              </m:r>
+            </m:sub>
+          </m:sSub>
+          <m:r>
+            <w:rPr>
+              <w:rFonts w:ascii="Cambria Math" w:eastAsiaTheme="minorEastAsia" w:hAnsi="Cambria Math"/>
+            </w:rPr>
+            <m:t xml:space="preserve">≥0     </m:t>
+          </m:r>
+          <m:r>
+            <w:rPr>
+              <w:rFonts w:ascii="Cambria Math" w:hAnsi="Cambria Math"/>
+            </w:rPr>
+            <m:t>bikePeriod∈Period, i∈</m:t>
+          </m:r>
+          <m:sSub>
+            <m:sSubPr>
+              <m:ctrlPr>
+                <w:rPr>
+                  <w:rFonts w:ascii="Cambria Math" w:hAnsi="Cambria Math"/>
+                  <w:i/>
+                </w:rPr>
+              </m:ctrlPr>
+            </m:sSubPr>
+            <m:e>
+              <m:r>
+                <w:rPr>
+                  <w:rFonts w:ascii="Cambria Math" w:hAnsi="Cambria Math"/>
+                </w:rPr>
+                <m:t>A</m:t>
+              </m:r>
+            </m:e>
+            <m:sub>
+              <m:r>
+                <w:rPr>
+                  <w:rFonts w:ascii="Cambria Math" w:hAnsi="Cambria Math"/>
+                </w:rPr>
+                <m:t>bike</m:t>
+              </m:r>
+            </m:sub>
+          </m:sSub>
+        </m:oMath>
+      </m:oMathPara>
+    </w:p>
+    <w:p>
+      <m:oMathPara>
+        <m:oMath>
+          <m:r>
+            <w:rPr>
+              <w:rFonts w:ascii="Cambria Math" w:eastAsiaTheme="minorEastAsia" w:hAnsi="Cambria Math"/>
+            </w:rPr>
+            <m:t xml:space="preserve"> </m:t>
+          </m:r>
+          <m:sSub>
+            <m:sSubPr>
+              <m:ctrlPr>
+                <w:rPr>
+                  <w:rFonts w:ascii="Cambria Math" w:eastAsiaTheme="minorEastAsia" w:hAnsi="Cambria Math"/>
+                  <w:i/>
+                </w:rPr>
+              </m:ctrlPr>
+            </m:sSubPr>
+            <m:e>
+              <m:r>
+                <w:rPr>
+                  <w:rFonts w:ascii="Cambria Math" w:eastAsiaTheme="minorEastAsia" w:hAnsi="Cambria Math"/>
+                </w:rPr>
+                <m:t>bike</m:t>
+              </m:r>
+              <m:r>
+                <w:rPr>
+                  <w:rFonts w:ascii="Cambria Math" w:eastAsiaTheme="minorEastAsia" w:hAnsi="Cambria Math"/>
+                </w:rPr>
+                <m:t>Spaces</m:t>
+              </m:r>
+            </m:e>
+            <m:sub>
+              <m:r>
+                <w:rPr>
+                  <w:rFonts w:ascii="Cambria Math" w:eastAsiaTheme="minorEastAsia" w:hAnsi="Cambria Math"/>
+                </w:rPr>
+                <m:t>i,bikePeriod</m:t>
+              </m:r>
+            </m:sub>
+          </m:sSub>
+          <m:r>
+            <w:rPr>
+              <w:rFonts w:ascii="Cambria Math" w:eastAsiaTheme="minorEastAsia" w:hAnsi="Cambria Math"/>
+            </w:rPr>
+            <m:t xml:space="preserve">≥0     </m:t>
+          </m:r>
+          <m:r>
+            <w:rPr>
+              <w:rFonts w:ascii="Cambria Math" w:hAnsi="Cambria Math"/>
+            </w:rPr>
+            <m:t>bikePeriod∈Period, i∈</m:t>
+          </m:r>
+          <m:sSub>
+            <m:sSubPr>
+              <m:ctrlPr>
+                <w:rPr>
+                  <w:rFonts w:ascii="Cambria Math" w:hAnsi="Cambria Math"/>
+                  <w:i/>
+                </w:rPr>
+              </m:ctrlPr>
+            </m:sSubPr>
+            <m:e>
+              <m:r>
+                <w:rPr>
+                  <w:rFonts w:ascii="Cambria Math" w:hAnsi="Cambria Math"/>
+                </w:rPr>
+                <m:t>A</m:t>
+              </m:r>
+            </m:e>
+            <m:sub>
+              <m:r>
+                <w:rPr>
+                  <w:rFonts w:ascii="Cambria Math" w:hAnsi="Cambria Math"/>
+                </w:rPr>
+                <m:t>bike</m:t>
+              </m:r>
+            </m:sub>
+          </m:sSub>
         </m:oMath>
       </m:oMathPara>
     </w:p>
@@ -5186,7 +8910,7 @@
   <w:style w:type="paragraph" w:default="1" w:styleId="Normal">
     <w:name w:val="Normal"/>
     <w:qFormat/>
-    <w:rsid w:val="003565F0"/>
+    <w:rsid w:val="002848DE"/>
   </w:style>
   <w:style w:type="paragraph" w:styleId="Heading1">
     <w:name w:val="heading 1"/>

</xml_diff>

<commit_message>
completion on constraints around task timing
</commit_message>
<xml_diff>
--- a/Discrete Optimisation Project Documentation.docx
+++ b/Discrete Optimisation Project Documentation.docx
@@ -123,13 +123,16 @@
         </w:numPr>
       </w:pPr>
       <w:r>
-        <w:t xml:space="preserve">Time, money, number of times changed public transportation, </w:t>
+        <w:t xml:space="preserve">money, number of times changed public transportation, </w:t>
       </w:r>
       <w:r>
         <w:t>spending costs</w:t>
       </w:r>
       <w:r>
         <w:t>, current mode of transportation</w:t>
+      </w:r>
+      <w:r>
+        <w:t>, health</w:t>
       </w:r>
     </w:p>
     <w:p>
@@ -141,7 +144,13 @@
         </w:numPr>
       </w:pPr>
       <w:r>
-        <w:t xml:space="preserve">We will have to nick </w:t>
+        <w:t>We will have to nick</w:t>
+      </w:r>
+      <w:r>
+        <w:t xml:space="preserve"> (steal)</w:t>
+      </w:r>
+      <w:r>
+        <w:t xml:space="preserve"> </w:t>
       </w:r>
       <w:r>
         <w:t>constraints</w:t>
@@ -152,11 +161,9 @@
       <w:r>
         <w:t xml:space="preserve">sum out where they go i.e. [sum(places been * cost of places) &lt; total money] but I’m not sure </w:t>
       </w:r>
-      <w:proofErr w:type="spellStart"/>
-      <w:r>
-        <w:t>its</w:t>
-      </w:r>
-      <w:proofErr w:type="spellEnd"/>
+      <w:r>
+        <w:t>it’s</w:t>
+      </w:r>
       <w:r>
         <w:t xml:space="preserve"> that simple</w:t>
       </w:r>
@@ -173,7 +180,13 @@
         <w:t xml:space="preserve">The assumption about </w:t>
       </w:r>
       <w:r>
-        <w:t>a person cant return to a node they have previously travelled too must be confirmed</w:t>
+        <w:t xml:space="preserve">a person </w:t>
+      </w:r>
+      <w:r>
+        <w:t>can’t</w:t>
+      </w:r>
+      <w:r>
+        <w:t xml:space="preserve"> return to a node they have previously travelled too must be confirmed</w:t>
       </w:r>
     </w:p>
     <w:p>
@@ -328,15 +341,6 @@
       <w:r>
         <w:t>The bike station capacity is checked at x min intervals (default 30 mins), there will have to be a consultation about how this linear relaxation could be best handled</w:t>
       </w:r>
-    </w:p>
-    <w:p>
-      <w:pPr>
-        <w:pStyle w:val="ListParagraph"/>
-        <w:numPr>
-          <w:ilvl w:val="0"/>
-          <w:numId w:val="2"/>
-        </w:numPr>
-      </w:pPr>
     </w:p>
     <w:p/>
     <w:p>
@@ -724,7 +728,6 @@
           <w:rFonts w:eastAsiaTheme="minorEastAsia"/>
         </w:rPr>
       </w:pPr>
-      <w:proofErr w:type="spellStart"/>
       <m:oMathPara>
         <m:oMath>
           <m:r>
@@ -736,7 +739,6 @@
             </w:rPr>
             <m:t>BusRelaxation</m:t>
           </m:r>
-          <w:proofErr w:type="spellEnd"/>
           <m:r>
             <w:rPr>
               <w:rFonts w:ascii="Cambria Math" w:hAnsi="Cambria Math"/>
@@ -952,13 +954,7 @@
                 <w:rPr>
                   <w:rFonts w:ascii="Cambria Math" w:hAnsi="Cambria Math"/>
                 </w:rPr>
-                <m:t>id</m:t>
-              </m:r>
-              <m:r>
-                <w:rPr>
-                  <w:rFonts w:ascii="Cambria Math" w:hAnsi="Cambria Math"/>
-                </w:rPr>
-                <m:t>r</m:t>
+                <m:t>idr</m:t>
               </m:r>
             </m:sub>
             <m:sup>
@@ -980,19 +976,7 @@
             <w:rPr>
               <w:rFonts w:ascii="Cambria Math" w:eastAsiaTheme="minorEastAsia" w:hAnsi="Cambria Math"/>
             </w:rPr>
-            <m:t xml:space="preserve"> whether person p leaves node i via </m:t>
-          </m:r>
-          <m:r>
-            <w:rPr>
-              <w:rFonts w:ascii="Cambria Math" w:eastAsiaTheme="minorEastAsia" w:hAnsi="Cambria Math"/>
-            </w:rPr>
-            <m:t>route r</m:t>
-          </m:r>
-          <m:r>
-            <w:rPr>
-              <w:rFonts w:ascii="Cambria Math" w:eastAsiaTheme="minorEastAsia" w:hAnsi="Cambria Math"/>
-            </w:rPr>
-            <m:t>at departure number d</m:t>
+            <m:t xml:space="preserve"> whether person p leaves node i via route rat departure number d</m:t>
           </m:r>
         </m:oMath>
       </m:oMathPara>
@@ -3104,19 +3088,7 @@
                 <w:rPr>
                   <w:rFonts w:ascii="Cambria Math" w:hAnsi="Cambria Math"/>
                 </w:rPr>
-                <m:t>∈M,i</m:t>
-              </m:r>
-              <m:r>
-                <w:rPr>
-                  <w:rFonts w:ascii="Cambria Math" w:hAnsi="Cambria Math"/>
-                </w:rPr>
-                <m:t>∈</m:t>
-              </m:r>
-              <m:r>
-                <w:rPr>
-                  <w:rFonts w:ascii="Cambria Math" w:hAnsi="Cambria Math"/>
-                </w:rPr>
-                <m:t>A</m:t>
+                <m:t>∈M,i∈A</m:t>
               </m:r>
             </m:sub>
             <m:sup/>
@@ -3324,13 +3296,7 @@
                     <w:rPr>
                       <w:rFonts w:ascii="Cambria Math" w:hAnsi="Cambria Math"/>
                     </w:rPr>
-                    <m:t>∈M,</m:t>
-                  </m:r>
-                  <m:r>
-                    <w:rPr>
-                      <w:rFonts w:ascii="Cambria Math" w:hAnsi="Cambria Math"/>
-                    </w:rPr>
-                    <m:t>i∈A</m:t>
+                    <m:t>∈M,i∈A</m:t>
                   </m:r>
                 </m:sub>
                 <m:sup/>
@@ -3397,6 +3363,15 @@
       <w:r>
         <w:t>This controls that tasks happen within their designated time windows</w:t>
       </w:r>
+      <w:r>
+        <w:t xml:space="preserve"> (only applies if the tasks happens and the </w:t>
+      </w:r>
+      <w:r>
+        <w:t>task extension penalty for falling out of the allotted time isn’t applied</w:t>
+      </w:r>
+      <w:r>
+        <w:t>)</w:t>
+      </w:r>
     </w:p>
     <w:p>
       <w:pPr>
@@ -3520,6 +3495,84 @@
             <w:rPr>
               <w:rFonts w:ascii="Cambria Math" w:hAnsi="Cambria Math"/>
             </w:rPr>
+            <m:t>-</m:t>
+          </m:r>
+          <m:sSubSup>
+            <m:sSubSupPr>
+              <m:ctrlPr>
+                <w:rPr>
+                  <w:rFonts w:ascii="Cambria Math" w:hAnsi="Cambria Math"/>
+                  <w:i/>
+                </w:rPr>
+              </m:ctrlPr>
+            </m:sSubSupPr>
+            <m:e>
+              <m:r>
+                <w:rPr>
+                  <w:rFonts w:ascii="Cambria Math" w:hAnsi="Cambria Math"/>
+                </w:rPr>
+                <m:t>(</m:t>
+              </m:r>
+              <m:r>
+                <w:rPr>
+                  <w:rFonts w:ascii="Cambria Math" w:hAnsi="Cambria Math"/>
+                </w:rPr>
+                <m:t>1-y</m:t>
+              </m:r>
+            </m:e>
+            <m:sub>
+              <m:r>
+                <w:rPr>
+                  <w:rFonts w:ascii="Cambria Math" w:hAnsi="Cambria Math"/>
+                </w:rPr>
+                <m:t>i</m:t>
+              </m:r>
+            </m:sub>
+            <m:sup>
+              <m:r>
+                <w:rPr>
+                  <w:rFonts w:ascii="Cambria Math" w:hAnsi="Cambria Math"/>
+                </w:rPr>
+                <m:t>p</m:t>
+              </m:r>
+            </m:sup>
+          </m:sSubSup>
+          <m:r>
+            <w:rPr>
+              <w:rFonts w:ascii="Cambria Math" w:hAnsi="Cambria Math"/>
+            </w:rPr>
+            <m:t>)*</m:t>
+          </m:r>
+          <m:sSup>
+            <m:sSupPr>
+              <m:ctrlPr>
+                <w:rPr>
+                  <w:rFonts w:ascii="Cambria Math" w:hAnsi="Cambria Math"/>
+                  <w:i/>
+                </w:rPr>
+              </m:ctrlPr>
+            </m:sSupPr>
+            <m:e>
+              <m:r>
+                <w:rPr>
+                  <w:rFonts w:ascii="Cambria Math" w:hAnsi="Cambria Math"/>
+                </w:rPr>
+                <m:t>M</m:t>
+              </m:r>
+            </m:e>
+            <m:sup>
+              <m:r>
+                <w:rPr>
+                  <w:rFonts w:ascii="Cambria Math" w:hAnsi="Cambria Math"/>
+                </w:rPr>
+                <m:t>*</m:t>
+              </m:r>
+            </m:sup>
+          </m:sSup>
+          <m:r>
+            <w:rPr>
+              <w:rFonts w:ascii="Cambria Math" w:hAnsi="Cambria Math"/>
+            </w:rPr>
             <m:t>≤</m:t>
           </m:r>
           <m:sSubSup>
@@ -3676,6 +3729,78 @@
             <w:rPr>
               <w:rFonts w:ascii="Cambria Math" w:hAnsi="Cambria Math"/>
             </w:rPr>
+            <m:t>+</m:t>
+          </m:r>
+          <m:sSubSup>
+            <m:sSubSupPr>
+              <m:ctrlPr>
+                <w:rPr>
+                  <w:rFonts w:ascii="Cambria Math" w:hAnsi="Cambria Math"/>
+                  <w:i/>
+                </w:rPr>
+              </m:ctrlPr>
+            </m:sSubSupPr>
+            <m:e>
+              <m:r>
+                <w:rPr>
+                  <w:rFonts w:ascii="Cambria Math" w:hAnsi="Cambria Math"/>
+                </w:rPr>
+                <m:t>(1-y</m:t>
+              </m:r>
+            </m:e>
+            <m:sub>
+              <m:r>
+                <w:rPr>
+                  <w:rFonts w:ascii="Cambria Math" w:hAnsi="Cambria Math"/>
+                </w:rPr>
+                <m:t>i</m:t>
+              </m:r>
+            </m:sub>
+            <m:sup>
+              <m:r>
+                <w:rPr>
+                  <w:rFonts w:ascii="Cambria Math" w:hAnsi="Cambria Math"/>
+                </w:rPr>
+                <m:t>p</m:t>
+              </m:r>
+            </m:sup>
+          </m:sSubSup>
+          <m:r>
+            <w:rPr>
+              <w:rFonts w:ascii="Cambria Math" w:hAnsi="Cambria Math"/>
+            </w:rPr>
+            <m:t>)*</m:t>
+          </m:r>
+          <m:sSup>
+            <m:sSupPr>
+              <m:ctrlPr>
+                <w:rPr>
+                  <w:rFonts w:ascii="Cambria Math" w:hAnsi="Cambria Math"/>
+                  <w:i/>
+                </w:rPr>
+              </m:ctrlPr>
+            </m:sSupPr>
+            <m:e>
+              <m:r>
+                <w:rPr>
+                  <w:rFonts w:ascii="Cambria Math" w:hAnsi="Cambria Math"/>
+                </w:rPr>
+                <m:t>M</m:t>
+              </m:r>
+            </m:e>
+            <m:sup>
+              <m:r>
+                <w:rPr>
+                  <w:rFonts w:ascii="Cambria Math" w:hAnsi="Cambria Math"/>
+                </w:rPr>
+                <m:t>*</m:t>
+              </m:r>
+            </m:sup>
+          </m:sSup>
+          <m:r>
+            <w:rPr>
+              <w:rFonts w:ascii="Cambria Math" w:hAnsi="Cambria Math"/>
+            </w:rPr>
             <m:t xml:space="preserve">         i∈A, p∈P, t∈T</m:t>
           </m:r>
         </m:oMath>
@@ -3691,13 +3816,7 @@
         <w:rPr>
           <w:rFonts w:eastAsiaTheme="minorEastAsia"/>
         </w:rPr>
-        <w:t xml:space="preserve">Task extensions/delays only apply to </w:t>
-      </w:r>
-      <w:r>
-        <w:rPr>
-          <w:rFonts w:eastAsiaTheme="minorEastAsia"/>
-        </w:rPr>
-        <w:t>tasks that happen</w:t>
+        <w:t>Task extensions/delays only apply to tasks that happen</w:t>
       </w:r>
     </w:p>
     <w:p>
@@ -3824,16 +3943,8 @@
         <w:rPr>
           <w:rFonts w:asciiTheme="majorHAnsi" w:eastAsiaTheme="majorEastAsia" w:hAnsiTheme="majorHAnsi" w:cstheme="majorBidi"/>
         </w:rPr>
-        <w:t xml:space="preserve">finish their task and waiting period at node </w:t>
-      </w:r>
-      <w:proofErr w:type="spellStart"/>
-      <w:r>
-        <w:rPr>
-          <w:rFonts w:asciiTheme="majorHAnsi" w:eastAsiaTheme="majorEastAsia" w:hAnsiTheme="majorHAnsi" w:cstheme="majorBidi"/>
-        </w:rPr>
-        <w:t>i</w:t>
-      </w:r>
-      <w:proofErr w:type="spellEnd"/>
+        <w:t>finish their task and waiting period at node i</w:t>
+      </w:r>
       <w:r>
         <w:rPr>
           <w:rFonts w:asciiTheme="majorHAnsi" w:eastAsiaTheme="majorEastAsia" w:hAnsiTheme="majorHAnsi" w:cstheme="majorBidi"/>
@@ -4443,15 +4554,7 @@
     </w:p>
     <w:p>
       <w:r>
-        <w:t>The person can only get bus (</w:t>
-      </w:r>
-      <w:proofErr w:type="spellStart"/>
-      <w:r>
-        <w:t>i</w:t>
-      </w:r>
-      <w:proofErr w:type="spellEnd"/>
-      <w:r>
-        <w:t>, d, r)</w:t>
+        <w:t>The person can only get bus (i, d, r)</w:t>
       </w:r>
       <w:r>
         <w:t xml:space="preserve"> </w:t>
@@ -4462,16 +4565,11 @@
       <w:r>
         <w:t xml:space="preserve"> relevant </w:t>
       </w:r>
-      <w:proofErr w:type="spellStart"/>
       <w:r>
         <w:t>Bus</w:t>
       </w:r>
       <w:r>
-        <w:t>_idr</w:t>
-      </w:r>
-      <w:proofErr w:type="spellEnd"/>
-      <w:r>
-        <w:t xml:space="preserve"> must be positive</w:t>
+        <w:t>_idr must be positive</w:t>
       </w:r>
     </w:p>
     <w:p>
@@ -5367,6 +5465,7 @@
             <w:rPr>
               <w:rFonts w:ascii="Cambria Math" w:hAnsi="Cambria Math"/>
             </w:rPr>
+            <w:lastRenderedPageBreak/>
             <m:t>bikePeriod∈Period, i∈</m:t>
           </m:r>
           <m:sSub>
@@ -5694,6 +5793,8 @@
       </m:oMathPara>
     </w:p>
     <w:p/>
+    <w:p/>
+    <w:p/>
     <w:p>
       <w:pPr>
         <w:pStyle w:val="Heading2"/>
@@ -5716,6 +5817,8 @@
         <w:t xml:space="preserve"> Tn not performed</w:t>
       </w:r>
     </w:p>
+    <w:p/>
+    <w:p/>
     <w:p/>
     <w:p/>
     <w:p/>

</xml_diff>

<commit_message>
change to the index of an equation...
</commit_message>
<xml_diff>
--- a/Discrete Optimisation Project Documentation.docx
+++ b/Discrete Optimisation Project Documentation.docx
@@ -123,7 +123,13 @@
         </w:numPr>
       </w:pPr>
       <w:r>
-        <w:t xml:space="preserve">money, number of times changed public transportation, </w:t>
+        <w:t>money, number of times changed transportation</w:t>
+      </w:r>
+      <w:r>
+        <w:t xml:space="preserve"> method</w:t>
+      </w:r>
+      <w:r>
+        <w:t xml:space="preserve">, </w:t>
       </w:r>
       <w:r>
         <w:t>spending costs</w:t>
@@ -159,7 +165,15 @@
         <w:t xml:space="preserve"> from commodity flow maybe? I would just like to </w:t>
       </w:r>
       <w:r>
-        <w:t xml:space="preserve">sum out where they go i.e. [sum(places been * cost of places) &lt; total money] but I’m not sure </w:t>
+        <w:t>sum out where they go i.e. [</w:t>
+      </w:r>
+      <w:proofErr w:type="gramStart"/>
+      <w:r>
+        <w:t>sum(</w:t>
+      </w:r>
+      <w:proofErr w:type="gramEnd"/>
+      <w:r>
+        <w:t xml:space="preserve">places been * cost of places) &lt; total money] but I’m not sure </w:t>
       </w:r>
       <w:r>
         <w:t>it’s</w:t>
@@ -318,7 +332,13 @@
         <w:t xml:space="preserve">The </w:t>
       </w:r>
       <w:r>
-        <w:t xml:space="preserve">indexing of moves is currently assumed to be {1 = walking, 2 = Cycling, 3 = Bus}. </w:t>
+        <w:t xml:space="preserve">indexing of </w:t>
+      </w:r>
+      <w:r>
+        <w:t>modes of transport</w:t>
+      </w:r>
+      <w:r>
+        <w:t xml:space="preserve"> is currently assumed to be {1 = walking, 2 = Cycling, 3 = Bus}. </w:t>
       </w:r>
       <w:r>
         <w:t xml:space="preserve">I will be worth asking the prof if we are ok to always assume this is the case. </w:t>
@@ -607,7 +627,49 @@
             <w:rPr>
               <w:rFonts w:ascii="Cambria Math" w:eastAsiaTheme="majorEastAsia" w:hAnsi="Cambria Math" w:cstheme="majorBidi"/>
             </w:rPr>
-            <m:t>→cost of a task</m:t>
+            <m:t>→</m:t>
+          </m:r>
+          <m:r>
+            <w:rPr>
+              <w:rFonts w:ascii="Cambria Math" w:eastAsiaTheme="majorEastAsia" w:hAnsi="Cambria Math" w:cstheme="majorBidi"/>
+            </w:rPr>
+            <m:t>cost</m:t>
+          </m:r>
+          <m:r>
+            <w:rPr>
+              <w:rFonts w:ascii="Cambria Math" w:eastAsiaTheme="majorEastAsia" w:hAnsi="Cambria Math" w:cstheme="majorBidi"/>
+            </w:rPr>
+            <m:t xml:space="preserve"> </m:t>
+          </m:r>
+          <m:r>
+            <w:rPr>
+              <w:rFonts w:ascii="Cambria Math" w:eastAsiaTheme="majorEastAsia" w:hAnsi="Cambria Math" w:cstheme="majorBidi"/>
+            </w:rPr>
+            <m:t>of</m:t>
+          </m:r>
+          <m:r>
+            <w:rPr>
+              <w:rFonts w:ascii="Cambria Math" w:eastAsiaTheme="majorEastAsia" w:hAnsi="Cambria Math" w:cstheme="majorBidi"/>
+            </w:rPr>
+            <m:t xml:space="preserve"> </m:t>
+          </m:r>
+          <m:r>
+            <w:rPr>
+              <w:rFonts w:ascii="Cambria Math" w:eastAsiaTheme="majorEastAsia" w:hAnsi="Cambria Math" w:cstheme="majorBidi"/>
+            </w:rPr>
+            <m:t>a</m:t>
+          </m:r>
+          <m:r>
+            <w:rPr>
+              <w:rFonts w:ascii="Cambria Math" w:eastAsiaTheme="majorEastAsia" w:hAnsi="Cambria Math" w:cstheme="majorBidi"/>
+            </w:rPr>
+            <m:t xml:space="preserve"> </m:t>
+          </m:r>
+          <m:r>
+            <w:rPr>
+              <w:rFonts w:ascii="Cambria Math" w:eastAsiaTheme="majorEastAsia" w:hAnsi="Cambria Math" w:cstheme="majorBidi"/>
+            </w:rPr>
+            <m:t>task</m:t>
           </m:r>
         </m:oMath>
       </m:oMathPara>
@@ -650,7 +712,151 @@
             <w:rPr>
               <w:rFonts w:ascii="Cambria Math" w:eastAsiaTheme="minorEastAsia" w:hAnsi="Cambria Math"/>
             </w:rPr>
-            <m:t>→the time required to travel down arc ij via mode m</m:t>
+            <m:t>→</m:t>
+          </m:r>
+          <m:r>
+            <w:rPr>
+              <w:rFonts w:ascii="Cambria Math" w:eastAsiaTheme="minorEastAsia" w:hAnsi="Cambria Math"/>
+            </w:rPr>
+            <m:t>t</m:t>
+          </m:r>
+          <m:r>
+            <w:rPr>
+              <w:rFonts w:ascii="Cambria Math" w:eastAsiaTheme="minorEastAsia" w:hAnsi="Cambria Math"/>
+            </w:rPr>
+            <m:t>h</m:t>
+          </m:r>
+          <m:r>
+            <w:rPr>
+              <w:rFonts w:ascii="Cambria Math" w:eastAsiaTheme="minorEastAsia" w:hAnsi="Cambria Math"/>
+            </w:rPr>
+            <m:t>e</m:t>
+          </m:r>
+          <m:r>
+            <w:rPr>
+              <w:rFonts w:ascii="Cambria Math" w:eastAsiaTheme="minorEastAsia" w:hAnsi="Cambria Math"/>
+            </w:rPr>
+            <m:t xml:space="preserve"> </m:t>
+          </m:r>
+          <m:r>
+            <w:rPr>
+              <w:rFonts w:ascii="Cambria Math" w:eastAsiaTheme="minorEastAsia" w:hAnsi="Cambria Math"/>
+            </w:rPr>
+            <m:t>time</m:t>
+          </m:r>
+          <m:r>
+            <w:rPr>
+              <w:rFonts w:ascii="Cambria Math" w:eastAsiaTheme="minorEastAsia" w:hAnsi="Cambria Math"/>
+            </w:rPr>
+            <m:t xml:space="preserve"> </m:t>
+          </m:r>
+          <m:r>
+            <w:rPr>
+              <w:rFonts w:ascii="Cambria Math" w:eastAsiaTheme="minorEastAsia" w:hAnsi="Cambria Math"/>
+            </w:rPr>
+            <m:t>required</m:t>
+          </m:r>
+          <m:r>
+            <w:rPr>
+              <w:rFonts w:ascii="Cambria Math" w:eastAsiaTheme="minorEastAsia" w:hAnsi="Cambria Math"/>
+            </w:rPr>
+            <m:t xml:space="preserve"> </m:t>
+          </m:r>
+          <m:r>
+            <w:rPr>
+              <w:rFonts w:ascii="Cambria Math" w:eastAsiaTheme="minorEastAsia" w:hAnsi="Cambria Math"/>
+            </w:rPr>
+            <m:t>to</m:t>
+          </m:r>
+          <m:r>
+            <w:rPr>
+              <w:rFonts w:ascii="Cambria Math" w:eastAsiaTheme="minorEastAsia" w:hAnsi="Cambria Math"/>
+            </w:rPr>
+            <m:t xml:space="preserve"> </m:t>
+          </m:r>
+          <m:r>
+            <w:rPr>
+              <w:rFonts w:ascii="Cambria Math" w:eastAsiaTheme="minorEastAsia" w:hAnsi="Cambria Math"/>
+            </w:rPr>
+            <m:t>travel</m:t>
+          </m:r>
+          <m:r>
+            <w:rPr>
+              <w:rFonts w:ascii="Cambria Math" w:eastAsiaTheme="minorEastAsia" w:hAnsi="Cambria Math"/>
+            </w:rPr>
+            <m:t xml:space="preserve"> </m:t>
+          </m:r>
+          <m:r>
+            <w:rPr>
+              <w:rFonts w:ascii="Cambria Math" w:eastAsiaTheme="minorEastAsia" w:hAnsi="Cambria Math"/>
+            </w:rPr>
+            <m:t>do</m:t>
+          </m:r>
+          <m:r>
+            <w:rPr>
+              <w:rFonts w:ascii="Cambria Math" w:eastAsiaTheme="minorEastAsia" w:hAnsi="Cambria Math"/>
+            </w:rPr>
+            <m:t>wn</m:t>
+          </m:r>
+          <m:r>
+            <w:rPr>
+              <w:rFonts w:ascii="Cambria Math" w:eastAsiaTheme="minorEastAsia" w:hAnsi="Cambria Math"/>
+            </w:rPr>
+            <m:t xml:space="preserve"> </m:t>
+          </m:r>
+          <m:r>
+            <w:rPr>
+              <w:rFonts w:ascii="Cambria Math" w:eastAsiaTheme="minorEastAsia" w:hAnsi="Cambria Math"/>
+            </w:rPr>
+            <m:t>arc</m:t>
+          </m:r>
+          <m:r>
+            <w:rPr>
+              <w:rFonts w:ascii="Cambria Math" w:eastAsiaTheme="minorEastAsia" w:hAnsi="Cambria Math"/>
+            </w:rPr>
+            <m:t xml:space="preserve"> </m:t>
+          </m:r>
+          <m:r>
+            <w:rPr>
+              <w:rFonts w:ascii="Cambria Math" w:eastAsiaTheme="minorEastAsia" w:hAnsi="Cambria Math"/>
+            </w:rPr>
+            <m:t>ij</m:t>
+          </m:r>
+          <m:r>
+            <w:rPr>
+              <w:rFonts w:ascii="Cambria Math" w:eastAsiaTheme="minorEastAsia" w:hAnsi="Cambria Math"/>
+            </w:rPr>
+            <m:t xml:space="preserve"> </m:t>
+          </m:r>
+          <m:r>
+            <w:rPr>
+              <w:rFonts w:ascii="Cambria Math" w:eastAsiaTheme="minorEastAsia" w:hAnsi="Cambria Math"/>
+            </w:rPr>
+            <m:t>via</m:t>
+          </m:r>
+          <m:r>
+            <w:rPr>
+              <w:rFonts w:ascii="Cambria Math" w:eastAsiaTheme="minorEastAsia" w:hAnsi="Cambria Math"/>
+            </w:rPr>
+            <m:t xml:space="preserve"> </m:t>
+          </m:r>
+          <m:r>
+            <w:rPr>
+              <w:rFonts w:ascii="Cambria Math" w:eastAsiaTheme="minorEastAsia" w:hAnsi="Cambria Math"/>
+            </w:rPr>
+            <m:t>mode</m:t>
+          </m:r>
+          <m:r>
+            <w:rPr>
+              <w:rFonts w:ascii="Cambria Math" w:eastAsiaTheme="minorEastAsia" w:hAnsi="Cambria Math"/>
+            </w:rPr>
+            <m:t xml:space="preserve"> </m:t>
+          </m:r>
+          <m:r>
+            <w:rPr>
+              <w:rFonts w:ascii="Cambria Math" w:eastAsiaTheme="minorEastAsia" w:hAnsi="Cambria Math"/>
+            </w:rPr>
+            <m:t>m</m:t>
           </m:r>
         </m:oMath>
       </m:oMathPara>
@@ -812,7 +1018,157 @@
             <w:rPr>
               <w:rFonts w:ascii="Cambria Math" w:hAnsi="Cambria Math"/>
             </w:rPr>
-            <m:t>→ Additional time required for task if not done within allotted time window</m:t>
+            <m:t xml:space="preserve">→ </m:t>
+          </m:r>
+          <m:r>
+            <w:rPr>
+              <w:rFonts w:ascii="Cambria Math" w:hAnsi="Cambria Math"/>
+            </w:rPr>
+            <m:t>Additional</m:t>
+          </m:r>
+          <m:r>
+            <w:rPr>
+              <w:rFonts w:ascii="Cambria Math" w:hAnsi="Cambria Math"/>
+            </w:rPr>
+            <m:t xml:space="preserve"> </m:t>
+          </m:r>
+          <m:r>
+            <w:rPr>
+              <w:rFonts w:ascii="Cambria Math" w:hAnsi="Cambria Math"/>
+            </w:rPr>
+            <m:t>time</m:t>
+          </m:r>
+          <m:r>
+            <w:rPr>
+              <w:rFonts w:ascii="Cambria Math" w:hAnsi="Cambria Math"/>
+            </w:rPr>
+            <m:t xml:space="preserve"> </m:t>
+          </m:r>
+          <m:r>
+            <w:rPr>
+              <w:rFonts w:ascii="Cambria Math" w:hAnsi="Cambria Math"/>
+            </w:rPr>
+            <m:t>required</m:t>
+          </m:r>
+          <m:r>
+            <w:rPr>
+              <w:rFonts w:ascii="Cambria Math" w:hAnsi="Cambria Math"/>
+            </w:rPr>
+            <m:t xml:space="preserve"> </m:t>
+          </m:r>
+          <m:r>
+            <w:rPr>
+              <w:rFonts w:ascii="Cambria Math" w:hAnsi="Cambria Math"/>
+            </w:rPr>
+            <m:t>for</m:t>
+          </m:r>
+          <m:r>
+            <w:rPr>
+              <w:rFonts w:ascii="Cambria Math" w:hAnsi="Cambria Math"/>
+            </w:rPr>
+            <m:t xml:space="preserve"> </m:t>
+          </m:r>
+          <m:r>
+            <w:rPr>
+              <w:rFonts w:ascii="Cambria Math" w:hAnsi="Cambria Math"/>
+            </w:rPr>
+            <m:t>task</m:t>
+          </m:r>
+          <m:r>
+            <w:rPr>
+              <w:rFonts w:ascii="Cambria Math" w:hAnsi="Cambria Math"/>
+            </w:rPr>
+            <m:t xml:space="preserve"> </m:t>
+          </m:r>
+          <m:r>
+            <w:rPr>
+              <w:rFonts w:ascii="Cambria Math" w:hAnsi="Cambria Math"/>
+            </w:rPr>
+            <m:t>if</m:t>
+          </m:r>
+          <m:r>
+            <w:rPr>
+              <w:rFonts w:ascii="Cambria Math" w:hAnsi="Cambria Math"/>
+            </w:rPr>
+            <m:t xml:space="preserve"> </m:t>
+          </m:r>
+          <m:r>
+            <w:rPr>
+              <w:rFonts w:ascii="Cambria Math" w:hAnsi="Cambria Math"/>
+            </w:rPr>
+            <m:t>not</m:t>
+          </m:r>
+          <m:r>
+            <w:rPr>
+              <w:rFonts w:ascii="Cambria Math" w:hAnsi="Cambria Math"/>
+            </w:rPr>
+            <m:t xml:space="preserve"> </m:t>
+          </m:r>
+          <m:r>
+            <w:rPr>
+              <w:rFonts w:ascii="Cambria Math" w:hAnsi="Cambria Math"/>
+            </w:rPr>
+            <m:t>done</m:t>
+          </m:r>
+          <m:r>
+            <w:rPr>
+              <w:rFonts w:ascii="Cambria Math" w:hAnsi="Cambria Math"/>
+            </w:rPr>
+            <m:t xml:space="preserve"> </m:t>
+          </m:r>
+          <m:r>
+            <w:rPr>
+              <w:rFonts w:ascii="Cambria Math" w:hAnsi="Cambria Math"/>
+            </w:rPr>
+            <m:t>wit</m:t>
+          </m:r>
+          <m:r>
+            <w:rPr>
+              <w:rFonts w:ascii="Cambria Math" w:hAnsi="Cambria Math"/>
+            </w:rPr>
+            <m:t>h</m:t>
+          </m:r>
+          <m:r>
+            <w:rPr>
+              <w:rFonts w:ascii="Cambria Math" w:hAnsi="Cambria Math"/>
+            </w:rPr>
+            <m:t>in</m:t>
+          </m:r>
+          <m:r>
+            <w:rPr>
+              <w:rFonts w:ascii="Cambria Math" w:hAnsi="Cambria Math"/>
+            </w:rPr>
+            <m:t xml:space="preserve"> </m:t>
+          </m:r>
+          <m:r>
+            <w:rPr>
+              <w:rFonts w:ascii="Cambria Math" w:hAnsi="Cambria Math"/>
+            </w:rPr>
+            <m:t>allotted</m:t>
+          </m:r>
+          <m:r>
+            <w:rPr>
+              <w:rFonts w:ascii="Cambria Math" w:hAnsi="Cambria Math"/>
+            </w:rPr>
+            <m:t xml:space="preserve"> </m:t>
+          </m:r>
+          <m:r>
+            <w:rPr>
+              <w:rFonts w:ascii="Cambria Math" w:hAnsi="Cambria Math"/>
+            </w:rPr>
+            <m:t>time</m:t>
+          </m:r>
+          <m:r>
+            <w:rPr>
+              <w:rFonts w:ascii="Cambria Math" w:hAnsi="Cambria Math"/>
+            </w:rPr>
+            <m:t xml:space="preserve"> </m:t>
+          </m:r>
+          <m:r>
+            <w:rPr>
+              <w:rFonts w:ascii="Cambria Math" w:hAnsi="Cambria Math"/>
+            </w:rPr>
+            <m:t>window</m:t>
           </m:r>
         </m:oMath>
       </m:oMathPara>
@@ -873,7 +1229,187 @@
             <w:rPr>
               <w:rFonts w:ascii="Cambria Math" w:eastAsiaTheme="minorEastAsia" w:hAnsi="Cambria Math"/>
             </w:rPr>
-            <m:t>→whether person p travels down arc ij on tranportation mode m (Bool)</m:t>
+            <m:t>→</m:t>
+          </m:r>
+          <m:r>
+            <w:rPr>
+              <w:rFonts w:ascii="Cambria Math" w:eastAsiaTheme="minorEastAsia" w:hAnsi="Cambria Math"/>
+            </w:rPr>
+            <m:t>w</m:t>
+          </m:r>
+          <m:r>
+            <w:rPr>
+              <w:rFonts w:ascii="Cambria Math" w:eastAsiaTheme="minorEastAsia" w:hAnsi="Cambria Math"/>
+            </w:rPr>
+            <m:t>h</m:t>
+          </m:r>
+          <m:r>
+            <w:rPr>
+              <w:rFonts w:ascii="Cambria Math" w:eastAsiaTheme="minorEastAsia" w:hAnsi="Cambria Math"/>
+            </w:rPr>
+            <m:t>et</m:t>
+          </m:r>
+          <m:r>
+            <w:rPr>
+              <w:rFonts w:ascii="Cambria Math" w:eastAsiaTheme="minorEastAsia" w:hAnsi="Cambria Math"/>
+            </w:rPr>
+            <m:t>h</m:t>
+          </m:r>
+          <m:r>
+            <w:rPr>
+              <w:rFonts w:ascii="Cambria Math" w:eastAsiaTheme="minorEastAsia" w:hAnsi="Cambria Math"/>
+            </w:rPr>
+            <m:t>er</m:t>
+          </m:r>
+          <m:r>
+            <w:rPr>
+              <w:rFonts w:ascii="Cambria Math" w:eastAsiaTheme="minorEastAsia" w:hAnsi="Cambria Math"/>
+            </w:rPr>
+            <m:t xml:space="preserve"> </m:t>
+          </m:r>
+          <m:r>
+            <w:rPr>
+              <w:rFonts w:ascii="Cambria Math" w:eastAsiaTheme="minorEastAsia" w:hAnsi="Cambria Math"/>
+            </w:rPr>
+            <m:t>person</m:t>
+          </m:r>
+          <m:r>
+            <w:rPr>
+              <w:rFonts w:ascii="Cambria Math" w:eastAsiaTheme="minorEastAsia" w:hAnsi="Cambria Math"/>
+            </w:rPr>
+            <m:t xml:space="preserve"> </m:t>
+          </m:r>
+          <m:r>
+            <w:rPr>
+              <w:rFonts w:ascii="Cambria Math" w:eastAsiaTheme="minorEastAsia" w:hAnsi="Cambria Math"/>
+            </w:rPr>
+            <m:t>p</m:t>
+          </m:r>
+          <m:r>
+            <w:rPr>
+              <w:rFonts w:ascii="Cambria Math" w:eastAsiaTheme="minorEastAsia" w:hAnsi="Cambria Math"/>
+            </w:rPr>
+            <m:t xml:space="preserve"> </m:t>
+          </m:r>
+          <m:r>
+            <w:rPr>
+              <w:rFonts w:ascii="Cambria Math" w:eastAsiaTheme="minorEastAsia" w:hAnsi="Cambria Math"/>
+            </w:rPr>
+            <m:t>travels</m:t>
+          </m:r>
+          <m:r>
+            <w:rPr>
+              <w:rFonts w:ascii="Cambria Math" w:eastAsiaTheme="minorEastAsia" w:hAnsi="Cambria Math"/>
+            </w:rPr>
+            <m:t xml:space="preserve"> </m:t>
+          </m:r>
+          <m:r>
+            <w:rPr>
+              <w:rFonts w:ascii="Cambria Math" w:eastAsiaTheme="minorEastAsia" w:hAnsi="Cambria Math"/>
+            </w:rPr>
+            <m:t>d</m:t>
+          </m:r>
+          <m:r>
+            <w:rPr>
+              <w:rFonts w:ascii="Cambria Math" w:eastAsiaTheme="minorEastAsia" w:hAnsi="Cambria Math"/>
+            </w:rPr>
+            <m:t>o</m:t>
+          </m:r>
+          <m:r>
+            <w:rPr>
+              <w:rFonts w:ascii="Cambria Math" w:eastAsiaTheme="minorEastAsia" w:hAnsi="Cambria Math"/>
+            </w:rPr>
+            <m:t>wn</m:t>
+          </m:r>
+          <m:r>
+            <w:rPr>
+              <w:rFonts w:ascii="Cambria Math" w:eastAsiaTheme="minorEastAsia" w:hAnsi="Cambria Math"/>
+            </w:rPr>
+            <m:t xml:space="preserve"> </m:t>
+          </m:r>
+          <m:r>
+            <w:rPr>
+              <w:rFonts w:ascii="Cambria Math" w:eastAsiaTheme="minorEastAsia" w:hAnsi="Cambria Math"/>
+            </w:rPr>
+            <m:t>arc</m:t>
+          </m:r>
+          <m:r>
+            <w:rPr>
+              <w:rFonts w:ascii="Cambria Math" w:eastAsiaTheme="minorEastAsia" w:hAnsi="Cambria Math"/>
+            </w:rPr>
+            <m:t xml:space="preserve"> </m:t>
+          </m:r>
+          <m:r>
+            <w:rPr>
+              <w:rFonts w:ascii="Cambria Math" w:eastAsiaTheme="minorEastAsia" w:hAnsi="Cambria Math"/>
+            </w:rPr>
+            <m:t>ij</m:t>
+          </m:r>
+          <m:r>
+            <w:rPr>
+              <w:rFonts w:ascii="Cambria Math" w:eastAsiaTheme="minorEastAsia" w:hAnsi="Cambria Math"/>
+            </w:rPr>
+            <m:t xml:space="preserve"> </m:t>
+          </m:r>
+          <m:r>
+            <w:rPr>
+              <w:rFonts w:ascii="Cambria Math" w:eastAsiaTheme="minorEastAsia" w:hAnsi="Cambria Math"/>
+            </w:rPr>
+            <m:t>on</m:t>
+          </m:r>
+          <m:r>
+            <w:rPr>
+              <w:rFonts w:ascii="Cambria Math" w:eastAsiaTheme="minorEastAsia" w:hAnsi="Cambria Math"/>
+            </w:rPr>
+            <m:t xml:space="preserve"> </m:t>
+          </m:r>
+          <m:r>
+            <w:rPr>
+              <w:rFonts w:ascii="Cambria Math" w:eastAsiaTheme="minorEastAsia" w:hAnsi="Cambria Math"/>
+            </w:rPr>
+            <m:t>tranportation</m:t>
+          </m:r>
+          <m:r>
+            <w:rPr>
+              <w:rFonts w:ascii="Cambria Math" w:eastAsiaTheme="minorEastAsia" w:hAnsi="Cambria Math"/>
+            </w:rPr>
+            <m:t xml:space="preserve"> </m:t>
+          </m:r>
+          <m:r>
+            <w:rPr>
+              <w:rFonts w:ascii="Cambria Math" w:eastAsiaTheme="minorEastAsia" w:hAnsi="Cambria Math"/>
+            </w:rPr>
+            <m:t>mode</m:t>
+          </m:r>
+          <m:r>
+            <w:rPr>
+              <w:rFonts w:ascii="Cambria Math" w:eastAsiaTheme="minorEastAsia" w:hAnsi="Cambria Math"/>
+            </w:rPr>
+            <m:t xml:space="preserve"> </m:t>
+          </m:r>
+          <m:r>
+            <w:rPr>
+              <w:rFonts w:ascii="Cambria Math" w:eastAsiaTheme="minorEastAsia" w:hAnsi="Cambria Math"/>
+            </w:rPr>
+            <m:t>m</m:t>
+          </m:r>
+          <m:r>
+            <w:rPr>
+              <w:rFonts w:ascii="Cambria Math" w:eastAsiaTheme="minorEastAsia" w:hAnsi="Cambria Math"/>
+            </w:rPr>
+            <m:t xml:space="preserve"> (</m:t>
+          </m:r>
+          <m:r>
+            <w:rPr>
+              <w:rFonts w:ascii="Cambria Math" w:eastAsiaTheme="minorEastAsia" w:hAnsi="Cambria Math"/>
+            </w:rPr>
+            <m:t>Bool</m:t>
+          </m:r>
+          <m:r>
+            <w:rPr>
+              <w:rFonts w:ascii="Cambria Math" w:eastAsiaTheme="minorEastAsia" w:hAnsi="Cambria Math"/>
+            </w:rPr>
+            <m:t>)</m:t>
           </m:r>
         </m:oMath>
       </m:oMathPara>
@@ -919,7 +1455,133 @@
             <w:rPr>
               <w:rFonts w:ascii="Cambria Math" w:eastAsiaTheme="minorEastAsia" w:hAnsi="Cambria Math"/>
             </w:rPr>
-            <m:t>→whether person p completes task t at node i</m:t>
+            <m:t>→</m:t>
+          </m:r>
+          <m:r>
+            <w:rPr>
+              <w:rFonts w:ascii="Cambria Math" w:eastAsiaTheme="minorEastAsia" w:hAnsi="Cambria Math"/>
+            </w:rPr>
+            <m:t>w</m:t>
+          </m:r>
+          <m:r>
+            <w:rPr>
+              <w:rFonts w:ascii="Cambria Math" w:eastAsiaTheme="minorEastAsia" w:hAnsi="Cambria Math"/>
+            </w:rPr>
+            <m:t>h</m:t>
+          </m:r>
+          <m:r>
+            <w:rPr>
+              <w:rFonts w:ascii="Cambria Math" w:eastAsiaTheme="minorEastAsia" w:hAnsi="Cambria Math"/>
+            </w:rPr>
+            <m:t>et</m:t>
+          </m:r>
+          <m:r>
+            <w:rPr>
+              <w:rFonts w:ascii="Cambria Math" w:eastAsiaTheme="minorEastAsia" w:hAnsi="Cambria Math"/>
+            </w:rPr>
+            <m:t>h</m:t>
+          </m:r>
+          <m:r>
+            <w:rPr>
+              <w:rFonts w:ascii="Cambria Math" w:eastAsiaTheme="minorEastAsia" w:hAnsi="Cambria Math"/>
+            </w:rPr>
+            <m:t>er</m:t>
+          </m:r>
+          <m:r>
+            <w:rPr>
+              <w:rFonts w:ascii="Cambria Math" w:eastAsiaTheme="minorEastAsia" w:hAnsi="Cambria Math"/>
+            </w:rPr>
+            <m:t xml:space="preserve"> </m:t>
+          </m:r>
+          <m:r>
+            <w:rPr>
+              <w:rFonts w:ascii="Cambria Math" w:eastAsiaTheme="minorEastAsia" w:hAnsi="Cambria Math"/>
+            </w:rPr>
+            <m:t>person</m:t>
+          </m:r>
+          <m:r>
+            <w:rPr>
+              <w:rFonts w:ascii="Cambria Math" w:eastAsiaTheme="minorEastAsia" w:hAnsi="Cambria Math"/>
+            </w:rPr>
+            <m:t xml:space="preserve"> </m:t>
+          </m:r>
+          <m:r>
+            <w:rPr>
+              <w:rFonts w:ascii="Cambria Math" w:eastAsiaTheme="minorEastAsia" w:hAnsi="Cambria Math"/>
+            </w:rPr>
+            <m:t>p</m:t>
+          </m:r>
+          <m:r>
+            <w:rPr>
+              <w:rFonts w:ascii="Cambria Math" w:eastAsiaTheme="minorEastAsia" w:hAnsi="Cambria Math"/>
+            </w:rPr>
+            <m:t xml:space="preserve"> </m:t>
+          </m:r>
+          <m:r>
+            <w:rPr>
+              <w:rFonts w:ascii="Cambria Math" w:eastAsiaTheme="minorEastAsia" w:hAnsi="Cambria Math"/>
+            </w:rPr>
+            <m:t>completes</m:t>
+          </m:r>
+          <m:r>
+            <w:rPr>
+              <w:rFonts w:ascii="Cambria Math" w:eastAsiaTheme="minorEastAsia" w:hAnsi="Cambria Math"/>
+            </w:rPr>
+            <m:t xml:space="preserve"> </m:t>
+          </m:r>
+          <m:r>
+            <w:rPr>
+              <w:rFonts w:ascii="Cambria Math" w:eastAsiaTheme="minorEastAsia" w:hAnsi="Cambria Math"/>
+            </w:rPr>
+            <m:t>task</m:t>
+          </m:r>
+          <m:r>
+            <w:rPr>
+              <w:rFonts w:ascii="Cambria Math" w:eastAsiaTheme="minorEastAsia" w:hAnsi="Cambria Math"/>
+            </w:rPr>
+            <m:t xml:space="preserve"> </m:t>
+          </m:r>
+          <m:r>
+            <w:rPr>
+              <w:rFonts w:ascii="Cambria Math" w:eastAsiaTheme="minorEastAsia" w:hAnsi="Cambria Math"/>
+            </w:rPr>
+            <m:t>t</m:t>
+          </m:r>
+          <m:r>
+            <w:rPr>
+              <w:rFonts w:ascii="Cambria Math" w:eastAsiaTheme="minorEastAsia" w:hAnsi="Cambria Math"/>
+            </w:rPr>
+            <m:t xml:space="preserve"> </m:t>
+          </m:r>
+          <m:r>
+            <w:rPr>
+              <w:rFonts w:ascii="Cambria Math" w:eastAsiaTheme="minorEastAsia" w:hAnsi="Cambria Math"/>
+            </w:rPr>
+            <m:t>at</m:t>
+          </m:r>
+          <m:r>
+            <w:rPr>
+              <w:rFonts w:ascii="Cambria Math" w:eastAsiaTheme="minorEastAsia" w:hAnsi="Cambria Math"/>
+            </w:rPr>
+            <m:t xml:space="preserve"> </m:t>
+          </m:r>
+          <m:r>
+            <w:rPr>
+              <w:rFonts w:ascii="Cambria Math" w:eastAsiaTheme="minorEastAsia" w:hAnsi="Cambria Math"/>
+            </w:rPr>
+            <m:t>node</m:t>
+          </m:r>
+          <m:r>
+            <w:rPr>
+              <w:rFonts w:ascii="Cambria Math" w:eastAsiaTheme="minorEastAsia" w:hAnsi="Cambria Math"/>
+            </w:rPr>
+            <m:t xml:space="preserve"> </m:t>
+          </m:r>
+          <m:r>
+            <w:rPr>
+              <w:rFonts w:ascii="Cambria Math" w:eastAsiaTheme="minorEastAsia" w:hAnsi="Cambria Math"/>
+            </w:rPr>
+            <m:t>i</m:t>
           </m:r>
         </m:oMath>
       </m:oMathPara>
@@ -976,7 +1638,175 @@
             <w:rPr>
               <w:rFonts w:ascii="Cambria Math" w:eastAsiaTheme="minorEastAsia" w:hAnsi="Cambria Math"/>
             </w:rPr>
-            <m:t xml:space="preserve"> whether person p leaves node i via route rat departure number d</m:t>
+            <m:t xml:space="preserve"> </m:t>
+          </m:r>
+          <m:r>
+            <w:rPr>
+              <w:rFonts w:ascii="Cambria Math" w:eastAsiaTheme="minorEastAsia" w:hAnsi="Cambria Math"/>
+            </w:rPr>
+            <m:t>w</m:t>
+          </m:r>
+          <m:r>
+            <w:rPr>
+              <w:rFonts w:ascii="Cambria Math" w:eastAsiaTheme="minorEastAsia" w:hAnsi="Cambria Math"/>
+            </w:rPr>
+            <m:t>h</m:t>
+          </m:r>
+          <m:r>
+            <w:rPr>
+              <w:rFonts w:ascii="Cambria Math" w:eastAsiaTheme="minorEastAsia" w:hAnsi="Cambria Math"/>
+            </w:rPr>
+            <m:t>et</m:t>
+          </m:r>
+          <m:r>
+            <w:rPr>
+              <w:rFonts w:ascii="Cambria Math" w:eastAsiaTheme="minorEastAsia" w:hAnsi="Cambria Math"/>
+            </w:rPr>
+            <m:t>h</m:t>
+          </m:r>
+          <m:r>
+            <w:rPr>
+              <w:rFonts w:ascii="Cambria Math" w:eastAsiaTheme="minorEastAsia" w:hAnsi="Cambria Math"/>
+            </w:rPr>
+            <m:t>er</m:t>
+          </m:r>
+          <m:r>
+            <w:rPr>
+              <w:rFonts w:ascii="Cambria Math" w:eastAsiaTheme="minorEastAsia" w:hAnsi="Cambria Math"/>
+            </w:rPr>
+            <m:t xml:space="preserve"> </m:t>
+          </m:r>
+          <m:r>
+            <w:rPr>
+              <w:rFonts w:ascii="Cambria Math" w:eastAsiaTheme="minorEastAsia" w:hAnsi="Cambria Math"/>
+            </w:rPr>
+            <m:t>person</m:t>
+          </m:r>
+          <m:r>
+            <w:rPr>
+              <w:rFonts w:ascii="Cambria Math" w:eastAsiaTheme="minorEastAsia" w:hAnsi="Cambria Math"/>
+            </w:rPr>
+            <m:t xml:space="preserve"> </m:t>
+          </m:r>
+          <m:r>
+            <w:rPr>
+              <w:rFonts w:ascii="Cambria Math" w:eastAsiaTheme="minorEastAsia" w:hAnsi="Cambria Math"/>
+            </w:rPr>
+            <m:t>p</m:t>
+          </m:r>
+          <m:r>
+            <w:rPr>
+              <w:rFonts w:ascii="Cambria Math" w:eastAsiaTheme="minorEastAsia" w:hAnsi="Cambria Math"/>
+            </w:rPr>
+            <m:t xml:space="preserve"> </m:t>
+          </m:r>
+          <m:r>
+            <w:rPr>
+              <w:rFonts w:ascii="Cambria Math" w:eastAsiaTheme="minorEastAsia" w:hAnsi="Cambria Math"/>
+            </w:rPr>
+            <m:t>leaves</m:t>
+          </m:r>
+          <m:r>
+            <w:rPr>
+              <w:rFonts w:ascii="Cambria Math" w:eastAsiaTheme="minorEastAsia" w:hAnsi="Cambria Math"/>
+            </w:rPr>
+            <m:t xml:space="preserve"> </m:t>
+          </m:r>
+          <m:r>
+            <w:rPr>
+              <w:rFonts w:ascii="Cambria Math" w:eastAsiaTheme="minorEastAsia" w:hAnsi="Cambria Math"/>
+            </w:rPr>
+            <m:t>node</m:t>
+          </m:r>
+          <m:r>
+            <w:rPr>
+              <w:rFonts w:ascii="Cambria Math" w:eastAsiaTheme="minorEastAsia" w:hAnsi="Cambria Math"/>
+            </w:rPr>
+            <m:t xml:space="preserve"> </m:t>
+          </m:r>
+          <m:r>
+            <w:rPr>
+              <w:rFonts w:ascii="Cambria Math" w:eastAsiaTheme="minorEastAsia" w:hAnsi="Cambria Math"/>
+            </w:rPr>
+            <m:t>i</m:t>
+          </m:r>
+          <m:r>
+            <w:rPr>
+              <w:rFonts w:ascii="Cambria Math" w:eastAsiaTheme="minorEastAsia" w:hAnsi="Cambria Math"/>
+            </w:rPr>
+            <m:t xml:space="preserve"> </m:t>
+          </m:r>
+          <m:r>
+            <w:rPr>
+              <w:rFonts w:ascii="Cambria Math" w:eastAsiaTheme="minorEastAsia" w:hAnsi="Cambria Math"/>
+            </w:rPr>
+            <m:t>via</m:t>
+          </m:r>
+          <m:r>
+            <w:rPr>
+              <w:rFonts w:ascii="Cambria Math" w:eastAsiaTheme="minorEastAsia" w:hAnsi="Cambria Math"/>
+            </w:rPr>
+            <m:t xml:space="preserve"> </m:t>
+          </m:r>
+          <m:r>
+            <w:rPr>
+              <w:rFonts w:ascii="Cambria Math" w:eastAsiaTheme="minorEastAsia" w:hAnsi="Cambria Math"/>
+            </w:rPr>
+            <m:t>route</m:t>
+          </m:r>
+          <m:r>
+            <w:rPr>
+              <w:rFonts w:ascii="Cambria Math" w:eastAsiaTheme="minorEastAsia" w:hAnsi="Cambria Math"/>
+            </w:rPr>
+            <m:t xml:space="preserve"> </m:t>
+          </m:r>
+          <m:r>
+            <w:rPr>
+              <w:rFonts w:ascii="Cambria Math" w:eastAsiaTheme="minorEastAsia" w:hAnsi="Cambria Math"/>
+            </w:rPr>
+            <m:t>rat</m:t>
+          </m:r>
+          <m:r>
+            <w:rPr>
+              <w:rFonts w:ascii="Cambria Math" w:eastAsiaTheme="minorEastAsia" w:hAnsi="Cambria Math"/>
+            </w:rPr>
+            <m:t xml:space="preserve"> </m:t>
+          </m:r>
+          <m:r>
+            <w:rPr>
+              <w:rFonts w:ascii="Cambria Math" w:eastAsiaTheme="minorEastAsia" w:hAnsi="Cambria Math"/>
+            </w:rPr>
+            <m:t>d</m:t>
+          </m:r>
+          <m:r>
+            <w:rPr>
+              <w:rFonts w:ascii="Cambria Math" w:eastAsiaTheme="minorEastAsia" w:hAnsi="Cambria Math"/>
+            </w:rPr>
+            <m:t>eparture</m:t>
+          </m:r>
+          <m:r>
+            <w:rPr>
+              <w:rFonts w:ascii="Cambria Math" w:eastAsiaTheme="minorEastAsia" w:hAnsi="Cambria Math"/>
+            </w:rPr>
+            <m:t xml:space="preserve"> </m:t>
+          </m:r>
+          <m:r>
+            <w:rPr>
+              <w:rFonts w:ascii="Cambria Math" w:eastAsiaTheme="minorEastAsia" w:hAnsi="Cambria Math"/>
+            </w:rPr>
+            <m:t>number</m:t>
+          </m:r>
+          <m:r>
+            <w:rPr>
+              <w:rFonts w:ascii="Cambria Math" w:eastAsiaTheme="minorEastAsia" w:hAnsi="Cambria Math"/>
+            </w:rPr>
+            <m:t xml:space="preserve"> </m:t>
+          </m:r>
+          <m:r>
+            <w:rPr>
+              <w:rFonts w:ascii="Cambria Math" w:eastAsiaTheme="minorEastAsia" w:hAnsi="Cambria Math"/>
+            </w:rPr>
+            <m:t>d</m:t>
           </m:r>
         </m:oMath>
       </m:oMathPara>
@@ -1052,7 +1882,103 @@
                   <w:rPr>
                     <w:rFonts w:ascii="Cambria Math" w:eastAsiaTheme="minorEastAsia" w:hAnsi="Cambria Math"/>
                   </w:rPr>
-                  <m:t>whether fare for bus is incurred for</m:t>
+                  <m:t>w</m:t>
+                </m:r>
+                <m:r>
+                  <w:rPr>
+                    <w:rFonts w:ascii="Cambria Math" w:eastAsiaTheme="minorEastAsia" w:hAnsi="Cambria Math"/>
+                  </w:rPr>
+                  <m:t>h</m:t>
+                </m:r>
+                <m:r>
+                  <w:rPr>
+                    <w:rFonts w:ascii="Cambria Math" w:eastAsiaTheme="minorEastAsia" w:hAnsi="Cambria Math"/>
+                  </w:rPr>
+                  <m:t>et</m:t>
+                </m:r>
+                <m:r>
+                  <w:rPr>
+                    <w:rFonts w:ascii="Cambria Math" w:eastAsiaTheme="minorEastAsia" w:hAnsi="Cambria Math"/>
+                  </w:rPr>
+                  <m:t>h</m:t>
+                </m:r>
+                <m:r>
+                  <w:rPr>
+                    <w:rFonts w:ascii="Cambria Math" w:eastAsiaTheme="minorEastAsia" w:hAnsi="Cambria Math"/>
+                  </w:rPr>
+                  <m:t>er</m:t>
+                </m:r>
+                <m:r>
+                  <w:rPr>
+                    <w:rFonts w:ascii="Cambria Math" w:eastAsiaTheme="minorEastAsia" w:hAnsi="Cambria Math"/>
+                  </w:rPr>
+                  <m:t xml:space="preserve"> </m:t>
+                </m:r>
+                <m:r>
+                  <w:rPr>
+                    <w:rFonts w:ascii="Cambria Math" w:eastAsiaTheme="minorEastAsia" w:hAnsi="Cambria Math"/>
+                  </w:rPr>
+                  <m:t>fare</m:t>
+                </m:r>
+                <m:r>
+                  <w:rPr>
+                    <w:rFonts w:ascii="Cambria Math" w:eastAsiaTheme="minorEastAsia" w:hAnsi="Cambria Math"/>
+                  </w:rPr>
+                  <m:t xml:space="preserve"> </m:t>
+                </m:r>
+                <m:r>
+                  <w:rPr>
+                    <w:rFonts w:ascii="Cambria Math" w:eastAsiaTheme="minorEastAsia" w:hAnsi="Cambria Math"/>
+                  </w:rPr>
+                  <m:t>for</m:t>
+                </m:r>
+                <m:r>
+                  <w:rPr>
+                    <w:rFonts w:ascii="Cambria Math" w:eastAsiaTheme="minorEastAsia" w:hAnsi="Cambria Math"/>
+                  </w:rPr>
+                  <m:t xml:space="preserve"> </m:t>
+                </m:r>
+                <m:r>
+                  <w:rPr>
+                    <w:rFonts w:ascii="Cambria Math" w:eastAsiaTheme="minorEastAsia" w:hAnsi="Cambria Math"/>
+                  </w:rPr>
+                  <m:t>bus</m:t>
+                </m:r>
+                <m:r>
+                  <w:rPr>
+                    <w:rFonts w:ascii="Cambria Math" w:eastAsiaTheme="minorEastAsia" w:hAnsi="Cambria Math"/>
+                  </w:rPr>
+                  <m:t xml:space="preserve"> </m:t>
+                </m:r>
+                <m:r>
+                  <w:rPr>
+                    <w:rFonts w:ascii="Cambria Math" w:eastAsiaTheme="minorEastAsia" w:hAnsi="Cambria Math"/>
+                  </w:rPr>
+                  <m:t>is</m:t>
+                </m:r>
+                <m:r>
+                  <w:rPr>
+                    <w:rFonts w:ascii="Cambria Math" w:eastAsiaTheme="minorEastAsia" w:hAnsi="Cambria Math"/>
+                  </w:rPr>
+                  <m:t xml:space="preserve"> </m:t>
+                </m:r>
+                <m:r>
+                  <w:rPr>
+                    <w:rFonts w:ascii="Cambria Math" w:eastAsiaTheme="minorEastAsia" w:hAnsi="Cambria Math"/>
+                  </w:rPr>
+                  <m:t>incurred</m:t>
+                </m:r>
+                <m:r>
+                  <w:rPr>
+                    <w:rFonts w:ascii="Cambria Math" w:eastAsiaTheme="minorEastAsia" w:hAnsi="Cambria Math"/>
+                  </w:rPr>
+                  <m:t xml:space="preserve"> </m:t>
+                </m:r>
+                <m:r>
+                  <w:rPr>
+                    <w:rFonts w:ascii="Cambria Math" w:eastAsiaTheme="minorEastAsia" w:hAnsi="Cambria Math"/>
+                  </w:rPr>
+                  <m:t>for</m:t>
                 </m:r>
               </m:e>
             </m:mr>
@@ -1072,7 +1998,79 @@
                       <w:rPr>
                         <w:rFonts w:ascii="Cambria Math" w:eastAsiaTheme="minorEastAsia" w:hAnsi="Cambria Math"/>
                       </w:rPr>
-                      <m:t>node i, route r, departure time d</m:t>
+                      <m:t>node</m:t>
+                    </m:r>
+                    <m:r>
+                      <w:rPr>
+                        <w:rFonts w:ascii="Cambria Math" w:eastAsiaTheme="minorEastAsia" w:hAnsi="Cambria Math"/>
+                      </w:rPr>
+                      <m:t xml:space="preserve"> </m:t>
+                    </m:r>
+                    <m:r>
+                      <w:rPr>
+                        <w:rFonts w:ascii="Cambria Math" w:eastAsiaTheme="minorEastAsia" w:hAnsi="Cambria Math"/>
+                      </w:rPr>
+                      <m:t>i</m:t>
+                    </m:r>
+                    <m:r>
+                      <w:rPr>
+                        <w:rFonts w:ascii="Cambria Math" w:eastAsiaTheme="minorEastAsia" w:hAnsi="Cambria Math"/>
+                      </w:rPr>
+                      <m:t xml:space="preserve">, </m:t>
+                    </m:r>
+                    <m:r>
+                      <w:rPr>
+                        <w:rFonts w:ascii="Cambria Math" w:eastAsiaTheme="minorEastAsia" w:hAnsi="Cambria Math"/>
+                      </w:rPr>
+                      <m:t>route</m:t>
+                    </m:r>
+                    <m:r>
+                      <w:rPr>
+                        <w:rFonts w:ascii="Cambria Math" w:eastAsiaTheme="minorEastAsia" w:hAnsi="Cambria Math"/>
+                      </w:rPr>
+                      <m:t xml:space="preserve"> </m:t>
+                    </m:r>
+                    <m:r>
+                      <w:rPr>
+                        <w:rFonts w:ascii="Cambria Math" w:eastAsiaTheme="minorEastAsia" w:hAnsi="Cambria Math"/>
+                      </w:rPr>
+                      <m:t>r</m:t>
+                    </m:r>
+                    <m:r>
+                      <w:rPr>
+                        <w:rFonts w:ascii="Cambria Math" w:eastAsiaTheme="minorEastAsia" w:hAnsi="Cambria Math"/>
+                      </w:rPr>
+                      <m:t xml:space="preserve">, </m:t>
+                    </m:r>
+                    <m:r>
+                      <w:rPr>
+                        <w:rFonts w:ascii="Cambria Math" w:eastAsiaTheme="minorEastAsia" w:hAnsi="Cambria Math"/>
+                      </w:rPr>
+                      <m:t>departure</m:t>
+                    </m:r>
+                    <m:r>
+                      <w:rPr>
+                        <w:rFonts w:ascii="Cambria Math" w:eastAsiaTheme="minorEastAsia" w:hAnsi="Cambria Math"/>
+                      </w:rPr>
+                      <m:t xml:space="preserve"> </m:t>
+                    </m:r>
+                    <m:r>
+                      <w:rPr>
+                        <w:rFonts w:ascii="Cambria Math" w:eastAsiaTheme="minorEastAsia" w:hAnsi="Cambria Math"/>
+                      </w:rPr>
+                      <m:t>time</m:t>
+                    </m:r>
+                    <m:r>
+                      <w:rPr>
+                        <w:rFonts w:ascii="Cambria Math" w:eastAsiaTheme="minorEastAsia" w:hAnsi="Cambria Math"/>
+                      </w:rPr>
+                      <m:t xml:space="preserve"> </m:t>
+                    </m:r>
+                    <m:r>
+                      <w:rPr>
+                        <w:rFonts w:ascii="Cambria Math" w:eastAsiaTheme="minorEastAsia" w:hAnsi="Cambria Math"/>
+                      </w:rPr>
+                      <m:t>d</m:t>
                     </m:r>
                   </m:e>
                 </m:d>
@@ -1134,7 +2132,139 @@
             <w:rPr>
               <w:rFonts w:ascii="Cambria Math" w:eastAsiaTheme="minorEastAsia" w:hAnsi="Cambria Math"/>
             </w:rPr>
-            <m:t>→whether fare for bike is incurred at node i</m:t>
+            <m:t>→</m:t>
+          </m:r>
+          <m:r>
+            <w:rPr>
+              <w:rFonts w:ascii="Cambria Math" w:eastAsiaTheme="minorEastAsia" w:hAnsi="Cambria Math"/>
+            </w:rPr>
+            <m:t>w</m:t>
+          </m:r>
+          <m:r>
+            <w:rPr>
+              <w:rFonts w:ascii="Cambria Math" w:eastAsiaTheme="minorEastAsia" w:hAnsi="Cambria Math"/>
+            </w:rPr>
+            <m:t>h</m:t>
+          </m:r>
+          <m:r>
+            <w:rPr>
+              <w:rFonts w:ascii="Cambria Math" w:eastAsiaTheme="minorEastAsia" w:hAnsi="Cambria Math"/>
+            </w:rPr>
+            <m:t>et</m:t>
+          </m:r>
+          <m:r>
+            <w:rPr>
+              <w:rFonts w:ascii="Cambria Math" w:eastAsiaTheme="minorEastAsia" w:hAnsi="Cambria Math"/>
+            </w:rPr>
+            <m:t>h</m:t>
+          </m:r>
+          <m:r>
+            <w:rPr>
+              <w:rFonts w:ascii="Cambria Math" w:eastAsiaTheme="minorEastAsia" w:hAnsi="Cambria Math"/>
+            </w:rPr>
+            <m:t>er</m:t>
+          </m:r>
+          <m:r>
+            <w:rPr>
+              <w:rFonts w:ascii="Cambria Math" w:eastAsiaTheme="minorEastAsia" w:hAnsi="Cambria Math"/>
+            </w:rPr>
+            <m:t xml:space="preserve"> </m:t>
+          </m:r>
+          <m:r>
+            <w:rPr>
+              <w:rFonts w:ascii="Cambria Math" w:eastAsiaTheme="minorEastAsia" w:hAnsi="Cambria Math"/>
+            </w:rPr>
+            <m:t>fare</m:t>
+          </m:r>
+          <m:r>
+            <w:rPr>
+              <w:rFonts w:ascii="Cambria Math" w:eastAsiaTheme="minorEastAsia" w:hAnsi="Cambria Math"/>
+            </w:rPr>
+            <m:t xml:space="preserve"> </m:t>
+          </m:r>
+          <m:r>
+            <w:rPr>
+              <w:rFonts w:ascii="Cambria Math" w:eastAsiaTheme="minorEastAsia" w:hAnsi="Cambria Math"/>
+            </w:rPr>
+            <m:t>for</m:t>
+          </m:r>
+          <m:r>
+            <w:rPr>
+              <w:rFonts w:ascii="Cambria Math" w:eastAsiaTheme="minorEastAsia" w:hAnsi="Cambria Math"/>
+            </w:rPr>
+            <m:t xml:space="preserve"> </m:t>
+          </m:r>
+          <m:r>
+            <w:rPr>
+              <w:rFonts w:ascii="Cambria Math" w:eastAsiaTheme="minorEastAsia" w:hAnsi="Cambria Math"/>
+            </w:rPr>
+            <m:t>bike</m:t>
+          </m:r>
+          <m:r>
+            <w:rPr>
+              <w:rFonts w:ascii="Cambria Math" w:eastAsiaTheme="minorEastAsia" w:hAnsi="Cambria Math"/>
+            </w:rPr>
+            <m:t xml:space="preserve"> </m:t>
+          </m:r>
+          <m:r>
+            <w:rPr>
+              <w:rFonts w:ascii="Cambria Math" w:eastAsiaTheme="minorEastAsia" w:hAnsi="Cambria Math"/>
+            </w:rPr>
+            <m:t>is</m:t>
+          </m:r>
+          <m:r>
+            <w:rPr>
+              <w:rFonts w:ascii="Cambria Math" w:eastAsiaTheme="minorEastAsia" w:hAnsi="Cambria Math"/>
+            </w:rPr>
+            <m:t xml:space="preserve"> </m:t>
+          </m:r>
+          <m:r>
+            <w:rPr>
+              <w:rFonts w:ascii="Cambria Math" w:eastAsiaTheme="minorEastAsia" w:hAnsi="Cambria Math"/>
+            </w:rPr>
+            <m:t>incurred</m:t>
+          </m:r>
+          <m:r>
+            <w:rPr>
+              <w:rFonts w:ascii="Cambria Math" w:eastAsiaTheme="minorEastAsia" w:hAnsi="Cambria Math"/>
+            </w:rPr>
+            <m:t xml:space="preserve"> </m:t>
+          </m:r>
+          <m:r>
+            <w:rPr>
+              <w:rFonts w:ascii="Cambria Math" w:eastAsiaTheme="minorEastAsia" w:hAnsi="Cambria Math"/>
+            </w:rPr>
+            <m:t>at</m:t>
+          </m:r>
+          <m:r>
+            <w:rPr>
+              <w:rFonts w:ascii="Cambria Math" w:eastAsiaTheme="minorEastAsia" w:hAnsi="Cambria Math"/>
+            </w:rPr>
+            <m:t xml:space="preserve"> </m:t>
+          </m:r>
+          <m:r>
+            <w:rPr>
+              <w:rFonts w:ascii="Cambria Math" w:eastAsiaTheme="minorEastAsia" w:hAnsi="Cambria Math"/>
+            </w:rPr>
+            <m:t>n</m:t>
+          </m:r>
+          <m:r>
+            <w:rPr>
+              <w:rFonts w:ascii="Cambria Math" w:eastAsiaTheme="minorEastAsia" w:hAnsi="Cambria Math"/>
+            </w:rPr>
+            <m:t>ode</m:t>
+          </m:r>
+          <m:r>
+            <w:rPr>
+              <w:rFonts w:ascii="Cambria Math" w:eastAsiaTheme="minorEastAsia" w:hAnsi="Cambria Math"/>
+            </w:rPr>
+            <m:t xml:space="preserve"> </m:t>
+          </m:r>
+          <m:r>
+            <w:rPr>
+              <w:rFonts w:ascii="Cambria Math" w:eastAsiaTheme="minorEastAsia" w:hAnsi="Cambria Math"/>
+            </w:rPr>
+            <m:t>i</m:t>
           </m:r>
         </m:oMath>
       </m:oMathPara>
@@ -1210,7 +2340,115 @@
                   <w:rPr>
                     <w:rFonts w:ascii="Cambria Math" w:hAnsi="Cambria Math"/>
                   </w:rPr>
-                  <m:t>Boolean, True if task is not done outside allotted time</m:t>
+                  <m:t>Boolean</m:t>
+                </m:r>
+                <m:r>
+                  <w:rPr>
+                    <w:rFonts w:ascii="Cambria Math" w:hAnsi="Cambria Math"/>
+                  </w:rPr>
+                  <m:t xml:space="preserve">, </m:t>
+                </m:r>
+                <m:r>
+                  <w:rPr>
+                    <w:rFonts w:ascii="Cambria Math" w:hAnsi="Cambria Math"/>
+                  </w:rPr>
+                  <m:t>True</m:t>
+                </m:r>
+                <m:r>
+                  <w:rPr>
+                    <w:rFonts w:ascii="Cambria Math" w:hAnsi="Cambria Math"/>
+                  </w:rPr>
+                  <m:t xml:space="preserve"> </m:t>
+                </m:r>
+                <m:r>
+                  <w:rPr>
+                    <w:rFonts w:ascii="Cambria Math" w:hAnsi="Cambria Math"/>
+                  </w:rPr>
+                  <m:t>if</m:t>
+                </m:r>
+                <m:r>
+                  <w:rPr>
+                    <w:rFonts w:ascii="Cambria Math" w:hAnsi="Cambria Math"/>
+                  </w:rPr>
+                  <m:t xml:space="preserve"> </m:t>
+                </m:r>
+                <m:r>
+                  <w:rPr>
+                    <w:rFonts w:ascii="Cambria Math" w:hAnsi="Cambria Math"/>
+                  </w:rPr>
+                  <m:t>task</m:t>
+                </m:r>
+                <m:r>
+                  <w:rPr>
+                    <w:rFonts w:ascii="Cambria Math" w:hAnsi="Cambria Math"/>
+                  </w:rPr>
+                  <m:t xml:space="preserve"> </m:t>
+                </m:r>
+                <m:r>
+                  <w:rPr>
+                    <w:rFonts w:ascii="Cambria Math" w:hAnsi="Cambria Math"/>
+                  </w:rPr>
+                  <m:t>is</m:t>
+                </m:r>
+                <m:r>
+                  <w:rPr>
+                    <w:rFonts w:ascii="Cambria Math" w:hAnsi="Cambria Math"/>
+                  </w:rPr>
+                  <m:t xml:space="preserve"> </m:t>
+                </m:r>
+                <m:r>
+                  <w:rPr>
+                    <w:rFonts w:ascii="Cambria Math" w:hAnsi="Cambria Math"/>
+                  </w:rPr>
+                  <m:t>not</m:t>
+                </m:r>
+                <m:r>
+                  <w:rPr>
+                    <w:rFonts w:ascii="Cambria Math" w:hAnsi="Cambria Math"/>
+                  </w:rPr>
+                  <m:t xml:space="preserve"> </m:t>
+                </m:r>
+                <m:r>
+                  <w:rPr>
+                    <w:rFonts w:ascii="Cambria Math" w:hAnsi="Cambria Math"/>
+                  </w:rPr>
+                  <m:t>done</m:t>
+                </m:r>
+                <m:r>
+                  <w:rPr>
+                    <w:rFonts w:ascii="Cambria Math" w:hAnsi="Cambria Math"/>
+                  </w:rPr>
+                  <m:t xml:space="preserve"> </m:t>
+                </m:r>
+                <m:r>
+                  <w:rPr>
+                    <w:rFonts w:ascii="Cambria Math" w:hAnsi="Cambria Math"/>
+                  </w:rPr>
+                  <m:t>outside</m:t>
+                </m:r>
+                <m:r>
+                  <w:rPr>
+                    <w:rFonts w:ascii="Cambria Math" w:hAnsi="Cambria Math"/>
+                  </w:rPr>
+                  <m:t xml:space="preserve"> </m:t>
+                </m:r>
+                <m:r>
+                  <w:rPr>
+                    <w:rFonts w:ascii="Cambria Math" w:hAnsi="Cambria Math"/>
+                  </w:rPr>
+                  <m:t>allotted</m:t>
+                </m:r>
+                <m:r>
+                  <w:rPr>
+                    <w:rFonts w:ascii="Cambria Math" w:hAnsi="Cambria Math"/>
+                  </w:rPr>
+                  <m:t xml:space="preserve"> </m:t>
+                </m:r>
+                <m:r>
+                  <w:rPr>
+                    <w:rFonts w:ascii="Cambria Math" w:hAnsi="Cambria Math"/>
+                  </w:rPr>
+                  <m:t>time</m:t>
                 </m:r>
               </m:e>
             </m:mr>
@@ -1239,7 +2477,115 @@
                         <w:rPr>
                           <w:rFonts w:ascii="Cambria Math" w:hAnsi="Cambria Math"/>
                         </w:rPr>
-                        <m:t>Constrained to zero for tasks where this is</m:t>
+                        <m:t>Constrained</m:t>
+                      </m:r>
+                      <m:r>
+                        <w:rPr>
+                          <w:rFonts w:ascii="Cambria Math" w:hAnsi="Cambria Math"/>
+                        </w:rPr>
+                        <m:t xml:space="preserve"> </m:t>
+                      </m:r>
+                      <m:r>
+                        <w:rPr>
+                          <w:rFonts w:ascii="Cambria Math" w:hAnsi="Cambria Math"/>
+                        </w:rPr>
+                        <m:t>to</m:t>
+                      </m:r>
+                      <m:r>
+                        <w:rPr>
+                          <w:rFonts w:ascii="Cambria Math" w:hAnsi="Cambria Math"/>
+                        </w:rPr>
+                        <m:t xml:space="preserve"> </m:t>
+                      </m:r>
+                      <m:r>
+                        <w:rPr>
+                          <w:rFonts w:ascii="Cambria Math" w:hAnsi="Cambria Math"/>
+                        </w:rPr>
+                        <m:t>zero</m:t>
+                      </m:r>
+                      <m:r>
+                        <w:rPr>
+                          <w:rFonts w:ascii="Cambria Math" w:hAnsi="Cambria Math"/>
+                        </w:rPr>
+                        <m:t xml:space="preserve"> </m:t>
+                      </m:r>
+                      <m:r>
+                        <w:rPr>
+                          <w:rFonts w:ascii="Cambria Math" w:hAnsi="Cambria Math"/>
+                        </w:rPr>
+                        <m:t>for</m:t>
+                      </m:r>
+                      <m:r>
+                        <w:rPr>
+                          <w:rFonts w:ascii="Cambria Math" w:hAnsi="Cambria Math"/>
+                        </w:rPr>
+                        <m:t xml:space="preserve"> </m:t>
+                      </m:r>
+                      <m:r>
+                        <w:rPr>
+                          <w:rFonts w:ascii="Cambria Math" w:hAnsi="Cambria Math"/>
+                        </w:rPr>
+                        <m:t>tasks</m:t>
+                      </m:r>
+                      <m:r>
+                        <w:rPr>
+                          <w:rFonts w:ascii="Cambria Math" w:hAnsi="Cambria Math"/>
+                        </w:rPr>
+                        <m:t xml:space="preserve"> </m:t>
+                      </m:r>
+                      <m:r>
+                        <w:rPr>
+                          <w:rFonts w:ascii="Cambria Math" w:hAnsi="Cambria Math"/>
+                        </w:rPr>
+                        <m:t>w</m:t>
+                      </m:r>
+                      <m:r>
+                        <w:rPr>
+                          <w:rFonts w:ascii="Cambria Math" w:hAnsi="Cambria Math"/>
+                        </w:rPr>
+                        <m:t>h</m:t>
+                      </m:r>
+                      <m:r>
+                        <w:rPr>
+                          <w:rFonts w:ascii="Cambria Math" w:hAnsi="Cambria Math"/>
+                        </w:rPr>
+                        <m:t>ere</m:t>
+                      </m:r>
+                      <m:r>
+                        <w:rPr>
+                          <w:rFonts w:ascii="Cambria Math" w:hAnsi="Cambria Math"/>
+                        </w:rPr>
+                        <m:t xml:space="preserve"> </m:t>
+                      </m:r>
+                      <m:r>
+                        <w:rPr>
+                          <w:rFonts w:ascii="Cambria Math" w:hAnsi="Cambria Math"/>
+                        </w:rPr>
+                        <m:t>t</m:t>
+                      </m:r>
+                      <m:r>
+                        <w:rPr>
+                          <w:rFonts w:ascii="Cambria Math" w:hAnsi="Cambria Math"/>
+                        </w:rPr>
+                        <m:t>h</m:t>
+                      </m:r>
+                      <m:r>
+                        <w:rPr>
+                          <w:rFonts w:ascii="Cambria Math" w:hAnsi="Cambria Math"/>
+                        </w:rPr>
+                        <m:t>is</m:t>
+                      </m:r>
+                      <m:r>
+                        <w:rPr>
+                          <w:rFonts w:ascii="Cambria Math" w:hAnsi="Cambria Math"/>
+                        </w:rPr>
+                        <m:t xml:space="preserve"> </m:t>
+                      </m:r>
+                      <m:r>
+                        <w:rPr>
+                          <w:rFonts w:ascii="Cambria Math" w:hAnsi="Cambria Math"/>
+                        </w:rPr>
+                        <m:t>is</m:t>
                       </m:r>
                       <m:sSup>
                         <m:sSupPr>
@@ -1271,7 +2617,31 @@
                         <w:rPr>
                           <w:rFonts w:ascii="Cambria Math" w:hAnsi="Cambria Math"/>
                         </w:rPr>
-                        <m:t>t an option</m:t>
+                        <m:t>t</m:t>
+                      </m:r>
+                      <m:r>
+                        <w:rPr>
+                          <w:rFonts w:ascii="Cambria Math" w:hAnsi="Cambria Math"/>
+                        </w:rPr>
+                        <m:t xml:space="preserve"> </m:t>
+                      </m:r>
+                      <m:r>
+                        <w:rPr>
+                          <w:rFonts w:ascii="Cambria Math" w:hAnsi="Cambria Math"/>
+                        </w:rPr>
+                        <m:t>an</m:t>
+                      </m:r>
+                      <m:r>
+                        <w:rPr>
+                          <w:rFonts w:ascii="Cambria Math" w:hAnsi="Cambria Math"/>
+                        </w:rPr>
+                        <m:t xml:space="preserve"> </m:t>
+                      </m:r>
+                      <m:r>
+                        <w:rPr>
+                          <w:rFonts w:ascii="Cambria Math" w:hAnsi="Cambria Math"/>
+                        </w:rPr>
+                        <m:t>option</m:t>
                       </m:r>
                     </m:e>
                   </m:mr>
@@ -1281,7 +2651,79 @@
                         <w:rPr>
                           <w:rFonts w:ascii="Cambria Math" w:hAnsi="Cambria Math"/>
                         </w:rPr>
-                        <m:t>these tasks suffer extended times</m:t>
+                        <m:t>t</m:t>
+                      </m:r>
+                      <m:r>
+                        <w:rPr>
+                          <w:rFonts w:ascii="Cambria Math" w:hAnsi="Cambria Math"/>
+                        </w:rPr>
+                        <m:t>h</m:t>
+                      </m:r>
+                      <m:r>
+                        <w:rPr>
+                          <w:rFonts w:ascii="Cambria Math" w:hAnsi="Cambria Math"/>
+                        </w:rPr>
+                        <m:t>ese</m:t>
+                      </m:r>
+                      <m:r>
+                        <w:rPr>
+                          <w:rFonts w:ascii="Cambria Math" w:hAnsi="Cambria Math"/>
+                        </w:rPr>
+                        <m:t xml:space="preserve"> </m:t>
+                      </m:r>
+                      <m:r>
+                        <w:rPr>
+                          <w:rFonts w:ascii="Cambria Math" w:hAnsi="Cambria Math"/>
+                        </w:rPr>
+                        <m:t>tasks</m:t>
+                      </m:r>
+                      <m:r>
+                        <w:rPr>
+                          <w:rFonts w:ascii="Cambria Math" w:hAnsi="Cambria Math"/>
+                        </w:rPr>
+                        <m:t xml:space="preserve"> </m:t>
+                      </m:r>
+                      <m:r>
+                        <w:rPr>
+                          <w:rFonts w:ascii="Cambria Math" w:hAnsi="Cambria Math"/>
+                        </w:rPr>
+                        <m:t>suffer</m:t>
+                      </m:r>
+                      <m:r>
+                        <w:rPr>
+                          <w:rFonts w:ascii="Cambria Math" w:hAnsi="Cambria Math"/>
+                        </w:rPr>
+                        <m:t xml:space="preserve"> </m:t>
+                      </m:r>
+                      <m:r>
+                        <w:rPr>
+                          <w:rFonts w:ascii="Cambria Math" w:hAnsi="Cambria Math"/>
+                        </w:rPr>
+                        <m:t>ex</m:t>
+                      </m:r>
+                      <m:r>
+                        <w:rPr>
+                          <w:rFonts w:ascii="Cambria Math" w:hAnsi="Cambria Math"/>
+                        </w:rPr>
+                        <m:t>t</m:t>
+                      </m:r>
+                      <m:r>
+                        <w:rPr>
+                          <w:rFonts w:ascii="Cambria Math" w:hAnsi="Cambria Math"/>
+                        </w:rPr>
+                        <m:t>ended</m:t>
+                      </m:r>
+                      <m:r>
+                        <w:rPr>
+                          <w:rFonts w:ascii="Cambria Math" w:hAnsi="Cambria Math"/>
+                        </w:rPr>
+                        <m:t xml:space="preserve"> </m:t>
+                      </m:r>
+                      <m:r>
+                        <w:rPr>
+                          <w:rFonts w:ascii="Cambria Math" w:hAnsi="Cambria Math"/>
+                        </w:rPr>
+                        <m:t>times</m:t>
                       </m:r>
                     </m:e>
                   </m:mr>
@@ -1364,7 +2806,133 @@
             <w:rPr>
               <w:rFonts w:ascii="Cambria Math" w:hAnsi="Cambria Math"/>
             </w:rPr>
-            <m:t>→Boolean whether node i is serviced by person p</m:t>
+            <m:t>→</m:t>
+          </m:r>
+          <m:r>
+            <w:rPr>
+              <w:rFonts w:ascii="Cambria Math" w:hAnsi="Cambria Math"/>
+            </w:rPr>
+            <m:t>Boolean</m:t>
+          </m:r>
+          <m:r>
+            <w:rPr>
+              <w:rFonts w:ascii="Cambria Math" w:hAnsi="Cambria Math"/>
+            </w:rPr>
+            <m:t xml:space="preserve"> </m:t>
+          </m:r>
+          <m:r>
+            <w:rPr>
+              <w:rFonts w:ascii="Cambria Math" w:hAnsi="Cambria Math"/>
+            </w:rPr>
+            <m:t>w</m:t>
+          </m:r>
+          <m:r>
+            <w:rPr>
+              <w:rFonts w:ascii="Cambria Math" w:hAnsi="Cambria Math"/>
+            </w:rPr>
+            <m:t>h</m:t>
+          </m:r>
+          <m:r>
+            <w:rPr>
+              <w:rFonts w:ascii="Cambria Math" w:hAnsi="Cambria Math"/>
+            </w:rPr>
+            <m:t>et</m:t>
+          </m:r>
+          <m:r>
+            <w:rPr>
+              <w:rFonts w:ascii="Cambria Math" w:hAnsi="Cambria Math"/>
+            </w:rPr>
+            <m:t>h</m:t>
+          </m:r>
+          <m:r>
+            <w:rPr>
+              <w:rFonts w:ascii="Cambria Math" w:hAnsi="Cambria Math"/>
+            </w:rPr>
+            <m:t>er</m:t>
+          </m:r>
+          <m:r>
+            <w:rPr>
+              <w:rFonts w:ascii="Cambria Math" w:hAnsi="Cambria Math"/>
+            </w:rPr>
+            <m:t xml:space="preserve"> </m:t>
+          </m:r>
+          <m:r>
+            <w:rPr>
+              <w:rFonts w:ascii="Cambria Math" w:hAnsi="Cambria Math"/>
+            </w:rPr>
+            <m:t>node</m:t>
+          </m:r>
+          <m:r>
+            <w:rPr>
+              <w:rFonts w:ascii="Cambria Math" w:hAnsi="Cambria Math"/>
+            </w:rPr>
+            <m:t xml:space="preserve"> </m:t>
+          </m:r>
+          <m:r>
+            <w:rPr>
+              <w:rFonts w:ascii="Cambria Math" w:hAnsi="Cambria Math"/>
+            </w:rPr>
+            <m:t>i</m:t>
+          </m:r>
+          <m:r>
+            <w:rPr>
+              <w:rFonts w:ascii="Cambria Math" w:hAnsi="Cambria Math"/>
+            </w:rPr>
+            <m:t xml:space="preserve"> </m:t>
+          </m:r>
+          <m:r>
+            <w:rPr>
+              <w:rFonts w:ascii="Cambria Math" w:hAnsi="Cambria Math"/>
+            </w:rPr>
+            <m:t>is</m:t>
+          </m:r>
+          <m:r>
+            <w:rPr>
+              <w:rFonts w:ascii="Cambria Math" w:hAnsi="Cambria Math"/>
+            </w:rPr>
+            <m:t xml:space="preserve"> </m:t>
+          </m:r>
+          <m:r>
+            <w:rPr>
+              <w:rFonts w:ascii="Cambria Math" w:hAnsi="Cambria Math"/>
+            </w:rPr>
+            <m:t>serviced</m:t>
+          </m:r>
+          <m:r>
+            <w:rPr>
+              <w:rFonts w:ascii="Cambria Math" w:hAnsi="Cambria Math"/>
+            </w:rPr>
+            <m:t xml:space="preserve"> </m:t>
+          </m:r>
+          <m:r>
+            <w:rPr>
+              <w:rFonts w:ascii="Cambria Math" w:hAnsi="Cambria Math"/>
+            </w:rPr>
+            <m:t>by</m:t>
+          </m:r>
+          <m:r>
+            <w:rPr>
+              <w:rFonts w:ascii="Cambria Math" w:hAnsi="Cambria Math"/>
+            </w:rPr>
+            <m:t xml:space="preserve"> </m:t>
+          </m:r>
+          <m:r>
+            <w:rPr>
+              <w:rFonts w:ascii="Cambria Math" w:hAnsi="Cambria Math"/>
+            </w:rPr>
+            <m:t>person</m:t>
+          </m:r>
+          <m:r>
+            <w:rPr>
+              <w:rFonts w:ascii="Cambria Math" w:hAnsi="Cambria Math"/>
+            </w:rPr>
+            <m:t xml:space="preserve"> </m:t>
+          </m:r>
+          <m:r>
+            <w:rPr>
+              <w:rFonts w:ascii="Cambria Math" w:hAnsi="Cambria Math"/>
+            </w:rPr>
+            <m:t>p</m:t>
           </m:r>
         </m:oMath>
       </m:oMathPara>
@@ -1441,7 +3009,133 @@
             <w:rPr>
               <w:rFonts w:ascii="Cambria Math" w:hAnsi="Cambria Math"/>
             </w:rPr>
-            <m:t>→Boolean whether node i requests service from person p</m:t>
+            <m:t>→</m:t>
+          </m:r>
+          <m:r>
+            <w:rPr>
+              <w:rFonts w:ascii="Cambria Math" w:hAnsi="Cambria Math"/>
+            </w:rPr>
+            <m:t>Boolean</m:t>
+          </m:r>
+          <m:r>
+            <w:rPr>
+              <w:rFonts w:ascii="Cambria Math" w:hAnsi="Cambria Math"/>
+            </w:rPr>
+            <m:t xml:space="preserve"> </m:t>
+          </m:r>
+          <m:r>
+            <w:rPr>
+              <w:rFonts w:ascii="Cambria Math" w:hAnsi="Cambria Math"/>
+            </w:rPr>
+            <m:t>w</m:t>
+          </m:r>
+          <m:r>
+            <w:rPr>
+              <w:rFonts w:ascii="Cambria Math" w:hAnsi="Cambria Math"/>
+            </w:rPr>
+            <m:t>h</m:t>
+          </m:r>
+          <m:r>
+            <w:rPr>
+              <w:rFonts w:ascii="Cambria Math" w:hAnsi="Cambria Math"/>
+            </w:rPr>
+            <m:t>et</m:t>
+          </m:r>
+          <m:r>
+            <w:rPr>
+              <w:rFonts w:ascii="Cambria Math" w:hAnsi="Cambria Math"/>
+            </w:rPr>
+            <m:t>h</m:t>
+          </m:r>
+          <m:r>
+            <w:rPr>
+              <w:rFonts w:ascii="Cambria Math" w:hAnsi="Cambria Math"/>
+            </w:rPr>
+            <m:t>er</m:t>
+          </m:r>
+          <m:r>
+            <w:rPr>
+              <w:rFonts w:ascii="Cambria Math" w:hAnsi="Cambria Math"/>
+            </w:rPr>
+            <m:t xml:space="preserve"> </m:t>
+          </m:r>
+          <m:r>
+            <w:rPr>
+              <w:rFonts w:ascii="Cambria Math" w:hAnsi="Cambria Math"/>
+            </w:rPr>
+            <m:t>node</m:t>
+          </m:r>
+          <m:r>
+            <w:rPr>
+              <w:rFonts w:ascii="Cambria Math" w:hAnsi="Cambria Math"/>
+            </w:rPr>
+            <m:t xml:space="preserve"> </m:t>
+          </m:r>
+          <m:r>
+            <w:rPr>
+              <w:rFonts w:ascii="Cambria Math" w:hAnsi="Cambria Math"/>
+            </w:rPr>
+            <m:t>i</m:t>
+          </m:r>
+          <m:r>
+            <w:rPr>
+              <w:rFonts w:ascii="Cambria Math" w:hAnsi="Cambria Math"/>
+            </w:rPr>
+            <m:t xml:space="preserve"> </m:t>
+          </m:r>
+          <m:r>
+            <w:rPr>
+              <w:rFonts w:ascii="Cambria Math" w:hAnsi="Cambria Math"/>
+            </w:rPr>
+            <m:t>requests</m:t>
+          </m:r>
+          <m:r>
+            <w:rPr>
+              <w:rFonts w:ascii="Cambria Math" w:hAnsi="Cambria Math"/>
+            </w:rPr>
+            <m:t xml:space="preserve"> </m:t>
+          </m:r>
+          <m:r>
+            <w:rPr>
+              <w:rFonts w:ascii="Cambria Math" w:hAnsi="Cambria Math"/>
+            </w:rPr>
+            <m:t>service</m:t>
+          </m:r>
+          <m:r>
+            <w:rPr>
+              <w:rFonts w:ascii="Cambria Math" w:hAnsi="Cambria Math"/>
+            </w:rPr>
+            <m:t xml:space="preserve"> </m:t>
+          </m:r>
+          <m:r>
+            <w:rPr>
+              <w:rFonts w:ascii="Cambria Math" w:hAnsi="Cambria Math"/>
+            </w:rPr>
+            <m:t>from</m:t>
+          </m:r>
+          <m:r>
+            <w:rPr>
+              <w:rFonts w:ascii="Cambria Math" w:hAnsi="Cambria Math"/>
+            </w:rPr>
+            <m:t xml:space="preserve"> </m:t>
+          </m:r>
+          <m:r>
+            <w:rPr>
+              <w:rFonts w:ascii="Cambria Math" w:hAnsi="Cambria Math"/>
+            </w:rPr>
+            <m:t>person</m:t>
+          </m:r>
+          <m:r>
+            <w:rPr>
+              <w:rFonts w:ascii="Cambria Math" w:hAnsi="Cambria Math"/>
+            </w:rPr>
+            <m:t xml:space="preserve"> </m:t>
+          </m:r>
+          <m:r>
+            <w:rPr>
+              <w:rFonts w:ascii="Cambria Math" w:hAnsi="Cambria Math"/>
+            </w:rPr>
+            <m:t>p</m:t>
           </m:r>
         </m:oMath>
       </m:oMathPara>
@@ -1513,7 +3207,103 @@
             <w:rPr>
               <w:rFonts w:ascii="Cambria Math" w:hAnsi="Cambria Math"/>
             </w:rPr>
-            <m:t xml:space="preserve">→Boolean whether node i is person </m:t>
+            <m:t>→</m:t>
+          </m:r>
+          <m:r>
+            <w:rPr>
+              <w:rFonts w:ascii="Cambria Math" w:hAnsi="Cambria Math"/>
+            </w:rPr>
+            <m:t>Boolean</m:t>
+          </m:r>
+          <m:r>
+            <w:rPr>
+              <w:rFonts w:ascii="Cambria Math" w:hAnsi="Cambria Math"/>
+            </w:rPr>
+            <m:t xml:space="preserve"> </m:t>
+          </m:r>
+          <m:r>
+            <w:rPr>
+              <w:rFonts w:ascii="Cambria Math" w:hAnsi="Cambria Math"/>
+            </w:rPr>
+            <m:t>w</m:t>
+          </m:r>
+          <m:r>
+            <w:rPr>
+              <w:rFonts w:ascii="Cambria Math" w:hAnsi="Cambria Math"/>
+            </w:rPr>
+            <m:t>h</m:t>
+          </m:r>
+          <m:r>
+            <w:rPr>
+              <w:rFonts w:ascii="Cambria Math" w:hAnsi="Cambria Math"/>
+            </w:rPr>
+            <m:t>et</m:t>
+          </m:r>
+          <m:r>
+            <w:rPr>
+              <w:rFonts w:ascii="Cambria Math" w:hAnsi="Cambria Math"/>
+            </w:rPr>
+            <m:t>h</m:t>
+          </m:r>
+          <m:r>
+            <w:rPr>
+              <w:rFonts w:ascii="Cambria Math" w:hAnsi="Cambria Math"/>
+            </w:rPr>
+            <m:t>er</m:t>
+          </m:r>
+          <m:r>
+            <w:rPr>
+              <w:rFonts w:ascii="Cambria Math" w:hAnsi="Cambria Math"/>
+            </w:rPr>
+            <m:t xml:space="preserve"> </m:t>
+          </m:r>
+          <m:r>
+            <w:rPr>
+              <w:rFonts w:ascii="Cambria Math" w:hAnsi="Cambria Math"/>
+            </w:rPr>
+            <m:t>node</m:t>
+          </m:r>
+          <m:r>
+            <w:rPr>
+              <w:rFonts w:ascii="Cambria Math" w:hAnsi="Cambria Math"/>
+            </w:rPr>
+            <m:t xml:space="preserve"> </m:t>
+          </m:r>
+          <m:r>
+            <w:rPr>
+              <w:rFonts w:ascii="Cambria Math" w:hAnsi="Cambria Math"/>
+            </w:rPr>
+            <m:t>i</m:t>
+          </m:r>
+          <m:r>
+            <w:rPr>
+              <w:rFonts w:ascii="Cambria Math" w:hAnsi="Cambria Math"/>
+            </w:rPr>
+            <m:t xml:space="preserve"> </m:t>
+          </m:r>
+          <m:r>
+            <w:rPr>
+              <w:rFonts w:ascii="Cambria Math" w:hAnsi="Cambria Math"/>
+            </w:rPr>
+            <m:t>is</m:t>
+          </m:r>
+          <m:r>
+            <w:rPr>
+              <w:rFonts w:ascii="Cambria Math" w:hAnsi="Cambria Math"/>
+            </w:rPr>
+            <m:t xml:space="preserve"> </m:t>
+          </m:r>
+          <m:r>
+            <w:rPr>
+              <w:rFonts w:ascii="Cambria Math" w:hAnsi="Cambria Math"/>
+            </w:rPr>
+            <m:t>person</m:t>
+          </m:r>
+          <m:r>
+            <w:rPr>
+              <w:rFonts w:ascii="Cambria Math" w:hAnsi="Cambria Math"/>
+            </w:rPr>
+            <m:t xml:space="preserve"> </m:t>
           </m:r>
           <m:sSup>
             <m:sSupPr>
@@ -1545,7 +3335,19 @@
             <w:rPr>
               <w:rFonts w:ascii="Cambria Math" w:hAnsi="Cambria Math"/>
             </w:rPr>
-            <m:t>s home</m:t>
+            <m:t>s</m:t>
+          </m:r>
+          <m:r>
+            <w:rPr>
+              <w:rFonts w:ascii="Cambria Math" w:hAnsi="Cambria Math"/>
+            </w:rPr>
+            <m:t xml:space="preserve"> h</m:t>
+          </m:r>
+          <m:r>
+            <w:rPr>
+              <w:rFonts w:ascii="Cambria Math" w:hAnsi="Cambria Math"/>
+            </w:rPr>
+            <m:t>ome</m:t>
           </m:r>
         </m:oMath>
       </m:oMathPara>
@@ -1580,7 +3382,19 @@
                 <w:rPr>
                   <w:rFonts w:ascii="Cambria Math" w:eastAsiaTheme="minorEastAsia" w:hAnsi="Cambria Math"/>
                 </w:rPr>
-                <m:t>i,bikePeriod</m:t>
+                <m:t>i</m:t>
+              </m:r>
+              <m:r>
+                <w:rPr>
+                  <w:rFonts w:ascii="Cambria Math" w:eastAsiaTheme="minorEastAsia" w:hAnsi="Cambria Math"/>
+                </w:rPr>
+                <m:t>,</m:t>
+              </m:r>
+              <m:r>
+                <w:rPr>
+                  <w:rFonts w:ascii="Cambria Math" w:eastAsiaTheme="minorEastAsia" w:hAnsi="Cambria Math"/>
+                </w:rPr>
+                <m:t>bikePeriod</m:t>
               </m:r>
             </m:sub>
           </m:sSub>
@@ -1588,7 +3402,181 @@
             <w:rPr>
               <w:rFonts w:ascii="Cambria Math" w:eastAsiaTheme="minorEastAsia" w:hAnsi="Cambria Math"/>
             </w:rPr>
-            <m:t>=quantity of bikes available at node i at the end of period i</m:t>
+            <m:t>=</m:t>
+          </m:r>
+          <m:r>
+            <w:rPr>
+              <w:rFonts w:ascii="Cambria Math" w:eastAsiaTheme="minorEastAsia" w:hAnsi="Cambria Math"/>
+            </w:rPr>
+            <m:t>quantity</m:t>
+          </m:r>
+          <m:r>
+            <w:rPr>
+              <w:rFonts w:ascii="Cambria Math" w:eastAsiaTheme="minorEastAsia" w:hAnsi="Cambria Math"/>
+            </w:rPr>
+            <m:t xml:space="preserve"> </m:t>
+          </m:r>
+          <m:r>
+            <w:rPr>
+              <w:rFonts w:ascii="Cambria Math" w:eastAsiaTheme="minorEastAsia" w:hAnsi="Cambria Math"/>
+            </w:rPr>
+            <m:t>of</m:t>
+          </m:r>
+          <m:r>
+            <w:rPr>
+              <w:rFonts w:ascii="Cambria Math" w:eastAsiaTheme="minorEastAsia" w:hAnsi="Cambria Math"/>
+            </w:rPr>
+            <m:t xml:space="preserve"> </m:t>
+          </m:r>
+          <m:r>
+            <w:rPr>
+              <w:rFonts w:ascii="Cambria Math" w:eastAsiaTheme="minorEastAsia" w:hAnsi="Cambria Math"/>
+            </w:rPr>
+            <m:t>bikes</m:t>
+          </m:r>
+          <m:r>
+            <w:rPr>
+              <w:rFonts w:ascii="Cambria Math" w:eastAsiaTheme="minorEastAsia" w:hAnsi="Cambria Math"/>
+            </w:rPr>
+            <m:t xml:space="preserve"> </m:t>
+          </m:r>
+          <m:r>
+            <w:rPr>
+              <w:rFonts w:ascii="Cambria Math" w:eastAsiaTheme="minorEastAsia" w:hAnsi="Cambria Math"/>
+            </w:rPr>
+            <m:t>av</m:t>
+          </m:r>
+          <m:r>
+            <w:rPr>
+              <w:rFonts w:ascii="Cambria Math" w:eastAsiaTheme="minorEastAsia" w:hAnsi="Cambria Math"/>
+            </w:rPr>
+            <m:t>a</m:t>
+          </m:r>
+          <m:r>
+            <w:rPr>
+              <w:rFonts w:ascii="Cambria Math" w:eastAsiaTheme="minorEastAsia" w:hAnsi="Cambria Math"/>
+            </w:rPr>
+            <m:t>ilable</m:t>
+          </m:r>
+          <m:r>
+            <w:rPr>
+              <w:rFonts w:ascii="Cambria Math" w:eastAsiaTheme="minorEastAsia" w:hAnsi="Cambria Math"/>
+            </w:rPr>
+            <m:t xml:space="preserve"> </m:t>
+          </m:r>
+          <m:r>
+            <w:rPr>
+              <w:rFonts w:ascii="Cambria Math" w:eastAsiaTheme="minorEastAsia" w:hAnsi="Cambria Math"/>
+            </w:rPr>
+            <m:t>at</m:t>
+          </m:r>
+          <m:r>
+            <w:rPr>
+              <w:rFonts w:ascii="Cambria Math" w:eastAsiaTheme="minorEastAsia" w:hAnsi="Cambria Math"/>
+            </w:rPr>
+            <m:t xml:space="preserve"> </m:t>
+          </m:r>
+          <m:r>
+            <w:rPr>
+              <w:rFonts w:ascii="Cambria Math" w:eastAsiaTheme="minorEastAsia" w:hAnsi="Cambria Math"/>
+            </w:rPr>
+            <m:t>node</m:t>
+          </m:r>
+          <m:r>
+            <w:rPr>
+              <w:rFonts w:ascii="Cambria Math" w:eastAsiaTheme="minorEastAsia" w:hAnsi="Cambria Math"/>
+            </w:rPr>
+            <m:t xml:space="preserve"> </m:t>
+          </m:r>
+          <m:r>
+            <w:rPr>
+              <w:rFonts w:ascii="Cambria Math" w:eastAsiaTheme="minorEastAsia" w:hAnsi="Cambria Math"/>
+            </w:rPr>
+            <m:t>i</m:t>
+          </m:r>
+          <m:r>
+            <w:rPr>
+              <w:rFonts w:ascii="Cambria Math" w:eastAsiaTheme="minorEastAsia" w:hAnsi="Cambria Math"/>
+            </w:rPr>
+            <m:t xml:space="preserve"> </m:t>
+          </m:r>
+          <m:r>
+            <w:rPr>
+              <w:rFonts w:ascii="Cambria Math" w:eastAsiaTheme="minorEastAsia" w:hAnsi="Cambria Math"/>
+            </w:rPr>
+            <m:t>at</m:t>
+          </m:r>
+          <m:r>
+            <w:rPr>
+              <w:rFonts w:ascii="Cambria Math" w:eastAsiaTheme="minorEastAsia" w:hAnsi="Cambria Math"/>
+            </w:rPr>
+            <m:t xml:space="preserve"> </m:t>
+          </m:r>
+          <m:r>
+            <w:rPr>
+              <w:rFonts w:ascii="Cambria Math" w:eastAsiaTheme="minorEastAsia" w:hAnsi="Cambria Math"/>
+            </w:rPr>
+            <m:t>t</m:t>
+          </m:r>
+          <m:r>
+            <w:rPr>
+              <w:rFonts w:ascii="Cambria Math" w:eastAsiaTheme="minorEastAsia" w:hAnsi="Cambria Math"/>
+            </w:rPr>
+            <m:t>h</m:t>
+          </m:r>
+          <m:r>
+            <w:rPr>
+              <w:rFonts w:ascii="Cambria Math" w:eastAsiaTheme="minorEastAsia" w:hAnsi="Cambria Math"/>
+            </w:rPr>
+            <m:t>e</m:t>
+          </m:r>
+          <m:r>
+            <w:rPr>
+              <w:rFonts w:ascii="Cambria Math" w:eastAsiaTheme="minorEastAsia" w:hAnsi="Cambria Math"/>
+            </w:rPr>
+            <m:t xml:space="preserve"> </m:t>
+          </m:r>
+          <m:r>
+            <w:rPr>
+              <w:rFonts w:ascii="Cambria Math" w:eastAsiaTheme="minorEastAsia" w:hAnsi="Cambria Math"/>
+            </w:rPr>
+            <m:t>end</m:t>
+          </m:r>
+          <m:r>
+            <w:rPr>
+              <w:rFonts w:ascii="Cambria Math" w:eastAsiaTheme="minorEastAsia" w:hAnsi="Cambria Math"/>
+            </w:rPr>
+            <m:t xml:space="preserve"> </m:t>
+          </m:r>
+          <m:r>
+            <w:rPr>
+              <w:rFonts w:ascii="Cambria Math" w:eastAsiaTheme="minorEastAsia" w:hAnsi="Cambria Math"/>
+            </w:rPr>
+            <m:t>of</m:t>
+          </m:r>
+          <m:r>
+            <w:rPr>
+              <w:rFonts w:ascii="Cambria Math" w:eastAsiaTheme="minorEastAsia" w:hAnsi="Cambria Math"/>
+            </w:rPr>
+            <m:t xml:space="preserve"> </m:t>
+          </m:r>
+          <m:r>
+            <w:rPr>
+              <w:rFonts w:ascii="Cambria Math" w:eastAsiaTheme="minorEastAsia" w:hAnsi="Cambria Math"/>
+            </w:rPr>
+            <m:t>period</m:t>
+          </m:r>
+          <m:r>
+            <w:rPr>
+              <w:rFonts w:ascii="Cambria Math" w:eastAsiaTheme="minorEastAsia" w:hAnsi="Cambria Math"/>
+            </w:rPr>
+            <m:t xml:space="preserve"> </m:t>
+          </m:r>
+          <m:r>
+            <w:rPr>
+              <w:rFonts w:ascii="Cambria Math" w:eastAsiaTheme="minorEastAsia" w:hAnsi="Cambria Math"/>
+            </w:rPr>
+            <m:t>i</m:t>
           </m:r>
         </m:oMath>
       </m:oMathPara>
@@ -1623,7 +3611,19 @@
                 <w:rPr>
                   <w:rFonts w:ascii="Cambria Math" w:eastAsiaTheme="minorEastAsia" w:hAnsi="Cambria Math"/>
                 </w:rPr>
-                <m:t>i,bikePeriod</m:t>
+                <m:t>i</m:t>
+              </m:r>
+              <m:r>
+                <w:rPr>
+                  <w:rFonts w:ascii="Cambria Math" w:eastAsiaTheme="minorEastAsia" w:hAnsi="Cambria Math"/>
+                </w:rPr>
+                <m:t>,</m:t>
+              </m:r>
+              <m:r>
+                <w:rPr>
+                  <w:rFonts w:ascii="Cambria Math" w:eastAsiaTheme="minorEastAsia" w:hAnsi="Cambria Math"/>
+                </w:rPr>
+                <m:t>bikePeriod</m:t>
               </m:r>
             </m:sub>
           </m:sSub>
@@ -1631,17 +3631,184 @@
             <w:rPr>
               <w:rFonts w:ascii="Cambria Math" w:eastAsiaTheme="minorEastAsia" w:hAnsi="Cambria Math"/>
             </w:rPr>
-            <m:t>=quantity of bike spaces available at node i at the end of period i</m:t>
+            <m:t>=</m:t>
+          </m:r>
+          <m:r>
+            <w:rPr>
+              <w:rFonts w:ascii="Cambria Math" w:eastAsiaTheme="minorEastAsia" w:hAnsi="Cambria Math"/>
+            </w:rPr>
+            <m:t>quantity</m:t>
+          </m:r>
+          <m:r>
+            <w:rPr>
+              <w:rFonts w:ascii="Cambria Math" w:eastAsiaTheme="minorEastAsia" w:hAnsi="Cambria Math"/>
+            </w:rPr>
+            <m:t xml:space="preserve"> </m:t>
+          </m:r>
+          <m:r>
+            <w:rPr>
+              <w:rFonts w:ascii="Cambria Math" w:eastAsiaTheme="minorEastAsia" w:hAnsi="Cambria Math"/>
+            </w:rPr>
+            <m:t>of</m:t>
+          </m:r>
+          <m:r>
+            <w:rPr>
+              <w:rFonts w:ascii="Cambria Math" w:eastAsiaTheme="minorEastAsia" w:hAnsi="Cambria Math"/>
+            </w:rPr>
+            <m:t xml:space="preserve"> </m:t>
+          </m:r>
+          <m:r>
+            <w:rPr>
+              <w:rFonts w:ascii="Cambria Math" w:eastAsiaTheme="minorEastAsia" w:hAnsi="Cambria Math"/>
+            </w:rPr>
+            <m:t>bike</m:t>
+          </m:r>
+          <m:r>
+            <w:rPr>
+              <w:rFonts w:ascii="Cambria Math" w:eastAsiaTheme="minorEastAsia" w:hAnsi="Cambria Math"/>
+            </w:rPr>
+            <m:t xml:space="preserve"> </m:t>
+          </m:r>
+          <m:r>
+            <w:rPr>
+              <w:rFonts w:ascii="Cambria Math" w:eastAsiaTheme="minorEastAsia" w:hAnsi="Cambria Math"/>
+            </w:rPr>
+            <m:t>spaces</m:t>
+          </m:r>
+          <m:r>
+            <w:rPr>
+              <w:rFonts w:ascii="Cambria Math" w:eastAsiaTheme="minorEastAsia" w:hAnsi="Cambria Math"/>
+            </w:rPr>
+            <m:t xml:space="preserve"> </m:t>
+          </m:r>
+          <m:r>
+            <w:rPr>
+              <w:rFonts w:ascii="Cambria Math" w:eastAsiaTheme="minorEastAsia" w:hAnsi="Cambria Math"/>
+            </w:rPr>
+            <m:t>available</m:t>
+          </m:r>
+          <m:r>
+            <w:rPr>
+              <w:rFonts w:ascii="Cambria Math" w:eastAsiaTheme="minorEastAsia" w:hAnsi="Cambria Math"/>
+            </w:rPr>
+            <m:t xml:space="preserve"> </m:t>
+          </m:r>
+          <m:r>
+            <w:rPr>
+              <w:rFonts w:ascii="Cambria Math" w:eastAsiaTheme="minorEastAsia" w:hAnsi="Cambria Math"/>
+            </w:rPr>
+            <m:t>at</m:t>
+          </m:r>
+          <m:r>
+            <w:rPr>
+              <w:rFonts w:ascii="Cambria Math" w:eastAsiaTheme="minorEastAsia" w:hAnsi="Cambria Math"/>
+            </w:rPr>
+            <m:t xml:space="preserve"> </m:t>
+          </m:r>
+          <m:r>
+            <w:rPr>
+              <w:rFonts w:ascii="Cambria Math" w:eastAsiaTheme="minorEastAsia" w:hAnsi="Cambria Math"/>
+            </w:rPr>
+            <m:t>node</m:t>
+          </m:r>
+          <m:r>
+            <w:rPr>
+              <w:rFonts w:ascii="Cambria Math" w:eastAsiaTheme="minorEastAsia" w:hAnsi="Cambria Math"/>
+            </w:rPr>
+            <m:t xml:space="preserve"> </m:t>
+          </m:r>
+          <m:r>
+            <w:rPr>
+              <w:rFonts w:ascii="Cambria Math" w:eastAsiaTheme="minorEastAsia" w:hAnsi="Cambria Math"/>
+            </w:rPr>
+            <m:t>i</m:t>
+          </m:r>
+          <m:r>
+            <w:rPr>
+              <w:rFonts w:ascii="Cambria Math" w:eastAsiaTheme="minorEastAsia" w:hAnsi="Cambria Math"/>
+            </w:rPr>
+            <m:t xml:space="preserve"> </m:t>
+          </m:r>
+          <m:r>
+            <w:rPr>
+              <w:rFonts w:ascii="Cambria Math" w:eastAsiaTheme="minorEastAsia" w:hAnsi="Cambria Math"/>
+            </w:rPr>
+            <m:t>at</m:t>
+          </m:r>
+          <m:r>
+            <w:rPr>
+              <w:rFonts w:ascii="Cambria Math" w:eastAsiaTheme="minorEastAsia" w:hAnsi="Cambria Math"/>
+            </w:rPr>
+            <m:t xml:space="preserve"> </m:t>
+          </m:r>
+          <m:r>
+            <w:rPr>
+              <w:rFonts w:ascii="Cambria Math" w:eastAsiaTheme="minorEastAsia" w:hAnsi="Cambria Math"/>
+            </w:rPr>
+            <m:t>t</m:t>
+          </m:r>
+          <m:r>
+            <w:rPr>
+              <w:rFonts w:ascii="Cambria Math" w:eastAsiaTheme="minorEastAsia" w:hAnsi="Cambria Math"/>
+            </w:rPr>
+            <m:t>h</m:t>
+          </m:r>
+          <m:r>
+            <w:rPr>
+              <w:rFonts w:ascii="Cambria Math" w:eastAsiaTheme="minorEastAsia" w:hAnsi="Cambria Math"/>
+            </w:rPr>
+            <m:t>e</m:t>
+          </m:r>
+          <m:r>
+            <w:rPr>
+              <w:rFonts w:ascii="Cambria Math" w:eastAsiaTheme="minorEastAsia" w:hAnsi="Cambria Math"/>
+            </w:rPr>
+            <m:t xml:space="preserve"> </m:t>
+          </m:r>
+          <m:r>
+            <w:rPr>
+              <w:rFonts w:ascii="Cambria Math" w:eastAsiaTheme="minorEastAsia" w:hAnsi="Cambria Math"/>
+            </w:rPr>
+            <m:t>end</m:t>
+          </m:r>
+          <m:r>
+            <w:rPr>
+              <w:rFonts w:ascii="Cambria Math" w:eastAsiaTheme="minorEastAsia" w:hAnsi="Cambria Math"/>
+            </w:rPr>
+            <m:t xml:space="preserve"> </m:t>
+          </m:r>
+          <m:r>
+            <w:rPr>
+              <w:rFonts w:ascii="Cambria Math" w:eastAsiaTheme="minorEastAsia" w:hAnsi="Cambria Math"/>
+            </w:rPr>
+            <m:t>of</m:t>
+          </m:r>
+          <m:r>
+            <w:rPr>
+              <w:rFonts w:ascii="Cambria Math" w:eastAsiaTheme="minorEastAsia" w:hAnsi="Cambria Math"/>
+            </w:rPr>
+            <m:t xml:space="preserve"> </m:t>
+          </m:r>
+          <m:r>
+            <w:rPr>
+              <w:rFonts w:ascii="Cambria Math" w:eastAsiaTheme="minorEastAsia" w:hAnsi="Cambria Math"/>
+            </w:rPr>
+            <m:t>period</m:t>
+          </m:r>
+          <m:r>
+            <w:rPr>
+              <w:rFonts w:ascii="Cambria Math" w:eastAsiaTheme="minorEastAsia" w:hAnsi="Cambria Math"/>
+            </w:rPr>
+            <m:t xml:space="preserve"> </m:t>
+          </m:r>
+          <m:r>
+            <w:rPr>
+              <w:rFonts w:ascii="Cambria Math" w:eastAsiaTheme="minorEastAsia" w:hAnsi="Cambria Math"/>
+            </w:rPr>
+            <m:t>i</m:t>
           </m:r>
         </m:oMath>
       </m:oMathPara>
-    </w:p>
-    <w:p>
-      <w:pPr>
-        <w:rPr>
-          <w:rFonts w:eastAsiaTheme="minorEastAsia"/>
-        </w:rPr>
-      </w:pPr>
     </w:p>
     <w:p>
       <w:pPr>
@@ -1733,7 +3900,97 @@
             <w:rPr>
               <w:rFonts w:ascii="Cambria Math" w:eastAsiaTheme="minorEastAsia" w:hAnsi="Cambria Math"/>
             </w:rPr>
-            <m:t>→ arrival time of person p at node i</m:t>
+            <m:t xml:space="preserve">→ </m:t>
+          </m:r>
+          <m:r>
+            <w:rPr>
+              <w:rFonts w:ascii="Cambria Math" w:eastAsiaTheme="minorEastAsia" w:hAnsi="Cambria Math"/>
+            </w:rPr>
+            <m:t>arrival</m:t>
+          </m:r>
+          <m:r>
+            <w:rPr>
+              <w:rFonts w:ascii="Cambria Math" w:eastAsiaTheme="minorEastAsia" w:hAnsi="Cambria Math"/>
+            </w:rPr>
+            <m:t xml:space="preserve"> </m:t>
+          </m:r>
+          <m:r>
+            <w:rPr>
+              <w:rFonts w:ascii="Cambria Math" w:eastAsiaTheme="minorEastAsia" w:hAnsi="Cambria Math"/>
+            </w:rPr>
+            <m:t>time</m:t>
+          </m:r>
+          <m:r>
+            <w:rPr>
+              <w:rFonts w:ascii="Cambria Math" w:eastAsiaTheme="minorEastAsia" w:hAnsi="Cambria Math"/>
+            </w:rPr>
+            <m:t xml:space="preserve"> </m:t>
+          </m:r>
+          <m:r>
+            <w:rPr>
+              <w:rFonts w:ascii="Cambria Math" w:eastAsiaTheme="minorEastAsia" w:hAnsi="Cambria Math"/>
+            </w:rPr>
+            <m:t>of</m:t>
+          </m:r>
+          <m:r>
+            <w:rPr>
+              <w:rFonts w:ascii="Cambria Math" w:eastAsiaTheme="minorEastAsia" w:hAnsi="Cambria Math"/>
+            </w:rPr>
+            <m:t xml:space="preserve"> </m:t>
+          </m:r>
+          <m:r>
+            <w:rPr>
+              <w:rFonts w:ascii="Cambria Math" w:eastAsiaTheme="minorEastAsia" w:hAnsi="Cambria Math"/>
+            </w:rPr>
+            <m:t>person</m:t>
+          </m:r>
+          <m:r>
+            <w:rPr>
+              <w:rFonts w:ascii="Cambria Math" w:eastAsiaTheme="minorEastAsia" w:hAnsi="Cambria Math"/>
+            </w:rPr>
+            <m:t xml:space="preserve"> </m:t>
+          </m:r>
+          <m:r>
+            <w:rPr>
+              <w:rFonts w:ascii="Cambria Math" w:eastAsiaTheme="minorEastAsia" w:hAnsi="Cambria Math"/>
+            </w:rPr>
+            <m:t>p</m:t>
+          </m:r>
+          <m:r>
+            <w:rPr>
+              <w:rFonts w:ascii="Cambria Math" w:eastAsiaTheme="minorEastAsia" w:hAnsi="Cambria Math"/>
+            </w:rPr>
+            <m:t xml:space="preserve"> </m:t>
+          </m:r>
+          <m:r>
+            <w:rPr>
+              <w:rFonts w:ascii="Cambria Math" w:eastAsiaTheme="minorEastAsia" w:hAnsi="Cambria Math"/>
+            </w:rPr>
+            <m:t>at</m:t>
+          </m:r>
+          <m:r>
+            <w:rPr>
+              <w:rFonts w:ascii="Cambria Math" w:eastAsiaTheme="minorEastAsia" w:hAnsi="Cambria Math"/>
+            </w:rPr>
+            <m:t xml:space="preserve"> </m:t>
+          </m:r>
+          <m:r>
+            <w:rPr>
+              <w:rFonts w:ascii="Cambria Math" w:eastAsiaTheme="minorEastAsia" w:hAnsi="Cambria Math"/>
+            </w:rPr>
+            <m:t>node</m:t>
+          </m:r>
+          <m:r>
+            <w:rPr>
+              <w:rFonts w:ascii="Cambria Math" w:eastAsiaTheme="minorEastAsia" w:hAnsi="Cambria Math"/>
+            </w:rPr>
+            <m:t xml:space="preserve"> </m:t>
+          </m:r>
+          <m:r>
+            <w:rPr>
+              <w:rFonts w:ascii="Cambria Math" w:eastAsiaTheme="minorEastAsia" w:hAnsi="Cambria Math"/>
+            </w:rPr>
+            <m:t>i</m:t>
           </m:r>
         </m:oMath>
       </m:oMathPara>
@@ -1776,7 +4033,97 @@
             <w:rPr>
               <w:rFonts w:ascii="Cambria Math" w:eastAsiaTheme="majorEastAsia" w:hAnsi="Cambria Math" w:cstheme="majorBidi"/>
             </w:rPr>
-            <m:t>→service and waiting time of a task</m:t>
+            <m:t>→</m:t>
+          </m:r>
+          <m:r>
+            <w:rPr>
+              <w:rFonts w:ascii="Cambria Math" w:eastAsiaTheme="majorEastAsia" w:hAnsi="Cambria Math" w:cstheme="majorBidi"/>
+            </w:rPr>
+            <m:t>service</m:t>
+          </m:r>
+          <m:r>
+            <w:rPr>
+              <w:rFonts w:ascii="Cambria Math" w:eastAsiaTheme="majorEastAsia" w:hAnsi="Cambria Math" w:cstheme="majorBidi"/>
+            </w:rPr>
+            <m:t xml:space="preserve"> </m:t>
+          </m:r>
+          <m:r>
+            <w:rPr>
+              <w:rFonts w:ascii="Cambria Math" w:eastAsiaTheme="majorEastAsia" w:hAnsi="Cambria Math" w:cstheme="majorBidi"/>
+            </w:rPr>
+            <m:t>and</m:t>
+          </m:r>
+          <m:r>
+            <w:rPr>
+              <w:rFonts w:ascii="Cambria Math" w:eastAsiaTheme="majorEastAsia" w:hAnsi="Cambria Math" w:cstheme="majorBidi"/>
+            </w:rPr>
+            <m:t xml:space="preserve"> </m:t>
+          </m:r>
+          <m:r>
+            <w:rPr>
+              <w:rFonts w:ascii="Cambria Math" w:eastAsiaTheme="majorEastAsia" w:hAnsi="Cambria Math" w:cstheme="majorBidi"/>
+            </w:rPr>
+            <m:t>waiting</m:t>
+          </m:r>
+          <m:r>
+            <w:rPr>
+              <w:rFonts w:ascii="Cambria Math" w:eastAsiaTheme="majorEastAsia" w:hAnsi="Cambria Math" w:cstheme="majorBidi"/>
+            </w:rPr>
+            <m:t xml:space="preserve"> </m:t>
+          </m:r>
+          <m:r>
+            <w:rPr>
+              <w:rFonts w:ascii="Cambria Math" w:eastAsiaTheme="majorEastAsia" w:hAnsi="Cambria Math" w:cstheme="majorBidi"/>
+            </w:rPr>
+            <m:t>ti</m:t>
+          </m:r>
+          <m:r>
+            <w:rPr>
+              <w:rFonts w:ascii="Cambria Math" w:eastAsiaTheme="majorEastAsia" w:hAnsi="Cambria Math" w:cstheme="majorBidi"/>
+            </w:rPr>
+            <m:t>m</m:t>
+          </m:r>
+          <m:r>
+            <w:rPr>
+              <w:rFonts w:ascii="Cambria Math" w:eastAsiaTheme="majorEastAsia" w:hAnsi="Cambria Math" w:cstheme="majorBidi"/>
+            </w:rPr>
+            <m:t>e</m:t>
+          </m:r>
+          <m:r>
+            <w:rPr>
+              <w:rFonts w:ascii="Cambria Math" w:eastAsiaTheme="majorEastAsia" w:hAnsi="Cambria Math" w:cstheme="majorBidi"/>
+            </w:rPr>
+            <m:t xml:space="preserve"> </m:t>
+          </m:r>
+          <m:r>
+            <w:rPr>
+              <w:rFonts w:ascii="Cambria Math" w:eastAsiaTheme="majorEastAsia" w:hAnsi="Cambria Math" w:cstheme="majorBidi"/>
+            </w:rPr>
+            <m:t>of</m:t>
+          </m:r>
+          <m:r>
+            <w:rPr>
+              <w:rFonts w:ascii="Cambria Math" w:eastAsiaTheme="majorEastAsia" w:hAnsi="Cambria Math" w:cstheme="majorBidi"/>
+            </w:rPr>
+            <m:t xml:space="preserve"> </m:t>
+          </m:r>
+          <m:r>
+            <w:rPr>
+              <w:rFonts w:ascii="Cambria Math" w:eastAsiaTheme="majorEastAsia" w:hAnsi="Cambria Math" w:cstheme="majorBidi"/>
+            </w:rPr>
+            <m:t>a</m:t>
+          </m:r>
+          <m:r>
+            <w:rPr>
+              <w:rFonts w:ascii="Cambria Math" w:eastAsiaTheme="majorEastAsia" w:hAnsi="Cambria Math" w:cstheme="majorBidi"/>
+            </w:rPr>
+            <m:t xml:space="preserve"> </m:t>
+          </m:r>
+          <m:r>
+            <w:rPr>
+              <w:rFonts w:ascii="Cambria Math" w:eastAsiaTheme="majorEastAsia" w:hAnsi="Cambria Math" w:cstheme="majorBidi"/>
+            </w:rPr>
+            <m:t>task</m:t>
           </m:r>
         </m:oMath>
       </m:oMathPara>
@@ -2025,7 +4372,19 @@
                     <w:rPr>
                       <w:rFonts w:ascii="Cambria Math" w:hAnsi="Cambria Math"/>
                     </w:rPr>
-                    <m:t>i,j</m:t>
+                    <m:t>i</m:t>
+                  </m:r>
+                  <m:r>
+                    <w:rPr>
+                      <w:rFonts w:ascii="Cambria Math" w:hAnsi="Cambria Math"/>
+                    </w:rPr>
+                    <m:t>,</m:t>
+                  </m:r>
+                  <m:r>
+                    <w:rPr>
+                      <w:rFonts w:ascii="Cambria Math" w:hAnsi="Cambria Math"/>
+                    </w:rPr>
+                    <m:t>j</m:t>
                   </m:r>
                 </m:e>
               </m:d>
@@ -2065,7 +4424,19 @@
                 <w:rPr>
                   <w:rFonts w:ascii="Cambria Math" w:hAnsi="Cambria Math"/>
                 </w:rPr>
-                <m:t>(j)</m:t>
+                <m:t>(</m:t>
+              </m:r>
+              <m:r>
+                <w:rPr>
+                  <w:rFonts w:ascii="Cambria Math" w:hAnsi="Cambria Math"/>
+                </w:rPr>
+                <m:t>j</m:t>
+              </m:r>
+              <m:r>
+                <w:rPr>
+                  <w:rFonts w:ascii="Cambria Math" w:hAnsi="Cambria Math"/>
+                </w:rPr>
+                <m:t>)</m:t>
               </m:r>
             </m:sub>
             <m:sup/>
@@ -2087,7 +4458,19 @@
                     <w:rPr>
                       <w:rFonts w:ascii="Cambria Math" w:hAnsi="Cambria Math"/>
                     </w:rPr>
-                    <m:t>m∈M</m:t>
+                    <m:t>m</m:t>
+                  </m:r>
+                  <m:r>
+                    <w:rPr>
+                      <w:rFonts w:ascii="Cambria Math" w:hAnsi="Cambria Math"/>
+                    </w:rPr>
+                    <m:t>∈</m:t>
+                  </m:r>
+                  <m:r>
+                    <w:rPr>
+                      <w:rFonts w:ascii="Cambria Math" w:hAnsi="Cambria Math"/>
+                    </w:rPr>
+                    <m:t>M</m:t>
                   </m:r>
                 </m:sub>
                 <m:sup/>
@@ -2214,7 +4597,73 @@
             <w:rPr>
               <w:rFonts w:ascii="Cambria Math" w:hAnsi="Cambria Math"/>
             </w:rPr>
-            <m:t>)         i∈A, j∈A, p∈P</m:t>
+            <m:t xml:space="preserve">)         </m:t>
+          </m:r>
+          <m:r>
+            <w:rPr>
+              <w:rFonts w:ascii="Cambria Math" w:hAnsi="Cambria Math"/>
+            </w:rPr>
+            <m:t>i</m:t>
+          </m:r>
+          <m:r>
+            <w:rPr>
+              <w:rFonts w:ascii="Cambria Math" w:hAnsi="Cambria Math"/>
+            </w:rPr>
+            <m:t>∈</m:t>
+          </m:r>
+          <m:r>
+            <w:rPr>
+              <w:rFonts w:ascii="Cambria Math" w:hAnsi="Cambria Math"/>
+            </w:rPr>
+            <m:t>A</m:t>
+          </m:r>
+          <m:r>
+            <w:rPr>
+              <w:rFonts w:ascii="Cambria Math" w:hAnsi="Cambria Math"/>
+            </w:rPr>
+            <m:t xml:space="preserve">, </m:t>
+          </m:r>
+          <m:r>
+            <w:rPr>
+              <w:rFonts w:ascii="Cambria Math" w:hAnsi="Cambria Math"/>
+            </w:rPr>
+            <m:t>j</m:t>
+          </m:r>
+          <m:r>
+            <w:rPr>
+              <w:rFonts w:ascii="Cambria Math" w:hAnsi="Cambria Math"/>
+            </w:rPr>
+            <m:t>∈</m:t>
+          </m:r>
+          <m:r>
+            <w:rPr>
+              <w:rFonts w:ascii="Cambria Math" w:hAnsi="Cambria Math"/>
+            </w:rPr>
+            <m:t>A</m:t>
+          </m:r>
+          <m:r>
+            <w:rPr>
+              <w:rFonts w:ascii="Cambria Math" w:hAnsi="Cambria Math"/>
+            </w:rPr>
+            <m:t xml:space="preserve">, </m:t>
+          </m:r>
+          <m:r>
+            <w:rPr>
+              <w:rFonts w:ascii="Cambria Math" w:hAnsi="Cambria Math"/>
+            </w:rPr>
+            <m:t>p</m:t>
+          </m:r>
+          <m:r>
+            <w:rPr>
+              <w:rFonts w:ascii="Cambria Math" w:hAnsi="Cambria Math"/>
+            </w:rPr>
+            <m:t>∈</m:t>
+          </m:r>
+          <m:r>
+            <w:rPr>
+              <w:rFonts w:ascii="Cambria Math" w:hAnsi="Cambria Math"/>
+            </w:rPr>
+            <m:t>P</m:t>
           </m:r>
         </m:oMath>
       </m:oMathPara>
@@ -2254,7 +4703,19 @@
                     <w:rPr>
                       <w:rFonts w:ascii="Cambria Math" w:hAnsi="Cambria Math"/>
                     </w:rPr>
-                    <m:t>i,j</m:t>
+                    <m:t>i</m:t>
+                  </m:r>
+                  <m:r>
+                    <w:rPr>
+                      <w:rFonts w:ascii="Cambria Math" w:hAnsi="Cambria Math"/>
+                    </w:rPr>
+                    <m:t>,</m:t>
+                  </m:r>
+                  <m:r>
+                    <w:rPr>
+                      <w:rFonts w:ascii="Cambria Math" w:hAnsi="Cambria Math"/>
+                    </w:rPr>
+                    <m:t>j</m:t>
                   </m:r>
                 </m:e>
               </m:d>
@@ -2328,7 +4789,19 @@
                     <w:rPr>
                       <w:rFonts w:ascii="Cambria Math" w:hAnsi="Cambria Math"/>
                     </w:rPr>
-                    <m:t>m∈M</m:t>
+                    <m:t>m</m:t>
+                  </m:r>
+                  <m:r>
+                    <w:rPr>
+                      <w:rFonts w:ascii="Cambria Math" w:hAnsi="Cambria Math"/>
+                    </w:rPr>
+                    <m:t>∈</m:t>
+                  </m:r>
+                  <m:r>
+                    <w:rPr>
+                      <w:rFonts w:ascii="Cambria Math" w:hAnsi="Cambria Math"/>
+                    </w:rPr>
+                    <m:t>M</m:t>
                   </m:r>
                 </m:sub>
                 <m:sup/>
@@ -2473,7 +4946,73 @@
             <w:rPr>
               <w:rFonts w:ascii="Cambria Math" w:hAnsi="Cambria Math"/>
             </w:rPr>
-            <m:t xml:space="preserve">        i∈A, j∈A, p∈P</m:t>
+            <m:t xml:space="preserve">        </m:t>
+          </m:r>
+          <m:r>
+            <w:rPr>
+              <w:rFonts w:ascii="Cambria Math" w:hAnsi="Cambria Math"/>
+            </w:rPr>
+            <m:t>i</m:t>
+          </m:r>
+          <m:r>
+            <w:rPr>
+              <w:rFonts w:ascii="Cambria Math" w:hAnsi="Cambria Math"/>
+            </w:rPr>
+            <m:t>∈</m:t>
+          </m:r>
+          <m:r>
+            <w:rPr>
+              <w:rFonts w:ascii="Cambria Math" w:hAnsi="Cambria Math"/>
+            </w:rPr>
+            <m:t>A</m:t>
+          </m:r>
+          <m:r>
+            <w:rPr>
+              <w:rFonts w:ascii="Cambria Math" w:hAnsi="Cambria Math"/>
+            </w:rPr>
+            <m:t xml:space="preserve">, </m:t>
+          </m:r>
+          <m:r>
+            <w:rPr>
+              <w:rFonts w:ascii="Cambria Math" w:hAnsi="Cambria Math"/>
+            </w:rPr>
+            <m:t>j</m:t>
+          </m:r>
+          <m:r>
+            <w:rPr>
+              <w:rFonts w:ascii="Cambria Math" w:hAnsi="Cambria Math"/>
+            </w:rPr>
+            <m:t>∈</m:t>
+          </m:r>
+          <m:r>
+            <w:rPr>
+              <w:rFonts w:ascii="Cambria Math" w:hAnsi="Cambria Math"/>
+            </w:rPr>
+            <m:t>A</m:t>
+          </m:r>
+          <m:r>
+            <w:rPr>
+              <w:rFonts w:ascii="Cambria Math" w:hAnsi="Cambria Math"/>
+            </w:rPr>
+            <m:t xml:space="preserve">, </m:t>
+          </m:r>
+          <m:r>
+            <w:rPr>
+              <w:rFonts w:ascii="Cambria Math" w:hAnsi="Cambria Math"/>
+            </w:rPr>
+            <m:t>p</m:t>
+          </m:r>
+          <m:r>
+            <w:rPr>
+              <w:rFonts w:ascii="Cambria Math" w:hAnsi="Cambria Math"/>
+            </w:rPr>
+            <m:t>∈</m:t>
+          </m:r>
+          <m:r>
+            <w:rPr>
+              <w:rFonts w:ascii="Cambria Math" w:hAnsi="Cambria Math"/>
+            </w:rPr>
+            <m:t>P</m:t>
           </m:r>
         </m:oMath>
       </m:oMathPara>
@@ -2521,7 +5060,19 @@
                     <w:rPr>
                       <w:rFonts w:ascii="Cambria Math" w:hAnsi="Cambria Math"/>
                     </w:rPr>
-                    <m:t>i,j</m:t>
+                    <m:t>i</m:t>
+                  </m:r>
+                  <m:r>
+                    <w:rPr>
+                      <w:rFonts w:ascii="Cambria Math" w:hAnsi="Cambria Math"/>
+                    </w:rPr>
+                    <m:t>,</m:t>
+                  </m:r>
+                  <m:r>
+                    <w:rPr>
+                      <w:rFonts w:ascii="Cambria Math" w:hAnsi="Cambria Math"/>
+                    </w:rPr>
+                    <m:t>j</m:t>
                   </m:r>
                 </m:e>
               </m:d>
@@ -2561,7 +5112,19 @@
                 <w:rPr>
                   <w:rFonts w:ascii="Cambria Math" w:hAnsi="Cambria Math"/>
                 </w:rPr>
-                <m:t>(j)</m:t>
+                <m:t>(</m:t>
+              </m:r>
+              <m:r>
+                <w:rPr>
+                  <w:rFonts w:ascii="Cambria Math" w:hAnsi="Cambria Math"/>
+                </w:rPr>
+                <m:t>j</m:t>
+              </m:r>
+              <m:r>
+                <w:rPr>
+                  <w:rFonts w:ascii="Cambria Math" w:hAnsi="Cambria Math"/>
+                </w:rPr>
+                <m:t>)</m:t>
               </m:r>
             </m:sub>
             <m:sup/>
@@ -2583,7 +5146,19 @@
                     <w:rPr>
                       <w:rFonts w:ascii="Cambria Math" w:hAnsi="Cambria Math"/>
                     </w:rPr>
-                    <m:t>m∈M</m:t>
+                    <m:t>m</m:t>
+                  </m:r>
+                  <m:r>
+                    <w:rPr>
+                      <w:rFonts w:ascii="Cambria Math" w:hAnsi="Cambria Math"/>
+                    </w:rPr>
+                    <m:t>∈</m:t>
+                  </m:r>
+                  <m:r>
+                    <w:rPr>
+                      <w:rFonts w:ascii="Cambria Math" w:hAnsi="Cambria Math"/>
+                    </w:rPr>
+                    <m:t>M</m:t>
                   </m:r>
                 </m:sub>
                 <m:sup/>
@@ -2636,7 +5211,73 @@
             <w:rPr>
               <w:rFonts w:ascii="Cambria Math" w:hAnsi="Cambria Math"/>
             </w:rPr>
-            <m:t xml:space="preserve">         i∈A, j∈A, p∈P</m:t>
+            <m:t xml:space="preserve">         </m:t>
+          </m:r>
+          <m:r>
+            <w:rPr>
+              <w:rFonts w:ascii="Cambria Math" w:hAnsi="Cambria Math"/>
+            </w:rPr>
+            <m:t>i</m:t>
+          </m:r>
+          <m:r>
+            <w:rPr>
+              <w:rFonts w:ascii="Cambria Math" w:hAnsi="Cambria Math"/>
+            </w:rPr>
+            <m:t>∈</m:t>
+          </m:r>
+          <m:r>
+            <w:rPr>
+              <w:rFonts w:ascii="Cambria Math" w:hAnsi="Cambria Math"/>
+            </w:rPr>
+            <m:t>A</m:t>
+          </m:r>
+          <m:r>
+            <w:rPr>
+              <w:rFonts w:ascii="Cambria Math" w:hAnsi="Cambria Math"/>
+            </w:rPr>
+            <m:t xml:space="preserve">, </m:t>
+          </m:r>
+          <m:r>
+            <w:rPr>
+              <w:rFonts w:ascii="Cambria Math" w:hAnsi="Cambria Math"/>
+            </w:rPr>
+            <m:t>j</m:t>
+          </m:r>
+          <m:r>
+            <w:rPr>
+              <w:rFonts w:ascii="Cambria Math" w:hAnsi="Cambria Math"/>
+            </w:rPr>
+            <m:t>∈</m:t>
+          </m:r>
+          <m:r>
+            <w:rPr>
+              <w:rFonts w:ascii="Cambria Math" w:hAnsi="Cambria Math"/>
+            </w:rPr>
+            <m:t>A</m:t>
+          </m:r>
+          <m:r>
+            <w:rPr>
+              <w:rFonts w:ascii="Cambria Math" w:hAnsi="Cambria Math"/>
+            </w:rPr>
+            <m:t xml:space="preserve">, </m:t>
+          </m:r>
+          <m:r>
+            <w:rPr>
+              <w:rFonts w:ascii="Cambria Math" w:hAnsi="Cambria Math"/>
+            </w:rPr>
+            <m:t>p</m:t>
+          </m:r>
+          <m:r>
+            <w:rPr>
+              <w:rFonts w:ascii="Cambria Math" w:hAnsi="Cambria Math"/>
+            </w:rPr>
+            <m:t>∈</m:t>
+          </m:r>
+          <m:r>
+            <w:rPr>
+              <w:rFonts w:ascii="Cambria Math" w:hAnsi="Cambria Math"/>
+            </w:rPr>
+            <m:t>P</m:t>
           </m:r>
         </m:oMath>
       </m:oMathPara>
@@ -2676,7 +5317,19 @@
                     <w:rPr>
                       <w:rFonts w:ascii="Cambria Math" w:hAnsi="Cambria Math"/>
                     </w:rPr>
-                    <m:t>i,j</m:t>
+                    <m:t>i</m:t>
+                  </m:r>
+                  <m:r>
+                    <w:rPr>
+                      <w:rFonts w:ascii="Cambria Math" w:hAnsi="Cambria Math"/>
+                    </w:rPr>
+                    <m:t>,</m:t>
+                  </m:r>
+                  <m:r>
+                    <w:rPr>
+                      <w:rFonts w:ascii="Cambria Math" w:hAnsi="Cambria Math"/>
+                    </w:rPr>
+                    <m:t>j</m:t>
                   </m:r>
                 </m:e>
               </m:d>
@@ -2750,7 +5403,19 @@
                     <w:rPr>
                       <w:rFonts w:ascii="Cambria Math" w:hAnsi="Cambria Math"/>
                     </w:rPr>
-                    <m:t>m∈M</m:t>
+                    <m:t>m</m:t>
+                  </m:r>
+                  <m:r>
+                    <w:rPr>
+                      <w:rFonts w:ascii="Cambria Math" w:hAnsi="Cambria Math"/>
+                    </w:rPr>
+                    <m:t>∈</m:t>
+                  </m:r>
+                  <m:r>
+                    <w:rPr>
+                      <w:rFonts w:ascii="Cambria Math" w:hAnsi="Cambria Math"/>
+                    </w:rPr>
+                    <m:t>M</m:t>
                   </m:r>
                 </m:sub>
                 <m:sup/>
@@ -2803,7 +5468,73 @@
             <w:rPr>
               <w:rFonts w:ascii="Cambria Math" w:hAnsi="Cambria Math"/>
             </w:rPr>
-            <m:t xml:space="preserve">        i∈A, j∈A, p∈P</m:t>
+            <m:t xml:space="preserve">        </m:t>
+          </m:r>
+          <m:r>
+            <w:rPr>
+              <w:rFonts w:ascii="Cambria Math" w:hAnsi="Cambria Math"/>
+            </w:rPr>
+            <m:t>i</m:t>
+          </m:r>
+          <m:r>
+            <w:rPr>
+              <w:rFonts w:ascii="Cambria Math" w:hAnsi="Cambria Math"/>
+            </w:rPr>
+            <m:t>∈</m:t>
+          </m:r>
+          <m:r>
+            <w:rPr>
+              <w:rFonts w:ascii="Cambria Math" w:hAnsi="Cambria Math"/>
+            </w:rPr>
+            <m:t>A</m:t>
+          </m:r>
+          <m:r>
+            <w:rPr>
+              <w:rFonts w:ascii="Cambria Math" w:hAnsi="Cambria Math"/>
+            </w:rPr>
+            <m:t xml:space="preserve">, </m:t>
+          </m:r>
+          <m:r>
+            <w:rPr>
+              <w:rFonts w:ascii="Cambria Math" w:hAnsi="Cambria Math"/>
+            </w:rPr>
+            <m:t>j</m:t>
+          </m:r>
+          <m:r>
+            <w:rPr>
+              <w:rFonts w:ascii="Cambria Math" w:hAnsi="Cambria Math"/>
+            </w:rPr>
+            <m:t>∈</m:t>
+          </m:r>
+          <m:r>
+            <w:rPr>
+              <w:rFonts w:ascii="Cambria Math" w:hAnsi="Cambria Math"/>
+            </w:rPr>
+            <m:t>A</m:t>
+          </m:r>
+          <m:r>
+            <w:rPr>
+              <w:rFonts w:ascii="Cambria Math" w:hAnsi="Cambria Math"/>
+            </w:rPr>
+            <m:t xml:space="preserve">, </m:t>
+          </m:r>
+          <m:r>
+            <w:rPr>
+              <w:rFonts w:ascii="Cambria Math" w:hAnsi="Cambria Math"/>
+            </w:rPr>
+            <m:t>p</m:t>
+          </m:r>
+          <m:r>
+            <w:rPr>
+              <w:rFonts w:ascii="Cambria Math" w:hAnsi="Cambria Math"/>
+            </w:rPr>
+            <m:t>∈</m:t>
+          </m:r>
+          <m:r>
+            <w:rPr>
+              <w:rFonts w:ascii="Cambria Math" w:hAnsi="Cambria Math"/>
+            </w:rPr>
+            <m:t>P</m:t>
           </m:r>
         </m:oMath>
       </m:oMathPara>
@@ -2826,7 +5557,6 @@
         <w:rPr>
           <w:rFonts w:eastAsiaTheme="minorEastAsia"/>
         </w:rPr>
-        <w:lastRenderedPageBreak/>
         <w:t>Task Timing</w:t>
       </w:r>
     </w:p>
@@ -2893,7 +5623,7 @@
                 <w:rPr>
                   <w:rFonts w:ascii="Cambria Math" w:hAnsi="Cambria Math"/>
                 </w:rPr>
-                <m:t>k</m:t>
+                <m:t>p</m:t>
               </m:r>
             </m:sup>
           </m:sSubSup>
@@ -2917,7 +5647,13 @@
                 <w:rPr>
                   <w:rFonts w:ascii="Cambria Math" w:hAnsi="Cambria Math"/>
                 </w:rPr>
-                <m:t>(s</m:t>
+                <m:t>(</m:t>
+              </m:r>
+              <m:r>
+                <w:rPr>
+                  <w:rFonts w:ascii="Cambria Math" w:hAnsi="Cambria Math"/>
+                </w:rPr>
+                <m:t>s</m:t>
               </m:r>
             </m:e>
             <m:sub>
@@ -3088,7 +5824,37 @@
                 <w:rPr>
                   <w:rFonts w:ascii="Cambria Math" w:hAnsi="Cambria Math"/>
                 </w:rPr>
-                <m:t>∈M,i∈A</m:t>
+                <m:t>∈</m:t>
+              </m:r>
+              <m:r>
+                <w:rPr>
+                  <w:rFonts w:ascii="Cambria Math" w:hAnsi="Cambria Math"/>
+                </w:rPr>
+                <m:t>M</m:t>
+              </m:r>
+              <m:r>
+                <w:rPr>
+                  <w:rFonts w:ascii="Cambria Math" w:hAnsi="Cambria Math"/>
+                </w:rPr>
+                <m:t>,</m:t>
+              </m:r>
+              <m:r>
+                <w:rPr>
+                  <w:rFonts w:ascii="Cambria Math" w:hAnsi="Cambria Math"/>
+                </w:rPr>
+                <m:t>i</m:t>
+              </m:r>
+              <m:r>
+                <w:rPr>
+                  <w:rFonts w:ascii="Cambria Math" w:hAnsi="Cambria Math"/>
+                </w:rPr>
+                <m:t>∈</m:t>
+              </m:r>
+              <m:r>
+                <w:rPr>
+                  <w:rFonts w:ascii="Cambria Math" w:hAnsi="Cambria Math"/>
+                </w:rPr>
+                <m:t>A</m:t>
               </m:r>
             </m:sub>
             <m:sup/>
@@ -3296,7 +6062,37 @@
                     <w:rPr>
                       <w:rFonts w:ascii="Cambria Math" w:hAnsi="Cambria Math"/>
                     </w:rPr>
-                    <m:t>∈M,i∈A</m:t>
+                    <m:t>∈</m:t>
+                  </m:r>
+                  <m:r>
+                    <w:rPr>
+                      <w:rFonts w:ascii="Cambria Math" w:hAnsi="Cambria Math"/>
+                    </w:rPr>
+                    <m:t>M</m:t>
+                  </m:r>
+                  <m:r>
+                    <w:rPr>
+                      <w:rFonts w:ascii="Cambria Math" w:hAnsi="Cambria Math"/>
+                    </w:rPr>
+                    <m:t>,</m:t>
+                  </m:r>
+                  <m:r>
+                    <w:rPr>
+                      <w:rFonts w:ascii="Cambria Math" w:hAnsi="Cambria Math"/>
+                    </w:rPr>
+                    <m:t>i</m:t>
+                  </m:r>
+                  <m:r>
+                    <w:rPr>
+                      <w:rFonts w:ascii="Cambria Math" w:hAnsi="Cambria Math"/>
+                    </w:rPr>
+                    <m:t>∈</m:t>
+                  </m:r>
+                  <m:r>
+                    <w:rPr>
+                      <w:rFonts w:ascii="Cambria Math" w:hAnsi="Cambria Math"/>
+                    </w:rPr>
+                    <m:t>A</m:t>
                   </m:r>
                 </m:sub>
                 <m:sup/>
@@ -3511,13 +6307,13 @@
                 <w:rPr>
                   <w:rFonts w:ascii="Cambria Math" w:hAnsi="Cambria Math"/>
                 </w:rPr>
-                <m:t>(</m:t>
-              </m:r>
-              <m:r>
-                <w:rPr>
-                  <w:rFonts w:ascii="Cambria Math" w:hAnsi="Cambria Math"/>
-                </w:rPr>
-                <m:t>1-y</m:t>
+                <m:t>(1-</m:t>
+              </m:r>
+              <m:r>
+                <w:rPr>
+                  <w:rFonts w:ascii="Cambria Math" w:hAnsi="Cambria Math"/>
+                </w:rPr>
+                <m:t>y</m:t>
               </m:r>
             </m:e>
             <m:sub>
@@ -3745,7 +6541,13 @@
                 <w:rPr>
                   <w:rFonts w:ascii="Cambria Math" w:hAnsi="Cambria Math"/>
                 </w:rPr>
-                <m:t>(1-y</m:t>
+                <m:t>(1-</m:t>
+              </m:r>
+              <m:r>
+                <w:rPr>
+                  <w:rFonts w:ascii="Cambria Math" w:hAnsi="Cambria Math"/>
+                </w:rPr>
+                <m:t>y</m:t>
               </m:r>
             </m:e>
             <m:sub>
@@ -3801,7 +6603,73 @@
             <w:rPr>
               <w:rFonts w:ascii="Cambria Math" w:hAnsi="Cambria Math"/>
             </w:rPr>
-            <m:t xml:space="preserve">         i∈A, p∈P, t∈T</m:t>
+            <m:t xml:space="preserve">         </m:t>
+          </m:r>
+          <m:r>
+            <w:rPr>
+              <w:rFonts w:ascii="Cambria Math" w:hAnsi="Cambria Math"/>
+            </w:rPr>
+            <m:t>i</m:t>
+          </m:r>
+          <m:r>
+            <w:rPr>
+              <w:rFonts w:ascii="Cambria Math" w:hAnsi="Cambria Math"/>
+            </w:rPr>
+            <m:t>∈</m:t>
+          </m:r>
+          <m:r>
+            <w:rPr>
+              <w:rFonts w:ascii="Cambria Math" w:hAnsi="Cambria Math"/>
+            </w:rPr>
+            <m:t>A</m:t>
+          </m:r>
+          <m:r>
+            <w:rPr>
+              <w:rFonts w:ascii="Cambria Math" w:hAnsi="Cambria Math"/>
+            </w:rPr>
+            <m:t xml:space="preserve">, </m:t>
+          </m:r>
+          <m:r>
+            <w:rPr>
+              <w:rFonts w:ascii="Cambria Math" w:hAnsi="Cambria Math"/>
+            </w:rPr>
+            <m:t>p</m:t>
+          </m:r>
+          <m:r>
+            <w:rPr>
+              <w:rFonts w:ascii="Cambria Math" w:hAnsi="Cambria Math"/>
+            </w:rPr>
+            <m:t>∈</m:t>
+          </m:r>
+          <m:r>
+            <w:rPr>
+              <w:rFonts w:ascii="Cambria Math" w:hAnsi="Cambria Math"/>
+            </w:rPr>
+            <m:t>P</m:t>
+          </m:r>
+          <m:r>
+            <w:rPr>
+              <w:rFonts w:ascii="Cambria Math" w:hAnsi="Cambria Math"/>
+            </w:rPr>
+            <m:t xml:space="preserve">, </m:t>
+          </m:r>
+          <m:r>
+            <w:rPr>
+              <w:rFonts w:ascii="Cambria Math" w:hAnsi="Cambria Math"/>
+            </w:rPr>
+            <m:t>t</m:t>
+          </m:r>
+          <m:r>
+            <w:rPr>
+              <w:rFonts w:ascii="Cambria Math" w:hAnsi="Cambria Math"/>
+            </w:rPr>
+            <m:t>∈</m:t>
+          </m:r>
+          <m:r>
+            <w:rPr>
+              <w:rFonts w:ascii="Cambria Math" w:hAnsi="Cambria Math"/>
+            </w:rPr>
+            <m:t>T</m:t>
           </m:r>
         </m:oMath>
       </m:oMathPara>
@@ -3905,7 +6773,73 @@
             <w:rPr>
               <w:rFonts w:ascii="Cambria Math" w:hAnsi="Cambria Math"/>
             </w:rPr>
-            <m:t xml:space="preserve">         i∈A, p∈P, t∈T</m:t>
+            <m:t xml:space="preserve">         </m:t>
+          </m:r>
+          <m:r>
+            <w:rPr>
+              <w:rFonts w:ascii="Cambria Math" w:hAnsi="Cambria Math"/>
+            </w:rPr>
+            <m:t>i</m:t>
+          </m:r>
+          <m:r>
+            <w:rPr>
+              <w:rFonts w:ascii="Cambria Math" w:hAnsi="Cambria Math"/>
+            </w:rPr>
+            <m:t>∈</m:t>
+          </m:r>
+          <m:r>
+            <w:rPr>
+              <w:rFonts w:ascii="Cambria Math" w:hAnsi="Cambria Math"/>
+            </w:rPr>
+            <m:t>A</m:t>
+          </m:r>
+          <m:r>
+            <w:rPr>
+              <w:rFonts w:ascii="Cambria Math" w:hAnsi="Cambria Math"/>
+            </w:rPr>
+            <m:t xml:space="preserve">, </m:t>
+          </m:r>
+          <m:r>
+            <w:rPr>
+              <w:rFonts w:ascii="Cambria Math" w:hAnsi="Cambria Math"/>
+            </w:rPr>
+            <m:t>p</m:t>
+          </m:r>
+          <m:r>
+            <w:rPr>
+              <w:rFonts w:ascii="Cambria Math" w:hAnsi="Cambria Math"/>
+            </w:rPr>
+            <m:t>∈</m:t>
+          </m:r>
+          <m:r>
+            <w:rPr>
+              <w:rFonts w:ascii="Cambria Math" w:hAnsi="Cambria Math"/>
+            </w:rPr>
+            <m:t>P</m:t>
+          </m:r>
+          <m:r>
+            <w:rPr>
+              <w:rFonts w:ascii="Cambria Math" w:hAnsi="Cambria Math"/>
+            </w:rPr>
+            <m:t xml:space="preserve">, </m:t>
+          </m:r>
+          <m:r>
+            <w:rPr>
+              <w:rFonts w:ascii="Cambria Math" w:hAnsi="Cambria Math"/>
+            </w:rPr>
+            <m:t>t</m:t>
+          </m:r>
+          <m:r>
+            <w:rPr>
+              <w:rFonts w:ascii="Cambria Math" w:hAnsi="Cambria Math"/>
+            </w:rPr>
+            <m:t>∈</m:t>
+          </m:r>
+          <m:r>
+            <w:rPr>
+              <w:rFonts w:ascii="Cambria Math" w:hAnsi="Cambria Math"/>
+            </w:rPr>
+            <m:t>T</m:t>
           </m:r>
         </m:oMath>
       </m:oMathPara>
@@ -3917,7 +6851,6 @@
         </w:rPr>
       </w:pPr>
     </w:p>
-    <w:p/>
     <w:p/>
     <w:p>
       <w:pPr>
@@ -4045,7 +6978,7 @@
                 <w:rPr>
                   <w:rFonts w:ascii="Cambria Math" w:hAnsi="Cambria Math"/>
                 </w:rPr>
-                <m:t>k</m:t>
+                <m:t>p</m:t>
               </m:r>
             </m:sup>
           </m:sSubSup>
@@ -4085,7 +7018,13 @@
             <w:rPr>
               <w:rFonts w:ascii="Cambria Math" w:eastAsiaTheme="minorEastAsia" w:hAnsi="Cambria Math"/>
             </w:rPr>
-            <m:t>≤DTim</m:t>
+            <m:t>≤</m:t>
+          </m:r>
+          <m:r>
+            <w:rPr>
+              <w:rFonts w:ascii="Cambria Math" w:eastAsiaTheme="minorEastAsia" w:hAnsi="Cambria Math"/>
+            </w:rPr>
+            <m:t>DTim</m:t>
           </m:r>
           <m:sSub>
             <m:sSubPr>
@@ -4193,14 +7132,33 @@
             <w:rPr>
               <w:rFonts w:ascii="Cambria Math" w:hAnsi="Cambria Math"/>
             </w:rPr>
-            <m:t xml:space="preserve">+BusRelaxation        </m:t>
+            <m:t>+</m:t>
+          </m:r>
+          <m:r>
+            <w:rPr>
+              <w:rFonts w:ascii="Cambria Math" w:hAnsi="Cambria Math"/>
+            </w:rPr>
+            <m:t>BusRelaxation</m:t>
+          </m:r>
+          <m:r>
+            <w:rPr>
+              <w:rFonts w:ascii="Cambria Math" w:hAnsi="Cambria Math"/>
+            </w:rPr>
+            <m:t xml:space="preserve">        </m:t>
           </m:r>
           <m:r>
             <w:rPr>
               <w:rFonts w:ascii="Cambria Math" w:hAnsi="Cambria Math"/>
               <w:color w:val="FF0000"/>
             </w:rPr>
-            <m:t>d∈</m:t>
+            <m:t>d</m:t>
+          </m:r>
+          <m:r>
+            <w:rPr>
+              <w:rFonts w:ascii="Cambria Math" w:hAnsi="Cambria Math"/>
+              <w:color w:val="FF0000"/>
+            </w:rPr>
+            <m:t>∈</m:t>
           </m:r>
           <m:sSub>
             <m:sSubPr>
@@ -4236,7 +7194,49 @@
               <w:rFonts w:ascii="Cambria Math" w:hAnsi="Cambria Math"/>
               <w:color w:val="FF0000"/>
             </w:rPr>
-            <m:t>, r∈R, i∈</m:t>
+            <m:t xml:space="preserve">, </m:t>
+          </m:r>
+          <m:r>
+            <w:rPr>
+              <w:rFonts w:ascii="Cambria Math" w:hAnsi="Cambria Math"/>
+              <w:color w:val="FF0000"/>
+            </w:rPr>
+            <m:t>r</m:t>
+          </m:r>
+          <m:r>
+            <w:rPr>
+              <w:rFonts w:ascii="Cambria Math" w:hAnsi="Cambria Math"/>
+              <w:color w:val="FF0000"/>
+            </w:rPr>
+            <m:t>∈</m:t>
+          </m:r>
+          <m:r>
+            <w:rPr>
+              <w:rFonts w:ascii="Cambria Math" w:hAnsi="Cambria Math"/>
+              <w:color w:val="FF0000"/>
+            </w:rPr>
+            <m:t>R</m:t>
+          </m:r>
+          <m:r>
+            <w:rPr>
+              <w:rFonts w:ascii="Cambria Math" w:hAnsi="Cambria Math"/>
+              <w:color w:val="FF0000"/>
+            </w:rPr>
+            <m:t xml:space="preserve">, </m:t>
+          </m:r>
+          <m:r>
+            <w:rPr>
+              <w:rFonts w:ascii="Cambria Math" w:hAnsi="Cambria Math"/>
+              <w:color w:val="FF0000"/>
+            </w:rPr>
+            <m:t>i</m:t>
+          </m:r>
+          <m:r>
+            <w:rPr>
+              <w:rFonts w:ascii="Cambria Math" w:hAnsi="Cambria Math"/>
+              <w:color w:val="FF0000"/>
+            </w:rPr>
+            <m:t>∈</m:t>
           </m:r>
           <m:sSub>
             <m:sSubPr>
@@ -4315,7 +7315,7 @@
                 <w:rPr>
                   <w:rFonts w:ascii="Cambria Math" w:hAnsi="Cambria Math"/>
                 </w:rPr>
-                <m:t>k</m:t>
+                <m:t>p</m:t>
               </m:r>
             </m:sup>
           </m:sSubSup>
@@ -4355,7 +7355,13 @@
             <w:rPr>
               <w:rFonts w:ascii="Cambria Math" w:eastAsiaTheme="minorEastAsia" w:hAnsi="Cambria Math"/>
             </w:rPr>
-            <m:t>≥DTim</m:t>
+            <m:t>≥</m:t>
+          </m:r>
+          <m:r>
+            <w:rPr>
+              <w:rFonts w:ascii="Cambria Math" w:eastAsiaTheme="minorEastAsia" w:hAnsi="Cambria Math"/>
+            </w:rPr>
+            <m:t>DTim</m:t>
           </m:r>
           <m:sSub>
             <m:sSubPr>
@@ -4470,7 +7476,14 @@
               <w:rFonts w:ascii="Cambria Math" w:hAnsi="Cambria Math"/>
               <w:color w:val="FF0000"/>
             </w:rPr>
-            <m:t>d∈</m:t>
+            <m:t>d</m:t>
+          </m:r>
+          <m:r>
+            <w:rPr>
+              <w:rFonts w:ascii="Cambria Math" w:hAnsi="Cambria Math"/>
+              <w:color w:val="FF0000"/>
+            </w:rPr>
+            <m:t>∈</m:t>
           </m:r>
           <m:sSub>
             <m:sSubPr>
@@ -4506,7 +7519,49 @@
               <w:rFonts w:ascii="Cambria Math" w:hAnsi="Cambria Math"/>
               <w:color w:val="FF0000"/>
             </w:rPr>
-            <m:t>, r∈R, i∈</m:t>
+            <m:t xml:space="preserve">, </m:t>
+          </m:r>
+          <m:r>
+            <w:rPr>
+              <w:rFonts w:ascii="Cambria Math" w:hAnsi="Cambria Math"/>
+              <w:color w:val="FF0000"/>
+            </w:rPr>
+            <m:t>r</m:t>
+          </m:r>
+          <m:r>
+            <w:rPr>
+              <w:rFonts w:ascii="Cambria Math" w:hAnsi="Cambria Math"/>
+              <w:color w:val="FF0000"/>
+            </w:rPr>
+            <m:t>∈</m:t>
+          </m:r>
+          <m:r>
+            <w:rPr>
+              <w:rFonts w:ascii="Cambria Math" w:hAnsi="Cambria Math"/>
+              <w:color w:val="FF0000"/>
+            </w:rPr>
+            <m:t>R</m:t>
+          </m:r>
+          <m:r>
+            <w:rPr>
+              <w:rFonts w:ascii="Cambria Math" w:hAnsi="Cambria Math"/>
+              <w:color w:val="FF0000"/>
+            </w:rPr>
+            <m:t xml:space="preserve">, </m:t>
+          </m:r>
+          <m:r>
+            <w:rPr>
+              <w:rFonts w:ascii="Cambria Math" w:hAnsi="Cambria Math"/>
+              <w:color w:val="FF0000"/>
+            </w:rPr>
+            <m:t>i</m:t>
+          </m:r>
+          <m:r>
+            <w:rPr>
+              <w:rFonts w:ascii="Cambria Math" w:hAnsi="Cambria Math"/>
+              <w:color w:val="FF0000"/>
+            </w:rPr>
+            <m:t>∈</m:t>
           </m:r>
           <m:sSub>
             <m:sSubPr>
@@ -4602,7 +7657,19 @@
                     <w:rPr>
                       <w:rFonts w:ascii="Cambria Math" w:hAnsi="Cambria Math"/>
                     </w:rPr>
-                    <m:t>i,j</m:t>
+                    <m:t>i</m:t>
+                  </m:r>
+                  <m:r>
+                    <w:rPr>
+                      <w:rFonts w:ascii="Cambria Math" w:hAnsi="Cambria Math"/>
+                    </w:rPr>
+                    <m:t>,</m:t>
+                  </m:r>
+                  <m:r>
+                    <w:rPr>
+                      <w:rFonts w:ascii="Cambria Math" w:hAnsi="Cambria Math"/>
+                    </w:rPr>
+                    <m:t>j</m:t>
                   </m:r>
                 </m:e>
               </m:d>
@@ -4681,7 +7748,13 @@
                     <w:rPr>
                       <w:rFonts w:ascii="Cambria Math" w:hAnsi="Cambria Math"/>
                     </w:rPr>
-                    <m:t>ij3</m:t>
+                    <m:t>ij</m:t>
+                  </m:r>
+                  <m:r>
+                    <w:rPr>
+                      <w:rFonts w:ascii="Cambria Math" w:hAnsi="Cambria Math"/>
+                    </w:rPr>
+                    <m:t>3</m:t>
                   </m:r>
                 </m:sub>
                 <m:sup>
@@ -4762,7 +7835,14 @@
               <w:rFonts w:ascii="Cambria Math" w:hAnsi="Cambria Math"/>
               <w:color w:val="FF0000"/>
             </w:rPr>
-            <m:t>d∈</m:t>
+            <m:t>d</m:t>
+          </m:r>
+          <m:r>
+            <w:rPr>
+              <w:rFonts w:ascii="Cambria Math" w:hAnsi="Cambria Math"/>
+              <w:color w:val="FF0000"/>
+            </w:rPr>
+            <m:t>∈</m:t>
           </m:r>
           <m:sSub>
             <m:sSubPr>
@@ -4798,7 +7878,49 @@
               <w:rFonts w:ascii="Cambria Math" w:hAnsi="Cambria Math"/>
               <w:color w:val="FF0000"/>
             </w:rPr>
-            <m:t>, r∈R, i∈</m:t>
+            <m:t xml:space="preserve">, </m:t>
+          </m:r>
+          <m:r>
+            <w:rPr>
+              <w:rFonts w:ascii="Cambria Math" w:hAnsi="Cambria Math"/>
+              <w:color w:val="FF0000"/>
+            </w:rPr>
+            <m:t>r</m:t>
+          </m:r>
+          <m:r>
+            <w:rPr>
+              <w:rFonts w:ascii="Cambria Math" w:hAnsi="Cambria Math"/>
+              <w:color w:val="FF0000"/>
+            </w:rPr>
+            <m:t>∈</m:t>
+          </m:r>
+          <m:r>
+            <w:rPr>
+              <w:rFonts w:ascii="Cambria Math" w:hAnsi="Cambria Math"/>
+              <w:color w:val="FF0000"/>
+            </w:rPr>
+            <m:t>R</m:t>
+          </m:r>
+          <m:r>
+            <w:rPr>
+              <w:rFonts w:ascii="Cambria Math" w:hAnsi="Cambria Math"/>
+              <w:color w:val="FF0000"/>
+            </w:rPr>
+            <m:t xml:space="preserve">, </m:t>
+          </m:r>
+          <m:r>
+            <w:rPr>
+              <w:rFonts w:ascii="Cambria Math" w:hAnsi="Cambria Math"/>
+              <w:color w:val="FF0000"/>
+            </w:rPr>
+            <m:t>i</m:t>
+          </m:r>
+          <m:r>
+            <w:rPr>
+              <w:rFonts w:ascii="Cambria Math" w:hAnsi="Cambria Math"/>
+              <w:color w:val="FF0000"/>
+            </w:rPr>
+            <m:t>∈</m:t>
           </m:r>
           <m:sSub>
             <m:sSubPr>
@@ -4898,7 +8020,19 @@
                     <w:rPr>
                       <w:rFonts w:ascii="Cambria Math" w:hAnsi="Cambria Math"/>
                     </w:rPr>
-                    <m:t>i,j</m:t>
+                    <m:t>i</m:t>
+                  </m:r>
+                  <m:r>
+                    <w:rPr>
+                      <w:rFonts w:ascii="Cambria Math" w:hAnsi="Cambria Math"/>
+                    </w:rPr>
+                    <m:t>,</m:t>
+                  </m:r>
+                  <m:r>
+                    <w:rPr>
+                      <w:rFonts w:ascii="Cambria Math" w:hAnsi="Cambria Math"/>
+                    </w:rPr>
+                    <m:t>j</m:t>
                   </m:r>
                 </m:e>
               </m:d>
@@ -4977,7 +8111,13 @@
                     <w:rPr>
                       <w:rFonts w:ascii="Cambria Math" w:hAnsi="Cambria Math"/>
                     </w:rPr>
-                    <m:t>ij3</m:t>
+                    <m:t>ij</m:t>
+                  </m:r>
+                  <m:r>
+                    <w:rPr>
+                      <w:rFonts w:ascii="Cambria Math" w:hAnsi="Cambria Math"/>
+                    </w:rPr>
+                    <m:t>3</m:t>
                   </m:r>
                 </m:sub>
                 <m:sup>
@@ -5064,7 +8204,19 @@
                     <w:rPr>
                       <w:rFonts w:ascii="Cambria Math" w:hAnsi="Cambria Math"/>
                     </w:rPr>
-                    <m:t>i,j</m:t>
+                    <m:t>i</m:t>
+                  </m:r>
+                  <m:r>
+                    <w:rPr>
+                      <w:rFonts w:ascii="Cambria Math" w:hAnsi="Cambria Math"/>
+                    </w:rPr>
+                    <m:t>,</m:t>
+                  </m:r>
+                  <m:r>
+                    <w:rPr>
+                      <w:rFonts w:ascii="Cambria Math" w:hAnsi="Cambria Math"/>
+                    </w:rPr>
+                    <m:t>j</m:t>
                   </m:r>
                 </m:e>
               </m:d>
@@ -5143,7 +8295,13 @@
                     <w:rPr>
                       <w:rFonts w:ascii="Cambria Math" w:hAnsi="Cambria Math"/>
                     </w:rPr>
-                    <m:t>ij3</m:t>
+                    <m:t>ij</m:t>
+                  </m:r>
+                  <m:r>
+                    <w:rPr>
+                      <w:rFonts w:ascii="Cambria Math" w:hAnsi="Cambria Math"/>
+                    </w:rPr>
+                    <m:t>3</m:t>
                   </m:r>
                 </m:sub>
                 <m:sup>
@@ -5216,7 +8374,19 @@
                 <w:rPr>
                   <w:rFonts w:ascii="Cambria Math" w:hAnsi="Cambria Math"/>
                 </w:rPr>
-                <m:t>j∈A</m:t>
+                <m:t>j</m:t>
+              </m:r>
+              <m:r>
+                <w:rPr>
+                  <w:rFonts w:ascii="Cambria Math" w:hAnsi="Cambria Math"/>
+                </w:rPr>
+                <m:t>∈</m:t>
+              </m:r>
+              <m:r>
+                <w:rPr>
+                  <w:rFonts w:ascii="Cambria Math" w:hAnsi="Cambria Math"/>
+                </w:rPr>
+                <m:t>A</m:t>
               </m:r>
             </m:sub>
             <m:sup/>
@@ -5237,7 +8407,13 @@
                     <w:rPr>
                       <w:rFonts w:ascii="Cambria Math" w:hAnsi="Cambria Math"/>
                     </w:rPr>
-                    <m:t>bikePeriod=0</m:t>
+                    <m:t>bikePeriod</m:t>
+                  </m:r>
+                  <m:r>
+                    <w:rPr>
+                      <w:rFonts w:ascii="Cambria Math" w:hAnsi="Cambria Math"/>
+                    </w:rPr>
+                    <m:t>=0</m:t>
                   </m:r>
                 </m:sub>
                 <m:sup>
@@ -5266,7 +8442,19 @@
                         <w:rPr>
                           <w:rFonts w:ascii="Cambria Math" w:hAnsi="Cambria Math"/>
                         </w:rPr>
-                        <m:t>p∈P</m:t>
+                        <m:t>p</m:t>
+                      </m:r>
+                      <m:r>
+                        <w:rPr>
+                          <w:rFonts w:ascii="Cambria Math" w:hAnsi="Cambria Math"/>
+                        </w:rPr>
+                        <m:t>∈</m:t>
+                      </m:r>
+                      <m:r>
+                        <w:rPr>
+                          <w:rFonts w:ascii="Cambria Math" w:hAnsi="Cambria Math"/>
+                        </w:rPr>
+                        <m:t>P</m:t>
                       </m:r>
                     </m:sub>
                     <m:sup/>
@@ -5293,7 +8481,13 @@
                             <w:rPr>
                               <w:rFonts w:ascii="Cambria Math" w:hAnsi="Cambria Math"/>
                             </w:rPr>
-                            <m:t>ij3</m:t>
+                            <m:t>ij</m:t>
+                          </m:r>
+                          <m:r>
+                            <w:rPr>
+                              <w:rFonts w:ascii="Cambria Math" w:hAnsi="Cambria Math"/>
+                            </w:rPr>
+                            <m:t>3</m:t>
                           </m:r>
                         </m:sub>
                         <m:sup>
@@ -5382,7 +8576,19 @@
                 <w:rPr>
                   <w:rFonts w:ascii="Cambria Math" w:eastAsiaTheme="minorEastAsia" w:hAnsi="Cambria Math"/>
                 </w:rPr>
-                <m:t>i,bikePeriod</m:t>
+                <m:t>i</m:t>
+              </m:r>
+              <m:r>
+                <w:rPr>
+                  <w:rFonts w:ascii="Cambria Math" w:eastAsiaTheme="minorEastAsia" w:hAnsi="Cambria Math"/>
+                </w:rPr>
+                <m:t>,</m:t>
+              </m:r>
+              <m:r>
+                <w:rPr>
+                  <w:rFonts w:ascii="Cambria Math" w:eastAsiaTheme="minorEastAsia" w:hAnsi="Cambria Math"/>
+                </w:rPr>
+                <m:t>bikePeriod</m:t>
               </m:r>
             </m:sub>
           </m:sSub>
@@ -5414,7 +8620,13 @@
                 <w:rPr>
                   <w:rFonts w:ascii="Cambria Math" w:eastAsiaTheme="minorEastAsia" w:hAnsi="Cambria Math"/>
                 </w:rPr>
-                <m:t>i,0</m:t>
+                <m:t>i</m:t>
+              </m:r>
+              <m:r>
+                <w:rPr>
+                  <w:rFonts w:ascii="Cambria Math" w:eastAsiaTheme="minorEastAsia" w:hAnsi="Cambria Math"/>
+                </w:rPr>
+                <m:t>,0</m:t>
               </m:r>
             </m:sub>
           </m:sSub>
@@ -5465,7 +8677,6 @@
             <w:rPr>
               <w:rFonts w:ascii="Cambria Math" w:hAnsi="Cambria Math"/>
             </w:rPr>
-            <w:lastRenderedPageBreak/>
             <m:t>bikePeriod∈Period, i∈</m:t>
           </m:r>
           <m:sSub>
@@ -5527,7 +8738,19 @@
                 <w:rPr>
                   <w:rFonts w:ascii="Cambria Math" w:eastAsiaTheme="minorEastAsia" w:hAnsi="Cambria Math"/>
                 </w:rPr>
-                <m:t>i,bikePeriod</m:t>
+                <m:t>i</m:t>
+              </m:r>
+              <m:r>
+                <w:rPr>
+                  <w:rFonts w:ascii="Cambria Math" w:eastAsiaTheme="minorEastAsia" w:hAnsi="Cambria Math"/>
+                </w:rPr>
+                <m:t>,</m:t>
+              </m:r>
+              <m:r>
+                <w:rPr>
+                  <w:rFonts w:ascii="Cambria Math" w:eastAsiaTheme="minorEastAsia" w:hAnsi="Cambria Math"/>
+                </w:rPr>
+                <m:t>bikePeriod</m:t>
               </m:r>
             </m:sub>
           </m:sSub>
@@ -5559,7 +8782,13 @@
                 <w:rPr>
                   <w:rFonts w:ascii="Cambria Math" w:eastAsiaTheme="minorEastAsia" w:hAnsi="Cambria Math"/>
                 </w:rPr>
-                <m:t>i,0</m:t>
+                <m:t>i</m:t>
+              </m:r>
+              <m:r>
+                <w:rPr>
+                  <w:rFonts w:ascii="Cambria Math" w:eastAsiaTheme="minorEastAsia" w:hAnsi="Cambria Math"/>
+                </w:rPr>
+                <m:t>,0</m:t>
               </m:r>
             </m:sub>
           </m:sSub>
@@ -5671,7 +8900,19 @@
                 <w:rPr>
                   <w:rFonts w:ascii="Cambria Math" w:eastAsiaTheme="minorEastAsia" w:hAnsi="Cambria Math"/>
                 </w:rPr>
-                <m:t>i,bikePeriod</m:t>
+                <m:t>i</m:t>
+              </m:r>
+              <m:r>
+                <w:rPr>
+                  <w:rFonts w:ascii="Cambria Math" w:eastAsiaTheme="minorEastAsia" w:hAnsi="Cambria Math"/>
+                </w:rPr>
+                <m:t>,</m:t>
+              </m:r>
+              <m:r>
+                <w:rPr>
+                  <w:rFonts w:ascii="Cambria Math" w:eastAsiaTheme="minorEastAsia" w:hAnsi="Cambria Math"/>
+                </w:rPr>
+                <m:t>bikePeriod</m:t>
               </m:r>
             </m:sub>
           </m:sSub>
@@ -5685,7 +8926,43 @@
             <w:rPr>
               <w:rFonts w:ascii="Cambria Math" w:hAnsi="Cambria Math"/>
             </w:rPr>
-            <m:t>bikePeriod∈Period, i∈</m:t>
+            <m:t>bike</m:t>
+          </m:r>
+          <m:r>
+            <w:rPr>
+              <w:rFonts w:ascii="Cambria Math" w:hAnsi="Cambria Math"/>
+            </w:rPr>
+            <m:t>Period</m:t>
+          </m:r>
+          <m:r>
+            <w:rPr>
+              <w:rFonts w:ascii="Cambria Math" w:hAnsi="Cambria Math"/>
+            </w:rPr>
+            <m:t>∈</m:t>
+          </m:r>
+          <m:r>
+            <w:rPr>
+              <w:rFonts w:ascii="Cambria Math" w:hAnsi="Cambria Math"/>
+            </w:rPr>
+            <m:t>Period</m:t>
+          </m:r>
+          <m:r>
+            <w:rPr>
+              <w:rFonts w:ascii="Cambria Math" w:hAnsi="Cambria Math"/>
+            </w:rPr>
+            <m:t xml:space="preserve">, </m:t>
+          </m:r>
+          <m:r>
+            <w:rPr>
+              <w:rFonts w:ascii="Cambria Math" w:hAnsi="Cambria Math"/>
+            </w:rPr>
+            <m:t>i</m:t>
+          </m:r>
+          <m:r>
+            <w:rPr>
+              <w:rFonts w:ascii="Cambria Math" w:hAnsi="Cambria Math"/>
+            </w:rPr>
+            <m:t>∈</m:t>
           </m:r>
           <m:sSub>
             <m:sSubPr>

</xml_diff>

<commit_message>
documentation changed all mentions of s_i to s_t (s is the duration of a task (t), also added it to list of constriants
</commit_message>
<xml_diff>
--- a/Discrete Optimisation Project Documentation.docx
+++ b/Discrete Optimisation Project Documentation.docx
@@ -360,7 +360,7 @@
                                 <w:sdtContent>
                                   <w:p>
                                     <w:pPr>
-                                      <w:pStyle w:val="Nessunaspaziatura"/>
+                                      <w:pStyle w:val="NoSpacing"/>
                                       <w:jc w:val="right"/>
                                       <w:rPr>
                                         <w:color w:val="595959" w:themeColor="text1" w:themeTint="A6"/>
@@ -419,7 +419,7 @@
                               </w:sdt>
                               <w:p>
                                 <w:pPr>
-                                  <w:pStyle w:val="Nessunaspaziatura"/>
+                                  <w:pStyle w:val="NoSpacing"/>
                                   <w:jc w:val="right"/>
                                   <w:rPr>
                                     <w:color w:val="595959" w:themeColor="text1" w:themeTint="A6"/>
@@ -479,7 +479,7 @@
                     <v:stroke joinstyle="miter"/>
                     <v:path gradientshapeok="t" o:connecttype="rect"/>
                   </v:shapetype>
-                  <v:shape id="Casella di testo 152" o:spid="_x0000_s1026" type="#_x0000_t202" style="position:absolute;margin-left:0;margin-top:0;width:8in;height:1in;z-index:251660288;visibility:visible;mso-wrap-style:square;mso-width-percent:941;mso-height-percent:92;mso-top-percent:818;mso-wrap-distance-left:9pt;mso-wrap-distance-top:0;mso-wrap-distance-right:9pt;mso-wrap-distance-bottom:0;mso-position-horizontal:center;mso-position-horizontal-relative:page;mso-position-vertical-relative:page;mso-width-percent:941;mso-height-percent:92;mso-top-percent:818;mso-width-relative:page;mso-height-relative:page;v-text-anchor:bottom" o:gfxdata="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" filled="f" stroked="f" strokeweight=".5pt">
+                  <v:shape id="Casella di testo 152" o:spid="_x0000_s1026" type="#_x0000_t202" style="position:absolute;margin-left:0;margin-top:0;width:8in;height:1in;z-index:251660288;visibility:visible;mso-wrap-style:square;mso-width-percent:941;mso-height-percent:92;mso-top-percent:818;mso-wrap-distance-left:9pt;mso-wrap-distance-top:0;mso-wrap-distance-right:9pt;mso-wrap-distance-bottom:0;mso-position-horizontal:center;mso-position-horizontal-relative:page;mso-position-vertical-relative:page;mso-width-percent:941;mso-height-percent:92;mso-top-percent:818;mso-width-relative:page;mso-height-relative:page;v-text-anchor:bottom" o:gfxdata="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" filled="f" stroked="f" strokeweight=".5pt">
                     <v:textbox inset="126pt,0,54pt,0">
                       <w:txbxContent>
                         <w:sdt>
@@ -499,7 +499,7 @@
                           <w:sdtContent>
                             <w:p>
                               <w:pPr>
-                                <w:pStyle w:val="Nessunaspaziatura"/>
+                                <w:pStyle w:val="NoSpacing"/>
                                 <w:jc w:val="right"/>
                                 <w:rPr>
                                   <w:color w:val="595959" w:themeColor="text1" w:themeTint="A6"/>
@@ -558,7 +558,7 @@
                         </w:sdt>
                         <w:p>
                           <w:pPr>
-                            <w:pStyle w:val="Nessunaspaziatura"/>
+                            <w:pStyle w:val="NoSpacing"/>
                             <w:jc w:val="right"/>
                             <w:rPr>
                               <w:color w:val="595959" w:themeColor="text1" w:themeTint="A6"/>
@@ -898,7 +898,7 @@
       <w:sdtContent>
         <w:p>
           <w:pPr>
-            <w:pStyle w:val="Titolosommario"/>
+            <w:pStyle w:val="TOCHeading"/>
             <w:rPr>
               <w:b/>
               <w:bCs/>
@@ -923,7 +923,7 @@
         </w:p>
         <w:p>
           <w:pPr>
-            <w:pStyle w:val="Sommario1"/>
+            <w:pStyle w:val="TOC1"/>
             <w:tabs>
               <w:tab w:val="right" w:leader="dot" w:pos="9016"/>
             </w:tabs>
@@ -943,7 +943,7 @@
           <w:hyperlink w:anchor="_Toc116117727" w:history="1">
             <w:r>
               <w:rPr>
-                <w:rStyle w:val="Collegamentoipertestuale"/>
+                <w:rStyle w:val="Hyperlink"/>
                 <w:noProof/>
               </w:rPr>
               <w:t>Info</w:t>
@@ -1000,7 +1000,7 @@
         </w:p>
         <w:p>
           <w:pPr>
-            <w:pStyle w:val="Sommario1"/>
+            <w:pStyle w:val="TOC1"/>
             <w:tabs>
               <w:tab w:val="right" w:leader="dot" w:pos="9016"/>
             </w:tabs>
@@ -1011,7 +1011,7 @@
           <w:hyperlink w:anchor="_Toc116117728" w:history="1">
             <w:r>
               <w:rPr>
-                <w:rStyle w:val="Collegamentoipertestuale"/>
+                <w:rStyle w:val="Hyperlink"/>
                 <w:noProof/>
               </w:rPr>
               <w:t>Documentation Notes</w:t>
@@ -1068,7 +1068,7 @@
         </w:p>
         <w:p>
           <w:pPr>
-            <w:pStyle w:val="Sommario1"/>
+            <w:pStyle w:val="TOC1"/>
             <w:tabs>
               <w:tab w:val="right" w:leader="dot" w:pos="9016"/>
             </w:tabs>
@@ -1079,7 +1079,7 @@
           <w:hyperlink w:anchor="_Toc116117729" w:history="1">
             <w:r>
               <w:rPr>
-                <w:rStyle w:val="Collegamentoipertestuale"/>
+                <w:rStyle w:val="Hyperlink"/>
                 <w:noProof/>
               </w:rPr>
               <w:t>Assumptions</w:t>
@@ -1136,7 +1136,7 @@
         </w:p>
         <w:p>
           <w:pPr>
-            <w:pStyle w:val="Sommario1"/>
+            <w:pStyle w:val="TOC1"/>
             <w:tabs>
               <w:tab w:val="right" w:leader="dot" w:pos="9016"/>
             </w:tabs>
@@ -1147,7 +1147,7 @@
           <w:hyperlink w:anchor="_Toc116117730" w:history="1">
             <w:r>
               <w:rPr>
-                <w:rStyle w:val="Collegamentoipertestuale"/>
+                <w:rStyle w:val="Hyperlink"/>
                 <w:noProof/>
               </w:rPr>
               <w:t>Indexes</w:t>
@@ -1204,7 +1204,7 @@
         </w:p>
         <w:p>
           <w:pPr>
-            <w:pStyle w:val="Sommario1"/>
+            <w:pStyle w:val="TOC1"/>
             <w:tabs>
               <w:tab w:val="right" w:leader="dot" w:pos="9016"/>
             </w:tabs>
@@ -1215,7 +1215,7 @@
           <w:hyperlink w:anchor="_Toc116117731" w:history="1">
             <w:r>
               <w:rPr>
-                <w:rStyle w:val="Collegamentoipertestuale"/>
+                <w:rStyle w:val="Hyperlink"/>
                 <w:noProof/>
               </w:rPr>
               <w:t>Constants</w:t>
@@ -1272,7 +1272,7 @@
         </w:p>
         <w:p>
           <w:pPr>
-            <w:pStyle w:val="Sommario1"/>
+            <w:pStyle w:val="TOC1"/>
             <w:tabs>
               <w:tab w:val="right" w:leader="dot" w:pos="9016"/>
             </w:tabs>
@@ -1283,7 +1283,7 @@
           <w:hyperlink w:anchor="_Toc116117732" w:history="1">
             <w:r>
               <w:rPr>
-                <w:rStyle w:val="Collegamentoipertestuale"/>
+                <w:rStyle w:val="Hyperlink"/>
                 <w:noProof/>
               </w:rPr>
               <w:t>Independent Variables</w:t>
@@ -1340,7 +1340,7 @@
         </w:p>
         <w:p>
           <w:pPr>
-            <w:pStyle w:val="Sommario1"/>
+            <w:pStyle w:val="TOC1"/>
             <w:tabs>
               <w:tab w:val="right" w:leader="dot" w:pos="9016"/>
             </w:tabs>
@@ -1351,7 +1351,7 @@
           <w:hyperlink w:anchor="_Toc116117733" w:history="1">
             <w:r>
               <w:rPr>
-                <w:rStyle w:val="Collegamentoipertestuale"/>
+                <w:rStyle w:val="Hyperlink"/>
                 <w:noProof/>
               </w:rPr>
               <w:t>Semi-Dependant Variables</w:t>
@@ -1408,7 +1408,7 @@
         </w:p>
         <w:p>
           <w:pPr>
-            <w:pStyle w:val="Sommario1"/>
+            <w:pStyle w:val="TOC1"/>
             <w:tabs>
               <w:tab w:val="right" w:leader="dot" w:pos="9016"/>
             </w:tabs>
@@ -1419,7 +1419,7 @@
           <w:hyperlink w:anchor="_Toc116117734" w:history="1">
             <w:r>
               <w:rPr>
-                <w:rStyle w:val="Collegamentoipertestuale"/>
+                <w:rStyle w:val="Hyperlink"/>
                 <w:noProof/>
               </w:rPr>
               <w:t>Dependent Variables</w:t>
@@ -1476,7 +1476,7 @@
         </w:p>
         <w:p>
           <w:pPr>
-            <w:pStyle w:val="Sommario1"/>
+            <w:pStyle w:val="TOC1"/>
             <w:tabs>
               <w:tab w:val="right" w:leader="dot" w:pos="9016"/>
             </w:tabs>
@@ -1487,7 +1487,7 @@
           <w:hyperlink w:anchor="_Toc116117735" w:history="1">
             <w:r>
               <w:rPr>
-                <w:rStyle w:val="Collegamentoipertestuale"/>
+                <w:rStyle w:val="Hyperlink"/>
                 <w:noProof/>
               </w:rPr>
               <w:t>Constraints</w:t>
@@ -1544,7 +1544,7 @@
         </w:p>
         <w:p>
           <w:pPr>
-            <w:pStyle w:val="Sommario2"/>
+            <w:pStyle w:val="TOC2"/>
             <w:tabs>
               <w:tab w:val="right" w:leader="dot" w:pos="9016"/>
             </w:tabs>
@@ -1555,7 +1555,7 @@
           <w:hyperlink w:anchor="_Toc116117736" w:history="1">
             <w:r>
               <w:rPr>
-                <w:rStyle w:val="Collegamentoipertestuale"/>
+                <w:rStyle w:val="Hyperlink"/>
                 <w:noProof/>
               </w:rPr>
               <w:t>Basic Conservation of Flow</w:t>
@@ -1612,7 +1612,7 @@
         </w:p>
         <w:p>
           <w:pPr>
-            <w:pStyle w:val="Sommario2"/>
+            <w:pStyle w:val="TOC2"/>
             <w:tabs>
               <w:tab w:val="right" w:leader="dot" w:pos="9016"/>
             </w:tabs>
@@ -1623,7 +1623,7 @@
           <w:hyperlink w:anchor="_Toc116117737" w:history="1">
             <w:r>
               <w:rPr>
-                <w:rStyle w:val="Collegamentoipertestuale"/>
+                <w:rStyle w:val="Hyperlink"/>
                 <w:noProof/>
               </w:rPr>
               <w:t>Task Timing</w:t>
@@ -1680,7 +1680,7 @@
         </w:p>
         <w:p>
           <w:pPr>
-            <w:pStyle w:val="Sommario2"/>
+            <w:pStyle w:val="TOC2"/>
             <w:tabs>
               <w:tab w:val="right" w:leader="dot" w:pos="9016"/>
             </w:tabs>
@@ -1691,7 +1691,7 @@
           <w:hyperlink w:anchor="_Toc116117738" w:history="1">
             <w:r>
               <w:rPr>
-                <w:rStyle w:val="Collegamentoipertestuale"/>
+                <w:rStyle w:val="Hyperlink"/>
                 <w:noProof/>
               </w:rPr>
               <w:t>Bus Travel Constraints</w:t>
@@ -1748,7 +1748,7 @@
         </w:p>
         <w:p>
           <w:pPr>
-            <w:pStyle w:val="Sommario2"/>
+            <w:pStyle w:val="TOC2"/>
             <w:tabs>
               <w:tab w:val="right" w:leader="dot" w:pos="9016"/>
             </w:tabs>
@@ -1759,7 +1759,7 @@
           <w:hyperlink w:anchor="_Toc116117739" w:history="1">
             <w:r>
               <w:rPr>
-                <w:rStyle w:val="Collegamentoipertestuale"/>
+                <w:rStyle w:val="Hyperlink"/>
                 <w:noProof/>
               </w:rPr>
               <w:t>Bike Capacity Constraints</w:t>
@@ -1816,7 +1816,7 @@
         </w:p>
         <w:p>
           <w:pPr>
-            <w:pStyle w:val="Sommario2"/>
+            <w:pStyle w:val="TOC2"/>
             <w:tabs>
               <w:tab w:val="right" w:leader="dot" w:pos="9016"/>
             </w:tabs>
@@ -1827,7 +1827,7 @@
           <w:hyperlink w:anchor="_Toc116117740" w:history="1">
             <w:r>
               <w:rPr>
-                <w:rStyle w:val="Collegamentoipertestuale"/>
+                <w:rStyle w:val="Hyperlink"/>
                 <w:noProof/>
               </w:rPr>
               <w:t>Unfinished Tasks Penalties</w:t>
@@ -1923,18 +1923,17 @@
     </w:p>
     <w:p>
       <w:pPr>
-        <w:pStyle w:val="Titolo1"/>
+        <w:pStyle w:val="Heading1"/>
       </w:pPr>
       <w:bookmarkStart w:id="0" w:name="_Toc116117727"/>
       <w:r>
-        <w:lastRenderedPageBreak/>
         <w:t>Requirements</w:t>
       </w:r>
     </w:p>
     <w:p/>
     <w:tbl>
       <w:tblPr>
-        <w:tblStyle w:val="Grigliatabellachiara"/>
+        <w:tblStyle w:val="TableGridLight"/>
         <w:tblW w:w="16477" w:type="dxa"/>
         <w:tblLayout w:type="fixed"/>
         <w:tblLook w:val="04A0" w:firstRow="1" w:lastRow="0" w:firstColumn="1" w:lastColumn="0" w:noHBand="0" w:noVBand="1"/>
@@ -1980,27 +1979,7 @@
                 <w:sz w:val="20"/>
                 <w:szCs w:val="20"/>
               </w:rPr>
-              <w:t xml:space="preserve">Determine the tours that all people </w:t>
-            </w:r>
-            <w:proofErr w:type="gramStart"/>
-            <w:r>
-              <w:rPr>
-                <w:rFonts w:ascii="FiraSans-Light" w:eastAsia="FiraSans-Light" w:cs="FiraSans-Light"/>
-                <w:color w:val="002060"/>
-                <w:sz w:val="20"/>
-                <w:szCs w:val="20"/>
-              </w:rPr>
-              <w:t>have to</w:t>
-            </w:r>
-            <w:proofErr w:type="gramEnd"/>
-            <w:r>
-              <w:rPr>
-                <w:rFonts w:ascii="FiraSans-Light" w:eastAsia="FiraSans-Light" w:cs="FiraSans-Light"/>
-                <w:color w:val="002060"/>
-                <w:sz w:val="20"/>
-                <w:szCs w:val="20"/>
-              </w:rPr>
-              <w:t xml:space="preserve"> do in order to perform their tasks, by considering the different modes of transportation available and all the constraints, in order to </w:t>
+              <w:t xml:space="preserve">Determine the tours that all people have to do in order to perform their tasks, by considering the different modes of transportation available and all the constraints, in order to </w:t>
             </w:r>
             <w:r>
               <w:rPr>
@@ -2511,7 +2490,6 @@
               </w:rPr>
               <w:t>[</w:t>
             </w:r>
-            <w:proofErr w:type="gramStart"/>
             <w:r>
               <w:rPr>
                 <w:rFonts w:ascii="CMSSI10" w:eastAsia="CMSSI10" w:cs="CMSSI10"/>
@@ -2537,17 +2515,7 @@
                 <w:sz w:val="20"/>
                 <w:szCs w:val="20"/>
               </w:rPr>
-              <w:t>,</w:t>
-            </w:r>
-            <w:proofErr w:type="gramEnd"/>
-            <w:r>
-              <w:rPr>
-                <w:rFonts w:ascii="CMMI10" w:eastAsia="CMMI10" w:cs="CMMI10"/>
-                <w:color w:val="0070C0"/>
-                <w:sz w:val="20"/>
-                <w:szCs w:val="20"/>
-              </w:rPr>
-              <w:t xml:space="preserve"> </w:t>
+              <w:t xml:space="preserve">, </w:t>
             </w:r>
             <w:proofErr w:type="spellStart"/>
             <w:r>
@@ -2859,27 +2827,7 @@
                 <w:sz w:val="20"/>
                 <w:szCs w:val="20"/>
               </w:rPr>
-              <w:t xml:space="preserve">will be increased by a certain </w:t>
-            </w:r>
-            <w:proofErr w:type="gramStart"/>
-            <w:r>
-              <w:rPr>
-                <w:rFonts w:ascii="FiraSans-Light" w:eastAsia="FiraSans-Light" w:cs="FiraSans-Light"/>
-                <w:color w:val="0070C0"/>
-                <w:sz w:val="20"/>
-                <w:szCs w:val="20"/>
-              </w:rPr>
-              <w:t>amount</w:t>
-            </w:r>
-            <w:proofErr w:type="gramEnd"/>
-            <w:r>
-              <w:rPr>
-                <w:rFonts w:ascii="FiraSans-Light" w:eastAsia="FiraSans-Light" w:cs="FiraSans-Light"/>
-                <w:color w:val="0070C0"/>
-                <w:sz w:val="20"/>
-                <w:szCs w:val="20"/>
-              </w:rPr>
-              <w:t xml:space="preserve"> of minutes</w:t>
+              <w:t>will be increased by a certain amount of minutes</w:t>
             </w:r>
             <w:r>
               <w:rPr>
@@ -4913,7 +4861,6 @@
           </w:tcPr>
           <w:p>
             <w:r>
-              <w:lastRenderedPageBreak/>
               <w:t>#8.1</w:t>
             </w:r>
           </w:p>
@@ -6872,10 +6819,9 @@
     </w:p>
     <w:p>
       <w:pPr>
-        <w:pStyle w:val="Titolo1"/>
+        <w:pStyle w:val="Heading1"/>
       </w:pPr>
       <w:r>
-        <w:lastRenderedPageBreak/>
         <w:t>In</w:t>
       </w:r>
       <w:r>
@@ -6941,7 +6887,7 @@
     <w:p/>
     <w:p>
       <w:pPr>
-        <w:pStyle w:val="Titolo1"/>
+        <w:pStyle w:val="Heading1"/>
       </w:pPr>
       <w:bookmarkStart w:id="1" w:name="_Toc116117728"/>
       <w:r>
@@ -6957,7 +6903,7 @@
     </w:p>
     <w:p>
       <w:pPr>
-        <w:pStyle w:val="Paragrafoelenco"/>
+        <w:pStyle w:val="ListParagraph"/>
         <w:numPr>
           <w:ilvl w:val="0"/>
           <w:numId w:val="1"/>
@@ -6969,7 +6915,7 @@
     </w:p>
     <w:p>
       <w:pPr>
-        <w:pStyle w:val="Paragrafoelenco"/>
+        <w:pStyle w:val="ListParagraph"/>
         <w:numPr>
           <w:ilvl w:val="1"/>
           <w:numId w:val="1"/>
@@ -6999,7 +6945,7 @@
     </w:p>
     <w:p>
       <w:pPr>
-        <w:pStyle w:val="Paragrafoelenco"/>
+        <w:pStyle w:val="ListParagraph"/>
         <w:numPr>
           <w:ilvl w:val="1"/>
           <w:numId w:val="1"/>
@@ -7032,7 +6978,7 @@
     </w:p>
     <w:p>
       <w:pPr>
-        <w:pStyle w:val="Paragrafoelenco"/>
+        <w:pStyle w:val="ListParagraph"/>
         <w:numPr>
           <w:ilvl w:val="0"/>
           <w:numId w:val="1"/>
@@ -7053,7 +6999,7 @@
     </w:p>
     <w:p>
       <w:pPr>
-        <w:pStyle w:val="Paragrafoelenco"/>
+        <w:pStyle w:val="ListParagraph"/>
         <w:numPr>
           <w:ilvl w:val="0"/>
           <w:numId w:val="1"/>
@@ -7066,7 +7012,7 @@
     <w:p/>
     <w:p>
       <w:pPr>
-        <w:pStyle w:val="Titolo1"/>
+        <w:pStyle w:val="Heading1"/>
       </w:pPr>
       <w:bookmarkStart w:id="2" w:name="_Toc116117729"/>
       <w:r>
@@ -7076,7 +7022,7 @@
     </w:p>
     <w:p>
       <w:pPr>
-        <w:pStyle w:val="Paragrafoelenco"/>
+        <w:pStyle w:val="ListParagraph"/>
         <w:numPr>
           <w:ilvl w:val="0"/>
           <w:numId w:val="2"/>
@@ -7097,7 +7043,7 @@
     </w:p>
     <w:p>
       <w:pPr>
-        <w:pStyle w:val="Paragrafoelenco"/>
+        <w:pStyle w:val="ListParagraph"/>
         <w:numPr>
           <w:ilvl w:val="0"/>
           <w:numId w:val="2"/>
@@ -7112,7 +7058,7 @@
     </w:p>
     <w:p>
       <w:pPr>
-        <w:pStyle w:val="Paragrafoelenco"/>
+        <w:pStyle w:val="ListParagraph"/>
         <w:numPr>
           <w:ilvl w:val="0"/>
           <w:numId w:val="2"/>
@@ -7154,7 +7100,7 @@
     </w:p>
     <w:p>
       <w:pPr>
-        <w:pStyle w:val="Paragrafoelenco"/>
+        <w:pStyle w:val="ListParagraph"/>
         <w:numPr>
           <w:ilvl w:val="0"/>
           <w:numId w:val="2"/>
@@ -7172,7 +7118,7 @@
     </w:p>
     <w:p>
       <w:pPr>
-        <w:pStyle w:val="Paragrafoelenco"/>
+        <w:pStyle w:val="ListParagraph"/>
         <w:numPr>
           <w:ilvl w:val="0"/>
           <w:numId w:val="2"/>
@@ -7226,7 +7172,7 @@
     </w:p>
     <w:p>
       <w:pPr>
-        <w:pStyle w:val="Paragrafoelenco"/>
+        <w:pStyle w:val="ListParagraph"/>
         <w:numPr>
           <w:ilvl w:val="0"/>
           <w:numId w:val="2"/>
@@ -7247,25 +7193,16 @@
     </w:p>
     <w:p>
       <w:pPr>
-        <w:pStyle w:val="Titolo1"/>
+        <w:pStyle w:val="Heading1"/>
       </w:pPr>
       <w:bookmarkStart w:id="3" w:name="_Toc116117730"/>
       <w:r>
-        <w:lastRenderedPageBreak/>
         <w:t>Objective functions</w:t>
       </w:r>
     </w:p>
     <w:p>
       <w:r>
-        <w:t xml:space="preserve">Determine the tours that all people </w:t>
-      </w:r>
-      <w:proofErr w:type="gramStart"/>
-      <w:r>
-        <w:t>have to</w:t>
-      </w:r>
-      <w:proofErr w:type="gramEnd"/>
-      <w:r>
-        <w:t xml:space="preserve"> do in order to perform their tasks, by considering the different modes of transportation available and all the constraints, in order to minimize the total travelled time by also taking into account the overall fitness score.</w:t>
+        <w:t>Determine the tours that all people have to do in order to perform their tasks, by considering the different modes of transportation available and all the constraints, in order to minimize the total travelled time by also taking into account the overall fitness score.</w:t>
       </w:r>
     </w:p>
     <w:p/>
@@ -7378,7 +7315,7 @@
     </w:p>
     <w:p>
       <w:pPr>
-        <w:pStyle w:val="Titolo1"/>
+        <w:pStyle w:val="Heading1"/>
       </w:pPr>
       <w:r>
         <w:t>Indexes</w:t>
@@ -7695,7 +7632,7 @@
     </w:p>
     <w:p>
       <w:pPr>
-        <w:pStyle w:val="Titolo1"/>
+        <w:pStyle w:val="Heading1"/>
         <w:jc w:val="both"/>
       </w:pPr>
       <w:bookmarkStart w:id="4" w:name="_Toc116117731"/>
@@ -8519,7 +8456,6 @@
             <w:rPr>
               <w:rFonts w:ascii="Cambria Math" w:hAnsi="Cambria Math"/>
             </w:rPr>
-            <w:lastRenderedPageBreak/>
             <m:t>BusRelaxation</m:t>
           </m:r>
           <w:proofErr w:type="spellEnd"/>
@@ -9034,6 +8970,54 @@
           <w:color w:val="000000" w:themeColor="text1"/>
         </w:rPr>
       </w:pPr>
+      <m:oMathPara>
+        <m:oMath>
+          <m:sSub>
+            <m:sSubPr>
+              <m:ctrlPr>
+                <w:rPr>
+                  <w:rFonts w:ascii="Cambria Math" w:eastAsiaTheme="minorEastAsia" w:hAnsi="Cambria Math"/>
+                  <w:i/>
+                  <w:color w:val="000000" w:themeColor="text1"/>
+                </w:rPr>
+              </m:ctrlPr>
+            </m:sSubPr>
+            <m:e>
+              <m:r>
+                <w:rPr>
+                  <w:rFonts w:ascii="Cambria Math" w:eastAsiaTheme="minorEastAsia" w:hAnsi="Cambria Math"/>
+                  <w:color w:val="000000" w:themeColor="text1"/>
+                </w:rPr>
+                <m:t>s</m:t>
+              </m:r>
+            </m:e>
+            <m:sub>
+              <m:r>
+                <w:rPr>
+                  <w:rFonts w:ascii="Cambria Math" w:eastAsiaTheme="minorEastAsia" w:hAnsi="Cambria Math"/>
+                  <w:color w:val="000000" w:themeColor="text1"/>
+                </w:rPr>
+                <m:t>t</m:t>
+              </m:r>
+            </m:sub>
+          </m:sSub>
+          <m:r>
+            <w:rPr>
+              <w:rFonts w:ascii="Cambria Math" w:eastAsiaTheme="minorEastAsia" w:hAnsi="Cambria Math"/>
+              <w:color w:val="000000" w:themeColor="text1"/>
+            </w:rPr>
+            <m:t>→time required to complete task</m:t>
+          </m:r>
+        </m:oMath>
+      </m:oMathPara>
+    </w:p>
+    <w:p>
+      <w:pPr>
+        <w:rPr>
+          <w:rFonts w:eastAsiaTheme="minorEastAsia"/>
+          <w:color w:val="000000" w:themeColor="text1"/>
+        </w:rPr>
+      </w:pPr>
     </w:p>
     <w:p>
       <w:pPr>
@@ -9045,7 +9029,7 @@
     </w:p>
     <w:p>
       <w:pPr>
-        <w:pStyle w:val="Titolo1"/>
+        <w:pStyle w:val="Heading1"/>
       </w:pPr>
       <w:bookmarkStart w:id="5" w:name="_Toc116117732"/>
       <w:r>
@@ -9249,14 +9233,7 @@
                   <w:rFonts w:ascii="Cambria Math" w:hAnsi="Cambria Math"/>
                   <w:color w:val="000000" w:themeColor="text1"/>
                 </w:rPr>
-                <m:t>a</m:t>
-              </m:r>
-              <m:r>
-                <w:rPr>
-                  <w:rFonts w:ascii="Cambria Math" w:hAnsi="Cambria Math"/>
-                  <w:color w:val="000000" w:themeColor="text1"/>
-                </w:rPr>
-                <m:t>,t</m:t>
+                <m:t>a,t</m:t>
               </m:r>
             </m:sub>
             <m:sup>
@@ -9897,11 +9874,10 @@
     </w:p>
     <w:p>
       <w:pPr>
-        <w:pStyle w:val="Titolo1"/>
+        <w:pStyle w:val="Heading1"/>
       </w:pPr>
       <w:bookmarkStart w:id="6" w:name="_Toc116117733"/>
       <w:r>
-        <w:lastRenderedPageBreak/>
         <w:t>Semi-</w:t>
       </w:r>
       <w:r>
@@ -10038,7 +10014,7 @@
     </w:p>
     <w:p>
       <w:pPr>
-        <w:pStyle w:val="Titolo1"/>
+        <w:pStyle w:val="Heading1"/>
       </w:pPr>
       <w:bookmarkStart w:id="7" w:name="_Toc116117734"/>
       <w:r>
@@ -10144,18 +10120,17 @@
     </w:p>
     <w:p>
       <w:pPr>
-        <w:pStyle w:val="Titolo1"/>
+        <w:pStyle w:val="Heading1"/>
       </w:pPr>
       <w:bookmarkStart w:id="8" w:name="_Toc116117735"/>
       <w:r>
-        <w:lastRenderedPageBreak/>
         <w:t>Constraints</w:t>
       </w:r>
       <w:bookmarkEnd w:id="8"/>
     </w:p>
     <w:p>
       <w:pPr>
-        <w:pStyle w:val="Titolo2"/>
+        <w:pStyle w:val="Heading2"/>
       </w:pPr>
       <w:bookmarkStart w:id="9" w:name="_Toc116117736"/>
       <w:r>
@@ -11054,7 +11029,7 @@
     </w:p>
     <w:p>
       <w:pPr>
-        <w:pStyle w:val="Titolo2"/>
+        <w:pStyle w:val="Heading2"/>
         <w:rPr>
           <w:rFonts w:eastAsiaTheme="minorEastAsia"/>
         </w:rPr>
@@ -11163,7 +11138,7 @@
                 <w:rPr>
                   <w:rFonts w:ascii="Cambria Math" w:hAnsi="Cambria Math"/>
                 </w:rPr>
-                <m:t>i</m:t>
+                <m:t>t</m:t>
               </m:r>
             </m:sub>
           </m:sSub>
@@ -11326,7 +11301,7 @@
                 <w:rPr>
                   <w:rFonts w:ascii="Cambria Math" w:hAnsi="Cambria Math"/>
                 </w:rPr>
-                <m:t>∈M,i∈A</m:t>
+                <m:t>∈M,j∈A</m:t>
               </m:r>
             </m:sub>
             <m:sup/>
@@ -12152,7 +12127,7 @@
     <w:p/>
     <w:p>
       <w:pPr>
-        <w:pStyle w:val="Titolo2"/>
+        <w:pStyle w:val="Heading2"/>
       </w:pPr>
       <w:bookmarkStart w:id="11" w:name="_Toc116117738"/>
       <w:r>
@@ -12318,7 +12293,7 @@
                 <w:rPr>
                   <w:rFonts w:ascii="Cambria Math" w:hAnsi="Cambria Math"/>
                 </w:rPr>
-                <m:t>i</m:t>
+                <m:t>t</m:t>
               </m:r>
             </m:sub>
           </m:sSub>
@@ -12513,7 +12488,7 @@
                   <m:sty m:val="p"/>
                 </m:rPr>
                 <w:rPr>
-                  <w:rStyle w:val="Rimandocommento"/>
+                  <w:rStyle w:val="CommentReference"/>
                   <w:color w:val="FF0000"/>
                 </w:rPr>
                 <w:commentReference w:id="12"/>
@@ -12588,7 +12563,7 @@
                 <w:rPr>
                   <w:rFonts w:ascii="Cambria Math" w:hAnsi="Cambria Math"/>
                 </w:rPr>
-                <m:t>i</m:t>
+                <m:t>t</m:t>
               </m:r>
             </m:sub>
           </m:sSub>
@@ -12783,7 +12758,7 @@
                   <m:sty m:val="p"/>
                 </m:rPr>
                 <w:rPr>
-                  <w:rStyle w:val="Rimandocommento"/>
+                  <w:rStyle w:val="CommentReference"/>
                   <w:color w:val="FF0000"/>
                 </w:rPr>
                 <w:commentReference w:id="13"/>
@@ -13088,7 +13063,7 @@
                   <m:sty m:val="p"/>
                 </m:rPr>
                 <w:rPr>
-                  <w:rStyle w:val="Rimandocommento"/>
+                  <w:rStyle w:val="CommentReference"/>
                   <w:color w:val="FF0000"/>
                 </w:rPr>
                 <w:commentReference w:id="14"/>
@@ -13112,7 +13087,7 @@
       <w:commentRangeEnd w:id="15"/>
       <w:r>
         <w:rPr>
-          <w:rStyle w:val="Rimandocommento"/>
+          <w:rStyle w:val="CommentReference"/>
         </w:rPr>
         <w:commentReference w:id="15"/>
       </w:r>
@@ -13417,7 +13392,7 @@
     <w:p/>
     <w:p>
       <w:pPr>
-        <w:pStyle w:val="Titolo2"/>
+        <w:pStyle w:val="Heading2"/>
       </w:pPr>
       <w:bookmarkStart w:id="16" w:name="_Toc116117739"/>
       <w:r>
@@ -14050,7 +14025,7 @@
     <w:p/>
     <w:p>
       <w:pPr>
-        <w:pStyle w:val="Titolo2"/>
+        <w:pStyle w:val="Heading2"/>
       </w:pPr>
       <w:bookmarkStart w:id="17" w:name="_Toc116117740"/>
       <w:r>
@@ -14125,14 +14100,7 @@
                       <w:rFonts w:ascii="Cambria Math" w:eastAsiaTheme="minorEastAsia" w:hAnsi="Cambria Math"/>
                       <w:color w:val="000000" w:themeColor="text1"/>
                     </w:rPr>
-                    <m:t>1-</m:t>
-                  </m:r>
-                  <m:r>
-                    <w:rPr>
-                      <w:rFonts w:ascii="Cambria Math" w:eastAsiaTheme="minorEastAsia" w:hAnsi="Cambria Math"/>
-                      <w:color w:val="000000" w:themeColor="text1"/>
-                    </w:rPr>
-                    <m:t>y</m:t>
+                    <m:t>1-y</m:t>
                   </m:r>
                 </m:e>
                 <m:sub>
@@ -14199,7 +14167,7 @@
     </w:p>
     <w:p>
       <w:pPr>
-        <w:pStyle w:val="Titolo2"/>
+        <w:pStyle w:val="Heading2"/>
       </w:pPr>
       <w:bookmarkStart w:id="18" w:name="_Hlk116206514"/>
       <w:r>
@@ -14396,7 +14364,7 @@
     </w:p>
     <w:p>
       <w:pPr>
-        <w:pStyle w:val="Titolo2"/>
+        <w:pStyle w:val="Heading2"/>
       </w:pPr>
       <w:r>
         <w:t xml:space="preserve">Maximum people in a place </w:t>
@@ -15130,7 +15098,7 @@
     </w:p>
     <w:p>
       <w:pPr>
-        <w:pStyle w:val="Titolo2"/>
+        <w:pStyle w:val="Heading2"/>
       </w:pPr>
       <w:r>
         <w:t>Transportation mode change</w:t>
@@ -15542,7 +15510,7 @@
     </w:p>
     <w:p>
       <w:pPr>
-        <w:pStyle w:val="Titolo2"/>
+        <w:pStyle w:val="Heading2"/>
       </w:pPr>
       <w:r>
         <w:t xml:space="preserve">Maximum people in a bus </w:t>
@@ -15615,7 +15583,7 @@
     </w:p>
     <w:p>
       <w:pPr>
-        <w:pStyle w:val="Titolo2"/>
+        <w:pStyle w:val="Heading2"/>
       </w:pPr>
       <w:r>
         <w:t xml:space="preserve">Consecutive line </w:t>
@@ -15788,7 +15756,7 @@
     </w:p>
     <w:p>
       <w:pPr>
-        <w:pStyle w:val="Titolo2"/>
+        <w:pStyle w:val="Heading2"/>
       </w:pPr>
       <w:r>
         <w:t>Fitness coefficient</w:t>
@@ -15863,11 +15831,11 @@
   <w:comment w:id="12" w:author="Fabio Greenwood" w:date="2022-09-01T13:24:00Z" w:initials="FG">
     <w:p>
       <w:pPr>
-        <w:pStyle w:val="Testocommento"/>
+        <w:pStyle w:val="CommentText"/>
       </w:pPr>
       <w:r>
         <w:rPr>
-          <w:rStyle w:val="Rimandocommento"/>
+          <w:rStyle w:val="CommentReference"/>
         </w:rPr>
         <w:annotationRef/>
       </w:r>
@@ -15879,11 +15847,11 @@
   <w:comment w:id="13" w:author="Fabio Greenwood" w:date="2022-09-01T13:24:00Z" w:initials="FG">
     <w:p>
       <w:pPr>
-        <w:pStyle w:val="Testocommento"/>
+        <w:pStyle w:val="CommentText"/>
       </w:pPr>
       <w:r>
         <w:rPr>
-          <w:rStyle w:val="Rimandocommento"/>
+          <w:rStyle w:val="CommentReference"/>
         </w:rPr>
         <w:annotationRef/>
       </w:r>
@@ -15895,11 +15863,11 @@
   <w:comment w:id="14" w:author="Fabio Greenwood" w:date="2022-09-01T13:24:00Z" w:initials="FG">
     <w:p>
       <w:pPr>
-        <w:pStyle w:val="Testocommento"/>
+        <w:pStyle w:val="CommentText"/>
       </w:pPr>
       <w:r>
         <w:rPr>
-          <w:rStyle w:val="Rimandocommento"/>
+          <w:rStyle w:val="CommentReference"/>
         </w:rPr>
         <w:annotationRef/>
       </w:r>
@@ -15911,11 +15879,11 @@
   <w:comment w:id="15" w:author="Fabio Greenwood" w:date="2022-09-01T14:32:00Z" w:initials="FG">
     <w:p>
       <w:pPr>
-        <w:pStyle w:val="Testocommento"/>
+        <w:pStyle w:val="CommentText"/>
       </w:pPr>
       <w:r>
         <w:rPr>
-          <w:rStyle w:val="Rimandocommento"/>
+          <w:rStyle w:val="CommentReference"/>
         </w:rPr>
         <w:annotationRef/>
       </w:r>
@@ -15925,7 +15893,7 @@
     </w:p>
     <w:p>
       <w:pPr>
-        <w:pStyle w:val="Testocommento"/>
+        <w:pStyle w:val="CommentText"/>
       </w:pPr>
       <w:r>
         <w:t>A: If a person leaves home and then returns home via bus they will not be charged for the outwards journey</w:t>
@@ -15933,7 +15901,7 @@
     </w:p>
     <w:p>
       <w:pPr>
-        <w:pStyle w:val="Testocommento"/>
+        <w:pStyle w:val="CommentText"/>
       </w:pPr>
       <w:r>
         <w:t>B: If a person leaves a location by bus then returns the to same location by bus they will not be charged for the first journey</w:t>
@@ -15941,7 +15909,7 @@
     </w:p>
     <w:p>
       <w:pPr>
-        <w:pStyle w:val="Testocommento"/>
+        <w:pStyle w:val="CommentText"/>
       </w:pPr>
       <w:r>
         <w:t>Admittedly the two above issues are the same</w:t>
@@ -16734,16 +16702,16 @@
     <w:lsdException w:name="Unresolved Mention" w:semiHidden="1" w:unhideWhenUsed="1"/>
     <w:lsdException w:name="Smart Link" w:semiHidden="1" w:unhideWhenUsed="1"/>
   </w:latentStyles>
-  <w:style w:type="paragraph" w:default="1" w:styleId="Normale">
+  <w:style w:type="paragraph" w:default="1" w:styleId="Normal">
     <w:name w:val="Normal"/>
     <w:qFormat/>
     <w:rsid w:val="009628E7"/>
   </w:style>
-  <w:style w:type="paragraph" w:styleId="Titolo1">
+  <w:style w:type="paragraph" w:styleId="Heading1">
     <w:name w:val="heading 1"/>
-    <w:basedOn w:val="Normale"/>
-    <w:next w:val="Normale"/>
-    <w:link w:val="Titolo1Carattere"/>
+    <w:basedOn w:val="Normal"/>
+    <w:next w:val="Normal"/>
+    <w:link w:val="Heading1Char"/>
     <w:uiPriority w:val="9"/>
     <w:qFormat/>
     <w:rsid w:val="00607097"/>
@@ -16761,11 +16729,11 @@
       <w:szCs w:val="32"/>
     </w:rPr>
   </w:style>
-  <w:style w:type="paragraph" w:styleId="Titolo2">
+  <w:style w:type="paragraph" w:styleId="Heading2">
     <w:name w:val="heading 2"/>
-    <w:basedOn w:val="Normale"/>
-    <w:next w:val="Normale"/>
-    <w:link w:val="Titolo2Carattere"/>
+    <w:basedOn w:val="Normal"/>
+    <w:next w:val="Normal"/>
+    <w:link w:val="Heading2Char"/>
     <w:uiPriority w:val="9"/>
     <w:unhideWhenUsed/>
     <w:qFormat/>
@@ -16784,13 +16752,13 @@
       <w:szCs w:val="26"/>
     </w:rPr>
   </w:style>
-  <w:style w:type="character" w:default="1" w:styleId="Carpredefinitoparagrafo">
+  <w:style w:type="character" w:default="1" w:styleId="DefaultParagraphFont">
     <w:name w:val="Default Paragraph Font"/>
     <w:uiPriority w:val="1"/>
     <w:semiHidden/>
     <w:unhideWhenUsed/>
   </w:style>
-  <w:style w:type="table" w:default="1" w:styleId="Tabellanormale">
+  <w:style w:type="table" w:default="1" w:styleId="TableNormal">
     <w:name w:val="Normal Table"/>
     <w:uiPriority w:val="99"/>
     <w:semiHidden/>
@@ -16805,15 +16773,15 @@
       </w:tblCellMar>
     </w:tblPr>
   </w:style>
-  <w:style w:type="numbering" w:default="1" w:styleId="Nessunelenco">
+  <w:style w:type="numbering" w:default="1" w:styleId="NoList">
     <w:name w:val="No List"/>
     <w:uiPriority w:val="99"/>
     <w:semiHidden/>
     <w:unhideWhenUsed/>
   </w:style>
-  <w:style w:type="table" w:styleId="Grigliatabella">
+  <w:style w:type="table" w:styleId="TableGrid">
     <w:name w:val="Table Grid"/>
-    <w:basedOn w:val="Tabellanormale"/>
+    <w:basedOn w:val="TableNormal"/>
     <w:uiPriority w:val="39"/>
     <w:rsid w:val="009072BA"/>
     <w:pPr>
@@ -16830,10 +16798,10 @@
       </w:tblBorders>
     </w:tblPr>
   </w:style>
-  <w:style w:type="character" w:customStyle="1" w:styleId="Titolo2Carattere">
-    <w:name w:val="Titolo 2 Carattere"/>
-    <w:basedOn w:val="Carpredefinitoparagrafo"/>
-    <w:link w:val="Titolo2"/>
+  <w:style w:type="character" w:customStyle="1" w:styleId="Heading2Char">
+    <w:name w:val="Heading 2 Char"/>
+    <w:basedOn w:val="DefaultParagraphFont"/>
+    <w:link w:val="Heading2"/>
     <w:uiPriority w:val="9"/>
     <w:rsid w:val="00607097"/>
     <w:rPr>
@@ -16844,10 +16812,10 @@
       <w:szCs w:val="26"/>
     </w:rPr>
   </w:style>
-  <w:style w:type="character" w:customStyle="1" w:styleId="Titolo1Carattere">
-    <w:name w:val="Titolo 1 Carattere"/>
-    <w:basedOn w:val="Carpredefinitoparagrafo"/>
-    <w:link w:val="Titolo1"/>
+  <w:style w:type="character" w:customStyle="1" w:styleId="Heading1Char">
+    <w:name w:val="Heading 1 Char"/>
+    <w:basedOn w:val="DefaultParagraphFont"/>
+    <w:link w:val="Heading1"/>
     <w:uiPriority w:val="9"/>
     <w:rsid w:val="00607097"/>
     <w:rPr>
@@ -16858,11 +16826,11 @@
       <w:szCs w:val="32"/>
     </w:rPr>
   </w:style>
-  <w:style w:type="paragraph" w:styleId="Titolo">
+  <w:style w:type="paragraph" w:styleId="Title">
     <w:name w:val="Title"/>
-    <w:basedOn w:val="Normale"/>
-    <w:next w:val="Normale"/>
-    <w:link w:val="TitoloCarattere"/>
+    <w:basedOn w:val="Normal"/>
+    <w:next w:val="Normal"/>
+    <w:link w:val="TitleChar"/>
     <w:uiPriority w:val="10"/>
     <w:qFormat/>
     <w:rsid w:val="00F06F25"/>
@@ -16878,10 +16846,10 @@
       <w:szCs w:val="56"/>
     </w:rPr>
   </w:style>
-  <w:style w:type="character" w:customStyle="1" w:styleId="TitoloCarattere">
-    <w:name w:val="Titolo Carattere"/>
-    <w:basedOn w:val="Carpredefinitoparagrafo"/>
-    <w:link w:val="Titolo"/>
+  <w:style w:type="character" w:customStyle="1" w:styleId="TitleChar">
+    <w:name w:val="Title Char"/>
+    <w:basedOn w:val="DefaultParagraphFont"/>
+    <w:link w:val="Title"/>
     <w:uiPriority w:val="10"/>
     <w:rsid w:val="00F06F25"/>
     <w:rPr>
@@ -16892,9 +16860,9 @@
       <w:szCs w:val="56"/>
     </w:rPr>
   </w:style>
-  <w:style w:type="character" w:styleId="Testosegnaposto">
+  <w:style w:type="character" w:styleId="PlaceholderText">
     <w:name w:val="Placeholder Text"/>
-    <w:basedOn w:val="Carpredefinitoparagrafo"/>
+    <w:basedOn w:val="DefaultParagraphFont"/>
     <w:uiPriority w:val="99"/>
     <w:semiHidden/>
     <w:rsid w:val="003F6C18"/>
@@ -16902,9 +16870,9 @@
       <w:color w:val="808080"/>
     </w:rPr>
   </w:style>
-  <w:style w:type="paragraph" w:styleId="Paragrafoelenco">
+  <w:style w:type="paragraph" w:styleId="ListParagraph">
     <w:name w:val="List Paragraph"/>
-    <w:basedOn w:val="Normale"/>
+    <w:basedOn w:val="Normal"/>
     <w:uiPriority w:val="34"/>
     <w:qFormat/>
     <w:rsid w:val="008905BE"/>
@@ -16913,9 +16881,9 @@
       <w:contextualSpacing/>
     </w:pPr>
   </w:style>
-  <w:style w:type="character" w:styleId="Rimandocommento">
+  <w:style w:type="character" w:styleId="CommentReference">
     <w:name w:val="annotation reference"/>
-    <w:basedOn w:val="Carpredefinitoparagrafo"/>
+    <w:basedOn w:val="DefaultParagraphFont"/>
     <w:uiPriority w:val="99"/>
     <w:semiHidden/>
     <w:unhideWhenUsed/>
@@ -16925,10 +16893,10 @@
       <w:szCs w:val="16"/>
     </w:rPr>
   </w:style>
-  <w:style w:type="paragraph" w:styleId="Testocommento">
+  <w:style w:type="paragraph" w:styleId="CommentText">
     <w:name w:val="annotation text"/>
-    <w:basedOn w:val="Normale"/>
-    <w:link w:val="TestocommentoCarattere"/>
+    <w:basedOn w:val="Normal"/>
+    <w:link w:val="CommentTextChar"/>
     <w:uiPriority w:val="99"/>
     <w:unhideWhenUsed/>
     <w:rsid w:val="00C234CF"/>
@@ -16940,10 +16908,10 @@
       <w:szCs w:val="20"/>
     </w:rPr>
   </w:style>
-  <w:style w:type="character" w:customStyle="1" w:styleId="TestocommentoCarattere">
-    <w:name w:val="Testo commento Carattere"/>
-    <w:basedOn w:val="Carpredefinitoparagrafo"/>
-    <w:link w:val="Testocommento"/>
+  <w:style w:type="character" w:customStyle="1" w:styleId="CommentTextChar">
+    <w:name w:val="Comment Text Char"/>
+    <w:basedOn w:val="DefaultParagraphFont"/>
+    <w:link w:val="CommentText"/>
     <w:uiPriority w:val="99"/>
     <w:rsid w:val="00C234CF"/>
     <w:rPr>
@@ -16951,11 +16919,11 @@
       <w:szCs w:val="20"/>
     </w:rPr>
   </w:style>
-  <w:style w:type="paragraph" w:styleId="Soggettocommento">
+  <w:style w:type="paragraph" w:styleId="CommentSubject">
     <w:name w:val="annotation subject"/>
-    <w:basedOn w:val="Testocommento"/>
-    <w:next w:val="Testocommento"/>
-    <w:link w:val="SoggettocommentoCarattere"/>
+    <w:basedOn w:val="CommentText"/>
+    <w:next w:val="CommentText"/>
+    <w:link w:val="CommentSubjectChar"/>
     <w:uiPriority w:val="99"/>
     <w:semiHidden/>
     <w:unhideWhenUsed/>
@@ -16965,10 +16933,10 @@
       <w:bCs/>
     </w:rPr>
   </w:style>
-  <w:style w:type="character" w:customStyle="1" w:styleId="SoggettocommentoCarattere">
-    <w:name w:val="Soggetto commento Carattere"/>
-    <w:basedOn w:val="TestocommentoCarattere"/>
-    <w:link w:val="Soggettocommento"/>
+  <w:style w:type="character" w:customStyle="1" w:styleId="CommentSubjectChar">
+    <w:name w:val="Comment Subject Char"/>
+    <w:basedOn w:val="CommentTextChar"/>
+    <w:link w:val="CommentSubject"/>
     <w:uiPriority w:val="99"/>
     <w:semiHidden/>
     <w:rsid w:val="00C234CF"/>
@@ -16979,10 +16947,10 @@
       <w:szCs w:val="20"/>
     </w:rPr>
   </w:style>
-  <w:style w:type="paragraph" w:styleId="Didascalia">
+  <w:style w:type="paragraph" w:styleId="Caption">
     <w:name w:val="caption"/>
-    <w:basedOn w:val="Normale"/>
-    <w:next w:val="Normale"/>
+    <w:basedOn w:val="Normal"/>
+    <w:next w:val="Normal"/>
     <w:uiPriority w:val="35"/>
     <w:unhideWhenUsed/>
     <w:qFormat/>
@@ -16998,10 +16966,10 @@
       <w:szCs w:val="18"/>
     </w:rPr>
   </w:style>
-  <w:style w:type="paragraph" w:styleId="Titolosommario">
+  <w:style w:type="paragraph" w:styleId="TOCHeading">
     <w:name w:val="TOC Heading"/>
-    <w:basedOn w:val="Titolo1"/>
-    <w:next w:val="Normale"/>
+    <w:basedOn w:val="Heading1"/>
+    <w:next w:val="Normal"/>
     <w:uiPriority w:val="39"/>
     <w:unhideWhenUsed/>
     <w:qFormat/>
@@ -17014,10 +16982,10 @@
       <w:lang w:eastAsia="en-GB"/>
     </w:rPr>
   </w:style>
-  <w:style w:type="paragraph" w:styleId="Sommario1">
+  <w:style w:type="paragraph" w:styleId="TOC1">
     <w:name w:val="toc 1"/>
-    <w:basedOn w:val="Normale"/>
-    <w:next w:val="Normale"/>
+    <w:basedOn w:val="Normal"/>
+    <w:next w:val="Normal"/>
     <w:autoRedefine/>
     <w:uiPriority w:val="39"/>
     <w:unhideWhenUsed/>
@@ -17026,10 +16994,10 @@
       <w:spacing w:after="100"/>
     </w:pPr>
   </w:style>
-  <w:style w:type="paragraph" w:styleId="Sommario2">
+  <w:style w:type="paragraph" w:styleId="TOC2">
     <w:name w:val="toc 2"/>
-    <w:basedOn w:val="Normale"/>
-    <w:next w:val="Normale"/>
+    <w:basedOn w:val="Normal"/>
+    <w:next w:val="Normal"/>
     <w:autoRedefine/>
     <w:uiPriority w:val="39"/>
     <w:unhideWhenUsed/>
@@ -17039,9 +17007,9 @@
       <w:ind w:left="220"/>
     </w:pPr>
   </w:style>
-  <w:style w:type="character" w:styleId="Collegamentoipertestuale">
+  <w:style w:type="character" w:styleId="Hyperlink">
     <w:name w:val="Hyperlink"/>
-    <w:basedOn w:val="Carpredefinitoparagrafo"/>
+    <w:basedOn w:val="DefaultParagraphFont"/>
     <w:uiPriority w:val="99"/>
     <w:unhideWhenUsed/>
     <w:rsid w:val="00C06916"/>
@@ -17050,9 +17018,9 @@
       <w:u w:val="single"/>
     </w:rPr>
   </w:style>
-  <w:style w:type="paragraph" w:styleId="Nessunaspaziatura">
+  <w:style w:type="paragraph" w:styleId="NoSpacing">
     <w:name w:val="No Spacing"/>
-    <w:link w:val="NessunaspaziaturaCarattere"/>
+    <w:link w:val="NoSpacingChar"/>
     <w:uiPriority w:val="1"/>
     <w:qFormat/>
     <w:rsid w:val="00B249DE"/>
@@ -17064,10 +17032,10 @@
       <w:lang w:eastAsia="en-GB"/>
     </w:rPr>
   </w:style>
-  <w:style w:type="character" w:customStyle="1" w:styleId="NessunaspaziaturaCarattere">
-    <w:name w:val="Nessuna spaziatura Carattere"/>
-    <w:basedOn w:val="Carpredefinitoparagrafo"/>
-    <w:link w:val="Nessunaspaziatura"/>
+  <w:style w:type="character" w:customStyle="1" w:styleId="NoSpacingChar">
+    <w:name w:val="No Spacing Char"/>
+    <w:basedOn w:val="DefaultParagraphFont"/>
+    <w:link w:val="NoSpacing"/>
     <w:uiPriority w:val="1"/>
     <w:rsid w:val="00B249DE"/>
     <w:rPr>
@@ -17075,9 +17043,9 @@
       <w:lang w:eastAsia="en-GB"/>
     </w:rPr>
   </w:style>
-  <w:style w:type="table" w:styleId="Grigliatabellachiara">
+  <w:style w:type="table" w:styleId="TableGridLight">
     <w:name w:val="Grid Table Light"/>
-    <w:basedOn w:val="Tabellanormale"/>
+    <w:basedOn w:val="TableNormal"/>
     <w:uiPriority w:val="40"/>
     <w:rsid w:val="00F51582"/>
     <w:pPr>

</xml_diff>

<commit_message>
implimentation of first task timing constraint, corrections to equation in documentation
</commit_message>
<xml_diff>
--- a/Discrete Optimisation Project Documentation.docx
+++ b/Discrete Optimisation Project Documentation.docx
@@ -396,6 +396,7 @@
                                       </w:rPr>
                                       <w:t xml:space="preserve">James </w:t>
                                     </w:r>
+                                    <w:proofErr w:type="gramStart"/>
                                     <w:r>
                                       <w:rPr>
                                         <w:color w:val="595959" w:themeColor="text1" w:themeTint="A6"/>
@@ -412,7 +413,17 @@
                                         <w:szCs w:val="28"/>
                                         <w:lang w:val="it-IT"/>
                                       </w:rPr>
-                                      <w:t>,                                     Giada Palma, Benedetta Pasqualetto</w:t>
+                                      <w:t xml:space="preserve">,   </w:t>
+                                    </w:r>
+                                    <w:proofErr w:type="gramEnd"/>
+                                    <w:r>
+                                      <w:rPr>
+                                        <w:color w:val="595959" w:themeColor="text1" w:themeTint="A6"/>
+                                        <w:sz w:val="28"/>
+                                        <w:szCs w:val="28"/>
+                                        <w:lang w:val="it-IT"/>
+                                      </w:rPr>
+                                      <w:t xml:space="preserve">                                  Giada Palma, Benedetta Pasqualetto</w:t>
                                     </w:r>
                                   </w:p>
                                 </w:sdtContent>
@@ -535,6 +546,7 @@
                                 </w:rPr>
                                 <w:t xml:space="preserve">James </w:t>
                               </w:r>
+                              <w:proofErr w:type="gramStart"/>
                               <w:r>
                                 <w:rPr>
                                   <w:color w:val="595959" w:themeColor="text1" w:themeTint="A6"/>
@@ -551,7 +563,17 @@
                                   <w:szCs w:val="28"/>
                                   <w:lang w:val="it-IT"/>
                                 </w:rPr>
-                                <w:t>,                                     Giada Palma, Benedetta Pasqualetto</w:t>
+                                <w:t xml:space="preserve">,   </w:t>
+                              </w:r>
+                              <w:proofErr w:type="gramEnd"/>
+                              <w:r>
+                                <w:rPr>
+                                  <w:color w:val="595959" w:themeColor="text1" w:themeTint="A6"/>
+                                  <w:sz w:val="28"/>
+                                  <w:szCs w:val="28"/>
+                                  <w:lang w:val="it-IT"/>
+                                </w:rPr>
+                                <w:t xml:space="preserve">                                  Giada Palma, Benedetta Pasqualetto</w:t>
                               </w:r>
                             </w:p>
                           </w:sdtContent>
@@ -1979,7 +2001,27 @@
                 <w:sz w:val="20"/>
                 <w:szCs w:val="20"/>
               </w:rPr>
-              <w:t xml:space="preserve">Determine the tours that all people have to do in order to perform their tasks, by considering the different modes of transportation available and all the constraints, in order to </w:t>
+              <w:t xml:space="preserve">Determine the tours that all people </w:t>
+            </w:r>
+            <w:proofErr w:type="gramStart"/>
+            <w:r>
+              <w:rPr>
+                <w:rFonts w:ascii="FiraSans-Light" w:eastAsia="FiraSans-Light" w:cs="FiraSans-Light"/>
+                <w:color w:val="002060"/>
+                <w:sz w:val="20"/>
+                <w:szCs w:val="20"/>
+              </w:rPr>
+              <w:t>have to</w:t>
+            </w:r>
+            <w:proofErr w:type="gramEnd"/>
+            <w:r>
+              <w:rPr>
+                <w:rFonts w:ascii="FiraSans-Light" w:eastAsia="FiraSans-Light" w:cs="FiraSans-Light"/>
+                <w:color w:val="002060"/>
+                <w:sz w:val="20"/>
+                <w:szCs w:val="20"/>
+              </w:rPr>
+              <w:t xml:space="preserve"> do in order to perform their tasks, by considering the different modes of transportation available and all the constraints, in order to </w:t>
             </w:r>
             <w:r>
               <w:rPr>
@@ -2079,6 +2121,7 @@
               </w:rPr>
               <w:t xml:space="preserve">It is a new day in Verona, and a set </w:t>
             </w:r>
+            <w:proofErr w:type="gramStart"/>
             <w:r>
               <w:rPr>
                 <w:rFonts w:ascii="CMSY10" w:eastAsia="CMSY10" w:cs="CMSY10"/>
@@ -2095,7 +2138,17 @@
                 <w:sz w:val="20"/>
                 <w:szCs w:val="20"/>
               </w:rPr>
-              <w:t xml:space="preserve">:= </w:t>
+              <w:t>:</w:t>
+            </w:r>
+            <w:proofErr w:type="gramEnd"/>
+            <w:r>
+              <w:rPr>
+                <w:rFonts w:ascii="CMSS10" w:eastAsia="CMSS10" w:cs="CMSS10"/>
+                <w:color w:val="002060"/>
+                <w:sz w:val="20"/>
+                <w:szCs w:val="20"/>
+              </w:rPr>
+              <w:t xml:space="preserve">= </w:t>
             </w:r>
             <w:r>
               <w:rPr>
@@ -2206,7 +2259,6 @@
               </w:rPr>
               <w:t xml:space="preserve">, who starts from a known point </w:t>
             </w:r>
-            <w:proofErr w:type="spellStart"/>
             <w:r>
               <w:rPr>
                 <w:rFonts w:ascii="CMSSI10" w:eastAsia="CMSSI10" w:cs="CMSSI10"/>
@@ -2223,17 +2275,7 @@
                 <w:sz w:val="14"/>
                 <w:szCs w:val="14"/>
               </w:rPr>
-              <w:t>n</w:t>
-            </w:r>
-            <w:proofErr w:type="spellEnd"/>
-            <w:r>
-              <w:rPr>
-                <w:rFonts w:ascii="CMSSI8" w:eastAsia="CMSSI8" w:cs="CMSSI8"/>
-                <w:color w:val="002060"/>
-                <w:sz w:val="14"/>
-                <w:szCs w:val="14"/>
-              </w:rPr>
-              <w:t xml:space="preserve"> </w:t>
+              <w:t xml:space="preserve">n </w:t>
             </w:r>
             <w:r>
               <w:rPr>
@@ -2253,7 +2295,6 @@
               </w:rPr>
               <w:t xml:space="preserve">given amount of money </w:t>
             </w:r>
-            <w:proofErr w:type="spellStart"/>
             <w:r>
               <w:rPr>
                 <w:rFonts w:ascii="CMSSI10" w:eastAsia="CMSSI10" w:cs="CMSSI10"/>
@@ -2272,7 +2313,6 @@
               </w:rPr>
               <w:t>n</w:t>
             </w:r>
-            <w:proofErr w:type="spellEnd"/>
             <w:r>
               <w:rPr>
                 <w:rFonts w:ascii="FiraSans-Light" w:eastAsia="FiraSans-Light" w:cs="FiraSans-Light"/>
@@ -2416,7 +2456,6 @@
               </w:rPr>
               <w:t xml:space="preserve">cost </w:t>
             </w:r>
-            <w:proofErr w:type="spellStart"/>
             <w:r>
               <w:rPr>
                 <w:rFonts w:ascii="CMSSI10" w:eastAsia="CMSSI10" w:cs="CMSSI10"/>
@@ -2433,9 +2472,63 @@
                 <w:sz w:val="14"/>
                 <w:szCs w:val="14"/>
               </w:rPr>
-              <w:t>t</w:t>
-            </w:r>
-            <w:proofErr w:type="spellEnd"/>
+              <w:t xml:space="preserve">t </w:t>
+            </w:r>
+            <w:r>
+              <w:rPr>
+                <w:rFonts w:ascii="FiraSans-Light" w:eastAsia="FiraSans-Light" w:cs="FiraSans-Light" w:hint="eastAsia"/>
+                <w:color w:val="0070C0"/>
+                <w:sz w:val="20"/>
+                <w:szCs w:val="20"/>
+              </w:rPr>
+              <w:t>€</w:t>
+            </w:r>
+            <w:r>
+              <w:rPr>
+                <w:rFonts w:ascii="FiraSans-Light" w:eastAsia="FiraSans-Light" w:cs="FiraSans-Light"/>
+                <w:color w:val="0070C0"/>
+                <w:sz w:val="20"/>
+                <w:szCs w:val="20"/>
+              </w:rPr>
+              <w:t xml:space="preserve">, </w:t>
+            </w:r>
+            <w:r>
+              <w:rPr>
+                <w:rFonts w:ascii="FiraSans-Light" w:eastAsia="FiraSans-Light" w:cs="FiraSans-Light"/>
+                <w:color w:val="002060"/>
+                <w:sz w:val="20"/>
+                <w:szCs w:val="20"/>
+              </w:rPr>
+              <w:t xml:space="preserve">has to </w:t>
+            </w:r>
+            <w:r>
+              <w:rPr>
+                <w:rFonts w:ascii="FiraSans-Light" w:eastAsia="FiraSans-Light" w:cs="FiraSans-Light"/>
+                <w:color w:val="0070C0"/>
+                <w:sz w:val="20"/>
+                <w:szCs w:val="20"/>
+              </w:rPr>
+              <w:t xml:space="preserve">start during the related time window </w:t>
+            </w:r>
+            <w:r>
+              <w:rPr>
+                <w:rFonts w:ascii="CMSS10" w:eastAsia="CMSS10" w:cs="CMSS10"/>
+                <w:color w:val="0070C0"/>
+                <w:sz w:val="20"/>
+                <w:szCs w:val="20"/>
+              </w:rPr>
+              <w:t>[</w:t>
+            </w:r>
+            <w:proofErr w:type="gramStart"/>
+            <w:r>
+              <w:rPr>
+                <w:rFonts w:ascii="CMSSI10" w:eastAsia="CMSSI10" w:cs="CMSSI10"/>
+                <w:color w:val="0070C0"/>
+                <w:sz w:val="20"/>
+                <w:szCs w:val="20"/>
+              </w:rPr>
+              <w:t>a</w:t>
+            </w:r>
             <w:r>
               <w:rPr>
                 <w:rFonts w:ascii="CMSSI8" w:eastAsia="CMSSI8" w:cs="CMSSI8"/>
@@ -2443,52 +2536,26 @@
                 <w:sz w:val="14"/>
                 <w:szCs w:val="14"/>
               </w:rPr>
+              <w:t xml:space="preserve">t </w:t>
+            </w:r>
+            <w:r>
+              <w:rPr>
+                <w:rFonts w:ascii="CMMI10" w:eastAsia="CMMI10" w:cs="CMMI10"/>
+                <w:color w:val="0070C0"/>
+                <w:sz w:val="20"/>
+                <w:szCs w:val="20"/>
+              </w:rPr>
+              <w:t>,</w:t>
+            </w:r>
+            <w:proofErr w:type="gramEnd"/>
+            <w:r>
+              <w:rPr>
+                <w:rFonts w:ascii="CMMI10" w:eastAsia="CMMI10" w:cs="CMMI10"/>
+                <w:color w:val="0070C0"/>
+                <w:sz w:val="20"/>
+                <w:szCs w:val="20"/>
+              </w:rPr>
               <w:t xml:space="preserve"> </w:t>
-            </w:r>
-            <w:r>
-              <w:rPr>
-                <w:rFonts w:ascii="FiraSans-Light" w:eastAsia="FiraSans-Light" w:cs="FiraSans-Light" w:hint="eastAsia"/>
-                <w:color w:val="0070C0"/>
-                <w:sz w:val="20"/>
-                <w:szCs w:val="20"/>
-              </w:rPr>
-              <w:t>€</w:t>
-            </w:r>
-            <w:r>
-              <w:rPr>
-                <w:rFonts w:ascii="FiraSans-Light" w:eastAsia="FiraSans-Light" w:cs="FiraSans-Light"/>
-                <w:color w:val="0070C0"/>
-                <w:sz w:val="20"/>
-                <w:szCs w:val="20"/>
-              </w:rPr>
-              <w:t xml:space="preserve">, </w:t>
-            </w:r>
-            <w:r>
-              <w:rPr>
-                <w:rFonts w:ascii="FiraSans-Light" w:eastAsia="FiraSans-Light" w:cs="FiraSans-Light"/>
-                <w:color w:val="002060"/>
-                <w:sz w:val="20"/>
-                <w:szCs w:val="20"/>
-              </w:rPr>
-              <w:t xml:space="preserve">has to </w:t>
-            </w:r>
-            <w:r>
-              <w:rPr>
-                <w:rFonts w:ascii="FiraSans-Light" w:eastAsia="FiraSans-Light" w:cs="FiraSans-Light"/>
-                <w:color w:val="0070C0"/>
-                <w:sz w:val="20"/>
-                <w:szCs w:val="20"/>
-              </w:rPr>
-              <w:t xml:space="preserve">start during the related time window </w:t>
-            </w:r>
-            <w:r>
-              <w:rPr>
-                <w:rFonts w:ascii="CMSS10" w:eastAsia="CMSS10" w:cs="CMSS10"/>
-                <w:color w:val="0070C0"/>
-                <w:sz w:val="20"/>
-                <w:szCs w:val="20"/>
-              </w:rPr>
-              <w:t>[</w:t>
             </w:r>
             <w:r>
               <w:rPr>
@@ -2497,7 +2564,7 @@
                 <w:sz w:val="20"/>
                 <w:szCs w:val="20"/>
               </w:rPr>
-              <w:t>a</w:t>
+              <w:t>b</w:t>
             </w:r>
             <w:r>
               <w:rPr>
@@ -2507,44 +2574,6 @@
                 <w:szCs w:val="14"/>
               </w:rPr>
               <w:t xml:space="preserve">t </w:t>
-            </w:r>
-            <w:r>
-              <w:rPr>
-                <w:rFonts w:ascii="CMMI10" w:eastAsia="CMMI10" w:cs="CMMI10"/>
-                <w:color w:val="0070C0"/>
-                <w:sz w:val="20"/>
-                <w:szCs w:val="20"/>
-              </w:rPr>
-              <w:t xml:space="preserve">, </w:t>
-            </w:r>
-            <w:proofErr w:type="spellStart"/>
-            <w:r>
-              <w:rPr>
-                <w:rFonts w:ascii="CMSSI10" w:eastAsia="CMSSI10" w:cs="CMSSI10"/>
-                <w:color w:val="0070C0"/>
-                <w:sz w:val="20"/>
-                <w:szCs w:val="20"/>
-              </w:rPr>
-              <w:t>b</w:t>
-            </w:r>
-            <w:r>
-              <w:rPr>
-                <w:rFonts w:ascii="CMSSI8" w:eastAsia="CMSSI8" w:cs="CMSSI8"/>
-                <w:color w:val="0070C0"/>
-                <w:sz w:val="14"/>
-                <w:szCs w:val="14"/>
-              </w:rPr>
-              <w:t>t</w:t>
-            </w:r>
-            <w:proofErr w:type="spellEnd"/>
-            <w:r>
-              <w:rPr>
-                <w:rFonts w:ascii="CMSSI8" w:eastAsia="CMSSI8" w:cs="CMSSI8"/>
-                <w:color w:val="0070C0"/>
-                <w:sz w:val="14"/>
-                <w:szCs w:val="14"/>
-              </w:rPr>
-              <w:t xml:space="preserve"> </w:t>
             </w:r>
             <w:r>
               <w:rPr>
@@ -2827,7 +2856,27 @@
                 <w:sz w:val="20"/>
                 <w:szCs w:val="20"/>
               </w:rPr>
-              <w:t>will be increased by a certain amount of minutes</w:t>
+              <w:t xml:space="preserve">will be increased by a certain </w:t>
+            </w:r>
+            <w:proofErr w:type="gramStart"/>
+            <w:r>
+              <w:rPr>
+                <w:rFonts w:ascii="FiraSans-Light" w:eastAsia="FiraSans-Light" w:cs="FiraSans-Light"/>
+                <w:color w:val="0070C0"/>
+                <w:sz w:val="20"/>
+                <w:szCs w:val="20"/>
+              </w:rPr>
+              <w:t>amount</w:t>
+            </w:r>
+            <w:proofErr w:type="gramEnd"/>
+            <w:r>
+              <w:rPr>
+                <w:rFonts w:ascii="FiraSans-Light" w:eastAsia="FiraSans-Light" w:cs="FiraSans-Light"/>
+                <w:color w:val="0070C0"/>
+                <w:sz w:val="20"/>
+                <w:szCs w:val="20"/>
+              </w:rPr>
+              <w:t xml:space="preserve"> of minutes</w:t>
             </w:r>
             <w:r>
               <w:rPr>
@@ -2958,6 +3007,7 @@
               </w:rPr>
               <w:t xml:space="preserve">Let </w:t>
             </w:r>
+            <w:proofErr w:type="gramStart"/>
             <w:r>
               <w:rPr>
                 <w:rFonts w:ascii="CMSY10" w:eastAsia="CMSY10" w:cs="CMSY10"/>
@@ -2974,7 +3024,17 @@
                 <w:sz w:val="20"/>
                 <w:szCs w:val="20"/>
               </w:rPr>
-              <w:t xml:space="preserve">:= </w:t>
+              <w:t>:</w:t>
+            </w:r>
+            <w:proofErr w:type="gramEnd"/>
+            <w:r>
+              <w:rPr>
+                <w:rFonts w:ascii="CMSS10" w:eastAsia="CMSS10" w:cs="CMSS10"/>
+                <w:color w:val="002060"/>
+                <w:sz w:val="20"/>
+                <w:szCs w:val="20"/>
+              </w:rPr>
+              <w:t xml:space="preserve">= </w:t>
             </w:r>
             <w:r>
               <w:rPr>
@@ -3103,7 +3163,6 @@
               </w:rPr>
               <w:t xml:space="preserve">is described by a latitude value </w:t>
             </w:r>
-            <w:proofErr w:type="spellStart"/>
             <w:r>
               <w:rPr>
                 <w:rFonts w:ascii="CMSSI10" w:eastAsia="CMSSI10" w:cs="CMSSI10"/>
@@ -3120,9 +3179,26 @@
                 <w:sz w:val="14"/>
                 <w:szCs w:val="14"/>
               </w:rPr>
-              <w:t>p</w:t>
-            </w:r>
-            <w:proofErr w:type="spellEnd"/>
+              <w:t xml:space="preserve">p </w:t>
+            </w:r>
+            <w:r>
+              <w:rPr>
+                <w:rFonts w:ascii="FiraSans-Light" w:eastAsia="FiraSans-Light" w:cs="FiraSans-Light"/>
+                <w:color w:val="002060"/>
+                <w:sz w:val="20"/>
+                <w:szCs w:val="20"/>
+              </w:rPr>
+              <w:t xml:space="preserve">and a longitude value </w:t>
+            </w:r>
+            <w:r>
+              <w:rPr>
+                <w:rFonts w:ascii="CMSSI10" w:eastAsia="CMSSI10" w:cs="CMSSI10"/>
+                <w:color w:val="002060"/>
+                <w:sz w:val="20"/>
+                <w:szCs w:val="20"/>
+              </w:rPr>
+              <w:t>lon</w:t>
+            </w:r>
             <w:r>
               <w:rPr>
                 <w:rFonts w:ascii="CMSSI8" w:eastAsia="CMSSI8" w:cs="CMSSI8"/>
@@ -3130,37 +3206,8 @@
                 <w:sz w:val="14"/>
                 <w:szCs w:val="14"/>
               </w:rPr>
-              <w:t xml:space="preserve"> </w:t>
-            </w:r>
-            <w:r>
-              <w:rPr>
-                <w:rFonts w:ascii="FiraSans-Light" w:eastAsia="FiraSans-Light" w:cs="FiraSans-Light"/>
-                <w:color w:val="002060"/>
-                <w:sz w:val="20"/>
-                <w:szCs w:val="20"/>
-              </w:rPr>
-              <w:t xml:space="preserve">and a longitude value </w:t>
-            </w:r>
-            <w:proofErr w:type="spellStart"/>
-            <w:r>
-              <w:rPr>
-                <w:rFonts w:ascii="CMSSI10" w:eastAsia="CMSSI10" w:cs="CMSSI10"/>
-                <w:color w:val="002060"/>
-                <w:sz w:val="20"/>
-                <w:szCs w:val="20"/>
-              </w:rPr>
-              <w:t>lon</w:t>
-            </w:r>
-            <w:r>
-              <w:rPr>
-                <w:rFonts w:ascii="CMSSI8" w:eastAsia="CMSSI8" w:cs="CMSSI8"/>
-                <w:color w:val="002060"/>
-                <w:sz w:val="14"/>
-                <w:szCs w:val="14"/>
-              </w:rPr>
               <w:t>p</w:t>
             </w:r>
-            <w:proofErr w:type="spellEnd"/>
             <w:r>
               <w:rPr>
                 <w:rFonts w:ascii="FiraSans-Light" w:eastAsia="FiraSans-Light" w:cs="FiraSans-Light"/>
@@ -3488,7 +3535,7 @@
               </w:rPr>
               <w:t xml:space="preserve">Let </w:t>
             </w:r>
-            <w:proofErr w:type="spellStart"/>
+            <w:proofErr w:type="gramStart"/>
             <w:r>
               <w:rPr>
                 <w:rFonts w:ascii="CMSY10" w:eastAsia="CMSY10" w:cs="CMSY10"/>
@@ -3498,7 +3545,6 @@
               </w:rPr>
               <w:t>M</w:t>
             </w:r>
-            <w:proofErr w:type="spellEnd"/>
             <w:r>
               <w:rPr>
                 <w:rFonts w:ascii="CMSS10" w:eastAsia="CMSS10" w:cs="CMSS10"/>
@@ -3506,7 +3552,17 @@
                 <w:sz w:val="20"/>
                 <w:szCs w:val="20"/>
               </w:rPr>
-              <w:t xml:space="preserve">:= </w:t>
+              <w:t>:=</w:t>
+            </w:r>
+            <w:proofErr w:type="gramEnd"/>
+            <w:r>
+              <w:rPr>
+                <w:rFonts w:ascii="CMSS10" w:eastAsia="CMSS10" w:cs="CMSS10"/>
+                <w:color w:val="002060"/>
+                <w:sz w:val="20"/>
+                <w:szCs w:val="20"/>
+              </w:rPr>
+              <w:t xml:space="preserve"> </w:t>
             </w:r>
             <w:r>
               <w:rPr>
@@ -3644,7 +3700,6 @@
               </w:rPr>
               <w:t xml:space="preserve">change their mode of transportation at most </w:t>
             </w:r>
-            <w:proofErr w:type="spellStart"/>
             <w:r>
               <w:rPr>
                 <w:rFonts w:ascii="CMSSI10" w:eastAsia="CMSSI10" w:cs="CMSSI10"/>
@@ -3661,17 +3716,7 @@
                 <w:sz w:val="14"/>
                 <w:szCs w:val="14"/>
               </w:rPr>
-              <w:t>n</w:t>
-            </w:r>
-            <w:proofErr w:type="spellEnd"/>
-            <w:r>
-              <w:rPr>
-                <w:rFonts w:ascii="CMSSI8" w:eastAsia="CMSSI8" w:cs="CMSSI8"/>
-                <w:color w:val="0070C0"/>
-                <w:sz w:val="14"/>
-                <w:szCs w:val="14"/>
-              </w:rPr>
-              <w:t xml:space="preserve"> </w:t>
+              <w:t xml:space="preserve">n </w:t>
             </w:r>
             <w:r>
               <w:rPr>
@@ -3950,6 +3995,7 @@
               </w:rPr>
               <w:t xml:space="preserve">Let </w:t>
             </w:r>
+            <w:proofErr w:type="gramStart"/>
             <w:r>
               <w:rPr>
                 <w:rFonts w:ascii="CMSY10" w:eastAsia="CMSY10" w:cs="CMSY10"/>
@@ -3966,7 +4012,17 @@
                 <w:sz w:val="20"/>
                 <w:szCs w:val="20"/>
               </w:rPr>
-              <w:t xml:space="preserve">:= </w:t>
+              <w:t>:</w:t>
+            </w:r>
+            <w:proofErr w:type="gramEnd"/>
+            <w:r>
+              <w:rPr>
+                <w:rFonts w:ascii="CMSS10" w:eastAsia="CMSS10" w:cs="CMSS10"/>
+                <w:color w:val="002060"/>
+                <w:sz w:val="20"/>
+                <w:szCs w:val="20"/>
+              </w:rPr>
+              <w:t xml:space="preserve">= </w:t>
             </w:r>
             <w:r>
               <w:rPr>
@@ -4197,6 +4253,7 @@
               </w:rPr>
               <w:t xml:space="preserve">is </w:t>
             </w:r>
+            <w:proofErr w:type="gramStart"/>
             <w:r>
               <w:rPr>
                 <w:rFonts w:ascii="CMSSI10" w:eastAsia="CMSSI10" w:cs="CMSSI10"/>
@@ -4222,7 +4279,17 @@
                 <w:sz w:val="20"/>
                 <w:szCs w:val="20"/>
               </w:rPr>
-              <w:t xml:space="preserve">:= </w:t>
+              <w:t>:</w:t>
+            </w:r>
+            <w:proofErr w:type="gramEnd"/>
+            <w:r>
+              <w:rPr>
+                <w:rFonts w:ascii="CMSS10" w:eastAsia="CMSS10" w:cs="CMSS10"/>
+                <w:color w:val="002060"/>
+                <w:sz w:val="20"/>
+                <w:szCs w:val="20"/>
+              </w:rPr>
+              <w:t xml:space="preserve">= </w:t>
             </w:r>
             <w:r>
               <w:rPr>
@@ -4315,7 +4382,6 @@
               </w:rPr>
               <w:t xml:space="preserve">is associated with a latitude value </w:t>
             </w:r>
-            <w:proofErr w:type="spellStart"/>
             <w:r>
               <w:rPr>
                 <w:rFonts w:ascii="CMSSI10" w:eastAsia="CMSSI10" w:cs="CMSSI10"/>
@@ -4332,9 +4398,26 @@
                 <w:sz w:val="14"/>
                 <w:szCs w:val="14"/>
               </w:rPr>
-              <w:t>b</w:t>
-            </w:r>
-            <w:proofErr w:type="spellEnd"/>
+              <w:t xml:space="preserve">b </w:t>
+            </w:r>
+            <w:r>
+              <w:rPr>
+                <w:rFonts w:ascii="FiraSans-Light" w:eastAsia="FiraSans-Light" w:cs="FiraSans-Light"/>
+                <w:color w:val="002060"/>
+                <w:sz w:val="20"/>
+                <w:szCs w:val="20"/>
+              </w:rPr>
+              <w:t xml:space="preserve">and a longitude value </w:t>
+            </w:r>
+            <w:r>
+              <w:rPr>
+                <w:rFonts w:ascii="CMSSI10" w:eastAsia="CMSSI10" w:cs="CMSSI10"/>
+                <w:color w:val="002060"/>
+                <w:sz w:val="20"/>
+                <w:szCs w:val="20"/>
+              </w:rPr>
+              <w:t>lon</w:t>
+            </w:r>
             <w:r>
               <w:rPr>
                 <w:rFonts w:ascii="CMSSI8" w:eastAsia="CMSSI8" w:cs="CMSSI8"/>
@@ -4342,37 +4425,8 @@
                 <w:sz w:val="14"/>
                 <w:szCs w:val="14"/>
               </w:rPr>
-              <w:t xml:space="preserve"> </w:t>
-            </w:r>
-            <w:r>
-              <w:rPr>
-                <w:rFonts w:ascii="FiraSans-Light" w:eastAsia="FiraSans-Light" w:cs="FiraSans-Light"/>
-                <w:color w:val="002060"/>
-                <w:sz w:val="20"/>
-                <w:szCs w:val="20"/>
-              </w:rPr>
-              <w:t xml:space="preserve">and a longitude value </w:t>
-            </w:r>
-            <w:proofErr w:type="spellStart"/>
-            <w:r>
-              <w:rPr>
-                <w:rFonts w:ascii="CMSSI10" w:eastAsia="CMSSI10" w:cs="CMSSI10"/>
-                <w:color w:val="002060"/>
-                <w:sz w:val="20"/>
-                <w:szCs w:val="20"/>
-              </w:rPr>
-              <w:t>lon</w:t>
-            </w:r>
-            <w:r>
-              <w:rPr>
-                <w:rFonts w:ascii="CMSSI8" w:eastAsia="CMSSI8" w:cs="CMSSI8"/>
-                <w:color w:val="002060"/>
-                <w:sz w:val="14"/>
-                <w:szCs w:val="14"/>
-              </w:rPr>
               <w:t>b</w:t>
             </w:r>
-            <w:proofErr w:type="spellEnd"/>
             <w:r>
               <w:rPr>
                 <w:rFonts w:ascii="FiraSans-Light" w:eastAsia="FiraSans-Light" w:cs="FiraSans-Light"/>
@@ -4444,7 +4498,6 @@
               </w:rPr>
               <w:t xml:space="preserve">Riding a bike costs </w:t>
             </w:r>
-            <w:proofErr w:type="spellStart"/>
             <w:r>
               <w:rPr>
                 <w:rFonts w:ascii="CMSSI10" w:eastAsia="CMSSI10" w:cs="CMSSI10"/>
@@ -4461,17 +4514,7 @@
                 <w:sz w:val="14"/>
                 <w:szCs w:val="14"/>
               </w:rPr>
-              <w:t>bike</w:t>
-            </w:r>
-            <w:proofErr w:type="spellEnd"/>
-            <w:r>
-              <w:rPr>
-                <w:rFonts w:ascii="CMSSI8" w:eastAsia="CMSSI8" w:cs="CMSSI8"/>
-                <w:color w:val="0070C0"/>
-                <w:sz w:val="14"/>
-                <w:szCs w:val="14"/>
-              </w:rPr>
-              <w:t xml:space="preserve"> </w:t>
+              <w:t xml:space="preserve">bike </w:t>
             </w:r>
             <w:r>
               <w:rPr>
@@ -4553,6 +4596,7 @@
               </w:rPr>
               <w:t xml:space="preserve">Let </w:t>
             </w:r>
+            <w:proofErr w:type="gramStart"/>
             <w:r>
               <w:rPr>
                 <w:rFonts w:ascii="CMSY10" w:eastAsia="CMSY10" w:cs="CMSY10"/>
@@ -4569,7 +4613,17 @@
                 <w:sz w:val="20"/>
                 <w:szCs w:val="20"/>
               </w:rPr>
-              <w:t xml:space="preserve">:= </w:t>
+              <w:t>:</w:t>
+            </w:r>
+            <w:proofErr w:type="gramEnd"/>
+            <w:r>
+              <w:rPr>
+                <w:rFonts w:ascii="CMSS10" w:eastAsia="CMSS10" w:cs="CMSS10"/>
+                <w:color w:val="002060"/>
+                <w:sz w:val="20"/>
+                <w:szCs w:val="20"/>
+              </w:rPr>
+              <w:t xml:space="preserve">= </w:t>
             </w:r>
             <w:r>
               <w:rPr>
@@ -4680,6 +4734,7 @@
               </w:rPr>
               <w:t>S</w:t>
             </w:r>
+            <w:proofErr w:type="gramStart"/>
             <w:r>
               <w:rPr>
                 <w:rFonts w:ascii="CMMI7" w:eastAsia="CMMI7" w:cs="CMMI7" w:hint="eastAsia"/>
@@ -4705,7 +4760,17 @@
                 <w:sz w:val="20"/>
                 <w:szCs w:val="20"/>
               </w:rPr>
-              <w:t xml:space="preserve">:= </w:t>
+              <w:t>:</w:t>
+            </w:r>
+            <w:proofErr w:type="gramEnd"/>
+            <w:r>
+              <w:rPr>
+                <w:rFonts w:ascii="CMSS10" w:eastAsia="CMSS10" w:cs="CMSS10"/>
+                <w:color w:val="002060"/>
+                <w:sz w:val="20"/>
+                <w:szCs w:val="20"/>
+              </w:rPr>
+              <w:t xml:space="preserve">= </w:t>
             </w:r>
             <w:r>
               <w:rPr>
@@ -5168,7 +5233,7 @@
               </w:rPr>
               <w:t xml:space="preserve">and a longitude value </w:t>
             </w:r>
-            <w:proofErr w:type="spellStart"/>
+            <w:proofErr w:type="gramStart"/>
             <w:r>
               <w:rPr>
                 <w:rFonts w:ascii="CMSSI10" w:eastAsia="CMSSI10" w:cs="CMSSI10"/>
@@ -5185,26 +5250,26 @@
                 <w:sz w:val="14"/>
                 <w:szCs w:val="14"/>
               </w:rPr>
-              <w:t>s</w:t>
-            </w:r>
-            <w:proofErr w:type="spellEnd"/>
-            <w:r>
-              <w:rPr>
-                <w:rFonts w:ascii="CMSSI8" w:eastAsia="CMSSI8" w:cs="CMSSI8"/>
-                <w:color w:val="002060"/>
-                <w:sz w:val="14"/>
-                <w:szCs w:val="14"/>
+              <w:t xml:space="preserve">s </w:t>
+            </w:r>
+            <w:r>
+              <w:rPr>
+                <w:rFonts w:ascii="FiraSans-Light" w:eastAsia="FiraSans-Light" w:cs="FiraSans-Light"/>
+                <w:color w:val="002060"/>
+                <w:sz w:val="20"/>
+                <w:szCs w:val="20"/>
+              </w:rPr>
+              <w:t>.</w:t>
+            </w:r>
+            <w:proofErr w:type="gramEnd"/>
+            <w:r>
+              <w:rPr>
+                <w:rFonts w:ascii="FiraSans-Light" w:eastAsia="FiraSans-Light" w:cs="FiraSans-Light"/>
+                <w:color w:val="002060"/>
+                <w:sz w:val="20"/>
+                <w:szCs w:val="20"/>
               </w:rPr>
               <w:t xml:space="preserve"> </w:t>
-            </w:r>
-            <w:r>
-              <w:rPr>
-                <w:rFonts w:ascii="FiraSans-Light" w:eastAsia="FiraSans-Light" w:cs="FiraSans-Light"/>
-                <w:color w:val="002060"/>
-                <w:sz w:val="20"/>
-                <w:szCs w:val="20"/>
-              </w:rPr>
-              <w:t xml:space="preserve">. </w:t>
             </w:r>
           </w:p>
           <w:p>
@@ -5756,7 +5821,6 @@
               </w:rPr>
               <w:t xml:space="preserve">be the set of all starting points </w:t>
             </w:r>
-            <w:proofErr w:type="spellStart"/>
             <w:r>
               <w:rPr>
                 <w:rFonts w:ascii="CMSSI10" w:eastAsia="CMSSI10" w:cs="CMSSI10"/>
@@ -5775,7 +5839,6 @@
               </w:rPr>
               <w:t>n</w:t>
             </w:r>
-            <w:proofErr w:type="spellEnd"/>
             <w:r>
               <w:rPr>
                 <w:rFonts w:ascii="FiraSans-Light" w:eastAsia="FiraSans-Light" w:cs="FiraSans-Light"/>
@@ -5843,7 +5906,6 @@
               </w:rPr>
               <w:t xml:space="preserve">Let </w:t>
             </w:r>
-            <w:proofErr w:type="spellStart"/>
             <w:r>
               <w:rPr>
                 <w:rFonts w:ascii="CMSY10" w:eastAsia="CMSY10" w:cs="CMSY10"/>
@@ -5851,17 +5913,7 @@
                 <w:sz w:val="20"/>
                 <w:szCs w:val="20"/>
               </w:rPr>
-              <w:t>S</w:t>
-            </w:r>
-            <w:proofErr w:type="spellEnd"/>
-            <w:r>
-              <w:rPr>
-                <w:rFonts w:ascii="CMSY10" w:eastAsia="CMSY10" w:cs="CMSY10"/>
-                <w:color w:val="002060"/>
-                <w:sz w:val="20"/>
-                <w:szCs w:val="20"/>
-              </w:rPr>
-              <w:t xml:space="preserve"> </w:t>
+              <w:t xml:space="preserve">S </w:t>
             </w:r>
             <w:r>
               <w:rPr>
@@ -5939,6 +5991,7 @@
               </w:rPr>
               <w:t xml:space="preserve">Let </w:t>
             </w:r>
+            <w:proofErr w:type="gramStart"/>
             <w:r>
               <w:rPr>
                 <w:rFonts w:ascii="CMSY10" w:eastAsia="CMSY10" w:cs="CMSY10"/>
@@ -5955,7 +6008,17 @@
                 <w:sz w:val="20"/>
                 <w:szCs w:val="20"/>
               </w:rPr>
-              <w:t>:= (</w:t>
+              <w:t>:</w:t>
+            </w:r>
+            <w:proofErr w:type="gramEnd"/>
+            <w:r>
+              <w:rPr>
+                <w:rFonts w:ascii="CMSS10" w:eastAsia="CMSS10" w:cs="CMSS10"/>
+                <w:color w:val="002060"/>
+                <w:sz w:val="20"/>
+                <w:szCs w:val="20"/>
+              </w:rPr>
+              <w:t>= (</w:t>
             </w:r>
             <w:r>
               <w:rPr>
@@ -6114,6 +6177,7 @@
               </w:rPr>
               <w:t xml:space="preserve">Let </w:t>
             </w:r>
+            <w:proofErr w:type="gramStart"/>
             <w:r>
               <w:rPr>
                 <w:rFonts w:ascii="CMSY10" w:eastAsia="CMSY10" w:cs="CMSY10"/>
@@ -6130,7 +6194,17 @@
                 <w:sz w:val="20"/>
                 <w:szCs w:val="20"/>
               </w:rPr>
-              <w:t xml:space="preserve">:= </w:t>
+              <w:t>:</w:t>
+            </w:r>
+            <w:proofErr w:type="gramEnd"/>
+            <w:r>
+              <w:rPr>
+                <w:rFonts w:ascii="CMSS10" w:eastAsia="CMSS10" w:cs="CMSS10"/>
+                <w:color w:val="002060"/>
+                <w:sz w:val="20"/>
+                <w:szCs w:val="20"/>
+              </w:rPr>
+              <w:t xml:space="preserve">= </w:t>
             </w:r>
             <w:r>
               <w:rPr>
@@ -6150,7 +6224,6 @@
               </w:rPr>
               <w:t>(</w:t>
             </w:r>
-            <w:proofErr w:type="spellStart"/>
             <w:r>
               <w:rPr>
                 <w:rFonts w:ascii="CMSSI10" w:eastAsia="CMSSI10" w:cs="CMSSI10"/>
@@ -6158,9 +6231,17 @@
                 <w:sz w:val="20"/>
                 <w:szCs w:val="20"/>
               </w:rPr>
-              <w:t>i</w:t>
-            </w:r>
-            <w:proofErr w:type="spellEnd"/>
+              <w:t xml:space="preserve">i </w:t>
+            </w:r>
+            <w:r>
+              <w:rPr>
+                <w:rFonts w:ascii="CMMI10" w:eastAsia="CMMI10" w:cs="CMMI10"/>
+                <w:color w:val="002060"/>
+                <w:sz w:val="20"/>
+                <w:szCs w:val="20"/>
+              </w:rPr>
+              <w:t xml:space="preserve">, </w:t>
+            </w:r>
             <w:r>
               <w:rPr>
                 <w:rFonts w:ascii="CMSSI10" w:eastAsia="CMSSI10" w:cs="CMSSI10"/>
@@ -6168,16 +6249,106 @@
                 <w:sz w:val="20"/>
                 <w:szCs w:val="20"/>
               </w:rPr>
+              <w:t xml:space="preserve">j </w:t>
+            </w:r>
+            <w:r>
+              <w:rPr>
+                <w:rFonts w:ascii="CMMI10" w:eastAsia="CMMI10" w:cs="CMMI10"/>
+                <w:color w:val="002060"/>
+                <w:sz w:val="20"/>
+                <w:szCs w:val="20"/>
+              </w:rPr>
+              <w:t>,</w:t>
+            </w:r>
+            <w:r>
+              <w:rPr>
+                <w:rFonts w:ascii="CMSSI10" w:eastAsia="CMSSI10" w:cs="CMSSI10"/>
+                <w:color w:val="002060"/>
+                <w:sz w:val="20"/>
+                <w:szCs w:val="20"/>
+              </w:rPr>
+              <w:t>m</w:t>
+            </w:r>
+            <w:r>
+              <w:rPr>
+                <w:rFonts w:ascii="CMSS10" w:eastAsia="CMSS10" w:cs="CMSS10"/>
+                <w:color w:val="002060"/>
+                <w:sz w:val="20"/>
+                <w:szCs w:val="20"/>
+              </w:rPr>
+              <w:t xml:space="preserve">) </w:t>
+            </w:r>
+            <w:r>
+              <w:rPr>
+                <w:rFonts w:ascii="CMSY10" w:eastAsia="CMSY10" w:cs="CMSY10"/>
+                <w:color w:val="002060"/>
+                <w:sz w:val="20"/>
+                <w:szCs w:val="20"/>
+              </w:rPr>
+              <w:t xml:space="preserve">| </w:t>
+            </w:r>
+            <w:r>
+              <w:rPr>
+                <w:rFonts w:ascii="CMSSI10" w:eastAsia="CMSSI10" w:cs="CMSSI10"/>
+                <w:color w:val="002060"/>
+                <w:sz w:val="20"/>
+                <w:szCs w:val="20"/>
+              </w:rPr>
+              <w:t xml:space="preserve">i </w:t>
+            </w:r>
+            <w:r>
+              <w:rPr>
+                <w:rFonts w:ascii="CMMI10" w:eastAsia="CMMI10" w:cs="CMMI10"/>
+                <w:color w:val="002060"/>
+                <w:sz w:val="20"/>
+                <w:szCs w:val="20"/>
+              </w:rPr>
+              <w:t xml:space="preserve">, </w:t>
+            </w:r>
+            <w:r>
+              <w:rPr>
+                <w:rFonts w:ascii="CMSSI10" w:eastAsia="CMSSI10" w:cs="CMSSI10"/>
+                <w:color w:val="002060"/>
+                <w:sz w:val="20"/>
+                <w:szCs w:val="20"/>
+              </w:rPr>
+              <w:t xml:space="preserve">j </w:t>
+            </w:r>
+            <w:r>
+              <w:rPr>
+                <w:rFonts w:ascii="CMSY10" w:eastAsia="CMSY10" w:cs="CMSY10" w:hint="eastAsia"/>
+                <w:color w:val="002060"/>
+                <w:sz w:val="20"/>
+                <w:szCs w:val="20"/>
+              </w:rPr>
+              <w:t>∈</w:t>
+            </w:r>
+            <w:r>
+              <w:rPr>
+                <w:rFonts w:ascii="CMSY10" w:eastAsia="CMSY10" w:cs="CMSY10"/>
+                <w:color w:val="002060"/>
+                <w:sz w:val="20"/>
+                <w:szCs w:val="20"/>
+              </w:rPr>
               <w:t xml:space="preserve"> </w:t>
             </w:r>
             <w:r>
               <w:rPr>
+                <w:rFonts w:ascii="CMSSI10" w:eastAsia="CMSSI10" w:cs="CMSSI10"/>
+                <w:color w:val="002060"/>
+                <w:sz w:val="20"/>
+                <w:szCs w:val="20"/>
+              </w:rPr>
+              <w:t>V</w:t>
+            </w:r>
+            <w:r>
+              <w:rPr>
                 <w:rFonts w:ascii="CMMI10" w:eastAsia="CMMI10" w:cs="CMMI10"/>
                 <w:color w:val="002060"/>
                 <w:sz w:val="20"/>
                 <w:szCs w:val="20"/>
               </w:rPr>
-              <w:t xml:space="preserve">, </w:t>
+              <w:t>,</w:t>
             </w:r>
             <w:r>
               <w:rPr>
@@ -6186,16 +6357,52 @@
                 <w:sz w:val="20"/>
                 <w:szCs w:val="20"/>
               </w:rPr>
-              <w:t xml:space="preserve">j </w:t>
-            </w:r>
-            <w:r>
-              <w:rPr>
-                <w:rFonts w:ascii="CMMI10" w:eastAsia="CMMI10" w:cs="CMMI10"/>
-                <w:color w:val="002060"/>
-                <w:sz w:val="20"/>
-                <w:szCs w:val="20"/>
-              </w:rPr>
-              <w:t>,</w:t>
+              <w:t xml:space="preserve">m </w:t>
+            </w:r>
+            <w:r>
+              <w:rPr>
+                <w:rFonts w:ascii="CMSY10" w:eastAsia="CMSY10" w:cs="CMSY10" w:hint="eastAsia"/>
+                <w:color w:val="002060"/>
+                <w:sz w:val="20"/>
+                <w:szCs w:val="20"/>
+              </w:rPr>
+              <w:t>∈</w:t>
+            </w:r>
+            <w:r>
+              <w:rPr>
+                <w:rFonts w:ascii="CMSY10" w:eastAsia="CMSY10" w:cs="CMSY10"/>
+                <w:color w:val="002060"/>
+                <w:sz w:val="20"/>
+                <w:szCs w:val="20"/>
+              </w:rPr>
+              <w:t xml:space="preserve"> M} </w:t>
+            </w:r>
+            <w:r>
+              <w:rPr>
+                <w:rFonts w:ascii="FiraSans-Light" w:eastAsia="FiraSans-Light" w:cs="FiraSans-Light"/>
+                <w:color w:val="002060"/>
+                <w:sz w:val="20"/>
+                <w:szCs w:val="20"/>
+              </w:rPr>
+              <w:t>be the set of all arcs connecting</w:t>
+            </w:r>
+            <w:r>
+              <w:rPr>
+                <w:rFonts w:ascii="FiraSans-Light" w:eastAsia="FiraSans-Light" w:cs="FiraSans-Light"/>
+                <w:color w:val="002060"/>
+                <w:sz w:val="20"/>
+                <w:szCs w:val="20"/>
+              </w:rPr>
+              <w:t xml:space="preserve"> </w:t>
+            </w:r>
+            <w:r>
+              <w:rPr>
+                <w:rFonts w:ascii="FiraSans-Light" w:eastAsia="FiraSans-Light" w:cs="FiraSans-Light"/>
+                <w:color w:val="002060"/>
+                <w:sz w:val="20"/>
+                <w:szCs w:val="20"/>
+              </w:rPr>
+              <w:t xml:space="preserve">point </w:t>
             </w:r>
             <w:r>
               <w:rPr>
@@ -6204,184 +6411,7 @@
                 <w:sz w:val="20"/>
                 <w:szCs w:val="20"/>
               </w:rPr>
-              <w:t>m</w:t>
-            </w:r>
-            <w:r>
-              <w:rPr>
-                <w:rFonts w:ascii="CMSS10" w:eastAsia="CMSS10" w:cs="CMSS10"/>
-                <w:color w:val="002060"/>
-                <w:sz w:val="20"/>
-                <w:szCs w:val="20"/>
-              </w:rPr>
-              <w:t xml:space="preserve">) </w:t>
-            </w:r>
-            <w:r>
-              <w:rPr>
-                <w:rFonts w:ascii="CMSY10" w:eastAsia="CMSY10" w:cs="CMSY10"/>
-                <w:color w:val="002060"/>
-                <w:sz w:val="20"/>
-                <w:szCs w:val="20"/>
-              </w:rPr>
-              <w:t xml:space="preserve">| </w:t>
-            </w:r>
-            <w:proofErr w:type="spellStart"/>
-            <w:r>
-              <w:rPr>
-                <w:rFonts w:ascii="CMSSI10" w:eastAsia="CMSSI10" w:cs="CMSSI10"/>
-                <w:color w:val="002060"/>
-                <w:sz w:val="20"/>
-                <w:szCs w:val="20"/>
-              </w:rPr>
-              <w:t>i</w:t>
-            </w:r>
-            <w:proofErr w:type="spellEnd"/>
-            <w:r>
-              <w:rPr>
-                <w:rFonts w:ascii="CMSSI10" w:eastAsia="CMSSI10" w:cs="CMSSI10"/>
-                <w:color w:val="002060"/>
-                <w:sz w:val="20"/>
-                <w:szCs w:val="20"/>
-              </w:rPr>
-              <w:t xml:space="preserve"> </w:t>
-            </w:r>
-            <w:r>
-              <w:rPr>
-                <w:rFonts w:ascii="CMMI10" w:eastAsia="CMMI10" w:cs="CMMI10"/>
-                <w:color w:val="002060"/>
-                <w:sz w:val="20"/>
-                <w:szCs w:val="20"/>
-              </w:rPr>
-              <w:t xml:space="preserve">, </w:t>
-            </w:r>
-            <w:r>
-              <w:rPr>
-                <w:rFonts w:ascii="CMSSI10" w:eastAsia="CMSSI10" w:cs="CMSSI10"/>
-                <w:color w:val="002060"/>
-                <w:sz w:val="20"/>
-                <w:szCs w:val="20"/>
-              </w:rPr>
-              <w:t xml:space="preserve">j </w:t>
-            </w:r>
-            <w:r>
-              <w:rPr>
-                <w:rFonts w:ascii="CMSY10" w:eastAsia="CMSY10" w:cs="CMSY10" w:hint="eastAsia"/>
-                <w:color w:val="002060"/>
-                <w:sz w:val="20"/>
-                <w:szCs w:val="20"/>
-              </w:rPr>
-              <w:t>∈</w:t>
-            </w:r>
-            <w:r>
-              <w:rPr>
-                <w:rFonts w:ascii="CMSY10" w:eastAsia="CMSY10" w:cs="CMSY10"/>
-                <w:color w:val="002060"/>
-                <w:sz w:val="20"/>
-                <w:szCs w:val="20"/>
-              </w:rPr>
-              <w:t xml:space="preserve"> </w:t>
-            </w:r>
-            <w:proofErr w:type="spellStart"/>
-            <w:r>
-              <w:rPr>
-                <w:rFonts w:ascii="CMSSI10" w:eastAsia="CMSSI10" w:cs="CMSSI10"/>
-                <w:color w:val="002060"/>
-                <w:sz w:val="20"/>
-                <w:szCs w:val="20"/>
-              </w:rPr>
-              <w:t>V</w:t>
-            </w:r>
-            <w:r>
-              <w:rPr>
-                <w:rFonts w:ascii="CMMI10" w:eastAsia="CMMI10" w:cs="CMMI10"/>
-                <w:color w:val="002060"/>
-                <w:sz w:val="20"/>
-                <w:szCs w:val="20"/>
-              </w:rPr>
-              <w:t>,</w:t>
-            </w:r>
-            <w:r>
-              <w:rPr>
-                <w:rFonts w:ascii="CMSSI10" w:eastAsia="CMSSI10" w:cs="CMSSI10"/>
-                <w:color w:val="002060"/>
-                <w:sz w:val="20"/>
-                <w:szCs w:val="20"/>
-              </w:rPr>
-              <w:t>m</w:t>
-            </w:r>
-            <w:proofErr w:type="spellEnd"/>
-            <w:r>
-              <w:rPr>
-                <w:rFonts w:ascii="CMSSI10" w:eastAsia="CMSSI10" w:cs="CMSSI10"/>
-                <w:color w:val="002060"/>
-                <w:sz w:val="20"/>
-                <w:szCs w:val="20"/>
-              </w:rPr>
-              <w:t xml:space="preserve"> </w:t>
-            </w:r>
-            <w:r>
-              <w:rPr>
-                <w:rFonts w:ascii="CMSY10" w:eastAsia="CMSY10" w:cs="CMSY10" w:hint="eastAsia"/>
-                <w:color w:val="002060"/>
-                <w:sz w:val="20"/>
-                <w:szCs w:val="20"/>
-              </w:rPr>
-              <w:t>∈</w:t>
-            </w:r>
-            <w:r>
-              <w:rPr>
-                <w:rFonts w:ascii="CMSY10" w:eastAsia="CMSY10" w:cs="CMSY10"/>
-                <w:color w:val="002060"/>
-                <w:sz w:val="20"/>
-                <w:szCs w:val="20"/>
-              </w:rPr>
-              <w:t xml:space="preserve"> M} </w:t>
-            </w:r>
-            <w:r>
-              <w:rPr>
-                <w:rFonts w:ascii="FiraSans-Light" w:eastAsia="FiraSans-Light" w:cs="FiraSans-Light"/>
-                <w:color w:val="002060"/>
-                <w:sz w:val="20"/>
-                <w:szCs w:val="20"/>
-              </w:rPr>
-              <w:t>be the set of all arcs connecting</w:t>
-            </w:r>
-            <w:r>
-              <w:rPr>
-                <w:rFonts w:ascii="FiraSans-Light" w:eastAsia="FiraSans-Light" w:cs="FiraSans-Light"/>
-                <w:color w:val="002060"/>
-                <w:sz w:val="20"/>
-                <w:szCs w:val="20"/>
-              </w:rPr>
-              <w:t xml:space="preserve"> </w:t>
-            </w:r>
-            <w:r>
-              <w:rPr>
-                <w:rFonts w:ascii="FiraSans-Light" w:eastAsia="FiraSans-Light" w:cs="FiraSans-Light"/>
-                <w:color w:val="002060"/>
-                <w:sz w:val="20"/>
-                <w:szCs w:val="20"/>
-              </w:rPr>
-              <w:t xml:space="preserve">point </w:t>
-            </w:r>
-            <w:proofErr w:type="spellStart"/>
-            <w:r>
-              <w:rPr>
-                <w:rFonts w:ascii="CMSSI10" w:eastAsia="CMSSI10" w:cs="CMSSI10"/>
-                <w:color w:val="002060"/>
-                <w:sz w:val="20"/>
-                <w:szCs w:val="20"/>
-              </w:rPr>
-              <w:t>i</w:t>
-            </w:r>
-            <w:proofErr w:type="spellEnd"/>
-            <w:r>
-              <w:rPr>
-                <w:rFonts w:ascii="CMSSI10" w:eastAsia="CMSSI10" w:cs="CMSSI10"/>
-                <w:color w:val="002060"/>
-                <w:sz w:val="20"/>
-                <w:szCs w:val="20"/>
-              </w:rPr>
-              <w:t xml:space="preserve"> </w:t>
+              <w:t xml:space="preserve">i </w:t>
             </w:r>
             <w:r>
               <w:rPr>
@@ -6499,7 +6529,7 @@
               </w:rPr>
               <w:t xml:space="preserve">travelling time </w:t>
             </w:r>
-            <w:proofErr w:type="spellStart"/>
+            <w:proofErr w:type="gramStart"/>
             <w:r>
               <w:rPr>
                 <w:rFonts w:ascii="CMSSI10" w:eastAsia="CMSSI10" w:cs="CMSSI10"/>
@@ -6518,6 +6548,7 @@
               </w:rPr>
               <w:t>m,i</w:t>
             </w:r>
+            <w:proofErr w:type="gramEnd"/>
             <w:r>
               <w:rPr>
                 <w:rFonts w:ascii="CMMI7" w:eastAsia="CMMI7" w:cs="CMMI7"/>
@@ -6536,7 +6567,6 @@
               </w:rPr>
               <w:t>j</w:t>
             </w:r>
-            <w:proofErr w:type="spellEnd"/>
           </w:p>
         </w:tc>
         <w:tc>
@@ -6599,7 +6629,7 @@
               </w:rPr>
               <w:t xml:space="preserve">Fitness coefficient </w:t>
             </w:r>
-            <w:proofErr w:type="spellStart"/>
+            <w:proofErr w:type="gramStart"/>
             <w:r>
               <w:rPr>
                 <w:rFonts w:ascii="CMSSI10" w:eastAsia="CMSSI10" w:cs="CMSSI10"/>
@@ -6618,6 +6648,7 @@
               </w:rPr>
               <w:t>m,i</w:t>
             </w:r>
+            <w:proofErr w:type="gramEnd"/>
             <w:r>
               <w:rPr>
                 <w:rFonts w:ascii="CMMI7" w:eastAsia="CMMI7" w:cs="CMMI7"/>
@@ -6634,17 +6665,7 @@
                 <w:sz w:val="14"/>
                 <w:szCs w:val="14"/>
               </w:rPr>
-              <w:t>j</w:t>
-            </w:r>
-            <w:proofErr w:type="spellEnd"/>
-            <w:r>
-              <w:rPr>
-                <w:rFonts w:ascii="CMSSI8" w:eastAsia="CMSSI8" w:cs="CMSSI8"/>
-                <w:color w:val="0070C0"/>
-                <w:sz w:val="14"/>
-                <w:szCs w:val="14"/>
-              </w:rPr>
-              <w:t xml:space="preserve"> </w:t>
+              <w:t xml:space="preserve">j </w:t>
             </w:r>
             <w:r>
               <w:rPr>
@@ -6967,7 +6988,15 @@
         <w:t xml:space="preserve"> from commodity flow maybe? I would just like to </w:t>
       </w:r>
       <w:r>
-        <w:t xml:space="preserve">sum out where they go i.e. [sum(places been * cost of places) &lt; total money] but I’m not sure </w:t>
+        <w:t>sum out where they go i.e. [</w:t>
+      </w:r>
+      <w:proofErr w:type="gramStart"/>
+      <w:r>
+        <w:t>sum(</w:t>
+      </w:r>
+      <w:proofErr w:type="gramEnd"/>
+      <w:r>
+        <w:t xml:space="preserve">places been * cost of places) &lt; total money] but I’m not sure </w:t>
       </w:r>
       <w:r>
         <w:t>it’s</w:t>
@@ -7202,7 +7231,15 @@
     </w:p>
     <w:p>
       <w:r>
-        <w:t>Determine the tours that all people have to do in order to perform their tasks, by considering the different modes of transportation available and all the constraints, in order to minimize the total travelled time by also taking into account the overall fitness score.</w:t>
+        <w:t xml:space="preserve">Determine the tours that all people </w:t>
+      </w:r>
+      <w:proofErr w:type="gramStart"/>
+      <w:r>
+        <w:t>have to</w:t>
+      </w:r>
+      <w:proofErr w:type="gramEnd"/>
+      <w:r>
+        <w:t xml:space="preserve"> do in order to perform their tasks, by considering the different modes of transportation available and all the constraints, in order to minimize the total travelled time by also taking into account the overall fitness score.</w:t>
       </w:r>
     </w:p>
     <w:p/>
@@ -7863,6 +7900,13 @@
                 </w:rPr>
                 <m:t>t</m:t>
               </m:r>
+              <m:r>
+                <w:rPr>
+                  <w:rFonts w:ascii="Cambria Math" w:hAnsi="Cambria Math"/>
+                  <w:color w:val="000000" w:themeColor="text1"/>
+                </w:rPr>
+                <m:t>s</m:t>
+              </m:r>
             </m:e>
             <m:sub>
               <m:r>
@@ -7870,7 +7914,7 @@
                   <w:rFonts w:ascii="Cambria Math" w:hAnsi="Cambria Math"/>
                   <w:color w:val="000000" w:themeColor="text1"/>
                 </w:rPr>
-                <m:t>a</m:t>
+                <m:t>i</m:t>
               </m:r>
             </m:sub>
             <m:sup>
@@ -8446,7 +8490,6 @@
           <w:rFonts w:eastAsiaTheme="minorEastAsia"/>
         </w:rPr>
       </w:pPr>
-      <w:proofErr w:type="spellStart"/>
       <m:oMathPara>
         <m:oMath>
           <m:r>
@@ -8458,7 +8501,6 @@
             </w:rPr>
             <m:t>BusRelaxation</m:t>
           </m:r>
-          <w:proofErr w:type="spellEnd"/>
           <m:r>
             <w:rPr>
               <w:rFonts w:ascii="Cambria Math" w:hAnsi="Cambria Math"/>
@@ -9233,7 +9275,7 @@
                   <w:rFonts w:ascii="Cambria Math" w:hAnsi="Cambria Math"/>
                   <w:color w:val="000000" w:themeColor="text1"/>
                 </w:rPr>
-                <m:t>a,t</m:t>
+                <m:t>t</m:t>
               </m:r>
             </m:sub>
             <m:sup>
@@ -9831,14 +9873,7 @@
               <w:rFonts w:ascii="Cambria Math" w:eastAsiaTheme="minorEastAsia" w:hAnsi="Cambria Math"/>
               <w:color w:val="000000" w:themeColor="text1"/>
             </w:rPr>
-            <m:t>∈[-1,1]→</m:t>
-          </m:r>
-          <m:r>
-            <w:rPr>
-              <w:rFonts w:ascii="Cambria Math" w:eastAsiaTheme="minorEastAsia" w:hAnsi="Cambria Math"/>
-              <w:color w:val="000000" w:themeColor="text1"/>
-            </w:rPr>
-            <m:t>healt or loss gain according to transportation mode chosen</m:t>
+            <m:t>∈[-1,1]→healt or loss gain according to transportation mode chosen</m:t>
           </m:r>
         </m:oMath>
       </m:oMathPara>
@@ -11080,7 +11115,7 @@
             <m:sSubSupPr>
               <m:ctrlPr>
                 <w:rPr>
-                  <w:rFonts w:ascii="Cambria Math" w:hAnsi="Cambria Math"/>
+                  <w:rFonts w:ascii="Cambria Math" w:eastAsiaTheme="minorEastAsia" w:hAnsi="Cambria Math"/>
                   <w:i/>
                 </w:rPr>
               </m:ctrlPr>
@@ -11092,29 +11127,81 @@
                 </w:rPr>
                 <m:t>w</m:t>
               </m:r>
+              <m:ctrlPr>
+                <w:rPr>
+                  <w:rFonts w:ascii="Cambria Math" w:hAnsi="Cambria Math"/>
+                  <w:i/>
+                </w:rPr>
+              </m:ctrlPr>
             </m:e>
             <m:sub>
               <m:r>
                 <w:rPr>
                   <w:rFonts w:ascii="Cambria Math" w:hAnsi="Cambria Math"/>
                 </w:rPr>
-                <m:t>i</m:t>
-              </m:r>
+                <m:t>j</m:t>
+              </m:r>
+              <m:ctrlPr>
+                <w:rPr>
+                  <w:rFonts w:ascii="Cambria Math" w:hAnsi="Cambria Math"/>
+                  <w:i/>
+                </w:rPr>
+              </m:ctrlPr>
             </m:sub>
             <m:sup>
               <m:r>
                 <w:rPr>
                   <w:rFonts w:ascii="Cambria Math" w:hAnsi="Cambria Math"/>
                 </w:rPr>
-                <m:t>p</m:t>
+                <m:t>n</m:t>
               </m:r>
             </m:sup>
           </m:sSubSup>
           <m:r>
             <w:rPr>
+              <w:rFonts w:ascii="Cambria Math" w:eastAsiaTheme="minorEastAsia" w:hAnsi="Cambria Math"/>
+            </w:rPr>
+            <m:t>-</m:t>
+          </m:r>
+          <m:sSubSup>
+            <m:sSubSupPr>
+              <m:ctrlPr>
+                <w:rPr>
+                  <w:rFonts w:ascii="Cambria Math" w:hAnsi="Cambria Math"/>
+                  <w:i/>
+                </w:rPr>
+              </m:ctrlPr>
+            </m:sSubSupPr>
+            <m:e>
+              <m:r>
+                <w:rPr>
+                  <w:rFonts w:ascii="Cambria Math" w:hAnsi="Cambria Math"/>
+                </w:rPr>
+                <m:t>w</m:t>
+              </m:r>
+            </m:e>
+            <m:sub>
+              <m:r>
+                <w:rPr>
+                  <w:rFonts w:ascii="Cambria Math" w:hAnsi="Cambria Math"/>
+                </w:rPr>
+                <m:t>i</m:t>
+              </m:r>
+            </m:sub>
+            <m:sup>
+              <m:r>
+                <w:rPr>
+                  <w:rFonts w:ascii="Cambria Math" w:hAnsi="Cambria Math"/>
+                </w:rPr>
+                <m:t>n</m:t>
+              </m:r>
+            </m:sup>
+          </m:sSubSup>
+          <m:r>
+            <w:rPr>
               <w:rFonts w:ascii="Cambria Math" w:hAnsi="Cambria Math"/>
             </w:rPr>
-            <m:t>+</m:t>
+            <m:t>-</m:t>
           </m:r>
           <m:sSub>
             <m:sSubPr>
@@ -11172,13 +11259,25 @@
                 </w:rPr>
                 <m:t>i</m:t>
               </m:r>
+              <m:r>
+                <w:rPr>
+                  <w:rFonts w:ascii="Cambria Math" w:hAnsi="Cambria Math"/>
+                </w:rPr>
+                <m:t>,</m:t>
+              </m:r>
+              <m:r>
+                <w:rPr>
+                  <w:rFonts w:ascii="Cambria Math" w:hAnsi="Cambria Math"/>
+                </w:rPr>
+                <m:t>t</m:t>
+              </m:r>
             </m:sub>
             <m:sup>
               <m:r>
                 <w:rPr>
                   <w:rFonts w:ascii="Cambria Math" w:hAnsi="Cambria Math"/>
                 </w:rPr>
-                <m:t>p</m:t>
+                <m:t>n</m:t>
               </m:r>
             </m:sup>
           </m:sSubSup>
@@ -11186,7 +11285,13 @@
             <w:rPr>
               <w:rFonts w:ascii="Cambria Math" w:hAnsi="Cambria Math"/>
             </w:rPr>
-            <m:t>)+</m:t>
+            <m:t>)</m:t>
+          </m:r>
+          <m:r>
+            <w:rPr>
+              <w:rFonts w:ascii="Cambria Math" w:hAnsi="Cambria Math"/>
+            </w:rPr>
+            <m:t>-</m:t>
           </m:r>
           <m:d>
             <m:dPr>
@@ -11276,120 +11381,6 @@
             <w:rPr>
               <w:rFonts w:ascii="Cambria Math" w:hAnsi="Cambria Math"/>
             </w:rPr>
-            <m:t>+</m:t>
-          </m:r>
-          <m:nary>
-            <m:naryPr>
-              <m:chr m:val="∑"/>
-              <m:limLoc m:val="subSup"/>
-              <m:supHide m:val="1"/>
-              <m:ctrlPr>
-                <w:rPr>
-                  <w:rFonts w:ascii="Cambria Math" w:eastAsiaTheme="minorEastAsia" w:hAnsi="Cambria Math"/>
-                  <w:i/>
-                </w:rPr>
-              </m:ctrlPr>
-            </m:naryPr>
-            <m:sub>
-              <m:r>
-                <w:rPr>
-                  <w:rFonts w:ascii="Cambria Math" w:eastAsiaTheme="minorEastAsia" w:hAnsi="Cambria Math"/>
-                </w:rPr>
-                <m:t>m</m:t>
-              </m:r>
-              <m:r>
-                <w:rPr>
-                  <w:rFonts w:ascii="Cambria Math" w:hAnsi="Cambria Math"/>
-                </w:rPr>
-                <m:t>∈M,j∈A</m:t>
-              </m:r>
-            </m:sub>
-            <m:sup/>
-            <m:e>
-              <m:d>
-                <m:dPr>
-                  <m:ctrlPr>
-                    <w:rPr>
-                      <w:rFonts w:ascii="Cambria Math" w:eastAsiaTheme="minorEastAsia" w:hAnsi="Cambria Math"/>
-                      <w:i/>
-                    </w:rPr>
-                  </m:ctrlPr>
-                </m:dPr>
-                <m:e>
-                  <m:sSubSup>
-                    <m:sSubSupPr>
-                      <m:ctrlPr>
-                        <w:rPr>
-                          <w:rFonts w:ascii="Cambria Math" w:eastAsiaTheme="minorEastAsia" w:hAnsi="Cambria Math"/>
-                          <w:i/>
-                        </w:rPr>
-                      </m:ctrlPr>
-                    </m:sSubSupPr>
-                    <m:e>
-                      <m:r>
-                        <w:rPr>
-                          <w:rFonts w:ascii="Cambria Math" w:eastAsiaTheme="minorEastAsia" w:hAnsi="Cambria Math"/>
-                        </w:rPr>
-                        <m:t>x</m:t>
-                      </m:r>
-                    </m:e>
-                    <m:sub>
-                      <m:r>
-                        <w:rPr>
-                          <w:rFonts w:ascii="Cambria Math" w:eastAsiaTheme="minorEastAsia" w:hAnsi="Cambria Math"/>
-                        </w:rPr>
-                        <m:t>ijm</m:t>
-                      </m:r>
-                    </m:sub>
-                    <m:sup>
-                      <m:r>
-                        <w:rPr>
-                          <w:rFonts w:ascii="Cambria Math" w:eastAsiaTheme="minorEastAsia" w:hAnsi="Cambria Math"/>
-                        </w:rPr>
-                        <m:t>p</m:t>
-                      </m:r>
-                    </m:sup>
-                  </m:sSubSup>
-                  <m:r>
-                    <w:rPr>
-                      <w:rFonts w:ascii="Cambria Math" w:eastAsiaTheme="minorEastAsia" w:hAnsi="Cambria Math"/>
-                    </w:rPr>
-                    <m:t>*</m:t>
-                  </m:r>
-                  <m:sSub>
-                    <m:sSubPr>
-                      <m:ctrlPr>
-                        <w:rPr>
-                          <w:rFonts w:ascii="Cambria Math" w:hAnsi="Cambria Math"/>
-                          <w:i/>
-                        </w:rPr>
-                      </m:ctrlPr>
-                    </m:sSubPr>
-                    <m:e>
-                      <m:r>
-                        <w:rPr>
-                          <w:rFonts w:ascii="Cambria Math" w:hAnsi="Cambria Math"/>
-                        </w:rPr>
-                        <m:t>t</m:t>
-                      </m:r>
-                    </m:e>
-                    <m:sub>
-                      <m:r>
-                        <w:rPr>
-                          <w:rFonts w:ascii="Cambria Math" w:hAnsi="Cambria Math"/>
-                        </w:rPr>
-                        <m:t>ijm</m:t>
-                      </m:r>
-                    </m:sub>
-                  </m:sSub>
-                </m:e>
-              </m:d>
-            </m:e>
-          </m:nary>
-          <m:r>
-            <w:rPr>
-              <w:rFonts w:ascii="Cambria Math" w:hAnsi="Cambria Math"/>
-            </w:rPr>
             <m:t>-</m:t>
           </m:r>
           <m:sSubSup>
@@ -11404,37 +11395,25 @@
             <m:e>
               <m:r>
                 <w:rPr>
-                  <w:rFonts w:ascii="Cambria Math" w:hAnsi="Cambria Math"/>
-                </w:rPr>
-                <m:t>w</m:t>
-              </m:r>
-              <m:ctrlPr>
-                <w:rPr>
-                  <w:rFonts w:ascii="Cambria Math" w:hAnsi="Cambria Math"/>
-                  <w:i/>
-                </w:rPr>
-              </m:ctrlPr>
+                  <w:rFonts w:ascii="Cambria Math" w:eastAsiaTheme="minorEastAsia" w:hAnsi="Cambria Math"/>
+                </w:rPr>
+                <m:t>x</m:t>
+              </m:r>
             </m:e>
             <m:sub>
               <m:r>
                 <w:rPr>
-                  <w:rFonts w:ascii="Cambria Math" w:hAnsi="Cambria Math"/>
-                </w:rPr>
-                <m:t>j</m:t>
-              </m:r>
-              <m:ctrlPr>
-                <w:rPr>
-                  <w:rFonts w:ascii="Cambria Math" w:hAnsi="Cambria Math"/>
-                  <w:i/>
-                </w:rPr>
-              </m:ctrlPr>
+                  <w:rFonts w:ascii="Cambria Math" w:eastAsiaTheme="minorEastAsia" w:hAnsi="Cambria Math"/>
+                </w:rPr>
+                <m:t>ijm</m:t>
+              </m:r>
             </m:sub>
             <m:sup>
               <m:r>
                 <w:rPr>
                   <w:rFonts w:ascii="Cambria Math" w:eastAsiaTheme="minorEastAsia" w:hAnsi="Cambria Math"/>
                 </w:rPr>
-                <m:t>p</m:t>
+                <m:t>n</m:t>
               </m:r>
             </m:sup>
           </m:sSubSup>
@@ -11442,13 +11421,13 @@
             <w:rPr>
               <w:rFonts w:ascii="Cambria Math" w:eastAsiaTheme="minorEastAsia" w:hAnsi="Cambria Math"/>
             </w:rPr>
-            <m:t>≤</m:t>
+            <m:t>*</m:t>
           </m:r>
           <m:sSub>
             <m:sSubPr>
               <m:ctrlPr>
                 <w:rPr>
-                  <w:rFonts w:ascii="Cambria Math" w:eastAsiaTheme="minorEastAsia" w:hAnsi="Cambria Math"/>
+                  <w:rFonts w:ascii="Cambria Math" w:hAnsi="Cambria Math"/>
                   <w:i/>
                 </w:rPr>
               </m:ctrlPr>
@@ -11456,102 +11435,122 @@
             <m:e>
               <m:r>
                 <w:rPr>
-                  <w:rFonts w:ascii="Cambria Math" w:eastAsiaTheme="minorEastAsia" w:hAnsi="Cambria Math"/>
-                </w:rPr>
-                <m:t>M</m:t>
+                  <w:rFonts w:ascii="Cambria Math" w:hAnsi="Cambria Math"/>
+                </w:rPr>
+                <m:t>t</m:t>
               </m:r>
             </m:e>
             <m:sub>
               <m:r>
                 <w:rPr>
-                  <w:rFonts w:ascii="Cambria Math" w:eastAsiaTheme="minorEastAsia" w:hAnsi="Cambria Math"/>
-                </w:rPr>
-                <m:t>ij</m:t>
+                  <w:rFonts w:ascii="Cambria Math" w:hAnsi="Cambria Math"/>
+                </w:rPr>
+                <m:t>ijm</m:t>
               </m:r>
             </m:sub>
           </m:sSub>
-          <m:d>
-            <m:dPr>
+          <m:r>
+            <w:rPr>
+              <w:rFonts w:ascii="Cambria Math" w:eastAsiaTheme="minorEastAsia" w:hAnsi="Cambria Math"/>
+            </w:rPr>
+            <m:t>≥</m:t>
+          </m:r>
+          <m:r>
+            <w:rPr>
+              <w:rFonts w:ascii="Cambria Math" w:eastAsiaTheme="minorEastAsia" w:hAnsi="Cambria Math"/>
+            </w:rPr>
+            <m:t>-</m:t>
+          </m:r>
+          <m:sSub>
+            <m:sSubPr>
               <m:ctrlPr>
                 <w:rPr>
                   <w:rFonts w:ascii="Cambria Math" w:eastAsiaTheme="minorEastAsia" w:hAnsi="Cambria Math"/>
                   <w:i/>
                 </w:rPr>
               </m:ctrlPr>
-            </m:dPr>
+            </m:sSubPr>
             <m:e>
               <m:r>
                 <w:rPr>
                   <w:rFonts w:ascii="Cambria Math" w:eastAsiaTheme="minorEastAsia" w:hAnsi="Cambria Math"/>
                 </w:rPr>
-                <m:t>1-</m:t>
-              </m:r>
-              <m:nary>
-                <m:naryPr>
-                  <m:chr m:val="∑"/>
-                  <m:limLoc m:val="subSup"/>
-                  <m:supHide m:val="1"/>
-                  <m:ctrlPr>
-                    <w:rPr>
-                      <w:rFonts w:ascii="Cambria Math" w:eastAsiaTheme="minorEastAsia" w:hAnsi="Cambria Math"/>
-                      <w:i/>
-                    </w:rPr>
-                  </m:ctrlPr>
-                </m:naryPr>
-                <m:sub>
-                  <m:r>
-                    <w:rPr>
-                      <w:rFonts w:ascii="Cambria Math" w:eastAsiaTheme="minorEastAsia" w:hAnsi="Cambria Math"/>
-                    </w:rPr>
-                    <m:t>m</m:t>
-                  </m:r>
-                  <m:r>
-                    <w:rPr>
-                      <w:rFonts w:ascii="Cambria Math" w:hAnsi="Cambria Math"/>
-                    </w:rPr>
-                    <m:t>∈M,i∈A</m:t>
-                  </m:r>
-                </m:sub>
-                <m:sup/>
-                <m:e>
-                  <m:sSubSup>
-                    <m:sSubSupPr>
-                      <m:ctrlPr>
-                        <w:rPr>
-                          <w:rFonts w:ascii="Cambria Math" w:eastAsiaTheme="minorEastAsia" w:hAnsi="Cambria Math"/>
-                          <w:i/>
-                        </w:rPr>
-                      </m:ctrlPr>
-                    </m:sSubSupPr>
-                    <m:e>
-                      <m:r>
-                        <w:rPr>
-                          <w:rFonts w:ascii="Cambria Math" w:eastAsiaTheme="minorEastAsia" w:hAnsi="Cambria Math"/>
-                        </w:rPr>
-                        <m:t>x</m:t>
-                      </m:r>
-                    </m:e>
-                    <m:sub>
-                      <m:r>
-                        <w:rPr>
-                          <w:rFonts w:ascii="Cambria Math" w:eastAsiaTheme="minorEastAsia" w:hAnsi="Cambria Math"/>
-                        </w:rPr>
-                        <m:t>ijm</m:t>
-                      </m:r>
-                    </m:sub>
-                    <m:sup>
-                      <m:r>
-                        <w:rPr>
-                          <w:rFonts w:ascii="Cambria Math" w:eastAsiaTheme="minorEastAsia" w:hAnsi="Cambria Math"/>
-                        </w:rPr>
-                        <m:t>p</m:t>
-                      </m:r>
-                    </m:sup>
-                  </m:sSubSup>
-                </m:e>
-              </m:nary>
+                <m:t>M</m:t>
+              </m:r>
             </m:e>
-          </m:d>
+            <m:sub>
+              <m:r>
+                <w:rPr>
+                  <w:rFonts w:ascii="Cambria Math" w:eastAsiaTheme="minorEastAsia" w:hAnsi="Cambria Math"/>
+                </w:rPr>
+                <m:t>ij</m:t>
+              </m:r>
+            </m:sub>
+          </m:sSub>
+          <m:r>
+            <w:rPr>
+              <w:rFonts w:ascii="Cambria Math" w:eastAsiaTheme="minorEastAsia" w:hAnsi="Cambria Math"/>
+            </w:rPr>
+            <m:t>*</m:t>
+          </m:r>
+          <m:r>
+            <w:rPr>
+              <w:rFonts w:ascii="Cambria Math" w:eastAsiaTheme="minorEastAsia" w:hAnsi="Cambria Math"/>
+            </w:rPr>
+            <m:t>(</m:t>
+          </m:r>
+          <m:r>
+            <w:rPr>
+              <w:rFonts w:ascii="Cambria Math" w:eastAsiaTheme="minorEastAsia" w:hAnsi="Cambria Math"/>
+            </w:rPr>
+            <m:t>1-</m:t>
+          </m:r>
+          <m:sSubSup>
+            <m:sSubSupPr>
+              <m:ctrlPr>
+                <w:rPr>
+                  <w:rFonts w:ascii="Cambria Math" w:eastAsiaTheme="minorEastAsia" w:hAnsi="Cambria Math"/>
+                  <w:i/>
+                </w:rPr>
+              </m:ctrlPr>
+            </m:sSubSupPr>
+            <m:e>
+              <m:r>
+                <w:rPr>
+                  <w:rFonts w:ascii="Cambria Math" w:eastAsiaTheme="minorEastAsia" w:hAnsi="Cambria Math"/>
+                </w:rPr>
+                <m:t>x</m:t>
+              </m:r>
+            </m:e>
+            <m:sub>
+              <m:r>
+                <w:rPr>
+                  <w:rFonts w:ascii="Cambria Math" w:eastAsiaTheme="minorEastAsia" w:hAnsi="Cambria Math"/>
+                </w:rPr>
+                <m:t>ijm</m:t>
+              </m:r>
+            </m:sub>
+            <m:sup>
+              <m:r>
+                <w:rPr>
+                  <w:rFonts w:ascii="Cambria Math" w:eastAsiaTheme="minorEastAsia" w:hAnsi="Cambria Math"/>
+                </w:rPr>
+                <m:t>n</m:t>
+              </m:r>
+            </m:sup>
+          </m:sSubSup>
+          <m:r>
+            <w:rPr>
+              <w:rFonts w:ascii="Cambria Math" w:eastAsiaTheme="minorEastAsia" w:hAnsi="Cambria Math"/>
+            </w:rPr>
+            <m:t xml:space="preserve"> </m:t>
+          </m:r>
+          <m:r>
+            <w:rPr>
+              <w:rFonts w:ascii="Cambria Math" w:eastAsiaTheme="minorEastAsia" w:hAnsi="Cambria Math"/>
+            </w:rPr>
+            <m:t>)</m:t>
+          </m:r>
         </m:oMath>
       </m:oMathPara>
     </w:p>
@@ -11563,11 +11562,89 @@
       </w:pPr>
       <m:oMathPara>
         <m:oMath>
+          <m:d>
+            <m:dPr>
+              <m:ctrlPr>
+                <w:rPr>
+                  <w:rFonts w:ascii="Cambria Math" w:hAnsi="Cambria Math"/>
+                  <w:i/>
+                </w:rPr>
+              </m:ctrlPr>
+            </m:dPr>
+            <m:e>
+              <m:r>
+                <w:rPr>
+                  <w:rFonts w:ascii="Cambria Math" w:hAnsi="Cambria Math"/>
+                </w:rPr>
+                <m:t>i,j</m:t>
+              </m:r>
+            </m:e>
+          </m:d>
           <m:r>
             <w:rPr>
               <w:rFonts w:ascii="Cambria Math" w:hAnsi="Cambria Math"/>
             </w:rPr>
-            <m:t>i∈A, p∈P, t∈T</m:t>
+            <m:t>∈A, i</m:t>
+          </m:r>
+          <m:r>
+            <w:rPr>
+              <w:rFonts w:ascii="Cambria Math" w:hAnsi="Cambria Math"/>
+            </w:rPr>
+            <m:t>≠j</m:t>
+          </m:r>
+          <m:r>
+            <w:rPr>
+              <w:rFonts w:ascii="Cambria Math" w:hAnsi="Cambria Math"/>
+            </w:rPr>
+            <m:t xml:space="preserve">, </m:t>
+          </m:r>
+          <m:r>
+            <w:rPr>
+              <w:rFonts w:ascii="Cambria Math" w:hAnsi="Cambria Math"/>
+            </w:rPr>
+            <m:t>n</m:t>
+          </m:r>
+          <m:r>
+            <w:rPr>
+              <w:rFonts w:ascii="Cambria Math" w:hAnsi="Cambria Math"/>
+            </w:rPr>
+            <m:t>∈</m:t>
+          </m:r>
+          <m:r>
+            <w:rPr>
+              <w:rFonts w:ascii="Cambria Math" w:hAnsi="Cambria Math"/>
+            </w:rPr>
+            <m:t>N</m:t>
+          </m:r>
+          <m:r>
+            <w:rPr>
+              <w:rFonts w:ascii="Cambria Math" w:hAnsi="Cambria Math"/>
+            </w:rPr>
+            <m:t>, t∈T</m:t>
+          </m:r>
+          <m:r>
+            <w:rPr>
+              <w:rFonts w:ascii="Cambria Math" w:eastAsiaTheme="minorEastAsia" w:hAnsi="Cambria Math"/>
+            </w:rPr>
+            <m:t xml:space="preserve">, </m:t>
+          </m:r>
+          <m:r>
+            <w:rPr>
+              <w:rFonts w:ascii="Cambria Math" w:hAnsi="Cambria Math"/>
+            </w:rPr>
+            <m:t>m</m:t>
+          </m:r>
+          <m:r>
+            <w:rPr>
+              <w:rFonts w:ascii="Cambria Math" w:hAnsi="Cambria Math"/>
+            </w:rPr>
+            <m:t>∈</m:t>
+          </m:r>
+          <m:r>
+            <w:rPr>
+              <w:rFonts w:ascii="Cambria Math" w:hAnsi="Cambria Math"/>
+            </w:rPr>
+            <m:t>M</m:t>
           </m:r>
         </m:oMath>
       </m:oMathPara>
@@ -11740,7 +11817,7 @@
                 <w:rPr>
                   <w:rFonts w:ascii="Cambria Math" w:hAnsi="Cambria Math"/>
                 </w:rPr>
-                <m:t>p</m:t>
+                <m:t>n</m:t>
               </m:r>
             </m:sup>
           </m:sSubSup>
@@ -11812,7 +11889,7 @@
                 <w:rPr>
                   <w:rFonts w:ascii="Cambria Math" w:hAnsi="Cambria Math"/>
                 </w:rPr>
-                <m:t>p</m:t>
+                <m:t>n</m:t>
               </m:r>
             </m:sup>
           </m:sSubSup>
@@ -11968,7 +12045,7 @@
                 <w:rPr>
                   <w:rFonts w:ascii="Cambria Math" w:hAnsi="Cambria Math"/>
                 </w:rPr>
-                <m:t>p</m:t>
+                <m:t>n</m:t>
               </m:r>
             </m:sup>
           </m:sSubSup>
@@ -12008,7 +12085,31 @@
             <w:rPr>
               <w:rFonts w:ascii="Cambria Math" w:hAnsi="Cambria Math"/>
             </w:rPr>
-            <m:t xml:space="preserve">         i∈A, p∈P, t∈T</m:t>
+            <m:t xml:space="preserve">         i∈A, </m:t>
+          </m:r>
+          <m:r>
+            <w:rPr>
+              <w:rFonts w:ascii="Cambria Math" w:hAnsi="Cambria Math"/>
+            </w:rPr>
+            <m:t>n</m:t>
+          </m:r>
+          <m:r>
+            <w:rPr>
+              <w:rFonts w:ascii="Cambria Math" w:hAnsi="Cambria Math"/>
+            </w:rPr>
+            <m:t>∈</m:t>
+          </m:r>
+          <m:r>
+            <w:rPr>
+              <w:rFonts w:ascii="Cambria Math" w:hAnsi="Cambria Math"/>
+            </w:rPr>
+            <m:t>N</m:t>
+          </m:r>
+          <m:r>
+            <w:rPr>
+              <w:rFonts w:ascii="Cambria Math" w:hAnsi="Cambria Math"/>
+            </w:rPr>
+            <m:t>, t∈T</m:t>
           </m:r>
         </m:oMath>
       </m:oMathPara>
@@ -12112,7 +12213,31 @@
             <w:rPr>
               <w:rFonts w:ascii="Cambria Math" w:hAnsi="Cambria Math"/>
             </w:rPr>
-            <m:t xml:space="preserve">         i∈A, p∈P, t∈T</m:t>
+            <m:t xml:space="preserve">         i∈A, </m:t>
+          </m:r>
+          <m:r>
+            <w:rPr>
+              <w:rFonts w:ascii="Cambria Math" w:hAnsi="Cambria Math"/>
+            </w:rPr>
+            <m:t>n</m:t>
+          </m:r>
+          <m:r>
+            <w:rPr>
+              <w:rFonts w:ascii="Cambria Math" w:hAnsi="Cambria Math"/>
+            </w:rPr>
+            <m:t>∈</m:t>
+          </m:r>
+          <m:r>
+            <w:rPr>
+              <w:rFonts w:ascii="Cambria Math" w:hAnsi="Cambria Math"/>
+            </w:rPr>
+            <m:t>N</m:t>
+          </m:r>
+          <m:r>
+            <w:rPr>
+              <w:rFonts w:ascii="Cambria Math" w:hAnsi="Cambria Math"/>
+            </w:rPr>
+            <m:t>, t∈T</m:t>
           </m:r>
         </m:oMath>
       </m:oMathPara>
@@ -12151,16 +12276,8 @@
         <w:rPr>
           <w:rFonts w:asciiTheme="majorHAnsi" w:eastAsiaTheme="majorEastAsia" w:hAnsiTheme="majorHAnsi" w:cstheme="majorBidi"/>
         </w:rPr>
-        <w:t xml:space="preserve">finish their task and waiting period at node </w:t>
-      </w:r>
-      <w:proofErr w:type="spellStart"/>
-      <w:r>
-        <w:rPr>
-          <w:rFonts w:asciiTheme="majorHAnsi" w:eastAsiaTheme="majorEastAsia" w:hAnsiTheme="majorHAnsi" w:cstheme="majorBidi"/>
-        </w:rPr>
-        <w:t>i</w:t>
-      </w:r>
-      <w:proofErr w:type="spellEnd"/>
+        <w:t>finish their task and waiting period at node i</w:t>
+      </w:r>
       <w:r>
         <w:rPr>
           <w:rFonts w:asciiTheme="majorHAnsi" w:eastAsiaTheme="majorEastAsia" w:hAnsiTheme="majorHAnsi" w:cstheme="majorBidi"/>
@@ -12770,15 +12887,7 @@
     </w:p>
     <w:p>
       <w:r>
-        <w:t>The person can only get bus (</w:t>
-      </w:r>
-      <w:proofErr w:type="spellStart"/>
-      <w:r>
-        <w:t>i</w:t>
-      </w:r>
-      <w:proofErr w:type="spellEnd"/>
-      <w:r>
-        <w:t>, d, r)</w:t>
+        <w:t>The person can only get bus (i, d, r)</w:t>
       </w:r>
       <w:r>
         <w:t xml:space="preserve"> </w:t>
@@ -12789,16 +12898,11 @@
       <w:r>
         <w:t xml:space="preserve"> relevant </w:t>
       </w:r>
-      <w:proofErr w:type="spellStart"/>
       <w:r>
         <w:t>Bus</w:t>
       </w:r>
       <w:r>
-        <w:t>_idr</w:t>
-      </w:r>
-      <w:proofErr w:type="spellEnd"/>
-      <w:r>
-        <w:t xml:space="preserve"> must be positive</w:t>
+        <w:t>_idr must be positive</w:t>
       </w:r>
     </w:p>
     <w:p>
@@ -14188,7 +14292,6 @@
         </w:rPr>
         <w:t xml:space="preserve">A given amount of money </w:t>
       </w:r>
-      <w:proofErr w:type="spellStart"/>
       <w:r>
         <w:rPr>
           <w:rFonts w:eastAsia="CMSSI10" w:cstheme="minorHAnsi"/>
@@ -14203,7 +14306,6 @@
         </w:rPr>
         <w:t>n</w:t>
       </w:r>
-      <w:proofErr w:type="spellEnd"/>
     </w:p>
     <w:p>
       <w:pPr>
@@ -15144,23 +15246,7 @@
           <w:rFonts w:eastAsia="FiraSans-Light" w:cstheme="minorHAnsi"/>
           <w:color w:val="000000" w:themeColor="text1"/>
         </w:rPr>
-        <w:t xml:space="preserve">transportation at most </w:t>
-      </w:r>
-      <w:proofErr w:type="spellStart"/>
-      <w:r>
-        <w:rPr>
-          <w:rFonts w:eastAsia="FiraSans-Light" w:cstheme="minorHAnsi"/>
-          <w:color w:val="000000" w:themeColor="text1"/>
-        </w:rPr>
-        <w:t>Kn</w:t>
-      </w:r>
-      <w:proofErr w:type="spellEnd"/>
-      <w:r>
-        <w:rPr>
-          <w:rFonts w:eastAsia="FiraSans-Light" w:cstheme="minorHAnsi"/>
-          <w:color w:val="000000" w:themeColor="text1"/>
-        </w:rPr>
-        <w:t xml:space="preserve"> times</w:t>
+        <w:t>transportation at most Kn times</w:t>
       </w:r>
     </w:p>
     <w:p>
@@ -15680,7 +15766,7 @@
         </w:rPr>
         <w:t>2 may intersect at some stops (</w:t>
       </w:r>
-      <w:proofErr w:type="spellStart"/>
+      <w:proofErr w:type="gramStart"/>
       <w:r>
         <w:rPr>
           <w:rFonts w:eastAsia="FiraSans-Light" w:cstheme="minorHAnsi"/>
@@ -15688,7 +15774,7 @@
         </w:rPr>
         <w:t>i.e.,S</w:t>
       </w:r>
-      <w:proofErr w:type="spellEnd"/>
+      <w:proofErr w:type="gramEnd"/>
       <w:r>
         <w:rPr>
           <w:rFonts w:eastAsia="FiraSans-Light" w:cstheme="minorHAnsi" w:hint="eastAsia"/>

</xml_diff>

<commit_message>
additional of task timing second equation and corrections to documentation in task timing section
</commit_message>
<xml_diff>
--- a/Discrete Optimisation Project Documentation.docx
+++ b/Discrete Optimisation Project Documentation.docx
@@ -376,7 +376,27 @@
                                         <w:szCs w:val="28"/>
                                         <w:lang w:val="it-IT"/>
                                       </w:rPr>
-                                      <w:t xml:space="preserve">Leonora Frangu, </w:t>
+                                      <w:t xml:space="preserve">Leonora </w:t>
+                                    </w:r>
+                                    <w:proofErr w:type="spellStart"/>
+                                    <w:r>
+                                      <w:rPr>
+                                        <w:color w:val="595959" w:themeColor="text1" w:themeTint="A6"/>
+                                        <w:sz w:val="28"/>
+                                        <w:szCs w:val="28"/>
+                                        <w:lang w:val="it-IT"/>
+                                      </w:rPr>
+                                      <w:t>Frangu</w:t>
+                                    </w:r>
+                                    <w:proofErr w:type="spellEnd"/>
+                                    <w:r>
+                                      <w:rPr>
+                                        <w:color w:val="595959" w:themeColor="text1" w:themeTint="A6"/>
+                                        <w:sz w:val="28"/>
+                                        <w:szCs w:val="28"/>
+                                        <w:lang w:val="it-IT"/>
+                                      </w:rPr>
+                                      <w:t xml:space="preserve">, </w:t>
                                     </w:r>
                                     <w:r>
                                       <w:rPr>
@@ -526,7 +546,27 @@
                                   <w:szCs w:val="28"/>
                                   <w:lang w:val="it-IT"/>
                                 </w:rPr>
-                                <w:t xml:space="preserve">Leonora Frangu, </w:t>
+                                <w:t xml:space="preserve">Leonora </w:t>
+                              </w:r>
+                              <w:proofErr w:type="spellStart"/>
+                              <w:r>
+                                <w:rPr>
+                                  <w:color w:val="595959" w:themeColor="text1" w:themeTint="A6"/>
+                                  <w:sz w:val="28"/>
+                                  <w:szCs w:val="28"/>
+                                  <w:lang w:val="it-IT"/>
+                                </w:rPr>
+                                <w:t>Frangu</w:t>
+                              </w:r>
+                              <w:proofErr w:type="spellEnd"/>
+                              <w:r>
+                                <w:rPr>
+                                  <w:color w:val="595959" w:themeColor="text1" w:themeTint="A6"/>
+                                  <w:sz w:val="28"/>
+                                  <w:szCs w:val="28"/>
+                                  <w:lang w:val="it-IT"/>
+                                </w:rPr>
+                                <w:t xml:space="preserve">, </w:t>
                               </w:r>
                               <w:r>
                                 <w:rPr>
@@ -2259,6 +2299,7 @@
               </w:rPr>
               <w:t xml:space="preserve">, who starts from a known point </w:t>
             </w:r>
+            <w:proofErr w:type="spellStart"/>
             <w:r>
               <w:rPr>
                 <w:rFonts w:ascii="CMSSI10" w:eastAsia="CMSSI10" w:cs="CMSSI10"/>
@@ -2275,7 +2316,17 @@
                 <w:sz w:val="14"/>
                 <w:szCs w:val="14"/>
               </w:rPr>
-              <w:t xml:space="preserve">n </w:t>
+              <w:t>n</w:t>
+            </w:r>
+            <w:proofErr w:type="spellEnd"/>
+            <w:r>
+              <w:rPr>
+                <w:rFonts w:ascii="CMSSI8" w:eastAsia="CMSSI8" w:cs="CMSSI8"/>
+                <w:color w:val="002060"/>
+                <w:sz w:val="14"/>
+                <w:szCs w:val="14"/>
+              </w:rPr>
+              <w:t xml:space="preserve"> </w:t>
             </w:r>
             <w:r>
               <w:rPr>
@@ -2295,6 +2346,7 @@
               </w:rPr>
               <w:t xml:space="preserve">given amount of money </w:t>
             </w:r>
+            <w:proofErr w:type="spellStart"/>
             <w:r>
               <w:rPr>
                 <w:rFonts w:ascii="CMSSI10" w:eastAsia="CMSSI10" w:cs="CMSSI10"/>
@@ -2313,6 +2365,7 @@
               </w:rPr>
               <w:t>n</w:t>
             </w:r>
+            <w:proofErr w:type="spellEnd"/>
             <w:r>
               <w:rPr>
                 <w:rFonts w:ascii="FiraSans-Light" w:eastAsia="FiraSans-Light" w:cs="FiraSans-Light"/>
@@ -2456,6 +2509,7 @@
               </w:rPr>
               <w:t xml:space="preserve">cost </w:t>
             </w:r>
+            <w:proofErr w:type="spellStart"/>
             <w:r>
               <w:rPr>
                 <w:rFonts w:ascii="CMSSI10" w:eastAsia="CMSSI10" w:cs="CMSSI10"/>
@@ -2472,63 +2526,9 @@
                 <w:sz w:val="14"/>
                 <w:szCs w:val="14"/>
               </w:rPr>
-              <w:t xml:space="preserve">t </w:t>
-            </w:r>
-            <w:r>
-              <w:rPr>
-                <w:rFonts w:ascii="FiraSans-Light" w:eastAsia="FiraSans-Light" w:cs="FiraSans-Light" w:hint="eastAsia"/>
-                <w:color w:val="0070C0"/>
-                <w:sz w:val="20"/>
-                <w:szCs w:val="20"/>
-              </w:rPr>
-              <w:t>€</w:t>
-            </w:r>
-            <w:r>
-              <w:rPr>
-                <w:rFonts w:ascii="FiraSans-Light" w:eastAsia="FiraSans-Light" w:cs="FiraSans-Light"/>
-                <w:color w:val="0070C0"/>
-                <w:sz w:val="20"/>
-                <w:szCs w:val="20"/>
-              </w:rPr>
-              <w:t xml:space="preserve">, </w:t>
-            </w:r>
-            <w:r>
-              <w:rPr>
-                <w:rFonts w:ascii="FiraSans-Light" w:eastAsia="FiraSans-Light" w:cs="FiraSans-Light"/>
-                <w:color w:val="002060"/>
-                <w:sz w:val="20"/>
-                <w:szCs w:val="20"/>
-              </w:rPr>
-              <w:t xml:space="preserve">has to </w:t>
-            </w:r>
-            <w:r>
-              <w:rPr>
-                <w:rFonts w:ascii="FiraSans-Light" w:eastAsia="FiraSans-Light" w:cs="FiraSans-Light"/>
-                <w:color w:val="0070C0"/>
-                <w:sz w:val="20"/>
-                <w:szCs w:val="20"/>
-              </w:rPr>
-              <w:t xml:space="preserve">start during the related time window </w:t>
-            </w:r>
-            <w:r>
-              <w:rPr>
-                <w:rFonts w:ascii="CMSS10" w:eastAsia="CMSS10" w:cs="CMSS10"/>
-                <w:color w:val="0070C0"/>
-                <w:sz w:val="20"/>
-                <w:szCs w:val="20"/>
-              </w:rPr>
-              <w:t>[</w:t>
-            </w:r>
-            <w:proofErr w:type="gramStart"/>
-            <w:r>
-              <w:rPr>
-                <w:rFonts w:ascii="CMSSI10" w:eastAsia="CMSSI10" w:cs="CMSSI10"/>
-                <w:color w:val="0070C0"/>
-                <w:sz w:val="20"/>
-                <w:szCs w:val="20"/>
-              </w:rPr>
-              <w:t>a</w:t>
-            </w:r>
+              <w:t>t</w:t>
+            </w:r>
+            <w:proofErr w:type="spellEnd"/>
             <w:r>
               <w:rPr>
                 <w:rFonts w:ascii="CMSSI8" w:eastAsia="CMSSI8" w:cs="CMSSI8"/>
@@ -2536,27 +2536,54 @@
                 <w:sz w:val="14"/>
                 <w:szCs w:val="14"/>
               </w:rPr>
-              <w:t xml:space="preserve">t </w:t>
-            </w:r>
-            <w:r>
-              <w:rPr>
-                <w:rFonts w:ascii="CMMI10" w:eastAsia="CMMI10" w:cs="CMMI10"/>
+              <w:t xml:space="preserve"> </w:t>
+            </w:r>
+            <w:r>
+              <w:rPr>
+                <w:rFonts w:ascii="FiraSans-Light" w:eastAsia="FiraSans-Light" w:cs="FiraSans-Light" w:hint="eastAsia"/>
                 <w:color w:val="0070C0"/>
                 <w:sz w:val="20"/>
                 <w:szCs w:val="20"/>
               </w:rPr>
-              <w:t>,</w:t>
-            </w:r>
-            <w:proofErr w:type="gramEnd"/>
-            <w:r>
-              <w:rPr>
-                <w:rFonts w:ascii="CMMI10" w:eastAsia="CMMI10" w:cs="CMMI10"/>
+              <w:t>€</w:t>
+            </w:r>
+            <w:r>
+              <w:rPr>
+                <w:rFonts w:ascii="FiraSans-Light" w:eastAsia="FiraSans-Light" w:cs="FiraSans-Light"/>
                 <w:color w:val="0070C0"/>
                 <w:sz w:val="20"/>
                 <w:szCs w:val="20"/>
               </w:rPr>
-              <w:t xml:space="preserve"> </w:t>
-            </w:r>
+              <w:t xml:space="preserve">, </w:t>
+            </w:r>
+            <w:r>
+              <w:rPr>
+                <w:rFonts w:ascii="FiraSans-Light" w:eastAsia="FiraSans-Light" w:cs="FiraSans-Light"/>
+                <w:color w:val="002060"/>
+                <w:sz w:val="20"/>
+                <w:szCs w:val="20"/>
+              </w:rPr>
+              <w:t xml:space="preserve">has to </w:t>
+            </w:r>
+            <w:r>
+              <w:rPr>
+                <w:rFonts w:ascii="FiraSans-Light" w:eastAsia="FiraSans-Light" w:cs="FiraSans-Light"/>
+                <w:color w:val="0070C0"/>
+                <w:sz w:val="20"/>
+                <w:szCs w:val="20"/>
+              </w:rPr>
+              <w:t xml:space="preserve">start during the related time window </w:t>
+            </w:r>
+            <w:r>
+              <w:rPr>
+                <w:rFonts w:ascii="CMSS10" w:eastAsia="CMSS10" w:cs="CMSS10"/>
+                <w:color w:val="0070C0"/>
+                <w:sz w:val="20"/>
+                <w:szCs w:val="20"/>
+              </w:rPr>
+              <w:t>[</w:t>
+            </w:r>
+            <w:proofErr w:type="gramStart"/>
             <w:r>
               <w:rPr>
                 <w:rFonts w:ascii="CMSSI10" w:eastAsia="CMSSI10" w:cs="CMSSI10"/>
@@ -2564,7 +2591,7 @@
                 <w:sz w:val="20"/>
                 <w:szCs w:val="20"/>
               </w:rPr>
-              <w:t>b</w:t>
+              <w:t>a</w:t>
             </w:r>
             <w:r>
               <w:rPr>
@@ -2574,6 +2601,54 @@
                 <w:szCs w:val="14"/>
               </w:rPr>
               <w:t xml:space="preserve">t </w:t>
+            </w:r>
+            <w:r>
+              <w:rPr>
+                <w:rFonts w:ascii="CMMI10" w:eastAsia="CMMI10" w:cs="CMMI10"/>
+                <w:color w:val="0070C0"/>
+                <w:sz w:val="20"/>
+                <w:szCs w:val="20"/>
+              </w:rPr>
+              <w:t>,</w:t>
+            </w:r>
+            <w:proofErr w:type="gramEnd"/>
+            <w:r>
+              <w:rPr>
+                <w:rFonts w:ascii="CMMI10" w:eastAsia="CMMI10" w:cs="CMMI10"/>
+                <w:color w:val="0070C0"/>
+                <w:sz w:val="20"/>
+                <w:szCs w:val="20"/>
+              </w:rPr>
+              <w:t xml:space="preserve"> </w:t>
+            </w:r>
+            <w:proofErr w:type="spellStart"/>
+            <w:r>
+              <w:rPr>
+                <w:rFonts w:ascii="CMSSI10" w:eastAsia="CMSSI10" w:cs="CMSSI10"/>
+                <w:color w:val="0070C0"/>
+                <w:sz w:val="20"/>
+                <w:szCs w:val="20"/>
+              </w:rPr>
+              <w:t>b</w:t>
+            </w:r>
+            <w:r>
+              <w:rPr>
+                <w:rFonts w:ascii="CMSSI8" w:eastAsia="CMSSI8" w:cs="CMSSI8"/>
+                <w:color w:val="0070C0"/>
+                <w:sz w:val="14"/>
+                <w:szCs w:val="14"/>
+              </w:rPr>
+              <w:t>t</w:t>
+            </w:r>
+            <w:proofErr w:type="spellEnd"/>
+            <w:r>
+              <w:rPr>
+                <w:rFonts w:ascii="CMSSI8" w:eastAsia="CMSSI8" w:cs="CMSSI8"/>
+                <w:color w:val="0070C0"/>
+                <w:sz w:val="14"/>
+                <w:szCs w:val="14"/>
+              </w:rPr>
+              <w:t xml:space="preserve"> </w:t>
             </w:r>
             <w:r>
               <w:rPr>
@@ -3163,6 +3238,7 @@
               </w:rPr>
               <w:t xml:space="preserve">is described by a latitude value </w:t>
             </w:r>
+            <w:proofErr w:type="spellStart"/>
             <w:r>
               <w:rPr>
                 <w:rFonts w:ascii="CMSSI10" w:eastAsia="CMSSI10" w:cs="CMSSI10"/>
@@ -3179,26 +3255,9 @@
                 <w:sz w:val="14"/>
                 <w:szCs w:val="14"/>
               </w:rPr>
-              <w:t xml:space="preserve">p </w:t>
-            </w:r>
-            <w:r>
-              <w:rPr>
-                <w:rFonts w:ascii="FiraSans-Light" w:eastAsia="FiraSans-Light" w:cs="FiraSans-Light"/>
-                <w:color w:val="002060"/>
-                <w:sz w:val="20"/>
-                <w:szCs w:val="20"/>
-              </w:rPr>
-              <w:t xml:space="preserve">and a longitude value </w:t>
-            </w:r>
-            <w:r>
-              <w:rPr>
-                <w:rFonts w:ascii="CMSSI10" w:eastAsia="CMSSI10" w:cs="CMSSI10"/>
-                <w:color w:val="002060"/>
-                <w:sz w:val="20"/>
-                <w:szCs w:val="20"/>
-              </w:rPr>
-              <w:t>lon</w:t>
-            </w:r>
+              <w:t>p</w:t>
+            </w:r>
+            <w:proofErr w:type="spellEnd"/>
             <w:r>
               <w:rPr>
                 <w:rFonts w:ascii="CMSSI8" w:eastAsia="CMSSI8" w:cs="CMSSI8"/>
@@ -3206,8 +3265,37 @@
                 <w:sz w:val="14"/>
                 <w:szCs w:val="14"/>
               </w:rPr>
+              <w:t xml:space="preserve"> </w:t>
+            </w:r>
+            <w:r>
+              <w:rPr>
+                <w:rFonts w:ascii="FiraSans-Light" w:eastAsia="FiraSans-Light" w:cs="FiraSans-Light"/>
+                <w:color w:val="002060"/>
+                <w:sz w:val="20"/>
+                <w:szCs w:val="20"/>
+              </w:rPr>
+              <w:t xml:space="preserve">and a longitude value </w:t>
+            </w:r>
+            <w:proofErr w:type="spellStart"/>
+            <w:r>
+              <w:rPr>
+                <w:rFonts w:ascii="CMSSI10" w:eastAsia="CMSSI10" w:cs="CMSSI10"/>
+                <w:color w:val="002060"/>
+                <w:sz w:val="20"/>
+                <w:szCs w:val="20"/>
+              </w:rPr>
+              <w:t>lon</w:t>
+            </w:r>
+            <w:r>
+              <w:rPr>
+                <w:rFonts w:ascii="CMSSI8" w:eastAsia="CMSSI8" w:cs="CMSSI8"/>
+                <w:color w:val="002060"/>
+                <w:sz w:val="14"/>
+                <w:szCs w:val="14"/>
+              </w:rPr>
               <w:t>p</w:t>
             </w:r>
+            <w:proofErr w:type="spellEnd"/>
             <w:r>
               <w:rPr>
                 <w:rFonts w:ascii="FiraSans-Light" w:eastAsia="FiraSans-Light" w:cs="FiraSans-Light"/>
@@ -3535,6 +3623,7 @@
               </w:rPr>
               <w:t xml:space="preserve">Let </w:t>
             </w:r>
+            <w:proofErr w:type="spellStart"/>
             <w:proofErr w:type="gramStart"/>
             <w:r>
               <w:rPr>
@@ -3545,6 +3634,7 @@
               </w:rPr>
               <w:t>M</w:t>
             </w:r>
+            <w:proofErr w:type="spellEnd"/>
             <w:r>
               <w:rPr>
                 <w:rFonts w:ascii="CMSS10" w:eastAsia="CMSS10" w:cs="CMSS10"/>
@@ -3700,6 +3790,7 @@
               </w:rPr>
               <w:t xml:space="preserve">change their mode of transportation at most </w:t>
             </w:r>
+            <w:proofErr w:type="spellStart"/>
             <w:r>
               <w:rPr>
                 <w:rFonts w:ascii="CMSSI10" w:eastAsia="CMSSI10" w:cs="CMSSI10"/>
@@ -3716,7 +3807,17 @@
                 <w:sz w:val="14"/>
                 <w:szCs w:val="14"/>
               </w:rPr>
-              <w:t xml:space="preserve">n </w:t>
+              <w:t>n</w:t>
+            </w:r>
+            <w:proofErr w:type="spellEnd"/>
+            <w:r>
+              <w:rPr>
+                <w:rFonts w:ascii="CMSSI8" w:eastAsia="CMSSI8" w:cs="CMSSI8"/>
+                <w:color w:val="0070C0"/>
+                <w:sz w:val="14"/>
+                <w:szCs w:val="14"/>
+              </w:rPr>
+              <w:t xml:space="preserve"> </w:t>
             </w:r>
             <w:r>
               <w:rPr>
@@ -4382,6 +4483,7 @@
               </w:rPr>
               <w:t xml:space="preserve">is associated with a latitude value </w:t>
             </w:r>
+            <w:proofErr w:type="spellStart"/>
             <w:r>
               <w:rPr>
                 <w:rFonts w:ascii="CMSSI10" w:eastAsia="CMSSI10" w:cs="CMSSI10"/>
@@ -4398,26 +4500,9 @@
                 <w:sz w:val="14"/>
                 <w:szCs w:val="14"/>
               </w:rPr>
-              <w:t xml:space="preserve">b </w:t>
-            </w:r>
-            <w:r>
-              <w:rPr>
-                <w:rFonts w:ascii="FiraSans-Light" w:eastAsia="FiraSans-Light" w:cs="FiraSans-Light"/>
-                <w:color w:val="002060"/>
-                <w:sz w:val="20"/>
-                <w:szCs w:val="20"/>
-              </w:rPr>
-              <w:t xml:space="preserve">and a longitude value </w:t>
-            </w:r>
-            <w:r>
-              <w:rPr>
-                <w:rFonts w:ascii="CMSSI10" w:eastAsia="CMSSI10" w:cs="CMSSI10"/>
-                <w:color w:val="002060"/>
-                <w:sz w:val="20"/>
-                <w:szCs w:val="20"/>
-              </w:rPr>
-              <w:t>lon</w:t>
-            </w:r>
+              <w:t>b</w:t>
+            </w:r>
+            <w:proofErr w:type="spellEnd"/>
             <w:r>
               <w:rPr>
                 <w:rFonts w:ascii="CMSSI8" w:eastAsia="CMSSI8" w:cs="CMSSI8"/>
@@ -4425,8 +4510,37 @@
                 <w:sz w:val="14"/>
                 <w:szCs w:val="14"/>
               </w:rPr>
+              <w:t xml:space="preserve"> </w:t>
+            </w:r>
+            <w:r>
+              <w:rPr>
+                <w:rFonts w:ascii="FiraSans-Light" w:eastAsia="FiraSans-Light" w:cs="FiraSans-Light"/>
+                <w:color w:val="002060"/>
+                <w:sz w:val="20"/>
+                <w:szCs w:val="20"/>
+              </w:rPr>
+              <w:t xml:space="preserve">and a longitude value </w:t>
+            </w:r>
+            <w:proofErr w:type="spellStart"/>
+            <w:r>
+              <w:rPr>
+                <w:rFonts w:ascii="CMSSI10" w:eastAsia="CMSSI10" w:cs="CMSSI10"/>
+                <w:color w:val="002060"/>
+                <w:sz w:val="20"/>
+                <w:szCs w:val="20"/>
+              </w:rPr>
+              <w:t>lon</w:t>
+            </w:r>
+            <w:r>
+              <w:rPr>
+                <w:rFonts w:ascii="CMSSI8" w:eastAsia="CMSSI8" w:cs="CMSSI8"/>
+                <w:color w:val="002060"/>
+                <w:sz w:val="14"/>
+                <w:szCs w:val="14"/>
+              </w:rPr>
               <w:t>b</w:t>
             </w:r>
+            <w:proofErr w:type="spellEnd"/>
             <w:r>
               <w:rPr>
                 <w:rFonts w:ascii="FiraSans-Light" w:eastAsia="FiraSans-Light" w:cs="FiraSans-Light"/>
@@ -4498,6 +4612,7 @@
               </w:rPr>
               <w:t xml:space="preserve">Riding a bike costs </w:t>
             </w:r>
+            <w:proofErr w:type="spellStart"/>
             <w:r>
               <w:rPr>
                 <w:rFonts w:ascii="CMSSI10" w:eastAsia="CMSSI10" w:cs="CMSSI10"/>
@@ -4514,7 +4629,17 @@
                 <w:sz w:val="14"/>
                 <w:szCs w:val="14"/>
               </w:rPr>
-              <w:t xml:space="preserve">bike </w:t>
+              <w:t>bike</w:t>
+            </w:r>
+            <w:proofErr w:type="spellEnd"/>
+            <w:r>
+              <w:rPr>
+                <w:rFonts w:ascii="CMSSI8" w:eastAsia="CMSSI8" w:cs="CMSSI8"/>
+                <w:color w:val="0070C0"/>
+                <w:sz w:val="14"/>
+                <w:szCs w:val="14"/>
+              </w:rPr>
+              <w:t xml:space="preserve"> </w:t>
             </w:r>
             <w:r>
               <w:rPr>
@@ -5233,6 +5358,7 @@
               </w:rPr>
               <w:t xml:space="preserve">and a longitude value </w:t>
             </w:r>
+            <w:proofErr w:type="spellStart"/>
             <w:proofErr w:type="gramStart"/>
             <w:r>
               <w:rPr>
@@ -5250,7 +5376,17 @@
                 <w:sz w:val="14"/>
                 <w:szCs w:val="14"/>
               </w:rPr>
-              <w:t xml:space="preserve">s </w:t>
+              <w:t>s</w:t>
+            </w:r>
+            <w:proofErr w:type="spellEnd"/>
+            <w:r>
+              <w:rPr>
+                <w:rFonts w:ascii="CMSSI8" w:eastAsia="CMSSI8" w:cs="CMSSI8"/>
+                <w:color w:val="002060"/>
+                <w:sz w:val="14"/>
+                <w:szCs w:val="14"/>
+              </w:rPr>
+              <w:t xml:space="preserve"> </w:t>
             </w:r>
             <w:r>
               <w:rPr>
@@ -5821,6 +5957,7 @@
               </w:rPr>
               <w:t xml:space="preserve">be the set of all starting points </w:t>
             </w:r>
+            <w:proofErr w:type="spellStart"/>
             <w:r>
               <w:rPr>
                 <w:rFonts w:ascii="CMSSI10" w:eastAsia="CMSSI10" w:cs="CMSSI10"/>
@@ -5839,6 +5976,7 @@
               </w:rPr>
               <w:t>n</w:t>
             </w:r>
+            <w:proofErr w:type="spellEnd"/>
             <w:r>
               <w:rPr>
                 <w:rFonts w:ascii="FiraSans-Light" w:eastAsia="FiraSans-Light" w:cs="FiraSans-Light"/>
@@ -5906,6 +6044,7 @@
               </w:rPr>
               <w:t xml:space="preserve">Let </w:t>
             </w:r>
+            <w:proofErr w:type="spellStart"/>
             <w:r>
               <w:rPr>
                 <w:rFonts w:ascii="CMSY10" w:eastAsia="CMSY10" w:cs="CMSY10"/>
@@ -5913,7 +6052,17 @@
                 <w:sz w:val="20"/>
                 <w:szCs w:val="20"/>
               </w:rPr>
-              <w:t xml:space="preserve">S </w:t>
+              <w:t>S</w:t>
+            </w:r>
+            <w:proofErr w:type="spellEnd"/>
+            <w:r>
+              <w:rPr>
+                <w:rFonts w:ascii="CMSY10" w:eastAsia="CMSY10" w:cs="CMSY10"/>
+                <w:color w:val="002060"/>
+                <w:sz w:val="20"/>
+                <w:szCs w:val="20"/>
+              </w:rPr>
+              <w:t xml:space="preserve"> </w:t>
             </w:r>
             <w:r>
               <w:rPr>
@@ -6224,6 +6373,7 @@
               </w:rPr>
               <w:t>(</w:t>
             </w:r>
+            <w:proofErr w:type="spellStart"/>
             <w:r>
               <w:rPr>
                 <w:rFonts w:ascii="CMSSI10" w:eastAsia="CMSSI10" w:cs="CMSSI10"/>
@@ -6231,7 +6381,17 @@
                 <w:sz w:val="20"/>
                 <w:szCs w:val="20"/>
               </w:rPr>
-              <w:t xml:space="preserve">i </w:t>
+              <w:t>i</w:t>
+            </w:r>
+            <w:proofErr w:type="spellEnd"/>
+            <w:r>
+              <w:rPr>
+                <w:rFonts w:ascii="CMSSI10" w:eastAsia="CMSSI10" w:cs="CMSSI10"/>
+                <w:color w:val="002060"/>
+                <w:sz w:val="20"/>
+                <w:szCs w:val="20"/>
+              </w:rPr>
+              <w:t xml:space="preserve"> </w:t>
             </w:r>
             <w:r>
               <w:rPr>
@@ -6287,6 +6447,7 @@
               </w:rPr>
               <w:t xml:space="preserve">| </w:t>
             </w:r>
+            <w:proofErr w:type="spellStart"/>
             <w:r>
               <w:rPr>
                 <w:rFonts w:ascii="CMSSI10" w:eastAsia="CMSSI10" w:cs="CMSSI10"/>
@@ -6294,7 +6455,17 @@
                 <w:sz w:val="20"/>
                 <w:szCs w:val="20"/>
               </w:rPr>
-              <w:t xml:space="preserve">i </w:t>
+              <w:t>i</w:t>
+            </w:r>
+            <w:proofErr w:type="spellEnd"/>
+            <w:r>
+              <w:rPr>
+                <w:rFonts w:ascii="CMSSI10" w:eastAsia="CMSSI10" w:cs="CMSSI10"/>
+                <w:color w:val="002060"/>
+                <w:sz w:val="20"/>
+                <w:szCs w:val="20"/>
+              </w:rPr>
+              <w:t xml:space="preserve"> </w:t>
             </w:r>
             <w:r>
               <w:rPr>
@@ -6332,6 +6503,7 @@
               </w:rPr>
               <w:t xml:space="preserve"> </w:t>
             </w:r>
+            <w:proofErr w:type="spellStart"/>
             <w:r>
               <w:rPr>
                 <w:rFonts w:ascii="CMSSI10" w:eastAsia="CMSSI10" w:cs="CMSSI10"/>
@@ -6357,7 +6529,17 @@
                 <w:sz w:val="20"/>
                 <w:szCs w:val="20"/>
               </w:rPr>
-              <w:t xml:space="preserve">m </w:t>
+              <w:t>m</w:t>
+            </w:r>
+            <w:proofErr w:type="spellEnd"/>
+            <w:r>
+              <w:rPr>
+                <w:rFonts w:ascii="CMSSI10" w:eastAsia="CMSSI10" w:cs="CMSSI10"/>
+                <w:color w:val="002060"/>
+                <w:sz w:val="20"/>
+                <w:szCs w:val="20"/>
+              </w:rPr>
+              <w:t xml:space="preserve"> </w:t>
             </w:r>
             <w:r>
               <w:rPr>
@@ -6404,6 +6586,7 @@
               </w:rPr>
               <w:t xml:space="preserve">point </w:t>
             </w:r>
+            <w:proofErr w:type="spellStart"/>
             <w:r>
               <w:rPr>
                 <w:rFonts w:ascii="CMSSI10" w:eastAsia="CMSSI10" w:cs="CMSSI10"/>
@@ -6411,7 +6594,17 @@
                 <w:sz w:val="20"/>
                 <w:szCs w:val="20"/>
               </w:rPr>
-              <w:t xml:space="preserve">i </w:t>
+              <w:t>i</w:t>
+            </w:r>
+            <w:proofErr w:type="spellEnd"/>
+            <w:r>
+              <w:rPr>
+                <w:rFonts w:ascii="CMSSI10" w:eastAsia="CMSSI10" w:cs="CMSSI10"/>
+                <w:color w:val="002060"/>
+                <w:sz w:val="20"/>
+                <w:szCs w:val="20"/>
+              </w:rPr>
+              <w:t xml:space="preserve"> </w:t>
             </w:r>
             <w:r>
               <w:rPr>
@@ -6529,6 +6722,7 @@
               </w:rPr>
               <w:t xml:space="preserve">travelling time </w:t>
             </w:r>
+            <w:proofErr w:type="spellStart"/>
             <w:proofErr w:type="gramStart"/>
             <w:r>
               <w:rPr>
@@ -6567,6 +6761,7 @@
               </w:rPr>
               <w:t>j</w:t>
             </w:r>
+            <w:proofErr w:type="spellEnd"/>
           </w:p>
         </w:tc>
         <w:tc>
@@ -6629,6 +6824,7 @@
               </w:rPr>
               <w:t xml:space="preserve">Fitness coefficient </w:t>
             </w:r>
+            <w:proofErr w:type="spellStart"/>
             <w:proofErr w:type="gramStart"/>
             <w:r>
               <w:rPr>
@@ -6665,7 +6861,17 @@
                 <w:sz w:val="14"/>
                 <w:szCs w:val="14"/>
               </w:rPr>
-              <w:t xml:space="preserve">j </w:t>
+              <w:t>j</w:t>
+            </w:r>
+            <w:proofErr w:type="spellEnd"/>
+            <w:r>
+              <w:rPr>
+                <w:rFonts w:ascii="CMSSI8" w:eastAsia="CMSSI8" w:cs="CMSSI8"/>
+                <w:color w:val="0070C0"/>
+                <w:sz w:val="14"/>
+                <w:szCs w:val="14"/>
+              </w:rPr>
+              <w:t xml:space="preserve"> </w:t>
             </w:r>
             <w:r>
               <w:rPr>
@@ -7216,6 +7422,18 @@
         </w:rPr>
         <w:t>The bike station capacity is checked at x min intervals (default 30 mins), there will have to be a consultation about how this linear relaxation could be best handled</w:t>
       </w:r>
+    </w:p>
+    <w:p>
+      <w:pPr>
+        <w:pStyle w:val="ListParagraph"/>
+        <w:numPr>
+          <w:ilvl w:val="0"/>
+          <w:numId w:val="2"/>
+        </w:numPr>
+        <w:rPr>
+          <w:color w:val="000000" w:themeColor="text1"/>
+        </w:rPr>
+      </w:pPr>
       <w:r>
         <w:br w:type="page"/>
       </w:r>
@@ -7850,7 +8068,7 @@
                   <w:rFonts w:ascii="Cambria Math" w:eastAsiaTheme="majorEastAsia" w:hAnsi="Cambria Math" w:cstheme="majorBidi"/>
                   <w:color w:val="000000" w:themeColor="text1"/>
                 </w:rPr>
-                <m:t>τ</m:t>
+                <m:t>s</m:t>
               </m:r>
             </m:e>
             <m:sub>
@@ -7898,14 +8116,7 @@
                   <w:rFonts w:ascii="Cambria Math" w:hAnsi="Cambria Math"/>
                   <w:color w:val="000000" w:themeColor="text1"/>
                 </w:rPr>
-                <m:t>t</m:t>
-              </m:r>
-              <m:r>
-                <w:rPr>
-                  <w:rFonts w:ascii="Cambria Math" w:hAnsi="Cambria Math"/>
-                  <w:color w:val="000000" w:themeColor="text1"/>
-                </w:rPr>
-                <m:t>s</m:t>
+                <m:t>ts</m:t>
               </m:r>
             </m:e>
             <m:sub>
@@ -8490,6 +8701,7 @@
           <w:rFonts w:eastAsiaTheme="minorEastAsia"/>
         </w:rPr>
       </w:pPr>
+      <w:proofErr w:type="spellStart"/>
       <m:oMathPara>
         <m:oMath>
           <m:r>
@@ -8501,6 +8713,7 @@
             </w:rPr>
             <m:t>BusRelaxation</m:t>
           </m:r>
+          <w:proofErr w:type="spellEnd"/>
           <m:r>
             <w:rPr>
               <w:rFonts w:ascii="Cambria Math" w:hAnsi="Cambria Math"/>
@@ -9007,37 +9220,40 @@
     </w:p>
     <w:p>
       <w:pPr>
+        <w:jc w:val="center"/>
         <w:rPr>
           <w:rFonts w:eastAsiaTheme="minorEastAsia"/>
-          <w:color w:val="000000" w:themeColor="text1"/>
         </w:rPr>
       </w:pPr>
       <m:oMathPara>
         <m:oMath>
+          <m:r>
+            <w:rPr>
+              <w:rFonts w:ascii="Cambria Math" w:hAnsi="Cambria Math"/>
+            </w:rPr>
+            <m:t>specia</m:t>
+          </m:r>
           <m:sSub>
             <m:sSubPr>
               <m:ctrlPr>
                 <w:rPr>
-                  <w:rFonts w:ascii="Cambria Math" w:eastAsiaTheme="minorEastAsia" w:hAnsi="Cambria Math"/>
+                  <w:rFonts w:ascii="Cambria Math" w:hAnsi="Cambria Math"/>
                   <w:i/>
-                  <w:color w:val="000000" w:themeColor="text1"/>
                 </w:rPr>
               </m:ctrlPr>
             </m:sSubPr>
             <m:e>
               <m:r>
                 <w:rPr>
-                  <w:rFonts w:ascii="Cambria Math" w:eastAsiaTheme="minorEastAsia" w:hAnsi="Cambria Math"/>
-                  <w:color w:val="000000" w:themeColor="text1"/>
-                </w:rPr>
-                <m:t>s</m:t>
+                  <w:rFonts w:ascii="Cambria Math" w:hAnsi="Cambria Math"/>
+                </w:rPr>
+                <m:t>l</m:t>
               </m:r>
             </m:e>
             <m:sub>
               <m:r>
                 <w:rPr>
-                  <w:rFonts w:ascii="Cambria Math" w:eastAsiaTheme="minorEastAsia" w:hAnsi="Cambria Math"/>
-                  <w:color w:val="000000" w:themeColor="text1"/>
+                  <w:rFonts w:ascii="Cambria Math" w:hAnsi="Cambria Math"/>
                 </w:rPr>
                 <m:t>t</m:t>
               </m:r>
@@ -9045,21 +9261,36 @@
           </m:sSub>
           <m:r>
             <w:rPr>
-              <w:rFonts w:ascii="Cambria Math" w:eastAsiaTheme="minorEastAsia" w:hAnsi="Cambria Math"/>
-              <w:color w:val="000000" w:themeColor="text1"/>
+              <w:rFonts w:ascii="Cambria Math" w:hAnsi="Cambria Math"/>
             </w:rPr>
-            <m:t>→time required to complete task</m:t>
+            <m:t>→</m:t>
+          </m:r>
+          <m:r>
+            <w:rPr>
+              <w:rFonts w:ascii="Cambria Math" w:hAnsi="Cambria Math"/>
+            </w:rPr>
+            <m:t>whether</m:t>
+          </m:r>
+          <m:r>
+            <w:rPr>
+              <w:rFonts w:ascii="Cambria Math" w:hAnsi="Cambria Math"/>
+            </w:rPr>
+            <m:t xml:space="preserve"> </m:t>
+          </m:r>
+          <m:r>
+            <w:rPr>
+              <w:rFonts w:ascii="Cambria Math" w:hAnsi="Cambria Math"/>
+            </w:rPr>
+            <m:t>a task is s</m:t>
+          </m:r>
+          <m:r>
+            <w:rPr>
+              <w:rFonts w:ascii="Cambria Math" w:hAnsi="Cambria Math"/>
+            </w:rPr>
+            <m:t>pecial (can be delayed)</m:t>
           </m:r>
         </m:oMath>
       </m:oMathPara>
-    </w:p>
-    <w:p>
-      <w:pPr>
-        <w:rPr>
-          <w:rFonts w:eastAsiaTheme="minorEastAsia"/>
-          <w:color w:val="000000" w:themeColor="text1"/>
-        </w:rPr>
-      </w:pPr>
     </w:p>
     <w:p>
       <w:pPr>
@@ -9873,7 +10104,28 @@
               <w:rFonts w:ascii="Cambria Math" w:eastAsiaTheme="minorEastAsia" w:hAnsi="Cambria Math"/>
               <w:color w:val="000000" w:themeColor="text1"/>
             </w:rPr>
-            <m:t>∈[-1,1]→healt or loss gain according to transportation mode chosen</m:t>
+            <m:t>∈[-1,1]→</m:t>
+          </m:r>
+          <m:r>
+            <w:rPr>
+              <w:rFonts w:ascii="Cambria Math" w:eastAsiaTheme="minorEastAsia" w:hAnsi="Cambria Math"/>
+              <w:color w:val="000000" w:themeColor="text1"/>
+            </w:rPr>
+            <m:t>healt</m:t>
+          </m:r>
+          <m:r>
+            <w:rPr>
+              <w:rFonts w:ascii="Cambria Math" w:eastAsiaTheme="minorEastAsia" w:hAnsi="Cambria Math"/>
+              <w:color w:val="000000" w:themeColor="text1"/>
+            </w:rPr>
+            <m:t>h</m:t>
+          </m:r>
+          <m:r>
+            <w:rPr>
+              <w:rFonts w:ascii="Cambria Math" w:eastAsiaTheme="minorEastAsia" w:hAnsi="Cambria Math"/>
+              <w:color w:val="000000" w:themeColor="text1"/>
+            </w:rPr>
+            <m:t xml:space="preserve"> or loss gain according to transportation mode chosen</m:t>
           </m:r>
         </m:oMath>
       </m:oMathPara>
@@ -9883,13 +10135,6 @@
         <w:rPr>
           <w:rFonts w:eastAsiaTheme="minorEastAsia"/>
           <w:color w:val="000000" w:themeColor="text1"/>
-        </w:rPr>
-      </w:pPr>
-    </w:p>
-    <w:p>
-      <w:pPr>
-        <w:rPr>
-          <w:rFonts w:eastAsiaTheme="minorEastAsia"/>
         </w:rPr>
       </w:pPr>
     </w:p>
@@ -11257,19 +11502,7 @@
                 <w:rPr>
                   <w:rFonts w:ascii="Cambria Math" w:hAnsi="Cambria Math"/>
                 </w:rPr>
-                <m:t>i</m:t>
-              </m:r>
-              <m:r>
-                <w:rPr>
-                  <w:rFonts w:ascii="Cambria Math" w:hAnsi="Cambria Math"/>
-                </w:rPr>
-                <m:t>,</m:t>
-              </m:r>
-              <m:r>
-                <w:rPr>
-                  <w:rFonts w:ascii="Cambria Math" w:hAnsi="Cambria Math"/>
-                </w:rPr>
-                <m:t>t</m:t>
+                <m:t>i,t</m:t>
               </m:r>
             </m:sub>
             <m:sup>
@@ -11285,13 +11518,7 @@
             <w:rPr>
               <w:rFonts w:ascii="Cambria Math" w:hAnsi="Cambria Math"/>
             </w:rPr>
-            <m:t>)</m:t>
-          </m:r>
-          <m:r>
-            <w:rPr>
-              <w:rFonts w:ascii="Cambria Math" w:hAnsi="Cambria Math"/>
-            </w:rPr>
-            <m:t>-</m:t>
+            <m:t>)-</m:t>
           </m:r>
           <m:d>
             <m:dPr>
@@ -11453,13 +11680,7 @@
             <w:rPr>
               <w:rFonts w:ascii="Cambria Math" w:eastAsiaTheme="minorEastAsia" w:hAnsi="Cambria Math"/>
             </w:rPr>
-            <m:t>≥</m:t>
-          </m:r>
-          <m:r>
-            <w:rPr>
-              <w:rFonts w:ascii="Cambria Math" w:eastAsiaTheme="minorEastAsia" w:hAnsi="Cambria Math"/>
-            </w:rPr>
-            <m:t>-</m:t>
+            <m:t>≥-</m:t>
           </m:r>
           <m:sSub>
             <m:sSubPr>
@@ -11491,19 +11712,7 @@
             <w:rPr>
               <w:rFonts w:ascii="Cambria Math" w:eastAsiaTheme="minorEastAsia" w:hAnsi="Cambria Math"/>
             </w:rPr>
-            <m:t>*</m:t>
-          </m:r>
-          <m:r>
-            <w:rPr>
-              <w:rFonts w:ascii="Cambria Math" w:eastAsiaTheme="minorEastAsia" w:hAnsi="Cambria Math"/>
-            </w:rPr>
-            <m:t>(</m:t>
-          </m:r>
-          <m:r>
-            <w:rPr>
-              <w:rFonts w:ascii="Cambria Math" w:eastAsiaTheme="minorEastAsia" w:hAnsi="Cambria Math"/>
-            </w:rPr>
-            <m:t>1-</m:t>
+            <m:t>*(1-</m:t>
           </m:r>
           <m:sSubSup>
             <m:sSubSupPr>
@@ -11543,13 +11752,7 @@
             <w:rPr>
               <w:rFonts w:ascii="Cambria Math" w:eastAsiaTheme="minorEastAsia" w:hAnsi="Cambria Math"/>
             </w:rPr>
-            <m:t xml:space="preserve"> </m:t>
-          </m:r>
-          <m:r>
-            <w:rPr>
-              <w:rFonts w:ascii="Cambria Math" w:eastAsiaTheme="minorEastAsia" w:hAnsi="Cambria Math"/>
-            </w:rPr>
-            <m:t>)</m:t>
+            <m:t xml:space="preserve"> )</m:t>
           </m:r>
         </m:oMath>
       </m:oMathPara>
@@ -11584,43 +11787,7 @@
             <w:rPr>
               <w:rFonts w:ascii="Cambria Math" w:hAnsi="Cambria Math"/>
             </w:rPr>
-            <m:t>∈A, i</m:t>
-          </m:r>
-          <m:r>
-            <w:rPr>
-              <w:rFonts w:ascii="Cambria Math" w:hAnsi="Cambria Math"/>
-            </w:rPr>
-            <m:t>≠j</m:t>
-          </m:r>
-          <m:r>
-            <w:rPr>
-              <w:rFonts w:ascii="Cambria Math" w:hAnsi="Cambria Math"/>
-            </w:rPr>
-            <m:t xml:space="preserve">, </m:t>
-          </m:r>
-          <m:r>
-            <w:rPr>
-              <w:rFonts w:ascii="Cambria Math" w:hAnsi="Cambria Math"/>
-            </w:rPr>
-            <m:t>n</m:t>
-          </m:r>
-          <m:r>
-            <w:rPr>
-              <w:rFonts w:ascii="Cambria Math" w:hAnsi="Cambria Math"/>
-            </w:rPr>
-            <m:t>∈</m:t>
-          </m:r>
-          <m:r>
-            <w:rPr>
-              <w:rFonts w:ascii="Cambria Math" w:hAnsi="Cambria Math"/>
-            </w:rPr>
-            <m:t>N</m:t>
-          </m:r>
-          <m:r>
-            <w:rPr>
-              <w:rFonts w:ascii="Cambria Math" w:hAnsi="Cambria Math"/>
-            </w:rPr>
-            <m:t>, t∈T</m:t>
+            <m:t>∈A, i≠j, n∈N, t∈T</m:t>
           </m:r>
           <m:r>
             <w:rPr>
@@ -11632,19 +11799,7 @@
             <w:rPr>
               <w:rFonts w:ascii="Cambria Math" w:hAnsi="Cambria Math"/>
             </w:rPr>
-            <m:t>m</m:t>
-          </m:r>
-          <m:r>
-            <w:rPr>
-              <w:rFonts w:ascii="Cambria Math" w:hAnsi="Cambria Math"/>
-            </w:rPr>
-            <m:t>∈</m:t>
-          </m:r>
-          <m:r>
-            <w:rPr>
-              <w:rFonts w:ascii="Cambria Math" w:hAnsi="Cambria Math"/>
-            </w:rPr>
-            <m:t>M</m:t>
+            <m:t>m∈M</m:t>
           </m:r>
         </m:oMath>
       </m:oMathPara>
@@ -11713,6 +11868,38 @@
               </m:ctrlPr>
             </m:dPr>
             <m:e>
+              <m:sSup>
+                <m:sSupPr>
+                  <m:ctrlPr>
+                    <w:rPr>
+                      <w:rFonts w:ascii="Cambria Math" w:hAnsi="Cambria Math"/>
+                      <w:i/>
+                    </w:rPr>
+                  </m:ctrlPr>
+                </m:sSupPr>
+                <m:e>
+                  <m:r>
+                    <w:rPr>
+                      <w:rFonts w:ascii="Cambria Math" w:hAnsi="Cambria Math"/>
+                    </w:rPr>
+                    <m:t>M</m:t>
+                  </m:r>
+                </m:e>
+                <m:sup>
+                  <m:r>
+                    <w:rPr>
+                      <w:rFonts w:ascii="Cambria Math" w:hAnsi="Cambria Math"/>
+                    </w:rPr>
+                    <m:t>*</m:t>
+                  </m:r>
+                </m:sup>
+              </m:sSup>
+              <m:r>
+                <w:rPr>
+                  <w:rFonts w:ascii="Cambria Math" w:hAnsi="Cambria Math"/>
+                </w:rPr>
+                <m:t>*</m:t>
+              </m:r>
               <m:sSubSup>
                 <m:sSubSupPr>
                   <m:ctrlPr>
@@ -11747,12 +11934,24 @@
                   </m:r>
                 </m:sup>
               </m:sSubSup>
-              <m:r>
-                <w:rPr>
-                  <w:rFonts w:ascii="Cambria Math" w:hAnsi="Cambria Math"/>
-                </w:rPr>
-                <m:t>*</m:t>
-              </m:r>
+            </m:e>
+          </m:d>
+          <m:r>
+            <w:rPr>
+              <w:rFonts w:ascii="Cambria Math" w:hAnsi="Cambria Math"/>
+            </w:rPr>
+            <m:t>-</m:t>
+          </m:r>
+          <m:sSubSup>
+            <m:sSubSupPr>
+              <m:ctrlPr>
+                <w:rPr>
+                  <w:rFonts w:ascii="Cambria Math" w:hAnsi="Cambria Math"/>
+                  <w:i/>
+                </w:rPr>
+              </m:ctrlPr>
+            </m:sSubSupPr>
+            <m:e>
               <m:sSup>
                 <m:sSupPr>
                   <m:ctrlPr>
@@ -11779,24 +11978,12 @@
                   </m:r>
                 </m:sup>
               </m:sSup>
-            </m:e>
-          </m:d>
-          <m:r>
-            <w:rPr>
-              <w:rFonts w:ascii="Cambria Math" w:hAnsi="Cambria Math"/>
-            </w:rPr>
-            <m:t>-</m:t>
-          </m:r>
-          <m:sSubSup>
-            <m:sSubSupPr>
-              <m:ctrlPr>
-                <w:rPr>
-                  <w:rFonts w:ascii="Cambria Math" w:hAnsi="Cambria Math"/>
-                  <w:i/>
-                </w:rPr>
-              </m:ctrlPr>
-            </m:sSubSupPr>
-            <m:e>
+              <m:r>
+                <w:rPr>
+                  <w:rFonts w:ascii="Cambria Math" w:hAnsi="Cambria Math"/>
+                </w:rPr>
+                <m:t>*</m:t>
+              </m:r>
               <m:r>
                 <w:rPr>
                   <w:rFonts w:ascii="Cambria Math" w:hAnsi="Cambria Math"/>
@@ -11825,39 +12012,7 @@
             <w:rPr>
               <w:rFonts w:ascii="Cambria Math" w:hAnsi="Cambria Math"/>
             </w:rPr>
-            <m:t>)*</m:t>
-          </m:r>
-          <m:sSup>
-            <m:sSupPr>
-              <m:ctrlPr>
-                <w:rPr>
-                  <w:rFonts w:ascii="Cambria Math" w:hAnsi="Cambria Math"/>
-                  <w:i/>
-                </w:rPr>
-              </m:ctrlPr>
-            </m:sSupPr>
-            <m:e>
-              <m:r>
-                <w:rPr>
-                  <w:rFonts w:ascii="Cambria Math" w:hAnsi="Cambria Math"/>
-                </w:rPr>
-                <m:t>M</m:t>
-              </m:r>
-            </m:e>
-            <m:sup>
-              <m:r>
-                <w:rPr>
-                  <w:rFonts w:ascii="Cambria Math" w:hAnsi="Cambria Math"/>
-                </w:rPr>
-                <m:t>*</m:t>
-              </m:r>
-            </m:sup>
-          </m:sSup>
-          <m:r>
-            <w:rPr>
-              <w:rFonts w:ascii="Cambria Math" w:hAnsi="Cambria Math"/>
-            </w:rPr>
-            <m:t>≤</m:t>
+            <m:t>)≤</m:t>
           </m:r>
           <m:sSubSup>
             <m:sSubSupPr>
@@ -11941,6 +12096,38 @@
               </m:ctrlPr>
             </m:dPr>
             <m:e>
+              <m:sSup>
+                <m:sSupPr>
+                  <m:ctrlPr>
+                    <w:rPr>
+                      <w:rFonts w:ascii="Cambria Math" w:hAnsi="Cambria Math"/>
+                      <w:i/>
+                    </w:rPr>
+                  </m:ctrlPr>
+                </m:sSupPr>
+                <m:e>
+                  <m:r>
+                    <w:rPr>
+                      <w:rFonts w:ascii="Cambria Math" w:hAnsi="Cambria Math"/>
+                    </w:rPr>
+                    <m:t>M</m:t>
+                  </m:r>
+                </m:e>
+                <m:sup>
+                  <m:r>
+                    <w:rPr>
+                      <w:rFonts w:ascii="Cambria Math" w:hAnsi="Cambria Math"/>
+                    </w:rPr>
+                    <m:t>*</m:t>
+                  </m:r>
+                </m:sup>
+              </m:sSup>
+              <m:r>
+                <w:rPr>
+                  <w:rFonts w:ascii="Cambria Math" w:hAnsi="Cambria Math"/>
+                </w:rPr>
+                <m:t>*</m:t>
+              </m:r>
               <m:sSubSup>
                 <m:sSubSupPr>
                   <m:ctrlPr>
@@ -11975,12 +12162,24 @@
                   </m:r>
                 </m:sup>
               </m:sSubSup>
-              <m:r>
-                <w:rPr>
-                  <w:rFonts w:ascii="Cambria Math" w:hAnsi="Cambria Math"/>
-                </w:rPr>
-                <m:t>*</m:t>
-              </m:r>
+            </m:e>
+          </m:d>
+          <m:r>
+            <w:rPr>
+              <w:rFonts w:ascii="Cambria Math" w:hAnsi="Cambria Math"/>
+            </w:rPr>
+            <m:t>+</m:t>
+          </m:r>
+          <m:sSubSup>
+            <m:sSubSupPr>
+              <m:ctrlPr>
+                <w:rPr>
+                  <w:rFonts w:ascii="Cambria Math" w:hAnsi="Cambria Math"/>
+                  <w:i/>
+                </w:rPr>
+              </m:ctrlPr>
+            </m:sSubSupPr>
+            <m:e>
               <m:sSup>
                 <m:sSupPr>
                   <m:ctrlPr>
@@ -12007,24 +12206,12 @@
                   </m:r>
                 </m:sup>
               </m:sSup>
-            </m:e>
-          </m:d>
-          <m:r>
-            <w:rPr>
-              <w:rFonts w:ascii="Cambria Math" w:hAnsi="Cambria Math"/>
-            </w:rPr>
-            <m:t>+</m:t>
-          </m:r>
-          <m:sSubSup>
-            <m:sSubSupPr>
-              <m:ctrlPr>
-                <w:rPr>
-                  <w:rFonts w:ascii="Cambria Math" w:hAnsi="Cambria Math"/>
-                  <w:i/>
-                </w:rPr>
-              </m:ctrlPr>
-            </m:sSubSupPr>
-            <m:e>
+              <m:r>
+                <w:rPr>
+                  <w:rFonts w:ascii="Cambria Math" w:hAnsi="Cambria Math"/>
+                </w:rPr>
+                <m:t>*</m:t>
+              </m:r>
               <m:r>
                 <w:rPr>
                   <w:rFonts w:ascii="Cambria Math" w:hAnsi="Cambria Math"/>
@@ -12053,63 +12240,7 @@
             <w:rPr>
               <w:rFonts w:ascii="Cambria Math" w:hAnsi="Cambria Math"/>
             </w:rPr>
-            <m:t>)*</m:t>
-          </m:r>
-          <m:sSup>
-            <m:sSupPr>
-              <m:ctrlPr>
-                <w:rPr>
-                  <w:rFonts w:ascii="Cambria Math" w:hAnsi="Cambria Math"/>
-                  <w:i/>
-                </w:rPr>
-              </m:ctrlPr>
-            </m:sSupPr>
-            <m:e>
-              <m:r>
-                <w:rPr>
-                  <w:rFonts w:ascii="Cambria Math" w:hAnsi="Cambria Math"/>
-                </w:rPr>
-                <m:t>M</m:t>
-              </m:r>
-            </m:e>
-            <m:sup>
-              <m:r>
-                <w:rPr>
-                  <w:rFonts w:ascii="Cambria Math" w:hAnsi="Cambria Math"/>
-                </w:rPr>
-                <m:t>*</m:t>
-              </m:r>
-            </m:sup>
-          </m:sSup>
-          <m:r>
-            <w:rPr>
-              <w:rFonts w:ascii="Cambria Math" w:hAnsi="Cambria Math"/>
-            </w:rPr>
-            <m:t xml:space="preserve">         i∈A, </m:t>
-          </m:r>
-          <m:r>
-            <w:rPr>
-              <w:rFonts w:ascii="Cambria Math" w:hAnsi="Cambria Math"/>
-            </w:rPr>
-            <m:t>n</m:t>
-          </m:r>
-          <m:r>
-            <w:rPr>
-              <w:rFonts w:ascii="Cambria Math" w:hAnsi="Cambria Math"/>
-            </w:rPr>
-            <m:t>∈</m:t>
-          </m:r>
-          <m:r>
-            <w:rPr>
-              <w:rFonts w:ascii="Cambria Math" w:hAnsi="Cambria Math"/>
-            </w:rPr>
-            <m:t>N</m:t>
-          </m:r>
-          <m:r>
-            <w:rPr>
-              <w:rFonts w:ascii="Cambria Math" w:hAnsi="Cambria Math"/>
-            </w:rPr>
-            <m:t>, t∈T</m:t>
+            <m:t>)         i∈A, n∈N, t∈T</m:t>
           </m:r>
         </m:oMath>
       </m:oMathPara>
@@ -12124,7 +12255,13 @@
         <w:rPr>
           <w:rFonts w:eastAsiaTheme="minorEastAsia"/>
         </w:rPr>
-        <w:t>Task extensions/delays only apply to tasks that happen</w:t>
+        <w:t xml:space="preserve">Task extensions/delays only apply to tasks that </w:t>
+      </w:r>
+      <w:r>
+        <w:rPr>
+          <w:rFonts w:eastAsiaTheme="minorEastAsia"/>
+        </w:rPr>
+        <w:t>are undertaken</w:t>
       </w:r>
     </w:p>
     <w:p>
@@ -12213,34 +12350,138 @@
             <w:rPr>
               <w:rFonts w:ascii="Cambria Math" w:hAnsi="Cambria Math"/>
             </w:rPr>
-            <m:t xml:space="preserve">         i∈A, </m:t>
+            <m:t xml:space="preserve">         i∈A, n∈N, t∈T</m:t>
+          </m:r>
+        </m:oMath>
+      </m:oMathPara>
+    </w:p>
+    <w:p>
+      <w:pPr>
+        <w:rPr>
+          <w:rFonts w:eastAsiaTheme="minorEastAsia"/>
+        </w:rPr>
+      </w:pPr>
+      <w:r>
+        <w:rPr>
+          <w:rFonts w:eastAsiaTheme="minorEastAsia"/>
+        </w:rPr>
+        <w:t xml:space="preserve">Task extensions/delays only apply to tasks that </w:t>
+      </w:r>
+      <w:r>
+        <w:rPr>
+          <w:rFonts w:eastAsiaTheme="minorEastAsia"/>
+        </w:rPr>
+        <w:t>are special</w:t>
+      </w:r>
+    </w:p>
+    <w:p>
+      <w:pPr>
+        <w:rPr>
+          <w:rFonts w:eastAsiaTheme="minorEastAsia"/>
+        </w:rPr>
+      </w:pPr>
+      <m:oMathPara>
+        <m:oMath>
+          <m:sSubSup>
+            <m:sSubSupPr>
+              <m:ctrlPr>
+                <w:rPr>
+                  <w:rFonts w:ascii="Cambria Math" w:hAnsi="Cambria Math"/>
+                  <w:i/>
+                </w:rPr>
+              </m:ctrlPr>
+            </m:sSubSupPr>
+            <m:e>
+              <m:r>
+                <w:rPr>
+                  <w:rFonts w:ascii="Cambria Math" w:hAnsi="Cambria Math"/>
+                </w:rPr>
+                <m:t>t</m:t>
+              </m:r>
+            </m:e>
+            <m:sub>
+              <m:r>
+                <w:rPr>
+                  <w:rFonts w:ascii="Cambria Math" w:hAnsi="Cambria Math"/>
+                </w:rPr>
+                <m:t>i</m:t>
+              </m:r>
+            </m:sub>
+            <m:sup>
+              <m:r>
+                <w:rPr>
+                  <w:rFonts w:ascii="Cambria Math" w:hAnsi="Cambria Math"/>
+                </w:rPr>
+                <m:t>*</m:t>
+              </m:r>
+            </m:sup>
+          </m:sSubSup>
+          <m:r>
+            <w:rPr>
+              <w:rFonts w:ascii="Cambria Math" w:hAnsi="Cambria Math"/>
+            </w:rPr>
+            <m:t>≤</m:t>
           </m:r>
           <m:r>
             <w:rPr>
               <w:rFonts w:ascii="Cambria Math" w:hAnsi="Cambria Math"/>
             </w:rPr>
-            <m:t>n</m:t>
+            <m:t>specia</m:t>
+          </m:r>
+          <m:sSub>
+            <m:sSubPr>
+              <m:ctrlPr>
+                <w:rPr>
+                  <w:rFonts w:ascii="Cambria Math" w:hAnsi="Cambria Math"/>
+                  <w:i/>
+                </w:rPr>
+              </m:ctrlPr>
+            </m:sSubPr>
+            <m:e>
+              <m:r>
+                <w:rPr>
+                  <w:rFonts w:ascii="Cambria Math" w:hAnsi="Cambria Math"/>
+                </w:rPr>
+                <m:t>l</m:t>
+              </m:r>
+            </m:e>
+            <m:sub>
+              <m:r>
+                <w:rPr>
+                  <w:rFonts w:ascii="Cambria Math" w:hAnsi="Cambria Math"/>
+                </w:rPr>
+                <m:t>t</m:t>
+              </m:r>
+            </m:sub>
+          </m:sSub>
+          <m:r>
+            <w:rPr>
+              <w:rFonts w:ascii="Cambria Math" w:hAnsi="Cambria Math"/>
+            </w:rPr>
+            <m:t xml:space="preserve"> </m:t>
           </m:r>
           <m:r>
             <w:rPr>
               <w:rFonts w:ascii="Cambria Math" w:hAnsi="Cambria Math"/>
             </w:rPr>
-            <m:t>∈</m:t>
-          </m:r>
-          <m:r>
-            <w:rPr>
-              <w:rFonts w:ascii="Cambria Math" w:hAnsi="Cambria Math"/>
-            </w:rPr>
-            <m:t>N</m:t>
-          </m:r>
-          <m:r>
-            <w:rPr>
-              <w:rFonts w:ascii="Cambria Math" w:hAnsi="Cambria Math"/>
-            </w:rPr>
-            <m:t>, t∈T</m:t>
+            <m:t xml:space="preserve">         t∈T</m:t>
           </m:r>
         </m:oMath>
       </m:oMathPara>
+    </w:p>
+    <w:p>
+      <w:pPr>
+        <w:rPr>
+          <w:rFonts w:eastAsiaTheme="minorEastAsia"/>
+        </w:rPr>
+      </w:pPr>
+    </w:p>
+    <w:p>
+      <w:pPr>
+        <w:rPr>
+          <w:rFonts w:eastAsiaTheme="minorEastAsia"/>
+        </w:rPr>
+      </w:pPr>
     </w:p>
     <w:p>
       <w:pPr>
@@ -12276,8 +12517,16 @@
         <w:rPr>
           <w:rFonts w:asciiTheme="majorHAnsi" w:eastAsiaTheme="majorEastAsia" w:hAnsiTheme="majorHAnsi" w:cstheme="majorBidi"/>
         </w:rPr>
-        <w:t>finish their task and waiting period at node i</w:t>
-      </w:r>
+        <w:t xml:space="preserve">finish their task and waiting period at node </w:t>
+      </w:r>
+      <w:proofErr w:type="spellStart"/>
+      <w:r>
+        <w:rPr>
+          <w:rFonts w:asciiTheme="majorHAnsi" w:eastAsiaTheme="majorEastAsia" w:hAnsiTheme="majorHAnsi" w:cstheme="majorBidi"/>
+        </w:rPr>
+        <w:t>i</w:t>
+      </w:r>
+      <w:proofErr w:type="spellEnd"/>
       <w:r>
         <w:rPr>
           <w:rFonts w:asciiTheme="majorHAnsi" w:eastAsiaTheme="majorEastAsia" w:hAnsiTheme="majorHAnsi" w:cstheme="majorBidi"/>
@@ -12887,7 +13136,15 @@
     </w:p>
     <w:p>
       <w:r>
-        <w:t>The person can only get bus (i, d, r)</w:t>
+        <w:t>The person can only get bus (</w:t>
+      </w:r>
+      <w:proofErr w:type="spellStart"/>
+      <w:r>
+        <w:t>i</w:t>
+      </w:r>
+      <w:proofErr w:type="spellEnd"/>
+      <w:r>
+        <w:t>, d, r)</w:t>
       </w:r>
       <w:r>
         <w:t xml:space="preserve"> </w:t>
@@ -12898,11 +13155,16 @@
       <w:r>
         <w:t xml:space="preserve"> relevant </w:t>
       </w:r>
+      <w:proofErr w:type="spellStart"/>
       <w:r>
         <w:t>Bus</w:t>
       </w:r>
       <w:r>
-        <w:t>_idr must be positive</w:t>
+        <w:t>_idr</w:t>
+      </w:r>
+      <w:proofErr w:type="spellEnd"/>
+      <w:r>
+        <w:t xml:space="preserve"> must be positive</w:t>
       </w:r>
     </w:p>
     <w:p>
@@ -14292,6 +14554,7 @@
         </w:rPr>
         <w:t xml:space="preserve">A given amount of money </w:t>
       </w:r>
+      <w:proofErr w:type="spellStart"/>
       <w:r>
         <w:rPr>
           <w:rFonts w:eastAsia="CMSSI10" w:cstheme="minorHAnsi"/>
@@ -14306,6 +14569,7 @@
         </w:rPr>
         <w:t>n</w:t>
       </w:r>
+      <w:proofErr w:type="spellEnd"/>
     </w:p>
     <w:p>
       <w:pPr>
@@ -15246,7 +15510,23 @@
           <w:rFonts w:eastAsia="FiraSans-Light" w:cstheme="minorHAnsi"/>
           <w:color w:val="000000" w:themeColor="text1"/>
         </w:rPr>
-        <w:t>transportation at most Kn times</w:t>
+        <w:t xml:space="preserve">transportation at most </w:t>
+      </w:r>
+      <w:proofErr w:type="spellStart"/>
+      <w:r>
+        <w:rPr>
+          <w:rFonts w:eastAsia="FiraSans-Light" w:cstheme="minorHAnsi"/>
+          <w:color w:val="000000" w:themeColor="text1"/>
+        </w:rPr>
+        <w:t>Kn</w:t>
+      </w:r>
+      <w:proofErr w:type="spellEnd"/>
+      <w:r>
+        <w:rPr>
+          <w:rFonts w:eastAsia="FiraSans-Light" w:cstheme="minorHAnsi"/>
+          <w:color w:val="000000" w:themeColor="text1"/>
+        </w:rPr>
+        <w:t xml:space="preserve"> times</w:t>
       </w:r>
     </w:p>
     <w:p>
@@ -15766,6 +16046,7 @@
         </w:rPr>
         <w:t>2 may intersect at some stops (</w:t>
       </w:r>
+      <w:proofErr w:type="spellStart"/>
       <w:proofErr w:type="gramStart"/>
       <w:r>
         <w:rPr>
@@ -15774,6 +16055,7 @@
         </w:rPr>
         <w:t>i.e.,S</w:t>
       </w:r>
+      <w:proofErr w:type="spellEnd"/>
       <w:proofErr w:type="gramEnd"/>
       <w:r>
         <w:rPr>
@@ -16791,7 +17073,7 @@
   <w:style w:type="paragraph" w:default="1" w:styleId="Normal">
     <w:name w:val="Normal"/>
     <w:qFormat/>
-    <w:rsid w:val="009628E7"/>
+    <w:rsid w:val="00621C47"/>
   </w:style>
   <w:style w:type="paragraph" w:styleId="Heading1">
     <w:name w:val="heading 1"/>

</xml_diff>

<commit_message>
documentation from previous commit
</commit_message>
<xml_diff>
--- a/Discrete Optimisation Project Documentation.docx
+++ b/Discrete Optimisation Project Documentation.docx
@@ -9263,31 +9263,7 @@
             <w:rPr>
               <w:rFonts w:ascii="Cambria Math" w:hAnsi="Cambria Math"/>
             </w:rPr>
-            <m:t>→</m:t>
-          </m:r>
-          <m:r>
-            <w:rPr>
-              <w:rFonts w:ascii="Cambria Math" w:hAnsi="Cambria Math"/>
-            </w:rPr>
-            <m:t>whether</m:t>
-          </m:r>
-          <m:r>
-            <w:rPr>
-              <w:rFonts w:ascii="Cambria Math" w:hAnsi="Cambria Math"/>
-            </w:rPr>
-            <m:t xml:space="preserve"> </m:t>
-          </m:r>
-          <m:r>
-            <w:rPr>
-              <w:rFonts w:ascii="Cambria Math" w:hAnsi="Cambria Math"/>
-            </w:rPr>
-            <m:t>a task is s</m:t>
-          </m:r>
-          <m:r>
-            <w:rPr>
-              <w:rFonts w:ascii="Cambria Math" w:hAnsi="Cambria Math"/>
-            </w:rPr>
-            <m:t>pecial (can be delayed)</m:t>
+            <m:t>→whether a task is special (can be delayed)</m:t>
           </m:r>
         </m:oMath>
       </m:oMathPara>
@@ -10111,21 +10087,7 @@
               <w:rFonts w:ascii="Cambria Math" w:eastAsiaTheme="minorEastAsia" w:hAnsi="Cambria Math"/>
               <w:color w:val="000000" w:themeColor="text1"/>
             </w:rPr>
-            <m:t>healt</m:t>
-          </m:r>
-          <m:r>
-            <w:rPr>
-              <w:rFonts w:ascii="Cambria Math" w:eastAsiaTheme="minorEastAsia" w:hAnsi="Cambria Math"/>
-              <w:color w:val="000000" w:themeColor="text1"/>
-            </w:rPr>
-            <m:t>h</m:t>
-          </m:r>
-          <m:r>
-            <w:rPr>
-              <w:rFonts w:ascii="Cambria Math" w:eastAsiaTheme="minorEastAsia" w:hAnsi="Cambria Math"/>
-              <w:color w:val="000000" w:themeColor="text1"/>
-            </w:rPr>
-            <m:t xml:space="preserve"> or loss gain according to transportation mode chosen</m:t>
+            <m:t>health or loss gain according to transportation mode chosen</m:t>
           </m:r>
         </m:oMath>
       </m:oMathPara>
@@ -10137,11 +10099,193 @@
           <w:color w:val="000000" w:themeColor="text1"/>
         </w:rPr>
       </w:pPr>
+      <m:oMathPara>
+        <m:oMath>
+          <m:sSubSup>
+            <m:sSubSupPr>
+              <m:ctrlPr>
+                <w:rPr>
+                  <w:rFonts w:ascii="Cambria Math" w:eastAsiaTheme="minorEastAsia" w:hAnsi="Cambria Math"/>
+                  <w:i/>
+                  <w:color w:val="000000" w:themeColor="text1"/>
+                </w:rPr>
+              </m:ctrlPr>
+            </m:sSubSupPr>
+            <m:e>
+              <m:r>
+                <w:rPr>
+                  <w:rFonts w:ascii="Cambria Math" w:eastAsiaTheme="minorEastAsia" w:hAnsi="Cambria Math"/>
+                  <w:color w:val="000000" w:themeColor="text1"/>
+                </w:rPr>
+                <m:t>a</m:t>
+              </m:r>
+              <m:r>
+                <w:rPr>
+                  <w:rFonts w:ascii="Cambria Math" w:eastAsiaTheme="minorEastAsia" w:hAnsi="Cambria Math"/>
+                  <w:color w:val="000000" w:themeColor="text1"/>
+                </w:rPr>
+                <m:t>w</m:t>
+              </m:r>
+            </m:e>
+            <m:sub>
+              <m:r>
+                <w:rPr>
+                  <w:rFonts w:ascii="Cambria Math" w:eastAsiaTheme="minorEastAsia" w:hAnsi="Cambria Math"/>
+                  <w:color w:val="000000" w:themeColor="text1"/>
+                </w:rPr>
+                <m:t>i</m:t>
+              </m:r>
+            </m:sub>
+            <m:sup>
+              <m:r>
+                <w:rPr>
+                  <w:rFonts w:ascii="Cambria Math" w:eastAsiaTheme="minorEastAsia" w:hAnsi="Cambria Math"/>
+                  <w:color w:val="000000" w:themeColor="text1"/>
+                </w:rPr>
+                <m:t>n</m:t>
+              </m:r>
+            </m:sup>
+          </m:sSubSup>
+          <m:r>
+            <w:rPr>
+              <w:rFonts w:ascii="Cambria Math" w:eastAsiaTheme="minorEastAsia" w:hAnsi="Cambria Math"/>
+              <w:color w:val="000000" w:themeColor="text1"/>
+            </w:rPr>
+            <m:t>→waiting idle time at node</m:t>
+          </m:r>
+          <m:r>
+            <w:rPr>
+              <w:rFonts w:ascii="Cambria Math" w:eastAsiaTheme="minorEastAsia" w:hAnsi="Cambria Math"/>
+              <w:color w:val="000000" w:themeColor="text1"/>
+            </w:rPr>
+            <m:t xml:space="preserve"> </m:t>
+          </m:r>
+          <m:d>
+            <m:dPr>
+              <m:ctrlPr>
+                <w:rPr>
+                  <w:rFonts w:ascii="Cambria Math" w:eastAsiaTheme="minorEastAsia" w:hAnsi="Cambria Math"/>
+                  <w:i/>
+                  <w:color w:val="000000" w:themeColor="text1"/>
+                </w:rPr>
+              </m:ctrlPr>
+            </m:dPr>
+            <m:e>
+              <m:r>
+                <w:rPr>
+                  <w:rFonts w:ascii="Cambria Math" w:eastAsiaTheme="minorEastAsia" w:hAnsi="Cambria Math"/>
+                  <w:color w:val="000000" w:themeColor="text1"/>
+                </w:rPr>
+                <m:t>pre-task</m:t>
+              </m:r>
+            </m:e>
+          </m:d>
+        </m:oMath>
+      </m:oMathPara>
     </w:p>
     <w:p>
       <w:pPr>
         <w:rPr>
           <w:rFonts w:eastAsiaTheme="minorEastAsia"/>
+          <w:color w:val="000000" w:themeColor="text1"/>
+        </w:rPr>
+      </w:pPr>
+      <m:oMathPara>
+        <m:oMath>
+          <m:sSubSup>
+            <m:sSubSupPr>
+              <m:ctrlPr>
+                <w:rPr>
+                  <w:rFonts w:ascii="Cambria Math" w:eastAsiaTheme="minorEastAsia" w:hAnsi="Cambria Math"/>
+                  <w:i/>
+                  <w:color w:val="000000" w:themeColor="text1"/>
+                </w:rPr>
+              </m:ctrlPr>
+            </m:sSubSupPr>
+            <m:e>
+              <m:r>
+                <w:rPr>
+                  <w:rFonts w:ascii="Cambria Math" w:eastAsiaTheme="minorEastAsia" w:hAnsi="Cambria Math"/>
+                  <w:color w:val="000000" w:themeColor="text1"/>
+                </w:rPr>
+                <m:t>b</m:t>
+              </m:r>
+              <m:r>
+                <w:rPr>
+                  <w:rFonts w:ascii="Cambria Math" w:eastAsiaTheme="minorEastAsia" w:hAnsi="Cambria Math"/>
+                  <w:color w:val="000000" w:themeColor="text1"/>
+                </w:rPr>
+                <m:t>w</m:t>
+              </m:r>
+            </m:e>
+            <m:sub>
+              <m:r>
+                <w:rPr>
+                  <w:rFonts w:ascii="Cambria Math" w:eastAsiaTheme="minorEastAsia" w:hAnsi="Cambria Math"/>
+                  <w:color w:val="000000" w:themeColor="text1"/>
+                </w:rPr>
+                <m:t>i</m:t>
+              </m:r>
+            </m:sub>
+            <m:sup>
+              <m:r>
+                <w:rPr>
+                  <w:rFonts w:ascii="Cambria Math" w:eastAsiaTheme="minorEastAsia" w:hAnsi="Cambria Math"/>
+                  <w:color w:val="000000" w:themeColor="text1"/>
+                </w:rPr>
+                <m:t>n</m:t>
+              </m:r>
+            </m:sup>
+          </m:sSubSup>
+          <m:r>
+            <w:rPr>
+              <w:rFonts w:ascii="Cambria Math" w:eastAsiaTheme="minorEastAsia" w:hAnsi="Cambria Math"/>
+              <w:color w:val="000000" w:themeColor="text1"/>
+            </w:rPr>
+            <m:t xml:space="preserve">→waiting idle time at node </m:t>
+          </m:r>
+          <m:d>
+            <m:dPr>
+              <m:ctrlPr>
+                <w:rPr>
+                  <w:rFonts w:ascii="Cambria Math" w:eastAsiaTheme="minorEastAsia" w:hAnsi="Cambria Math"/>
+                  <w:i/>
+                  <w:color w:val="000000" w:themeColor="text1"/>
+                </w:rPr>
+              </m:ctrlPr>
+            </m:dPr>
+            <m:e>
+              <m:r>
+                <w:rPr>
+                  <w:rFonts w:ascii="Cambria Math" w:eastAsiaTheme="minorEastAsia" w:hAnsi="Cambria Math"/>
+                  <w:color w:val="000000" w:themeColor="text1"/>
+                </w:rPr>
+                <m:t>p</m:t>
+              </m:r>
+              <m:r>
+                <w:rPr>
+                  <w:rFonts w:ascii="Cambria Math" w:eastAsiaTheme="minorEastAsia" w:hAnsi="Cambria Math"/>
+                  <w:color w:val="000000" w:themeColor="text1"/>
+                </w:rPr>
+                <m:t>ost</m:t>
+              </m:r>
+              <m:r>
+                <w:rPr>
+                  <w:rFonts w:ascii="Cambria Math" w:eastAsiaTheme="minorEastAsia" w:hAnsi="Cambria Math"/>
+                  <w:color w:val="000000" w:themeColor="text1"/>
+                </w:rPr>
+                <m:t>-task</m:t>
+              </m:r>
+            </m:e>
+          </m:d>
+        </m:oMath>
+      </m:oMathPara>
+    </w:p>
+    <w:p>
+      <w:pPr>
+        <w:rPr>
+          <w:rFonts w:eastAsiaTheme="minorEastAsia"/>
+          <w:color w:val="000000" w:themeColor="text1"/>
         </w:rPr>
       </w:pPr>
     </w:p>
@@ -11448,6 +11592,92 @@
             </w:rPr>
             <m:t>-</m:t>
           </m:r>
+          <m:sSubSup>
+            <m:sSubSupPr>
+              <m:ctrlPr>
+                <w:rPr>
+                  <w:rFonts w:ascii="Cambria Math" w:hAnsi="Cambria Math"/>
+                  <w:i/>
+                </w:rPr>
+              </m:ctrlPr>
+            </m:sSubSupPr>
+            <m:e>
+              <m:r>
+                <w:rPr>
+                  <w:rFonts w:ascii="Cambria Math" w:hAnsi="Cambria Math"/>
+                </w:rPr>
+                <m:t>aw</m:t>
+              </m:r>
+            </m:e>
+            <m:sub>
+              <m:r>
+                <w:rPr>
+                  <w:rFonts w:ascii="Cambria Math" w:hAnsi="Cambria Math"/>
+                </w:rPr>
+                <m:t>j</m:t>
+              </m:r>
+            </m:sub>
+            <m:sup>
+              <m:r>
+                <w:rPr>
+                  <w:rFonts w:ascii="Cambria Math" w:hAnsi="Cambria Math"/>
+                </w:rPr>
+                <m:t>n</m:t>
+              </m:r>
+            </m:sup>
+          </m:sSubSup>
+          <m:r>
+            <w:rPr>
+              <w:rFonts w:ascii="Cambria Math" w:hAnsi="Cambria Math"/>
+            </w:rPr>
+            <m:t>-</m:t>
+          </m:r>
+          <m:sSubSup>
+            <m:sSubSupPr>
+              <m:ctrlPr>
+                <w:rPr>
+                  <w:rFonts w:ascii="Cambria Math" w:hAnsi="Cambria Math"/>
+                  <w:i/>
+                </w:rPr>
+              </m:ctrlPr>
+            </m:sSubSupPr>
+            <m:e>
+              <m:r>
+                <w:rPr>
+                  <w:rFonts w:ascii="Cambria Math" w:hAnsi="Cambria Math"/>
+                </w:rPr>
+                <m:t>b</m:t>
+              </m:r>
+              <m:r>
+                <w:rPr>
+                  <w:rFonts w:ascii="Cambria Math" w:hAnsi="Cambria Math"/>
+                </w:rPr>
+                <m:t>w</m:t>
+              </m:r>
+            </m:e>
+            <m:sub>
+              <m:r>
+                <w:rPr>
+                  <w:rFonts w:ascii="Cambria Math" w:hAnsi="Cambria Math"/>
+                </w:rPr>
+                <m:t>i</m:t>
+              </m:r>
+            </m:sub>
+            <m:sup>
+              <m:r>
+                <w:rPr>
+                  <w:rFonts w:ascii="Cambria Math" w:hAnsi="Cambria Math"/>
+                </w:rPr>
+                <m:t>n</m:t>
+              </m:r>
+            </m:sup>
+          </m:sSubSup>
+          <m:r>
+            <w:rPr>
+              <w:rFonts w:ascii="Cambria Math" w:hAnsi="Cambria Math"/>
+            </w:rPr>
+            <m:t>-</m:t>
+          </m:r>
           <m:sSub>
             <m:sSubPr>
               <m:ctrlPr>
@@ -11982,13 +12212,7 @@
                 <w:rPr>
                   <w:rFonts w:ascii="Cambria Math" w:hAnsi="Cambria Math"/>
                 </w:rPr>
-                <m:t>*</m:t>
-              </m:r>
-              <m:r>
-                <w:rPr>
-                  <w:rFonts w:ascii="Cambria Math" w:hAnsi="Cambria Math"/>
-                </w:rPr>
-                <m:t>(1-y</m:t>
+                <m:t>*(1-y</m:t>
               </m:r>
             </m:e>
             <m:sub>
@@ -12210,13 +12434,7 @@
                 <w:rPr>
                   <w:rFonts w:ascii="Cambria Math" w:hAnsi="Cambria Math"/>
                 </w:rPr>
-                <m:t>*</m:t>
-              </m:r>
-              <m:r>
-                <w:rPr>
-                  <w:rFonts w:ascii="Cambria Math" w:hAnsi="Cambria Math"/>
-                </w:rPr>
-                <m:t>(1-y</m:t>
+                <m:t>*(1-y</m:t>
               </m:r>
             </m:e>
             <m:sub>
@@ -12365,13 +12583,7 @@
         <w:rPr>
           <w:rFonts w:eastAsiaTheme="minorEastAsia"/>
         </w:rPr>
-        <w:t xml:space="preserve">Task extensions/delays only apply to tasks that </w:t>
-      </w:r>
-      <w:r>
-        <w:rPr>
-          <w:rFonts w:eastAsiaTheme="minorEastAsia"/>
-        </w:rPr>
-        <w:t>are special</w:t>
+        <w:t>Task extensions/delays only apply to tasks that are special</w:t>
       </w:r>
     </w:p>
     <w:p>
@@ -12420,13 +12632,7 @@
             <w:rPr>
               <w:rFonts w:ascii="Cambria Math" w:hAnsi="Cambria Math"/>
             </w:rPr>
-            <m:t>≤</m:t>
-          </m:r>
-          <m:r>
-            <w:rPr>
-              <w:rFonts w:ascii="Cambria Math" w:hAnsi="Cambria Math"/>
-            </w:rPr>
-            <m:t>specia</m:t>
+            <m:t>≤specia</m:t>
           </m:r>
           <m:sSub>
             <m:sSubPr>
@@ -12458,13 +12664,7 @@
             <w:rPr>
               <w:rFonts w:ascii="Cambria Math" w:hAnsi="Cambria Math"/>
             </w:rPr>
-            <m:t xml:space="preserve"> </m:t>
-          </m:r>
-          <m:r>
-            <w:rPr>
-              <w:rFonts w:ascii="Cambria Math" w:hAnsi="Cambria Math"/>
-            </w:rPr>
-            <m:t xml:space="preserve">         t∈T</m:t>
+            <m:t xml:space="preserve">          t∈T</m:t>
           </m:r>
         </m:oMath>
       </m:oMathPara>
@@ -12595,6 +12795,11 @@
       </w:r>
     </w:p>
     <w:p>
+      <w:pPr>
+        <w:rPr>
+          <w:rFonts w:asciiTheme="majorHAnsi" w:eastAsiaTheme="majorEastAsia" w:hAnsiTheme="majorHAnsi" w:cstheme="majorBidi"/>
+        </w:rPr>
+      </w:pPr>
       <m:oMathPara>
         <m:oMath>
           <m:sSubSup>
@@ -12691,7 +12896,19 @@
                 <w:rPr>
                   <w:rFonts w:ascii="Cambria Math" w:eastAsiaTheme="minorEastAsia" w:hAnsi="Cambria Math"/>
                 </w:rPr>
-                <m:t>ird</m:t>
+                <m:t>i</m:t>
+              </m:r>
+              <m:r>
+                <w:rPr>
+                  <w:rFonts w:ascii="Cambria Math" w:eastAsiaTheme="minorEastAsia" w:hAnsi="Cambria Math"/>
+                </w:rPr>
+                <m:t>l</m:t>
+              </m:r>
+              <m:r>
+                <w:rPr>
+                  <w:rFonts w:ascii="Cambria Math" w:eastAsiaTheme="minorEastAsia" w:hAnsi="Cambria Math"/>
+                </w:rPr>
+                <m:t>d</m:t>
               </m:r>
             </m:sub>
           </m:sSub>
@@ -12765,7 +12982,13 @@
                     <w:rPr>
                       <w:rFonts w:ascii="Cambria Math" w:eastAsiaTheme="minorEastAsia" w:hAnsi="Cambria Math"/>
                     </w:rPr>
-                    <m:t>idr</m:t>
+                    <m:t>i</m:t>
+                  </m:r>
+                  <m:r>
+                    <w:rPr>
+                      <w:rFonts w:ascii="Cambria Math" w:eastAsiaTheme="minorEastAsia" w:hAnsi="Cambria Math"/>
+                    </w:rPr>
+                    <m:t>ld</m:t>
                   </m:r>
                 </m:sub>
               </m:sSub>
@@ -12775,98 +12998,121 @@
             <w:rPr>
               <w:rFonts w:ascii="Cambria Math" w:hAnsi="Cambria Math"/>
             </w:rPr>
-            <m:t xml:space="preserve">+BusRelaxation        </m:t>
+            <m:t>+BusRelaxation</m:t>
           </m:r>
-          <m:r>
-            <w:rPr>
-              <w:rFonts w:ascii="Cambria Math" w:hAnsi="Cambria Math"/>
-              <w:color w:val="FF0000"/>
-            </w:rPr>
-            <m:t>d∈</m:t>
-          </m:r>
-          <m:sSub>
-            <m:sSubPr>
-              <m:ctrlPr>
-                <w:rPr>
-                  <w:rFonts w:ascii="Cambria Math" w:hAnsi="Cambria Math"/>
-                  <w:i/>
-                  <w:color w:val="FF0000"/>
-                </w:rPr>
-              </m:ctrlPr>
-            </m:sSubPr>
-            <m:e>
-              <m:r>
-                <w:rPr>
-                  <w:rFonts w:ascii="Cambria Math" w:hAnsi="Cambria Math"/>
-                  <w:color w:val="FF0000"/>
-                </w:rPr>
-                <m:t>D</m:t>
-              </m:r>
-            </m:e>
-            <m:sub>
-              <m:r>
-                <w:rPr>
-                  <w:rFonts w:ascii="Cambria Math" w:hAnsi="Cambria Math"/>
-                  <w:color w:val="FF0000"/>
-                </w:rPr>
-                <m:t>ir</m:t>
-              </m:r>
-            </m:sub>
-          </m:sSub>
-          <m:r>
-            <w:rPr>
-              <w:rFonts w:ascii="Cambria Math" w:hAnsi="Cambria Math"/>
-              <w:color w:val="FF0000"/>
-            </w:rPr>
-            <m:t>, r∈R, i∈</m:t>
-          </m:r>
-          <m:sSub>
-            <m:sSubPr>
-              <m:ctrlPr>
-                <w:rPr>
-                  <w:rFonts w:ascii="Cambria Math" w:hAnsi="Cambria Math"/>
-                  <w:i/>
-                  <w:color w:val="FF0000"/>
-                </w:rPr>
-              </m:ctrlPr>
-            </m:sSubPr>
-            <m:e>
-              <m:r>
-                <w:rPr>
-                  <w:rFonts w:ascii="Cambria Math" w:hAnsi="Cambria Math"/>
-                  <w:color w:val="FF0000"/>
-                </w:rPr>
-                <m:t>A</m:t>
-              </m:r>
-            </m:e>
-            <m:sub>
-              <m:r>
-                <w:rPr>
-                  <w:rFonts w:ascii="Cambria Math" w:hAnsi="Cambria Math"/>
-                  <w:color w:val="FF0000"/>
-                </w:rPr>
-                <m:t>Bus</m:t>
-              </m:r>
-              <w:commentRangeStart w:id="12"/>
-              <w:commentRangeEnd w:id="12"/>
-              <m:r>
-                <m:rPr>
-                  <m:sty m:val="p"/>
-                </m:rPr>
-                <w:rPr>
-                  <w:rStyle w:val="CommentReference"/>
-                  <w:color w:val="FF0000"/>
-                </w:rPr>
-                <w:commentReference w:id="12"/>
-              </m:r>
-            </m:sub>
-          </m:sSub>
         </m:oMath>
       </m:oMathPara>
     </w:p>
     <w:p>
       <m:oMathPara>
         <m:oMath>
+          <m:r>
+            <w:rPr>
+              <w:rFonts w:ascii="Cambria Math" w:hAnsi="Cambria Math"/>
+            </w:rPr>
+            <m:t xml:space="preserve"> </m:t>
+          </m:r>
+          <m:r>
+            <w:rPr>
+              <w:rFonts w:ascii="Cambria Math" w:hAnsi="Cambria Math"/>
+              <w:color w:val="FF0000"/>
+            </w:rPr>
+            <m:t>i∈</m:t>
+          </m:r>
+          <m:sSub>
+            <m:sSubPr>
+              <m:ctrlPr>
+                <w:rPr>
+                  <w:rFonts w:ascii="Cambria Math" w:hAnsi="Cambria Math"/>
+                  <w:i/>
+                  <w:color w:val="FF0000"/>
+                </w:rPr>
+              </m:ctrlPr>
+            </m:sSubPr>
+            <m:e>
+              <m:r>
+                <w:rPr>
+                  <w:rFonts w:ascii="Cambria Math" w:hAnsi="Cambria Math"/>
+                  <w:color w:val="FF0000"/>
+                </w:rPr>
+                <m:t>A</m:t>
+              </m:r>
+            </m:e>
+            <m:sub>
+              <m:r>
+                <w:rPr>
+                  <w:rFonts w:ascii="Cambria Math" w:hAnsi="Cambria Math"/>
+                  <w:color w:val="FF0000"/>
+                </w:rPr>
+                <m:t>Bus</m:t>
+              </m:r>
+              <w:commentRangeStart w:id="12"/>
+              <w:commentRangeEnd w:id="12"/>
+              <m:r>
+                <m:rPr>
+                  <m:sty m:val="p"/>
+                </m:rPr>
+                <w:rPr>
+                  <w:rStyle w:val="CommentReference"/>
+                  <w:color w:val="FF0000"/>
+                </w:rPr>
+                <w:commentReference w:id="12"/>
+              </m:r>
+            </m:sub>
+          </m:sSub>
+          <m:r>
+            <w:rPr>
+              <w:rFonts w:ascii="Cambria Math" w:eastAsiaTheme="minorEastAsia" w:hAnsi="Cambria Math"/>
+              <w:color w:val="FF0000"/>
+            </w:rPr>
+            <m:t xml:space="preserve">, </m:t>
+          </m:r>
+          <m:r>
+            <w:rPr>
+              <w:rFonts w:ascii="Cambria Math" w:eastAsiaTheme="minorEastAsia" w:hAnsi="Cambria Math"/>
+              <w:color w:val="FF0000"/>
+            </w:rPr>
+            <m:t>l</m:t>
+          </m:r>
+          <m:r>
+            <w:rPr>
+              <w:rFonts w:ascii="Cambria Math" w:hAnsi="Cambria Math"/>
+              <w:color w:val="FF0000"/>
+            </w:rPr>
+            <m:t>∈</m:t>
+          </m:r>
+          <m:r>
+            <w:rPr>
+              <w:rFonts w:ascii="Cambria Math" w:hAnsi="Cambria Math"/>
+              <w:color w:val="FF0000"/>
+            </w:rPr>
+            <m:t>Lines, d</m:t>
+          </m:r>
+          <m:r>
+            <w:rPr>
+              <w:rFonts w:ascii="Cambria Math" w:hAnsi="Cambria Math"/>
+              <w:color w:val="FF0000"/>
+            </w:rPr>
+            <m:t>∈</m:t>
+          </m:r>
+          <m:r>
+            <w:rPr>
+              <w:rFonts w:ascii="Cambria Math" w:hAnsi="Cambria Math"/>
+              <w:color w:val="FF0000"/>
+            </w:rPr>
+            <m:t>Departures</m:t>
+          </m:r>
+        </m:oMath>
+      </m:oMathPara>
+    </w:p>
+    <w:p>
+      <w:pPr>
+        <w:rPr>
+          <w:rFonts w:eastAsiaTheme="minorEastAsia"/>
+        </w:rPr>
+      </w:pPr>
+      <m:oMathPara>
+        <m:oMath>
           <m:sSubSup>
             <m:sSubSupPr>
               <m:ctrlPr>
@@ -12961,7 +13207,7 @@
                 <w:rPr>
                   <w:rFonts w:ascii="Cambria Math" w:eastAsiaTheme="minorEastAsia" w:hAnsi="Cambria Math"/>
                 </w:rPr>
-                <m:t>ird</m:t>
+                <m:t>ild</m:t>
               </m:r>
             </m:sub>
           </m:sSub>
@@ -13035,24 +13281,24 @@
                     <w:rPr>
                       <w:rFonts w:ascii="Cambria Math" w:eastAsiaTheme="minorEastAsia" w:hAnsi="Cambria Math"/>
                     </w:rPr>
-                    <m:t>idr</m:t>
+                    <m:t>ild</m:t>
                   </m:r>
                 </m:sub>
               </m:sSub>
             </m:e>
           </m:d>
-          <m:r>
-            <w:rPr>
-              <w:rFonts w:ascii="Cambria Math" w:hAnsi="Cambria Math"/>
-            </w:rPr>
-            <m:t xml:space="preserve">        </m:t>
-          </m:r>
+        </m:oMath>
+      </m:oMathPara>
+    </w:p>
+    <w:p>
+      <m:oMathPara>
+        <m:oMath>
           <m:r>
             <w:rPr>
               <w:rFonts w:ascii="Cambria Math" w:hAnsi="Cambria Math"/>
               <w:color w:val="FF0000"/>
             </w:rPr>
-            <m:t>d∈</m:t>
+            <m:t>i∈</m:t>
           </m:r>
           <m:sSub>
             <m:sSubPr>
@@ -13070,7 +13316,7 @@
                   <w:rFonts w:ascii="Cambria Math" w:hAnsi="Cambria Math"/>
                   <w:color w:val="FF0000"/>
                 </w:rPr>
-                <m:t>D</m:t>
+                <m:t>A</m:t>
               </m:r>
             </m:e>
             <m:sub>
@@ -13079,61 +13325,40 @@
                   <w:rFonts w:ascii="Cambria Math" w:hAnsi="Cambria Math"/>
                   <w:color w:val="FF0000"/>
                 </w:rPr>
-                <m:t>ir</m:t>
+                <m:t>Bus</m:t>
+              </m:r>
+              <w:commentRangeStart w:id="13"/>
+              <w:commentRangeEnd w:id="13"/>
+              <m:r>
+                <m:rPr>
+                  <m:sty m:val="p"/>
+                </m:rPr>
+                <w:rPr>
+                  <w:rStyle w:val="CommentReference"/>
+                  <w:color w:val="FF0000"/>
+                </w:rPr>
+                <w:commentReference w:id="13"/>
               </m:r>
             </m:sub>
           </m:sSub>
           <m:r>
             <w:rPr>
+              <w:rFonts w:ascii="Cambria Math" w:eastAsiaTheme="minorEastAsia" w:hAnsi="Cambria Math"/>
+              <w:color w:val="FF0000"/>
+            </w:rPr>
+            <m:t>, l</m:t>
+          </m:r>
+          <m:r>
+            <w:rPr>
               <w:rFonts w:ascii="Cambria Math" w:hAnsi="Cambria Math"/>
               <w:color w:val="FF0000"/>
             </w:rPr>
-            <m:t>, r∈R, i∈</m:t>
+            <m:t>∈Lines, d∈Departures</m:t>
           </m:r>
-          <m:sSub>
-            <m:sSubPr>
-              <m:ctrlPr>
-                <w:rPr>
-                  <w:rFonts w:ascii="Cambria Math" w:hAnsi="Cambria Math"/>
-                  <w:i/>
-                  <w:color w:val="FF0000"/>
-                </w:rPr>
-              </m:ctrlPr>
-            </m:sSubPr>
-            <m:e>
-              <m:r>
-                <w:rPr>
-                  <w:rFonts w:ascii="Cambria Math" w:hAnsi="Cambria Math"/>
-                  <w:color w:val="FF0000"/>
-                </w:rPr>
-                <m:t>A</m:t>
-              </m:r>
-            </m:e>
-            <m:sub>
-              <m:r>
-                <w:rPr>
-                  <w:rFonts w:ascii="Cambria Math" w:hAnsi="Cambria Math"/>
-                  <w:color w:val="FF0000"/>
-                </w:rPr>
-                <m:t>Bus</m:t>
-              </m:r>
-              <w:commentRangeStart w:id="13"/>
-              <w:commentRangeEnd w:id="13"/>
-              <m:r>
-                <m:rPr>
-                  <m:sty m:val="p"/>
-                </m:rPr>
-                <w:rPr>
-                  <w:rStyle w:val="CommentReference"/>
-                  <w:color w:val="FF0000"/>
-                </w:rPr>
-                <w:commentReference w:id="13"/>
-              </m:r>
-            </m:sub>
-          </m:sSub>
         </m:oMath>
       </m:oMathPara>
     </w:p>
+    <w:p/>
     <w:p>
       <w:r>
         <w:t>The person can only get bus (</w:t>
@@ -13357,7 +13582,7 @@
               <w:rFonts w:ascii="Cambria Math" w:hAnsi="Cambria Math"/>
               <w:color w:val="FF0000"/>
             </w:rPr>
-            <m:t>d∈</m:t>
+            <m:t>i∈</m:t>
           </m:r>
           <m:sSub>
             <m:sSubPr>
@@ -13375,7 +13600,7 @@
                   <w:rFonts w:ascii="Cambria Math" w:hAnsi="Cambria Math"/>
                   <w:color w:val="FF0000"/>
                 </w:rPr>
-                <m:t>D</m:t>
+                <m:t>A</m:t>
               </m:r>
             </m:e>
             <m:sub>
@@ -13384,61 +13609,40 @@
                   <w:rFonts w:ascii="Cambria Math" w:hAnsi="Cambria Math"/>
                   <w:color w:val="FF0000"/>
                 </w:rPr>
-                <m:t>ir</m:t>
+                <m:t>Bus</m:t>
+              </m:r>
+              <w:commentRangeStart w:id="14"/>
+              <w:commentRangeEnd w:id="14"/>
+              <m:r>
+                <m:rPr>
+                  <m:sty m:val="p"/>
+                </m:rPr>
+                <w:rPr>
+                  <w:rStyle w:val="CommentReference"/>
+                  <w:color w:val="FF0000"/>
+                </w:rPr>
+                <w:commentReference w:id="14"/>
               </m:r>
             </m:sub>
           </m:sSub>
           <m:r>
             <w:rPr>
+              <w:rFonts w:ascii="Cambria Math" w:eastAsiaTheme="minorEastAsia" w:hAnsi="Cambria Math"/>
+              <w:color w:val="FF0000"/>
+            </w:rPr>
+            <m:t>, l</m:t>
+          </m:r>
+          <m:r>
+            <w:rPr>
               <w:rFonts w:ascii="Cambria Math" w:hAnsi="Cambria Math"/>
               <w:color w:val="FF0000"/>
             </w:rPr>
-            <m:t>, r∈R, i∈</m:t>
+            <m:t>∈Lines, d∈Departures</m:t>
           </m:r>
-          <m:sSub>
-            <m:sSubPr>
-              <m:ctrlPr>
-                <w:rPr>
-                  <w:rFonts w:ascii="Cambria Math" w:hAnsi="Cambria Math"/>
-                  <w:i/>
-                  <w:color w:val="FF0000"/>
-                </w:rPr>
-              </m:ctrlPr>
-            </m:sSubPr>
-            <m:e>
-              <m:r>
-                <w:rPr>
-                  <w:rFonts w:ascii="Cambria Math" w:hAnsi="Cambria Math"/>
-                  <w:color w:val="FF0000"/>
-                </w:rPr>
-                <m:t>A</m:t>
-              </m:r>
-            </m:e>
-            <m:sub>
-              <m:r>
-                <w:rPr>
-                  <w:rFonts w:ascii="Cambria Math" w:hAnsi="Cambria Math"/>
-                  <w:color w:val="FF0000"/>
-                </w:rPr>
-                <m:t>Bus</m:t>
-              </m:r>
-              <w:commentRangeStart w:id="14"/>
-              <w:commentRangeEnd w:id="14"/>
-              <m:r>
-                <m:rPr>
-                  <m:sty m:val="p"/>
-                </m:rPr>
-                <w:rPr>
-                  <w:rStyle w:val="CommentReference"/>
-                  <w:color w:val="FF0000"/>
-                </w:rPr>
-                <w:commentReference w:id="14"/>
-              </m:r>
-            </m:sub>
-          </m:sSub>
         </m:oMath>
       </m:oMathPara>
     </w:p>
+    <w:p/>
     <w:p>
       <w:r>
         <w:t xml:space="preserve">Every time a person gets on a bus from another mode of transport, they must </w:t>
@@ -16290,8 +16494,8 @@
 <file path=word/commentsExtended.xml><?xml version="1.0" encoding="utf-8"?>
 <w15:commentsEx xmlns:wpc="http://schemas.microsoft.com/office/word/2010/wordprocessingCanvas" xmlns:cx="http://schemas.microsoft.com/office/drawing/2014/chartex" xmlns:cx1="http://schemas.microsoft.com/office/drawing/2015/9/8/chartex" xmlns:cx2="http://schemas.microsoft.com/office/drawing/2015/10/21/chartex" xmlns:cx3="http://schemas.microsoft.com/office/drawing/2016/5/9/chartex" xmlns:cx4="http://schemas.microsoft.com/office/drawing/2016/5/10/chartex" xmlns:cx5="http://schemas.microsoft.com/office/drawing/2016/5/11/chartex" xmlns:cx6="http://schemas.microsoft.com/office/drawing/2016/5/12/chartex" xmlns:cx7="http://schemas.microsoft.com/office/drawing/2016/5/13/chartex" xmlns:cx8="http://schemas.microsoft.com/office/drawing/2016/5/14/chartex" xmlns:mc="http://schemas.openxmlformats.org/markup-compatibility/2006" xmlns:aink="http://schemas.microsoft.com/office/drawing/2016/ink" xmlns:am3d="http://schemas.microsoft.com/office/drawing/2017/model3d" xmlns:o="urn:schemas-microsoft-com:office:office" xmlns:oel="http://schemas.microsoft.com/office/2019/extlst" xmlns:r="http://schemas.openxmlformats.org/officeDocument/2006/relationships" xmlns:m="http://schemas.openxmlformats.org/officeDocument/2006/math" xmlns:v="urn:schemas-microsoft-com:vml" xmlns:wp14="http://schemas.microsoft.com/office/word/2010/wordprocessingDrawing" xmlns:wp="http://schemas.openxmlformats.org/drawingml/2006/wordprocessingDrawing" xmlns:w10="urn:schemas-microsoft-com:office:word" xmlns:w="http://schemas.openxmlformats.org/wordprocessingml/2006/main" xmlns:w14="http://schemas.microsoft.com/office/word/2010/wordml" xmlns:w15="http://schemas.microsoft.com/office/word/2012/wordml" xmlns:w16cex="http://schemas.microsoft.com/office/word/2018/wordml/cex" xmlns:w16cid="http://schemas.microsoft.com/office/word/2016/wordml/cid" xmlns:w16="http://schemas.microsoft.com/office/word/2018/wordml" xmlns:w16sdtdh="http://schemas.microsoft.com/office/word/2020/wordml/sdtdatahash" xmlns:w16se="http://schemas.microsoft.com/office/word/2015/wordml/symex" xmlns:wpg="http://schemas.microsoft.com/office/word/2010/wordprocessingGroup" xmlns:wpi="http://schemas.microsoft.com/office/word/2010/wordprocessingInk" xmlns:wne="http://schemas.microsoft.com/office/word/2006/wordml" xmlns:wps="http://schemas.microsoft.com/office/word/2010/wordprocessingShape" mc:Ignorable="w14 w15 w16se w16cid w16 w16cex w16sdtdh wp14">
   <w15:commentEx w15:paraId="3929BF46" w15:done="0"/>
-  <w15:commentEx w15:paraId="77F50F14" w15:done="0"/>
-  <w15:commentEx w15:paraId="048270CE" w15:done="0"/>
+  <w15:commentEx w15:paraId="5AB579DE" w15:done="0"/>
+  <w15:commentEx w15:paraId="721463AD" w15:done="0"/>
   <w15:commentEx w15:paraId="761C2CA5" w15:done="0"/>
 </w15:commentsEx>
 </file>
@@ -16299,8 +16503,8 @@
 <file path=word/commentsExtensible.xml><?xml version="1.0" encoding="utf-8"?>
 <w16cex:commentsExtensible xmlns:wpc="http://schemas.microsoft.com/office/word/2010/wordprocessingCanvas" xmlns:cx="http://schemas.microsoft.com/office/drawing/2014/chartex" xmlns:cx1="http://schemas.microsoft.com/office/drawing/2015/9/8/chartex" xmlns:cx2="http://schemas.microsoft.com/office/drawing/2015/10/21/chartex" xmlns:cx3="http://schemas.microsoft.com/office/drawing/2016/5/9/chartex" xmlns:cx4="http://schemas.microsoft.com/office/drawing/2016/5/10/chartex" xmlns:cx5="http://schemas.microsoft.com/office/drawing/2016/5/11/chartex" xmlns:cx6="http://schemas.microsoft.com/office/drawing/2016/5/12/chartex" xmlns:cx7="http://schemas.microsoft.com/office/drawing/2016/5/13/chartex" xmlns:cx8="http://schemas.microsoft.com/office/drawing/2016/5/14/chartex" xmlns:mc="http://schemas.openxmlformats.org/markup-compatibility/2006" xmlns:aink="http://schemas.microsoft.com/office/drawing/2016/ink" xmlns:am3d="http://schemas.microsoft.com/office/drawing/2017/model3d" xmlns:o="urn:schemas-microsoft-com:office:office" xmlns:oel="http://schemas.microsoft.com/office/2019/extlst" xmlns:r="http://schemas.openxmlformats.org/officeDocument/2006/relationships" xmlns:m="http://schemas.openxmlformats.org/officeDocument/2006/math" xmlns:v="urn:schemas-microsoft-com:vml" xmlns:wp14="http://schemas.microsoft.com/office/word/2010/wordprocessingDrawing" xmlns:wp="http://schemas.openxmlformats.org/drawingml/2006/wordprocessingDrawing" xmlns:w10="urn:schemas-microsoft-com:office:word" xmlns:w="http://schemas.openxmlformats.org/wordprocessingml/2006/main" xmlns:w14="http://schemas.microsoft.com/office/word/2010/wordml" xmlns:w15="http://schemas.microsoft.com/office/word/2012/wordml" xmlns:w16cex="http://schemas.microsoft.com/office/word/2018/wordml/cex" xmlns:w16cid="http://schemas.microsoft.com/office/word/2016/wordml/cid" xmlns:w16="http://schemas.microsoft.com/office/word/2018/wordml" xmlns:w16sdtdh="http://schemas.microsoft.com/office/word/2020/wordml/sdtdatahash" xmlns:w16se="http://schemas.microsoft.com/office/word/2015/wordml/symex" xmlns:wpg="http://schemas.microsoft.com/office/word/2010/wordprocessingGroup" xmlns:wpi="http://schemas.microsoft.com/office/word/2010/wordprocessingInk" xmlns:wne="http://schemas.microsoft.com/office/word/2006/wordml" xmlns:wps="http://schemas.microsoft.com/office/word/2010/wordprocessingShape" mc:Ignorable="w14 w15 w16se w16cid w16 w16cex w16sdtdh wp14">
   <w16cex:commentExtensible w16cex:durableId="26BB3111" w16cex:dateUtc="2022-09-01T12:24:00Z"/>
-  <w16cex:commentExtensible w16cex:durableId="26BB31DD" w16cex:dateUtc="2022-09-01T12:24:00Z"/>
-  <w16cex:commentExtensible w16cex:durableId="26BB3AD6" w16cex:dateUtc="2022-09-01T12:24:00Z"/>
+  <w16cex:commentExtensible w16cex:durableId="26F57B0F" w16cex:dateUtc="2022-09-01T12:24:00Z"/>
+  <w16cex:commentExtensible w16cex:durableId="26F57B18" w16cex:dateUtc="2022-09-01T12:24:00Z"/>
   <w16cex:commentExtensible w16cex:durableId="26BB4113" w16cex:dateUtc="2022-09-01T13:32:00Z"/>
 </w16cex:commentsExtensible>
 </file>
@@ -16308,8 +16512,8 @@
 <file path=word/commentsIds.xml><?xml version="1.0" encoding="utf-8"?>
 <w16cid:commentsIds xmlns:wpc="http://schemas.microsoft.com/office/word/2010/wordprocessingCanvas" xmlns:cx="http://schemas.microsoft.com/office/drawing/2014/chartex" xmlns:cx1="http://schemas.microsoft.com/office/drawing/2015/9/8/chartex" xmlns:cx2="http://schemas.microsoft.com/office/drawing/2015/10/21/chartex" xmlns:cx3="http://schemas.microsoft.com/office/drawing/2016/5/9/chartex" xmlns:cx4="http://schemas.microsoft.com/office/drawing/2016/5/10/chartex" xmlns:cx5="http://schemas.microsoft.com/office/drawing/2016/5/11/chartex" xmlns:cx6="http://schemas.microsoft.com/office/drawing/2016/5/12/chartex" xmlns:cx7="http://schemas.microsoft.com/office/drawing/2016/5/13/chartex" xmlns:cx8="http://schemas.microsoft.com/office/drawing/2016/5/14/chartex" xmlns:mc="http://schemas.openxmlformats.org/markup-compatibility/2006" xmlns:aink="http://schemas.microsoft.com/office/drawing/2016/ink" xmlns:am3d="http://schemas.microsoft.com/office/drawing/2017/model3d" xmlns:o="urn:schemas-microsoft-com:office:office" xmlns:oel="http://schemas.microsoft.com/office/2019/extlst" xmlns:r="http://schemas.openxmlformats.org/officeDocument/2006/relationships" xmlns:m="http://schemas.openxmlformats.org/officeDocument/2006/math" xmlns:v="urn:schemas-microsoft-com:vml" xmlns:wp14="http://schemas.microsoft.com/office/word/2010/wordprocessingDrawing" xmlns:wp="http://schemas.openxmlformats.org/drawingml/2006/wordprocessingDrawing" xmlns:w10="urn:schemas-microsoft-com:office:word" xmlns:w="http://schemas.openxmlformats.org/wordprocessingml/2006/main" xmlns:w14="http://schemas.microsoft.com/office/word/2010/wordml" xmlns:w15="http://schemas.microsoft.com/office/word/2012/wordml" xmlns:w16cex="http://schemas.microsoft.com/office/word/2018/wordml/cex" xmlns:w16cid="http://schemas.microsoft.com/office/word/2016/wordml/cid" xmlns:w16="http://schemas.microsoft.com/office/word/2018/wordml" xmlns:w16sdtdh="http://schemas.microsoft.com/office/word/2020/wordml/sdtdatahash" xmlns:w16se="http://schemas.microsoft.com/office/word/2015/wordml/symex" xmlns:wpg="http://schemas.microsoft.com/office/word/2010/wordprocessingGroup" xmlns:wpi="http://schemas.microsoft.com/office/word/2010/wordprocessingInk" xmlns:wne="http://schemas.microsoft.com/office/word/2006/wordml" xmlns:wps="http://schemas.microsoft.com/office/word/2010/wordprocessingShape" mc:Ignorable="w14 w15 w16se w16cid w16 w16cex w16sdtdh wp14">
   <w16cid:commentId w16cid:paraId="3929BF46" w16cid:durableId="26BB3111"/>
-  <w16cid:commentId w16cid:paraId="77F50F14" w16cid:durableId="26BB31DD"/>
-  <w16cid:commentId w16cid:paraId="048270CE" w16cid:durableId="26BB3AD6"/>
+  <w16cid:commentId w16cid:paraId="5AB579DE" w16cid:durableId="26F57B0F"/>
+  <w16cid:commentId w16cid:paraId="721463AD" w16cid:durableId="26F57B18"/>
   <w16cid:commentId w16cid:paraId="761C2CA5" w16cid:durableId="26BB4113"/>
 </w16cid:commentsIds>
 </file>
@@ -17073,7 +17277,7 @@
   <w:style w:type="paragraph" w:default="1" w:styleId="Normal">
     <w:name w:val="Normal"/>
     <w:qFormat/>
-    <w:rsid w:val="00621C47"/>
+    <w:rsid w:val="005C2C90"/>
   </w:style>
   <w:style w:type="paragraph" w:styleId="Heading1">
     <w:name w:val="heading 1"/>

</xml_diff>

<commit_message>
adaptation of task timing constraints due to new assumption: <<A person will only complete a single task at each node>>
</commit_message>
<xml_diff>
--- a/Discrete Optimisation Project Documentation.docx
+++ b/Discrete Optimisation Project Documentation.docx
@@ -7285,6 +7285,27 @@
         </w:numPr>
       </w:pPr>
       <w:r>
+        <w:t xml:space="preserve">A person will only </w:t>
+      </w:r>
+      <w:r>
+        <w:t xml:space="preserve">complete a single task at </w:t>
+      </w:r>
+      <w:r>
+        <w:t xml:space="preserve">each </w:t>
+      </w:r>
+      <w:r>
+        <w:t>node</w:t>
+      </w:r>
+    </w:p>
+    <w:p>
+      <w:pPr>
+        <w:pStyle w:val="ListParagraph"/>
+        <w:numPr>
+          <w:ilvl w:val="0"/>
+          <w:numId w:val="2"/>
+        </w:numPr>
+      </w:pPr>
+      <w:r>
         <w:t xml:space="preserve">A bus spends </w:t>
       </w:r>
       <w:r>
@@ -7874,6 +7895,69 @@
               <w:rFonts w:ascii="Cambria Math" w:hAnsi="Cambria Math"/>
             </w:rPr>
             <m:t>ode</m:t>
+          </m:r>
+        </m:oMath>
+      </m:oMathPara>
+    </w:p>
+    <w:p>
+      <w:pPr>
+        <w:pStyle w:val="Heading1"/>
+        <w:rPr>
+          <w:rFonts w:eastAsiaTheme="minorEastAsia"/>
+        </w:rPr>
+      </w:pPr>
+      <w:r>
+        <w:rPr>
+          <w:rFonts w:eastAsiaTheme="minorEastAsia"/>
+        </w:rPr>
+        <w:t>Special Subsets</w:t>
+      </w:r>
+    </w:p>
+    <w:p>
+      <w:pPr>
+        <w:rPr>
+          <w:rFonts w:eastAsiaTheme="minorEastAsia"/>
+        </w:rPr>
+      </w:pPr>
+      <m:oMathPara>
+        <m:oMath>
+          <m:sSub>
+            <m:sSubPr>
+              <m:ctrlPr>
+                <w:rPr>
+                  <w:rFonts w:ascii="Cambria Math" w:eastAsiaTheme="minorEastAsia" w:hAnsi="Cambria Math"/>
+                  <w:i/>
+                </w:rPr>
+              </m:ctrlPr>
+            </m:sSubPr>
+            <m:e>
+              <m:r>
+                <w:rPr>
+                  <w:rFonts w:ascii="Cambria Math" w:eastAsiaTheme="minorEastAsia" w:hAnsi="Cambria Math"/>
+                </w:rPr>
+                <m:t>T</m:t>
+              </m:r>
+            </m:e>
+            <m:sub>
+              <m:r>
+                <w:rPr>
+                  <w:rFonts w:ascii="Cambria Math" w:eastAsiaTheme="minorEastAsia" w:hAnsi="Cambria Math"/>
+                </w:rPr>
+                <m:t>i,n</m:t>
+              </m:r>
+            </m:sub>
+          </m:sSub>
+          <m:r>
+            <w:rPr>
+              <w:rFonts w:ascii="Cambria Math" w:eastAsiaTheme="minorEastAsia" w:hAnsi="Cambria Math"/>
+            </w:rPr>
+            <m:t xml:space="preserve">→Tasks </m:t>
+          </m:r>
+          <m:r>
+            <w:rPr>
+              <w:rFonts w:ascii="Cambria Math" w:eastAsiaTheme="minorEastAsia" w:hAnsi="Cambria Math"/>
+            </w:rPr>
+            <m:t>related to node i and person n</m:t>
           </m:r>
         </m:oMath>
       </m:oMathPara>
@@ -10117,14 +10201,7 @@
                   <w:rFonts w:ascii="Cambria Math" w:eastAsiaTheme="minorEastAsia" w:hAnsi="Cambria Math"/>
                   <w:color w:val="000000" w:themeColor="text1"/>
                 </w:rPr>
-                <m:t>a</m:t>
-              </m:r>
-              <m:r>
-                <w:rPr>
-                  <w:rFonts w:ascii="Cambria Math" w:eastAsiaTheme="minorEastAsia" w:hAnsi="Cambria Math"/>
-                  <w:color w:val="000000" w:themeColor="text1"/>
-                </w:rPr>
-                <m:t>w</m:t>
+                <m:t>aw</m:t>
               </m:r>
             </m:e>
             <m:sub>
@@ -10151,14 +10228,7 @@
               <w:rFonts w:ascii="Cambria Math" w:eastAsiaTheme="minorEastAsia" w:hAnsi="Cambria Math"/>
               <w:color w:val="000000" w:themeColor="text1"/>
             </w:rPr>
-            <m:t>→waiting idle time at node</m:t>
-          </m:r>
-          <m:r>
-            <w:rPr>
-              <w:rFonts w:ascii="Cambria Math" w:eastAsiaTheme="minorEastAsia" w:hAnsi="Cambria Math"/>
-              <w:color w:val="000000" w:themeColor="text1"/>
-            </w:rPr>
-            <m:t xml:space="preserve"> </m:t>
+            <m:t xml:space="preserve">→waiting idle time at node </m:t>
           </m:r>
           <m:d>
             <m:dPr>
@@ -10208,14 +10278,7 @@
                   <w:rFonts w:ascii="Cambria Math" w:eastAsiaTheme="minorEastAsia" w:hAnsi="Cambria Math"/>
                   <w:color w:val="000000" w:themeColor="text1"/>
                 </w:rPr>
-                <m:t>b</m:t>
-              </m:r>
-              <m:r>
-                <w:rPr>
-                  <w:rFonts w:ascii="Cambria Math" w:eastAsiaTheme="minorEastAsia" w:hAnsi="Cambria Math"/>
-                  <w:color w:val="000000" w:themeColor="text1"/>
-                </w:rPr>
-                <m:t>w</m:t>
+                <m:t>bw</m:t>
               </m:r>
             </m:e>
             <m:sub>
@@ -10260,21 +10323,7 @@
                   <w:rFonts w:ascii="Cambria Math" w:eastAsiaTheme="minorEastAsia" w:hAnsi="Cambria Math"/>
                   <w:color w:val="000000" w:themeColor="text1"/>
                 </w:rPr>
-                <m:t>p</m:t>
-              </m:r>
-              <m:r>
-                <w:rPr>
-                  <w:rFonts w:ascii="Cambria Math" w:eastAsiaTheme="minorEastAsia" w:hAnsi="Cambria Math"/>
-                  <w:color w:val="000000" w:themeColor="text1"/>
-                </w:rPr>
-                <m:t>ost</m:t>
-              </m:r>
-              <m:r>
-                <w:rPr>
-                  <w:rFonts w:ascii="Cambria Math" w:eastAsiaTheme="minorEastAsia" w:hAnsi="Cambria Math"/>
-                  <w:color w:val="000000" w:themeColor="text1"/>
-                </w:rPr>
-                <m:t>-task</m:t>
+                <m:t>post-task</m:t>
               </m:r>
             </m:e>
           </m:d>
@@ -11646,13 +11695,7 @@
                 <w:rPr>
                   <w:rFonts w:ascii="Cambria Math" w:hAnsi="Cambria Math"/>
                 </w:rPr>
-                <m:t>b</m:t>
-              </m:r>
-              <m:r>
-                <w:rPr>
-                  <w:rFonts w:ascii="Cambria Math" w:hAnsi="Cambria Math"/>
-                </w:rPr>
-                <m:t>w</m:t>
+                <m:t>bw</m:t>
               </m:r>
             </m:e>
             <m:sub>
@@ -11678,88 +11721,132 @@
             </w:rPr>
             <m:t>-</m:t>
           </m:r>
-          <m:sSub>
-            <m:sSubPr>
+          <m:nary>
+            <m:naryPr>
+              <m:chr m:val="∑"/>
+              <m:limLoc m:val="undOvr"/>
+              <m:supHide m:val="1"/>
               <m:ctrlPr>
                 <w:rPr>
                   <w:rFonts w:ascii="Cambria Math" w:hAnsi="Cambria Math"/>
                   <w:i/>
                 </w:rPr>
               </m:ctrlPr>
-            </m:sSubPr>
+            </m:naryPr>
+            <m:sub>
+              <m:r>
+                <w:rPr>
+                  <w:rFonts w:ascii="Cambria Math" w:hAnsi="Cambria Math"/>
+                </w:rPr>
+                <m:t>t</m:t>
+              </m:r>
+              <m:r>
+                <w:rPr>
+                  <w:rFonts w:ascii="Cambria Math" w:hAnsi="Cambria Math"/>
+                </w:rPr>
+                <m:t>∈</m:t>
+              </m:r>
+              <m:sSub>
+                <m:sSubPr>
+                  <m:ctrlPr>
+                    <w:rPr>
+                      <w:rFonts w:ascii="Cambria Math" w:hAnsi="Cambria Math"/>
+                      <w:i/>
+                    </w:rPr>
+                  </m:ctrlPr>
+                </m:sSubPr>
+                <m:e>
+                  <m:r>
+                    <w:rPr>
+                      <w:rFonts w:ascii="Cambria Math" w:hAnsi="Cambria Math"/>
+                    </w:rPr>
+                    <m:t>T</m:t>
+                  </m:r>
+                </m:e>
+                <m:sub>
+                  <m:r>
+                    <w:rPr>
+                      <w:rFonts w:ascii="Cambria Math" w:hAnsi="Cambria Math"/>
+                    </w:rPr>
+                    <m:t>i,n</m:t>
+                  </m:r>
+                </m:sub>
+              </m:sSub>
+            </m:sub>
+            <m:sup/>
             <m:e>
-              <m:r>
-                <w:rPr>
-                  <w:rFonts w:ascii="Cambria Math" w:hAnsi="Cambria Math"/>
-                </w:rPr>
-                <m:t>(s</m:t>
-              </m:r>
-            </m:e>
-            <m:sub>
-              <m:r>
-                <w:rPr>
-                  <w:rFonts w:ascii="Cambria Math" w:hAnsi="Cambria Math"/>
-                </w:rPr>
-                <m:t>t</m:t>
-              </m:r>
-            </m:sub>
-          </m:sSub>
-          <m:r>
-            <w:rPr>
-              <w:rFonts w:ascii="Cambria Math" w:hAnsi="Cambria Math"/>
-            </w:rPr>
-            <m:t>*</m:t>
-          </m:r>
-          <m:sSubSup>
-            <m:sSubSupPr>
-              <m:ctrlPr>
-                <w:rPr>
-                  <w:rFonts w:ascii="Cambria Math" w:hAnsi="Cambria Math"/>
-                  <w:i/>
-                </w:rPr>
-              </m:ctrlPr>
-            </m:sSubSupPr>
-            <m:e>
-              <m:r>
-                <w:rPr>
-                  <w:rFonts w:ascii="Cambria Math" w:hAnsi="Cambria Math"/>
-                </w:rPr>
-                <m:t>y</m:t>
-              </m:r>
-            </m:e>
-            <m:sub>
-              <m:r>
-                <w:rPr>
-                  <w:rFonts w:ascii="Cambria Math" w:hAnsi="Cambria Math"/>
-                </w:rPr>
-                <m:t>i,t</m:t>
-              </m:r>
-            </m:sub>
-            <m:sup>
-              <m:r>
-                <w:rPr>
-                  <w:rFonts w:ascii="Cambria Math" w:hAnsi="Cambria Math"/>
-                </w:rPr>
-                <m:t>n</m:t>
-              </m:r>
-            </m:sup>
-          </m:sSubSup>
-          <m:r>
-            <w:rPr>
-              <w:rFonts w:ascii="Cambria Math" w:hAnsi="Cambria Math"/>
-            </w:rPr>
-            <m:t>)-</m:t>
-          </m:r>
-          <m:d>
-            <m:dPr>
-              <m:ctrlPr>
-                <w:rPr>
-                  <w:rFonts w:ascii="Cambria Math" w:hAnsi="Cambria Math"/>
-                  <w:i/>
-                </w:rPr>
-              </m:ctrlPr>
-            </m:dPr>
-            <m:e>
+              <m:sSub>
+                <m:sSubPr>
+                  <m:ctrlPr>
+                    <w:rPr>
+                      <w:rFonts w:ascii="Cambria Math" w:hAnsi="Cambria Math"/>
+                      <w:i/>
+                    </w:rPr>
+                  </m:ctrlPr>
+                </m:sSubPr>
+                <m:e>
+                  <m:r>
+                    <w:rPr>
+                      <w:rFonts w:ascii="Cambria Math" w:hAnsi="Cambria Math"/>
+                    </w:rPr>
+                    <m:t>(s</m:t>
+                  </m:r>
+                </m:e>
+                <m:sub>
+                  <m:r>
+                    <w:rPr>
+                      <w:rFonts w:ascii="Cambria Math" w:hAnsi="Cambria Math"/>
+                    </w:rPr>
+                    <m:t>t</m:t>
+                  </m:r>
+                </m:sub>
+              </m:sSub>
+              <m:r>
+                <w:rPr>
+                  <w:rFonts w:ascii="Cambria Math" w:hAnsi="Cambria Math"/>
+                </w:rPr>
+                <m:t>*</m:t>
+              </m:r>
+              <m:sSubSup>
+                <m:sSubSupPr>
+                  <m:ctrlPr>
+                    <w:rPr>
+                      <w:rFonts w:ascii="Cambria Math" w:hAnsi="Cambria Math"/>
+                      <w:i/>
+                    </w:rPr>
+                  </m:ctrlPr>
+                </m:sSubSupPr>
+                <m:e>
+                  <m:r>
+                    <w:rPr>
+                      <w:rFonts w:ascii="Cambria Math" w:hAnsi="Cambria Math"/>
+                    </w:rPr>
+                    <m:t>y</m:t>
+                  </m:r>
+                </m:e>
+                <m:sub>
+                  <m:r>
+                    <w:rPr>
+                      <w:rFonts w:ascii="Cambria Math" w:hAnsi="Cambria Math"/>
+                    </w:rPr>
+                    <m:t>i,t</m:t>
+                  </m:r>
+                </m:sub>
+                <m:sup>
+                  <m:r>
+                    <w:rPr>
+                      <w:rFonts w:ascii="Cambria Math" w:hAnsi="Cambria Math"/>
+                    </w:rPr>
+                    <m:t>n</m:t>
+                  </m:r>
+                </m:sup>
+              </m:sSubSup>
+              <m:r>
+                <w:rPr>
+                  <w:rFonts w:ascii="Cambria Math" w:hAnsi="Cambria Math"/>
+                </w:rPr>
+                <m:t>-</m:t>
+              </m:r>
               <m:r>
                 <w:rPr>
                   <w:rFonts w:ascii="Cambria Math" w:hAnsi="Cambria Math"/>
@@ -11792,6 +11879,344 @@
                   </m:r>
                 </m:sub>
               </m:sSub>
+              <m:r>
+                <w:rPr>
+                  <w:rFonts w:ascii="Cambria Math" w:hAnsi="Cambria Math"/>
+                </w:rPr>
+                <m:t>*</m:t>
+              </m:r>
+              <m:sSubSup>
+                <m:sSubSupPr>
+                  <m:ctrlPr>
+                    <w:rPr>
+                      <w:rFonts w:ascii="Cambria Math" w:hAnsi="Cambria Math"/>
+                      <w:i/>
+                    </w:rPr>
+                  </m:ctrlPr>
+                </m:sSubSupPr>
+                <m:e>
+                  <m:r>
+                    <w:rPr>
+                      <w:rFonts w:ascii="Cambria Math" w:hAnsi="Cambria Math"/>
+                    </w:rPr>
+                    <m:t>t</m:t>
+                  </m:r>
+                </m:e>
+                <m:sub>
+                  <m:r>
+                    <w:rPr>
+                      <w:rFonts w:ascii="Cambria Math" w:hAnsi="Cambria Math"/>
+                    </w:rPr>
+                    <m:t>i</m:t>
+                  </m:r>
+                </m:sub>
+                <m:sup>
+                  <m:r>
+                    <w:rPr>
+                      <w:rFonts w:ascii="Cambria Math" w:hAnsi="Cambria Math"/>
+                    </w:rPr>
+                    <m:t>*</m:t>
+                  </m:r>
+                </m:sup>
+              </m:sSubSup>
+              <m:r>
+                <w:rPr>
+                  <w:rFonts w:ascii="Cambria Math" w:hAnsi="Cambria Math"/>
+                </w:rPr>
+                <m:t>)</m:t>
+              </m:r>
+            </m:e>
+          </m:nary>
+          <m:r>
+            <w:rPr>
+              <w:rFonts w:ascii="Cambria Math" w:hAnsi="Cambria Math"/>
+            </w:rPr>
+            <m:t>-</m:t>
+          </m:r>
+          <m:sSubSup>
+            <m:sSubSupPr>
+              <m:ctrlPr>
+                <w:rPr>
+                  <w:rFonts w:ascii="Cambria Math" w:eastAsiaTheme="minorEastAsia" w:hAnsi="Cambria Math"/>
+                  <w:i/>
+                </w:rPr>
+              </m:ctrlPr>
+            </m:sSubSupPr>
+            <m:e>
+              <m:r>
+                <w:rPr>
+                  <w:rFonts w:ascii="Cambria Math" w:eastAsiaTheme="minorEastAsia" w:hAnsi="Cambria Math"/>
+                </w:rPr>
+                <m:t>x</m:t>
+              </m:r>
+            </m:e>
+            <m:sub>
+              <m:r>
+                <w:rPr>
+                  <w:rFonts w:ascii="Cambria Math" w:eastAsiaTheme="minorEastAsia" w:hAnsi="Cambria Math"/>
+                </w:rPr>
+                <m:t>ijm</m:t>
+              </m:r>
+            </m:sub>
+            <m:sup>
+              <m:r>
+                <w:rPr>
+                  <w:rFonts w:ascii="Cambria Math" w:eastAsiaTheme="minorEastAsia" w:hAnsi="Cambria Math"/>
+                </w:rPr>
+                <m:t>n</m:t>
+              </m:r>
+            </m:sup>
+          </m:sSubSup>
+          <m:r>
+            <w:rPr>
+              <w:rFonts w:ascii="Cambria Math" w:eastAsiaTheme="minorEastAsia" w:hAnsi="Cambria Math"/>
+            </w:rPr>
+            <m:t>*</m:t>
+          </m:r>
+          <m:sSub>
+            <m:sSubPr>
+              <m:ctrlPr>
+                <w:rPr>
+                  <w:rFonts w:ascii="Cambria Math" w:hAnsi="Cambria Math"/>
+                  <w:i/>
+                </w:rPr>
+              </m:ctrlPr>
+            </m:sSubPr>
+            <m:e>
+              <m:r>
+                <w:rPr>
+                  <w:rFonts w:ascii="Cambria Math" w:hAnsi="Cambria Math"/>
+                </w:rPr>
+                <m:t>t</m:t>
+              </m:r>
+            </m:e>
+            <m:sub>
+              <m:r>
+                <w:rPr>
+                  <w:rFonts w:ascii="Cambria Math" w:hAnsi="Cambria Math"/>
+                </w:rPr>
+                <m:t>ijm</m:t>
+              </m:r>
+            </m:sub>
+          </m:sSub>
+          <m:r>
+            <w:rPr>
+              <w:rFonts w:ascii="Cambria Math" w:eastAsiaTheme="minorEastAsia" w:hAnsi="Cambria Math"/>
+            </w:rPr>
+            <m:t>≥-</m:t>
+          </m:r>
+          <m:sSub>
+            <m:sSubPr>
+              <m:ctrlPr>
+                <w:rPr>
+                  <w:rFonts w:ascii="Cambria Math" w:eastAsiaTheme="minorEastAsia" w:hAnsi="Cambria Math"/>
+                  <w:i/>
+                </w:rPr>
+              </m:ctrlPr>
+            </m:sSubPr>
+            <m:e>
+              <m:r>
+                <w:rPr>
+                  <w:rFonts w:ascii="Cambria Math" w:eastAsiaTheme="minorEastAsia" w:hAnsi="Cambria Math"/>
+                </w:rPr>
+                <m:t>M</m:t>
+              </m:r>
+            </m:e>
+            <m:sub>
+              <m:r>
+                <w:rPr>
+                  <w:rFonts w:ascii="Cambria Math" w:eastAsiaTheme="minorEastAsia" w:hAnsi="Cambria Math"/>
+                </w:rPr>
+                <m:t>ij</m:t>
+              </m:r>
+            </m:sub>
+          </m:sSub>
+          <m:r>
+            <w:rPr>
+              <w:rFonts w:ascii="Cambria Math" w:eastAsiaTheme="minorEastAsia" w:hAnsi="Cambria Math"/>
+            </w:rPr>
+            <m:t>*(1-</m:t>
+          </m:r>
+          <m:sSubSup>
+            <m:sSubSupPr>
+              <m:ctrlPr>
+                <w:rPr>
+                  <w:rFonts w:ascii="Cambria Math" w:eastAsiaTheme="minorEastAsia" w:hAnsi="Cambria Math"/>
+                  <w:i/>
+                </w:rPr>
+              </m:ctrlPr>
+            </m:sSubSupPr>
+            <m:e>
+              <m:r>
+                <w:rPr>
+                  <w:rFonts w:ascii="Cambria Math" w:eastAsiaTheme="minorEastAsia" w:hAnsi="Cambria Math"/>
+                </w:rPr>
+                <m:t>x</m:t>
+              </m:r>
+            </m:e>
+            <m:sub>
+              <m:r>
+                <w:rPr>
+                  <w:rFonts w:ascii="Cambria Math" w:eastAsiaTheme="minorEastAsia" w:hAnsi="Cambria Math"/>
+                </w:rPr>
+                <m:t>ijm</m:t>
+              </m:r>
+            </m:sub>
+            <m:sup>
+              <m:r>
+                <w:rPr>
+                  <w:rFonts w:ascii="Cambria Math" w:eastAsiaTheme="minorEastAsia" w:hAnsi="Cambria Math"/>
+                </w:rPr>
+                <m:t>n</m:t>
+              </m:r>
+            </m:sup>
+          </m:sSubSup>
+          <m:r>
+            <w:rPr>
+              <w:rFonts w:ascii="Cambria Math" w:eastAsiaTheme="minorEastAsia" w:hAnsi="Cambria Math"/>
+            </w:rPr>
+            <m:t xml:space="preserve"> )</m:t>
+          </m:r>
+        </m:oMath>
+      </m:oMathPara>
+    </w:p>
+    <w:p>
+      <w:pPr>
+        <w:rPr>
+          <w:rFonts w:eastAsiaTheme="minorEastAsia"/>
+        </w:rPr>
+      </w:pPr>
+      <m:oMathPara>
+        <m:oMath>
+          <m:d>
+            <m:dPr>
+              <m:ctrlPr>
+                <w:rPr>
+                  <w:rFonts w:ascii="Cambria Math" w:hAnsi="Cambria Math"/>
+                  <w:i/>
+                </w:rPr>
+              </m:ctrlPr>
+            </m:dPr>
+            <m:e>
+              <m:r>
+                <w:rPr>
+                  <w:rFonts w:ascii="Cambria Math" w:hAnsi="Cambria Math"/>
+                </w:rPr>
+                <m:t>i,j</m:t>
+              </m:r>
+            </m:e>
+          </m:d>
+          <m:r>
+            <w:rPr>
+              <w:rFonts w:ascii="Cambria Math" w:hAnsi="Cambria Math"/>
+            </w:rPr>
+            <m:t>∈A, i≠j, n∈N, t∈T</m:t>
+          </m:r>
+          <m:r>
+            <w:rPr>
+              <w:rFonts w:ascii="Cambria Math" w:eastAsiaTheme="minorEastAsia" w:hAnsi="Cambria Math"/>
+            </w:rPr>
+            <m:t xml:space="preserve">, </m:t>
+          </m:r>
+          <m:r>
+            <w:rPr>
+              <w:rFonts w:ascii="Cambria Math" w:hAnsi="Cambria Math"/>
+            </w:rPr>
+            <m:t>m∈M</m:t>
+          </m:r>
+        </m:oMath>
+      </m:oMathPara>
+    </w:p>
+    <w:p>
+      <w:r>
+        <w:t>This controls that tasks happen within their designated time windows</w:t>
+      </w:r>
+      <w:r>
+        <w:t xml:space="preserve"> (only applies if the tasks happens and the </w:t>
+      </w:r>
+      <w:r>
+        <w:t>task extension penalty for falling out of the allotted time isn’t applied</w:t>
+      </w:r>
+      <w:r>
+        <w:t>)</w:t>
+      </w:r>
+    </w:p>
+    <w:p>
+      <w:pPr>
+        <w:rPr>
+          <w:rFonts w:eastAsiaTheme="minorEastAsia"/>
+        </w:rPr>
+      </w:pPr>
+      <m:oMathPara>
+        <m:oMath>
+          <m:sSub>
+            <m:sSubPr>
+              <m:ctrlPr>
+                <w:rPr>
+                  <w:rFonts w:ascii="Cambria Math" w:hAnsi="Cambria Math"/>
+                  <w:i/>
+                </w:rPr>
+              </m:ctrlPr>
+            </m:sSubPr>
+            <m:e>
+              <m:r>
+                <w:rPr>
+                  <w:rFonts w:ascii="Cambria Math" w:hAnsi="Cambria Math"/>
+                </w:rPr>
+                <m:t>a</m:t>
+              </m:r>
+            </m:e>
+            <m:sub>
+              <m:r>
+                <w:rPr>
+                  <w:rFonts w:ascii="Cambria Math" w:hAnsi="Cambria Math"/>
+                </w:rPr>
+                <m:t>t</m:t>
+              </m:r>
+            </m:sub>
+          </m:sSub>
+          <m:r>
+            <w:rPr>
+              <w:rFonts w:ascii="Cambria Math" w:hAnsi="Cambria Math"/>
+            </w:rPr>
+            <m:t>-</m:t>
+          </m:r>
+          <m:d>
+            <m:dPr>
+              <m:ctrlPr>
+                <w:rPr>
+                  <w:rFonts w:ascii="Cambria Math" w:hAnsi="Cambria Math"/>
+                  <w:i/>
+                </w:rPr>
+              </m:ctrlPr>
+            </m:dPr>
+            <m:e>
+              <m:sSup>
+                <m:sSupPr>
+                  <m:ctrlPr>
+                    <w:rPr>
+                      <w:rFonts w:ascii="Cambria Math" w:hAnsi="Cambria Math"/>
+                      <w:i/>
+                    </w:rPr>
+                  </m:ctrlPr>
+                </m:sSupPr>
+                <m:e>
+                  <m:r>
+                    <w:rPr>
+                      <w:rFonts w:ascii="Cambria Math" w:hAnsi="Cambria Math"/>
+                    </w:rPr>
+                    <m:t>M</m:t>
+                  </m:r>
+                </m:e>
+                <m:sup>
+                  <m:r>
+                    <w:rPr>
+                      <w:rFonts w:ascii="Cambria Math" w:hAnsi="Cambria Math"/>
+                    </w:rPr>
+                    <m:t>*</m:t>
+                  </m:r>
+                </m:sup>
+              </m:sSup>
               <m:r>
                 <w:rPr>
                   <w:rFonts w:ascii="Cambria Math" w:hAnsi="Cambria Math"/>
@@ -11844,31 +12269,57 @@
             <m:sSubSupPr>
               <m:ctrlPr>
                 <w:rPr>
-                  <w:rFonts w:ascii="Cambria Math" w:eastAsiaTheme="minorEastAsia" w:hAnsi="Cambria Math"/>
+                  <w:rFonts w:ascii="Cambria Math" w:hAnsi="Cambria Math"/>
                   <w:i/>
                 </w:rPr>
               </m:ctrlPr>
             </m:sSubSupPr>
             <m:e>
-              <m:r>
-                <w:rPr>
-                  <w:rFonts w:ascii="Cambria Math" w:eastAsiaTheme="minorEastAsia" w:hAnsi="Cambria Math"/>
-                </w:rPr>
-                <m:t>x</m:t>
+              <m:sSup>
+                <m:sSupPr>
+                  <m:ctrlPr>
+                    <w:rPr>
+                      <w:rFonts w:ascii="Cambria Math" w:hAnsi="Cambria Math"/>
+                      <w:i/>
+                    </w:rPr>
+                  </m:ctrlPr>
+                </m:sSupPr>
+                <m:e>
+                  <m:r>
+                    <w:rPr>
+                      <w:rFonts w:ascii="Cambria Math" w:hAnsi="Cambria Math"/>
+                    </w:rPr>
+                    <m:t>M</m:t>
+                  </m:r>
+                </m:e>
+                <m:sup>
+                  <m:r>
+                    <w:rPr>
+                      <w:rFonts w:ascii="Cambria Math" w:hAnsi="Cambria Math"/>
+                    </w:rPr>
+                    <m:t>*</m:t>
+                  </m:r>
+                </m:sup>
+              </m:sSup>
+              <m:r>
+                <w:rPr>
+                  <w:rFonts w:ascii="Cambria Math" w:hAnsi="Cambria Math"/>
+                </w:rPr>
+                <m:t>*(1-y</m:t>
               </m:r>
             </m:e>
             <m:sub>
               <m:r>
                 <w:rPr>
-                  <w:rFonts w:ascii="Cambria Math" w:eastAsiaTheme="minorEastAsia" w:hAnsi="Cambria Math"/>
-                </w:rPr>
-                <m:t>ijm</m:t>
+                  <w:rFonts w:ascii="Cambria Math" w:hAnsi="Cambria Math"/>
+                </w:rPr>
+                <m:t>i</m:t>
               </m:r>
             </m:sub>
             <m:sup>
               <m:r>
                 <w:rPr>
-                  <w:rFonts w:ascii="Cambria Math" w:eastAsiaTheme="minorEastAsia" w:hAnsi="Cambria Math"/>
+                  <w:rFonts w:ascii="Cambria Math" w:hAnsi="Cambria Math"/>
                 </w:rPr>
                 <m:t>n</m:t>
               </m:r>
@@ -11876,9 +12327,49 @@
           </m:sSubSup>
           <m:r>
             <w:rPr>
-              <w:rFonts w:ascii="Cambria Math" w:eastAsiaTheme="minorEastAsia" w:hAnsi="Cambria Math"/>
-            </w:rPr>
-            <m:t>*</m:t>
+              <w:rFonts w:ascii="Cambria Math" w:hAnsi="Cambria Math"/>
+            </w:rPr>
+            <m:t>)≤</m:t>
+          </m:r>
+          <m:sSubSup>
+            <m:sSubSupPr>
+              <m:ctrlPr>
+                <w:rPr>
+                  <w:rFonts w:ascii="Cambria Math" w:hAnsi="Cambria Math"/>
+                  <w:i/>
+                </w:rPr>
+              </m:ctrlPr>
+            </m:sSubSupPr>
+            <m:e>
+              <m:r>
+                <w:rPr>
+                  <w:rFonts w:ascii="Cambria Math" w:hAnsi="Cambria Math"/>
+                </w:rPr>
+                <m:t>w</m:t>
+              </m:r>
+            </m:e>
+            <m:sub>
+              <m:r>
+                <w:rPr>
+                  <w:rFonts w:ascii="Cambria Math" w:hAnsi="Cambria Math"/>
+                </w:rPr>
+                <m:t>i</m:t>
+              </m:r>
+            </m:sub>
+            <m:sup>
+              <m:r>
+                <w:rPr>
+                  <w:rFonts w:ascii="Cambria Math" w:hAnsi="Cambria Math"/>
+                </w:rPr>
+                <m:t>n</m:t>
+              </m:r>
+            </m:sup>
+          </m:sSubSup>
+          <m:r>
+            <w:rPr>
+              <w:rFonts w:ascii="Cambria Math" w:hAnsi="Cambria Math"/>
+            </w:rPr>
+            <m:t>≤</m:t>
           </m:r>
           <m:sSub>
             <m:sSubPr>
@@ -11894,7 +12385,7 @@
                 <w:rPr>
                   <w:rFonts w:ascii="Cambria Math" w:hAnsi="Cambria Math"/>
                 </w:rPr>
-                <m:t>t</m:t>
+                <m:t>b</m:t>
               </m:r>
             </m:e>
             <m:sub>
@@ -11902,191 +12393,15 @@
                 <w:rPr>
                   <w:rFonts w:ascii="Cambria Math" w:hAnsi="Cambria Math"/>
                 </w:rPr>
-                <m:t>ijm</m:t>
+                <m:t>t</m:t>
               </m:r>
             </m:sub>
           </m:sSub>
           <m:r>
             <w:rPr>
-              <w:rFonts w:ascii="Cambria Math" w:eastAsiaTheme="minorEastAsia" w:hAnsi="Cambria Math"/>
-            </w:rPr>
-            <m:t>≥-</m:t>
-          </m:r>
-          <m:sSub>
-            <m:sSubPr>
-              <m:ctrlPr>
-                <w:rPr>
-                  <w:rFonts w:ascii="Cambria Math" w:eastAsiaTheme="minorEastAsia" w:hAnsi="Cambria Math"/>
-                  <w:i/>
-                </w:rPr>
-              </m:ctrlPr>
-            </m:sSubPr>
-            <m:e>
-              <m:r>
-                <w:rPr>
-                  <w:rFonts w:ascii="Cambria Math" w:eastAsiaTheme="minorEastAsia" w:hAnsi="Cambria Math"/>
-                </w:rPr>
-                <m:t>M</m:t>
-              </m:r>
-            </m:e>
-            <m:sub>
-              <m:r>
-                <w:rPr>
-                  <w:rFonts w:ascii="Cambria Math" w:eastAsiaTheme="minorEastAsia" w:hAnsi="Cambria Math"/>
-                </w:rPr>
-                <m:t>ij</m:t>
-              </m:r>
-            </m:sub>
-          </m:sSub>
-          <m:r>
-            <w:rPr>
-              <w:rFonts w:ascii="Cambria Math" w:eastAsiaTheme="minorEastAsia" w:hAnsi="Cambria Math"/>
-            </w:rPr>
-            <m:t>*(1-</m:t>
-          </m:r>
-          <m:sSubSup>
-            <m:sSubSupPr>
-              <m:ctrlPr>
-                <w:rPr>
-                  <w:rFonts w:ascii="Cambria Math" w:eastAsiaTheme="minorEastAsia" w:hAnsi="Cambria Math"/>
-                  <w:i/>
-                </w:rPr>
-              </m:ctrlPr>
-            </m:sSubSupPr>
-            <m:e>
-              <m:r>
-                <w:rPr>
-                  <w:rFonts w:ascii="Cambria Math" w:eastAsiaTheme="minorEastAsia" w:hAnsi="Cambria Math"/>
-                </w:rPr>
-                <m:t>x</m:t>
-              </m:r>
-            </m:e>
-            <m:sub>
-              <m:r>
-                <w:rPr>
-                  <w:rFonts w:ascii="Cambria Math" w:eastAsiaTheme="minorEastAsia" w:hAnsi="Cambria Math"/>
-                </w:rPr>
-                <m:t>ijm</m:t>
-              </m:r>
-            </m:sub>
-            <m:sup>
-              <m:r>
-                <w:rPr>
-                  <w:rFonts w:ascii="Cambria Math" w:eastAsiaTheme="minorEastAsia" w:hAnsi="Cambria Math"/>
-                </w:rPr>
-                <m:t>n</m:t>
-              </m:r>
-            </m:sup>
-          </m:sSubSup>
-          <m:r>
-            <w:rPr>
-              <w:rFonts w:ascii="Cambria Math" w:eastAsiaTheme="minorEastAsia" w:hAnsi="Cambria Math"/>
-            </w:rPr>
-            <m:t xml:space="preserve"> )</m:t>
-          </m:r>
-        </m:oMath>
-      </m:oMathPara>
-    </w:p>
-    <w:p>
-      <w:pPr>
-        <w:rPr>
-          <w:rFonts w:eastAsiaTheme="minorEastAsia"/>
-        </w:rPr>
-      </w:pPr>
-      <m:oMathPara>
-        <m:oMath>
-          <m:d>
-            <m:dPr>
-              <m:ctrlPr>
-                <w:rPr>
-                  <w:rFonts w:ascii="Cambria Math" w:hAnsi="Cambria Math"/>
-                  <w:i/>
-                </w:rPr>
-              </m:ctrlPr>
-            </m:dPr>
-            <m:e>
-              <m:r>
-                <w:rPr>
-                  <w:rFonts w:ascii="Cambria Math" w:hAnsi="Cambria Math"/>
-                </w:rPr>
-                <m:t>i,j</m:t>
-              </m:r>
-            </m:e>
-          </m:d>
-          <m:r>
-            <w:rPr>
               <w:rFonts w:ascii="Cambria Math" w:hAnsi="Cambria Math"/>
             </w:rPr>
-            <m:t>∈A, i≠j, n∈N, t∈T</m:t>
-          </m:r>
-          <m:r>
-            <w:rPr>
-              <w:rFonts w:ascii="Cambria Math" w:eastAsiaTheme="minorEastAsia" w:hAnsi="Cambria Math"/>
-            </w:rPr>
-            <m:t xml:space="preserve">, </m:t>
-          </m:r>
-          <m:r>
-            <w:rPr>
-              <w:rFonts w:ascii="Cambria Math" w:hAnsi="Cambria Math"/>
-            </w:rPr>
-            <m:t>m∈M</m:t>
-          </m:r>
-        </m:oMath>
-      </m:oMathPara>
-    </w:p>
-    <w:p>
-      <w:r>
-        <w:t>This controls that tasks happen within their designated time windows</w:t>
-      </w:r>
-      <w:r>
-        <w:t xml:space="preserve"> (only applies if the tasks happens and the </w:t>
-      </w:r>
-      <w:r>
-        <w:t>task extension penalty for falling out of the allotted time isn’t applied</w:t>
-      </w:r>
-      <w:r>
-        <w:t>)</w:t>
-      </w:r>
-    </w:p>
-    <w:p>
-      <w:pPr>
-        <w:rPr>
-          <w:rFonts w:eastAsiaTheme="minorEastAsia"/>
-        </w:rPr>
-      </w:pPr>
-      <m:oMathPara>
-        <m:oMath>
-          <m:sSub>
-            <m:sSubPr>
-              <m:ctrlPr>
-                <w:rPr>
-                  <w:rFonts w:ascii="Cambria Math" w:hAnsi="Cambria Math"/>
-                  <w:i/>
-                </w:rPr>
-              </m:ctrlPr>
-            </m:sSubPr>
-            <m:e>
-              <m:r>
-                <w:rPr>
-                  <w:rFonts w:ascii="Cambria Math" w:hAnsi="Cambria Math"/>
-                </w:rPr>
-                <m:t>a</m:t>
-              </m:r>
-            </m:e>
-            <m:sub>
-              <m:r>
-                <w:rPr>
-                  <w:rFonts w:ascii="Cambria Math" w:hAnsi="Cambria Math"/>
-                </w:rPr>
-                <m:t>t</m:t>
-              </m:r>
-            </m:sub>
-          </m:sSub>
-          <m:r>
-            <w:rPr>
-              <w:rFonts w:ascii="Cambria Math" w:hAnsi="Cambria Math"/>
-            </w:rPr>
-            <m:t>-</m:t>
+            <m:t>+</m:t>
           </m:r>
           <m:d>
             <m:dPr>
@@ -12170,7 +12485,7 @@
             <w:rPr>
               <w:rFonts w:ascii="Cambria Math" w:hAnsi="Cambria Math"/>
             </w:rPr>
-            <m:t>-</m:t>
+            <m:t>+</m:t>
           </m:r>
           <m:sSubSup>
             <m:sSubSupPr>
@@ -12236,7 +12551,77 @@
             <w:rPr>
               <w:rFonts w:ascii="Cambria Math" w:hAnsi="Cambria Math"/>
             </w:rPr>
-            <m:t>)≤</m:t>
+            <m:t>)         i∈A, n∈N, t∈T</m:t>
+          </m:r>
+        </m:oMath>
+      </m:oMathPara>
+    </w:p>
+    <w:p>
+      <w:pPr>
+        <w:rPr>
+          <w:rFonts w:eastAsiaTheme="minorEastAsia"/>
+        </w:rPr>
+      </w:pPr>
+      <w:r>
+        <w:rPr>
+          <w:rFonts w:eastAsiaTheme="minorEastAsia"/>
+        </w:rPr>
+        <w:t xml:space="preserve">Task extensions/delays only apply to tasks that </w:t>
+      </w:r>
+      <w:r>
+        <w:rPr>
+          <w:rFonts w:eastAsiaTheme="minorEastAsia"/>
+        </w:rPr>
+        <w:t>are undertaken</w:t>
+      </w:r>
+    </w:p>
+    <w:p>
+      <w:pPr>
+        <w:rPr>
+          <w:rFonts w:eastAsiaTheme="minorEastAsia"/>
+        </w:rPr>
+      </w:pPr>
+      <m:oMathPara>
+        <m:oMath>
+          <m:sSubSup>
+            <m:sSubSupPr>
+              <m:ctrlPr>
+                <w:rPr>
+                  <w:rFonts w:ascii="Cambria Math" w:hAnsi="Cambria Math"/>
+                  <w:i/>
+                </w:rPr>
+              </m:ctrlPr>
+            </m:sSubSupPr>
+            <m:e>
+              <m:r>
+                <w:rPr>
+                  <w:rFonts w:ascii="Cambria Math" w:hAnsi="Cambria Math"/>
+                </w:rPr>
+                <m:t>t</m:t>
+              </m:r>
+            </m:e>
+            <m:sub>
+              <m:r>
+                <w:rPr>
+                  <w:rFonts w:ascii="Cambria Math" w:hAnsi="Cambria Math"/>
+                </w:rPr>
+                <m:t>i</m:t>
+              </m:r>
+            </m:sub>
+            <m:sup>
+              <m:r>
+                <w:rPr>
+                  <w:rFonts w:ascii="Cambria Math" w:hAnsi="Cambria Math"/>
+                </w:rPr>
+                <m:t>*</m:t>
+              </m:r>
+            </m:sup>
+          </m:sSubSup>
+          <m:r>
+            <w:rPr>
+              <w:rFonts w:ascii="Cambria Math" w:hAnsi="Cambria Math"/>
+            </w:rPr>
+            <m:t>≤</m:t>
           </m:r>
           <m:sSubSup>
             <m:sSubSupPr>
@@ -12252,7 +12637,7 @@
                 <w:rPr>
                   <w:rFonts w:ascii="Cambria Math" w:hAnsi="Cambria Math"/>
                 </w:rPr>
-                <m:t>w</m:t>
+                <m:t>y</m:t>
               </m:r>
             </m:e>
             <m:sub>
@@ -12268,7 +12653,7 @@
                 <w:rPr>
                   <w:rFonts w:ascii="Cambria Math" w:hAnsi="Cambria Math"/>
                 </w:rPr>
-                <m:t>n</m:t>
+                <m:t>p</m:t>
               </m:r>
             </m:sup>
           </m:sSubSup>
@@ -12276,7 +12661,71 @@
             <w:rPr>
               <w:rFonts w:ascii="Cambria Math" w:hAnsi="Cambria Math"/>
             </w:rPr>
-            <m:t>≤</m:t>
+            <m:t xml:space="preserve">         i∈A, n∈N, t∈T</m:t>
+          </m:r>
+        </m:oMath>
+      </m:oMathPara>
+    </w:p>
+    <w:p>
+      <w:pPr>
+        <w:rPr>
+          <w:rFonts w:eastAsiaTheme="minorEastAsia"/>
+        </w:rPr>
+      </w:pPr>
+      <w:r>
+        <w:rPr>
+          <w:rFonts w:eastAsiaTheme="minorEastAsia"/>
+        </w:rPr>
+        <w:t>Task extensions/delays only apply to tasks that are special</w:t>
+      </w:r>
+    </w:p>
+    <w:p>
+      <w:pPr>
+        <w:rPr>
+          <w:rFonts w:eastAsiaTheme="minorEastAsia"/>
+        </w:rPr>
+      </w:pPr>
+      <m:oMathPara>
+        <m:oMath>
+          <m:sSubSup>
+            <m:sSubSupPr>
+              <m:ctrlPr>
+                <w:rPr>
+                  <w:rFonts w:ascii="Cambria Math" w:hAnsi="Cambria Math"/>
+                  <w:i/>
+                </w:rPr>
+              </m:ctrlPr>
+            </m:sSubSupPr>
+            <m:e>
+              <m:r>
+                <w:rPr>
+                  <w:rFonts w:ascii="Cambria Math" w:hAnsi="Cambria Math"/>
+                </w:rPr>
+                <m:t>t</m:t>
+              </m:r>
+            </m:e>
+            <m:sub>
+              <m:r>
+                <w:rPr>
+                  <w:rFonts w:ascii="Cambria Math" w:hAnsi="Cambria Math"/>
+                </w:rPr>
+                <m:t>i</m:t>
+              </m:r>
+            </m:sub>
+            <m:sup>
+              <m:r>
+                <w:rPr>
+                  <w:rFonts w:ascii="Cambria Math" w:hAnsi="Cambria Math"/>
+                </w:rPr>
+                <m:t>*</m:t>
+              </m:r>
+            </m:sup>
+          </m:sSubSup>
+          <m:r>
+            <w:rPr>
+              <w:rFonts w:ascii="Cambria Math" w:hAnsi="Cambria Math"/>
+            </w:rPr>
+            <m:t>≤specia</m:t>
           </m:r>
           <m:sSub>
             <m:sSubPr>
@@ -12292,7 +12741,7 @@
                 <w:rPr>
                   <w:rFonts w:ascii="Cambria Math" w:hAnsi="Cambria Math"/>
                 </w:rPr>
-                <m:t>b</m:t>
+                <m:t>l</m:t>
               </m:r>
             </m:e>
             <m:sub>
@@ -12308,50 +12757,59 @@
             <w:rPr>
               <w:rFonts w:ascii="Cambria Math" w:hAnsi="Cambria Math"/>
             </w:rPr>
-            <m:t>+</m:t>
+            <m:t xml:space="preserve">          t∈T</m:t>
           </m:r>
-          <m:d>
-            <m:dPr>
+        </m:oMath>
+      </m:oMathPara>
+    </w:p>
+    <w:p>
+      <w:r>
+        <w:t xml:space="preserve">A person will only complete a single task at </w:t>
+      </w:r>
+      <w:r>
+        <w:t xml:space="preserve">each </w:t>
+      </w:r>
+      <w:r>
+        <w:t>node</w:t>
+      </w:r>
+    </w:p>
+    <w:p>
+      <m:oMathPara>
+        <m:oMath>
+          <m:nary>
+            <m:naryPr>
+              <m:chr m:val="∑"/>
+              <m:limLoc m:val="undOvr"/>
+              <m:supHide m:val="1"/>
               <m:ctrlPr>
                 <w:rPr>
                   <w:rFonts w:ascii="Cambria Math" w:hAnsi="Cambria Math"/>
                   <w:i/>
                 </w:rPr>
               </m:ctrlPr>
-            </m:dPr>
+            </m:naryPr>
+            <m:sub>
+              <m:r>
+                <w:rPr>
+                  <w:rFonts w:ascii="Cambria Math" w:hAnsi="Cambria Math"/>
+                </w:rPr>
+                <m:t>t</m:t>
+              </m:r>
+              <m:r>
+                <w:rPr>
+                  <w:rFonts w:ascii="Cambria Math" w:hAnsi="Cambria Math"/>
+                </w:rPr>
+                <m:t>∈</m:t>
+              </m:r>
+              <m:r>
+                <w:rPr>
+                  <w:rFonts w:ascii="Cambria Math" w:hAnsi="Cambria Math"/>
+                </w:rPr>
+                <m:t>T</m:t>
+              </m:r>
+            </m:sub>
+            <m:sup/>
             <m:e>
-              <m:sSup>
-                <m:sSupPr>
-                  <m:ctrlPr>
-                    <w:rPr>
-                      <w:rFonts w:ascii="Cambria Math" w:hAnsi="Cambria Math"/>
-                      <w:i/>
-                    </w:rPr>
-                  </m:ctrlPr>
-                </m:sSupPr>
-                <m:e>
-                  <m:r>
-                    <w:rPr>
-                      <w:rFonts w:ascii="Cambria Math" w:hAnsi="Cambria Math"/>
-                    </w:rPr>
-                    <m:t>M</m:t>
-                  </m:r>
-                </m:e>
-                <m:sup>
-                  <m:r>
-                    <w:rPr>
-                      <w:rFonts w:ascii="Cambria Math" w:hAnsi="Cambria Math"/>
-                    </w:rPr>
-                    <m:t>*</m:t>
-                  </m:r>
-                </m:sup>
-              </m:sSup>
-              <m:r>
-                <w:rPr>
-                  <w:rFonts w:ascii="Cambria Math" w:hAnsi="Cambria Math"/>
-                </w:rPr>
-                <m:t>*</m:t>
-              </m:r>
               <m:sSubSup>
                 <m:sSubSupPr>
                   <m:ctrlPr>
@@ -12366,7 +12824,7 @@
                     <w:rPr>
                       <w:rFonts w:ascii="Cambria Math" w:hAnsi="Cambria Math"/>
                     </w:rPr>
-                    <m:t>t</m:t>
+                    <m:t>y</m:t>
                   </m:r>
                 </m:e>
                 <m:sub>
@@ -12374,7 +12832,7 @@
                     <w:rPr>
                       <w:rFonts w:ascii="Cambria Math" w:hAnsi="Cambria Math"/>
                     </w:rPr>
-                    <m:t>i</m:t>
+                    <m:t>i,t</m:t>
                   </m:r>
                 </m:sub>
                 <m:sup>
@@ -12382,289 +12840,53 @@
                     <w:rPr>
                       <w:rFonts w:ascii="Cambria Math" w:hAnsi="Cambria Math"/>
                     </w:rPr>
-                    <m:t>*</m:t>
+                    <m:t>n</m:t>
                   </m:r>
                 </m:sup>
               </m:sSubSup>
             </m:e>
-          </m:d>
+          </m:nary>
           <m:r>
             <w:rPr>
               <w:rFonts w:ascii="Cambria Math" w:hAnsi="Cambria Math"/>
             </w:rPr>
-            <m:t>+</m:t>
+            <m:t>≤1</m:t>
           </m:r>
-          <m:sSubSup>
-            <m:sSubSupPr>
-              <m:ctrlPr>
-                <w:rPr>
-                  <w:rFonts w:ascii="Cambria Math" w:hAnsi="Cambria Math"/>
-                  <w:i/>
-                </w:rPr>
-              </m:ctrlPr>
-            </m:sSubSupPr>
-            <m:e>
-              <m:sSup>
-                <m:sSupPr>
-                  <m:ctrlPr>
-                    <w:rPr>
-                      <w:rFonts w:ascii="Cambria Math" w:hAnsi="Cambria Math"/>
-                      <w:i/>
-                    </w:rPr>
-                  </m:ctrlPr>
-                </m:sSupPr>
-                <m:e>
-                  <m:r>
-                    <w:rPr>
-                      <w:rFonts w:ascii="Cambria Math" w:hAnsi="Cambria Math"/>
-                    </w:rPr>
-                    <m:t>M</m:t>
-                  </m:r>
-                </m:e>
-                <m:sup>
-                  <m:r>
-                    <w:rPr>
-                      <w:rFonts w:ascii="Cambria Math" w:hAnsi="Cambria Math"/>
-                    </w:rPr>
-                    <m:t>*</m:t>
-                  </m:r>
-                </m:sup>
-              </m:sSup>
-              <m:r>
-                <w:rPr>
-                  <w:rFonts w:ascii="Cambria Math" w:hAnsi="Cambria Math"/>
-                </w:rPr>
-                <m:t>*(1-y</m:t>
-              </m:r>
-            </m:e>
-            <m:sub>
-              <m:r>
-                <w:rPr>
-                  <w:rFonts w:ascii="Cambria Math" w:hAnsi="Cambria Math"/>
-                </w:rPr>
-                <m:t>i</m:t>
-              </m:r>
-            </m:sub>
-            <m:sup>
-              <m:r>
-                <w:rPr>
-                  <w:rFonts w:ascii="Cambria Math" w:hAnsi="Cambria Math"/>
-                </w:rPr>
-                <m:t>n</m:t>
-              </m:r>
-            </m:sup>
-          </m:sSubSup>
           <m:r>
             <w:rPr>
               <w:rFonts w:ascii="Cambria Math" w:hAnsi="Cambria Math"/>
             </w:rPr>
-            <m:t>)         i∈A, n∈N, t∈T</m:t>
+            <m:t xml:space="preserve">     </m:t>
           </m:r>
-        </m:oMath>
-      </m:oMathPara>
-    </w:p>
-    <w:p>
-      <w:pPr>
-        <w:rPr>
-          <w:rFonts w:eastAsiaTheme="minorEastAsia"/>
-        </w:rPr>
-      </w:pPr>
-      <w:r>
-        <w:rPr>
-          <w:rFonts w:eastAsiaTheme="minorEastAsia"/>
-        </w:rPr>
-        <w:t xml:space="preserve">Task extensions/delays only apply to tasks that </w:t>
-      </w:r>
-      <w:r>
-        <w:rPr>
-          <w:rFonts w:eastAsiaTheme="minorEastAsia"/>
-        </w:rPr>
-        <w:t>are undertaken</w:t>
-      </w:r>
-    </w:p>
-    <w:p>
-      <w:pPr>
-        <w:rPr>
-          <w:rFonts w:eastAsiaTheme="minorEastAsia"/>
-        </w:rPr>
-      </w:pPr>
-      <m:oMathPara>
-        <m:oMath>
-          <m:sSubSup>
-            <m:sSubSupPr>
-              <m:ctrlPr>
-                <w:rPr>
-                  <w:rFonts w:ascii="Cambria Math" w:hAnsi="Cambria Math"/>
-                  <w:i/>
-                </w:rPr>
-              </m:ctrlPr>
-            </m:sSubSupPr>
-            <m:e>
-              <m:r>
-                <w:rPr>
-                  <w:rFonts w:ascii="Cambria Math" w:hAnsi="Cambria Math"/>
-                </w:rPr>
-                <m:t>t</m:t>
-              </m:r>
-            </m:e>
-            <m:sub>
-              <m:r>
-                <w:rPr>
-                  <w:rFonts w:ascii="Cambria Math" w:hAnsi="Cambria Math"/>
-                </w:rPr>
-                <m:t>i</m:t>
-              </m:r>
-            </m:sub>
-            <m:sup>
-              <m:r>
-                <w:rPr>
-                  <w:rFonts w:ascii="Cambria Math" w:hAnsi="Cambria Math"/>
-                </w:rPr>
-                <m:t>*</m:t>
-              </m:r>
-            </m:sup>
-          </m:sSubSup>
           <m:r>
             <w:rPr>
               <w:rFonts w:ascii="Cambria Math" w:hAnsi="Cambria Math"/>
             </w:rPr>
-            <m:t>≤</m:t>
+            <m:t>i</m:t>
           </m:r>
-          <m:sSubSup>
-            <m:sSubSupPr>
-              <m:ctrlPr>
-                <w:rPr>
-                  <w:rFonts w:ascii="Cambria Math" w:hAnsi="Cambria Math"/>
-                  <w:i/>
-                </w:rPr>
-              </m:ctrlPr>
-            </m:sSubSupPr>
-            <m:e>
-              <m:r>
-                <w:rPr>
-                  <w:rFonts w:ascii="Cambria Math" w:hAnsi="Cambria Math"/>
-                </w:rPr>
-                <m:t>y</m:t>
-              </m:r>
-            </m:e>
-            <m:sub>
-              <m:r>
-                <w:rPr>
-                  <w:rFonts w:ascii="Cambria Math" w:hAnsi="Cambria Math"/>
-                </w:rPr>
-                <m:t>i</m:t>
-              </m:r>
-            </m:sub>
-            <m:sup>
-              <m:r>
-                <w:rPr>
-                  <w:rFonts w:ascii="Cambria Math" w:hAnsi="Cambria Math"/>
-                </w:rPr>
-                <m:t>p</m:t>
-              </m:r>
-            </m:sup>
-          </m:sSubSup>
           <m:r>
             <w:rPr>
               <w:rFonts w:ascii="Cambria Math" w:hAnsi="Cambria Math"/>
             </w:rPr>
-            <m:t xml:space="preserve">         i∈A, n∈N, t∈T</m:t>
+            <m:t>∈</m:t>
           </m:r>
-        </m:oMath>
-      </m:oMathPara>
-    </w:p>
-    <w:p>
-      <w:pPr>
-        <w:rPr>
-          <w:rFonts w:eastAsiaTheme="minorEastAsia"/>
-        </w:rPr>
-      </w:pPr>
-      <w:r>
-        <w:rPr>
-          <w:rFonts w:eastAsiaTheme="minorEastAsia"/>
-        </w:rPr>
-        <w:t>Task extensions/delays only apply to tasks that are special</w:t>
-      </w:r>
-    </w:p>
-    <w:p>
-      <w:pPr>
-        <w:rPr>
-          <w:rFonts w:eastAsiaTheme="minorEastAsia"/>
-        </w:rPr>
-      </w:pPr>
-      <m:oMathPara>
-        <m:oMath>
-          <m:sSubSup>
-            <m:sSubSupPr>
-              <m:ctrlPr>
-                <w:rPr>
-                  <w:rFonts w:ascii="Cambria Math" w:hAnsi="Cambria Math"/>
-                  <w:i/>
-                </w:rPr>
-              </m:ctrlPr>
-            </m:sSubSupPr>
-            <m:e>
-              <m:r>
-                <w:rPr>
-                  <w:rFonts w:ascii="Cambria Math" w:hAnsi="Cambria Math"/>
-                </w:rPr>
-                <m:t>t</m:t>
-              </m:r>
-            </m:e>
-            <m:sub>
-              <m:r>
-                <w:rPr>
-                  <w:rFonts w:ascii="Cambria Math" w:hAnsi="Cambria Math"/>
-                </w:rPr>
-                <m:t>i</m:t>
-              </m:r>
-            </m:sub>
-            <m:sup>
-              <m:r>
-                <w:rPr>
-                  <w:rFonts w:ascii="Cambria Math" w:hAnsi="Cambria Math"/>
-                </w:rPr>
-                <m:t>*</m:t>
-              </m:r>
-            </m:sup>
-          </m:sSubSup>
           <m:r>
             <w:rPr>
               <w:rFonts w:ascii="Cambria Math" w:hAnsi="Cambria Math"/>
             </w:rPr>
-            <m:t>≤specia</m:t>
+            <m:t>A, n</m:t>
           </m:r>
-          <m:sSub>
-            <m:sSubPr>
-              <m:ctrlPr>
-                <w:rPr>
-                  <w:rFonts w:ascii="Cambria Math" w:hAnsi="Cambria Math"/>
-                  <w:i/>
-                </w:rPr>
-              </m:ctrlPr>
-            </m:sSubPr>
-            <m:e>
-              <m:r>
-                <w:rPr>
-                  <w:rFonts w:ascii="Cambria Math" w:hAnsi="Cambria Math"/>
-                </w:rPr>
-                <m:t>l</m:t>
-              </m:r>
-            </m:e>
-            <m:sub>
-              <m:r>
-                <w:rPr>
-                  <w:rFonts w:ascii="Cambria Math" w:hAnsi="Cambria Math"/>
-                </w:rPr>
-                <m:t>t</m:t>
-              </m:r>
-            </m:sub>
-          </m:sSub>
           <m:r>
             <w:rPr>
               <w:rFonts w:ascii="Cambria Math" w:hAnsi="Cambria Math"/>
             </w:rPr>
-            <m:t xml:space="preserve">          t∈T</m:t>
+            <m:t>∈</m:t>
+          </m:r>
+          <m:r>
+            <w:rPr>
+              <w:rFonts w:ascii="Cambria Math" w:hAnsi="Cambria Math"/>
+            </w:rPr>
+            <m:t>Person</m:t>
           </m:r>
         </m:oMath>
       </m:oMathPara>
@@ -12896,19 +13118,7 @@
                 <w:rPr>
                   <w:rFonts w:ascii="Cambria Math" w:eastAsiaTheme="minorEastAsia" w:hAnsi="Cambria Math"/>
                 </w:rPr>
-                <m:t>i</m:t>
-              </m:r>
-              <m:r>
-                <w:rPr>
-                  <w:rFonts w:ascii="Cambria Math" w:eastAsiaTheme="minorEastAsia" w:hAnsi="Cambria Math"/>
-                </w:rPr>
-                <m:t>l</m:t>
-              </m:r>
-              <m:r>
-                <w:rPr>
-                  <w:rFonts w:ascii="Cambria Math" w:eastAsiaTheme="minorEastAsia" w:hAnsi="Cambria Math"/>
-                </w:rPr>
-                <m:t>d</m:t>
+                <m:t>ild</m:t>
               </m:r>
             </m:sub>
           </m:sSub>
@@ -12982,13 +13192,7 @@
                     <w:rPr>
                       <w:rFonts w:ascii="Cambria Math" w:eastAsiaTheme="minorEastAsia" w:hAnsi="Cambria Math"/>
                     </w:rPr>
-                    <m:t>i</m:t>
-                  </m:r>
-                  <m:r>
-                    <w:rPr>
-                      <w:rFonts w:ascii="Cambria Math" w:eastAsiaTheme="minorEastAsia" w:hAnsi="Cambria Math"/>
-                    </w:rPr>
-                    <m:t>ld</m:t>
+                    <m:t>ild</m:t>
                   </m:r>
                 </m:sub>
               </m:sSub>
@@ -13065,42 +13269,14 @@
               <w:rFonts w:ascii="Cambria Math" w:eastAsiaTheme="minorEastAsia" w:hAnsi="Cambria Math"/>
               <w:color w:val="FF0000"/>
             </w:rPr>
-            <m:t xml:space="preserve">, </m:t>
+            <m:t>, l</m:t>
           </m:r>
           <m:r>
             <w:rPr>
-              <w:rFonts w:ascii="Cambria Math" w:eastAsiaTheme="minorEastAsia" w:hAnsi="Cambria Math"/>
-              <w:color w:val="FF0000"/>
-            </w:rPr>
-            <m:t>l</m:t>
-          </m:r>
-          <m:r>
-            <w:rPr>
               <w:rFonts w:ascii="Cambria Math" w:hAnsi="Cambria Math"/>
               <w:color w:val="FF0000"/>
             </w:rPr>
-            <m:t>∈</m:t>
-          </m:r>
-          <m:r>
-            <w:rPr>
-              <w:rFonts w:ascii="Cambria Math" w:hAnsi="Cambria Math"/>
-              <w:color w:val="FF0000"/>
-            </w:rPr>
-            <m:t>Lines, d</m:t>
-          </m:r>
-          <m:r>
-            <w:rPr>
-              <w:rFonts w:ascii="Cambria Math" w:hAnsi="Cambria Math"/>
-              <w:color w:val="FF0000"/>
-            </w:rPr>
-            <m:t>∈</m:t>
-          </m:r>
-          <m:r>
-            <w:rPr>
-              <w:rFonts w:ascii="Cambria Math" w:hAnsi="Cambria Math"/>
-              <w:color w:val="FF0000"/>
-            </w:rPr>
-            <m:t>Departures</m:t>
+            <m:t>∈Lines, d∈Departures</m:t>
           </m:r>
         </m:oMath>
       </m:oMathPara>

</xml_diff>

<commit_message>
first draft of model, apprently running, working on results output system to check results
</commit_message>
<xml_diff>
--- a/Discrete Optimisation Project Documentation.docx
+++ b/Discrete Optimisation Project Documentation.docx
@@ -496,7 +496,6 @@
                             <w:dataBinding w:prefixMappings="xmlns:ns0='http://purl.org/dc/elements/1.1/' xmlns:ns1='http://schemas.openxmlformats.org/package/2006/metadata/core-properties' " w:xpath="/ns1:coreProperties[1]/ns0:creator[1]" w:storeItemID="{6C3C8BC8-F283-45AE-878A-BAB7291924A1}"/>
                             <w:text/>
                           </w:sdtPr>
-                          <w:sdtEndPr/>
                           <w:sdtContent>
                             <w:p>
                               <w:pPr>
@@ -516,27 +515,7 @@
                                   <w:szCs w:val="28"/>
                                   <w:lang w:val="it-IT"/>
                                 </w:rPr>
-                                <w:t xml:space="preserve">Leonora </w:t>
-                              </w:r>
-                              <w:proofErr w:type="spellStart"/>
-                              <w:r>
-                                <w:rPr>
-                                  <w:color w:val="595959" w:themeColor="text1" w:themeTint="A6"/>
-                                  <w:sz w:val="28"/>
-                                  <w:szCs w:val="28"/>
-                                  <w:lang w:val="it-IT"/>
-                                </w:rPr>
-                                <w:t>Frangu</w:t>
-                              </w:r>
-                              <w:proofErr w:type="spellEnd"/>
-                              <w:r>
-                                <w:rPr>
-                                  <w:color w:val="595959" w:themeColor="text1" w:themeTint="A6"/>
-                                  <w:sz w:val="28"/>
-                                  <w:szCs w:val="28"/>
-                                  <w:lang w:val="it-IT"/>
-                                </w:rPr>
-                                <w:t xml:space="preserve">, </w:t>
+                                <w:t xml:space="preserve">Leonora Frangu, </w:t>
                               </w:r>
                               <w:r>
                                 <w:rPr>
@@ -556,7 +535,6 @@
                                 </w:rPr>
                                 <w:t xml:space="preserve">James </w:t>
                               </w:r>
-                              <w:proofErr w:type="gramStart"/>
                               <w:r>
                                 <w:rPr>
                                   <w:color w:val="595959" w:themeColor="text1" w:themeTint="A6"/>
@@ -573,17 +551,7 @@
                                   <w:szCs w:val="28"/>
                                   <w:lang w:val="it-IT"/>
                                 </w:rPr>
-                                <w:t xml:space="preserve">,   </w:t>
-                              </w:r>
-                              <w:proofErr w:type="gramEnd"/>
-                              <w:r>
-                                <w:rPr>
-                                  <w:color w:val="595959" w:themeColor="text1" w:themeTint="A6"/>
-                                  <w:sz w:val="28"/>
-                                  <w:szCs w:val="28"/>
-                                  <w:lang w:val="it-IT"/>
-                                </w:rPr>
-                                <w:t xml:space="preserve">                                  Giada Palma, Benedetta Pasqualetto</w:t>
+                                <w:t>,                                     Giada Palma, Benedetta Pasqualetto</w:t>
                               </w:r>
                             </w:p>
                           </w:sdtContent>
@@ -612,7 +580,6 @@
                               <w:dataBinding w:prefixMappings="xmlns:ns0='http://schemas.microsoft.com/office/2006/coverPageProps' " w:xpath="/ns0:CoverPageProperties[1]/ns0:CompanyEmail[1]" w:storeItemID="{55AF091B-3C7A-41E3-B477-F2FDAA23CFDA}"/>
                               <w:text/>
                             </w:sdtPr>
-                            <w:sdtEndPr/>
                             <w:sdtContent>
                               <w:r>
                                 <w:rPr>
@@ -833,7 +800,6 @@
                               <w:dataBinding w:prefixMappings="xmlns:ns0='http://purl.org/dc/elements/1.1/' xmlns:ns1='http://schemas.openxmlformats.org/package/2006/metadata/core-properties' " w:xpath="/ns1:coreProperties[1]/ns0:title[1]" w:storeItemID="{6C3C8BC8-F283-45AE-878A-BAB7291924A1}"/>
                               <w:text w:multiLine="1"/>
                             </w:sdtPr>
-                            <w:sdtEndPr/>
                             <w:sdtContent>
                               <w:r>
                                 <w:rPr>
@@ -867,7 +833,6 @@
                             <w:dataBinding w:prefixMappings="xmlns:ns0='http://purl.org/dc/elements/1.1/' xmlns:ns1='http://schemas.openxmlformats.org/package/2006/metadata/core-properties' " w:xpath="/ns1:coreProperties[1]/ns0:subject[1]" w:storeItemID="{6C3C8BC8-F283-45AE-878A-BAB7291924A1}"/>
                             <w:text/>
                           </w:sdtPr>
-                          <w:sdtEndPr/>
                           <w:sdtContent>
                             <w:p>
                               <w:pPr>
@@ -7657,6 +7622,49 @@
     <w:p>
       <w:pPr>
         <w:pStyle w:val="Heading1"/>
+      </w:pPr>
+      <w:r>
+        <w:t>Sets</w:t>
+      </w:r>
+    </w:p>
+    <w:p>
+      <w:pPr>
+        <w:rPr>
+          <w:rFonts w:asciiTheme="majorHAnsi" w:eastAsiaTheme="majorEastAsia" w:hAnsiTheme="majorHAnsi" w:cstheme="majorBidi"/>
+        </w:rPr>
+      </w:pPr>
+      <w:sdt>
+        <w:sdtPr>
+          <w:rPr>
+            <w:rFonts w:ascii="Cambria Math" w:eastAsiaTheme="majorEastAsia" w:hAnsi="Cambria Math" w:cstheme="majorBidi"/>
+            <w:i/>
+          </w:rPr>
+          <w:id w:val="-1640645977"/>
+          <w:placeholder>
+            <w:docPart w:val="DefaultPlaceholder_2098659788"/>
+          </w:placeholder>
+          <w:temporary/>
+          <w:showingPlcHdr/>
+          <w:equation/>
+        </w:sdtPr>
+        <w:sdtContent>
+          <m:oMathPara>
+            <m:oMath>
+              <m:r>
+                <w:rPr>
+                  <w:rStyle w:val="PlaceholderText"/>
+                  <w:rFonts w:ascii="Cambria Math" w:hAnsi="Cambria Math"/>
+                </w:rPr>
+                <m:t>Type equation here.</m:t>
+              </m:r>
+            </m:oMath>
+          </m:oMathPara>
+        </w:sdtContent>
+      </w:sdt>
+    </w:p>
+    <w:p>
+      <w:pPr>
+        <w:pStyle w:val="Heading1"/>
         <w:rPr>
           <w:rFonts w:eastAsiaTheme="minorEastAsia"/>
         </w:rPr>
@@ -8118,26 +8126,13 @@
             </w:rPr>
             <m:t>→</m:t>
           </m:r>
-          <m:d>
-            <m:dPr>
-              <m:ctrlPr>
-                <w:rPr>
-                  <w:rFonts w:ascii="Cambria Math" w:hAnsi="Cambria Math"/>
-                  <w:i/>
-                  <w:color w:val="000000" w:themeColor="text1"/>
-                </w:rPr>
-              </m:ctrlPr>
-            </m:dPr>
-            <m:e>
-              <m:r>
-                <w:rPr>
-                  <w:rFonts w:ascii="Cambria Math" w:hAnsi="Cambria Math"/>
-                  <w:color w:val="000000" w:themeColor="text1"/>
-                </w:rPr>
-                <m:t>a</m:t>
-              </m:r>
-            </m:e>
-          </m:d>
+          <m:r>
+            <w:rPr>
+              <w:rFonts w:ascii="Cambria Math" w:hAnsi="Cambria Math"/>
+              <w:color w:val="000000" w:themeColor="text1"/>
+            </w:rPr>
+            <m:t>A</m:t>
+          </m:r>
           <m:r>
             <w:rPr>
               <w:rFonts w:ascii="Cambria Math" w:hAnsi="Cambria Math"/>
@@ -9079,14 +9074,7 @@
               <w:rFonts w:ascii="Cambria Math" w:hAnsi="Cambria Math"/>
               <w:color w:val="000000" w:themeColor="text1"/>
             </w:rPr>
-            <m:t>→Boolean whether node i is person</m:t>
-          </m:r>
-          <m:r>
-            <w:rPr>
-              <w:rFonts w:ascii="Cambria Math" w:hAnsi="Cambria Math"/>
-              <w:color w:val="000000" w:themeColor="text1"/>
-            </w:rPr>
-            <m:t xml:space="preserve"> </m:t>
+            <m:t xml:space="preserve">→Boolean whether node i is person </m:t>
           </m:r>
           <m:sSup>
             <m:sSupPr>
@@ -9474,21 +9462,7 @@
               <w:rFonts w:ascii="Cambria Math" w:eastAsiaTheme="minorEastAsia" w:hAnsi="Cambria Math"/>
               <w:color w:val="000000" w:themeColor="text1"/>
             </w:rPr>
-            <m:t xml:space="preserve">→whether person n </m:t>
-          </m:r>
-          <m:r>
-            <w:rPr>
-              <w:rFonts w:ascii="Cambria Math" w:eastAsiaTheme="minorEastAsia" w:hAnsi="Cambria Math"/>
-              <w:color w:val="000000" w:themeColor="text1"/>
-            </w:rPr>
-            <m:t xml:space="preserve">arrives </m:t>
-          </m:r>
-          <m:r>
-            <w:rPr>
-              <w:rFonts w:ascii="Cambria Math" w:eastAsiaTheme="minorEastAsia" w:hAnsi="Cambria Math"/>
-              <w:color w:val="000000" w:themeColor="text1"/>
-            </w:rPr>
-            <m:t>at node i</m:t>
+            <m:t>→whether person n arrives at node i</m:t>
           </m:r>
         </m:oMath>
       </m:oMathPara>
@@ -10188,14 +10162,7 @@
               <w:rFonts w:ascii="Cambria Math" w:eastAsiaTheme="minorEastAsia" w:hAnsi="Cambria Math"/>
               <w:color w:val="000000" w:themeColor="text1"/>
             </w:rPr>
-            <m:t xml:space="preserve">→waiting idle time at node </m:t>
-          </m:r>
-          <m:r>
-            <w:rPr>
-              <w:rFonts w:ascii="Cambria Math" w:eastAsiaTheme="minorEastAsia" w:hAnsi="Cambria Math"/>
-              <w:color w:val="000000" w:themeColor="text1"/>
-            </w:rPr>
-            <m:t>before task</m:t>
+            <m:t>→waiting idle time at node before task</m:t>
           </m:r>
         </m:oMath>
       </m:oMathPara>
@@ -10252,14 +10219,7 @@
               <w:rFonts w:ascii="Cambria Math" w:eastAsiaTheme="minorEastAsia" w:hAnsi="Cambria Math"/>
               <w:color w:val="000000" w:themeColor="text1"/>
             </w:rPr>
-            <m:t xml:space="preserve">→waiting idle time at node </m:t>
-          </m:r>
-          <m:r>
-            <w:rPr>
-              <w:rFonts w:ascii="Cambria Math" w:eastAsiaTheme="minorEastAsia" w:hAnsi="Cambria Math"/>
-              <w:color w:val="000000" w:themeColor="text1"/>
-            </w:rPr>
-            <m:t>after task</m:t>
+            <m:t>→waiting idle time at node after task</m:t>
           </m:r>
         </m:oMath>
       </m:oMathPara>
@@ -12110,19 +12070,7 @@
             <w:rPr>
               <w:rFonts w:ascii="Cambria Math" w:hAnsi="Cambria Math"/>
             </w:rPr>
-            <m:t>∈A, i≠j,</m:t>
-          </m:r>
-          <m:r>
-            <w:rPr>
-              <w:rFonts w:ascii="Cambria Math" w:hAnsi="Cambria Math"/>
-            </w:rPr>
-            <m:t xml:space="preserve"> </m:t>
-          </m:r>
-          <m:r>
-            <w:rPr>
-              <w:rFonts w:ascii="Cambria Math" w:hAnsi="Cambria Math"/>
-            </w:rPr>
-            <m:t>n∈N, t∈T</m:t>
+            <m:t>∈A, i≠j, n∈N, t∈T</m:t>
           </m:r>
           <m:r>
             <w:rPr>
@@ -12134,27 +12082,14 @@
             <w:rPr>
               <w:rFonts w:ascii="Cambria Math" w:hAnsi="Cambria Math"/>
             </w:rPr>
-            <m:t>m∈M</m:t>
+            <m:t>m∈M|</m:t>
           </m:r>
           <m:r>
             <w:rPr>
               <w:rFonts w:ascii="Cambria Math" w:hAnsi="Cambria Math"/>
-            </w:rPr>
-            <m:t>|</m:t>
-          </m:r>
-          <m:r>
-            <w:rPr>
-              <w:rFonts w:ascii="Cambria Math" w:hAnsi="Cambria Math"/>
               <w:color w:val="1F4E79" w:themeColor="accent5" w:themeShade="80"/>
             </w:rPr>
-            <m:t>(j,n)</m:t>
-          </m:r>
-          <m:r>
-            <w:rPr>
-              <w:rFonts w:ascii="Cambria Math" w:hAnsi="Cambria Math"/>
-              <w:color w:val="1F4E79" w:themeColor="accent5" w:themeShade="80"/>
-            </w:rPr>
-            <m:t>∈</m:t>
+            <m:t>(j,n)∈</m:t>
           </m:r>
           <m:r>
             <w:rPr>
@@ -17845,6 +17780,676 @@
 </w:styles>
 </file>
 
+<file path=word/glossary/document.xml><?xml version="1.0" encoding="utf-8"?>
+<w:glossaryDocument xmlns:wpc="http://schemas.microsoft.com/office/word/2010/wordprocessingCanvas" xmlns:cx="http://schemas.microsoft.com/office/drawing/2014/chartex" xmlns:cx1="http://schemas.microsoft.com/office/drawing/2015/9/8/chartex" xmlns:cx2="http://schemas.microsoft.com/office/drawing/2015/10/21/chartex" xmlns:cx3="http://schemas.microsoft.com/office/drawing/2016/5/9/chartex" xmlns:cx4="http://schemas.microsoft.com/office/drawing/2016/5/10/chartex" xmlns:cx5="http://schemas.microsoft.com/office/drawing/2016/5/11/chartex" xmlns:cx6="http://schemas.microsoft.com/office/drawing/2016/5/12/chartex" xmlns:cx7="http://schemas.microsoft.com/office/drawing/2016/5/13/chartex" xmlns:cx8="http://schemas.microsoft.com/office/drawing/2016/5/14/chartex" xmlns:mc="http://schemas.openxmlformats.org/markup-compatibility/2006" xmlns:aink="http://schemas.microsoft.com/office/drawing/2016/ink" xmlns:am3d="http://schemas.microsoft.com/office/drawing/2017/model3d" xmlns:o="urn:schemas-microsoft-com:office:office" xmlns:oel="http://schemas.microsoft.com/office/2019/extlst" xmlns:r="http://schemas.openxmlformats.org/officeDocument/2006/relationships" xmlns:m="http://schemas.openxmlformats.org/officeDocument/2006/math" xmlns:v="urn:schemas-microsoft-com:vml" xmlns:wp14="http://schemas.microsoft.com/office/word/2010/wordprocessingDrawing" xmlns:wp="http://schemas.openxmlformats.org/drawingml/2006/wordprocessingDrawing" xmlns:w10="urn:schemas-microsoft-com:office:word" xmlns:w="http://schemas.openxmlformats.org/wordprocessingml/2006/main" xmlns:w14="http://schemas.microsoft.com/office/word/2010/wordml" xmlns:w15="http://schemas.microsoft.com/office/word/2012/wordml" xmlns:w16cex="http://schemas.microsoft.com/office/word/2018/wordml/cex" xmlns:w16cid="http://schemas.microsoft.com/office/word/2016/wordml/cid" xmlns:w16="http://schemas.microsoft.com/office/word/2018/wordml" xmlns:w16sdtdh="http://schemas.microsoft.com/office/word/2020/wordml/sdtdatahash" xmlns:w16se="http://schemas.microsoft.com/office/word/2015/wordml/symex" xmlns:wpg="http://schemas.microsoft.com/office/word/2010/wordprocessingGroup" xmlns:wpi="http://schemas.microsoft.com/office/word/2010/wordprocessingInk" xmlns:wne="http://schemas.microsoft.com/office/word/2006/wordml" xmlns:wps="http://schemas.microsoft.com/office/word/2010/wordprocessingShape" mc:Ignorable="w14 w15 w16se w16cid w16 w16cex w16sdtdh wp14">
+  <w:docParts>
+    <w:docPart>
+      <w:docPartPr>
+        <w:name w:val="DefaultPlaceholder_2098659788"/>
+        <w:category>
+          <w:name w:val="General"/>
+          <w:gallery w:val="placeholder"/>
+        </w:category>
+        <w:types>
+          <w:type w:val="bbPlcHdr"/>
+        </w:types>
+        <w:behaviors>
+          <w:behavior w:val="content"/>
+        </w:behaviors>
+        <w:guid w:val="{BF28D008-CA4D-4F46-8901-5B9632F5ECC6}"/>
+      </w:docPartPr>
+      <w:docPartBody>
+        <w:p>
+          <w:r>
+            <w:rPr>
+              <w:rStyle w:val="PlaceholderText"/>
+            </w:rPr>
+            <w:t>Type equation here.</w:t>
+          </w:r>
+        </w:p>
+      </w:docPartBody>
+    </w:docPart>
+  </w:docParts>
+</w:glossaryDocument>
+</file>
+
+<file path=word/glossary/fontTable.xml><?xml version="1.0" encoding="utf-8"?>
+<w:fonts xmlns:mc="http://schemas.openxmlformats.org/markup-compatibility/2006" xmlns:r="http://schemas.openxmlformats.org/officeDocument/2006/relationships" xmlns:w="http://schemas.openxmlformats.org/wordprocessingml/2006/main" xmlns:w14="http://schemas.microsoft.com/office/word/2010/wordml" xmlns:w15="http://schemas.microsoft.com/office/word/2012/wordml" xmlns:w16cex="http://schemas.microsoft.com/office/word/2018/wordml/cex" xmlns:w16cid="http://schemas.microsoft.com/office/word/2016/wordml/cid" xmlns:w16="http://schemas.microsoft.com/office/word/2018/wordml" xmlns:w16sdtdh="http://schemas.microsoft.com/office/word/2020/wordml/sdtdatahash" xmlns:w16se="http://schemas.microsoft.com/office/word/2015/wordml/symex" mc:Ignorable="w14 w15 w16se w16cid w16 w16cex w16sdtdh">
+  <w:font w:name="Symbol">
+    <w:panose1 w:val="05050102010706020507"/>
+    <w:charset w:val="02"/>
+    <w:family w:val="roman"/>
+    <w:pitch w:val="variable"/>
+    <w:sig w:usb0="00000000" w:usb1="10000000" w:usb2="00000000" w:usb3="00000000" w:csb0="80000000" w:csb1="00000000"/>
+  </w:font>
+  <w:font w:name="Times New Roman">
+    <w:panose1 w:val="02020603050405020304"/>
+    <w:charset w:val="00"/>
+    <w:family w:val="roman"/>
+    <w:pitch w:val="variable"/>
+    <w:sig w:usb0="E0002EFF" w:usb1="C000785B" w:usb2="00000009" w:usb3="00000000" w:csb0="000001FF" w:csb1="00000000"/>
+  </w:font>
+  <w:font w:name="Courier New">
+    <w:panose1 w:val="02070309020205020404"/>
+    <w:charset w:val="00"/>
+    <w:family w:val="modern"/>
+    <w:pitch w:val="fixed"/>
+    <w:sig w:usb0="E0002EFF" w:usb1="C0007843" w:usb2="00000009" w:usb3="00000000" w:csb0="000001FF" w:csb1="00000000"/>
+  </w:font>
+  <w:font w:name="Wingdings">
+    <w:panose1 w:val="05000000000000000000"/>
+    <w:charset w:val="02"/>
+    <w:family w:val="auto"/>
+    <w:pitch w:val="variable"/>
+    <w:sig w:usb0="00000000" w:usb1="10000000" w:usb2="00000000" w:usb3="00000000" w:csb0="80000000" w:csb1="00000000"/>
+  </w:font>
+  <w:font w:name="Calibri">
+    <w:panose1 w:val="020F0502020204030204"/>
+    <w:charset w:val="00"/>
+    <w:family w:val="swiss"/>
+    <w:pitch w:val="variable"/>
+    <w:sig w:usb0="E4002EFF" w:usb1="C200247B" w:usb2="00000009" w:usb3="00000000" w:csb0="000001FF" w:csb1="00000000"/>
+  </w:font>
+  <w:font w:name="Calibri Light">
+    <w:panose1 w:val="020F0302020204030204"/>
+    <w:charset w:val="00"/>
+    <w:family w:val="swiss"/>
+    <w:pitch w:val="variable"/>
+    <w:sig w:usb0="E4002EFF" w:usb1="C200247B" w:usb2="00000009" w:usb3="00000000" w:csb0="000001FF" w:csb1="00000000"/>
+  </w:font>
+  <w:font w:name="FiraSans-Bold">
+    <w:altName w:val="Yu Gothic"/>
+    <w:panose1 w:val="00000000000000000000"/>
+    <w:charset w:val="80"/>
+    <w:family w:val="auto"/>
+    <w:notTrueType/>
+    <w:pitch w:val="default"/>
+    <w:sig w:usb0="00000001" w:usb1="08070000" w:usb2="00000010" w:usb3="00000000" w:csb0="00020000" w:csb1="00000000"/>
+  </w:font>
+  <w:font w:name="FiraSans-Light">
+    <w:altName w:val="Yu Gothic"/>
+    <w:panose1 w:val="00000000000000000000"/>
+    <w:charset w:val="80"/>
+    <w:family w:val="auto"/>
+    <w:notTrueType/>
+    <w:pitch w:val="default"/>
+    <w:sig w:usb0="00000001" w:usb1="08070000" w:usb2="00000010" w:usb3="00000000" w:csb0="00020000" w:csb1="00000000"/>
+  </w:font>
+  <w:font w:name="CMSY10">
+    <w:altName w:val="Yu Gothic"/>
+    <w:panose1 w:val="00000000000000000000"/>
+    <w:charset w:val="80"/>
+    <w:family w:val="auto"/>
+    <w:notTrueType/>
+    <w:pitch w:val="default"/>
+    <w:sig w:usb0="00002A87" w:usb1="08070000" w:usb2="00000010" w:usb3="00000000" w:csb0="000201FF" w:csb1="00000000"/>
+  </w:font>
+  <w:font w:name="CMSS10">
+    <w:altName w:val="Yu Gothic"/>
+    <w:panose1 w:val="00000000000000000000"/>
+    <w:charset w:val="80"/>
+    <w:family w:val="auto"/>
+    <w:notTrueType/>
+    <w:pitch w:val="default"/>
+    <w:sig w:usb0="00000001" w:usb1="08070000" w:usb2="00000010" w:usb3="00000000" w:csb0="00020000" w:csb1="00000000"/>
+  </w:font>
+  <w:font w:name="CMMI10">
+    <w:altName w:val="Malgun Gothic"/>
+    <w:panose1 w:val="00000000000000000000"/>
+    <w:charset w:val="81"/>
+    <w:family w:val="auto"/>
+    <w:notTrueType/>
+    <w:pitch w:val="default"/>
+    <w:sig w:usb0="00000001" w:usb1="09060000" w:usb2="00000010" w:usb3="00000000" w:csb0="00080000" w:csb1="00000000"/>
+  </w:font>
+  <w:font w:name="CMSSI10">
+    <w:altName w:val="Yu Gothic"/>
+    <w:panose1 w:val="00000000000000000000"/>
+    <w:charset w:val="80"/>
+    <w:family w:val="auto"/>
+    <w:notTrueType/>
+    <w:pitch w:val="default"/>
+    <w:sig w:usb0="00000001" w:usb1="08070000" w:usb2="00000010" w:usb3="00000000" w:csb0="00020000" w:csb1="00000000"/>
+  </w:font>
+  <w:font w:name="CMSSI8">
+    <w:altName w:val="Yu Gothic"/>
+    <w:panose1 w:val="00000000000000000000"/>
+    <w:charset w:val="80"/>
+    <w:family w:val="auto"/>
+    <w:notTrueType/>
+    <w:pitch w:val="default"/>
+    <w:sig w:usb0="00000001" w:usb1="08070000" w:usb2="00000010" w:usb3="00000000" w:csb0="00020000" w:csb1="00000000"/>
+  </w:font>
+  <w:font w:name="Cambria Math">
+    <w:panose1 w:val="02040503050406030204"/>
+    <w:charset w:val="00"/>
+    <w:family w:val="roman"/>
+    <w:pitch w:val="variable"/>
+    <w:sig w:usb0="E00006FF" w:usb1="420024FF" w:usb2="02000000" w:usb3="00000000" w:csb0="0000019F" w:csb1="00000000"/>
+  </w:font>
+  <w:font w:name="CMSY7">
+    <w:altName w:val="Yu Gothic"/>
+    <w:panose1 w:val="00000000000000000000"/>
+    <w:charset w:val="80"/>
+    <w:family w:val="auto"/>
+    <w:notTrueType/>
+    <w:pitch w:val="default"/>
+    <w:sig w:usb0="00000001" w:usb1="08070000" w:usb2="00000010" w:usb3="00000000" w:csb0="00020000" w:csb1="00000000"/>
+  </w:font>
+  <w:font w:name="CMMI7">
+    <w:altName w:val="Malgun Gothic"/>
+    <w:panose1 w:val="00000000000000000000"/>
+    <w:charset w:val="81"/>
+    <w:family w:val="auto"/>
+    <w:notTrueType/>
+    <w:pitch w:val="default"/>
+    <w:sig w:usb0="00000001" w:usb1="09060000" w:usb2="00000010" w:usb3="00000000" w:csb0="00080000" w:csb1="00000000"/>
+  </w:font>
+  <w:font w:name="CMSS8">
+    <w:altName w:val="Yu Gothic"/>
+    <w:panose1 w:val="00000000000000000000"/>
+    <w:charset w:val="80"/>
+    <w:family w:val="auto"/>
+    <w:notTrueType/>
+    <w:pitch w:val="default"/>
+    <w:sig w:usb0="00000001" w:usb1="08070000" w:usb2="00000010" w:usb3="00000000" w:csb0="00020000" w:csb1="00000000"/>
+  </w:font>
+  <w:font w:name="Arial">
+    <w:panose1 w:val="020B0604020202020204"/>
+    <w:charset w:val="00"/>
+    <w:family w:val="swiss"/>
+    <w:pitch w:val="variable"/>
+    <w:sig w:usb0="E0002EFF" w:usb1="C000785B" w:usb2="00000009" w:usb3="00000000" w:csb0="000001FF" w:csb1="00000000"/>
+  </w:font>
+</w:fonts>
+</file>
+
+<file path=word/glossary/settings.xml><?xml version="1.0" encoding="utf-8"?>
+<w:settings xmlns:mc="http://schemas.openxmlformats.org/markup-compatibility/2006" xmlns:o="urn:schemas-microsoft-com:office:office" xmlns:r="http://schemas.openxmlformats.org/officeDocument/2006/relationships" xmlns:m="http://schemas.openxmlformats.org/officeDocument/2006/math" xmlns:v="urn:schemas-microsoft-com:vml" xmlns:w10="urn:schemas-microsoft-com:office:word" xmlns:w="http://schemas.openxmlformats.org/wordprocessingml/2006/main" xmlns:w14="http://schemas.microsoft.com/office/word/2010/wordml" xmlns:w15="http://schemas.microsoft.com/office/word/2012/wordml" xmlns:w16cex="http://schemas.microsoft.com/office/word/2018/wordml/cex" xmlns:w16cid="http://schemas.microsoft.com/office/word/2016/wordml/cid" xmlns:w16="http://schemas.microsoft.com/office/word/2018/wordml" xmlns:w16sdtdh="http://schemas.microsoft.com/office/word/2020/wordml/sdtdatahash" xmlns:w16se="http://schemas.microsoft.com/office/word/2015/wordml/symex" xmlns:sl="http://schemas.openxmlformats.org/schemaLibrary/2006/main" mc:Ignorable="w14 w15 w16se w16cid w16 w16cex w16sdtdh">
+  <w:view w:val="normal"/>
+  <w:defaultTabStop w:val="720"/>
+  <w:characterSpacingControl w:val="doNotCompress"/>
+  <w:compat>
+    <w:useFELayout/>
+    <w:compatSetting w:name="compatibilityMode" w:uri="http://schemas.microsoft.com/office/word" w:val="15"/>
+    <w:compatSetting w:name="overrideTableStyleFontSizeAndJustification" w:uri="http://schemas.microsoft.com/office/word" w:val="1"/>
+    <w:compatSetting w:name="enableOpenTypeFeatures" w:uri="http://schemas.microsoft.com/office/word" w:val="1"/>
+    <w:compatSetting w:name="doNotFlipMirrorIndents" w:uri="http://schemas.microsoft.com/office/word" w:val="1"/>
+    <w:compatSetting w:name="differentiateMultirowTableHeaders" w:uri="http://schemas.microsoft.com/office/word" w:val="1"/>
+    <w:compatSetting w:name="useWord2013TrackBottomHyphenation" w:uri="http://schemas.microsoft.com/office/word" w:val="0"/>
+  </w:compat>
+  <w:rsids>
+    <w:rsidRoot w:val="00274265"/>
+    <w:rsid w:val="00274265"/>
+    <w:rsid w:val="004E07FE"/>
+  </w:rsids>
+  <m:mathPr>
+    <m:mathFont m:val="Cambria Math"/>
+    <m:brkBin m:val="before"/>
+    <m:brkBinSub m:val="--"/>
+    <m:smallFrac m:val="0"/>
+    <m:dispDef/>
+    <m:lMargin m:val="0"/>
+    <m:rMargin m:val="0"/>
+    <m:defJc m:val="centerGroup"/>
+    <m:wrapIndent m:val="1440"/>
+    <m:intLim m:val="subSup"/>
+    <m:naryLim m:val="undOvr"/>
+  </m:mathPr>
+  <w:themeFontLang w:val="en-GB"/>
+  <w:clrSchemeMapping w:bg1="light1" w:t1="dark1" w:bg2="light2" w:t2="dark2" w:accent1="accent1" w:accent2="accent2" w:accent3="accent3" w:accent4="accent4" w:accent5="accent5" w:accent6="accent6" w:hyperlink="hyperlink" w:followedHyperlink="followedHyperlink"/>
+  <w:decimalSymbol w:val="."/>
+  <w:listSeparator w:val=","/>
+  <w15:chartTrackingRefBased/>
+</w:settings>
+</file>
+
+<file path=word/glossary/styles.xml><?xml version="1.0" encoding="utf-8"?>
+<w:styles xmlns:mc="http://schemas.openxmlformats.org/markup-compatibility/2006" xmlns:r="http://schemas.openxmlformats.org/officeDocument/2006/relationships" xmlns:w="http://schemas.openxmlformats.org/wordprocessingml/2006/main" xmlns:w14="http://schemas.microsoft.com/office/word/2010/wordml" xmlns:w15="http://schemas.microsoft.com/office/word/2012/wordml" xmlns:w16cex="http://schemas.microsoft.com/office/word/2018/wordml/cex" xmlns:w16cid="http://schemas.microsoft.com/office/word/2016/wordml/cid" xmlns:w16="http://schemas.microsoft.com/office/word/2018/wordml" xmlns:w16sdtdh="http://schemas.microsoft.com/office/word/2020/wordml/sdtdatahash" xmlns:w16se="http://schemas.microsoft.com/office/word/2015/wordml/symex" mc:Ignorable="w14 w15 w16se w16cid w16 w16cex w16sdtdh">
+  <w:docDefaults>
+    <w:rPrDefault>
+      <w:rPr>
+        <w:rFonts w:asciiTheme="minorHAnsi" w:eastAsiaTheme="minorEastAsia" w:hAnsiTheme="minorHAnsi" w:cstheme="minorBidi"/>
+        <w:sz w:val="22"/>
+        <w:szCs w:val="22"/>
+        <w:lang w:val="en-GB" w:eastAsia="en-GB" w:bidi="ar-SA"/>
+      </w:rPr>
+    </w:rPrDefault>
+    <w:pPrDefault>
+      <w:pPr>
+        <w:spacing w:after="160" w:line="259" w:lineRule="auto"/>
+      </w:pPr>
+    </w:pPrDefault>
+  </w:docDefaults>
+  <w:latentStyles w:defLockedState="0" w:defUIPriority="99" w:defSemiHidden="0" w:defUnhideWhenUsed="0" w:defQFormat="0" w:count="376">
+    <w:lsdException w:name="Normal" w:uiPriority="0" w:qFormat="1"/>
+    <w:lsdException w:name="heading 1" w:uiPriority="9" w:qFormat="1"/>
+    <w:lsdException w:name="heading 2" w:semiHidden="1" w:uiPriority="9" w:unhideWhenUsed="1" w:qFormat="1"/>
+    <w:lsdException w:name="heading 3" w:semiHidden="1" w:uiPriority="9" w:unhideWhenUsed="1" w:qFormat="1"/>
+    <w:lsdException w:name="heading 4" w:semiHidden="1" w:uiPriority="9" w:unhideWhenUsed="1" w:qFormat="1"/>
+    <w:lsdException w:name="heading 5" w:semiHidden="1" w:uiPriority="9" w:unhideWhenUsed="1" w:qFormat="1"/>
+    <w:lsdException w:name="heading 6" w:semiHidden="1" w:uiPriority="9" w:unhideWhenUsed="1" w:qFormat="1"/>
+    <w:lsdException w:name="heading 7" w:semiHidden="1" w:uiPriority="9" w:unhideWhenUsed="1" w:qFormat="1"/>
+    <w:lsdException w:name="heading 8" w:semiHidden="1" w:uiPriority="9" w:unhideWhenUsed="1" w:qFormat="1"/>
+    <w:lsdException w:name="heading 9" w:semiHidden="1" w:uiPriority="9" w:unhideWhenUsed="1" w:qFormat="1"/>
+    <w:lsdException w:name="index 1" w:semiHidden="1" w:unhideWhenUsed="1"/>
+    <w:lsdException w:name="index 2" w:semiHidden="1" w:unhideWhenUsed="1"/>
+    <w:lsdException w:name="index 3" w:semiHidden="1" w:unhideWhenUsed="1"/>
+    <w:lsdException w:name="index 4" w:semiHidden="1" w:unhideWhenUsed="1"/>
+    <w:lsdException w:name="index 5" w:semiHidden="1" w:unhideWhenUsed="1"/>
+    <w:lsdException w:name="index 6" w:semiHidden="1" w:unhideWhenUsed="1"/>
+    <w:lsdException w:name="index 7" w:semiHidden="1" w:unhideWhenUsed="1"/>
+    <w:lsdException w:name="index 8" w:semiHidden="1" w:unhideWhenUsed="1"/>
+    <w:lsdException w:name="index 9" w:semiHidden="1" w:unhideWhenUsed="1"/>
+    <w:lsdException w:name="toc 1" w:semiHidden="1" w:uiPriority="39" w:unhideWhenUsed="1"/>
+    <w:lsdException w:name="toc 2" w:semiHidden="1" w:uiPriority="39" w:unhideWhenUsed="1"/>
+    <w:lsdException w:name="toc 3" w:semiHidden="1" w:uiPriority="39" w:unhideWhenUsed="1"/>
+    <w:lsdException w:name="toc 4" w:semiHidden="1" w:uiPriority="39" w:unhideWhenUsed="1"/>
+    <w:lsdException w:name="toc 5" w:semiHidden="1" w:uiPriority="39" w:unhideWhenUsed="1"/>
+    <w:lsdException w:name="toc 6" w:semiHidden="1" w:uiPriority="39" w:unhideWhenUsed="1"/>
+    <w:lsdException w:name="toc 7" w:semiHidden="1" w:uiPriority="39" w:unhideWhenUsed="1"/>
+    <w:lsdException w:name="toc 8" w:semiHidden="1" w:uiPriority="39" w:unhideWhenUsed="1"/>
+    <w:lsdException w:name="toc 9" w:semiHidden="1" w:uiPriority="39" w:unhideWhenUsed="1"/>
+    <w:lsdException w:name="Normal Indent" w:semiHidden="1" w:unhideWhenUsed="1"/>
+    <w:lsdException w:name="footnote text" w:semiHidden="1" w:unhideWhenUsed="1"/>
+    <w:lsdException w:name="annotation text" w:semiHidden="1" w:unhideWhenUsed="1"/>
+    <w:lsdException w:name="header" w:semiHidden="1" w:unhideWhenUsed="1"/>
+    <w:lsdException w:name="footer" w:semiHidden="1" w:unhideWhenUsed="1"/>
+    <w:lsdException w:name="index heading" w:semiHidden="1" w:unhideWhenUsed="1"/>
+    <w:lsdException w:name="caption" w:semiHidden="1" w:uiPriority="35" w:unhideWhenUsed="1" w:qFormat="1"/>
+    <w:lsdException w:name="table of figures" w:semiHidden="1" w:unhideWhenUsed="1"/>
+    <w:lsdException w:name="envelope address" w:semiHidden="1" w:unhideWhenUsed="1"/>
+    <w:lsdException w:name="envelope return" w:semiHidden="1" w:unhideWhenUsed="1"/>
+    <w:lsdException w:name="footnote reference" w:semiHidden="1" w:unhideWhenUsed="1"/>
+    <w:lsdException w:name="annotation reference" w:semiHidden="1" w:unhideWhenUsed="1"/>
+    <w:lsdException w:name="line number" w:semiHidden="1" w:unhideWhenUsed="1"/>
+    <w:lsdException w:name="page number" w:semiHidden="1" w:unhideWhenUsed="1"/>
+    <w:lsdException w:name="endnote reference" w:semiHidden="1" w:unhideWhenUsed="1"/>
+    <w:lsdException w:name="endnote text" w:semiHidden="1" w:unhideWhenUsed="1"/>
+    <w:lsdException w:name="table of authorities" w:semiHidden="1" w:unhideWhenUsed="1"/>
+    <w:lsdException w:name="macro" w:semiHidden="1" w:unhideWhenUsed="1"/>
+    <w:lsdException w:name="toa heading" w:semiHidden="1" w:unhideWhenUsed="1"/>
+    <w:lsdException w:name="List" w:semiHidden="1" w:unhideWhenUsed="1"/>
+    <w:lsdException w:name="List Bullet" w:semiHidden="1" w:unhideWhenUsed="1"/>
+    <w:lsdException w:name="List Number" w:semiHidden="1" w:unhideWhenUsed="1"/>
+    <w:lsdException w:name="List 2" w:semiHidden="1" w:unhideWhenUsed="1"/>
+    <w:lsdException w:name="List 3" w:semiHidden="1" w:unhideWhenUsed="1"/>
+    <w:lsdException w:name="List 4" w:semiHidden="1" w:unhideWhenUsed="1"/>
+    <w:lsdException w:name="List 5" w:semiHidden="1" w:unhideWhenUsed="1"/>
+    <w:lsdException w:name="List Bullet 2" w:semiHidden="1" w:unhideWhenUsed="1"/>
+    <w:lsdException w:name="List Bullet 3" w:semiHidden="1" w:unhideWhenUsed="1"/>
+    <w:lsdException w:name="List Bullet 4" w:semiHidden="1" w:unhideWhenUsed="1"/>
+    <w:lsdException w:name="List Bullet 5" w:semiHidden="1" w:unhideWhenUsed="1"/>
+    <w:lsdException w:name="List Number 2" w:semiHidden="1" w:unhideWhenUsed="1"/>
+    <w:lsdException w:name="List Number 3" w:semiHidden="1" w:unhideWhenUsed="1"/>
+    <w:lsdException w:name="List Number 4" w:semiHidden="1" w:unhideWhenUsed="1"/>
+    <w:lsdException w:name="List Number 5" w:semiHidden="1" w:unhideWhenUsed="1"/>
+    <w:lsdException w:name="Title" w:uiPriority="10" w:qFormat="1"/>
+    <w:lsdException w:name="Closing" w:semiHidden="1" w:unhideWhenUsed="1"/>
+    <w:lsdException w:name="Signature" w:semiHidden="1" w:unhideWhenUsed="1"/>
+    <w:lsdException w:name="Default Paragraph Font" w:semiHidden="1" w:uiPriority="1" w:unhideWhenUsed="1"/>
+    <w:lsdException w:name="Body Text" w:semiHidden="1" w:unhideWhenUsed="1"/>
+    <w:lsdException w:name="Body Text Indent" w:semiHidden="1" w:unhideWhenUsed="1"/>
+    <w:lsdException w:name="List Continue" w:semiHidden="1" w:unhideWhenUsed="1"/>
+    <w:lsdException w:name="List Continue 2" w:semiHidden="1" w:unhideWhenUsed="1"/>
+    <w:lsdException w:name="List Continue 3" w:semiHidden="1" w:unhideWhenUsed="1"/>
+    <w:lsdException w:name="List Continue 4" w:semiHidden="1" w:unhideWhenUsed="1"/>
+    <w:lsdException w:name="List Continue 5" w:semiHidden="1" w:unhideWhenUsed="1"/>
+    <w:lsdException w:name="Message Header" w:semiHidden="1" w:unhideWhenUsed="1"/>
+    <w:lsdException w:name="Subtitle" w:uiPriority="11" w:qFormat="1"/>
+    <w:lsdException w:name="Salutation" w:semiHidden="1" w:unhideWhenUsed="1"/>
+    <w:lsdException w:name="Date" w:semiHidden="1" w:unhideWhenUsed="1"/>
+    <w:lsdException w:name="Body Text First Indent" w:semiHidden="1" w:unhideWhenUsed="1"/>
+    <w:lsdException w:name="Body Text First Indent 2" w:semiHidden="1" w:unhideWhenUsed="1"/>
+    <w:lsdException w:name="Note Heading" w:semiHidden="1" w:unhideWhenUsed="1"/>
+    <w:lsdException w:name="Body Text 2" w:semiHidden="1" w:unhideWhenUsed="1"/>
+    <w:lsdException w:name="Body Text 3" w:semiHidden="1" w:unhideWhenUsed="1"/>
+    <w:lsdException w:name="Body Text Indent 2" w:semiHidden="1" w:unhideWhenUsed="1"/>
+    <w:lsdException w:name="Body Text Indent 3" w:semiHidden="1" w:unhideWhenUsed="1"/>
+    <w:lsdException w:name="Block Text" w:semiHidden="1" w:unhideWhenUsed="1"/>
+    <w:lsdException w:name="Hyperlink" w:semiHidden="1" w:unhideWhenUsed="1"/>
+    <w:lsdException w:name="FollowedHyperlink" w:semiHidden="1" w:unhideWhenUsed="1"/>
+    <w:lsdException w:name="Strong" w:uiPriority="22" w:qFormat="1"/>
+    <w:lsdException w:name="Emphasis" w:uiPriority="20" w:qFormat="1"/>
+    <w:lsdException w:name="Document Map" w:semiHidden="1" w:unhideWhenUsed="1"/>
+    <w:lsdException w:name="Plain Text" w:semiHidden="1" w:unhideWhenUsed="1"/>
+    <w:lsdException w:name="E-mail Signature" w:semiHidden="1" w:unhideWhenUsed="1"/>
+    <w:lsdException w:name="HTML Top of Form" w:semiHidden="1" w:unhideWhenUsed="1"/>
+    <w:lsdException w:name="HTML Bottom of Form" w:semiHidden="1" w:unhideWhenUsed="1"/>
+    <w:lsdException w:name="Normal (Web)" w:semiHidden="1" w:unhideWhenUsed="1"/>
+    <w:lsdException w:name="HTML Acronym" w:semiHidden="1" w:unhideWhenUsed="1"/>
+    <w:lsdException w:name="HTML Address" w:semiHidden="1" w:unhideWhenUsed="1"/>
+    <w:lsdException w:name="HTML Cite" w:semiHidden="1" w:unhideWhenUsed="1"/>
+    <w:lsdException w:name="HTML Code" w:semiHidden="1" w:unhideWhenUsed="1"/>
+    <w:lsdException w:name="HTML Definition" w:semiHidden="1" w:unhideWhenUsed="1"/>
+    <w:lsdException w:name="HTML Keyboard" w:semiHidden="1" w:unhideWhenUsed="1"/>
+    <w:lsdException w:name="HTML Preformatted" w:semiHidden="1" w:unhideWhenUsed="1"/>
+    <w:lsdException w:name="HTML Sample" w:semiHidden="1" w:unhideWhenUsed="1"/>
+    <w:lsdException w:name="HTML Typewriter" w:semiHidden="1" w:unhideWhenUsed="1"/>
+    <w:lsdException w:name="HTML Variable" w:semiHidden="1" w:unhideWhenUsed="1"/>
+    <w:lsdException w:name="Normal Table" w:semiHidden="1" w:unhideWhenUsed="1"/>
+    <w:lsdException w:name="annotation subject" w:semiHidden="1" w:unhideWhenUsed="1"/>
+    <w:lsdException w:name="No List" w:semiHidden="1" w:unhideWhenUsed="1"/>
+    <w:lsdException w:name="Outline List 1" w:semiHidden="1" w:unhideWhenUsed="1"/>
+    <w:lsdException w:name="Outline List 2" w:semiHidden="1" w:unhideWhenUsed="1"/>
+    <w:lsdException w:name="Outline List 3" w:semiHidden="1" w:unhideWhenUsed="1"/>
+    <w:lsdException w:name="Table Simple 1" w:semiHidden="1" w:unhideWhenUsed="1"/>
+    <w:lsdException w:name="Table Simple 2" w:semiHidden="1" w:unhideWhenUsed="1"/>
+    <w:lsdException w:name="Table Simple 3" w:semiHidden="1" w:unhideWhenUsed="1"/>
+    <w:lsdException w:name="Table Classic 1" w:semiHidden="1" w:unhideWhenUsed="1"/>
+    <w:lsdException w:name="Table Classic 2" w:semiHidden="1" w:unhideWhenUsed="1"/>
+    <w:lsdException w:name="Table Classic 3" w:semiHidden="1" w:unhideWhenUsed="1"/>
+    <w:lsdException w:name="Table Classic 4" w:semiHidden="1" w:unhideWhenUsed="1"/>
+    <w:lsdException w:name="Table Colorful 1" w:semiHidden="1" w:unhideWhenUsed="1"/>
+    <w:lsdException w:name="Table Colorful 2" w:semiHidden="1" w:unhideWhenUsed="1"/>
+    <w:lsdException w:name="Table Colorful 3" w:semiHidden="1" w:unhideWhenUsed="1"/>
+    <w:lsdException w:name="Table Columns 1" w:semiHidden="1" w:unhideWhenUsed="1"/>
+    <w:lsdException w:name="Table Columns 2" w:semiHidden="1" w:unhideWhenUsed="1"/>
+    <w:lsdException w:name="Table Columns 3" w:semiHidden="1" w:unhideWhenUsed="1"/>
+    <w:lsdException w:name="Table Columns 4" w:semiHidden="1" w:unhideWhenUsed="1"/>
+    <w:lsdException w:name="Table Columns 5" w:semiHidden="1" w:unhideWhenUsed="1"/>
+    <w:lsdException w:name="Table Grid 1" w:semiHidden="1" w:unhideWhenUsed="1"/>
+    <w:lsdException w:name="Table Grid 2" w:semiHidden="1" w:unhideWhenUsed="1"/>
+    <w:lsdException w:name="Table Grid 3" w:semiHidden="1" w:unhideWhenUsed="1"/>
+    <w:lsdException w:name="Table Grid 4" w:semiHidden="1" w:unhideWhenUsed="1"/>
+    <w:lsdException w:name="Table Grid 5" w:semiHidden="1" w:unhideWhenUsed="1"/>
+    <w:lsdException w:name="Table Grid 6" w:semiHidden="1" w:unhideWhenUsed="1"/>
+    <w:lsdException w:name="Table Grid 7" w:semiHidden="1" w:unhideWhenUsed="1"/>
+    <w:lsdException w:name="Table Grid 8" w:semiHidden="1" w:unhideWhenUsed="1"/>
+    <w:lsdException w:name="Table List 1" w:semiHidden="1" w:unhideWhenUsed="1"/>
+    <w:lsdException w:name="Table List 2" w:semiHidden="1" w:unhideWhenUsed="1"/>
+    <w:lsdException w:name="Table List 3" w:semiHidden="1" w:unhideWhenUsed="1"/>
+    <w:lsdException w:name="Table List 4" w:semiHidden="1" w:unhideWhenUsed="1"/>
+    <w:lsdException w:name="Table List 5" w:semiHidden="1" w:unhideWhenUsed="1"/>
+    <w:lsdException w:name="Table List 6" w:semiHidden="1" w:unhideWhenUsed="1"/>
+    <w:lsdException w:name="Table List 7" w:semiHidden="1" w:unhideWhenUsed="1"/>
+    <w:lsdException w:name="Table List 8" w:semiHidden="1" w:unhideWhenUsed="1"/>
+    <w:lsdException w:name="Table 3D effects 1" w:semiHidden="1" w:unhideWhenUsed="1"/>
+    <w:lsdException w:name="Table 3D effects 2" w:semiHidden="1" w:unhideWhenUsed="1"/>
+    <w:lsdException w:name="Table 3D effects 3" w:semiHidden="1" w:unhideWhenUsed="1"/>
+    <w:lsdException w:name="Table Contemporary" w:semiHidden="1" w:unhideWhenUsed="1"/>
+    <w:lsdException w:name="Table Elegant" w:semiHidden="1" w:unhideWhenUsed="1"/>
+    <w:lsdException w:name="Table Professional" w:semiHidden="1" w:unhideWhenUsed="1"/>
+    <w:lsdException w:name="Table Subtle 1" w:semiHidden="1" w:unhideWhenUsed="1"/>
+    <w:lsdException w:name="Table Subtle 2" w:semiHidden="1" w:unhideWhenUsed="1"/>
+    <w:lsdException w:name="Table Web 1" w:semiHidden="1" w:unhideWhenUsed="1"/>
+    <w:lsdException w:name="Table Web 2" w:semiHidden="1" w:unhideWhenUsed="1"/>
+    <w:lsdException w:name="Table Web 3" w:semiHidden="1" w:unhideWhenUsed="1"/>
+    <w:lsdException w:name="Balloon Text" w:semiHidden="1" w:unhideWhenUsed="1"/>
+    <w:lsdException w:name="Table Grid" w:uiPriority="39"/>
+    <w:lsdException w:name="Table Theme" w:semiHidden="1" w:unhideWhenUsed="1"/>
+    <w:lsdException w:name="Placeholder Text" w:semiHidden="1"/>
+    <w:lsdException w:name="No Spacing" w:uiPriority="1" w:qFormat="1"/>
+    <w:lsdException w:name="Light Shading" w:uiPriority="60"/>
+    <w:lsdException w:name="Light List" w:uiPriority="61"/>
+    <w:lsdException w:name="Light Grid" w:uiPriority="62"/>
+    <w:lsdException w:name="Medium Shading 1" w:uiPriority="63"/>
+    <w:lsdException w:name="Medium Shading 2" w:uiPriority="64"/>
+    <w:lsdException w:name="Medium List 1" w:uiPriority="65"/>
+    <w:lsdException w:name="Medium List 2" w:uiPriority="66"/>
+    <w:lsdException w:name="Medium Grid 1" w:uiPriority="67"/>
+    <w:lsdException w:name="Medium Grid 2" w:uiPriority="68"/>
+    <w:lsdException w:name="Medium Grid 3" w:uiPriority="69"/>
+    <w:lsdException w:name="Dark List" w:uiPriority="70"/>
+    <w:lsdException w:name="Colorful Shading" w:uiPriority="71"/>
+    <w:lsdException w:name="Colorful List" w:uiPriority="72"/>
+    <w:lsdException w:name="Colorful Grid" w:uiPriority="73"/>
+    <w:lsdException w:name="Light Shading Accent 1" w:uiPriority="60"/>
+    <w:lsdException w:name="Light List Accent 1" w:uiPriority="61"/>
+    <w:lsdException w:name="Light Grid Accent 1" w:uiPriority="62"/>
+    <w:lsdException w:name="Medium Shading 1 Accent 1" w:uiPriority="63"/>
+    <w:lsdException w:name="Medium Shading 2 Accent 1" w:uiPriority="64"/>
+    <w:lsdException w:name="Medium List 1 Accent 1" w:uiPriority="65"/>
+    <w:lsdException w:name="Revision" w:semiHidden="1"/>
+    <w:lsdException w:name="List Paragraph" w:uiPriority="34" w:qFormat="1"/>
+    <w:lsdException w:name="Quote" w:uiPriority="29" w:qFormat="1"/>
+    <w:lsdException w:name="Intense Quote" w:uiPriority="30" w:qFormat="1"/>
+    <w:lsdException w:name="Medium List 2 Accent 1" w:uiPriority="66"/>
+    <w:lsdException w:name="Medium Grid 1 Accent 1" w:uiPriority="67"/>
+    <w:lsdException w:name="Medium Grid 2 Accent 1" w:uiPriority="68"/>
+    <w:lsdException w:name="Medium Grid 3 Accent 1" w:uiPriority="69"/>
+    <w:lsdException w:name="Dark List Accent 1" w:uiPriority="70"/>
+    <w:lsdException w:name="Colorful Shading Accent 1" w:uiPriority="71"/>
+    <w:lsdException w:name="Colorful List Accent 1" w:uiPriority="72"/>
+    <w:lsdException w:name="Colorful Grid Accent 1" w:uiPriority="73"/>
+    <w:lsdException w:name="Light Shading Accent 2" w:uiPriority="60"/>
+    <w:lsdException w:name="Light List Accent 2" w:uiPriority="61"/>
+    <w:lsdException w:name="Light Grid Accent 2" w:uiPriority="62"/>
+    <w:lsdException w:name="Medium Shading 1 Accent 2" w:uiPriority="63"/>
+    <w:lsdException w:name="Medium Shading 2 Accent 2" w:uiPriority="64"/>
+    <w:lsdException w:name="Medium List 1 Accent 2" w:uiPriority="65"/>
+    <w:lsdException w:name="Medium List 2 Accent 2" w:uiPriority="66"/>
+    <w:lsdException w:name="Medium Grid 1 Accent 2" w:uiPriority="67"/>
+    <w:lsdException w:name="Medium Grid 2 Accent 2" w:uiPriority="68"/>
+    <w:lsdException w:name="Medium Grid 3 Accent 2" w:uiPriority="69"/>
+    <w:lsdException w:name="Dark List Accent 2" w:uiPriority="70"/>
+    <w:lsdException w:name="Colorful Shading Accent 2" w:uiPriority="71"/>
+    <w:lsdException w:name="Colorful List Accent 2" w:uiPriority="72"/>
+    <w:lsdException w:name="Colorful Grid Accent 2" w:uiPriority="73"/>
+    <w:lsdException w:name="Light Shading Accent 3" w:uiPriority="60"/>
+    <w:lsdException w:name="Light List Accent 3" w:uiPriority="61"/>
+    <w:lsdException w:name="Light Grid Accent 3" w:uiPriority="62"/>
+    <w:lsdException w:name="Medium Shading 1 Accent 3" w:uiPriority="63"/>
+    <w:lsdException w:name="Medium Shading 2 Accent 3" w:uiPriority="64"/>
+    <w:lsdException w:name="Medium List 1 Accent 3" w:uiPriority="65"/>
+    <w:lsdException w:name="Medium List 2 Accent 3" w:uiPriority="66"/>
+    <w:lsdException w:name="Medium Grid 1 Accent 3" w:uiPriority="67"/>
+    <w:lsdException w:name="Medium Grid 2 Accent 3" w:uiPriority="68"/>
+    <w:lsdException w:name="Medium Grid 3 Accent 3" w:uiPriority="69"/>
+    <w:lsdException w:name="Dark List Accent 3" w:uiPriority="70"/>
+    <w:lsdException w:name="Colorful Shading Accent 3" w:uiPriority="71"/>
+    <w:lsdException w:name="Colorful List Accent 3" w:uiPriority="72"/>
+    <w:lsdException w:name="Colorful Grid Accent 3" w:uiPriority="73"/>
+    <w:lsdException w:name="Light Shading Accent 4" w:uiPriority="60"/>
+    <w:lsdException w:name="Light List Accent 4" w:uiPriority="61"/>
+    <w:lsdException w:name="Light Grid Accent 4" w:uiPriority="62"/>
+    <w:lsdException w:name="Medium Shading 1 Accent 4" w:uiPriority="63"/>
+    <w:lsdException w:name="Medium Shading 2 Accent 4" w:uiPriority="64"/>
+    <w:lsdException w:name="Medium List 1 Accent 4" w:uiPriority="65"/>
+    <w:lsdException w:name="Medium List 2 Accent 4" w:uiPriority="66"/>
+    <w:lsdException w:name="Medium Grid 1 Accent 4" w:uiPriority="67"/>
+    <w:lsdException w:name="Medium Grid 2 Accent 4" w:uiPriority="68"/>
+    <w:lsdException w:name="Medium Grid 3 Accent 4" w:uiPriority="69"/>
+    <w:lsdException w:name="Dark List Accent 4" w:uiPriority="70"/>
+    <w:lsdException w:name="Colorful Shading Accent 4" w:uiPriority="71"/>
+    <w:lsdException w:name="Colorful List Accent 4" w:uiPriority="72"/>
+    <w:lsdException w:name="Colorful Grid Accent 4" w:uiPriority="73"/>
+    <w:lsdException w:name="Light Shading Accent 5" w:uiPriority="60"/>
+    <w:lsdException w:name="Light List Accent 5" w:uiPriority="61"/>
+    <w:lsdException w:name="Light Grid Accent 5" w:uiPriority="62"/>
+    <w:lsdException w:name="Medium Shading 1 Accent 5" w:uiPriority="63"/>
+    <w:lsdException w:name="Medium Shading 2 Accent 5" w:uiPriority="64"/>
+    <w:lsdException w:name="Medium List 1 Accent 5" w:uiPriority="65"/>
+    <w:lsdException w:name="Medium List 2 Accent 5" w:uiPriority="66"/>
+    <w:lsdException w:name="Medium Grid 1 Accent 5" w:uiPriority="67"/>
+    <w:lsdException w:name="Medium Grid 2 Accent 5" w:uiPriority="68"/>
+    <w:lsdException w:name="Medium Grid 3 Accent 5" w:uiPriority="69"/>
+    <w:lsdException w:name="Dark List Accent 5" w:uiPriority="70"/>
+    <w:lsdException w:name="Colorful Shading Accent 5" w:uiPriority="71"/>
+    <w:lsdException w:name="Colorful List Accent 5" w:uiPriority="72"/>
+    <w:lsdException w:name="Colorful Grid Accent 5" w:uiPriority="73"/>
+    <w:lsdException w:name="Light Shading Accent 6" w:uiPriority="60"/>
+    <w:lsdException w:name="Light List Accent 6" w:uiPriority="61"/>
+    <w:lsdException w:name="Light Grid Accent 6" w:uiPriority="62"/>
+    <w:lsdException w:name="Medium Shading 1 Accent 6" w:uiPriority="63"/>
+    <w:lsdException w:name="Medium Shading 2 Accent 6" w:uiPriority="64"/>
+    <w:lsdException w:name="Medium List 1 Accent 6" w:uiPriority="65"/>
+    <w:lsdException w:name="Medium List 2 Accent 6" w:uiPriority="66"/>
+    <w:lsdException w:name="Medium Grid 1 Accent 6" w:uiPriority="67"/>
+    <w:lsdException w:name="Medium Grid 2 Accent 6" w:uiPriority="68"/>
+    <w:lsdException w:name="Medium Grid 3 Accent 6" w:uiPriority="69"/>
+    <w:lsdException w:name="Dark List Accent 6" w:uiPriority="70"/>
+    <w:lsdException w:name="Colorful Shading Accent 6" w:uiPriority="71"/>
+    <w:lsdException w:name="Colorful List Accent 6" w:uiPriority="72"/>
+    <w:lsdException w:name="Colorful Grid Accent 6" w:uiPriority="73"/>
+    <w:lsdException w:name="Subtle Emphasis" w:uiPriority="19" w:qFormat="1"/>
+    <w:lsdException w:name="Intense Emphasis" w:uiPriority="21" w:qFormat="1"/>
+    <w:lsdException w:name="Subtle Reference" w:uiPriority="31" w:qFormat="1"/>
+    <w:lsdException w:name="Intense Reference" w:uiPriority="32" w:qFormat="1"/>
+    <w:lsdException w:name="Book Title" w:uiPriority="33" w:qFormat="1"/>
+    <w:lsdException w:name="Bibliography" w:semiHidden="1" w:uiPriority="37" w:unhideWhenUsed="1"/>
+    <w:lsdException w:name="TOC Heading" w:semiHidden="1" w:uiPriority="39" w:unhideWhenUsed="1" w:qFormat="1"/>
+    <w:lsdException w:name="Plain Table 1" w:uiPriority="41"/>
+    <w:lsdException w:name="Plain Table 2" w:uiPriority="42"/>
+    <w:lsdException w:name="Plain Table 3" w:uiPriority="43"/>
+    <w:lsdException w:name="Plain Table 4" w:uiPriority="44"/>
+    <w:lsdException w:name="Plain Table 5" w:uiPriority="45"/>
+    <w:lsdException w:name="Grid Table Light" w:uiPriority="40"/>
+    <w:lsdException w:name="Grid Table 1 Light" w:uiPriority="46"/>
+    <w:lsdException w:name="Grid Table 2" w:uiPriority="47"/>
+    <w:lsdException w:name="Grid Table 3" w:uiPriority="48"/>
+    <w:lsdException w:name="Grid Table 4" w:uiPriority="49"/>
+    <w:lsdException w:name="Grid Table 5 Dark" w:uiPriority="50"/>
+    <w:lsdException w:name="Grid Table 6 Colorful" w:uiPriority="51"/>
+    <w:lsdException w:name="Grid Table 7 Colorful" w:uiPriority="52"/>
+    <w:lsdException w:name="Grid Table 1 Light Accent 1" w:uiPriority="46"/>
+    <w:lsdException w:name="Grid Table 2 Accent 1" w:uiPriority="47"/>
+    <w:lsdException w:name="Grid Table 3 Accent 1" w:uiPriority="48"/>
+    <w:lsdException w:name="Grid Table 4 Accent 1" w:uiPriority="49"/>
+    <w:lsdException w:name="Grid Table 5 Dark Accent 1" w:uiPriority="50"/>
+    <w:lsdException w:name="Grid Table 6 Colorful Accent 1" w:uiPriority="51"/>
+    <w:lsdException w:name="Grid Table 7 Colorful Accent 1" w:uiPriority="52"/>
+    <w:lsdException w:name="Grid Table 1 Light Accent 2" w:uiPriority="46"/>
+    <w:lsdException w:name="Grid Table 2 Accent 2" w:uiPriority="47"/>
+    <w:lsdException w:name="Grid Table 3 Accent 2" w:uiPriority="48"/>
+    <w:lsdException w:name="Grid Table 4 Accent 2" w:uiPriority="49"/>
+    <w:lsdException w:name="Grid Table 5 Dark Accent 2" w:uiPriority="50"/>
+    <w:lsdException w:name="Grid Table 6 Colorful Accent 2" w:uiPriority="51"/>
+    <w:lsdException w:name="Grid Table 7 Colorful Accent 2" w:uiPriority="52"/>
+    <w:lsdException w:name="Grid Table 1 Light Accent 3" w:uiPriority="46"/>
+    <w:lsdException w:name="Grid Table 2 Accent 3" w:uiPriority="47"/>
+    <w:lsdException w:name="Grid Table 3 Accent 3" w:uiPriority="48"/>
+    <w:lsdException w:name="Grid Table 4 Accent 3" w:uiPriority="49"/>
+    <w:lsdException w:name="Grid Table 5 Dark Accent 3" w:uiPriority="50"/>
+    <w:lsdException w:name="Grid Table 6 Colorful Accent 3" w:uiPriority="51"/>
+    <w:lsdException w:name="Grid Table 7 Colorful Accent 3" w:uiPriority="52"/>
+    <w:lsdException w:name="Grid Table 1 Light Accent 4" w:uiPriority="46"/>
+    <w:lsdException w:name="Grid Table 2 Accent 4" w:uiPriority="47"/>
+    <w:lsdException w:name="Grid Table 3 Accent 4" w:uiPriority="48"/>
+    <w:lsdException w:name="Grid Table 4 Accent 4" w:uiPriority="49"/>
+    <w:lsdException w:name="Grid Table 5 Dark Accent 4" w:uiPriority="50"/>
+    <w:lsdException w:name="Grid Table 6 Colorful Accent 4" w:uiPriority="51"/>
+    <w:lsdException w:name="Grid Table 7 Colorful Accent 4" w:uiPriority="52"/>
+    <w:lsdException w:name="Grid Table 1 Light Accent 5" w:uiPriority="46"/>
+    <w:lsdException w:name="Grid Table 2 Accent 5" w:uiPriority="47"/>
+    <w:lsdException w:name="Grid Table 3 Accent 5" w:uiPriority="48"/>
+    <w:lsdException w:name="Grid Table 4 Accent 5" w:uiPriority="49"/>
+    <w:lsdException w:name="Grid Table 5 Dark Accent 5" w:uiPriority="50"/>
+    <w:lsdException w:name="Grid Table 6 Colorful Accent 5" w:uiPriority="51"/>
+    <w:lsdException w:name="Grid Table 7 Colorful Accent 5" w:uiPriority="52"/>
+    <w:lsdException w:name="Grid Table 1 Light Accent 6" w:uiPriority="46"/>
+    <w:lsdException w:name="Grid Table 2 Accent 6" w:uiPriority="47"/>
+    <w:lsdException w:name="Grid Table 3 Accent 6" w:uiPriority="48"/>
+    <w:lsdException w:name="Grid Table 4 Accent 6" w:uiPriority="49"/>
+    <w:lsdException w:name="Grid Table 5 Dark Accent 6" w:uiPriority="50"/>
+    <w:lsdException w:name="Grid Table 6 Colorful Accent 6" w:uiPriority="51"/>
+    <w:lsdException w:name="Grid Table 7 Colorful Accent 6" w:uiPriority="52"/>
+    <w:lsdException w:name="List Table 1 Light" w:uiPriority="46"/>
+    <w:lsdException w:name="List Table 2" w:uiPriority="47"/>
+    <w:lsdException w:name="List Table 3" w:uiPriority="48"/>
+    <w:lsdException w:name="List Table 4" w:uiPriority="49"/>
+    <w:lsdException w:name="List Table 5 Dark" w:uiPriority="50"/>
+    <w:lsdException w:name="List Table 6 Colorful" w:uiPriority="51"/>
+    <w:lsdException w:name="List Table 7 Colorful" w:uiPriority="52"/>
+    <w:lsdException w:name="List Table 1 Light Accent 1" w:uiPriority="46"/>
+    <w:lsdException w:name="List Table 2 Accent 1" w:uiPriority="47"/>
+    <w:lsdException w:name="List Table 3 Accent 1" w:uiPriority="48"/>
+    <w:lsdException w:name="List Table 4 Accent 1" w:uiPriority="49"/>
+    <w:lsdException w:name="List Table 5 Dark Accent 1" w:uiPriority="50"/>
+    <w:lsdException w:name="List Table 6 Colorful Accent 1" w:uiPriority="51"/>
+    <w:lsdException w:name="List Table 7 Colorful Accent 1" w:uiPriority="52"/>
+    <w:lsdException w:name="List Table 1 Light Accent 2" w:uiPriority="46"/>
+    <w:lsdException w:name="List Table 2 Accent 2" w:uiPriority="47"/>
+    <w:lsdException w:name="List Table 3 Accent 2" w:uiPriority="48"/>
+    <w:lsdException w:name="List Table 4 Accent 2" w:uiPriority="49"/>
+    <w:lsdException w:name="List Table 5 Dark Accent 2" w:uiPriority="50"/>
+    <w:lsdException w:name="List Table 6 Colorful Accent 2" w:uiPriority="51"/>
+    <w:lsdException w:name="List Table 7 Colorful Accent 2" w:uiPriority="52"/>
+    <w:lsdException w:name="List Table 1 Light Accent 3" w:uiPriority="46"/>
+    <w:lsdException w:name="List Table 2 Accent 3" w:uiPriority="47"/>
+    <w:lsdException w:name="List Table 3 Accent 3" w:uiPriority="48"/>
+    <w:lsdException w:name="List Table 4 Accent 3" w:uiPriority="49"/>
+    <w:lsdException w:name="List Table 5 Dark Accent 3" w:uiPriority="50"/>
+    <w:lsdException w:name="List Table 6 Colorful Accent 3" w:uiPriority="51"/>
+    <w:lsdException w:name="List Table 7 Colorful Accent 3" w:uiPriority="52"/>
+    <w:lsdException w:name="List Table 1 Light Accent 4" w:uiPriority="46"/>
+    <w:lsdException w:name="List Table 2 Accent 4" w:uiPriority="47"/>
+    <w:lsdException w:name="List Table 3 Accent 4" w:uiPriority="48"/>
+    <w:lsdException w:name="List Table 4 Accent 4" w:uiPriority="49"/>
+    <w:lsdException w:name="List Table 5 Dark Accent 4" w:uiPriority="50"/>
+    <w:lsdException w:name="List Table 6 Colorful Accent 4" w:uiPriority="51"/>
+    <w:lsdException w:name="List Table 7 Colorful Accent 4" w:uiPriority="52"/>
+    <w:lsdException w:name="List Table 1 Light Accent 5" w:uiPriority="46"/>
+    <w:lsdException w:name="List Table 2 Accent 5" w:uiPriority="47"/>
+    <w:lsdException w:name="List Table 3 Accent 5" w:uiPriority="48"/>
+    <w:lsdException w:name="List Table 4 Accent 5" w:uiPriority="49"/>
+    <w:lsdException w:name="List Table 5 Dark Accent 5" w:uiPriority="50"/>
+    <w:lsdException w:name="List Table 6 Colorful Accent 5" w:uiPriority="51"/>
+    <w:lsdException w:name="List Table 7 Colorful Accent 5" w:uiPriority="52"/>
+    <w:lsdException w:name="List Table 1 Light Accent 6" w:uiPriority="46"/>
+    <w:lsdException w:name="List Table 2 Accent 6" w:uiPriority="47"/>
+    <w:lsdException w:name="List Table 3 Accent 6" w:uiPriority="48"/>
+    <w:lsdException w:name="List Table 4 Accent 6" w:uiPriority="49"/>
+    <w:lsdException w:name="List Table 5 Dark Accent 6" w:uiPriority="50"/>
+    <w:lsdException w:name="List Table 6 Colorful Accent 6" w:uiPriority="51"/>
+    <w:lsdException w:name="List Table 7 Colorful Accent 6" w:uiPriority="52"/>
+    <w:lsdException w:name="Mention" w:semiHidden="1" w:unhideWhenUsed="1"/>
+    <w:lsdException w:name="Smart Hyperlink" w:semiHidden="1" w:unhideWhenUsed="1"/>
+    <w:lsdException w:name="Hashtag" w:semiHidden="1" w:unhideWhenUsed="1"/>
+    <w:lsdException w:name="Unresolved Mention" w:semiHidden="1" w:unhideWhenUsed="1"/>
+    <w:lsdException w:name="Smart Link" w:semiHidden="1" w:unhideWhenUsed="1"/>
+  </w:latentStyles>
+  <w:style w:type="paragraph" w:default="1" w:styleId="Normal">
+    <w:name w:val="Normal"/>
+    <w:qFormat/>
+  </w:style>
+  <w:style w:type="character" w:default="1" w:styleId="DefaultParagraphFont">
+    <w:name w:val="Default Paragraph Font"/>
+    <w:uiPriority w:val="1"/>
+    <w:semiHidden/>
+    <w:unhideWhenUsed/>
+  </w:style>
+  <w:style w:type="table" w:default="1" w:styleId="TableNormal">
+    <w:name w:val="Normal Table"/>
+    <w:uiPriority w:val="99"/>
+    <w:semiHidden/>
+    <w:unhideWhenUsed/>
+    <w:tblPr>
+      <w:tblInd w:w="0" w:type="dxa"/>
+      <w:tblCellMar>
+        <w:top w:w="0" w:type="dxa"/>
+        <w:left w:w="108" w:type="dxa"/>
+        <w:bottom w:w="0" w:type="dxa"/>
+        <w:right w:w="108" w:type="dxa"/>
+      </w:tblCellMar>
+    </w:tblPr>
+  </w:style>
+  <w:style w:type="numbering" w:default="1" w:styleId="NoList">
+    <w:name w:val="No List"/>
+    <w:uiPriority w:val="99"/>
+    <w:semiHidden/>
+    <w:unhideWhenUsed/>
+  </w:style>
+  <w:style w:type="character" w:styleId="PlaceholderText">
+    <w:name w:val="Placeholder Text"/>
+    <w:basedOn w:val="DefaultParagraphFont"/>
+    <w:uiPriority w:val="99"/>
+    <w:semiHidden/>
+    <w:rsid w:val="00274265"/>
+    <w:rPr>
+      <w:color w:val="808080"/>
+    </w:rPr>
+  </w:style>
+</w:styles>
+</file>
+
+<file path=word/glossary/webSettings.xml><?xml version="1.0" encoding="utf-8"?>
+<w:webSettings xmlns:mc="http://schemas.openxmlformats.org/markup-compatibility/2006" xmlns:r="http://schemas.openxmlformats.org/officeDocument/2006/relationships" xmlns:w="http://schemas.openxmlformats.org/wordprocessingml/2006/main" xmlns:w14="http://schemas.microsoft.com/office/word/2010/wordml" xmlns:w15="http://schemas.microsoft.com/office/word/2012/wordml" xmlns:w16cex="http://schemas.microsoft.com/office/word/2018/wordml/cex" xmlns:w16cid="http://schemas.microsoft.com/office/word/2016/wordml/cid" xmlns:w16="http://schemas.microsoft.com/office/word/2018/wordml" xmlns:w16sdtdh="http://schemas.microsoft.com/office/word/2020/wordml/sdtdatahash" xmlns:w16se="http://schemas.microsoft.com/office/word/2015/wordml/symex" mc:Ignorable="w14 w15 w16se w16cid w16 w16cex w16sdtdh">
+  <w:optimizeForBrowser/>
+  <w:allowPNG/>
+</w:webSettings>
+</file>
+
 <file path=word/theme/theme1.xml><?xml version="1.0" encoding="utf-8"?>
 <a:theme xmlns:a="http://schemas.openxmlformats.org/drawingml/2006/main" name="Office Theme">
   <a:themeElements>

</xml_diff>

<commit_message>
fix to subroutine elimination
</commit_message>
<xml_diff>
--- a/Discrete Optimisation Project Documentation.docx
+++ b/Discrete Optimisation Project Documentation.docx
@@ -266,7 +266,7 @@
               </mc:Choice>
               <mc:Fallback>
                 <w:pict>
-                  <v:group w14:anchorId="0EB5EF18" id="Gruppo 149" o:spid="_x0000_s1026" style="position:absolute;margin-left:0;margin-top:0;width:8in;height:95.7pt;z-index:251662336;mso-width-percent:941;mso-height-percent:121;mso-top-percent:23;mso-position-horizontal:center;mso-position-horizontal-relative:page;mso-position-vertical-relative:page;mso-width-percent:941;mso-height-percent:121;mso-top-percent:23" coordorigin="" coordsize="73152,12161" o:gfxdata="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">
+                  <v:group w14:anchorId="7D28F97E" id="Gruppo 149" o:spid="_x0000_s1026" style="position:absolute;margin-left:0;margin-top:0;width:8in;height:95.7pt;z-index:251662336;mso-width-percent:941;mso-height-percent:121;mso-top-percent:23;mso-position-horizontal:center;mso-position-horizontal-relative:page;mso-position-vertical-relative:page;mso-width-percent:941;mso-height-percent:121;mso-top-percent:23" coordorigin="" coordsize="73152,12161" o:gfxdata="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">
                     <v:shape id="Rettangolo 51" o:spid="_x0000_s1027" style="position:absolute;width:73152;height:11303;visibility:visible;mso-wrap-style:square;v-text-anchor:middle" coordsize="7312660,1129665" o:gfxdata="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" path="m,l7312660,r,1129665l3619500,733425,,1091565,,xe" fillcolor="#4472c4 [3204]" stroked="f" strokeweight="1pt">
                       <v:stroke joinstyle="miter"/>
                       <v:path arrowok="t" o:connecttype="custom" o:connectlocs="0,0;7315200,0;7315200,1130373;3620757,733885;0,1092249;0,0" o:connectangles="0,0,0,0,0,0"/>
@@ -1927,6 +1927,7 @@
       </w:pPr>
       <w:bookmarkStart w:id="0" w:name="_Toc116117727"/>
       <w:r>
+        <w:lastRenderedPageBreak/>
         <w:t>Requirements</w:t>
       </w:r>
     </w:p>
@@ -1979,7 +1980,27 @@
                 <w:sz w:val="20"/>
                 <w:szCs w:val="20"/>
               </w:rPr>
-              <w:t xml:space="preserve">Determine the tours that all people have to do in order to perform their tasks, by considering the different modes of transportation available and all the constraints, in order to </w:t>
+              <w:t xml:space="preserve">Determine the tours that all people </w:t>
+            </w:r>
+            <w:proofErr w:type="gramStart"/>
+            <w:r>
+              <w:rPr>
+                <w:rFonts w:ascii="FiraSans-Light" w:eastAsia="FiraSans-Light" w:cs="FiraSans-Light"/>
+                <w:color w:val="002060"/>
+                <w:sz w:val="20"/>
+                <w:szCs w:val="20"/>
+              </w:rPr>
+              <w:t>have to</w:t>
+            </w:r>
+            <w:proofErr w:type="gramEnd"/>
+            <w:r>
+              <w:rPr>
+                <w:rFonts w:ascii="FiraSans-Light" w:eastAsia="FiraSans-Light" w:cs="FiraSans-Light"/>
+                <w:color w:val="002060"/>
+                <w:sz w:val="20"/>
+                <w:szCs w:val="20"/>
+              </w:rPr>
+              <w:t xml:space="preserve"> do in order to perform their tasks, by considering the different modes of transportation available and all the constraints, in order to </w:t>
             </w:r>
             <w:r>
               <w:rPr>
@@ -2079,6 +2100,7 @@
               </w:rPr>
               <w:t xml:space="preserve">It is a new day in Verona, and a set </w:t>
             </w:r>
+            <w:proofErr w:type="gramStart"/>
             <w:r>
               <w:rPr>
                 <w:rFonts w:ascii="CMSY10" w:eastAsia="CMSY10" w:cs="CMSY10"/>
@@ -2095,7 +2117,17 @@
                 <w:sz w:val="20"/>
                 <w:szCs w:val="20"/>
               </w:rPr>
-              <w:t xml:space="preserve">:= </w:t>
+              <w:t>:</w:t>
+            </w:r>
+            <w:proofErr w:type="gramEnd"/>
+            <w:r>
+              <w:rPr>
+                <w:rFonts w:ascii="CMSS10" w:eastAsia="CMSS10" w:cs="CMSS10"/>
+                <w:color w:val="002060"/>
+                <w:sz w:val="20"/>
+                <w:szCs w:val="20"/>
+              </w:rPr>
+              <w:t xml:space="preserve">= </w:t>
             </w:r>
             <w:r>
               <w:rPr>
@@ -2206,6 +2238,7 @@
               </w:rPr>
               <w:t xml:space="preserve">, who starts from a known point </w:t>
             </w:r>
+            <w:proofErr w:type="spellStart"/>
             <w:r>
               <w:rPr>
                 <w:rFonts w:ascii="CMSSI10" w:eastAsia="CMSSI10" w:cs="CMSSI10"/>
@@ -2222,7 +2255,17 @@
                 <w:sz w:val="14"/>
                 <w:szCs w:val="14"/>
               </w:rPr>
-              <w:t xml:space="preserve">n </w:t>
+              <w:t>n</w:t>
+            </w:r>
+            <w:proofErr w:type="spellEnd"/>
+            <w:r>
+              <w:rPr>
+                <w:rFonts w:ascii="CMSSI8" w:eastAsia="CMSSI8" w:cs="CMSSI8"/>
+                <w:color w:val="002060"/>
+                <w:sz w:val="14"/>
+                <w:szCs w:val="14"/>
+              </w:rPr>
+              <w:t xml:space="preserve"> </w:t>
             </w:r>
             <w:r>
               <w:rPr>
@@ -2242,6 +2285,7 @@
               </w:rPr>
               <w:t xml:space="preserve">given amount of money </w:t>
             </w:r>
+            <w:proofErr w:type="spellStart"/>
             <w:r>
               <w:rPr>
                 <w:rFonts w:ascii="CMSSI10" w:eastAsia="CMSSI10" w:cs="CMSSI10"/>
@@ -2260,6 +2304,7 @@
               </w:rPr>
               <w:t>n</w:t>
             </w:r>
+            <w:proofErr w:type="spellEnd"/>
             <w:r>
               <w:rPr>
                 <w:rFonts w:ascii="FiraSans-Light" w:eastAsia="FiraSans-Light" w:cs="FiraSans-Light"/>
@@ -2412,6 +2457,7 @@
               </w:rPr>
               <w:t xml:space="preserve">cost </w:t>
             </w:r>
+            <w:proofErr w:type="spellStart"/>
             <w:r>
               <w:rPr>
                 <w:rFonts w:ascii="CMSSI10" w:eastAsia="CMSSI10" w:cs="CMSSI10"/>
@@ -2428,62 +2474,9 @@
                 <w:sz w:val="14"/>
                 <w:szCs w:val="14"/>
               </w:rPr>
-              <w:t xml:space="preserve">t </w:t>
-            </w:r>
-            <w:r>
-              <w:rPr>
-                <w:rFonts w:ascii="FiraSans-Light" w:eastAsia="FiraSans-Light" w:cs="FiraSans-Light" w:hint="eastAsia"/>
-                <w:color w:val="0070C0"/>
-                <w:sz w:val="20"/>
-                <w:szCs w:val="20"/>
-              </w:rPr>
-              <w:t>€</w:t>
-            </w:r>
-            <w:r>
-              <w:rPr>
-                <w:rFonts w:ascii="FiraSans-Light" w:eastAsia="FiraSans-Light" w:cs="FiraSans-Light"/>
-                <w:color w:val="0070C0"/>
-                <w:sz w:val="20"/>
-                <w:szCs w:val="20"/>
-              </w:rPr>
-              <w:t xml:space="preserve">, </w:t>
-            </w:r>
-            <w:r>
-              <w:rPr>
-                <w:rFonts w:ascii="FiraSans-Light" w:eastAsia="FiraSans-Light" w:cs="FiraSans-Light"/>
-                <w:color w:val="002060"/>
-                <w:sz w:val="20"/>
-                <w:szCs w:val="20"/>
-              </w:rPr>
-              <w:t xml:space="preserve">has to </w:t>
-            </w:r>
-            <w:r>
-              <w:rPr>
-                <w:rFonts w:ascii="FiraSans-Light" w:eastAsia="FiraSans-Light" w:cs="FiraSans-Light"/>
-                <w:color w:val="0070C0"/>
-                <w:sz w:val="20"/>
-                <w:szCs w:val="20"/>
-              </w:rPr>
-              <w:t xml:space="preserve">start during the related time window </w:t>
-            </w:r>
-            <w:r>
-              <w:rPr>
-                <w:rFonts w:ascii="CMSS10" w:eastAsia="CMSS10" w:cs="CMSS10"/>
-                <w:color w:val="0070C0"/>
-                <w:sz w:val="20"/>
-                <w:szCs w:val="20"/>
-              </w:rPr>
-              <w:t>[</w:t>
-            </w:r>
-            <w:r>
-              <w:rPr>
-                <w:rFonts w:ascii="CMSSI10" w:eastAsia="CMSSI10" w:cs="CMSSI10"/>
-                <w:color w:val="0070C0"/>
-                <w:sz w:val="20"/>
-                <w:szCs w:val="20"/>
-              </w:rPr>
-              <w:t>a</w:t>
-            </w:r>
+              <w:t>t</w:t>
+            </w:r>
+            <w:proofErr w:type="spellEnd"/>
             <w:r>
               <w:rPr>
                 <w:rFonts w:ascii="CMSSI8" w:eastAsia="CMSSI8" w:cs="CMSSI8"/>
@@ -2491,17 +2484,54 @@
                 <w:sz w:val="14"/>
                 <w:szCs w:val="14"/>
               </w:rPr>
-              <w:t xml:space="preserve">t </w:t>
-            </w:r>
-            <w:r>
-              <w:rPr>
-                <w:rFonts w:ascii="CMMI10" w:eastAsia="CMMI10" w:cs="CMMI10"/>
+              <w:t xml:space="preserve"> </w:t>
+            </w:r>
+            <w:r>
+              <w:rPr>
+                <w:rFonts w:ascii="FiraSans-Light" w:eastAsia="FiraSans-Light" w:cs="FiraSans-Light" w:hint="eastAsia"/>
                 <w:color w:val="0070C0"/>
                 <w:sz w:val="20"/>
                 <w:szCs w:val="20"/>
               </w:rPr>
+              <w:t>€</w:t>
+            </w:r>
+            <w:r>
+              <w:rPr>
+                <w:rFonts w:ascii="FiraSans-Light" w:eastAsia="FiraSans-Light" w:cs="FiraSans-Light"/>
+                <w:color w:val="0070C0"/>
+                <w:sz w:val="20"/>
+                <w:szCs w:val="20"/>
+              </w:rPr>
               <w:t xml:space="preserve">, </w:t>
             </w:r>
+            <w:r>
+              <w:rPr>
+                <w:rFonts w:ascii="FiraSans-Light" w:eastAsia="FiraSans-Light" w:cs="FiraSans-Light"/>
+                <w:color w:val="002060"/>
+                <w:sz w:val="20"/>
+                <w:szCs w:val="20"/>
+              </w:rPr>
+              <w:t xml:space="preserve">has to </w:t>
+            </w:r>
+            <w:r>
+              <w:rPr>
+                <w:rFonts w:ascii="FiraSans-Light" w:eastAsia="FiraSans-Light" w:cs="FiraSans-Light"/>
+                <w:color w:val="0070C0"/>
+                <w:sz w:val="20"/>
+                <w:szCs w:val="20"/>
+              </w:rPr>
+              <w:t xml:space="preserve">start during the related time window </w:t>
+            </w:r>
+            <w:r>
+              <w:rPr>
+                <w:rFonts w:ascii="CMSS10" w:eastAsia="CMSS10" w:cs="CMSS10"/>
+                <w:color w:val="0070C0"/>
+                <w:sz w:val="20"/>
+                <w:szCs w:val="20"/>
+              </w:rPr>
+              <w:t>[</w:t>
+            </w:r>
+            <w:proofErr w:type="gramStart"/>
             <w:r>
               <w:rPr>
                 <w:rFonts w:ascii="CMSSI10" w:eastAsia="CMSSI10" w:cs="CMSSI10"/>
@@ -2509,7 +2539,7 @@
                 <w:sz w:val="20"/>
                 <w:szCs w:val="20"/>
               </w:rPr>
-              <w:t>b</w:t>
+              <w:t>a</w:t>
             </w:r>
             <w:r>
               <w:rPr>
@@ -2519,6 +2549,54 @@
                 <w:szCs w:val="14"/>
               </w:rPr>
               <w:t xml:space="preserve">t </w:t>
+            </w:r>
+            <w:r>
+              <w:rPr>
+                <w:rFonts w:ascii="CMMI10" w:eastAsia="CMMI10" w:cs="CMMI10"/>
+                <w:color w:val="0070C0"/>
+                <w:sz w:val="20"/>
+                <w:szCs w:val="20"/>
+              </w:rPr>
+              <w:t>,</w:t>
+            </w:r>
+            <w:proofErr w:type="gramEnd"/>
+            <w:r>
+              <w:rPr>
+                <w:rFonts w:ascii="CMMI10" w:eastAsia="CMMI10" w:cs="CMMI10"/>
+                <w:color w:val="0070C0"/>
+                <w:sz w:val="20"/>
+                <w:szCs w:val="20"/>
+              </w:rPr>
+              <w:t xml:space="preserve"> </w:t>
+            </w:r>
+            <w:proofErr w:type="spellStart"/>
+            <w:r>
+              <w:rPr>
+                <w:rFonts w:ascii="CMSSI10" w:eastAsia="CMSSI10" w:cs="CMSSI10"/>
+                <w:color w:val="0070C0"/>
+                <w:sz w:val="20"/>
+                <w:szCs w:val="20"/>
+              </w:rPr>
+              <w:t>b</w:t>
+            </w:r>
+            <w:r>
+              <w:rPr>
+                <w:rFonts w:ascii="CMSSI8" w:eastAsia="CMSSI8" w:cs="CMSSI8"/>
+                <w:color w:val="0070C0"/>
+                <w:sz w:val="14"/>
+                <w:szCs w:val="14"/>
+              </w:rPr>
+              <w:t>t</w:t>
+            </w:r>
+            <w:proofErr w:type="spellEnd"/>
+            <w:r>
+              <w:rPr>
+                <w:rFonts w:ascii="CMSSI8" w:eastAsia="CMSSI8" w:cs="CMSSI8"/>
+                <w:color w:val="0070C0"/>
+                <w:sz w:val="14"/>
+                <w:szCs w:val="14"/>
+              </w:rPr>
+              <w:t xml:space="preserve"> </w:t>
             </w:r>
             <w:r>
               <w:rPr>
@@ -2801,7 +2879,27 @@
                 <w:sz w:val="20"/>
                 <w:szCs w:val="20"/>
               </w:rPr>
-              <w:t>will be increased by a certain amount of minutes</w:t>
+              <w:t xml:space="preserve">will be increased by a certain </w:t>
+            </w:r>
+            <w:proofErr w:type="gramStart"/>
+            <w:r>
+              <w:rPr>
+                <w:rFonts w:ascii="FiraSans-Light" w:eastAsia="FiraSans-Light" w:cs="FiraSans-Light"/>
+                <w:color w:val="0070C0"/>
+                <w:sz w:val="20"/>
+                <w:szCs w:val="20"/>
+              </w:rPr>
+              <w:t>amount</w:t>
+            </w:r>
+            <w:proofErr w:type="gramEnd"/>
+            <w:r>
+              <w:rPr>
+                <w:rFonts w:ascii="FiraSans-Light" w:eastAsia="FiraSans-Light" w:cs="FiraSans-Light"/>
+                <w:color w:val="0070C0"/>
+                <w:sz w:val="20"/>
+                <w:szCs w:val="20"/>
+              </w:rPr>
+              <w:t xml:space="preserve"> of minutes</w:t>
             </w:r>
             <w:r>
               <w:rPr>
@@ -2941,6 +3039,7 @@
               </w:rPr>
               <w:t xml:space="preserve">Let </w:t>
             </w:r>
+            <w:proofErr w:type="gramStart"/>
             <w:r>
               <w:rPr>
                 <w:rFonts w:ascii="CMSY10" w:eastAsia="CMSY10" w:cs="CMSY10"/>
@@ -2957,7 +3056,17 @@
                 <w:sz w:val="20"/>
                 <w:szCs w:val="20"/>
               </w:rPr>
-              <w:t xml:space="preserve">:= </w:t>
+              <w:t>:</w:t>
+            </w:r>
+            <w:proofErr w:type="gramEnd"/>
+            <w:r>
+              <w:rPr>
+                <w:rFonts w:ascii="CMSS10" w:eastAsia="CMSS10" w:cs="CMSS10"/>
+                <w:color w:val="002060"/>
+                <w:sz w:val="20"/>
+                <w:szCs w:val="20"/>
+              </w:rPr>
+              <w:t xml:space="preserve">= </w:t>
             </w:r>
             <w:r>
               <w:rPr>
@@ -3086,6 +3195,7 @@
               </w:rPr>
               <w:t xml:space="preserve">is described by a latitude value </w:t>
             </w:r>
+            <w:proofErr w:type="spellStart"/>
             <w:r>
               <w:rPr>
                 <w:rFonts w:ascii="CMSSI10" w:eastAsia="CMSSI10" w:cs="CMSSI10"/>
@@ -3102,26 +3212,9 @@
                 <w:sz w:val="14"/>
                 <w:szCs w:val="14"/>
               </w:rPr>
-              <w:t xml:space="preserve">p </w:t>
-            </w:r>
-            <w:r>
-              <w:rPr>
-                <w:rFonts w:ascii="FiraSans-Light" w:eastAsia="FiraSans-Light" w:cs="FiraSans-Light"/>
-                <w:color w:val="002060"/>
-                <w:sz w:val="20"/>
-                <w:szCs w:val="20"/>
-              </w:rPr>
-              <w:t xml:space="preserve">and a longitude value </w:t>
-            </w:r>
-            <w:r>
-              <w:rPr>
-                <w:rFonts w:ascii="CMSSI10" w:eastAsia="CMSSI10" w:cs="CMSSI10"/>
-                <w:color w:val="002060"/>
-                <w:sz w:val="20"/>
-                <w:szCs w:val="20"/>
-              </w:rPr>
-              <w:t>lon</w:t>
-            </w:r>
+              <w:t>p</w:t>
+            </w:r>
+            <w:proofErr w:type="spellEnd"/>
             <w:r>
               <w:rPr>
                 <w:rFonts w:ascii="CMSSI8" w:eastAsia="CMSSI8" w:cs="CMSSI8"/>
@@ -3129,8 +3222,37 @@
                 <w:sz w:val="14"/>
                 <w:szCs w:val="14"/>
               </w:rPr>
+              <w:t xml:space="preserve"> </w:t>
+            </w:r>
+            <w:r>
+              <w:rPr>
+                <w:rFonts w:ascii="FiraSans-Light" w:eastAsia="FiraSans-Light" w:cs="FiraSans-Light"/>
+                <w:color w:val="002060"/>
+                <w:sz w:val="20"/>
+                <w:szCs w:val="20"/>
+              </w:rPr>
+              <w:t xml:space="preserve">and a longitude value </w:t>
+            </w:r>
+            <w:proofErr w:type="spellStart"/>
+            <w:r>
+              <w:rPr>
+                <w:rFonts w:ascii="CMSSI10" w:eastAsia="CMSSI10" w:cs="CMSSI10"/>
+                <w:color w:val="002060"/>
+                <w:sz w:val="20"/>
+                <w:szCs w:val="20"/>
+              </w:rPr>
+              <w:t>lon</w:t>
+            </w:r>
+            <w:r>
+              <w:rPr>
+                <w:rFonts w:ascii="CMSSI8" w:eastAsia="CMSSI8" w:cs="CMSSI8"/>
+                <w:color w:val="002060"/>
+                <w:sz w:val="14"/>
+                <w:szCs w:val="14"/>
+              </w:rPr>
               <w:t>p</w:t>
             </w:r>
+            <w:proofErr w:type="spellEnd"/>
             <w:r>
               <w:rPr>
                 <w:rFonts w:ascii="FiraSans-Light" w:eastAsia="FiraSans-Light" w:cs="FiraSans-Light"/>
@@ -3485,6 +3607,8 @@
               </w:rPr>
               <w:t xml:space="preserve">Let </w:t>
             </w:r>
+            <w:proofErr w:type="spellStart"/>
+            <w:proofErr w:type="gramStart"/>
             <w:r>
               <w:rPr>
                 <w:rFonts w:ascii="CMSY10" w:eastAsia="CMSY10" w:cs="CMSY10"/>
@@ -3494,6 +3618,7 @@
               </w:rPr>
               <w:t>M</w:t>
             </w:r>
+            <w:proofErr w:type="spellEnd"/>
             <w:r>
               <w:rPr>
                 <w:rFonts w:ascii="CMSS10" w:eastAsia="CMSS10" w:cs="CMSS10"/>
@@ -3501,7 +3626,17 @@
                 <w:sz w:val="20"/>
                 <w:szCs w:val="20"/>
               </w:rPr>
-              <w:t xml:space="preserve">:= </w:t>
+              <w:t>:=</w:t>
+            </w:r>
+            <w:proofErr w:type="gramEnd"/>
+            <w:r>
+              <w:rPr>
+                <w:rFonts w:ascii="CMSS10" w:eastAsia="CMSS10" w:cs="CMSS10"/>
+                <w:color w:val="002060"/>
+                <w:sz w:val="20"/>
+                <w:szCs w:val="20"/>
+              </w:rPr>
+              <w:t xml:space="preserve"> </w:t>
             </w:r>
             <w:r>
               <w:rPr>
@@ -3630,6 +3765,7 @@
               </w:rPr>
               <w:t xml:space="preserve">can change their mode of transportation at most </w:t>
             </w:r>
+            <w:proofErr w:type="spellStart"/>
             <w:r>
               <w:rPr>
                 <w:rFonts w:ascii="CMSSI10" w:eastAsia="CMSSI10" w:cs="CMSSI10"/>
@@ -3646,7 +3782,17 @@
                 <w:sz w:val="14"/>
                 <w:szCs w:val="14"/>
               </w:rPr>
-              <w:t xml:space="preserve">n </w:t>
+              <w:t>n</w:t>
+            </w:r>
+            <w:proofErr w:type="spellEnd"/>
+            <w:r>
+              <w:rPr>
+                <w:rFonts w:ascii="CMSSI8" w:eastAsia="CMSSI8" w:cs="CMSSI8"/>
+                <w:color w:val="FF0000"/>
+                <w:sz w:val="14"/>
+                <w:szCs w:val="14"/>
+              </w:rPr>
+              <w:t xml:space="preserve"> </w:t>
             </w:r>
             <w:r>
               <w:rPr>
@@ -3952,6 +4098,7 @@
               </w:rPr>
               <w:t xml:space="preserve">Let </w:t>
             </w:r>
+            <w:proofErr w:type="gramStart"/>
             <w:r>
               <w:rPr>
                 <w:rFonts w:ascii="CMSY10" w:eastAsia="CMSY10" w:cs="CMSY10"/>
@@ -3968,7 +4115,17 @@
                 <w:sz w:val="20"/>
                 <w:szCs w:val="20"/>
               </w:rPr>
-              <w:t xml:space="preserve">:= </w:t>
+              <w:t>:</w:t>
+            </w:r>
+            <w:proofErr w:type="gramEnd"/>
+            <w:r>
+              <w:rPr>
+                <w:rFonts w:ascii="CMSS10" w:eastAsia="CMSS10" w:cs="CMSS10"/>
+                <w:color w:val="002060"/>
+                <w:sz w:val="20"/>
+                <w:szCs w:val="20"/>
+              </w:rPr>
+              <w:t xml:space="preserve">= </w:t>
             </w:r>
             <w:r>
               <w:rPr>
@@ -4190,6 +4347,7 @@
               </w:rPr>
               <w:t xml:space="preserve">is </w:t>
             </w:r>
+            <w:proofErr w:type="gramStart"/>
             <w:r>
               <w:rPr>
                 <w:rFonts w:ascii="CMSSI10" w:eastAsia="CMSSI10" w:cs="CMSSI10"/>
@@ -4215,7 +4373,17 @@
                 <w:sz w:val="20"/>
                 <w:szCs w:val="20"/>
               </w:rPr>
-              <w:t xml:space="preserve">:= </w:t>
+              <w:t>:</w:t>
+            </w:r>
+            <w:proofErr w:type="gramEnd"/>
+            <w:r>
+              <w:rPr>
+                <w:rFonts w:ascii="CMSS10" w:eastAsia="CMSS10" w:cs="CMSS10"/>
+                <w:color w:val="FF0000"/>
+                <w:sz w:val="20"/>
+                <w:szCs w:val="20"/>
+              </w:rPr>
+              <w:t xml:space="preserve">= </w:t>
             </w:r>
             <w:r>
               <w:rPr>
@@ -4308,6 +4476,7 @@
               </w:rPr>
               <w:t xml:space="preserve">is associated with a latitude value </w:t>
             </w:r>
+            <w:proofErr w:type="spellStart"/>
             <w:r>
               <w:rPr>
                 <w:rFonts w:ascii="CMSSI10" w:eastAsia="CMSSI10" w:cs="CMSSI10"/>
@@ -4324,26 +4493,9 @@
                 <w:sz w:val="14"/>
                 <w:szCs w:val="14"/>
               </w:rPr>
-              <w:t xml:space="preserve">b </w:t>
-            </w:r>
-            <w:r>
-              <w:rPr>
-                <w:rFonts w:ascii="FiraSans-Light" w:eastAsia="FiraSans-Light" w:cs="FiraSans-Light"/>
-                <w:color w:val="002060"/>
-                <w:sz w:val="20"/>
-                <w:szCs w:val="20"/>
-              </w:rPr>
-              <w:t xml:space="preserve">and a longitude value </w:t>
-            </w:r>
-            <w:r>
-              <w:rPr>
-                <w:rFonts w:ascii="CMSSI10" w:eastAsia="CMSSI10" w:cs="CMSSI10"/>
-                <w:color w:val="002060"/>
-                <w:sz w:val="20"/>
-                <w:szCs w:val="20"/>
-              </w:rPr>
-              <w:t>lon</w:t>
-            </w:r>
+              <w:t>b</w:t>
+            </w:r>
+            <w:proofErr w:type="spellEnd"/>
             <w:r>
               <w:rPr>
                 <w:rFonts w:ascii="CMSSI8" w:eastAsia="CMSSI8" w:cs="CMSSI8"/>
@@ -4351,8 +4503,37 @@
                 <w:sz w:val="14"/>
                 <w:szCs w:val="14"/>
               </w:rPr>
+              <w:t xml:space="preserve"> </w:t>
+            </w:r>
+            <w:r>
+              <w:rPr>
+                <w:rFonts w:ascii="FiraSans-Light" w:eastAsia="FiraSans-Light" w:cs="FiraSans-Light"/>
+                <w:color w:val="002060"/>
+                <w:sz w:val="20"/>
+                <w:szCs w:val="20"/>
+              </w:rPr>
+              <w:t xml:space="preserve">and a longitude value </w:t>
+            </w:r>
+            <w:proofErr w:type="spellStart"/>
+            <w:r>
+              <w:rPr>
+                <w:rFonts w:ascii="CMSSI10" w:eastAsia="CMSSI10" w:cs="CMSSI10"/>
+                <w:color w:val="002060"/>
+                <w:sz w:val="20"/>
+                <w:szCs w:val="20"/>
+              </w:rPr>
+              <w:t>lon</w:t>
+            </w:r>
+            <w:r>
+              <w:rPr>
+                <w:rFonts w:ascii="CMSSI8" w:eastAsia="CMSSI8" w:cs="CMSSI8"/>
+                <w:color w:val="002060"/>
+                <w:sz w:val="14"/>
+                <w:szCs w:val="14"/>
+              </w:rPr>
               <w:t>b</w:t>
             </w:r>
+            <w:proofErr w:type="spellEnd"/>
             <w:r>
               <w:rPr>
                 <w:rFonts w:ascii="FiraSans-Light" w:eastAsia="FiraSans-Light" w:cs="FiraSans-Light"/>
@@ -4399,6 +4580,7 @@
           </w:tcPr>
           <w:p>
             <w:r>
+              <w:lastRenderedPageBreak/>
               <w:t>#7.1</w:t>
             </w:r>
           </w:p>
@@ -4433,6 +4615,7 @@
               </w:rPr>
               <w:t xml:space="preserve">Riding a bike costs </w:t>
             </w:r>
+            <w:proofErr w:type="spellStart"/>
             <w:r>
               <w:rPr>
                 <w:rFonts w:ascii="CMSSI10" w:eastAsia="CMSSI10" w:cs="CMSSI10"/>
@@ -4449,7 +4632,17 @@
                 <w:sz w:val="14"/>
                 <w:szCs w:val="14"/>
               </w:rPr>
-              <w:t xml:space="preserve">bike </w:t>
+              <w:t>bike</w:t>
+            </w:r>
+            <w:proofErr w:type="spellEnd"/>
+            <w:r>
+              <w:rPr>
+                <w:rFonts w:ascii="CMSSI8" w:eastAsia="CMSSI8" w:cs="CMSSI8"/>
+                <w:color w:val="0070C0"/>
+                <w:sz w:val="14"/>
+                <w:szCs w:val="14"/>
+              </w:rPr>
+              <w:t xml:space="preserve"> </w:t>
             </w:r>
             <w:r>
               <w:rPr>
@@ -4540,6 +4733,7 @@
               </w:rPr>
               <w:t xml:space="preserve">Let </w:t>
             </w:r>
+            <w:proofErr w:type="gramStart"/>
             <w:r>
               <w:rPr>
                 <w:rFonts w:ascii="CMSY10" w:eastAsia="CMSY10" w:cs="CMSY10"/>
@@ -4556,7 +4750,17 @@
                 <w:sz w:val="20"/>
                 <w:szCs w:val="20"/>
               </w:rPr>
-              <w:t xml:space="preserve">:= </w:t>
+              <w:t>:</w:t>
+            </w:r>
+            <w:proofErr w:type="gramEnd"/>
+            <w:r>
+              <w:rPr>
+                <w:rFonts w:ascii="CMSS10" w:eastAsia="CMSS10" w:cs="CMSS10"/>
+                <w:color w:val="002060"/>
+                <w:sz w:val="20"/>
+                <w:szCs w:val="20"/>
+              </w:rPr>
+              <w:t xml:space="preserve">= </w:t>
             </w:r>
             <w:r>
               <w:rPr>
@@ -4667,6 +4871,7 @@
               </w:rPr>
               <w:t>S</w:t>
             </w:r>
+            <w:proofErr w:type="gramStart"/>
             <w:r>
               <w:rPr>
                 <w:rFonts w:ascii="CMMI7" w:eastAsia="CMMI7" w:cs="CMMI7" w:hint="eastAsia"/>
@@ -4692,7 +4897,17 @@
                 <w:sz w:val="20"/>
                 <w:szCs w:val="20"/>
               </w:rPr>
-              <w:t xml:space="preserve">:= </w:t>
+              <w:t>:</w:t>
+            </w:r>
+            <w:proofErr w:type="gramEnd"/>
+            <w:r>
+              <w:rPr>
+                <w:rFonts w:ascii="CMSS10" w:eastAsia="CMSS10" w:cs="CMSS10"/>
+                <w:color w:val="002060"/>
+                <w:sz w:val="20"/>
+                <w:szCs w:val="20"/>
+              </w:rPr>
+              <w:t xml:space="preserve">= </w:t>
             </w:r>
             <w:r>
               <w:rPr>
@@ -5182,6 +5397,8 @@
               </w:rPr>
               <w:t xml:space="preserve">and a longitude value </w:t>
             </w:r>
+            <w:proofErr w:type="spellStart"/>
+            <w:proofErr w:type="gramStart"/>
             <w:r>
               <w:rPr>
                 <w:rFonts w:ascii="CMSSI10" w:eastAsia="CMSSI10" w:cs="CMSSI10"/>
@@ -5198,16 +5415,36 @@
                 <w:sz w:val="14"/>
                 <w:szCs w:val="14"/>
               </w:rPr>
-              <w:t xml:space="preserve">s </w:t>
-            </w:r>
-            <w:r>
-              <w:rPr>
-                <w:rFonts w:ascii="FiraSans-Light" w:eastAsia="FiraSans-Light" w:cs="FiraSans-Light"/>
-                <w:color w:val="002060"/>
-                <w:sz w:val="20"/>
-                <w:szCs w:val="20"/>
-              </w:rPr>
-              <w:t xml:space="preserve">. </w:t>
+              <w:t>s</w:t>
+            </w:r>
+            <w:proofErr w:type="spellEnd"/>
+            <w:r>
+              <w:rPr>
+                <w:rFonts w:ascii="CMSSI8" w:eastAsia="CMSSI8" w:cs="CMSSI8"/>
+                <w:color w:val="002060"/>
+                <w:sz w:val="14"/>
+                <w:szCs w:val="14"/>
+              </w:rPr>
+              <w:t xml:space="preserve"> </w:t>
+            </w:r>
+            <w:r>
+              <w:rPr>
+                <w:rFonts w:ascii="FiraSans-Light" w:eastAsia="FiraSans-Light" w:cs="FiraSans-Light"/>
+                <w:color w:val="002060"/>
+                <w:sz w:val="20"/>
+                <w:szCs w:val="20"/>
+              </w:rPr>
+              <w:t>.</w:t>
+            </w:r>
+            <w:proofErr w:type="gramEnd"/>
+            <w:r>
+              <w:rPr>
+                <w:rFonts w:ascii="FiraSans-Light" w:eastAsia="FiraSans-Light" w:cs="FiraSans-Light"/>
+                <w:color w:val="002060"/>
+                <w:sz w:val="20"/>
+                <w:szCs w:val="20"/>
+              </w:rPr>
+              <w:t xml:space="preserve"> </w:t>
             </w:r>
           </w:p>
           <w:p>
@@ -5777,6 +6014,7 @@
               </w:rPr>
               <w:t xml:space="preserve">be the set of all starting points </w:t>
             </w:r>
+            <w:proofErr w:type="spellStart"/>
             <w:r>
               <w:rPr>
                 <w:rFonts w:ascii="CMSSI10" w:eastAsia="CMSSI10" w:cs="CMSSI10"/>
@@ -5795,6 +6033,7 @@
               </w:rPr>
               <w:t>n</w:t>
             </w:r>
+            <w:proofErr w:type="spellEnd"/>
             <w:r>
               <w:rPr>
                 <w:rFonts w:ascii="FiraSans-Light" w:eastAsia="FiraSans-Light" w:cs="FiraSans-Light"/>
@@ -5862,6 +6101,7 @@
               </w:rPr>
               <w:t xml:space="preserve">Let </w:t>
             </w:r>
+            <w:proofErr w:type="spellStart"/>
             <w:r>
               <w:rPr>
                 <w:rFonts w:ascii="CMSY10" w:eastAsia="CMSY10" w:cs="CMSY10"/>
@@ -5869,7 +6109,17 @@
                 <w:sz w:val="20"/>
                 <w:szCs w:val="20"/>
               </w:rPr>
-              <w:t xml:space="preserve">S </w:t>
+              <w:t>S</w:t>
+            </w:r>
+            <w:proofErr w:type="spellEnd"/>
+            <w:r>
+              <w:rPr>
+                <w:rFonts w:ascii="CMSY10" w:eastAsia="CMSY10" w:cs="CMSY10"/>
+                <w:color w:val="002060"/>
+                <w:sz w:val="20"/>
+                <w:szCs w:val="20"/>
+              </w:rPr>
+              <w:t xml:space="preserve"> </w:t>
             </w:r>
             <w:r>
               <w:rPr>
@@ -5947,6 +6197,7 @@
               </w:rPr>
               <w:t xml:space="preserve">Let </w:t>
             </w:r>
+            <w:proofErr w:type="gramStart"/>
             <w:r>
               <w:rPr>
                 <w:rFonts w:ascii="CMSY10" w:eastAsia="CMSY10" w:cs="CMSY10"/>
@@ -5963,7 +6214,17 @@
                 <w:sz w:val="20"/>
                 <w:szCs w:val="20"/>
               </w:rPr>
-              <w:t>:= (</w:t>
+              <w:t>:</w:t>
+            </w:r>
+            <w:proofErr w:type="gramEnd"/>
+            <w:r>
+              <w:rPr>
+                <w:rFonts w:ascii="CMSS10" w:eastAsia="CMSS10" w:cs="CMSS10"/>
+                <w:color w:val="FF0000"/>
+                <w:sz w:val="20"/>
+                <w:szCs w:val="20"/>
+              </w:rPr>
+              <w:t>= (</w:t>
             </w:r>
             <w:r>
               <w:rPr>
@@ -6122,6 +6383,7 @@
               </w:rPr>
               <w:t xml:space="preserve">Let </w:t>
             </w:r>
+            <w:proofErr w:type="gramStart"/>
             <w:r>
               <w:rPr>
                 <w:rFonts w:ascii="CMSY10" w:eastAsia="CMSY10" w:cs="CMSY10"/>
@@ -6138,7 +6400,17 @@
                 <w:sz w:val="20"/>
                 <w:szCs w:val="20"/>
               </w:rPr>
-              <w:t xml:space="preserve">:= </w:t>
+              <w:t>:</w:t>
+            </w:r>
+            <w:proofErr w:type="gramEnd"/>
+            <w:r>
+              <w:rPr>
+                <w:rFonts w:ascii="CMSS10" w:eastAsia="CMSS10" w:cs="CMSS10"/>
+                <w:color w:val="FF0000"/>
+                <w:sz w:val="20"/>
+                <w:szCs w:val="20"/>
+              </w:rPr>
+              <w:t xml:space="preserve">= </w:t>
             </w:r>
             <w:r>
               <w:rPr>
@@ -6158,6 +6430,7 @@
               </w:rPr>
               <w:t>(</w:t>
             </w:r>
+            <w:proofErr w:type="spellStart"/>
             <w:r>
               <w:rPr>
                 <w:rFonts w:ascii="CMSSI10" w:eastAsia="CMSSI10" w:cs="CMSSI10"/>
@@ -6165,7 +6438,17 @@
                 <w:sz w:val="20"/>
                 <w:szCs w:val="20"/>
               </w:rPr>
-              <w:t xml:space="preserve">i </w:t>
+              <w:t>i</w:t>
+            </w:r>
+            <w:proofErr w:type="spellEnd"/>
+            <w:r>
+              <w:rPr>
+                <w:rFonts w:ascii="CMSSI10" w:eastAsia="CMSSI10" w:cs="CMSSI10"/>
+                <w:color w:val="FF0000"/>
+                <w:sz w:val="20"/>
+                <w:szCs w:val="20"/>
+              </w:rPr>
+              <w:t xml:space="preserve"> </w:t>
             </w:r>
             <w:r>
               <w:rPr>
@@ -6221,6 +6504,7 @@
               </w:rPr>
               <w:t xml:space="preserve">| </w:t>
             </w:r>
+            <w:proofErr w:type="spellStart"/>
             <w:r>
               <w:rPr>
                 <w:rFonts w:ascii="CMSSI10" w:eastAsia="CMSSI10" w:cs="CMSSI10"/>
@@ -6228,7 +6512,17 @@
                 <w:sz w:val="20"/>
                 <w:szCs w:val="20"/>
               </w:rPr>
-              <w:t xml:space="preserve">i </w:t>
+              <w:t>i</w:t>
+            </w:r>
+            <w:proofErr w:type="spellEnd"/>
+            <w:r>
+              <w:rPr>
+                <w:rFonts w:ascii="CMSSI10" w:eastAsia="CMSSI10" w:cs="CMSSI10"/>
+                <w:color w:val="FF0000"/>
+                <w:sz w:val="20"/>
+                <w:szCs w:val="20"/>
+              </w:rPr>
+              <w:t xml:space="preserve"> </w:t>
             </w:r>
             <w:r>
               <w:rPr>
@@ -6266,6 +6560,7 @@
               </w:rPr>
               <w:t xml:space="preserve"> </w:t>
             </w:r>
+            <w:proofErr w:type="spellStart"/>
             <w:r>
               <w:rPr>
                 <w:rFonts w:ascii="CMSSI10" w:eastAsia="CMSSI10" w:cs="CMSSI10"/>
@@ -6291,7 +6586,17 @@
                 <w:sz w:val="20"/>
                 <w:szCs w:val="20"/>
               </w:rPr>
-              <w:t xml:space="preserve">m </w:t>
+              <w:t>m</w:t>
+            </w:r>
+            <w:proofErr w:type="spellEnd"/>
+            <w:r>
+              <w:rPr>
+                <w:rFonts w:ascii="CMSSI10" w:eastAsia="CMSSI10" w:cs="CMSSI10"/>
+                <w:color w:val="FF0000"/>
+                <w:sz w:val="20"/>
+                <w:szCs w:val="20"/>
+              </w:rPr>
+              <w:t xml:space="preserve"> </w:t>
             </w:r>
             <w:r>
               <w:rPr>
@@ -6320,6 +6625,7 @@
               </w:rPr>
               <w:t xml:space="preserve">be the set of all arcs connecting point </w:t>
             </w:r>
+            <w:proofErr w:type="spellStart"/>
             <w:r>
               <w:rPr>
                 <w:rFonts w:ascii="CMSSI10" w:eastAsia="CMSSI10" w:cs="CMSSI10"/>
@@ -6327,7 +6633,17 @@
                 <w:sz w:val="20"/>
                 <w:szCs w:val="20"/>
               </w:rPr>
-              <w:t xml:space="preserve">i </w:t>
+              <w:t>i</w:t>
+            </w:r>
+            <w:proofErr w:type="spellEnd"/>
+            <w:r>
+              <w:rPr>
+                <w:rFonts w:ascii="CMSSI10" w:eastAsia="CMSSI10" w:cs="CMSSI10"/>
+                <w:color w:val="FF0000"/>
+                <w:sz w:val="20"/>
+                <w:szCs w:val="20"/>
+              </w:rPr>
+              <w:t xml:space="preserve"> </w:t>
             </w:r>
             <w:r>
               <w:rPr>
@@ -6399,8 +6715,19 @@
                 <w:sz w:val="20"/>
                 <w:szCs w:val="20"/>
               </w:rPr>
-              <w:t>Unsure about how to impliement</w:t>
-            </w:r>
+              <w:t xml:space="preserve">Unsure about how to </w:t>
+            </w:r>
+            <w:proofErr w:type="spellStart"/>
+            <w:r>
+              <w:rPr>
+                <w:rFonts w:ascii="FiraSans-Light" w:eastAsia="FiraSans-Light" w:cs="FiraSans-Light"/>
+                <w:color w:val="002060"/>
+                <w:sz w:val="20"/>
+                <w:szCs w:val="20"/>
+              </w:rPr>
+              <w:t>impliement</w:t>
+            </w:r>
+            <w:proofErr w:type="spellEnd"/>
           </w:p>
         </w:tc>
       </w:tr>
@@ -6454,6 +6781,8 @@
               </w:rPr>
               <w:t xml:space="preserve">travelling time </w:t>
             </w:r>
+            <w:proofErr w:type="spellStart"/>
+            <w:proofErr w:type="gramStart"/>
             <w:r>
               <w:rPr>
                 <w:rFonts w:ascii="CMSSI10" w:eastAsia="CMSSI10" w:cs="CMSSI10"/>
@@ -6472,6 +6801,7 @@
               </w:rPr>
               <w:t>m,i</w:t>
             </w:r>
+            <w:proofErr w:type="gramEnd"/>
             <w:r>
               <w:rPr>
                 <w:rFonts w:ascii="CMMI7" w:eastAsia="CMMI7" w:cs="CMMI7"/>
@@ -6490,6 +6820,7 @@
               </w:rPr>
               <w:t>j</w:t>
             </w:r>
+            <w:proofErr w:type="spellEnd"/>
           </w:p>
         </w:tc>
         <w:tc>
@@ -6561,6 +6892,8 @@
               </w:rPr>
               <w:t xml:space="preserve">Fitness coefficient </w:t>
             </w:r>
+            <w:proofErr w:type="spellStart"/>
+            <w:proofErr w:type="gramStart"/>
             <w:r>
               <w:rPr>
                 <w:rFonts w:ascii="CMSSI10" w:eastAsia="CMSSI10" w:cs="CMSSI10"/>
@@ -6579,6 +6912,7 @@
               </w:rPr>
               <w:t>m,i</w:t>
             </w:r>
+            <w:proofErr w:type="gramEnd"/>
             <w:r>
               <w:rPr>
                 <w:rFonts w:ascii="CMMI7" w:eastAsia="CMMI7" w:cs="CMMI7"/>
@@ -6595,7 +6929,17 @@
                 <w:sz w:val="14"/>
                 <w:szCs w:val="14"/>
               </w:rPr>
-              <w:t xml:space="preserve">j </w:t>
+              <w:t>j</w:t>
+            </w:r>
+            <w:proofErr w:type="spellEnd"/>
+            <w:r>
+              <w:rPr>
+                <w:rFonts w:ascii="CMSSI8" w:eastAsia="CMSSI8" w:cs="CMSSI8"/>
+                <w:color w:val="0070C0"/>
+                <w:sz w:val="14"/>
+                <w:szCs w:val="14"/>
+              </w:rPr>
+              <w:t xml:space="preserve"> </w:t>
             </w:r>
             <w:r>
               <w:rPr>
@@ -6782,6 +7126,7 @@
         <w:pStyle w:val="Heading1"/>
       </w:pPr>
       <w:r>
+        <w:lastRenderedPageBreak/>
         <w:t>In</w:t>
       </w:r>
       <w:r>
@@ -6927,7 +7272,15 @@
         <w:t xml:space="preserve"> from commodity flow maybe? I would just like to </w:t>
       </w:r>
       <w:r>
-        <w:t xml:space="preserve">sum out where they go i.e. [sum(places been * cost of places) &lt; total money] but I’m not sure </w:t>
+        <w:t>sum out where they go i.e. [</w:t>
+      </w:r>
+      <w:proofErr w:type="gramStart"/>
+      <w:r>
+        <w:t>sum(</w:t>
+      </w:r>
+      <w:proofErr w:type="gramEnd"/>
+      <w:r>
+        <w:t xml:space="preserve">places been * cost of places) &lt; total money] but I’m not sure </w:t>
       </w:r>
       <w:r>
         <w:t>it’s</w:t>
@@ -7184,6 +7537,7 @@
         <w:br w:type="page"/>
       </w:r>
       <w:r>
+        <w:lastRenderedPageBreak/>
         <w:t>Every person must leave their home</w:t>
       </w:r>
     </w:p>
@@ -7198,7 +7552,15 @@
     </w:p>
     <w:p>
       <w:r>
-        <w:t>Determine the tours that all people have to do in order to perform their tasks, by considering the different modes of transportation available and all the constraints, in order to minimize the total travelled time by also taking into account the overall fitness score.</w:t>
+        <w:t xml:space="preserve">Determine the tours that all people </w:t>
+      </w:r>
+      <w:proofErr w:type="gramStart"/>
+      <w:r>
+        <w:t>have to</w:t>
+      </w:r>
+      <w:proofErr w:type="gramEnd"/>
+      <w:r>
+        <w:t xml:space="preserve"> do in order to perform their tasks, by considering the different modes of transportation available and all the constraints, in order to minimize the total travelled time by also taking into account the overall fitness score.</w:t>
       </w:r>
     </w:p>
     <w:p/>
@@ -7651,6 +8013,9 @@
           <m:oMathPara>
             <m:oMath>
               <m:r>
+                <m:rPr>
+                  <m:sty m:val="p"/>
+                </m:rPr>
                 <w:rPr>
                   <w:rStyle w:val="PlaceholderText"/>
                   <w:rFonts w:ascii="Cambria Math" w:hAnsi="Cambria Math"/>
@@ -8124,21 +8489,7 @@
               <w:rFonts w:ascii="Cambria Math" w:hAnsi="Cambria Math"/>
               <w:color w:val="000000" w:themeColor="text1"/>
             </w:rPr>
-            <m:t>→</m:t>
-          </m:r>
-          <m:r>
-            <w:rPr>
-              <w:rFonts w:ascii="Cambria Math" w:hAnsi="Cambria Math"/>
-              <w:color w:val="000000" w:themeColor="text1"/>
-            </w:rPr>
-            <m:t>A</m:t>
-          </m:r>
-          <m:r>
-            <w:rPr>
-              <w:rFonts w:ascii="Cambria Math" w:hAnsi="Cambria Math"/>
-              <w:color w:val="000000" w:themeColor="text1"/>
-            </w:rPr>
-            <m:t>dditional time required for special task* if not done within allotted time window</m:t>
+            <m:t>→Additional time required for special task* if not done within allotted time window</m:t>
           </m:r>
         </m:oMath>
       </m:oMathPara>
@@ -8669,6 +9020,7 @@
           <w:rFonts w:eastAsiaTheme="minorEastAsia"/>
         </w:rPr>
       </w:pPr>
+      <w:proofErr w:type="spellStart"/>
       <m:oMathPara>
         <m:oMath>
           <m:r>
@@ -8680,6 +9032,7 @@
             </w:rPr>
             <m:t>BusRelaxation</m:t>
           </m:r>
+          <w:proofErr w:type="spellEnd"/>
           <m:r>
             <w:rPr>
               <w:rFonts w:ascii="Cambria Math" w:hAnsi="Cambria Math"/>
@@ -9274,6 +9627,97 @@
             </w:rPr>
             <m:t>→whether a task is special (can be delayed)</m:t>
           </m:r>
+        </m:oMath>
+      </m:oMathPara>
+    </w:p>
+    <w:p>
+      <w:pPr>
+        <w:jc w:val="center"/>
+        <w:rPr>
+          <w:rFonts w:eastAsiaTheme="minorEastAsia"/>
+        </w:rPr>
+      </w:pPr>
+      <m:oMathPara>
+        <m:oMath>
+          <m:r>
+            <w:rPr>
+              <w:rFonts w:ascii="Cambria Math" w:eastAsiaTheme="minorEastAsia" w:hAnsi="Cambria Math"/>
+            </w:rPr>
+            <m:t xml:space="preserve"> </m:t>
+          </m:r>
+          <m:r>
+            <m:rPr>
+              <m:nor/>
+            </m:rPr>
+            <w:rPr>
+              <w:rFonts w:ascii="Cambria Math" w:eastAsiaTheme="minorEastAsia" w:hAnsi="Cambria Math"/>
+            </w:rPr>
+            <m:t>(</m:t>
+          </m:r>
+          <w:proofErr w:type="spellStart"/>
+          <m:r>
+            <m:rPr>
+              <m:nor/>
+            </m:rPr>
+            <w:rPr>
+              <w:rFonts w:ascii="Cambria Math" w:eastAsiaTheme="minorEastAsia" w:hAnsi="Cambria Math"/>
+            </w:rPr>
+            <m:t>check_interval</m:t>
+          </m:r>
+          <w:proofErr w:type="spellEnd"/>
+          <m:r>
+            <m:rPr>
+              <m:nor/>
+            </m:rPr>
+            <w:rPr>
+              <w:rFonts w:ascii="Cambria Math" w:eastAsiaTheme="minorEastAsia" w:hAnsi="Cambria Math"/>
+            </w:rPr>
+            <m:t>)</m:t>
+          </m:r>
+          <m:r>
+            <w:rPr>
+              <w:rFonts w:ascii="Cambria Math" w:eastAsiaTheme="minorEastAsia" w:hAnsi="Cambria Math"/>
+            </w:rPr>
+            <m:t>→</m:t>
+          </m:r>
+          <m:m>
+            <m:mPr>
+              <m:mcs>
+                <m:mc>
+                  <m:mcPr>
+                    <m:count m:val="1"/>
+                    <m:mcJc m:val="center"/>
+                  </m:mcPr>
+                </m:mc>
+              </m:mcs>
+              <m:ctrlPr>
+                <w:rPr>
+                  <w:rFonts w:ascii="Cambria Math" w:eastAsiaTheme="minorEastAsia" w:hAnsi="Cambria Math"/>
+                  <w:i/>
+                </w:rPr>
+              </m:ctrlPr>
+            </m:mPr>
+            <m:mr>
+              <m:e>
+                <m:r>
+                  <w:rPr>
+                    <w:rFonts w:ascii="Cambria Math" w:eastAsiaTheme="minorEastAsia" w:hAnsi="Cambria Math"/>
+                  </w:rPr>
+                  <m:t xml:space="preserve">the interval that quanity of bikes </m:t>
+                </m:r>
+              </m:e>
+            </m:mr>
+            <m:mr>
+              <m:e>
+                <m:r>
+                  <w:rPr>
+                    <w:rFonts w:ascii="Cambria Math" w:eastAsiaTheme="minorEastAsia" w:hAnsi="Cambria Math"/>
+                  </w:rPr>
+                  <m:t>&amp; spaces and  node occupancy is checked</m:t>
+                </m:r>
+              </m:e>
+            </m:mr>
+          </m:m>
         </m:oMath>
       </m:oMathPara>
     </w:p>
@@ -9862,13 +10306,18 @@
               </m:ctrlPr>
             </m:sSubSupPr>
             <m:e>
-              <m:r>
+              <w:proofErr w:type="spellStart"/>
+              <m:r>
+                <m:rPr>
+                  <m:nor/>
+                </m:rPr>
                 <w:rPr>
                   <w:rFonts w:ascii="Cambria Math" w:eastAsiaTheme="minorEastAsia" w:hAnsi="Cambria Math"/>
                   <w:color w:val="000000" w:themeColor="text1"/>
                 </w:rPr>
                 <m:t>fee_bus</m:t>
               </m:r>
+              <w:proofErr w:type="spellEnd"/>
             </m:e>
             <m:sub>
               <m:r>
@@ -9963,6 +10412,306 @@
     <w:p>
       <w:pPr>
         <w:rPr>
+          <w:rFonts w:eastAsiaTheme="minorEastAsia"/>
+          <w:color w:val="000000" w:themeColor="text1"/>
+        </w:rPr>
+      </w:pPr>
+      <m:oMathPara>
+        <m:oMath>
+          <m:sSubSup>
+            <m:sSubSupPr>
+              <m:ctrlPr>
+                <w:rPr>
+                  <w:rFonts w:ascii="Cambria Math" w:eastAsiaTheme="minorEastAsia" w:hAnsi="Cambria Math"/>
+                  <w:i/>
+                  <w:color w:val="000000" w:themeColor="text1"/>
+                </w:rPr>
+              </m:ctrlPr>
+            </m:sSubSupPr>
+            <m:e>
+              <w:proofErr w:type="spellStart"/>
+              <m:r>
+                <m:rPr>
+                  <m:nor/>
+                </m:rPr>
+                <w:rPr>
+                  <w:rFonts w:ascii="Cambria Math" w:eastAsiaTheme="minorEastAsia" w:hAnsi="Cambria Math"/>
+                  <w:color w:val="000000" w:themeColor="text1"/>
+                </w:rPr>
+                <m:t>change_to</m:t>
+              </m:r>
+              <m:r>
+                <m:rPr>
+                  <m:nor/>
+                </m:rPr>
+                <w:rPr>
+                  <w:rFonts w:ascii="Cambria Math" w:eastAsiaTheme="minorEastAsia" w:hAnsi="Cambria Math"/>
+                  <w:color w:val="000000" w:themeColor="text1"/>
+                </w:rPr>
+                <m:t>_</m:t>
+              </m:r>
+              <m:r>
+                <m:rPr>
+                  <m:nor/>
+                </m:rPr>
+                <w:rPr>
+                  <w:rFonts w:ascii="Cambria Math" w:eastAsiaTheme="minorEastAsia" w:hAnsi="Cambria Math"/>
+                  <w:color w:val="000000" w:themeColor="text1"/>
+                </w:rPr>
+                <m:t>bike</m:t>
+              </m:r>
+              <w:proofErr w:type="spellEnd"/>
+            </m:e>
+            <m:sub>
+              <m:r>
+                <w:rPr>
+                  <w:rFonts w:ascii="Cambria Math" w:eastAsiaTheme="minorEastAsia" w:hAnsi="Cambria Math"/>
+                  <w:color w:val="000000" w:themeColor="text1"/>
+                </w:rPr>
+                <m:t>l</m:t>
+              </m:r>
+            </m:sub>
+            <m:sup>
+              <m:r>
+                <w:rPr>
+                  <w:rFonts w:ascii="Cambria Math" w:eastAsiaTheme="minorEastAsia" w:hAnsi="Cambria Math"/>
+                  <w:color w:val="000000" w:themeColor="text1"/>
+                </w:rPr>
+                <m:t>n</m:t>
+              </m:r>
+            </m:sup>
+          </m:sSubSup>
+          <m:r>
+            <w:rPr>
+              <w:rFonts w:ascii="Cambria Math" w:eastAsiaTheme="minorEastAsia" w:hAnsi="Cambria Math"/>
+              <w:color w:val="000000" w:themeColor="text1"/>
+            </w:rPr>
+            <m:t>→</m:t>
+          </m:r>
+          <m:m>
+            <m:mPr>
+              <m:mcs>
+                <m:mc>
+                  <m:mcPr>
+                    <m:count m:val="1"/>
+                    <m:mcJc m:val="center"/>
+                  </m:mcPr>
+                </m:mc>
+              </m:mcs>
+              <m:ctrlPr>
+                <w:rPr>
+                  <w:rFonts w:ascii="Cambria Math" w:eastAsiaTheme="minorEastAsia" w:hAnsi="Cambria Math"/>
+                  <w:i/>
+                  <w:color w:val="000000" w:themeColor="text1"/>
+                </w:rPr>
+              </m:ctrlPr>
+            </m:mPr>
+            <m:mr>
+              <m:e>
+                <m:r>
+                  <w:rPr>
+                    <w:rFonts w:ascii="Cambria Math" w:eastAsiaTheme="minorEastAsia" w:hAnsi="Cambria Math"/>
+                    <w:color w:val="000000" w:themeColor="text1"/>
+                  </w:rPr>
+                  <m:t>whether</m:t>
+                </m:r>
+                <m:r>
+                  <w:rPr>
+                    <w:rFonts w:ascii="Cambria Math" w:eastAsiaTheme="minorEastAsia" w:hAnsi="Cambria Math"/>
+                    <w:color w:val="000000" w:themeColor="text1"/>
+                  </w:rPr>
+                  <m:t xml:space="preserve"> a person switches to bike</m:t>
+                </m:r>
+              </m:e>
+            </m:mr>
+            <m:mr>
+              <m:e>
+                <m:d>
+                  <m:dPr>
+                    <m:ctrlPr>
+                      <w:rPr>
+                        <w:rFonts w:ascii="Cambria Math" w:eastAsiaTheme="minorEastAsia" w:hAnsi="Cambria Math"/>
+                        <w:i/>
+                        <w:color w:val="000000" w:themeColor="text1"/>
+                      </w:rPr>
+                    </m:ctrlPr>
+                  </m:dPr>
+                  <m:e>
+                    <m:r>
+                      <w:rPr>
+                        <w:rFonts w:ascii="Cambria Math" w:eastAsiaTheme="minorEastAsia" w:hAnsi="Cambria Math"/>
+                        <w:color w:val="000000" w:themeColor="text1"/>
+                      </w:rPr>
+                      <m:t>node i, n person</m:t>
+                    </m:r>
+                  </m:e>
+                </m:d>
+              </m:e>
+            </m:mr>
+          </m:m>
+          <m:r>
+            <w:rPr>
+              <w:rFonts w:ascii="Cambria Math" w:eastAsiaTheme="minorEastAsia" w:hAnsi="Cambria Math"/>
+              <w:color w:val="000000" w:themeColor="text1"/>
+            </w:rPr>
+            <m:t xml:space="preserve"> </m:t>
+          </m:r>
+        </m:oMath>
+      </m:oMathPara>
+    </w:p>
+    <w:p>
+      <w:pPr>
+        <w:rPr>
+          <w:rFonts w:eastAsiaTheme="minorEastAsia"/>
+          <w:color w:val="000000" w:themeColor="text1"/>
+        </w:rPr>
+      </w:pPr>
+      <m:oMathPara>
+        <m:oMath>
+          <m:sSubSup>
+            <m:sSubSupPr>
+              <m:ctrlPr>
+                <w:rPr>
+                  <w:rFonts w:ascii="Cambria Math" w:eastAsiaTheme="minorEastAsia" w:hAnsi="Cambria Math"/>
+                  <w:i/>
+                  <w:color w:val="000000" w:themeColor="text1"/>
+                </w:rPr>
+              </m:ctrlPr>
+            </m:sSubSupPr>
+            <m:e>
+              <w:proofErr w:type="spellStart"/>
+              <m:r>
+                <m:rPr>
+                  <m:nor/>
+                </m:rPr>
+                <w:rPr>
+                  <w:rFonts w:ascii="Cambria Math" w:eastAsiaTheme="minorEastAsia" w:hAnsi="Cambria Math"/>
+                  <w:color w:val="000000" w:themeColor="text1"/>
+                </w:rPr>
+                <m:t>change_to</m:t>
+              </m:r>
+              <m:r>
+                <m:rPr>
+                  <m:nor/>
+                </m:rPr>
+                <w:rPr>
+                  <w:rFonts w:ascii="Cambria Math" w:eastAsiaTheme="minorEastAsia" w:hAnsi="Cambria Math"/>
+                  <w:color w:val="000000" w:themeColor="text1"/>
+                </w:rPr>
+                <m:t>_</m:t>
+              </m:r>
+              <m:r>
+                <m:rPr>
+                  <m:nor/>
+                </m:rPr>
+                <w:rPr>
+                  <w:rFonts w:ascii="Cambria Math" w:eastAsiaTheme="minorEastAsia" w:hAnsi="Cambria Math"/>
+                  <w:color w:val="000000" w:themeColor="text1"/>
+                </w:rPr>
+                <m:t>walking</m:t>
+              </m:r>
+              <w:proofErr w:type="spellEnd"/>
+            </m:e>
+            <m:sub>
+              <m:r>
+                <w:rPr>
+                  <w:rFonts w:ascii="Cambria Math" w:eastAsiaTheme="minorEastAsia" w:hAnsi="Cambria Math"/>
+                  <w:color w:val="000000" w:themeColor="text1"/>
+                </w:rPr>
+                <m:t>l</m:t>
+              </m:r>
+            </m:sub>
+            <m:sup>
+              <m:r>
+                <w:rPr>
+                  <w:rFonts w:ascii="Cambria Math" w:eastAsiaTheme="minorEastAsia" w:hAnsi="Cambria Math"/>
+                  <w:color w:val="000000" w:themeColor="text1"/>
+                </w:rPr>
+                <m:t>n</m:t>
+              </m:r>
+            </m:sup>
+          </m:sSubSup>
+          <m:r>
+            <w:rPr>
+              <w:rFonts w:ascii="Cambria Math" w:eastAsiaTheme="minorEastAsia" w:hAnsi="Cambria Math"/>
+              <w:color w:val="000000" w:themeColor="text1"/>
+            </w:rPr>
+            <m:t>→</m:t>
+          </m:r>
+          <m:m>
+            <m:mPr>
+              <m:mcs>
+                <m:mc>
+                  <m:mcPr>
+                    <m:count m:val="1"/>
+                    <m:mcJc m:val="center"/>
+                  </m:mcPr>
+                </m:mc>
+              </m:mcs>
+              <m:ctrlPr>
+                <w:rPr>
+                  <w:rFonts w:ascii="Cambria Math" w:eastAsiaTheme="minorEastAsia" w:hAnsi="Cambria Math"/>
+                  <w:i/>
+                  <w:color w:val="000000" w:themeColor="text1"/>
+                </w:rPr>
+              </m:ctrlPr>
+            </m:mPr>
+            <m:mr>
+              <m:e>
+                <m:r>
+                  <w:rPr>
+                    <w:rFonts w:ascii="Cambria Math" w:eastAsiaTheme="minorEastAsia" w:hAnsi="Cambria Math"/>
+                    <w:color w:val="000000" w:themeColor="text1"/>
+                  </w:rPr>
+                  <m:t xml:space="preserve">whether a person switches to </m:t>
+                </m:r>
+                <m:r>
+                  <w:rPr>
+                    <w:rFonts w:ascii="Cambria Math" w:eastAsiaTheme="minorEastAsia" w:hAnsi="Cambria Math"/>
+                    <w:color w:val="000000" w:themeColor="text1"/>
+                  </w:rPr>
+                  <m:t>walking</m:t>
+                </m:r>
+              </m:e>
+            </m:mr>
+            <m:mr>
+              <m:e>
+                <m:d>
+                  <m:dPr>
+                    <m:ctrlPr>
+                      <w:rPr>
+                        <w:rFonts w:ascii="Cambria Math" w:eastAsiaTheme="minorEastAsia" w:hAnsi="Cambria Math"/>
+                        <w:i/>
+                        <w:color w:val="000000" w:themeColor="text1"/>
+                      </w:rPr>
+                    </m:ctrlPr>
+                  </m:dPr>
+                  <m:e>
+                    <m:r>
+                      <w:rPr>
+                        <w:rFonts w:ascii="Cambria Math" w:eastAsiaTheme="minorEastAsia" w:hAnsi="Cambria Math"/>
+                        <w:color w:val="000000" w:themeColor="text1"/>
+                      </w:rPr>
+                      <m:t>node i, n person</m:t>
+                    </m:r>
+                  </m:e>
+                </m:d>
+              </m:e>
+            </m:mr>
+          </m:m>
+          <m:r>
+            <w:rPr>
+              <w:rFonts w:ascii="Cambria Math" w:eastAsiaTheme="minorEastAsia" w:hAnsi="Cambria Math"/>
+              <w:color w:val="000000" w:themeColor="text1"/>
+            </w:rPr>
+            <m:t xml:space="preserve"> </m:t>
+          </m:r>
+        </m:oMath>
+      </m:oMathPara>
+    </w:p>
+    <w:p>
+      <w:pPr>
+        <w:rPr>
           <w:rFonts w:asciiTheme="majorHAnsi" w:eastAsiaTheme="majorEastAsia" w:hAnsiTheme="majorHAnsi" w:cstheme="majorBidi"/>
           <w:color w:val="000000" w:themeColor="text1"/>
         </w:rPr>
@@ -10529,29 +11278,628 @@
       </w:r>
     </w:p>
     <w:p>
-      <w:r>
-        <w:br w:type="page"/>
-      </w:r>
+      <w:pPr>
+        <w:pStyle w:val="Heading2"/>
+      </w:pPr>
+      <w:bookmarkStart w:id="8" w:name="_Toc116117740"/>
+      <w:r>
+        <w:t>Unfinished Tasks Penalties</w:t>
+      </w:r>
+      <w:bookmarkEnd w:id="8"/>
     </w:p>
     <w:p>
-      <w:pPr>
-        <w:pStyle w:val="Heading1"/>
-      </w:pPr>
-      <w:bookmarkStart w:id="8" w:name="_Toc116117735"/>
-      <w:r>
-        <w:t>Constraints</w:t>
-      </w:r>
-      <w:bookmarkEnd w:id="8"/>
+      <w:r>
+        <w:t xml:space="preserve">A penalty Qt must be paid for a task t </w:t>
+      </w:r>
+      <w:r>
+        <w:rPr>
+          <w:rFonts w:ascii="Cambria Math" w:hAnsi="Cambria Math" w:cs="Cambria Math"/>
+        </w:rPr>
+        <w:t>∈</w:t>
+      </w:r>
+      <w:r>
+        <w:t xml:space="preserve"> Tn not performed</w:t>
+      </w:r>
+    </w:p>
+    <w:p>
+      <m:oMathPara>
+        <m:oMath>
+          <m:nary>
+            <m:naryPr>
+              <m:chr m:val="∑"/>
+              <m:limLoc m:val="undOvr"/>
+              <m:ctrlPr>
+                <w:rPr>
+                  <w:rFonts w:ascii="Cambria Math" w:hAnsi="Cambria Math"/>
+                  <w:i/>
+                </w:rPr>
+              </m:ctrlPr>
+            </m:naryPr>
+            <m:sub>
+              <m:r>
+                <w:rPr>
+                  <w:rFonts w:ascii="Cambria Math" w:hAnsi="Cambria Math"/>
+                </w:rPr>
+                <m:t>t=1</m:t>
+              </m:r>
+            </m:sub>
+            <m:sup>
+              <m:r>
+                <w:rPr>
+                  <w:rFonts w:ascii="Cambria Math" w:hAnsi="Cambria Math"/>
+                </w:rPr>
+                <m:t>n</m:t>
+              </m:r>
+            </m:sup>
+            <m:e>
+              <m:r>
+                <w:rPr>
+                  <w:rFonts w:ascii="Cambria Math" w:hAnsi="Cambria Math"/>
+                </w:rPr>
+                <m:t>(</m:t>
+              </m:r>
+              <m:sSubSup>
+                <m:sSubSupPr>
+                  <m:ctrlPr>
+                    <w:rPr>
+                      <w:rFonts w:ascii="Cambria Math" w:eastAsiaTheme="minorEastAsia" w:hAnsi="Cambria Math"/>
+                      <w:i/>
+                      <w:color w:val="000000" w:themeColor="text1"/>
+                    </w:rPr>
+                  </m:ctrlPr>
+                </m:sSubSupPr>
+                <m:e>
+                  <m:r>
+                    <w:rPr>
+                      <w:rFonts w:ascii="Cambria Math" w:eastAsiaTheme="minorEastAsia" w:hAnsi="Cambria Math"/>
+                      <w:color w:val="000000" w:themeColor="text1"/>
+                    </w:rPr>
+                    <m:t>1-y</m:t>
+                  </m:r>
+                </m:e>
+                <m:sub>
+                  <m:r>
+                    <w:rPr>
+                      <w:rFonts w:ascii="Cambria Math" w:eastAsiaTheme="minorEastAsia" w:hAnsi="Cambria Math"/>
+                      <w:color w:val="000000" w:themeColor="text1"/>
+                    </w:rPr>
+                    <m:t>i,t</m:t>
+                  </m:r>
+                </m:sub>
+                <m:sup>
+                  <m:r>
+                    <w:rPr>
+                      <w:rFonts w:ascii="Cambria Math" w:eastAsiaTheme="minorEastAsia" w:hAnsi="Cambria Math"/>
+                      <w:color w:val="000000" w:themeColor="text1"/>
+                    </w:rPr>
+                    <m:t>n</m:t>
+                  </m:r>
+                </m:sup>
+              </m:sSubSup>
+              <m:r>
+                <w:rPr>
+                  <w:rFonts w:ascii="Cambria Math" w:hAnsi="Cambria Math"/>
+                </w:rPr>
+                <m:t>)</m:t>
+              </m:r>
+              <m:sSub>
+                <m:sSubPr>
+                  <m:ctrlPr>
+                    <w:rPr>
+                      <w:rFonts w:ascii="Cambria Math" w:hAnsi="Cambria Math"/>
+                      <w:i/>
+                    </w:rPr>
+                  </m:ctrlPr>
+                </m:sSubPr>
+                <m:e>
+                  <m:r>
+                    <w:rPr>
+                      <w:rFonts w:ascii="Cambria Math" w:hAnsi="Cambria Math"/>
+                    </w:rPr>
+                    <m:t>Q</m:t>
+                  </m:r>
+                </m:e>
+                <m:sub>
+                  <m:r>
+                    <w:rPr>
+                      <w:rFonts w:ascii="Cambria Math" w:hAnsi="Cambria Math"/>
+                    </w:rPr>
+                    <m:t>tn</m:t>
+                  </m:r>
+                </m:sub>
+              </m:sSub>
+            </m:e>
+          </m:nary>
+          <m:r>
+            <w:rPr>
+              <w:rFonts w:ascii="Cambria Math" w:eastAsiaTheme="minorEastAsia" w:hAnsi="Cambria Math"/>
+            </w:rPr>
+            <m:t>=</m:t>
+          </m:r>
+          <m:r>
+            <m:rPr>
+              <m:nor/>
+            </m:rPr>
+            <w:rPr>
+              <w:rFonts w:ascii="Cambria Math" w:eastAsiaTheme="minorEastAsia" w:hAnsi="Cambria Math"/>
+            </w:rPr>
+            <m:t>total_unfinished_task_penality</m:t>
+          </m:r>
+        </m:oMath>
+      </m:oMathPara>
     </w:p>
     <w:p>
       <w:pPr>
         <w:pStyle w:val="Heading2"/>
       </w:pPr>
-      <w:bookmarkStart w:id="9" w:name="_Toc116117736"/>
+      <w:r>
+        <w:t>Personal Spend</w:t>
+      </w:r>
+    </w:p>
+    <w:p>
+      <w:pPr>
+        <w:rPr>
+          <w:rFonts w:eastAsia="CMSSI8" w:cstheme="minorHAnsi"/>
+          <w:color w:val="000000" w:themeColor="text1"/>
+        </w:rPr>
+      </w:pPr>
+      <w:r>
+        <w:t xml:space="preserve">The total spent by a single person. </w:t>
+      </w:r>
+      <w:r>
+        <w:rPr>
+          <w:rFonts w:eastAsia="FiraSans-Light" w:cstheme="minorHAnsi"/>
+          <w:color w:val="000000" w:themeColor="text1"/>
+        </w:rPr>
+        <w:t xml:space="preserve"> This includes charges for bus, bike hire and completed tasks</w:t>
+      </w:r>
+      <w:r>
+        <w:rPr>
+          <w:rFonts w:eastAsia="FiraSans-Light" w:cstheme="minorHAnsi"/>
+          <w:color w:val="000000" w:themeColor="text1"/>
+        </w:rPr>
+        <w:t>.</w:t>
+      </w:r>
+    </w:p>
+    <w:p>
+      <w:r>
+        <w:br w:type="page"/>
+      </w:r>
+      <m:oMathPara>
+        <m:oMath>
+          <m:nary>
+            <m:naryPr>
+              <m:chr m:val="∑"/>
+              <m:limLoc m:val="undOvr"/>
+              <m:ctrlPr>
+                <w:rPr>
+                  <w:rFonts w:ascii="Cambria Math" w:eastAsia="CMSSI8" w:hAnsi="Cambria Math" w:cstheme="minorHAnsi"/>
+                  <w:i/>
+                  <w:color w:val="000000" w:themeColor="text1"/>
+                </w:rPr>
+              </m:ctrlPr>
+            </m:naryPr>
+            <m:sub>
+              <m:r>
+                <w:rPr>
+                  <w:rFonts w:ascii="Cambria Math" w:eastAsia="CMSSI8" w:hAnsi="Cambria Math" w:cstheme="minorHAnsi"/>
+                  <w:color w:val="000000" w:themeColor="text1"/>
+                </w:rPr>
+                <m:t>t=1</m:t>
+              </m:r>
+            </m:sub>
+            <m:sup>
+              <m:r>
+                <w:rPr>
+                  <w:rFonts w:ascii="Cambria Math" w:eastAsia="CMSSI8" w:hAnsi="Cambria Math" w:cstheme="minorHAnsi"/>
+                  <w:color w:val="000000" w:themeColor="text1"/>
+                </w:rPr>
+                <m:t>n</m:t>
+              </m:r>
+            </m:sup>
+            <m:e>
+              <m:sSub>
+                <m:sSubPr>
+                  <m:ctrlPr>
+                    <w:rPr>
+                      <w:rFonts w:ascii="Cambria Math" w:eastAsia="CMSSI8" w:hAnsi="Cambria Math" w:cstheme="minorHAnsi"/>
+                      <w:i/>
+                      <w:color w:val="000000" w:themeColor="text1"/>
+                    </w:rPr>
+                  </m:ctrlPr>
+                </m:sSubPr>
+                <m:e>
+                  <m:r>
+                    <w:rPr>
+                      <w:rFonts w:ascii="Cambria Math" w:eastAsia="CMSSI8" w:hAnsi="Cambria Math" w:cstheme="minorHAnsi"/>
+                      <w:color w:val="000000" w:themeColor="text1"/>
+                    </w:rPr>
+                    <m:t>c</m:t>
+                  </m:r>
+                </m:e>
+                <m:sub>
+                  <m:r>
+                    <w:rPr>
+                      <w:rFonts w:ascii="Cambria Math" w:eastAsia="CMSSI8" w:hAnsi="Cambria Math" w:cstheme="minorHAnsi"/>
+                      <w:color w:val="000000" w:themeColor="text1"/>
+                    </w:rPr>
+                    <m:t>t,n</m:t>
+                  </m:r>
+                </m:sub>
+              </m:sSub>
+              <m:sSubSup>
+                <m:sSubSupPr>
+                  <m:ctrlPr>
+                    <w:rPr>
+                      <w:rFonts w:ascii="Cambria Math" w:eastAsiaTheme="minorEastAsia" w:hAnsi="Cambria Math"/>
+                      <w:i/>
+                      <w:color w:val="000000" w:themeColor="text1"/>
+                    </w:rPr>
+                  </m:ctrlPr>
+                </m:sSubSupPr>
+                <m:e>
+                  <m:r>
+                    <w:rPr>
+                      <w:rFonts w:ascii="Cambria Math" w:eastAsiaTheme="minorEastAsia" w:hAnsi="Cambria Math"/>
+                      <w:color w:val="000000" w:themeColor="text1"/>
+                    </w:rPr>
+                    <m:t>y</m:t>
+                  </m:r>
+                </m:e>
+                <m:sub>
+                  <m:r>
+                    <w:rPr>
+                      <w:rFonts w:ascii="Cambria Math" w:eastAsiaTheme="minorEastAsia" w:hAnsi="Cambria Math"/>
+                      <w:color w:val="000000" w:themeColor="text1"/>
+                    </w:rPr>
+                    <m:t>i,t,m</m:t>
+                  </m:r>
+                </m:sub>
+                <m:sup>
+                  <m:r>
+                    <w:rPr>
+                      <w:rFonts w:ascii="Cambria Math" w:eastAsiaTheme="minorEastAsia" w:hAnsi="Cambria Math"/>
+                      <w:color w:val="000000" w:themeColor="text1"/>
+                    </w:rPr>
+                    <m:t>n</m:t>
+                  </m:r>
+                </m:sup>
+              </m:sSubSup>
+            </m:e>
+          </m:nary>
+          <m:r>
+            <w:rPr>
+              <w:rFonts w:ascii="Cambria Math" w:eastAsia="CMSSI8" w:hAnsi="Cambria Math" w:cstheme="minorHAnsi"/>
+              <w:color w:val="000000" w:themeColor="text1"/>
+            </w:rPr>
+            <m:t>+</m:t>
+          </m:r>
+          <m:sSubSup>
+            <m:sSubSupPr>
+              <m:ctrlPr>
+                <w:rPr>
+                  <w:rFonts w:ascii="Cambria Math" w:eastAsiaTheme="minorEastAsia" w:hAnsi="Cambria Math"/>
+                  <w:i/>
+                </w:rPr>
+              </m:ctrlPr>
+            </m:sSubSupPr>
+            <m:e>
+              <m:r>
+                <w:rPr>
+                  <w:rFonts w:ascii="Cambria Math" w:eastAsiaTheme="minorEastAsia" w:hAnsi="Cambria Math"/>
+                </w:rPr>
+                <m:t>fee_bus</m:t>
+              </m:r>
+            </m:e>
+            <m:sub>
+              <m:r>
+                <w:rPr>
+                  <w:rFonts w:ascii="Cambria Math" w:eastAsiaTheme="minorEastAsia" w:hAnsi="Cambria Math"/>
+                </w:rPr>
+                <m:t>i</m:t>
+              </m:r>
+            </m:sub>
+            <m:sup>
+              <m:r>
+                <w:rPr>
+                  <w:rFonts w:ascii="Cambria Math" w:eastAsiaTheme="minorEastAsia" w:hAnsi="Cambria Math"/>
+                </w:rPr>
+                <m:t>n</m:t>
+              </m:r>
+            </m:sup>
+          </m:sSubSup>
+          <m:r>
+            <w:rPr>
+              <w:rFonts w:ascii="Cambria Math" w:eastAsia="CMSSI8" w:hAnsi="Cambria Math" w:cstheme="minorHAnsi"/>
+              <w:color w:val="000000" w:themeColor="text1"/>
+            </w:rPr>
+            <m:t>*</m:t>
+          </m:r>
+          <m:sSub>
+            <m:sSubPr>
+              <m:ctrlPr>
+                <w:rPr>
+                  <w:rFonts w:ascii="Cambria Math" w:eastAsia="CMSSI8" w:hAnsi="Cambria Math" w:cstheme="minorHAnsi"/>
+                  <w:i/>
+                  <w:color w:val="000000" w:themeColor="text1"/>
+                </w:rPr>
+              </m:ctrlPr>
+            </m:sSubPr>
+            <m:e>
+              <m:r>
+                <w:rPr>
+                  <w:rFonts w:ascii="Cambria Math" w:eastAsia="CMSSI8" w:hAnsi="Cambria Math" w:cstheme="minorHAnsi"/>
+                  <w:color w:val="000000" w:themeColor="text1"/>
+                </w:rPr>
+                <m:t>C</m:t>
+              </m:r>
+            </m:e>
+            <m:sub>
+              <m:r>
+                <w:rPr>
+                  <w:rFonts w:ascii="Cambria Math" w:eastAsia="CMSSI8" w:hAnsi="Cambria Math" w:cstheme="minorHAnsi"/>
+                  <w:color w:val="000000" w:themeColor="text1"/>
+                </w:rPr>
+                <m:t>Bus</m:t>
+              </m:r>
+            </m:sub>
+          </m:sSub>
+          <m:r>
+            <m:rPr>
+              <m:nor/>
+            </m:rPr>
+            <w:rPr>
+              <w:rFonts w:ascii="Cambria Math" w:eastAsia="CMSSI8" w:hAnsi="Cambria Math" w:cstheme="minorHAnsi"/>
+              <w:color w:val="000000" w:themeColor="text1"/>
+            </w:rPr>
+            <m:t xml:space="preserve"> </m:t>
+          </m:r>
+          <m:r>
+            <w:rPr>
+              <w:rFonts w:ascii="Cambria Math" w:eastAsia="CMSSI8" w:hAnsi="Cambria Math" w:cstheme="minorHAnsi"/>
+              <w:color w:val="000000" w:themeColor="text1"/>
+            </w:rPr>
+            <m:t>+</m:t>
+          </m:r>
+          <m:nary>
+            <m:naryPr>
+              <m:chr m:val="∑"/>
+              <m:limLoc m:val="undOvr"/>
+              <m:ctrlPr>
+                <w:rPr>
+                  <w:rFonts w:ascii="Cambria Math" w:eastAsiaTheme="minorEastAsia" w:hAnsi="Cambria Math"/>
+                  <w:i/>
+                  <w:color w:val="000000" w:themeColor="text1"/>
+                </w:rPr>
+              </m:ctrlPr>
+            </m:naryPr>
+            <m:sub>
+              <m:r>
+                <w:rPr>
+                  <w:rFonts w:ascii="Cambria Math" w:eastAsiaTheme="minorEastAsia" w:hAnsi="Cambria Math"/>
+                  <w:color w:val="000000" w:themeColor="text1"/>
+                </w:rPr>
+                <m:t>m=1</m:t>
+              </m:r>
+            </m:sub>
+            <m:sup>
+              <m:r>
+                <w:rPr>
+                  <w:rFonts w:ascii="Cambria Math" w:eastAsiaTheme="minorEastAsia" w:hAnsi="Cambria Math"/>
+                  <w:color w:val="000000" w:themeColor="text1"/>
+                </w:rPr>
+                <m:t>3</m:t>
+              </m:r>
+            </m:sup>
+            <m:e>
+              <m:d>
+                <m:dPr>
+                  <m:ctrlPr>
+                    <w:rPr>
+                      <w:rFonts w:ascii="Cambria Math" w:eastAsiaTheme="minorEastAsia" w:hAnsi="Cambria Math"/>
+                      <w:i/>
+                      <w:color w:val="000000" w:themeColor="text1"/>
+                    </w:rPr>
+                  </m:ctrlPr>
+                </m:dPr>
+                <m:e>
+                  <m:sSubSup>
+                    <m:sSubSupPr>
+                      <m:ctrlPr>
+                        <w:rPr>
+                          <w:rFonts w:ascii="Cambria Math" w:eastAsiaTheme="minorEastAsia" w:hAnsi="Cambria Math"/>
+                          <w:i/>
+                          <w:color w:val="000000" w:themeColor="text1"/>
+                        </w:rPr>
+                      </m:ctrlPr>
+                    </m:sSubSupPr>
+                    <m:e>
+                      <m:r>
+                        <w:rPr>
+                          <w:rFonts w:ascii="Cambria Math" w:eastAsiaTheme="minorEastAsia" w:hAnsi="Cambria Math"/>
+                          <w:color w:val="000000" w:themeColor="text1"/>
+                        </w:rPr>
+                        <m:t>x</m:t>
+                      </m:r>
+                    </m:e>
+                    <m:sub>
+                      <m:r>
+                        <w:rPr>
+                          <w:rFonts w:ascii="Cambria Math" w:eastAsiaTheme="minorEastAsia" w:hAnsi="Cambria Math"/>
+                          <w:color w:val="000000" w:themeColor="text1"/>
+                        </w:rPr>
+                        <m:t>i,j,2</m:t>
+                      </m:r>
+                    </m:sub>
+                    <m:sup>
+                      <m:r>
+                        <w:rPr>
+                          <w:rFonts w:ascii="Cambria Math" w:eastAsiaTheme="minorEastAsia" w:hAnsi="Cambria Math"/>
+                          <w:color w:val="000000" w:themeColor="text1"/>
+                        </w:rPr>
+                        <m:t>n</m:t>
+                      </m:r>
+                    </m:sup>
+                  </m:sSubSup>
+                  <m:r>
+                    <w:rPr>
+                      <w:rFonts w:ascii="Cambria Math" w:eastAsiaTheme="minorEastAsia" w:hAnsi="Cambria Math"/>
+                      <w:color w:val="000000" w:themeColor="text1"/>
+                    </w:rPr>
+                    <m:t>*</m:t>
+                  </m:r>
+                  <m:sSub>
+                    <m:sSubPr>
+                      <m:ctrlPr>
+                        <w:rPr>
+                          <w:rFonts w:ascii="Cambria Math" w:eastAsiaTheme="minorEastAsia" w:hAnsi="Cambria Math"/>
+                          <w:i/>
+                          <w:color w:val="000000" w:themeColor="text1"/>
+                        </w:rPr>
+                      </m:ctrlPr>
+                    </m:sSubPr>
+                    <m:e>
+                      <m:r>
+                        <w:rPr>
+                          <w:rFonts w:ascii="Cambria Math" w:eastAsiaTheme="minorEastAsia" w:hAnsi="Cambria Math"/>
+                          <w:color w:val="000000" w:themeColor="text1"/>
+                        </w:rPr>
+                        <m:t>t</m:t>
+                      </m:r>
+                    </m:e>
+                    <m:sub>
+                      <m:r>
+                        <w:rPr>
+                          <w:rFonts w:ascii="Cambria Math" w:eastAsiaTheme="minorEastAsia" w:hAnsi="Cambria Math"/>
+                          <w:color w:val="000000" w:themeColor="text1"/>
+                        </w:rPr>
+                        <m:t>ij2</m:t>
+                      </m:r>
+                    </m:sub>
+                  </m:sSub>
+                </m:e>
+              </m:d>
+              <m:r>
+                <w:rPr>
+                  <w:rFonts w:ascii="Cambria Math" w:eastAsiaTheme="minorEastAsia" w:hAnsi="Cambria Math"/>
+                  <w:color w:val="000000" w:themeColor="text1"/>
+                </w:rPr>
+                <m:t>*</m:t>
+              </m:r>
+              <m:sSub>
+                <m:sSubPr>
+                  <m:ctrlPr>
+                    <w:rPr>
+                      <w:rFonts w:ascii="Cambria Math" w:eastAsiaTheme="minorEastAsia" w:hAnsi="Cambria Math"/>
+                      <w:i/>
+                      <w:color w:val="000000" w:themeColor="text1"/>
+                    </w:rPr>
+                  </m:ctrlPr>
+                </m:sSubPr>
+                <m:e>
+                  <m:r>
+                    <w:rPr>
+                      <w:rFonts w:ascii="Cambria Math" w:eastAsiaTheme="minorEastAsia" w:hAnsi="Cambria Math"/>
+                      <w:color w:val="000000" w:themeColor="text1"/>
+                    </w:rPr>
+                    <m:t>C</m:t>
+                  </m:r>
+                </m:e>
+                <m:sub>
+                  <m:r>
+                    <w:rPr>
+                      <w:rFonts w:ascii="Cambria Math" w:eastAsiaTheme="minorEastAsia" w:hAnsi="Cambria Math"/>
+                      <w:color w:val="000000" w:themeColor="text1"/>
+                    </w:rPr>
+                    <m:t>bike</m:t>
+                  </m:r>
+                </m:sub>
+              </m:sSub>
+            </m:e>
+          </m:nary>
+          <m:r>
+            <w:rPr>
+              <w:rFonts w:ascii="Cambria Math" w:eastAsiaTheme="minorEastAsia" w:hAnsi="Cambria Math"/>
+              <w:color w:val="000000" w:themeColor="text1"/>
+            </w:rPr>
+            <m:t>=</m:t>
+          </m:r>
+          <m:sSub>
+            <m:sSubPr>
+              <m:ctrlPr>
+                <w:rPr>
+                  <w:rFonts w:ascii="Cambria Math" w:eastAsiaTheme="minorEastAsia" w:hAnsi="Cambria Math"/>
+                  <w:i/>
+                  <w:color w:val="000000" w:themeColor="text1"/>
+                </w:rPr>
+              </m:ctrlPr>
+            </m:sSubPr>
+            <m:e>
+              <m:r>
+                <m:rPr>
+                  <m:nor/>
+                </m:rPr>
+                <w:rPr>
+                  <w:rFonts w:ascii="Cambria Math" w:eastAsiaTheme="minorEastAsia" w:hAnsi="Cambria Math"/>
+                  <w:color w:val="000000" w:themeColor="text1"/>
+                </w:rPr>
+                <m:t>personal_spend</m:t>
+              </m:r>
+            </m:e>
+            <m:sub>
+              <m:r>
+                <w:rPr>
+                  <w:rFonts w:ascii="Cambria Math" w:eastAsiaTheme="minorEastAsia" w:hAnsi="Cambria Math"/>
+                  <w:color w:val="000000" w:themeColor="text1"/>
+                </w:rPr>
+                <m:t>n</m:t>
+              </m:r>
+            </m:sub>
+          </m:sSub>
+          <m:r>
+            <w:rPr>
+              <w:rFonts w:ascii="Cambria Math" w:eastAsiaTheme="minorEastAsia" w:hAnsi="Cambria Math"/>
+              <w:color w:val="000000" w:themeColor="text1"/>
+            </w:rPr>
+            <m:t xml:space="preserve">   </m:t>
+          </m:r>
+          <m:r>
+            <w:rPr>
+              <w:rFonts w:ascii="Cambria Math" w:hAnsi="Cambria Math"/>
+              <w:color w:val="000000" w:themeColor="text1"/>
+            </w:rPr>
+            <m:t>n</m:t>
+          </m:r>
+          <m:r>
+            <w:rPr>
+              <w:rFonts w:ascii="Cambria Math" w:eastAsia="FiraSans-Light" w:hAnsi="Cambria Math" w:cstheme="minorHAnsi"/>
+              <w:color w:val="000000" w:themeColor="text1"/>
+            </w:rPr>
+            <m:t>∈People</m:t>
+          </m:r>
+        </m:oMath>
+      </m:oMathPara>
+    </w:p>
+    <w:p/>
+    <w:p>
+      <w:pPr>
+        <w:pStyle w:val="Heading1"/>
+      </w:pPr>
+      <w:bookmarkStart w:id="9" w:name="_Toc116117735"/>
+      <w:r>
+        <w:t>Constraints</w:t>
+      </w:r>
+      <w:bookmarkEnd w:id="9"/>
+    </w:p>
+    <w:p>
+      <w:pPr>
+        <w:pStyle w:val="Heading2"/>
+      </w:pPr>
+      <w:bookmarkStart w:id="10" w:name="_Toc116117736"/>
       <w:r>
         <w:t>Basic Conservation of Flow</w:t>
       </w:r>
-      <w:bookmarkEnd w:id="9"/>
+      <w:bookmarkEnd w:id="10"/>
     </w:p>
     <w:p>
       <w:r>
@@ -11462,14 +12810,14 @@
           <w:rFonts w:eastAsiaTheme="minorEastAsia"/>
         </w:rPr>
       </w:pPr>
-      <w:bookmarkStart w:id="10" w:name="_Toc116117737"/>
+      <w:bookmarkStart w:id="11" w:name="_Toc116117737"/>
       <w:r>
         <w:rPr>
           <w:rFonts w:eastAsiaTheme="minorEastAsia"/>
         </w:rPr>
         <w:t>Task Timing</w:t>
       </w:r>
-      <w:bookmarkEnd w:id="10"/>
+      <w:bookmarkEnd w:id="11"/>
     </w:p>
     <w:p>
       <w:pPr>
@@ -12866,11 +14214,11 @@
       <w:pPr>
         <w:pStyle w:val="Heading2"/>
       </w:pPr>
-      <w:bookmarkStart w:id="11" w:name="_Toc116117738"/>
+      <w:bookmarkStart w:id="12" w:name="_Toc116117738"/>
       <w:r>
         <w:t>Bus Travel Constraints</w:t>
       </w:r>
-      <w:bookmarkEnd w:id="11"/>
+      <w:bookmarkEnd w:id="12"/>
     </w:p>
     <w:p>
       <w:pPr>
@@ -12888,8 +14236,16 @@
         <w:rPr>
           <w:rFonts w:asciiTheme="majorHAnsi" w:eastAsiaTheme="majorEastAsia" w:hAnsiTheme="majorHAnsi" w:cstheme="majorBidi"/>
         </w:rPr>
-        <w:t>finish their task and waiting period at node i</w:t>
-      </w:r>
+        <w:t xml:space="preserve">finish their task and waiting period at node </w:t>
+      </w:r>
+      <w:proofErr w:type="spellStart"/>
+      <w:r>
+        <w:rPr>
+          <w:rFonts w:asciiTheme="majorHAnsi" w:eastAsiaTheme="majorEastAsia" w:hAnsiTheme="majorHAnsi" w:cstheme="majorBidi"/>
+        </w:rPr>
+        <w:t>i</w:t>
+      </w:r>
+      <w:proofErr w:type="spellEnd"/>
       <w:r>
         <w:rPr>
           <w:rFonts w:asciiTheme="majorHAnsi" w:eastAsiaTheme="majorEastAsia" w:hAnsiTheme="majorHAnsi" w:cstheme="majorBidi"/>
@@ -14152,7 +15508,15 @@
         <w:t xml:space="preserve"> n</w:t>
       </w:r>
       <w:r>
-        <w:t xml:space="preserve"> can only get bus (i, d, r)</w:t>
+        <w:t xml:space="preserve"> can only get bus (</w:t>
+      </w:r>
+      <w:proofErr w:type="spellStart"/>
+      <w:r>
+        <w:t>i</w:t>
+      </w:r>
+      <w:proofErr w:type="spellEnd"/>
+      <w:r>
+        <w:t>, d, r)</w:t>
       </w:r>
       <w:r>
         <w:t xml:space="preserve"> </w:t>
@@ -14163,6 +15527,7 @@
       <w:r>
         <w:t xml:space="preserve"> relevant </w:t>
       </w:r>
+      <w:proofErr w:type="spellStart"/>
       <w:r>
         <w:t>Bus</w:t>
       </w:r>
@@ -14172,6 +15537,7 @@
       <w:r>
         <w:t>n</w:t>
       </w:r>
+      <w:proofErr w:type="spellEnd"/>
       <w:r>
         <w:t xml:space="preserve"> must be positive</w:t>
       </w:r>
@@ -14441,16 +15807,16 @@
       <w:r>
         <w:t xml:space="preserve">purchase a bus </w:t>
       </w:r>
-      <w:commentRangeStart w:id="12"/>
+      <w:commentRangeStart w:id="13"/>
       <w:r>
         <w:t>fare</w:t>
       </w:r>
-      <w:commentRangeEnd w:id="12"/>
+      <w:commentRangeEnd w:id="13"/>
       <w:r>
         <w:rPr>
           <w:rStyle w:val="CommentReference"/>
         </w:rPr>
-        <w:commentReference w:id="12"/>
+        <w:commentReference w:id="13"/>
       </w:r>
     </w:p>
     <w:p>
@@ -14824,11 +16190,12 @@
       <w:pPr>
         <w:pStyle w:val="Heading2"/>
       </w:pPr>
-      <w:bookmarkStart w:id="13" w:name="_Toc116117739"/>
-      <w:r>
+      <w:bookmarkStart w:id="14" w:name="_Toc116117739"/>
+      <w:r>
+        <w:lastRenderedPageBreak/>
         <w:t>Bike Capacity Constraints</w:t>
       </w:r>
-      <w:bookmarkEnd w:id="13"/>
+      <w:bookmarkEnd w:id="14"/>
     </w:p>
     <w:p>
       <w:r>
@@ -14850,12 +16217,314 @@
       </w:r>
       <w:r>
         <w:t>bike station</w:t>
+      </w:r>
+    </w:p>
+    <w:p/>
+    <w:p>
+      <w:pPr>
+        <w:pStyle w:val="Heading2"/>
+      </w:pPr>
+      <w:bookmarkStart w:id="15" w:name="_Hlk116206514"/>
+      <w:r>
+        <w:t>Pe</w:t>
+      </w:r>
+      <w:r>
+        <w:t>rson</w:t>
+      </w:r>
+      <w:r>
+        <w:t>al Spend</w:t>
       </w:r>
     </w:p>
     <w:p>
       <w:pPr>
         <w:rPr>
+          <w:rFonts w:eastAsia="CMSSI8" w:cstheme="minorHAnsi"/>
+          <w:color w:val="000000" w:themeColor="text1"/>
+        </w:rPr>
+      </w:pPr>
+      <w:r>
+        <w:rPr>
+          <w:rFonts w:eastAsia="FiraSans-Light" w:cstheme="minorHAnsi"/>
+          <w:color w:val="000000" w:themeColor="text1"/>
+        </w:rPr>
+        <w:t>The money spent by a person should be below their personal budget</w:t>
+      </w:r>
+    </w:p>
+    <w:p>
+      <w:pPr>
+        <w:rPr>
+          <w:rFonts w:eastAsia="CMSSI8" w:cstheme="minorHAnsi"/>
+          <w:color w:val="000000" w:themeColor="text1"/>
+        </w:rPr>
+      </w:pPr>
+      <m:oMathPara>
+        <m:oMath>
+          <m:sSub>
+            <m:sSubPr>
+              <m:ctrlPr>
+                <w:rPr>
+                  <w:rFonts w:ascii="Cambria Math" w:eastAsiaTheme="minorEastAsia" w:hAnsi="Cambria Math"/>
+                  <w:i/>
+                  <w:color w:val="000000" w:themeColor="text1"/>
+                </w:rPr>
+              </m:ctrlPr>
+            </m:sSubPr>
+            <m:e>
+              <w:proofErr w:type="spellStart"/>
+              <m:r>
+                <m:rPr>
+                  <m:nor/>
+                </m:rPr>
+                <w:rPr>
+                  <w:rFonts w:ascii="Cambria Math" w:eastAsiaTheme="minorEastAsia" w:hAnsi="Cambria Math"/>
+                  <w:color w:val="000000" w:themeColor="text1"/>
+                </w:rPr>
+                <m:t>personal_spend</m:t>
+              </m:r>
+              <w:proofErr w:type="spellEnd"/>
+            </m:e>
+            <m:sub>
+              <m:r>
+                <w:rPr>
+                  <w:rFonts w:ascii="Cambria Math" w:eastAsiaTheme="minorEastAsia" w:hAnsi="Cambria Math"/>
+                  <w:color w:val="000000" w:themeColor="text1"/>
+                </w:rPr>
+                <m:t>n</m:t>
+              </m:r>
+            </m:sub>
+          </m:sSub>
+          <m:r>
+            <w:rPr>
+              <w:rFonts w:ascii="Cambria Math" w:eastAsia="CMSSI8" w:hAnsi="Cambria Math" w:cstheme="minorHAnsi"/>
+              <w:color w:val="000000" w:themeColor="text1"/>
+            </w:rPr>
+            <m:t xml:space="preserve">   ≤</m:t>
+          </m:r>
+          <m:sSub>
+            <m:sSubPr>
+              <m:ctrlPr>
+                <w:rPr>
+                  <w:rFonts w:ascii="Cambria Math" w:eastAsia="CMSSI8" w:hAnsi="Cambria Math" w:cstheme="minorHAnsi"/>
+                  <w:i/>
+                  <w:color w:val="000000" w:themeColor="text1"/>
+                </w:rPr>
+              </m:ctrlPr>
+            </m:sSubPr>
+            <m:e>
+              <m:r>
+                <w:rPr>
+                  <w:rFonts w:ascii="Cambria Math" w:eastAsia="CMSSI8" w:hAnsi="Cambria Math" w:cstheme="minorHAnsi"/>
+                  <w:color w:val="000000" w:themeColor="text1"/>
+                </w:rPr>
+                <m:t>W</m:t>
+              </m:r>
+            </m:e>
+            <m:sub>
+              <m:r>
+                <w:rPr>
+                  <w:rFonts w:ascii="Cambria Math" w:eastAsia="CMSSI8" w:hAnsi="Cambria Math" w:cstheme="minorHAnsi"/>
+                  <w:color w:val="000000" w:themeColor="text1"/>
+                </w:rPr>
+                <m:t>n</m:t>
+              </m:r>
+            </m:sub>
+          </m:sSub>
+          <w:bookmarkEnd w:id="15"/>
+          <m:r>
+            <w:rPr>
+              <w:rFonts w:ascii="Cambria Math" w:eastAsia="CMSSI8" w:hAnsi="Cambria Math" w:cstheme="minorHAnsi"/>
+              <w:color w:val="000000" w:themeColor="text1"/>
+            </w:rPr>
+            <m:t xml:space="preserve">    </m:t>
+          </m:r>
+          <m:r>
+            <w:rPr>
+              <w:rFonts w:ascii="Cambria Math" w:hAnsi="Cambria Math"/>
+              <w:color w:val="000000" w:themeColor="text1"/>
+            </w:rPr>
+            <m:t>n</m:t>
+          </m:r>
+          <m:r>
+            <w:rPr>
+              <w:rFonts w:ascii="Cambria Math" w:eastAsia="FiraSans-Light" w:hAnsi="Cambria Math" w:cstheme="minorHAnsi"/>
+              <w:color w:val="000000" w:themeColor="text1"/>
+            </w:rPr>
+            <m:t>∈People</m:t>
+          </m:r>
+        </m:oMath>
+      </m:oMathPara>
+    </w:p>
+    <w:p>
+      <w:pPr>
+        <w:pStyle w:val="Heading2"/>
+      </w:pPr>
+      <w:r>
+        <w:t xml:space="preserve">Maximum people in a place </w:t>
+      </w:r>
+    </w:p>
+    <w:p>
+      <w:pPr>
+        <w:rPr>
+          <w:rFonts w:eastAsia="FiraSans-Light" w:cstheme="minorHAnsi"/>
+          <w:color w:val="000000" w:themeColor="text1"/>
+        </w:rPr>
+      </w:pPr>
+      <w:r>
+        <w:rPr>
+          <w:rFonts w:eastAsia="FiraSans-Light" w:cstheme="minorHAnsi"/>
+          <w:color w:val="000000" w:themeColor="text1"/>
+        </w:rPr>
+        <w:t>A</w:t>
+      </w:r>
+      <w:r>
+        <w:rPr>
+          <w:rFonts w:eastAsia="FiraSans-Light" w:cstheme="minorHAnsi"/>
+          <w:color w:val="000000" w:themeColor="text1"/>
+        </w:rPr>
+        <w:t xml:space="preserve"> place p cannot be visited by</w:t>
+      </w:r>
+      <w:r>
+        <w:rPr>
+          <w:rFonts w:eastAsia="FiraSans-Light" w:cstheme="minorHAnsi"/>
+          <w:color w:val="000000" w:themeColor="text1"/>
+        </w:rPr>
+        <w:t xml:space="preserve"> </w:t>
+      </w:r>
+      <w:r>
+        <w:rPr>
+          <w:rFonts w:eastAsia="FiraSans-Light" w:cstheme="minorHAnsi"/>
+          <w:color w:val="000000" w:themeColor="text1"/>
+        </w:rPr>
+        <w:t xml:space="preserve">more than Np </w:t>
+      </w:r>
+      <w:r>
+        <w:rPr>
+          <w:rFonts w:eastAsia="FiraSans-Light" w:cstheme="minorHAnsi"/>
+          <w:color w:val="000000" w:themeColor="text1"/>
+        </w:rPr>
+        <w:t>people at the same time</w:t>
+      </w:r>
+    </w:p>
+    <w:p>
+      <w:pPr>
+        <w:rPr>
+          <w:rFonts w:eastAsia="FiraSans-Light" w:cstheme="minorHAnsi"/>
+          <w:i/>
+          <w:iCs/>
+          <w:color w:val="000000" w:themeColor="text1"/>
+        </w:rPr>
+      </w:pPr>
+      <w:r>
+        <w:rPr>
+          <w:rFonts w:eastAsia="FiraSans-Light" w:cstheme="minorHAnsi"/>
+          <w:i/>
+          <w:iCs/>
+          <w:color w:val="000000" w:themeColor="text1"/>
+        </w:rPr>
+        <w:t xml:space="preserve">The number of people at a </w:t>
+      </w:r>
+      <w:proofErr w:type="gramStart"/>
+      <w:r>
+        <w:rPr>
+          <w:rFonts w:eastAsia="FiraSans-Light" w:cstheme="minorHAnsi"/>
+          <w:i/>
+          <w:iCs/>
+          <w:color w:val="000000" w:themeColor="text1"/>
+        </w:rPr>
+        <w:t>places</w:t>
+      </w:r>
+      <w:proofErr w:type="gramEnd"/>
+      <w:r>
+        <w:rPr>
+          <w:rFonts w:eastAsia="FiraSans-Light" w:cstheme="minorHAnsi"/>
+          <w:i/>
+          <w:iCs/>
+          <w:color w:val="000000" w:themeColor="text1"/>
+        </w:rPr>
+        <w:t xml:space="preserve"> is checked every x minutes</w:t>
+      </w:r>
+    </w:p>
+    <w:p>
+      <w:pPr>
+        <w:rPr>
+          <w:rFonts w:eastAsia="FiraSans-Light" w:cstheme="minorHAnsi"/>
+          <w:color w:val="000000" w:themeColor="text1"/>
+          <w:u w:val="single"/>
+        </w:rPr>
+      </w:pPr>
+    </w:p>
+    <w:p>
+      <w:pPr>
+        <w:pStyle w:val="Heading2"/>
+      </w:pPr>
+      <w:r>
+        <w:t>Transportation mode change</w:t>
+      </w:r>
+    </w:p>
+    <w:p>
+      <w:pPr>
+        <w:rPr>
+          <w:rFonts w:eastAsia="FiraSans-Light" w:cstheme="minorHAnsi"/>
+          <w:color w:val="000000" w:themeColor="text1"/>
+        </w:rPr>
+      </w:pPr>
+      <w:r>
+        <w:rPr>
+          <w:rFonts w:eastAsia="FiraSans-Light" w:cstheme="minorHAnsi"/>
+          <w:color w:val="000000" w:themeColor="text1"/>
+        </w:rPr>
+        <w:t xml:space="preserve">Each person n </w:t>
+      </w:r>
+      <w:r>
+        <w:rPr>
+          <w:rFonts w:ascii="Cambria Math" w:eastAsia="FiraSans-Light" w:hAnsi="Cambria Math" w:cs="Cambria Math"/>
+          <w:color w:val="000000" w:themeColor="text1"/>
+        </w:rPr>
+        <w:t>∈</w:t>
+      </w:r>
+      <w:r>
+        <w:rPr>
+          <w:rFonts w:eastAsia="FiraSans-Light" w:cstheme="minorHAnsi"/>
+          <w:color w:val="000000" w:themeColor="text1"/>
+        </w:rPr>
+        <w:t xml:space="preserve"> N can change their mode of</w:t>
+      </w:r>
+      <w:r>
+        <w:rPr>
+          <w:rFonts w:eastAsia="FiraSans-Light" w:cstheme="minorHAnsi"/>
+          <w:color w:val="000000" w:themeColor="text1"/>
+        </w:rPr>
+        <w:t xml:space="preserve"> </w:t>
+      </w:r>
+      <w:r>
+        <w:rPr>
+          <w:rFonts w:eastAsia="FiraSans-Light" w:cstheme="minorHAnsi"/>
+          <w:color w:val="000000" w:themeColor="text1"/>
+        </w:rPr>
+        <w:t xml:space="preserve">transportation at most </w:t>
+      </w:r>
+      <w:proofErr w:type="spellStart"/>
+      <w:r>
+        <w:rPr>
+          <w:rFonts w:eastAsia="FiraSans-Light" w:cstheme="minorHAnsi"/>
+          <w:color w:val="000000" w:themeColor="text1"/>
+        </w:rPr>
+        <w:t>Kn</w:t>
+      </w:r>
+      <w:proofErr w:type="spellEnd"/>
+      <w:r>
+        <w:rPr>
+          <w:rFonts w:eastAsia="FiraSans-Light" w:cstheme="minorHAnsi"/>
+          <w:color w:val="000000" w:themeColor="text1"/>
+        </w:rPr>
+        <w:t xml:space="preserve"> times</w:t>
+      </w:r>
+    </w:p>
+    <w:p>
+      <w:pPr>
+        <w:rPr>
           <w:rFonts w:eastAsiaTheme="minorEastAsia"/>
+          <w:color w:val="000000" w:themeColor="text1"/>
         </w:rPr>
       </w:pPr>
       <m:oMathPara>
@@ -14867,7 +16536,7 @@
               <m:supHide m:val="1"/>
               <m:ctrlPr>
                 <w:rPr>
-                  <w:rFonts w:ascii="Cambria Math" w:hAnsi="Cambria Math"/>
+                  <w:rFonts w:ascii="Cambria Math" w:eastAsiaTheme="minorEastAsia" w:hAnsi="Cambria Math"/>
                   <w:i/>
                 </w:rPr>
               </m:ctrlPr>
@@ -14875,866 +16544,42 @@
             <m:sub>
               <m:r>
                 <w:rPr>
-                  <w:rFonts w:ascii="Cambria Math" w:hAnsi="Cambria Math"/>
-                </w:rPr>
-                <m:t>j∈A</m:t>
+                  <w:rFonts w:ascii="Cambria Math" w:eastAsiaTheme="minorEastAsia" w:hAnsi="Cambria Math"/>
+                </w:rPr>
+                <m:t>i</m:t>
               </m:r>
             </m:sub>
             <m:sup/>
             <m:e>
-              <m:nary>
-                <m:naryPr>
-                  <m:chr m:val="∑"/>
-                  <m:limLoc m:val="undOvr"/>
+              <m:sSubSup>
+                <m:sSubSupPr>
                   <m:ctrlPr>
                     <w:rPr>
-                      <w:rFonts w:ascii="Cambria Math" w:hAnsi="Cambria Math"/>
+                      <w:rFonts w:ascii="Cambria Math" w:eastAsiaTheme="minorEastAsia" w:hAnsi="Cambria Math"/>
                       <w:i/>
                     </w:rPr>
                   </m:ctrlPr>
-                </m:naryPr>
+                </m:sSubSupPr>
+                <m:e>
+                  <m:r>
+                    <w:rPr>
+                      <w:rFonts w:ascii="Cambria Math" w:eastAsiaTheme="minorEastAsia" w:hAnsi="Cambria Math"/>
+                    </w:rPr>
+                    <m:t>fee_bus</m:t>
+                  </m:r>
+                </m:e>
                 <m:sub>
                   <m:r>
                     <w:rPr>
-                      <w:rFonts w:ascii="Cambria Math" w:hAnsi="Cambria Math"/>
-                    </w:rPr>
-                    <m:t>bikePeriod=0</m:t>
+                      <w:rFonts w:ascii="Cambria Math" w:eastAsiaTheme="minorEastAsia" w:hAnsi="Cambria Math"/>
+                    </w:rPr>
+                    <m:t>i</m:t>
                   </m:r>
                 </m:sub>
                 <m:sup>
                   <m:r>
                     <w:rPr>
-                      <w:rFonts w:ascii="Cambria Math" w:hAnsi="Cambria Math"/>
-                    </w:rPr>
-                    <m:t>period</m:t>
-                  </m:r>
-                </m:sup>
-                <m:e>
-                  <m:nary>
-                    <m:naryPr>
-                      <m:chr m:val="∑"/>
-                      <m:limLoc m:val="undOvr"/>
-                      <m:supHide m:val="1"/>
-                      <m:ctrlPr>
-                        <w:rPr>
-                          <w:rFonts w:ascii="Cambria Math" w:hAnsi="Cambria Math"/>
-                          <w:i/>
-                        </w:rPr>
-                      </m:ctrlPr>
-                    </m:naryPr>
-                    <m:sub>
-                      <m:r>
-                        <w:rPr>
-                          <w:rFonts w:ascii="Cambria Math" w:hAnsi="Cambria Math"/>
-                        </w:rPr>
-                        <m:t>p∈P</m:t>
-                      </m:r>
-                    </m:sub>
-                    <m:sup/>
-                    <m:e>
-                      <m:sSubSup>
-                        <m:sSubSupPr>
-                          <m:ctrlPr>
-                            <w:rPr>
-                              <w:rFonts w:ascii="Cambria Math" w:hAnsi="Cambria Math"/>
-                              <w:i/>
-                            </w:rPr>
-                          </m:ctrlPr>
-                        </m:sSubSupPr>
-                        <m:e>
-                          <m:r>
-                            <w:rPr>
-                              <w:rFonts w:ascii="Cambria Math" w:hAnsi="Cambria Math"/>
-                            </w:rPr>
-                            <m:t>x</m:t>
-                          </m:r>
-                        </m:e>
-                        <m:sub>
-                          <m:r>
-                            <w:rPr>
-                              <w:rFonts w:ascii="Cambria Math" w:hAnsi="Cambria Math"/>
-                            </w:rPr>
-                            <m:t>ij3</m:t>
-                          </m:r>
-                        </m:sub>
-                        <m:sup>
-                          <m:r>
-                            <w:rPr>
-                              <w:rFonts w:ascii="Cambria Math" w:hAnsi="Cambria Math"/>
-                            </w:rPr>
-                            <m:t>p</m:t>
-                          </m:r>
-                        </m:sup>
-                      </m:sSubSup>
-                    </m:e>
-                  </m:nary>
-                </m:e>
-              </m:nary>
-            </m:e>
-          </m:nary>
-          <m:r>
-            <w:rPr>
-              <w:rFonts w:ascii="Cambria Math" w:eastAsiaTheme="minorEastAsia" w:hAnsi="Cambria Math"/>
-            </w:rPr>
-            <m:t>=</m:t>
-          </m:r>
-          <m:sSub>
-            <m:sSubPr>
-              <m:ctrlPr>
-                <w:rPr>
-                  <w:rFonts w:ascii="Cambria Math" w:eastAsiaTheme="minorEastAsia" w:hAnsi="Cambria Math"/>
-                  <w:i/>
-                </w:rPr>
-              </m:ctrlPr>
-            </m:sSubPr>
-            <m:e>
-              <m:r>
-                <w:rPr>
-                  <w:rFonts w:ascii="Cambria Math" w:eastAsiaTheme="minorEastAsia" w:hAnsi="Cambria Math"/>
-                </w:rPr>
-                <m:t>cumBikesBalance</m:t>
-              </m:r>
-            </m:e>
-            <m:sub>
-              <m:r>
-                <w:rPr>
-                  <w:rFonts w:ascii="Cambria Math" w:eastAsiaTheme="minorEastAsia" w:hAnsi="Cambria Math"/>
-                </w:rPr>
-                <m:t>bikePeriod</m:t>
-              </m:r>
-            </m:sub>
-          </m:sSub>
-          <m:r>
-            <w:rPr>
-              <w:rFonts w:ascii="Cambria Math" w:eastAsiaTheme="minorEastAsia" w:hAnsi="Cambria Math"/>
-            </w:rPr>
-            <m:t xml:space="preserve">      </m:t>
-          </m:r>
-        </m:oMath>
-      </m:oMathPara>
-    </w:p>
-    <w:p>
-      <w:pPr>
-        <w:rPr>
-          <w:rFonts w:eastAsiaTheme="minorEastAsia"/>
-        </w:rPr>
-      </w:pPr>
-      <m:oMathPara>
-        <m:oMath>
-          <m:sSub>
-            <m:sSubPr>
-              <m:ctrlPr>
-                <w:rPr>
-                  <w:rFonts w:ascii="Cambria Math" w:eastAsiaTheme="minorEastAsia" w:hAnsi="Cambria Math"/>
-                  <w:i/>
-                </w:rPr>
-              </m:ctrlPr>
-            </m:sSubPr>
-            <m:e>
-              <m:r>
-                <w:rPr>
-                  <w:rFonts w:ascii="Cambria Math" w:eastAsiaTheme="minorEastAsia" w:hAnsi="Cambria Math"/>
-                </w:rPr>
-                <m:t>bikeQty</m:t>
-              </m:r>
-            </m:e>
-            <m:sub>
-              <m:r>
-                <w:rPr>
-                  <w:rFonts w:ascii="Cambria Math" w:eastAsiaTheme="minorEastAsia" w:hAnsi="Cambria Math"/>
-                </w:rPr>
-                <m:t>i,bikePeriod</m:t>
-              </m:r>
-            </m:sub>
-          </m:sSub>
-          <m:r>
-            <w:rPr>
-              <w:rFonts w:ascii="Cambria Math" w:eastAsiaTheme="minorEastAsia" w:hAnsi="Cambria Math"/>
-            </w:rPr>
-            <m:t xml:space="preserve">= </m:t>
-          </m:r>
-          <m:sSub>
-            <m:sSubPr>
-              <m:ctrlPr>
-                <w:rPr>
-                  <w:rFonts w:ascii="Cambria Math" w:eastAsiaTheme="minorEastAsia" w:hAnsi="Cambria Math"/>
-                  <w:i/>
-                </w:rPr>
-              </m:ctrlPr>
-            </m:sSubPr>
-            <m:e>
-              <m:r>
-                <w:rPr>
-                  <w:rFonts w:ascii="Cambria Math" w:eastAsiaTheme="minorEastAsia" w:hAnsi="Cambria Math"/>
-                </w:rPr>
-                <m:t>bikeQty</m:t>
-              </m:r>
-            </m:e>
-            <m:sub>
-              <m:r>
-                <w:rPr>
-                  <w:rFonts w:ascii="Cambria Math" w:eastAsiaTheme="minorEastAsia" w:hAnsi="Cambria Math"/>
-                </w:rPr>
-                <m:t>i,0</m:t>
-              </m:r>
-            </m:sub>
-          </m:sSub>
-          <m:r>
-            <w:rPr>
-              <w:rFonts w:ascii="Cambria Math" w:eastAsiaTheme="minorEastAsia" w:hAnsi="Cambria Math"/>
-            </w:rPr>
-            <m:t>+</m:t>
-          </m:r>
-          <m:sSub>
-            <m:sSubPr>
-              <m:ctrlPr>
-                <w:rPr>
-                  <w:rFonts w:ascii="Cambria Math" w:eastAsiaTheme="minorEastAsia" w:hAnsi="Cambria Math"/>
-                  <w:i/>
-                </w:rPr>
-              </m:ctrlPr>
-            </m:sSubPr>
-            <m:e>
-              <m:r>
-                <w:rPr>
-                  <w:rFonts w:ascii="Cambria Math" w:eastAsiaTheme="minorEastAsia" w:hAnsi="Cambria Math"/>
-                </w:rPr>
-                <m:t>cumBikesBalance</m:t>
-              </m:r>
-            </m:e>
-            <m:sub>
-              <m:r>
-                <w:rPr>
-                  <w:rFonts w:ascii="Cambria Math" w:eastAsiaTheme="minorEastAsia" w:hAnsi="Cambria Math"/>
-                </w:rPr>
-                <m:t>bikePeriod</m:t>
-              </m:r>
-            </m:sub>
-          </m:sSub>
-        </m:oMath>
-      </m:oMathPara>
-    </w:p>
-    <w:p>
-      <w:pPr>
-        <w:rPr>
-          <w:rFonts w:eastAsiaTheme="minorEastAsia"/>
-        </w:rPr>
-      </w:pPr>
-      <m:oMathPara>
-        <m:oMath>
-          <m:r>
-            <w:rPr>
-              <w:rFonts w:ascii="Cambria Math" w:hAnsi="Cambria Math"/>
-            </w:rPr>
-            <m:t>bikePeriod∈Period, i∈</m:t>
-          </m:r>
-          <m:sSub>
-            <m:sSubPr>
-              <m:ctrlPr>
-                <w:rPr>
-                  <w:rFonts w:ascii="Cambria Math" w:hAnsi="Cambria Math"/>
-                  <w:i/>
-                </w:rPr>
-              </m:ctrlPr>
-            </m:sSubPr>
-            <m:e>
-              <m:r>
-                <w:rPr>
-                  <w:rFonts w:ascii="Cambria Math" w:hAnsi="Cambria Math"/>
-                </w:rPr>
-                <m:t>A</m:t>
-              </m:r>
-            </m:e>
-            <m:sub>
-              <m:r>
-                <w:rPr>
-                  <w:rFonts w:ascii="Cambria Math" w:hAnsi="Cambria Math"/>
-                </w:rPr>
-                <m:t>bike</m:t>
-              </m:r>
-            </m:sub>
-          </m:sSub>
-        </m:oMath>
-      </m:oMathPara>
-    </w:p>
-    <w:p>
-      <w:pPr>
-        <w:rPr>
-          <w:rFonts w:eastAsiaTheme="minorEastAsia"/>
-        </w:rPr>
-      </w:pPr>
-      <m:oMathPara>
-        <m:oMath>
-          <m:sSub>
-            <m:sSubPr>
-              <m:ctrlPr>
-                <w:rPr>
-                  <w:rFonts w:ascii="Cambria Math" w:eastAsiaTheme="minorEastAsia" w:hAnsi="Cambria Math"/>
-                  <w:i/>
-                </w:rPr>
-              </m:ctrlPr>
-            </m:sSubPr>
-            <m:e>
-              <m:r>
-                <w:rPr>
-                  <w:rFonts w:ascii="Cambria Math" w:eastAsiaTheme="minorEastAsia" w:hAnsi="Cambria Math"/>
-                </w:rPr>
-                <m:t>bikeSpaces</m:t>
-              </m:r>
-            </m:e>
-            <m:sub>
-              <m:r>
-                <w:rPr>
-                  <w:rFonts w:ascii="Cambria Math" w:eastAsiaTheme="minorEastAsia" w:hAnsi="Cambria Math"/>
-                </w:rPr>
-                <m:t>i,bikePeriod</m:t>
-              </m:r>
-            </m:sub>
-          </m:sSub>
-          <m:r>
-            <w:rPr>
-              <w:rFonts w:ascii="Cambria Math" w:eastAsiaTheme="minorEastAsia" w:hAnsi="Cambria Math"/>
-            </w:rPr>
-            <m:t xml:space="preserve">= </m:t>
-          </m:r>
-          <m:sSub>
-            <m:sSubPr>
-              <m:ctrlPr>
-                <w:rPr>
-                  <w:rFonts w:ascii="Cambria Math" w:eastAsiaTheme="minorEastAsia" w:hAnsi="Cambria Math"/>
-                  <w:i/>
-                </w:rPr>
-              </m:ctrlPr>
-            </m:sSubPr>
-            <m:e>
-              <m:r>
-                <w:rPr>
-                  <w:rFonts w:ascii="Cambria Math" w:eastAsiaTheme="minorEastAsia" w:hAnsi="Cambria Math"/>
-                </w:rPr>
-                <m:t>bikeSpaces</m:t>
-              </m:r>
-            </m:e>
-            <m:sub>
-              <m:r>
-                <w:rPr>
-                  <w:rFonts w:ascii="Cambria Math" w:eastAsiaTheme="minorEastAsia" w:hAnsi="Cambria Math"/>
-                </w:rPr>
-                <m:t>i,0</m:t>
-              </m:r>
-            </m:sub>
-          </m:sSub>
-          <m:r>
-            <w:rPr>
-              <w:rFonts w:ascii="Cambria Math" w:eastAsiaTheme="minorEastAsia" w:hAnsi="Cambria Math"/>
-            </w:rPr>
-            <m:t>-</m:t>
-          </m:r>
-          <m:sSub>
-            <m:sSubPr>
-              <m:ctrlPr>
-                <w:rPr>
-                  <w:rFonts w:ascii="Cambria Math" w:eastAsiaTheme="minorEastAsia" w:hAnsi="Cambria Math"/>
-                  <w:i/>
-                </w:rPr>
-              </m:ctrlPr>
-            </m:sSubPr>
-            <m:e>
-              <m:r>
-                <w:rPr>
-                  <w:rFonts w:ascii="Cambria Math" w:eastAsiaTheme="minorEastAsia" w:hAnsi="Cambria Math"/>
-                </w:rPr>
-                <m:t>cumBikesBalance</m:t>
-              </m:r>
-            </m:e>
-            <m:sub>
-              <m:r>
-                <w:rPr>
-                  <w:rFonts w:ascii="Cambria Math" w:eastAsiaTheme="minorEastAsia" w:hAnsi="Cambria Math"/>
-                </w:rPr>
-                <m:t>bikePeriod</m:t>
-              </m:r>
-            </m:sub>
-          </m:sSub>
-        </m:oMath>
-      </m:oMathPara>
-    </w:p>
-    <w:p>
-      <w:pPr>
-        <w:rPr>
-          <w:rFonts w:eastAsiaTheme="minorEastAsia"/>
-        </w:rPr>
-      </w:pPr>
-      <m:oMathPara>
-        <m:oMath>
-          <m:r>
-            <w:rPr>
-              <w:rFonts w:ascii="Cambria Math" w:hAnsi="Cambria Math"/>
-            </w:rPr>
-            <m:t>bikePeriod∈Period, i∈</m:t>
-          </m:r>
-          <m:sSub>
-            <m:sSubPr>
-              <m:ctrlPr>
-                <w:rPr>
-                  <w:rFonts w:ascii="Cambria Math" w:hAnsi="Cambria Math"/>
-                  <w:i/>
-                </w:rPr>
-              </m:ctrlPr>
-            </m:sSubPr>
-            <m:e>
-              <m:r>
-                <w:rPr>
-                  <w:rFonts w:ascii="Cambria Math" w:hAnsi="Cambria Math"/>
-                </w:rPr>
-                <m:t>A</m:t>
-              </m:r>
-            </m:e>
-            <m:sub>
-              <m:r>
-                <w:rPr>
-                  <w:rFonts w:ascii="Cambria Math" w:hAnsi="Cambria Math"/>
-                </w:rPr>
-                <m:t>bike</m:t>
-              </m:r>
-            </m:sub>
-          </m:sSub>
-        </m:oMath>
-      </m:oMathPara>
-    </w:p>
-    <w:p>
-      <w:pPr>
-        <w:rPr>
-          <w:rFonts w:eastAsiaTheme="minorEastAsia"/>
-        </w:rPr>
-      </w:pPr>
-      <m:oMathPara>
-        <m:oMath>
-          <m:sSub>
-            <m:sSubPr>
-              <m:ctrlPr>
-                <w:rPr>
-                  <w:rFonts w:ascii="Cambria Math" w:eastAsiaTheme="minorEastAsia" w:hAnsi="Cambria Math"/>
-                  <w:i/>
-                </w:rPr>
-              </m:ctrlPr>
-            </m:sSubPr>
-            <m:e>
-              <m:r>
-                <w:rPr>
-                  <w:rFonts w:ascii="Cambria Math" w:eastAsiaTheme="minorEastAsia" w:hAnsi="Cambria Math"/>
-                </w:rPr>
-                <m:t>bikeQty</m:t>
-              </m:r>
-            </m:e>
-            <m:sub>
-              <m:r>
-                <w:rPr>
-                  <w:rFonts w:ascii="Cambria Math" w:eastAsiaTheme="minorEastAsia" w:hAnsi="Cambria Math"/>
-                </w:rPr>
-                <m:t>i,bikePeriod</m:t>
-              </m:r>
-            </m:sub>
-          </m:sSub>
-          <m:r>
-            <w:rPr>
-              <w:rFonts w:ascii="Cambria Math" w:eastAsiaTheme="minorEastAsia" w:hAnsi="Cambria Math"/>
-            </w:rPr>
-            <m:t xml:space="preserve">≥0     </m:t>
-          </m:r>
-          <m:r>
-            <w:rPr>
-              <w:rFonts w:ascii="Cambria Math" w:hAnsi="Cambria Math"/>
-            </w:rPr>
-            <m:t>bikePeriod∈Period, i∈</m:t>
-          </m:r>
-          <m:sSub>
-            <m:sSubPr>
-              <m:ctrlPr>
-                <w:rPr>
-                  <w:rFonts w:ascii="Cambria Math" w:hAnsi="Cambria Math"/>
-                  <w:i/>
-                </w:rPr>
-              </m:ctrlPr>
-            </m:sSubPr>
-            <m:e>
-              <m:r>
-                <w:rPr>
-                  <w:rFonts w:ascii="Cambria Math" w:hAnsi="Cambria Math"/>
-                </w:rPr>
-                <m:t>A</m:t>
-              </m:r>
-            </m:e>
-            <m:sub>
-              <m:r>
-                <w:rPr>
-                  <w:rFonts w:ascii="Cambria Math" w:hAnsi="Cambria Math"/>
-                </w:rPr>
-                <m:t>bike</m:t>
-              </m:r>
-            </m:sub>
-          </m:sSub>
-        </m:oMath>
-      </m:oMathPara>
-    </w:p>
-    <w:p>
-      <m:oMathPara>
-        <m:oMath>
-          <m:r>
-            <w:rPr>
-              <w:rFonts w:ascii="Cambria Math" w:eastAsiaTheme="minorEastAsia" w:hAnsi="Cambria Math"/>
-            </w:rPr>
-            <m:t xml:space="preserve"> </m:t>
-          </m:r>
-          <m:sSub>
-            <m:sSubPr>
-              <m:ctrlPr>
-                <w:rPr>
-                  <w:rFonts w:ascii="Cambria Math" w:eastAsiaTheme="minorEastAsia" w:hAnsi="Cambria Math"/>
-                  <w:i/>
-                </w:rPr>
-              </m:ctrlPr>
-            </m:sSubPr>
-            <m:e>
-              <m:r>
-                <w:rPr>
-                  <w:rFonts w:ascii="Cambria Math" w:eastAsiaTheme="minorEastAsia" w:hAnsi="Cambria Math"/>
-                </w:rPr>
-                <m:t>bikeSpaces</m:t>
-              </m:r>
-            </m:e>
-            <m:sub>
-              <m:r>
-                <w:rPr>
-                  <w:rFonts w:ascii="Cambria Math" w:eastAsiaTheme="minorEastAsia" w:hAnsi="Cambria Math"/>
-                </w:rPr>
-                <m:t>i,bikePeriod</m:t>
-              </m:r>
-            </m:sub>
-          </m:sSub>
-          <m:r>
-            <w:rPr>
-              <w:rFonts w:ascii="Cambria Math" w:eastAsiaTheme="minorEastAsia" w:hAnsi="Cambria Math"/>
-            </w:rPr>
-            <m:t xml:space="preserve">≥0     </m:t>
-          </m:r>
-          <m:r>
-            <w:rPr>
-              <w:rFonts w:ascii="Cambria Math" w:hAnsi="Cambria Math"/>
-            </w:rPr>
-            <m:t>bikePeriod∈Period, i∈</m:t>
-          </m:r>
-          <m:sSub>
-            <m:sSubPr>
-              <m:ctrlPr>
-                <w:rPr>
-                  <w:rFonts w:ascii="Cambria Math" w:hAnsi="Cambria Math"/>
-                  <w:i/>
-                </w:rPr>
-              </m:ctrlPr>
-            </m:sSubPr>
-            <m:e>
-              <m:r>
-                <w:rPr>
-                  <w:rFonts w:ascii="Cambria Math" w:hAnsi="Cambria Math"/>
-                </w:rPr>
-                <m:t>A</m:t>
-              </m:r>
-            </m:e>
-            <m:sub>
-              <m:r>
-                <w:rPr>
-                  <w:rFonts w:ascii="Cambria Math" w:hAnsi="Cambria Math"/>
-                </w:rPr>
-                <m:t>bike</m:t>
-              </m:r>
-            </m:sub>
-          </m:sSub>
-        </m:oMath>
-      </m:oMathPara>
-    </w:p>
-    <w:p/>
-    <w:p>
-      <w:pPr>
-        <w:pStyle w:val="Heading2"/>
-      </w:pPr>
-      <w:bookmarkStart w:id="14" w:name="_Toc116117740"/>
-      <w:r>
-        <w:t>Unfinished Tasks Penalties</w:t>
-      </w:r>
-      <w:bookmarkEnd w:id="14"/>
-    </w:p>
-    <w:p>
-      <w:r>
-        <w:t xml:space="preserve">A penalty Qt must be paid for a task t </w:t>
-      </w:r>
-      <w:r>
-        <w:rPr>
-          <w:rFonts w:ascii="Cambria Math" w:hAnsi="Cambria Math" w:cs="Cambria Math"/>
-        </w:rPr>
-        <w:t>∈</w:t>
-      </w:r>
-      <w:r>
-        <w:t xml:space="preserve"> Tn not performed</w:t>
-      </w:r>
-    </w:p>
-    <w:p>
-      <m:oMathPara>
-        <m:oMath>
-          <m:nary>
-            <m:naryPr>
-              <m:chr m:val="∑"/>
-              <m:limLoc m:val="undOvr"/>
-              <m:ctrlPr>
-                <w:rPr>
-                  <w:rFonts w:ascii="Cambria Math" w:hAnsi="Cambria Math"/>
-                  <w:i/>
-                </w:rPr>
-              </m:ctrlPr>
-            </m:naryPr>
-            <m:sub>
-              <m:r>
-                <w:rPr>
-                  <w:rFonts w:ascii="Cambria Math" w:hAnsi="Cambria Math"/>
-                </w:rPr>
-                <m:t>t=1</m:t>
-              </m:r>
-            </m:sub>
-            <m:sup>
-              <m:r>
-                <w:rPr>
-                  <w:rFonts w:ascii="Cambria Math" w:hAnsi="Cambria Math"/>
-                </w:rPr>
-                <m:t>n</m:t>
-              </m:r>
-            </m:sup>
-            <m:e>
-              <m:r>
-                <w:rPr>
-                  <w:rFonts w:ascii="Cambria Math" w:hAnsi="Cambria Math"/>
-                </w:rPr>
-                <m:t>(</m:t>
-              </m:r>
-              <m:sSubSup>
-                <m:sSubSupPr>
-                  <m:ctrlPr>
-                    <w:rPr>
                       <w:rFonts w:ascii="Cambria Math" w:eastAsiaTheme="minorEastAsia" w:hAnsi="Cambria Math"/>
-                      <w:i/>
-                      <w:color w:val="000000" w:themeColor="text1"/>
-                    </w:rPr>
-                  </m:ctrlPr>
-                </m:sSubSupPr>
-                <m:e>
-                  <m:r>
-                    <w:rPr>
-                      <w:rFonts w:ascii="Cambria Math" w:eastAsiaTheme="minorEastAsia" w:hAnsi="Cambria Math"/>
-                      <w:color w:val="000000" w:themeColor="text1"/>
-                    </w:rPr>
-                    <m:t>1-y</m:t>
-                  </m:r>
-                </m:e>
-                <m:sub>
-                  <m:r>
-                    <w:rPr>
-                      <w:rFonts w:ascii="Cambria Math" w:eastAsiaTheme="minorEastAsia" w:hAnsi="Cambria Math"/>
-                      <w:color w:val="000000" w:themeColor="text1"/>
-                    </w:rPr>
-                    <m:t>i,t</m:t>
-                  </m:r>
-                </m:sub>
-                <m:sup>
-                  <m:r>
-                    <w:rPr>
-                      <w:rFonts w:ascii="Cambria Math" w:eastAsiaTheme="minorEastAsia" w:hAnsi="Cambria Math"/>
-                      <w:color w:val="000000" w:themeColor="text1"/>
-                    </w:rPr>
-                    <m:t>n</m:t>
-                  </m:r>
-                </m:sup>
-              </m:sSubSup>
-              <m:r>
-                <w:rPr>
-                  <w:rFonts w:ascii="Cambria Math" w:hAnsi="Cambria Math"/>
-                </w:rPr>
-                <m:t>)</m:t>
-              </m:r>
-              <m:sSub>
-                <m:sSubPr>
-                  <m:ctrlPr>
-                    <w:rPr>
-                      <w:rFonts w:ascii="Cambria Math" w:hAnsi="Cambria Math"/>
-                      <w:i/>
-                    </w:rPr>
-                  </m:ctrlPr>
-                </m:sSubPr>
-                <m:e>
-                  <m:r>
-                    <w:rPr>
-                      <w:rFonts w:ascii="Cambria Math" w:hAnsi="Cambria Math"/>
-                    </w:rPr>
-                    <m:t>Q</m:t>
-                  </m:r>
-                </m:e>
-                <m:sub>
-                  <m:r>
-                    <w:rPr>
-                      <w:rFonts w:ascii="Cambria Math" w:hAnsi="Cambria Math"/>
-                    </w:rPr>
-                    <m:t>tn</m:t>
-                  </m:r>
-                </m:sub>
-              </m:sSub>
-            </m:e>
-          </m:nary>
-          <m:r>
-            <w:rPr>
-              <w:rFonts w:ascii="Cambria Math" w:eastAsiaTheme="minorEastAsia" w:hAnsi="Cambria Math"/>
-            </w:rPr>
-            <m:t xml:space="preserve"> </m:t>
-          </m:r>
-        </m:oMath>
-      </m:oMathPara>
-    </w:p>
-    <w:p>
-      <w:pPr>
-        <w:pStyle w:val="Heading2"/>
-      </w:pPr>
-      <w:bookmarkStart w:id="15" w:name="_Hlk116206514"/>
-      <w:r>
-        <w:t>Starting total amount of money (Knapsack)</w:t>
-      </w:r>
-    </w:p>
-    <w:p>
-      <w:pPr>
-        <w:rPr>
-          <w:rFonts w:eastAsia="CMSSI8" w:cstheme="minorHAnsi"/>
-          <w:color w:val="000000" w:themeColor="text1"/>
-        </w:rPr>
-      </w:pPr>
-      <w:r>
-        <w:rPr>
-          <w:rFonts w:eastAsia="FiraSans-Light" w:cstheme="minorHAnsi"/>
-          <w:color w:val="000000" w:themeColor="text1"/>
-        </w:rPr>
-        <w:t xml:space="preserve">A given amount of money </w:t>
-      </w:r>
-      <w:r>
-        <w:rPr>
-          <w:rFonts w:eastAsia="CMSSI10" w:cstheme="minorHAnsi"/>
-          <w:color w:val="000000" w:themeColor="text1"/>
-        </w:rPr>
-        <w:t>W</w:t>
-      </w:r>
-      <w:r>
-        <w:rPr>
-          <w:rFonts w:eastAsia="CMSSI8" w:cstheme="minorHAnsi"/>
-          <w:color w:val="000000" w:themeColor="text1"/>
-        </w:rPr>
-        <w:t>n</w:t>
-      </w:r>
-    </w:p>
-    <w:p>
-      <w:pPr>
-        <w:rPr>
-          <w:rFonts w:eastAsia="CMSSI8" w:cstheme="minorHAnsi"/>
-          <w:color w:val="000000" w:themeColor="text1"/>
-        </w:rPr>
-      </w:pPr>
-      <m:oMathPara>
-        <m:oMath>
-          <m:nary>
-            <m:naryPr>
-              <m:chr m:val="∑"/>
-              <m:limLoc m:val="undOvr"/>
-              <m:ctrlPr>
-                <w:rPr>
-                  <w:rFonts w:ascii="Cambria Math" w:eastAsia="CMSSI8" w:hAnsi="Cambria Math" w:cstheme="minorHAnsi"/>
-                  <w:i/>
-                  <w:color w:val="000000" w:themeColor="text1"/>
-                </w:rPr>
-              </m:ctrlPr>
-            </m:naryPr>
-            <m:sub>
-              <m:r>
-                <w:rPr>
-                  <w:rFonts w:ascii="Cambria Math" w:eastAsia="CMSSI8" w:hAnsi="Cambria Math" w:cstheme="minorHAnsi"/>
-                  <w:color w:val="000000" w:themeColor="text1"/>
-                </w:rPr>
-                <m:t>t=1</m:t>
-              </m:r>
-            </m:sub>
-            <m:sup>
-              <m:r>
-                <w:rPr>
-                  <w:rFonts w:ascii="Cambria Math" w:eastAsia="CMSSI8" w:hAnsi="Cambria Math" w:cstheme="minorHAnsi"/>
-                  <w:color w:val="000000" w:themeColor="text1"/>
-                </w:rPr>
-                <m:t>n</m:t>
-              </m:r>
-            </m:sup>
-            <m:e>
-              <m:sSub>
-                <m:sSubPr>
-                  <m:ctrlPr>
-                    <w:rPr>
-                      <w:rFonts w:ascii="Cambria Math" w:eastAsia="CMSSI8" w:hAnsi="Cambria Math" w:cstheme="minorHAnsi"/>
-                      <w:i/>
-                      <w:color w:val="000000" w:themeColor="text1"/>
-                    </w:rPr>
-                  </m:ctrlPr>
-                </m:sSubPr>
-                <m:e>
-                  <m:r>
-                    <w:rPr>
-                      <w:rFonts w:ascii="Cambria Math" w:eastAsia="CMSSI8" w:hAnsi="Cambria Math" w:cstheme="minorHAnsi"/>
-                      <w:color w:val="000000" w:themeColor="text1"/>
-                    </w:rPr>
-                    <m:t>c</m:t>
-                  </m:r>
-                </m:e>
-                <m:sub>
-                  <m:r>
-                    <w:rPr>
-                      <w:rFonts w:ascii="Cambria Math" w:eastAsia="CMSSI8" w:hAnsi="Cambria Math" w:cstheme="minorHAnsi"/>
-                      <w:color w:val="000000" w:themeColor="text1"/>
-                    </w:rPr>
-                    <m:t>t,n</m:t>
-                  </m:r>
-                </m:sub>
-              </m:sSub>
-              <m:sSubSup>
-                <m:sSubSupPr>
-                  <m:ctrlPr>
-                    <w:rPr>
-                      <w:rFonts w:ascii="Cambria Math" w:eastAsiaTheme="minorEastAsia" w:hAnsi="Cambria Math"/>
-                      <w:i/>
-                      <w:color w:val="000000" w:themeColor="text1"/>
-                    </w:rPr>
-                  </m:ctrlPr>
-                </m:sSubSupPr>
-                <m:e>
-                  <m:r>
-                    <w:rPr>
-                      <w:rFonts w:ascii="Cambria Math" w:eastAsiaTheme="minorEastAsia" w:hAnsi="Cambria Math"/>
-                      <w:color w:val="000000" w:themeColor="text1"/>
-                    </w:rPr>
-                    <m:t>y</m:t>
-                  </m:r>
-                </m:e>
-                <m:sub>
-                  <m:r>
-                    <w:rPr>
-                      <w:rFonts w:ascii="Cambria Math" w:eastAsiaTheme="minorEastAsia" w:hAnsi="Cambria Math"/>
-                      <w:color w:val="000000" w:themeColor="text1"/>
-                    </w:rPr>
-                    <m:t>i,t,m</m:t>
-                  </m:r>
-                </m:sub>
-                <m:sup>
-                  <m:r>
-                    <w:rPr>
-                      <w:rFonts w:ascii="Cambria Math" w:eastAsiaTheme="minorEastAsia" w:hAnsi="Cambria Math"/>
-                      <w:color w:val="000000" w:themeColor="text1"/>
                     </w:rPr>
                     <m:t>n</m:t>
                   </m:r>
@@ -15744,7 +16589,7 @@
           </m:nary>
           <m:r>
             <w:rPr>
-              <w:rFonts w:ascii="Cambria Math" w:eastAsia="CMSSI8" w:hAnsi="Cambria Math" w:cstheme="minorHAnsi"/>
+              <w:rFonts w:ascii="Cambria Math" w:eastAsiaTheme="minorEastAsia" w:hAnsi="Cambria Math"/>
               <w:color w:val="000000" w:themeColor="text1"/>
             </w:rPr>
             <m:t>≤</m:t>
@@ -15753,7 +16598,7 @@
             <m:sSubPr>
               <m:ctrlPr>
                 <w:rPr>
-                  <w:rFonts w:ascii="Cambria Math" w:eastAsia="CMSSI8" w:hAnsi="Cambria Math" w:cstheme="minorHAnsi"/>
+                  <w:rFonts w:ascii="Cambria Math" w:hAnsi="Cambria Math"/>
                   <w:i/>
                   <w:color w:val="000000" w:themeColor="text1"/>
                 </w:rPr>
@@ -15762,364 +16607,36 @@
             <m:e>
               <m:r>
                 <w:rPr>
-                  <w:rFonts w:ascii="Cambria Math" w:eastAsia="CMSSI8" w:hAnsi="Cambria Math" w:cstheme="minorHAnsi"/>
+                  <w:rFonts w:ascii="Cambria Math" w:hAnsi="Cambria Math"/>
                   <w:color w:val="000000" w:themeColor="text1"/>
                 </w:rPr>
-                <m:t>W</m:t>
+                <m:t>K</m:t>
               </m:r>
             </m:e>
             <m:sub>
               <m:r>
                 <w:rPr>
-                  <w:rFonts w:ascii="Cambria Math" w:eastAsia="CMSSI8" w:hAnsi="Cambria Math" w:cstheme="minorHAnsi"/>
+                  <w:rFonts w:ascii="Cambria Math" w:hAnsi="Cambria Math"/>
                   <w:color w:val="000000" w:themeColor="text1"/>
                 </w:rPr>
                 <m:t>n</m:t>
-              </m:r>
-            </m:sub>
-          </m:sSub>
-        </m:oMath>
-      </m:oMathPara>
-      <w:bookmarkEnd w:id="15"/>
-    </w:p>
-    <w:p>
-      <w:pPr>
-        <w:pStyle w:val="Heading2"/>
-      </w:pPr>
-      <w:r>
-        <w:t xml:space="preserve">Maximum people in a place </w:t>
-      </w:r>
-    </w:p>
-    <w:p>
-      <w:pPr>
-        <w:rPr>
-          <w:rFonts w:eastAsia="FiraSans-Light" w:cstheme="minorHAnsi"/>
-          <w:color w:val="000000" w:themeColor="text1"/>
-          <w:u w:val="single"/>
-        </w:rPr>
-      </w:pPr>
-      <w:r>
-        <w:rPr>
-          <w:rFonts w:eastAsia="FiraSans-Light" w:cstheme="minorHAnsi"/>
-          <w:color w:val="000000" w:themeColor="text1"/>
-        </w:rPr>
-        <w:t>A</w:t>
-      </w:r>
-      <w:r>
-        <w:rPr>
-          <w:rFonts w:eastAsia="FiraSans-Light" w:cstheme="minorHAnsi"/>
-          <w:color w:val="000000" w:themeColor="text1"/>
-        </w:rPr>
-        <w:t xml:space="preserve"> place p cannot be visited by</w:t>
-      </w:r>
-      <w:r>
-        <w:rPr>
-          <w:rFonts w:eastAsia="FiraSans-Light" w:cstheme="minorHAnsi"/>
-          <w:color w:val="000000" w:themeColor="text1"/>
-        </w:rPr>
-        <w:t xml:space="preserve"> </w:t>
-      </w:r>
-      <w:r>
-        <w:rPr>
-          <w:rFonts w:eastAsia="FiraSans-Light" w:cstheme="minorHAnsi"/>
-          <w:color w:val="000000" w:themeColor="text1"/>
-        </w:rPr>
-        <w:t xml:space="preserve">more than Np </w:t>
-      </w:r>
-      <w:r>
-        <w:rPr>
-          <w:rFonts w:eastAsia="FiraSans-Light" w:cstheme="minorHAnsi"/>
-          <w:color w:val="000000" w:themeColor="text1"/>
-        </w:rPr>
-        <w:t>people at the same time</w:t>
-      </w:r>
-    </w:p>
-    <w:p>
-      <w:pPr>
-        <w:rPr>
-          <w:rFonts w:eastAsiaTheme="minorEastAsia"/>
-          <w:color w:val="000000" w:themeColor="text1"/>
-        </w:rPr>
-      </w:pPr>
-      <m:oMathPara>
-        <m:oMath>
-          <m:nary>
-            <m:naryPr>
-              <m:chr m:val="∑"/>
-              <m:limLoc m:val="undOvr"/>
-              <m:supHide m:val="1"/>
-              <m:ctrlPr>
-                <w:rPr>
-                  <w:rFonts w:ascii="Cambria Math" w:hAnsi="Cambria Math"/>
-                  <w:i/>
-                  <w:color w:val="000000" w:themeColor="text1"/>
-                </w:rPr>
-              </m:ctrlPr>
-            </m:naryPr>
-            <m:sub>
-              <m:r>
-                <w:rPr>
-                  <w:rFonts w:ascii="Cambria Math" w:hAnsi="Cambria Math"/>
-                  <w:color w:val="000000" w:themeColor="text1"/>
-                </w:rPr>
-                <m:t>n∈N</m:t>
-              </m:r>
-            </m:sub>
-            <m:sup/>
-            <m:e>
-              <m:sSubSup>
-                <m:sSubSupPr>
-                  <m:ctrlPr>
-                    <w:rPr>
-                      <w:rFonts w:ascii="Cambria Math" w:hAnsi="Cambria Math"/>
-                      <w:i/>
-                      <w:color w:val="000000" w:themeColor="text1"/>
-                    </w:rPr>
-                  </m:ctrlPr>
-                </m:sSubSupPr>
-                <m:e>
-                  <m:r>
-                    <w:rPr>
-                      <w:rFonts w:ascii="Cambria Math" w:hAnsi="Cambria Math"/>
-                      <w:color w:val="000000" w:themeColor="text1"/>
-                    </w:rPr>
-                    <m:t>x</m:t>
-                  </m:r>
-                </m:e>
-                <m:sub>
-                  <m:r>
-                    <w:rPr>
-                      <w:rFonts w:ascii="Cambria Math" w:hAnsi="Cambria Math"/>
-                      <w:color w:val="000000" w:themeColor="text1"/>
-                    </w:rPr>
-                    <m:t>p</m:t>
-                  </m:r>
-                </m:sub>
-                <m:sup>
-                  <m:r>
-                    <w:rPr>
-                      <w:rFonts w:ascii="Cambria Math" w:hAnsi="Cambria Math"/>
-                      <w:color w:val="000000" w:themeColor="text1"/>
-                    </w:rPr>
-                    <m:t>n</m:t>
-                  </m:r>
-                </m:sup>
-              </m:sSubSup>
-            </m:e>
-          </m:nary>
-          <m:r>
-            <w:rPr>
-              <w:rFonts w:ascii="Cambria Math" w:eastAsiaTheme="minorEastAsia" w:hAnsi="Cambria Math"/>
-              <w:color w:val="000000" w:themeColor="text1"/>
-            </w:rPr>
-            <m:t>≤</m:t>
-          </m:r>
-          <m:sSub>
-            <m:sSubPr>
-              <m:ctrlPr>
-                <w:rPr>
-                  <w:rFonts w:ascii="Cambria Math" w:eastAsiaTheme="minorEastAsia" w:hAnsi="Cambria Math"/>
-                  <w:i/>
-                  <w:color w:val="000000" w:themeColor="text1"/>
-                </w:rPr>
-              </m:ctrlPr>
-            </m:sSubPr>
-            <m:e>
-              <m:r>
-                <w:rPr>
-                  <w:rFonts w:ascii="Cambria Math" w:eastAsiaTheme="minorEastAsia" w:hAnsi="Cambria Math"/>
-                  <w:color w:val="000000" w:themeColor="text1"/>
-                </w:rPr>
-                <m:t>N</m:t>
-              </m:r>
-            </m:e>
-            <m:sub>
-              <m:r>
-                <w:rPr>
-                  <w:rFonts w:ascii="Cambria Math" w:eastAsiaTheme="minorEastAsia" w:hAnsi="Cambria Math"/>
-                  <w:color w:val="000000" w:themeColor="text1"/>
-                </w:rPr>
-                <m:t>p</m:t>
               </m:r>
             </m:sub>
           </m:sSub>
           <m:r>
             <w:rPr>
-              <w:rFonts w:ascii="Cambria Math" w:eastAsiaTheme="minorEastAsia" w:hAnsi="Cambria Math"/>
+              <w:rFonts w:ascii="Cambria Math" w:hAnsi="Cambria Math"/>
               <w:color w:val="000000" w:themeColor="text1"/>
             </w:rPr>
-            <m:t xml:space="preserve">      </m:t>
+            <m:t xml:space="preserve">             n</m:t>
           </m:r>
-        </m:oMath>
-      </m:oMathPara>
-    </w:p>
-    <w:p>
-      <w:pPr>
-        <w:pStyle w:val="Heading2"/>
-      </w:pPr>
-      <w:r>
-        <w:t>Transportation mode change</w:t>
-      </w:r>
-    </w:p>
-    <w:p>
-      <w:pPr>
-        <w:rPr>
-          <w:rFonts w:eastAsia="FiraSans-Light" w:cstheme="minorHAnsi"/>
-          <w:color w:val="000000" w:themeColor="text1"/>
-        </w:rPr>
-      </w:pPr>
-      <w:r>
-        <w:rPr>
-          <w:rFonts w:eastAsia="FiraSans-Light" w:cstheme="minorHAnsi"/>
-          <w:color w:val="000000" w:themeColor="text1"/>
-        </w:rPr>
-        <w:t xml:space="preserve">Each person n </w:t>
-      </w:r>
-      <w:r>
-        <w:rPr>
-          <w:rFonts w:ascii="Cambria Math" w:eastAsia="FiraSans-Light" w:hAnsi="Cambria Math" w:cs="Cambria Math"/>
-          <w:color w:val="000000" w:themeColor="text1"/>
-        </w:rPr>
-        <w:t>∈</w:t>
-      </w:r>
-      <w:r>
-        <w:rPr>
-          <w:rFonts w:eastAsia="FiraSans-Light" w:cstheme="minorHAnsi"/>
-          <w:color w:val="000000" w:themeColor="text1"/>
-        </w:rPr>
-        <w:t xml:space="preserve"> N can change their mode of</w:t>
-      </w:r>
-      <w:r>
-        <w:rPr>
-          <w:rFonts w:eastAsia="FiraSans-Light" w:cstheme="minorHAnsi"/>
-          <w:color w:val="000000" w:themeColor="text1"/>
-        </w:rPr>
-        <w:t xml:space="preserve"> </w:t>
-      </w:r>
-      <w:r>
-        <w:rPr>
-          <w:rFonts w:eastAsia="FiraSans-Light" w:cstheme="minorHAnsi"/>
-          <w:color w:val="000000" w:themeColor="text1"/>
-        </w:rPr>
-        <w:t>transportation at most Kn times</w:t>
-      </w:r>
-    </w:p>
-    <w:p>
-      <w:pPr>
-        <w:rPr>
-          <w:rFonts w:eastAsiaTheme="minorEastAsia"/>
-          <w:color w:val="000000" w:themeColor="text1"/>
-        </w:rPr>
-      </w:pPr>
-      <m:oMathPara>
-        <m:oMath>
-          <m:nary>
-            <m:naryPr>
-              <m:chr m:val="∑"/>
-              <m:limLoc m:val="undOvr"/>
-              <m:ctrlPr>
-                <w:rPr>
-                  <w:rFonts w:ascii="Cambria Math" w:eastAsiaTheme="minorEastAsia" w:hAnsi="Cambria Math"/>
-                  <w:i/>
-                  <w:color w:val="000000" w:themeColor="text1"/>
-                </w:rPr>
-              </m:ctrlPr>
-            </m:naryPr>
-            <m:sub>
-              <m:r>
-                <w:rPr>
-                  <w:rFonts w:ascii="Cambria Math" w:eastAsiaTheme="minorEastAsia" w:hAnsi="Cambria Math"/>
-                  <w:color w:val="000000" w:themeColor="text1"/>
-                </w:rPr>
-                <m:t>m=1</m:t>
-              </m:r>
-            </m:sub>
-            <m:sup>
-              <m:r>
-                <w:rPr>
-                  <w:rFonts w:ascii="Cambria Math" w:eastAsiaTheme="minorEastAsia" w:hAnsi="Cambria Math"/>
-                  <w:color w:val="000000" w:themeColor="text1"/>
-                </w:rPr>
-                <m:t>3</m:t>
-              </m:r>
-            </m:sup>
-            <m:e>
-              <m:sSubSup>
-                <m:sSubSupPr>
-                  <m:ctrlPr>
-                    <w:rPr>
-                      <w:rFonts w:ascii="Cambria Math" w:eastAsiaTheme="minorEastAsia" w:hAnsi="Cambria Math"/>
-                      <w:i/>
-                      <w:color w:val="000000" w:themeColor="text1"/>
-                    </w:rPr>
-                  </m:ctrlPr>
-                </m:sSubSupPr>
-                <m:e>
-                  <m:r>
-                    <w:rPr>
-                      <w:rFonts w:ascii="Cambria Math" w:eastAsiaTheme="minorEastAsia" w:hAnsi="Cambria Math"/>
-                      <w:color w:val="000000" w:themeColor="text1"/>
-                    </w:rPr>
-                    <m:t>x</m:t>
-                  </m:r>
-                </m:e>
-                <m:sub>
-                  <m:r>
-                    <w:rPr>
-                      <w:rFonts w:ascii="Cambria Math" w:eastAsiaTheme="minorEastAsia" w:hAnsi="Cambria Math"/>
-                      <w:color w:val="000000" w:themeColor="text1"/>
-                    </w:rPr>
-                    <m:t>i,j,m</m:t>
-                  </m:r>
-                </m:sub>
-                <m:sup>
-                  <m:r>
-                    <w:rPr>
-                      <w:rFonts w:ascii="Cambria Math" w:eastAsiaTheme="minorEastAsia" w:hAnsi="Cambria Math"/>
-                      <w:color w:val="000000" w:themeColor="text1"/>
-                    </w:rPr>
-                    <m:t>p</m:t>
-                  </m:r>
-                </m:sup>
-              </m:sSubSup>
-            </m:e>
-          </m:nary>
           <m:r>
             <w:rPr>
-              <w:rFonts w:ascii="Cambria Math" w:eastAsiaTheme="minorEastAsia" w:hAnsi="Cambria Math"/>
+              <w:rFonts w:ascii="Cambria Math" w:eastAsia="FiraSans-Light" w:hAnsi="Cambria Math" w:cstheme="minorHAnsi"/>
               <w:color w:val="000000" w:themeColor="text1"/>
             </w:rPr>
-            <m:t>≤</m:t>
+            <m:t>∈People</m:t>
           </m:r>
-          <m:sSub>
-            <m:sSubPr>
-              <m:ctrlPr>
-                <w:rPr>
-                  <w:rFonts w:ascii="Cambria Math" w:hAnsi="Cambria Math"/>
-                  <w:i/>
-                  <w:color w:val="000000" w:themeColor="text1"/>
-                </w:rPr>
-              </m:ctrlPr>
-            </m:sSubPr>
-            <m:e>
-              <m:r>
-                <w:rPr>
-                  <w:rFonts w:ascii="Cambria Math" w:hAnsi="Cambria Math"/>
-                  <w:color w:val="000000" w:themeColor="text1"/>
-                </w:rPr>
-                <m:t>K</m:t>
-              </m:r>
-            </m:e>
-            <m:sub>
-              <m:r>
-                <w:rPr>
-                  <w:rFonts w:ascii="Cambria Math" w:hAnsi="Cambria Math"/>
-                  <w:color w:val="000000" w:themeColor="text1"/>
-                </w:rPr>
-                <m:t>n</m:t>
-              </m:r>
-            </m:sub>
-          </m:sSub>
         </m:oMath>
       </m:oMathPara>
     </w:p>
@@ -16600,7 +17117,7 @@
 
 <file path=word/comments.xml><?xml version="1.0" encoding="utf-8"?>
 <w:comments xmlns:wpc="http://schemas.microsoft.com/office/word/2010/wordprocessingCanvas" xmlns:cx="http://schemas.microsoft.com/office/drawing/2014/chartex" xmlns:cx1="http://schemas.microsoft.com/office/drawing/2015/9/8/chartex" xmlns:cx2="http://schemas.microsoft.com/office/drawing/2015/10/21/chartex" xmlns:cx3="http://schemas.microsoft.com/office/drawing/2016/5/9/chartex" xmlns:cx4="http://schemas.microsoft.com/office/drawing/2016/5/10/chartex" xmlns:cx5="http://schemas.microsoft.com/office/drawing/2016/5/11/chartex" xmlns:cx6="http://schemas.microsoft.com/office/drawing/2016/5/12/chartex" xmlns:cx7="http://schemas.microsoft.com/office/drawing/2016/5/13/chartex" xmlns:cx8="http://schemas.microsoft.com/office/drawing/2016/5/14/chartex" xmlns:mc="http://schemas.openxmlformats.org/markup-compatibility/2006" xmlns:aink="http://schemas.microsoft.com/office/drawing/2016/ink" xmlns:am3d="http://schemas.microsoft.com/office/drawing/2017/model3d" xmlns:o="urn:schemas-microsoft-com:office:office" xmlns:oel="http://schemas.microsoft.com/office/2019/extlst" xmlns:r="http://schemas.openxmlformats.org/officeDocument/2006/relationships" xmlns:m="http://schemas.openxmlformats.org/officeDocument/2006/math" xmlns:v="urn:schemas-microsoft-com:vml" xmlns:wp14="http://schemas.microsoft.com/office/word/2010/wordprocessingDrawing" xmlns:wp="http://schemas.openxmlformats.org/drawingml/2006/wordprocessingDrawing" xmlns:w10="urn:schemas-microsoft-com:office:word" xmlns:w="http://schemas.openxmlformats.org/wordprocessingml/2006/main" xmlns:w14="http://schemas.microsoft.com/office/word/2010/wordml" xmlns:w15="http://schemas.microsoft.com/office/word/2012/wordml" xmlns:w16cex="http://schemas.microsoft.com/office/word/2018/wordml/cex" xmlns:w16cid="http://schemas.microsoft.com/office/word/2016/wordml/cid" xmlns:w16="http://schemas.microsoft.com/office/word/2018/wordml" xmlns:w16sdtdh="http://schemas.microsoft.com/office/word/2020/wordml/sdtdatahash" xmlns:w16se="http://schemas.microsoft.com/office/word/2015/wordml/symex" xmlns:wpg="http://schemas.microsoft.com/office/word/2010/wordprocessingGroup" xmlns:wpi="http://schemas.microsoft.com/office/word/2010/wordprocessingInk" xmlns:wne="http://schemas.microsoft.com/office/word/2006/wordml" xmlns:wps="http://schemas.microsoft.com/office/word/2010/wordprocessingShape" mc:Ignorable="w14 w15 w16se w16cid w16 w16cex w16sdtdh wp14">
-  <w:comment w:id="12" w:author="Fabio Greenwood" w:date="2022-09-01T14:32:00Z" w:initials="FG">
+  <w:comment w:id="13" w:author="Fabio Greenwood" w:date="2022-09-01T14:32:00Z" w:initials="FG">
     <w:p>
       <w:pPr>
         <w:pStyle w:val="CommentText"/>
@@ -17981,7 +18498,11 @@
   <w:rsids>
     <w:rsidRoot w:val="00274265"/>
     <w:rsid w:val="00274265"/>
+    <w:rsid w:val="00365BB9"/>
     <w:rsid w:val="004E07FE"/>
+    <w:rsid w:val="00647B39"/>
+    <w:rsid w:val="00652D2B"/>
+    <w:rsid w:val="00E16CCD"/>
   </w:rsids>
   <m:mathPr>
     <m:mathFont m:val="Cambria Math"/>

</xml_diff>

<commit_message>
documentation before carrying out final actions (to be reported in later commits)
</commit_message>
<xml_diff>
--- a/Discrete Optimisation Project Documentation.docx
+++ b/Discrete Optimisation Project Documentation.docx
@@ -378,7 +378,27 @@
                                         <w:szCs w:val="28"/>
                                         <w:lang w:val="it-IT"/>
                                       </w:rPr>
-                                      <w:t xml:space="preserve">Leonora Frangu, </w:t>
+                                      <w:t xml:space="preserve">Leonora </w:t>
+                                    </w:r>
+                                    <w:proofErr w:type="spellStart"/>
+                                    <w:r>
+                                      <w:rPr>
+                                        <w:color w:val="595959" w:themeColor="text1" w:themeTint="A6"/>
+                                        <w:sz w:val="28"/>
+                                        <w:szCs w:val="28"/>
+                                        <w:lang w:val="it-IT"/>
+                                      </w:rPr>
+                                      <w:t>Frangu</w:t>
+                                    </w:r>
+                                    <w:proofErr w:type="spellEnd"/>
+                                    <w:r>
+                                      <w:rPr>
+                                        <w:color w:val="595959" w:themeColor="text1" w:themeTint="A6"/>
+                                        <w:sz w:val="28"/>
+                                        <w:szCs w:val="28"/>
+                                        <w:lang w:val="it-IT"/>
+                                      </w:rPr>
+                                      <w:t xml:space="preserve">, </w:t>
                                     </w:r>
                                     <w:r>
                                       <w:rPr>
@@ -398,6 +418,7 @@
                                       </w:rPr>
                                       <w:t xml:space="preserve">James </w:t>
                                     </w:r>
+                                    <w:proofErr w:type="gramStart"/>
                                     <w:r>
                                       <w:rPr>
                                         <w:color w:val="595959" w:themeColor="text1" w:themeTint="A6"/>
@@ -414,7 +435,17 @@
                                         <w:szCs w:val="28"/>
                                         <w:lang w:val="it-IT"/>
                                       </w:rPr>
-                                      <w:t>,                                     Giada Palma, Benedetta Pasqualetto</w:t>
+                                      <w:t xml:space="preserve">,   </w:t>
+                                    </w:r>
+                                    <w:proofErr w:type="gramEnd"/>
+                                    <w:r>
+                                      <w:rPr>
+                                        <w:color w:val="595959" w:themeColor="text1" w:themeTint="A6"/>
+                                        <w:sz w:val="28"/>
+                                        <w:szCs w:val="28"/>
+                                        <w:lang w:val="it-IT"/>
+                                      </w:rPr>
+                                      <w:t xml:space="preserve">                                  Giada Palma, Benedetta Pasqualetto</w:t>
                                     </w:r>
                                   </w:p>
                                 </w:sdtContent>
@@ -519,7 +550,27 @@
                                   <w:szCs w:val="28"/>
                                   <w:lang w:val="it-IT"/>
                                 </w:rPr>
-                                <w:t xml:space="preserve">Leonora Frangu, </w:t>
+                                <w:t xml:space="preserve">Leonora </w:t>
+                              </w:r>
+                              <w:proofErr w:type="spellStart"/>
+                              <w:r>
+                                <w:rPr>
+                                  <w:color w:val="595959" w:themeColor="text1" w:themeTint="A6"/>
+                                  <w:sz w:val="28"/>
+                                  <w:szCs w:val="28"/>
+                                  <w:lang w:val="it-IT"/>
+                                </w:rPr>
+                                <w:t>Frangu</w:t>
+                              </w:r>
+                              <w:proofErr w:type="spellEnd"/>
+                              <w:r>
+                                <w:rPr>
+                                  <w:color w:val="595959" w:themeColor="text1" w:themeTint="A6"/>
+                                  <w:sz w:val="28"/>
+                                  <w:szCs w:val="28"/>
+                                  <w:lang w:val="it-IT"/>
+                                </w:rPr>
+                                <w:t xml:space="preserve">, </w:t>
                               </w:r>
                               <w:r>
                                 <w:rPr>
@@ -539,6 +590,7 @@
                                 </w:rPr>
                                 <w:t xml:space="preserve">James </w:t>
                               </w:r>
+                              <w:proofErr w:type="gramStart"/>
                               <w:r>
                                 <w:rPr>
                                   <w:color w:val="595959" w:themeColor="text1" w:themeTint="A6"/>
@@ -555,7 +607,17 @@
                                   <w:szCs w:val="28"/>
                                   <w:lang w:val="it-IT"/>
                                 </w:rPr>
-                                <w:t>,                                     Giada Palma, Benedetta Pasqualetto</w:t>
+                                <w:t xml:space="preserve">,   </w:t>
+                              </w:r>
+                              <w:proofErr w:type="gramEnd"/>
+                              <w:r>
+                                <w:rPr>
+                                  <w:color w:val="595959" w:themeColor="text1" w:themeTint="A6"/>
+                                  <w:sz w:val="28"/>
+                                  <w:szCs w:val="28"/>
+                                  <w:lang w:val="it-IT"/>
+                                </w:rPr>
+                                <w:t xml:space="preserve">                                  Giada Palma, Benedetta Pasqualetto</w:t>
                               </w:r>
                             </w:p>
                           </w:sdtContent>
@@ -1988,7 +2050,27 @@
                 <w:sz w:val="20"/>
                 <w:szCs w:val="20"/>
               </w:rPr>
-              <w:t xml:space="preserve">Determine the tours that all people have to do in order to perform their tasks, by considering the different modes of transportation available and all the constraints, in order to </w:t>
+              <w:t xml:space="preserve">Determine the tours that all people </w:t>
+            </w:r>
+            <w:proofErr w:type="gramStart"/>
+            <w:r>
+              <w:rPr>
+                <w:rFonts w:ascii="FiraSans-Light" w:eastAsia="FiraSans-Light" w:cs="FiraSans-Light"/>
+                <w:color w:val="002060"/>
+                <w:sz w:val="20"/>
+                <w:szCs w:val="20"/>
+              </w:rPr>
+              <w:t>have to</w:t>
+            </w:r>
+            <w:proofErr w:type="gramEnd"/>
+            <w:r>
+              <w:rPr>
+                <w:rFonts w:ascii="FiraSans-Light" w:eastAsia="FiraSans-Light" w:cs="FiraSans-Light"/>
+                <w:color w:val="002060"/>
+                <w:sz w:val="20"/>
+                <w:szCs w:val="20"/>
+              </w:rPr>
+              <w:t xml:space="preserve"> do in order to perform their tasks, by considering the different modes of transportation available and all the constraints, in order to </w:t>
             </w:r>
             <w:r>
               <w:rPr>
@@ -2097,6 +2179,7 @@
               </w:rPr>
               <w:t xml:space="preserve">It is a new day in Verona, and a set </w:t>
             </w:r>
+            <w:proofErr w:type="gramStart"/>
             <w:r>
               <w:rPr>
                 <w:rFonts w:ascii="CMSY10" w:eastAsia="CMSY10" w:cs="CMSY10"/>
@@ -2113,7 +2196,17 @@
                 <w:sz w:val="20"/>
                 <w:szCs w:val="20"/>
               </w:rPr>
-              <w:t xml:space="preserve">:= </w:t>
+              <w:t>:</w:t>
+            </w:r>
+            <w:proofErr w:type="gramEnd"/>
+            <w:r>
+              <w:rPr>
+                <w:rFonts w:ascii="CMSS10" w:eastAsia="CMSS10" w:cs="CMSS10"/>
+                <w:color w:val="002060"/>
+                <w:sz w:val="20"/>
+                <w:szCs w:val="20"/>
+              </w:rPr>
+              <w:t xml:space="preserve">= </w:t>
             </w:r>
             <w:r>
               <w:rPr>
@@ -2224,6 +2317,7 @@
               </w:rPr>
               <w:t xml:space="preserve">, who starts from a known point </w:t>
             </w:r>
+            <w:proofErr w:type="spellStart"/>
             <w:r>
               <w:rPr>
                 <w:rFonts w:ascii="CMSSI10" w:eastAsia="CMSSI10" w:cs="CMSSI10"/>
@@ -2240,7 +2334,17 @@
                 <w:sz w:val="14"/>
                 <w:szCs w:val="14"/>
               </w:rPr>
-              <w:t xml:space="preserve">n </w:t>
+              <w:t>n</w:t>
+            </w:r>
+            <w:proofErr w:type="spellEnd"/>
+            <w:r>
+              <w:rPr>
+                <w:rFonts w:ascii="CMSSI8" w:eastAsia="CMSSI8" w:cs="CMSSI8"/>
+                <w:color w:val="002060"/>
+                <w:sz w:val="14"/>
+                <w:szCs w:val="14"/>
+              </w:rPr>
+              <w:t xml:space="preserve"> </w:t>
             </w:r>
             <w:r>
               <w:rPr>
@@ -2260,6 +2364,7 @@
               </w:rPr>
               <w:t xml:space="preserve">given amount of money </w:t>
             </w:r>
+            <w:proofErr w:type="spellStart"/>
             <w:r>
               <w:rPr>
                 <w:rFonts w:ascii="CMSSI10" w:eastAsia="CMSSI10" w:cs="CMSSI10"/>
@@ -2278,6 +2383,7 @@
               </w:rPr>
               <w:t>n</w:t>
             </w:r>
+            <w:proofErr w:type="spellEnd"/>
             <w:r>
               <w:rPr>
                 <w:rFonts w:ascii="FiraSans-Light" w:eastAsia="FiraSans-Light" w:cs="FiraSans-Light"/>
@@ -2430,6 +2536,7 @@
               </w:rPr>
               <w:t xml:space="preserve">cost </w:t>
             </w:r>
+            <w:proofErr w:type="spellStart"/>
             <w:r>
               <w:rPr>
                 <w:rFonts w:ascii="CMSSI10" w:eastAsia="CMSSI10" w:cs="CMSSI10"/>
@@ -2446,62 +2553,9 @@
                 <w:sz w:val="14"/>
                 <w:szCs w:val="14"/>
               </w:rPr>
-              <w:t xml:space="preserve">t </w:t>
-            </w:r>
-            <w:r>
-              <w:rPr>
-                <w:rFonts w:ascii="FiraSans-Light" w:eastAsia="FiraSans-Light" w:cs="FiraSans-Light" w:hint="eastAsia"/>
-                <w:color w:val="0070C0"/>
-                <w:sz w:val="20"/>
-                <w:szCs w:val="20"/>
-              </w:rPr>
-              <w:t>€</w:t>
-            </w:r>
-            <w:r>
-              <w:rPr>
-                <w:rFonts w:ascii="FiraSans-Light" w:eastAsia="FiraSans-Light" w:cs="FiraSans-Light"/>
-                <w:color w:val="0070C0"/>
-                <w:sz w:val="20"/>
-                <w:szCs w:val="20"/>
-              </w:rPr>
-              <w:t xml:space="preserve">, </w:t>
-            </w:r>
-            <w:r>
-              <w:rPr>
-                <w:rFonts w:ascii="FiraSans-Light" w:eastAsia="FiraSans-Light" w:cs="FiraSans-Light"/>
-                <w:color w:val="002060"/>
-                <w:sz w:val="20"/>
-                <w:szCs w:val="20"/>
-              </w:rPr>
-              <w:t xml:space="preserve">has to </w:t>
-            </w:r>
-            <w:r>
-              <w:rPr>
-                <w:rFonts w:ascii="FiraSans-Light" w:eastAsia="FiraSans-Light" w:cs="FiraSans-Light"/>
-                <w:color w:val="0070C0"/>
-                <w:sz w:val="20"/>
-                <w:szCs w:val="20"/>
-              </w:rPr>
-              <w:t xml:space="preserve">start during the related time window </w:t>
-            </w:r>
-            <w:r>
-              <w:rPr>
-                <w:rFonts w:ascii="CMSS10" w:eastAsia="CMSS10" w:cs="CMSS10"/>
-                <w:color w:val="0070C0"/>
-                <w:sz w:val="20"/>
-                <w:szCs w:val="20"/>
-              </w:rPr>
-              <w:t>[</w:t>
-            </w:r>
-            <w:r>
-              <w:rPr>
-                <w:rFonts w:ascii="CMSSI10" w:eastAsia="CMSSI10" w:cs="CMSSI10"/>
-                <w:color w:val="0070C0"/>
-                <w:sz w:val="20"/>
-                <w:szCs w:val="20"/>
-              </w:rPr>
-              <w:t>a</w:t>
-            </w:r>
+              <w:t>t</w:t>
+            </w:r>
+            <w:proofErr w:type="spellEnd"/>
             <w:r>
               <w:rPr>
                 <w:rFonts w:ascii="CMSSI8" w:eastAsia="CMSSI8" w:cs="CMSSI8"/>
@@ -2509,17 +2563,54 @@
                 <w:sz w:val="14"/>
                 <w:szCs w:val="14"/>
               </w:rPr>
-              <w:t xml:space="preserve">t </w:t>
-            </w:r>
-            <w:r>
-              <w:rPr>
-                <w:rFonts w:ascii="CMMI10" w:eastAsia="CMMI10" w:cs="CMMI10"/>
+              <w:t xml:space="preserve"> </w:t>
+            </w:r>
+            <w:r>
+              <w:rPr>
+                <w:rFonts w:ascii="FiraSans-Light" w:eastAsia="FiraSans-Light" w:cs="FiraSans-Light" w:hint="eastAsia"/>
                 <w:color w:val="0070C0"/>
                 <w:sz w:val="20"/>
                 <w:szCs w:val="20"/>
               </w:rPr>
+              <w:t>€</w:t>
+            </w:r>
+            <w:r>
+              <w:rPr>
+                <w:rFonts w:ascii="FiraSans-Light" w:eastAsia="FiraSans-Light" w:cs="FiraSans-Light"/>
+                <w:color w:val="0070C0"/>
+                <w:sz w:val="20"/>
+                <w:szCs w:val="20"/>
+              </w:rPr>
               <w:t xml:space="preserve">, </w:t>
             </w:r>
+            <w:r>
+              <w:rPr>
+                <w:rFonts w:ascii="FiraSans-Light" w:eastAsia="FiraSans-Light" w:cs="FiraSans-Light"/>
+                <w:color w:val="002060"/>
+                <w:sz w:val="20"/>
+                <w:szCs w:val="20"/>
+              </w:rPr>
+              <w:t xml:space="preserve">has to </w:t>
+            </w:r>
+            <w:r>
+              <w:rPr>
+                <w:rFonts w:ascii="FiraSans-Light" w:eastAsia="FiraSans-Light" w:cs="FiraSans-Light"/>
+                <w:color w:val="0070C0"/>
+                <w:sz w:val="20"/>
+                <w:szCs w:val="20"/>
+              </w:rPr>
+              <w:t xml:space="preserve">start during the related time window </w:t>
+            </w:r>
+            <w:r>
+              <w:rPr>
+                <w:rFonts w:ascii="CMSS10" w:eastAsia="CMSS10" w:cs="CMSS10"/>
+                <w:color w:val="0070C0"/>
+                <w:sz w:val="20"/>
+                <w:szCs w:val="20"/>
+              </w:rPr>
+              <w:t>[</w:t>
+            </w:r>
+            <w:proofErr w:type="gramStart"/>
             <w:r>
               <w:rPr>
                 <w:rFonts w:ascii="CMSSI10" w:eastAsia="CMSSI10" w:cs="CMSSI10"/>
@@ -2527,7 +2618,7 @@
                 <w:sz w:val="20"/>
                 <w:szCs w:val="20"/>
               </w:rPr>
-              <w:t>b</w:t>
+              <w:t>a</w:t>
             </w:r>
             <w:r>
               <w:rPr>
@@ -2537,6 +2628,54 @@
                 <w:szCs w:val="14"/>
               </w:rPr>
               <w:t xml:space="preserve">t </w:t>
+            </w:r>
+            <w:r>
+              <w:rPr>
+                <w:rFonts w:ascii="CMMI10" w:eastAsia="CMMI10" w:cs="CMMI10"/>
+                <w:color w:val="0070C0"/>
+                <w:sz w:val="20"/>
+                <w:szCs w:val="20"/>
+              </w:rPr>
+              <w:t>,</w:t>
+            </w:r>
+            <w:proofErr w:type="gramEnd"/>
+            <w:r>
+              <w:rPr>
+                <w:rFonts w:ascii="CMMI10" w:eastAsia="CMMI10" w:cs="CMMI10"/>
+                <w:color w:val="0070C0"/>
+                <w:sz w:val="20"/>
+                <w:szCs w:val="20"/>
+              </w:rPr>
+              <w:t xml:space="preserve"> </w:t>
+            </w:r>
+            <w:proofErr w:type="spellStart"/>
+            <w:r>
+              <w:rPr>
+                <w:rFonts w:ascii="CMSSI10" w:eastAsia="CMSSI10" w:cs="CMSSI10"/>
+                <w:color w:val="0070C0"/>
+                <w:sz w:val="20"/>
+                <w:szCs w:val="20"/>
+              </w:rPr>
+              <w:t>b</w:t>
+            </w:r>
+            <w:r>
+              <w:rPr>
+                <w:rFonts w:ascii="CMSSI8" w:eastAsia="CMSSI8" w:cs="CMSSI8"/>
+                <w:color w:val="0070C0"/>
+                <w:sz w:val="14"/>
+                <w:szCs w:val="14"/>
+              </w:rPr>
+              <w:t>t</w:t>
+            </w:r>
+            <w:proofErr w:type="spellEnd"/>
+            <w:r>
+              <w:rPr>
+                <w:rFonts w:ascii="CMSSI8" w:eastAsia="CMSSI8" w:cs="CMSSI8"/>
+                <w:color w:val="0070C0"/>
+                <w:sz w:val="14"/>
+                <w:szCs w:val="14"/>
+              </w:rPr>
+              <w:t xml:space="preserve"> </w:t>
             </w:r>
             <w:r>
               <w:rPr>
@@ -2819,7 +2958,27 @@
                 <w:sz w:val="20"/>
                 <w:szCs w:val="20"/>
               </w:rPr>
-              <w:t>will be increased by a certain amount of minutes</w:t>
+              <w:t xml:space="preserve">will be increased by a certain </w:t>
+            </w:r>
+            <w:proofErr w:type="gramStart"/>
+            <w:r>
+              <w:rPr>
+                <w:rFonts w:ascii="FiraSans-Light" w:eastAsia="FiraSans-Light" w:cs="FiraSans-Light"/>
+                <w:color w:val="0070C0"/>
+                <w:sz w:val="20"/>
+                <w:szCs w:val="20"/>
+              </w:rPr>
+              <w:t>amount</w:t>
+            </w:r>
+            <w:proofErr w:type="gramEnd"/>
+            <w:r>
+              <w:rPr>
+                <w:rFonts w:ascii="FiraSans-Light" w:eastAsia="FiraSans-Light" w:cs="FiraSans-Light"/>
+                <w:color w:val="0070C0"/>
+                <w:sz w:val="20"/>
+                <w:szCs w:val="20"/>
+              </w:rPr>
+              <w:t xml:space="preserve"> of minutes</w:t>
             </w:r>
             <w:r>
               <w:rPr>
@@ -2959,6 +3118,7 @@
               </w:rPr>
               <w:t xml:space="preserve">Let </w:t>
             </w:r>
+            <w:proofErr w:type="gramStart"/>
             <w:r>
               <w:rPr>
                 <w:rFonts w:ascii="CMSY10" w:eastAsia="CMSY10" w:cs="CMSY10"/>
@@ -2975,7 +3135,17 @@
                 <w:sz w:val="20"/>
                 <w:szCs w:val="20"/>
               </w:rPr>
-              <w:t xml:space="preserve">:= </w:t>
+              <w:t>:</w:t>
+            </w:r>
+            <w:proofErr w:type="gramEnd"/>
+            <w:r>
+              <w:rPr>
+                <w:rFonts w:ascii="CMSS10" w:eastAsia="CMSS10" w:cs="CMSS10"/>
+                <w:color w:val="002060"/>
+                <w:sz w:val="20"/>
+                <w:szCs w:val="20"/>
+              </w:rPr>
+              <w:t xml:space="preserve">= </w:t>
             </w:r>
             <w:r>
               <w:rPr>
@@ -3104,6 +3274,7 @@
               </w:rPr>
               <w:t xml:space="preserve">is described by a latitude value </w:t>
             </w:r>
+            <w:proofErr w:type="spellStart"/>
             <w:r>
               <w:rPr>
                 <w:rFonts w:ascii="CMSSI10" w:eastAsia="CMSSI10" w:cs="CMSSI10"/>
@@ -3120,26 +3291,9 @@
                 <w:sz w:val="14"/>
                 <w:szCs w:val="14"/>
               </w:rPr>
-              <w:t xml:space="preserve">p </w:t>
-            </w:r>
-            <w:r>
-              <w:rPr>
-                <w:rFonts w:ascii="FiraSans-Light" w:eastAsia="FiraSans-Light" w:cs="FiraSans-Light"/>
-                <w:color w:val="002060"/>
-                <w:sz w:val="20"/>
-                <w:szCs w:val="20"/>
-              </w:rPr>
-              <w:t xml:space="preserve">and a longitude value </w:t>
-            </w:r>
-            <w:r>
-              <w:rPr>
-                <w:rFonts w:ascii="CMSSI10" w:eastAsia="CMSSI10" w:cs="CMSSI10"/>
-                <w:color w:val="002060"/>
-                <w:sz w:val="20"/>
-                <w:szCs w:val="20"/>
-              </w:rPr>
-              <w:t>lon</w:t>
-            </w:r>
+              <w:t>p</w:t>
+            </w:r>
+            <w:proofErr w:type="spellEnd"/>
             <w:r>
               <w:rPr>
                 <w:rFonts w:ascii="CMSSI8" w:eastAsia="CMSSI8" w:cs="CMSSI8"/>
@@ -3147,8 +3301,37 @@
                 <w:sz w:val="14"/>
                 <w:szCs w:val="14"/>
               </w:rPr>
+              <w:t xml:space="preserve"> </w:t>
+            </w:r>
+            <w:r>
+              <w:rPr>
+                <w:rFonts w:ascii="FiraSans-Light" w:eastAsia="FiraSans-Light" w:cs="FiraSans-Light"/>
+                <w:color w:val="002060"/>
+                <w:sz w:val="20"/>
+                <w:szCs w:val="20"/>
+              </w:rPr>
+              <w:t xml:space="preserve">and a longitude value </w:t>
+            </w:r>
+            <w:proofErr w:type="spellStart"/>
+            <w:r>
+              <w:rPr>
+                <w:rFonts w:ascii="CMSSI10" w:eastAsia="CMSSI10" w:cs="CMSSI10"/>
+                <w:color w:val="002060"/>
+                <w:sz w:val="20"/>
+                <w:szCs w:val="20"/>
+              </w:rPr>
+              <w:t>lon</w:t>
+            </w:r>
+            <w:r>
+              <w:rPr>
+                <w:rFonts w:ascii="CMSSI8" w:eastAsia="CMSSI8" w:cs="CMSSI8"/>
+                <w:color w:val="002060"/>
+                <w:sz w:val="14"/>
+                <w:szCs w:val="14"/>
+              </w:rPr>
               <w:t>p</w:t>
             </w:r>
+            <w:proofErr w:type="spellEnd"/>
             <w:r>
               <w:rPr>
                 <w:rFonts w:ascii="FiraSans-Light" w:eastAsia="FiraSans-Light" w:cs="FiraSans-Light"/>
@@ -3503,6 +3686,8 @@
               </w:rPr>
               <w:t xml:space="preserve">Let </w:t>
             </w:r>
+            <w:proofErr w:type="spellStart"/>
+            <w:proofErr w:type="gramStart"/>
             <w:r>
               <w:rPr>
                 <w:rFonts w:ascii="CMSY10" w:eastAsia="CMSY10" w:cs="CMSY10"/>
@@ -3512,6 +3697,7 @@
               </w:rPr>
               <w:t>M</w:t>
             </w:r>
+            <w:proofErr w:type="spellEnd"/>
             <w:r>
               <w:rPr>
                 <w:rFonts w:ascii="CMSS10" w:eastAsia="CMSS10" w:cs="CMSS10"/>
@@ -3519,7 +3705,17 @@
                 <w:sz w:val="20"/>
                 <w:szCs w:val="20"/>
               </w:rPr>
-              <w:t xml:space="preserve">:= </w:t>
+              <w:t>:=</w:t>
+            </w:r>
+            <w:proofErr w:type="gramEnd"/>
+            <w:r>
+              <w:rPr>
+                <w:rFonts w:ascii="CMSS10" w:eastAsia="CMSS10" w:cs="CMSS10"/>
+                <w:color w:val="002060"/>
+                <w:sz w:val="20"/>
+                <w:szCs w:val="20"/>
+              </w:rPr>
+              <w:t xml:space="preserve"> </w:t>
             </w:r>
             <w:r>
               <w:rPr>
@@ -3648,6 +3844,7 @@
               </w:rPr>
               <w:t xml:space="preserve">can change their mode of transportation at most </w:t>
             </w:r>
+            <w:proofErr w:type="spellStart"/>
             <w:r>
               <w:rPr>
                 <w:rFonts w:ascii="CMSSI10" w:eastAsia="CMSSI10" w:cs="CMSSI10"/>
@@ -3664,7 +3861,17 @@
                 <w:sz w:val="14"/>
                 <w:szCs w:val="14"/>
               </w:rPr>
-              <w:t xml:space="preserve">n </w:t>
+              <w:t>n</w:t>
+            </w:r>
+            <w:proofErr w:type="spellEnd"/>
+            <w:r>
+              <w:rPr>
+                <w:rFonts w:ascii="CMSSI8" w:eastAsia="CMSSI8" w:cs="CMSSI8"/>
+                <w:color w:val="FF0000"/>
+                <w:sz w:val="14"/>
+                <w:szCs w:val="14"/>
+              </w:rPr>
+              <w:t xml:space="preserve"> </w:t>
             </w:r>
             <w:r>
               <w:rPr>
@@ -3970,6 +4177,7 @@
               </w:rPr>
               <w:t xml:space="preserve">Let </w:t>
             </w:r>
+            <w:proofErr w:type="gramStart"/>
             <w:r>
               <w:rPr>
                 <w:rFonts w:ascii="CMSY10" w:eastAsia="CMSY10" w:cs="CMSY10"/>
@@ -3986,7 +4194,17 @@
                 <w:sz w:val="20"/>
                 <w:szCs w:val="20"/>
               </w:rPr>
-              <w:t xml:space="preserve">:= </w:t>
+              <w:t>:</w:t>
+            </w:r>
+            <w:proofErr w:type="gramEnd"/>
+            <w:r>
+              <w:rPr>
+                <w:rFonts w:ascii="CMSS10" w:eastAsia="CMSS10" w:cs="CMSS10"/>
+                <w:color w:val="002060"/>
+                <w:sz w:val="20"/>
+                <w:szCs w:val="20"/>
+              </w:rPr>
+              <w:t xml:space="preserve">= </w:t>
             </w:r>
             <w:r>
               <w:rPr>
@@ -4209,6 +4427,7 @@
               </w:rPr>
               <w:t xml:space="preserve">is </w:t>
             </w:r>
+            <w:proofErr w:type="gramStart"/>
             <w:r>
               <w:rPr>
                 <w:rFonts w:ascii="CMSSI10" w:eastAsia="CMSSI10" w:cs="CMSSI10"/>
@@ -4234,7 +4453,17 @@
                 <w:sz w:val="20"/>
                 <w:szCs w:val="20"/>
               </w:rPr>
-              <w:t xml:space="preserve">:= </w:t>
+              <w:t>:</w:t>
+            </w:r>
+            <w:proofErr w:type="gramEnd"/>
+            <w:r>
+              <w:rPr>
+                <w:rFonts w:ascii="CMSS10" w:eastAsia="CMSS10" w:cs="CMSS10"/>
+                <w:color w:val="FF0000"/>
+                <w:sz w:val="20"/>
+                <w:szCs w:val="20"/>
+              </w:rPr>
+              <w:t xml:space="preserve">= </w:t>
             </w:r>
             <w:r>
               <w:rPr>
@@ -4327,6 +4556,7 @@
               </w:rPr>
               <w:t xml:space="preserve">is associated with a latitude value </w:t>
             </w:r>
+            <w:proofErr w:type="spellStart"/>
             <w:r>
               <w:rPr>
                 <w:rFonts w:ascii="CMSSI10" w:eastAsia="CMSSI10" w:cs="CMSSI10"/>
@@ -4343,26 +4573,9 @@
                 <w:sz w:val="14"/>
                 <w:szCs w:val="14"/>
               </w:rPr>
-              <w:t xml:space="preserve">b </w:t>
-            </w:r>
-            <w:r>
-              <w:rPr>
-                <w:rFonts w:ascii="FiraSans-Light" w:eastAsia="FiraSans-Light" w:cs="FiraSans-Light"/>
-                <w:color w:val="002060"/>
-                <w:sz w:val="20"/>
-                <w:szCs w:val="20"/>
-              </w:rPr>
-              <w:t xml:space="preserve">and a longitude value </w:t>
-            </w:r>
-            <w:r>
-              <w:rPr>
-                <w:rFonts w:ascii="CMSSI10" w:eastAsia="CMSSI10" w:cs="CMSSI10"/>
-                <w:color w:val="002060"/>
-                <w:sz w:val="20"/>
-                <w:szCs w:val="20"/>
-              </w:rPr>
-              <w:t>lon</w:t>
-            </w:r>
+              <w:t>b</w:t>
+            </w:r>
+            <w:proofErr w:type="spellEnd"/>
             <w:r>
               <w:rPr>
                 <w:rFonts w:ascii="CMSSI8" w:eastAsia="CMSSI8" w:cs="CMSSI8"/>
@@ -4370,8 +4583,37 @@
                 <w:sz w:val="14"/>
                 <w:szCs w:val="14"/>
               </w:rPr>
+              <w:t xml:space="preserve"> </w:t>
+            </w:r>
+            <w:r>
+              <w:rPr>
+                <w:rFonts w:ascii="FiraSans-Light" w:eastAsia="FiraSans-Light" w:cs="FiraSans-Light"/>
+                <w:color w:val="002060"/>
+                <w:sz w:val="20"/>
+                <w:szCs w:val="20"/>
+              </w:rPr>
+              <w:t xml:space="preserve">and a longitude value </w:t>
+            </w:r>
+            <w:proofErr w:type="spellStart"/>
+            <w:r>
+              <w:rPr>
+                <w:rFonts w:ascii="CMSSI10" w:eastAsia="CMSSI10" w:cs="CMSSI10"/>
+                <w:color w:val="002060"/>
+                <w:sz w:val="20"/>
+                <w:szCs w:val="20"/>
+              </w:rPr>
+              <w:t>lon</w:t>
+            </w:r>
+            <w:r>
+              <w:rPr>
+                <w:rFonts w:ascii="CMSSI8" w:eastAsia="CMSSI8" w:cs="CMSSI8"/>
+                <w:color w:val="002060"/>
+                <w:sz w:val="14"/>
+                <w:szCs w:val="14"/>
+              </w:rPr>
               <w:t>b</w:t>
             </w:r>
+            <w:proofErr w:type="spellEnd"/>
             <w:r>
               <w:rPr>
                 <w:rFonts w:ascii="FiraSans-Light" w:eastAsia="FiraSans-Light" w:cs="FiraSans-Light"/>
@@ -4453,6 +4695,7 @@
               </w:rPr>
               <w:t xml:space="preserve">Riding a bike costs </w:t>
             </w:r>
+            <w:proofErr w:type="spellStart"/>
             <w:r>
               <w:rPr>
                 <w:rFonts w:ascii="CMSSI10" w:eastAsia="CMSSI10" w:cs="CMSSI10"/>
@@ -4469,7 +4712,17 @@
                 <w:sz w:val="14"/>
                 <w:szCs w:val="14"/>
               </w:rPr>
-              <w:t xml:space="preserve">bike </w:t>
+              <w:t>bike</w:t>
+            </w:r>
+            <w:proofErr w:type="spellEnd"/>
+            <w:r>
+              <w:rPr>
+                <w:rFonts w:ascii="CMSSI8" w:eastAsia="CMSSI8" w:cs="CMSSI8"/>
+                <w:color w:val="0070C0"/>
+                <w:sz w:val="14"/>
+                <w:szCs w:val="14"/>
+              </w:rPr>
+              <w:t xml:space="preserve"> </w:t>
             </w:r>
             <w:r>
               <w:rPr>
@@ -4560,6 +4813,7 @@
               </w:rPr>
               <w:t xml:space="preserve">Let </w:t>
             </w:r>
+            <w:proofErr w:type="gramStart"/>
             <w:r>
               <w:rPr>
                 <w:rFonts w:ascii="CMSY10" w:eastAsia="CMSY10" w:cs="CMSY10"/>
@@ -4576,7 +4830,17 @@
                 <w:sz w:val="20"/>
                 <w:szCs w:val="20"/>
               </w:rPr>
-              <w:t xml:space="preserve">:= </w:t>
+              <w:t>:</w:t>
+            </w:r>
+            <w:proofErr w:type="gramEnd"/>
+            <w:r>
+              <w:rPr>
+                <w:rFonts w:ascii="CMSS10" w:eastAsia="CMSS10" w:cs="CMSS10"/>
+                <w:color w:val="002060"/>
+                <w:sz w:val="20"/>
+                <w:szCs w:val="20"/>
+              </w:rPr>
+              <w:t xml:space="preserve">= </w:t>
             </w:r>
             <w:r>
               <w:rPr>
@@ -4687,6 +4951,7 @@
               </w:rPr>
               <w:t>S</w:t>
             </w:r>
+            <w:proofErr w:type="gramStart"/>
             <w:r>
               <w:rPr>
                 <w:rFonts w:ascii="CMMI7" w:eastAsia="CMMI7" w:cs="CMMI7" w:hint="eastAsia"/>
@@ -4712,7 +4977,17 @@
                 <w:sz w:val="20"/>
                 <w:szCs w:val="20"/>
               </w:rPr>
-              <w:t xml:space="preserve">:= </w:t>
+              <w:t>:</w:t>
+            </w:r>
+            <w:proofErr w:type="gramEnd"/>
+            <w:r>
+              <w:rPr>
+                <w:rFonts w:ascii="CMSS10" w:eastAsia="CMSS10" w:cs="CMSS10"/>
+                <w:color w:val="002060"/>
+                <w:sz w:val="20"/>
+                <w:szCs w:val="20"/>
+              </w:rPr>
+              <w:t xml:space="preserve">= </w:t>
             </w:r>
             <w:r>
               <w:rPr>
@@ -5202,6 +5477,8 @@
               </w:rPr>
               <w:t xml:space="preserve">and a longitude value </w:t>
             </w:r>
+            <w:proofErr w:type="spellStart"/>
+            <w:proofErr w:type="gramStart"/>
             <w:r>
               <w:rPr>
                 <w:rFonts w:ascii="CMSSI10" w:eastAsia="CMSSI10" w:cs="CMSSI10"/>
@@ -5218,16 +5495,36 @@
                 <w:sz w:val="14"/>
                 <w:szCs w:val="14"/>
               </w:rPr>
-              <w:t xml:space="preserve">s </w:t>
-            </w:r>
-            <w:r>
-              <w:rPr>
-                <w:rFonts w:ascii="FiraSans-Light" w:eastAsia="FiraSans-Light" w:cs="FiraSans-Light"/>
-                <w:color w:val="002060"/>
-                <w:sz w:val="20"/>
-                <w:szCs w:val="20"/>
-              </w:rPr>
-              <w:t xml:space="preserve">. </w:t>
+              <w:t>s</w:t>
+            </w:r>
+            <w:proofErr w:type="spellEnd"/>
+            <w:r>
+              <w:rPr>
+                <w:rFonts w:ascii="CMSSI8" w:eastAsia="CMSSI8" w:cs="CMSSI8"/>
+                <w:color w:val="002060"/>
+                <w:sz w:val="14"/>
+                <w:szCs w:val="14"/>
+              </w:rPr>
+              <w:t xml:space="preserve"> </w:t>
+            </w:r>
+            <w:r>
+              <w:rPr>
+                <w:rFonts w:ascii="FiraSans-Light" w:eastAsia="FiraSans-Light" w:cs="FiraSans-Light"/>
+                <w:color w:val="002060"/>
+                <w:sz w:val="20"/>
+                <w:szCs w:val="20"/>
+              </w:rPr>
+              <w:t>.</w:t>
+            </w:r>
+            <w:proofErr w:type="gramEnd"/>
+            <w:r>
+              <w:rPr>
+                <w:rFonts w:ascii="FiraSans-Light" w:eastAsia="FiraSans-Light" w:cs="FiraSans-Light"/>
+                <w:color w:val="002060"/>
+                <w:sz w:val="20"/>
+                <w:szCs w:val="20"/>
+              </w:rPr>
+              <w:t xml:space="preserve"> </w:t>
             </w:r>
           </w:p>
           <w:p>
@@ -5797,6 +6094,7 @@
               </w:rPr>
               <w:t xml:space="preserve">be the set of all starting points </w:t>
             </w:r>
+            <w:proofErr w:type="spellStart"/>
             <w:r>
               <w:rPr>
                 <w:rFonts w:ascii="CMSSI10" w:eastAsia="CMSSI10" w:cs="CMSSI10"/>
@@ -5815,6 +6113,7 @@
               </w:rPr>
               <w:t>n</w:t>
             </w:r>
+            <w:proofErr w:type="spellEnd"/>
             <w:r>
               <w:rPr>
                 <w:rFonts w:ascii="FiraSans-Light" w:eastAsia="FiraSans-Light" w:cs="FiraSans-Light"/>
@@ -5882,6 +6181,7 @@
               </w:rPr>
               <w:t xml:space="preserve">Let </w:t>
             </w:r>
+            <w:proofErr w:type="spellStart"/>
             <w:r>
               <w:rPr>
                 <w:rFonts w:ascii="CMSY10" w:eastAsia="CMSY10" w:cs="CMSY10"/>
@@ -5889,7 +6189,17 @@
                 <w:sz w:val="20"/>
                 <w:szCs w:val="20"/>
               </w:rPr>
-              <w:t xml:space="preserve">S </w:t>
+              <w:t>S</w:t>
+            </w:r>
+            <w:proofErr w:type="spellEnd"/>
+            <w:r>
+              <w:rPr>
+                <w:rFonts w:ascii="CMSY10" w:eastAsia="CMSY10" w:cs="CMSY10"/>
+                <w:color w:val="002060"/>
+                <w:sz w:val="20"/>
+                <w:szCs w:val="20"/>
+              </w:rPr>
+              <w:t xml:space="preserve"> </w:t>
             </w:r>
             <w:r>
               <w:rPr>
@@ -5967,6 +6277,7 @@
               </w:rPr>
               <w:t xml:space="preserve">Let </w:t>
             </w:r>
+            <w:proofErr w:type="gramStart"/>
             <w:r>
               <w:rPr>
                 <w:rFonts w:ascii="CMSY10" w:eastAsia="CMSY10" w:cs="CMSY10"/>
@@ -5983,7 +6294,17 @@
                 <w:sz w:val="20"/>
                 <w:szCs w:val="20"/>
               </w:rPr>
-              <w:t>:= (</w:t>
+              <w:t>:</w:t>
+            </w:r>
+            <w:proofErr w:type="gramEnd"/>
+            <w:r>
+              <w:rPr>
+                <w:rFonts w:ascii="CMSS10" w:eastAsia="CMSS10" w:cs="CMSS10"/>
+                <w:color w:val="FF0000"/>
+                <w:sz w:val="20"/>
+                <w:szCs w:val="20"/>
+              </w:rPr>
+              <w:t>= (</w:t>
             </w:r>
             <w:r>
               <w:rPr>
@@ -6142,6 +6463,7 @@
               </w:rPr>
               <w:t xml:space="preserve">Let </w:t>
             </w:r>
+            <w:proofErr w:type="gramStart"/>
             <w:r>
               <w:rPr>
                 <w:rFonts w:ascii="CMSY10" w:eastAsia="CMSY10" w:cs="CMSY10"/>
@@ -6158,7 +6480,17 @@
                 <w:sz w:val="20"/>
                 <w:szCs w:val="20"/>
               </w:rPr>
-              <w:t xml:space="preserve">:= </w:t>
+              <w:t>:</w:t>
+            </w:r>
+            <w:proofErr w:type="gramEnd"/>
+            <w:r>
+              <w:rPr>
+                <w:rFonts w:ascii="CMSS10" w:eastAsia="CMSS10" w:cs="CMSS10"/>
+                <w:color w:val="FF0000"/>
+                <w:sz w:val="20"/>
+                <w:szCs w:val="20"/>
+              </w:rPr>
+              <w:t xml:space="preserve">= </w:t>
             </w:r>
             <w:r>
               <w:rPr>
@@ -6178,6 +6510,7 @@
               </w:rPr>
               <w:t>(</w:t>
             </w:r>
+            <w:proofErr w:type="spellStart"/>
             <w:r>
               <w:rPr>
                 <w:rFonts w:ascii="CMSSI10" w:eastAsia="CMSSI10" w:cs="CMSSI10"/>
@@ -6185,7 +6518,17 @@
                 <w:sz w:val="20"/>
                 <w:szCs w:val="20"/>
               </w:rPr>
-              <w:t xml:space="preserve">i </w:t>
+              <w:t>i</w:t>
+            </w:r>
+            <w:proofErr w:type="spellEnd"/>
+            <w:r>
+              <w:rPr>
+                <w:rFonts w:ascii="CMSSI10" w:eastAsia="CMSSI10" w:cs="CMSSI10"/>
+                <w:color w:val="FF0000"/>
+                <w:sz w:val="20"/>
+                <w:szCs w:val="20"/>
+              </w:rPr>
+              <w:t xml:space="preserve"> </w:t>
             </w:r>
             <w:r>
               <w:rPr>
@@ -6241,6 +6584,7 @@
               </w:rPr>
               <w:t xml:space="preserve">| </w:t>
             </w:r>
+            <w:proofErr w:type="spellStart"/>
             <w:r>
               <w:rPr>
                 <w:rFonts w:ascii="CMSSI10" w:eastAsia="CMSSI10" w:cs="CMSSI10"/>
@@ -6248,7 +6592,17 @@
                 <w:sz w:val="20"/>
                 <w:szCs w:val="20"/>
               </w:rPr>
-              <w:t xml:space="preserve">i </w:t>
+              <w:t>i</w:t>
+            </w:r>
+            <w:proofErr w:type="spellEnd"/>
+            <w:r>
+              <w:rPr>
+                <w:rFonts w:ascii="CMSSI10" w:eastAsia="CMSSI10" w:cs="CMSSI10"/>
+                <w:color w:val="FF0000"/>
+                <w:sz w:val="20"/>
+                <w:szCs w:val="20"/>
+              </w:rPr>
+              <w:t xml:space="preserve"> </w:t>
             </w:r>
             <w:r>
               <w:rPr>
@@ -6286,6 +6640,7 @@
               </w:rPr>
               <w:t xml:space="preserve"> </w:t>
             </w:r>
+            <w:proofErr w:type="spellStart"/>
             <w:r>
               <w:rPr>
                 <w:rFonts w:ascii="CMSSI10" w:eastAsia="CMSSI10" w:cs="CMSSI10"/>
@@ -6311,7 +6666,17 @@
                 <w:sz w:val="20"/>
                 <w:szCs w:val="20"/>
               </w:rPr>
-              <w:t xml:space="preserve">m </w:t>
+              <w:t>m</w:t>
+            </w:r>
+            <w:proofErr w:type="spellEnd"/>
+            <w:r>
+              <w:rPr>
+                <w:rFonts w:ascii="CMSSI10" w:eastAsia="CMSSI10" w:cs="CMSSI10"/>
+                <w:color w:val="FF0000"/>
+                <w:sz w:val="20"/>
+                <w:szCs w:val="20"/>
+              </w:rPr>
+              <w:t xml:space="preserve"> </w:t>
             </w:r>
             <w:r>
               <w:rPr>
@@ -6340,6 +6705,7 @@
               </w:rPr>
               <w:t xml:space="preserve">be the set of all arcs connecting point </w:t>
             </w:r>
+            <w:proofErr w:type="spellStart"/>
             <w:r>
               <w:rPr>
                 <w:rFonts w:ascii="CMSSI10" w:eastAsia="CMSSI10" w:cs="CMSSI10"/>
@@ -6347,7 +6713,17 @@
                 <w:sz w:val="20"/>
                 <w:szCs w:val="20"/>
               </w:rPr>
-              <w:t xml:space="preserve">i </w:t>
+              <w:t>i</w:t>
+            </w:r>
+            <w:proofErr w:type="spellEnd"/>
+            <w:r>
+              <w:rPr>
+                <w:rFonts w:ascii="CMSSI10" w:eastAsia="CMSSI10" w:cs="CMSSI10"/>
+                <w:color w:val="FF0000"/>
+                <w:sz w:val="20"/>
+                <w:szCs w:val="20"/>
+              </w:rPr>
+              <w:t xml:space="preserve"> </w:t>
             </w:r>
             <w:r>
               <w:rPr>
@@ -6419,8 +6795,19 @@
                 <w:sz w:val="20"/>
                 <w:szCs w:val="20"/>
               </w:rPr>
-              <w:t>Unsure about how to impliement</w:t>
-            </w:r>
+              <w:t xml:space="preserve">Unsure about how to </w:t>
+            </w:r>
+            <w:proofErr w:type="spellStart"/>
+            <w:r>
+              <w:rPr>
+                <w:rFonts w:ascii="FiraSans-Light" w:eastAsia="FiraSans-Light" w:cs="FiraSans-Light"/>
+                <w:color w:val="002060"/>
+                <w:sz w:val="20"/>
+                <w:szCs w:val="20"/>
+              </w:rPr>
+              <w:t>impliement</w:t>
+            </w:r>
+            <w:proofErr w:type="spellEnd"/>
           </w:p>
         </w:tc>
       </w:tr>
@@ -6474,6 +6861,8 @@
               </w:rPr>
               <w:t xml:space="preserve">travelling time </w:t>
             </w:r>
+            <w:proofErr w:type="spellStart"/>
+            <w:proofErr w:type="gramStart"/>
             <w:r>
               <w:rPr>
                 <w:rFonts w:ascii="CMSSI10" w:eastAsia="CMSSI10" w:cs="CMSSI10"/>
@@ -6492,6 +6881,7 @@
               </w:rPr>
               <w:t>m,i</w:t>
             </w:r>
+            <w:proofErr w:type="gramEnd"/>
             <w:r>
               <w:rPr>
                 <w:rFonts w:ascii="CMMI7" w:eastAsia="CMMI7" w:cs="CMMI7"/>
@@ -6510,6 +6900,7 @@
               </w:rPr>
               <w:t>j</w:t>
             </w:r>
+            <w:proofErr w:type="spellEnd"/>
           </w:p>
         </w:tc>
         <w:tc>
@@ -6582,6 +6973,8 @@
               </w:rPr>
               <w:t xml:space="preserve">Fitness coefficient </w:t>
             </w:r>
+            <w:proofErr w:type="spellStart"/>
+            <w:proofErr w:type="gramStart"/>
             <w:r>
               <w:rPr>
                 <w:rFonts w:ascii="CMSSI10" w:eastAsia="CMSSI10" w:cs="CMSSI10"/>
@@ -6600,6 +6993,7 @@
               </w:rPr>
               <w:t>m,i</w:t>
             </w:r>
+            <w:proofErr w:type="gramEnd"/>
             <w:r>
               <w:rPr>
                 <w:rFonts w:ascii="CMMI7" w:eastAsia="CMMI7" w:cs="CMMI7"/>
@@ -6616,7 +7010,17 @@
                 <w:sz w:val="14"/>
                 <w:szCs w:val="14"/>
               </w:rPr>
-              <w:t xml:space="preserve">j </w:t>
+              <w:t>j</w:t>
+            </w:r>
+            <w:proofErr w:type="spellEnd"/>
+            <w:r>
+              <w:rPr>
+                <w:rFonts w:ascii="CMSSI8" w:eastAsia="CMSSI8" w:cs="CMSSI8"/>
+                <w:color w:val="0070C0"/>
+                <w:sz w:val="14"/>
+                <w:szCs w:val="14"/>
+              </w:rPr>
+              <w:t xml:space="preserve"> </w:t>
             </w:r>
             <w:r>
               <w:rPr>
@@ -6871,16 +7275,83 @@
       <w:pPr>
         <w:pStyle w:val="Heading1"/>
       </w:pPr>
-      <w:bookmarkStart w:id="1" w:name="_Toc116117728"/>
-      <w:r>
-        <w:t xml:space="preserve">Documentation </w:t>
-      </w:r>
-      <w:r>
-        <w:t>Notes</w:t>
-      </w:r>
-      <w:bookmarkEnd w:id="1"/>
-      <w:r>
-        <w:t xml:space="preserve"> </w:t>
+      <w:r>
+        <w:t>Actions</w:t>
+      </w:r>
+    </w:p>
+    <w:p>
+      <w:pPr>
+        <w:pStyle w:val="ListParagraph"/>
+        <w:numPr>
+          <w:ilvl w:val="0"/>
+          <w:numId w:val="5"/>
+        </w:numPr>
+      </w:pPr>
+      <w:r>
+        <w:t xml:space="preserve">Write new </w:t>
+      </w:r>
+      <w:r>
+        <w:t>constraints</w:t>
+      </w:r>
+    </w:p>
+    <w:p>
+      <w:pPr>
+        <w:pStyle w:val="ListParagraph"/>
+        <w:numPr>
+          <w:ilvl w:val="0"/>
+          <w:numId w:val="5"/>
+        </w:numPr>
+      </w:pPr>
+      <w:r>
+        <w:t>Implement new constraints</w:t>
+      </w:r>
+    </w:p>
+    <w:p>
+      <w:pPr>
+        <w:pStyle w:val="ListParagraph"/>
+        <w:numPr>
+          <w:ilvl w:val="0"/>
+          <w:numId w:val="5"/>
+        </w:numPr>
+      </w:pPr>
+      <w:r>
+        <w:t>Fix timing errors</w:t>
+      </w:r>
+    </w:p>
+    <w:p>
+      <w:pPr>
+        <w:pStyle w:val="ListParagraph"/>
+        <w:numPr>
+          <w:ilvl w:val="0"/>
+          <w:numId w:val="5"/>
+        </w:numPr>
+      </w:pPr>
+      <w:r>
+        <w:t>Occupa</w:t>
+      </w:r>
+      <w:r>
+        <w:t>tion constraints?</w:t>
+      </w:r>
+    </w:p>
+    <w:p>
+      <w:pPr>
+        <w:pStyle w:val="ListParagraph"/>
+        <w:numPr>
+          <w:ilvl w:val="0"/>
+          <w:numId w:val="5"/>
+        </w:numPr>
+      </w:pPr>
+      <w:r>
+        <w:t>Check missing constraints</w:t>
+      </w:r>
+    </w:p>
+    <w:p/>
+    <w:p>
+      <w:pPr>
+        <w:pStyle w:val="Heading1"/>
+      </w:pPr>
+      <w:r>
+        <w:t>Missing Constraints</w:t>
       </w:r>
     </w:p>
     <w:p>
@@ -6892,115 +7363,7 @@
         </w:numPr>
       </w:pPr>
       <w:r>
-        <w:t>The commodities that a person must track are:</w:t>
-      </w:r>
-    </w:p>
-    <w:p>
-      <w:pPr>
-        <w:pStyle w:val="ListParagraph"/>
-        <w:numPr>
-          <w:ilvl w:val="1"/>
-          <w:numId w:val="1"/>
-        </w:numPr>
-      </w:pPr>
-      <w:r>
-        <w:t>money, number of times changed transportation</w:t>
-      </w:r>
-      <w:r>
-        <w:t xml:space="preserve"> method</w:t>
-      </w:r>
-      <w:r>
-        <w:t xml:space="preserve">, </w:t>
-      </w:r>
-      <w:r>
-        <w:t>spending costs</w:t>
-      </w:r>
-      <w:r>
-        <w:t>, current mode of transportation</w:t>
-      </w:r>
-      <w:r>
-        <w:t>, health</w:t>
-      </w:r>
-      <w:r>
-        <w:t>,</w:t>
-      </w:r>
-    </w:p>
-    <w:p>
-      <w:pPr>
-        <w:pStyle w:val="ListParagraph"/>
-        <w:numPr>
-          <w:ilvl w:val="1"/>
-          <w:numId w:val="1"/>
-        </w:numPr>
-      </w:pPr>
-      <w:r>
-        <w:t>We will have to nick</w:t>
-      </w:r>
-      <w:r>
-        <w:t xml:space="preserve"> (steal)</w:t>
-      </w:r>
-      <w:r>
-        <w:t xml:space="preserve"> </w:t>
-      </w:r>
-      <w:r>
-        <w:t>constraints</w:t>
-      </w:r>
-      <w:r>
-        <w:t xml:space="preserve"> from commodity flow maybe? I would just like to </w:t>
-      </w:r>
-      <w:r>
-        <w:t xml:space="preserve">sum out where they go i.e. [sum(places been * cost of places) &lt; total money] but I’m not sure </w:t>
-      </w:r>
-      <w:r>
-        <w:t>it’s</w:t>
-      </w:r>
-      <w:r>
-        <w:t xml:space="preserve"> that simple</w:t>
-      </w:r>
-    </w:p>
-    <w:p>
-      <w:pPr>
-        <w:pStyle w:val="ListParagraph"/>
-        <w:numPr>
-          <w:ilvl w:val="0"/>
-          <w:numId w:val="1"/>
-        </w:numPr>
-      </w:pPr>
-      <w:r>
-        <w:t xml:space="preserve">The assumption about </w:t>
-      </w:r>
-      <w:r>
-        <w:t xml:space="preserve">a person </w:t>
-      </w:r>
-      <w:r>
-        <w:t>can’t</w:t>
-      </w:r>
-      <w:r>
-        <w:t xml:space="preserve"> return to a node they have previously travelled too must be confirmed</w:t>
-      </w:r>
-    </w:p>
-    <w:p>
-      <w:pPr>
-        <w:pStyle w:val="ListParagraph"/>
-        <w:numPr>
-          <w:ilvl w:val="0"/>
-          <w:numId w:val="1"/>
-        </w:numPr>
-      </w:pPr>
-      <w:r>
         <w:t>The capacity of nodes and modes of transports is not yet considered by the model</w:t>
-      </w:r>
-    </w:p>
-    <w:p>
-      <w:pPr>
-        <w:pStyle w:val="ListParagraph"/>
-        <w:numPr>
-          <w:ilvl w:val="0"/>
-          <w:numId w:val="1"/>
-        </w:numPr>
-      </w:pPr>
-      <w:r>
-        <w:t>Each place, home location, bike station and bus stop is assigned to an existing node ID, this must be factored into the model</w:t>
       </w:r>
     </w:p>
     <w:p/>
@@ -7029,11 +7392,11 @@
       <w:pPr>
         <w:pStyle w:val="Heading1"/>
       </w:pPr>
-      <w:bookmarkStart w:id="2" w:name="_Toc116117729"/>
+      <w:bookmarkStart w:id="1" w:name="_Toc116117729"/>
       <w:r>
         <w:t>Assumptions</w:t>
       </w:r>
-      <w:bookmarkEnd w:id="2"/>
+      <w:bookmarkEnd w:id="1"/>
     </w:p>
     <w:p>
       <w:pPr>
@@ -7274,14 +7637,23 @@
       <w:pPr>
         <w:pStyle w:val="Heading1"/>
       </w:pPr>
-      <w:bookmarkStart w:id="3" w:name="_Toc116117730"/>
-      <w:r>
+      <w:bookmarkStart w:id="2" w:name="_Toc116117730"/>
+      <w:r>
+        <w:lastRenderedPageBreak/>
         <w:t>Objective functions</w:t>
       </w:r>
     </w:p>
     <w:p>
       <w:r>
-        <w:t xml:space="preserve">Determine the tours that all people have to do in order to perform their tasks, by considering the different modes of transportation available and all the constraints, in order to minimize the </w:t>
+        <w:t xml:space="preserve">Determine the tours that all people </w:t>
+      </w:r>
+      <w:proofErr w:type="gramStart"/>
+      <w:r>
+        <w:t>have to</w:t>
+      </w:r>
+      <w:proofErr w:type="gramEnd"/>
+      <w:r>
+        <w:t xml:space="preserve"> do in order to perform their tasks, by considering the different modes of transportation available and all the constraints, in order to minimize the </w:t>
       </w:r>
       <w:r>
         <w:rPr>
@@ -7347,7 +7719,7 @@
         </w:rPr>
       </w:pPr>
     </w:p>
-    <w:bookmarkEnd w:id="3"/>
+    <w:bookmarkEnd w:id="2"/>
     <w:p>
       <w:pPr>
         <w:pStyle w:val="Heading1"/>
@@ -8020,11 +8392,11 @@
         <w:pStyle w:val="Heading1"/>
         <w:jc w:val="both"/>
       </w:pPr>
-      <w:bookmarkStart w:id="4" w:name="_Toc116117731"/>
+      <w:bookmarkStart w:id="3" w:name="_Toc116117731"/>
       <w:r>
         <w:t>Constants</w:t>
       </w:r>
-      <w:bookmarkEnd w:id="4"/>
+      <w:bookmarkEnd w:id="3"/>
     </w:p>
     <w:p>
       <w:pPr>
@@ -8786,6 +9158,7 @@
           <w:rFonts w:eastAsiaTheme="minorEastAsia"/>
         </w:rPr>
       </w:pPr>
+      <w:proofErr w:type="spellStart"/>
       <m:oMathPara>
         <m:oMath>
           <m:r>
@@ -8797,6 +9170,7 @@
             </w:rPr>
             <m:t>BusRelaxation</m:t>
           </m:r>
+          <w:proofErr w:type="spellEnd"/>
           <m:r>
             <w:rPr>
               <w:rFonts w:ascii="Cambria Math" w:hAnsi="Cambria Math"/>
@@ -9445,6 +9819,7 @@
               </m:ctrlPr>
             </m:sSubPr>
             <m:e>
+              <w:proofErr w:type="spellStart"/>
               <m:r>
                 <m:rPr>
                   <m:nor/>
@@ -9455,6 +9830,7 @@
                 </w:rPr>
                 <m:t>fit_coef</m:t>
               </m:r>
+              <w:proofErr w:type="spellEnd"/>
             </m:e>
             <m:sub>
               <m:r>
@@ -9524,11 +9900,11 @@
       <w:pPr>
         <w:pStyle w:val="Heading1"/>
       </w:pPr>
-      <w:bookmarkStart w:id="5" w:name="_Toc116117732"/>
+      <w:bookmarkStart w:id="4" w:name="_Toc116117732"/>
       <w:r>
         <w:t>Independent Variables</w:t>
       </w:r>
-      <w:bookmarkEnd w:id="5"/>
+      <w:bookmarkEnd w:id="4"/>
     </w:p>
     <w:p/>
     <w:p>
@@ -9642,8 +10018,8 @@
             </w:rPr>
             <m:t>→whether person n completes task t at node</m:t>
           </m:r>
-          <w:commentRangeStart w:id="6"/>
-          <w:commentRangeEnd w:id="6"/>
+          <w:commentRangeStart w:id="5"/>
+          <w:commentRangeEnd w:id="5"/>
           <m:r>
             <m:rPr>
               <m:sty m:val="p"/>
@@ -9651,7 +10027,7 @@
             <w:rPr>
               <w:rStyle w:val="CommentReference"/>
             </w:rPr>
-            <w:commentReference w:id="6"/>
+            <w:commentReference w:id="5"/>
           </m:r>
           <m:r>
             <w:rPr>
@@ -10217,6 +10593,7 @@
               </m:ctrlPr>
             </m:sSubSupPr>
             <m:e>
+              <w:proofErr w:type="spellStart"/>
               <m:r>
                 <m:rPr>
                   <m:nor/>
@@ -10227,6 +10604,7 @@
                 </w:rPr>
                 <m:t>fee_bus</m:t>
               </m:r>
+              <w:proofErr w:type="spellEnd"/>
             </m:e>
             <m:sub>
               <m:r>
@@ -10338,6 +10716,7 @@
               </m:ctrlPr>
             </m:sSubSupPr>
             <m:e>
+              <w:proofErr w:type="spellStart"/>
               <m:r>
                 <m:rPr>
                   <m:nor/>
@@ -10348,6 +10727,7 @@
                 </w:rPr>
                 <m:t>change_to_bike</m:t>
               </m:r>
+              <w:proofErr w:type="spellEnd"/>
             </m:e>
             <m:sub>
               <m:r>
@@ -10459,6 +10839,7 @@
               </m:ctrlPr>
             </m:sSubSupPr>
             <m:e>
+              <w:proofErr w:type="spellStart"/>
               <m:r>
                 <m:rPr>
                   <m:nor/>
@@ -10469,6 +10850,7 @@
                 </w:rPr>
                 <m:t>change_to_walking</m:t>
               </m:r>
+              <w:proofErr w:type="spellEnd"/>
             </m:e>
             <m:sub>
               <m:r>
@@ -10612,14 +10994,7 @@
               <w:rFonts w:ascii="Cambria Math" w:eastAsiaTheme="minorEastAsia" w:hAnsi="Cambria Math"/>
               <w:color w:val="000000" w:themeColor="text1"/>
             </w:rPr>
-            <m:t>∈[-1,1]→</m:t>
-          </m:r>
-          <m:r>
-            <w:rPr>
-              <w:rFonts w:ascii="Cambria Math" w:eastAsiaTheme="minorEastAsia" w:hAnsi="Cambria Math"/>
-              <w:color w:val="000000" w:themeColor="text1"/>
-            </w:rPr>
-            <m:t>health or loss gain according to transportation mode chosen</m:t>
+            <m:t>∈[-1,1]→health or loss gain according to transportation mode chosen</m:t>
           </m:r>
         </m:oMath>
       </m:oMathPara>
@@ -10797,14 +11172,14 @@
       <w:pPr>
         <w:pStyle w:val="Heading1"/>
       </w:pPr>
-      <w:bookmarkStart w:id="7" w:name="_Toc116117733"/>
+      <w:bookmarkStart w:id="6" w:name="_Toc116117733"/>
       <w:r>
         <w:t>Semi-</w:t>
       </w:r>
       <w:r>
         <w:t>Dependant Variables</w:t>
       </w:r>
-      <w:bookmarkEnd w:id="7"/>
+      <w:bookmarkEnd w:id="6"/>
     </w:p>
     <w:p>
       <w:pPr>
@@ -10937,11 +11312,11 @@
       <w:pPr>
         <w:pStyle w:val="Heading1"/>
       </w:pPr>
-      <w:bookmarkStart w:id="8" w:name="_Toc116117734"/>
+      <w:bookmarkStart w:id="7" w:name="_Toc116117734"/>
       <w:r>
         <w:t>Dependent Variables</w:t>
       </w:r>
-      <w:bookmarkEnd w:id="8"/>
+      <w:bookmarkEnd w:id="7"/>
     </w:p>
     <w:p>
       <w:pPr>
@@ -11038,11 +11413,11 @@
       <w:pPr>
         <w:pStyle w:val="Heading2"/>
       </w:pPr>
-      <w:bookmarkStart w:id="9" w:name="_Toc116117740"/>
+      <w:bookmarkStart w:id="8" w:name="_Toc116117740"/>
       <w:r>
         <w:t>Unfinished Tasks Penalties</w:t>
       </w:r>
-      <w:bookmarkEnd w:id="9"/>
+      <w:bookmarkEnd w:id="8"/>
     </w:p>
     <w:p>
       <w:r>
@@ -11064,6 +11439,7 @@
           <w:rFonts w:eastAsiaTheme="minorEastAsia"/>
         </w:rPr>
       </w:pPr>
+      <w:proofErr w:type="spellStart"/>
       <m:oMathPara>
         <m:oMath>
           <m:r>
@@ -11075,6 +11451,7 @@
             </w:rPr>
             <m:t>total_unfinished_task_penalty</m:t>
           </m:r>
+          <w:proofErr w:type="spellEnd"/>
           <m:r>
             <w:rPr>
               <w:rFonts w:ascii="Cambria Math" w:hAnsi="Cambria Math"/>
@@ -11241,6 +11618,7 @@
           <w:color w:val="000000" w:themeColor="text1"/>
         </w:rPr>
       </w:pPr>
+      <w:proofErr w:type="spellStart"/>
       <m:oMathPara>
         <m:oMath>
           <m:r>
@@ -11253,6 +11631,7 @@
             </w:rPr>
             <m:t>total_fitness_gain</m:t>
           </m:r>
+          <w:proofErr w:type="spellEnd"/>
           <m:r>
             <w:rPr>
               <w:rFonts w:ascii="Cambria Math" w:eastAsia="FiraSans-Light" w:hAnsi="Cambria Math" w:cstheme="minorHAnsi"/>
@@ -11378,6 +11757,7 @@
         <w:pStyle w:val="Heading2"/>
       </w:pPr>
       <w:r>
+        <w:lastRenderedPageBreak/>
         <w:t>Personal Spend</w:t>
       </w:r>
     </w:p>
@@ -11447,6 +11827,7 @@
               </m:ctrlPr>
             </m:sSubPr>
             <m:e>
+              <w:proofErr w:type="spellStart"/>
               <m:r>
                 <m:rPr>
                   <m:nor/>
@@ -11457,6 +11838,7 @@
                 </w:rPr>
                 <m:t>personal_spend</m:t>
               </m:r>
+              <w:proofErr w:type="spellEnd"/>
             </m:e>
             <m:sub>
               <m:r>
@@ -11889,21 +12271,21 @@
       <w:pPr>
         <w:pStyle w:val="Heading1"/>
       </w:pPr>
-      <w:bookmarkStart w:id="10" w:name="_Toc116117735"/>
+      <w:bookmarkStart w:id="9" w:name="_Toc116117735"/>
       <w:r>
         <w:t>Constraints</w:t>
       </w:r>
-      <w:bookmarkEnd w:id="10"/>
+      <w:bookmarkEnd w:id="9"/>
     </w:p>
     <w:p>
       <w:pPr>
         <w:pStyle w:val="Heading2"/>
       </w:pPr>
-      <w:bookmarkStart w:id="11" w:name="_Toc116117736"/>
+      <w:bookmarkStart w:id="10" w:name="_Toc116117736"/>
       <w:r>
         <w:t>Basic Conservation of Flow</w:t>
       </w:r>
-      <w:bookmarkEnd w:id="11"/>
+      <w:bookmarkEnd w:id="10"/>
     </w:p>
     <w:p>
       <w:r>
@@ -13121,14 +13503,14 @@
           <w:rFonts w:eastAsiaTheme="minorEastAsia"/>
         </w:rPr>
       </w:pPr>
-      <w:bookmarkStart w:id="12" w:name="_Toc116117737"/>
+      <w:bookmarkStart w:id="11" w:name="_Toc116117737"/>
       <w:r>
         <w:rPr>
           <w:rFonts w:eastAsiaTheme="minorEastAsia"/>
         </w:rPr>
         <w:t>Task Timing</w:t>
       </w:r>
-      <w:bookmarkEnd w:id="12"/>
+      <w:bookmarkEnd w:id="11"/>
     </w:p>
     <w:p>
       <w:pPr>
@@ -13736,7 +14118,7 @@
         </m:oMath>
       </m:oMathPara>
     </w:p>
-    <w:bookmarkStart w:id="13" w:name="_Hlk117089865"/>
+    <w:bookmarkStart w:id="12" w:name="_Hlk117089865"/>
     <w:p>
       <w:pPr>
         <w:rPr>
@@ -13769,7 +14151,7 @@
             </w:rPr>
             <m:t>∈</m:t>
           </m:r>
-          <w:bookmarkEnd w:id="13"/>
+          <w:bookmarkEnd w:id="12"/>
           <m:r>
             <w:rPr>
               <w:rFonts w:ascii="Cambria Math" w:hAnsi="Cambria Math"/>
@@ -15306,11 +15688,11 @@
       <w:pPr>
         <w:pStyle w:val="Heading2"/>
       </w:pPr>
-      <w:bookmarkStart w:id="14" w:name="_Toc116117738"/>
+      <w:bookmarkStart w:id="13" w:name="_Toc116117738"/>
       <w:r>
         <w:t>Bus Travel Constraints</w:t>
       </w:r>
-      <w:bookmarkEnd w:id="14"/>
+      <w:bookmarkEnd w:id="13"/>
     </w:p>
     <w:p>
       <w:pPr>
@@ -15371,7 +15753,43 @@
           <w:i/>
           <w:iCs/>
         </w:rPr>
-        <w:t xml:space="preserve"> DTime is the arrival time of the bus and BusRelaxation creates a small window for the person to be available at the bus stop</w:t>
+        <w:t xml:space="preserve"> </w:t>
+      </w:r>
+      <w:proofErr w:type="spellStart"/>
+      <w:r>
+        <w:rPr>
+          <w:rFonts w:ascii="Calibri" w:eastAsiaTheme="majorEastAsia" w:hAnsi="Calibri" w:cs="Calibri"/>
+          <w:i/>
+          <w:iCs/>
+        </w:rPr>
+        <w:t>DTime</w:t>
+      </w:r>
+      <w:proofErr w:type="spellEnd"/>
+      <w:r>
+        <w:rPr>
+          <w:rFonts w:ascii="Calibri" w:eastAsiaTheme="majorEastAsia" w:hAnsi="Calibri" w:cs="Calibri"/>
+          <w:i/>
+          <w:iCs/>
+        </w:rPr>
+        <w:t xml:space="preserve"> is the arrival time of the bus and </w:t>
+      </w:r>
+      <w:proofErr w:type="spellStart"/>
+      <w:r>
+        <w:rPr>
+          <w:rFonts w:ascii="Calibri" w:eastAsiaTheme="majorEastAsia" w:hAnsi="Calibri" w:cs="Calibri"/>
+          <w:i/>
+          <w:iCs/>
+        </w:rPr>
+        <w:t>BusRelaxation</w:t>
+      </w:r>
+      <w:proofErr w:type="spellEnd"/>
+      <w:r>
+        <w:rPr>
+          <w:rFonts w:ascii="Calibri" w:eastAsiaTheme="majorEastAsia" w:hAnsi="Calibri" w:cs="Calibri"/>
+          <w:i/>
+          <w:iCs/>
+        </w:rPr>
+        <w:t xml:space="preserve"> creates a small window for the person to be available at the bus stop</w:t>
       </w:r>
     </w:p>
     <w:p>
@@ -16588,7 +17006,15 @@
         <w:t xml:space="preserve"> n</w:t>
       </w:r>
       <w:r>
-        <w:t xml:space="preserve"> can only get bus (i, d, r)</w:t>
+        <w:t xml:space="preserve"> can only get bus (</w:t>
+      </w:r>
+      <w:proofErr w:type="spellStart"/>
+      <w:r>
+        <w:t>i</w:t>
+      </w:r>
+      <w:proofErr w:type="spellEnd"/>
+      <w:r>
+        <w:t>, d, r)</w:t>
       </w:r>
       <w:r>
         <w:t xml:space="preserve"> </w:t>
@@ -16599,6 +17025,7 @@
       <w:r>
         <w:t xml:space="preserve"> relevant </w:t>
       </w:r>
+      <w:proofErr w:type="spellStart"/>
       <w:r>
         <w:t>Bus</w:t>
       </w:r>
@@ -16608,6 +17035,7 @@
       <w:r>
         <w:t>n</w:t>
       </w:r>
+      <w:proofErr w:type="spellEnd"/>
       <w:r>
         <w:t xml:space="preserve"> must be positive</w:t>
       </w:r>
@@ -16912,16 +17340,16 @@
       <w:r>
         <w:t xml:space="preserve">purchase a bus </w:t>
       </w:r>
-      <w:commentRangeStart w:id="15"/>
+      <w:commentRangeStart w:id="14"/>
       <w:r>
         <w:t>fare</w:t>
       </w:r>
-      <w:commentRangeEnd w:id="15"/>
+      <w:commentRangeEnd w:id="14"/>
       <w:r>
         <w:rPr>
           <w:rStyle w:val="CommentReference"/>
         </w:rPr>
-        <w:commentReference w:id="15"/>
+        <w:commentReference w:id="14"/>
       </w:r>
     </w:p>
     <w:p>
@@ -17326,11 +17754,11 @@
       <w:pPr>
         <w:pStyle w:val="Heading2"/>
       </w:pPr>
-      <w:bookmarkStart w:id="16" w:name="_Toc116117739"/>
+      <w:bookmarkStart w:id="15" w:name="_Toc116117739"/>
       <w:r>
         <w:t>Bike Capacity Constraints</w:t>
       </w:r>
-      <w:bookmarkEnd w:id="16"/>
+      <w:bookmarkEnd w:id="15"/>
     </w:p>
     <w:p>
       <w:r>
@@ -17360,7 +17788,7 @@
       <w:pPr>
         <w:pStyle w:val="Heading2"/>
       </w:pPr>
-      <w:bookmarkStart w:id="17" w:name="_Hlk116206514"/>
+      <w:bookmarkStart w:id="16" w:name="_Hlk116206514"/>
       <w:r>
         <w:t>Pe</w:t>
       </w:r>
@@ -17406,6 +17834,7 @@
               </m:ctrlPr>
             </m:sSubPr>
             <m:e>
+              <w:proofErr w:type="spellStart"/>
               <m:r>
                 <m:rPr>
                   <m:nor/>
@@ -17416,6 +17845,7 @@
                 </w:rPr>
                 <m:t>personal_spend</m:t>
               </m:r>
+              <w:proofErr w:type="spellEnd"/>
             </m:e>
             <m:sub>
               <m:r>
@@ -17463,7 +17893,7 @@
               </m:r>
             </m:sub>
           </m:sSub>
-          <w:bookmarkEnd w:id="17"/>
+          <w:bookmarkEnd w:id="16"/>
           <m:r>
             <w:rPr>
               <w:rFonts w:ascii="Cambria Math" w:eastAsia="CMSSI8" w:hAnsi="Cambria Math" w:cstheme="minorHAnsi"/>
@@ -17570,18 +18000,19 @@
           <w:color w:val="000000" w:themeColor="text1"/>
         </w:rPr>
         <w:lastRenderedPageBreak/>
-        <w:t>The number of people at a places is checked every x minutes</w:t>
-      </w:r>
-    </w:p>
-    <w:p>
-      <w:pPr>
+        <w:t xml:space="preserve">The number of people at a </w:t>
+      </w:r>
+      <w:proofErr w:type="gramStart"/>
+      <w:r>
         <w:rPr>
           <w:rFonts w:eastAsia="FiraSans-Light" w:cstheme="minorHAnsi"/>
           <w:i/>
           <w:iCs/>
           <w:color w:val="000000" w:themeColor="text1"/>
         </w:rPr>
-      </w:pPr>
+        <w:t>places</w:t>
+      </w:r>
+      <w:proofErr w:type="gramEnd"/>
       <w:r>
         <w:rPr>
           <w:rFonts w:eastAsia="FiraSans-Light" w:cstheme="minorHAnsi"/>
@@ -17589,16 +18020,55 @@
           <w:iCs/>
           <w:color w:val="000000" w:themeColor="text1"/>
         </w:rPr>
-        <w:t>They must of an O token if they enter the node</w:t>
-      </w:r>
-      <w:r>
+        <w:t xml:space="preserve"> is checked every x minutes</w:t>
+      </w:r>
+    </w:p>
+    <w:p>
+      <w:pPr>
         <w:rPr>
           <w:rFonts w:eastAsia="FiraSans-Light" w:cstheme="minorHAnsi"/>
           <w:i/>
           <w:iCs/>
           <w:color w:val="000000" w:themeColor="text1"/>
         </w:rPr>
-        <w:t xml:space="preserve"> (potentially not enought)</w:t>
+      </w:pPr>
+      <w:r>
+        <w:rPr>
+          <w:rFonts w:eastAsia="FiraSans-Light" w:cstheme="minorHAnsi"/>
+          <w:i/>
+          <w:iCs/>
+          <w:color w:val="000000" w:themeColor="text1"/>
+        </w:rPr>
+        <w:t>They must of an O token if they enter the node</w:t>
+      </w:r>
+      <w:r>
+        <w:rPr>
+          <w:rFonts w:eastAsia="FiraSans-Light" w:cstheme="minorHAnsi"/>
+          <w:i/>
+          <w:iCs/>
+          <w:color w:val="000000" w:themeColor="text1"/>
+        </w:rPr>
+        <w:t xml:space="preserve"> (potentially not </w:t>
+      </w:r>
+      <w:proofErr w:type="spellStart"/>
+      <w:r>
+        <w:rPr>
+          <w:rFonts w:eastAsia="FiraSans-Light" w:cstheme="minorHAnsi"/>
+          <w:i/>
+          <w:iCs/>
+          <w:color w:val="000000" w:themeColor="text1"/>
+        </w:rPr>
+        <w:t>enought</w:t>
+      </w:r>
+      <w:proofErr w:type="spellEnd"/>
+      <w:r>
+        <w:rPr>
+          <w:rFonts w:eastAsia="FiraSans-Light" w:cstheme="minorHAnsi"/>
+          <w:i/>
+          <w:iCs/>
+          <w:color w:val="000000" w:themeColor="text1"/>
+        </w:rPr>
+        <w:t>)</w:t>
       </w:r>
     </w:p>
     <w:p>
@@ -17663,14 +18133,7 @@
                       <w:rFonts w:ascii="Cambria Math" w:eastAsia="FiraSans-Light" w:hAnsi="Cambria Math" w:cstheme="minorHAnsi"/>
                       <w:color w:val="000000" w:themeColor="text1"/>
                     </w:rPr>
-                    <m:t>j</m:t>
-                  </m:r>
-                  <m:r>
-                    <w:rPr>
-                      <w:rFonts w:ascii="Cambria Math" w:eastAsia="FiraSans-Light" w:hAnsi="Cambria Math" w:cstheme="minorHAnsi"/>
-                      <w:color w:val="000000" w:themeColor="text1"/>
-                    </w:rPr>
-                    <m:t>,n,period</m:t>
+                    <m:t>j,n,period</m:t>
                   </m:r>
                 </m:sub>
               </m:sSub>
@@ -17768,17 +18231,28 @@
           <w:iCs/>
           <w:color w:val="000000" w:themeColor="text1"/>
         </w:rPr>
-        <w:t>The right o token</w:t>
-      </w:r>
-    </w:p>
-    <w:p>
-      <w:pPr>
+        <w:t xml:space="preserve">The right o </w:t>
+      </w:r>
+      <w:proofErr w:type="gramStart"/>
+      <w:r>
         <w:rPr>
           <w:rFonts w:eastAsia="FiraSans-Light" w:cstheme="minorHAnsi"/>
           <w:i/>
           <w:iCs/>
           <w:color w:val="000000" w:themeColor="text1"/>
         </w:rPr>
+        <w:t>token</w:t>
+      </w:r>
+      <w:proofErr w:type="gramEnd"/>
+    </w:p>
+    <w:p>
+      <w:pPr>
+        <w:rPr>
+          <w:rFonts w:eastAsia="FiraSans-Light" w:cstheme="minorHAnsi"/>
+          <w:i/>
+          <w:iCs/>
+          <w:color w:val="000000" w:themeColor="text1"/>
+        </w:rPr>
       </w:pPr>
       <m:oMathPara>
         <m:oMath>
@@ -17859,7 +18333,23 @@
           <w:rFonts w:eastAsia="FiraSans-Light" w:cstheme="minorHAnsi"/>
           <w:color w:val="000000" w:themeColor="text1"/>
         </w:rPr>
-        <w:t>transportation at most Kn times</w:t>
+        <w:t xml:space="preserve">transportation at most </w:t>
+      </w:r>
+      <w:proofErr w:type="spellStart"/>
+      <w:r>
+        <w:rPr>
+          <w:rFonts w:eastAsia="FiraSans-Light" w:cstheme="minorHAnsi"/>
+          <w:color w:val="000000" w:themeColor="text1"/>
+        </w:rPr>
+        <w:t>Kn</w:t>
+      </w:r>
+      <w:proofErr w:type="spellEnd"/>
+      <w:r>
+        <w:rPr>
+          <w:rFonts w:eastAsia="FiraSans-Light" w:cstheme="minorHAnsi"/>
+          <w:color w:val="000000" w:themeColor="text1"/>
+        </w:rPr>
+        <w:t xml:space="preserve"> times</w:t>
       </w:r>
     </w:p>
     <w:p>
@@ -18197,7 +18687,7 @@
 
 <file path=word/comments.xml><?xml version="1.0" encoding="utf-8"?>
 <w:comments xmlns:wpc="http://schemas.microsoft.com/office/word/2010/wordprocessingCanvas" xmlns:cx="http://schemas.microsoft.com/office/drawing/2014/chartex" xmlns:cx1="http://schemas.microsoft.com/office/drawing/2015/9/8/chartex" xmlns:cx2="http://schemas.microsoft.com/office/drawing/2015/10/21/chartex" xmlns:cx3="http://schemas.microsoft.com/office/drawing/2016/5/9/chartex" xmlns:cx4="http://schemas.microsoft.com/office/drawing/2016/5/10/chartex" xmlns:cx5="http://schemas.microsoft.com/office/drawing/2016/5/11/chartex" xmlns:cx6="http://schemas.microsoft.com/office/drawing/2016/5/12/chartex" xmlns:cx7="http://schemas.microsoft.com/office/drawing/2016/5/13/chartex" xmlns:cx8="http://schemas.microsoft.com/office/drawing/2016/5/14/chartex" xmlns:mc="http://schemas.openxmlformats.org/markup-compatibility/2006" xmlns:aink="http://schemas.microsoft.com/office/drawing/2016/ink" xmlns:am3d="http://schemas.microsoft.com/office/drawing/2017/model3d" xmlns:o="urn:schemas-microsoft-com:office:office" xmlns:oel="http://schemas.microsoft.com/office/2019/extlst" xmlns:r="http://schemas.openxmlformats.org/officeDocument/2006/relationships" xmlns:m="http://schemas.openxmlformats.org/officeDocument/2006/math" xmlns:v="urn:schemas-microsoft-com:vml" xmlns:wp14="http://schemas.microsoft.com/office/word/2010/wordprocessingDrawing" xmlns:wp="http://schemas.openxmlformats.org/drawingml/2006/wordprocessingDrawing" xmlns:w10="urn:schemas-microsoft-com:office:word" xmlns:w="http://schemas.openxmlformats.org/wordprocessingml/2006/main" xmlns:w14="http://schemas.microsoft.com/office/word/2010/wordml" xmlns:w15="http://schemas.microsoft.com/office/word/2012/wordml" xmlns:w16cex="http://schemas.microsoft.com/office/word/2018/wordml/cex" xmlns:w16cid="http://schemas.microsoft.com/office/word/2016/wordml/cid" xmlns:w16="http://schemas.microsoft.com/office/word/2018/wordml" xmlns:w16sdtdh="http://schemas.microsoft.com/office/word/2020/wordml/sdtdatahash" xmlns:w16se="http://schemas.microsoft.com/office/word/2015/wordml/symex" xmlns:wpg="http://schemas.microsoft.com/office/word/2010/wordprocessingGroup" xmlns:wpi="http://schemas.microsoft.com/office/word/2010/wordprocessingInk" xmlns:wne="http://schemas.microsoft.com/office/word/2006/wordml" xmlns:wps="http://schemas.microsoft.com/office/word/2010/wordprocessingShape" mc:Ignorable="w14 w15 w16se w16cid w16 w16cex w16sdtdh wp14">
-  <w:comment w:id="6" w:author="Fabio Greenwood" w:date="2022-10-26T14:18:00Z" w:initials="FG">
+  <w:comment w:id="5" w:author="Fabio Greenwood" w:date="2022-10-26T14:18:00Z" w:initials="FG">
     <w:p>
       <w:pPr>
         <w:pStyle w:val="CommentText"/>
@@ -18213,7 +18703,7 @@
       </w:r>
     </w:p>
   </w:comment>
-  <w:comment w:id="15" w:author="Fabio Greenwood" w:date="2022-09-01T14:32:00Z" w:initials="FG">
+  <w:comment w:id="14" w:author="Fabio Greenwood" w:date="2022-09-01T14:32:00Z" w:initials="FG">
     <w:p>
       <w:pPr>
         <w:pStyle w:val="CommentText"/>
@@ -18393,6 +18883,119 @@
     </w:lvl>
   </w:abstractNum>
   <w:abstractNum w:abstractNumId="1" w15:restartNumberingAfterBreak="0">
+    <w:nsid w:val="4ED17EEC"/>
+    <w:multiLevelType w:val="hybridMultilevel"/>
+    <w:tmpl w:val="B67EB822"/>
+    <w:lvl w:ilvl="0" w:tplc="0809000F">
+      <w:start w:val="1"/>
+      <w:numFmt w:val="decimal"/>
+      <w:lvlText w:val="%1."/>
+      <w:lvlJc w:val="left"/>
+      <w:pPr>
+        <w:ind w:left="720" w:hanging="360"/>
+      </w:pPr>
+      <w:rPr>
+        <w:rFonts w:hint="default"/>
+      </w:rPr>
+    </w:lvl>
+    <w:lvl w:ilvl="1" w:tplc="FFFFFFFF">
+      <w:start w:val="1"/>
+      <w:numFmt w:val="bullet"/>
+      <w:lvlText w:val="o"/>
+      <w:lvlJc w:val="left"/>
+      <w:pPr>
+        <w:ind w:left="1440" w:hanging="360"/>
+      </w:pPr>
+      <w:rPr>
+        <w:rFonts w:ascii="Courier New" w:hAnsi="Courier New" w:cs="Courier New" w:hint="default"/>
+      </w:rPr>
+    </w:lvl>
+    <w:lvl w:ilvl="2" w:tplc="FFFFFFFF" w:tentative="1">
+      <w:start w:val="1"/>
+      <w:numFmt w:val="bullet"/>
+      <w:lvlText w:val=""/>
+      <w:lvlJc w:val="left"/>
+      <w:pPr>
+        <w:ind w:left="2160" w:hanging="360"/>
+      </w:pPr>
+      <w:rPr>
+        <w:rFonts w:ascii="Wingdings" w:hAnsi="Wingdings" w:hint="default"/>
+      </w:rPr>
+    </w:lvl>
+    <w:lvl w:ilvl="3" w:tplc="FFFFFFFF" w:tentative="1">
+      <w:start w:val="1"/>
+      <w:numFmt w:val="bullet"/>
+      <w:lvlText w:val=""/>
+      <w:lvlJc w:val="left"/>
+      <w:pPr>
+        <w:ind w:left="2880" w:hanging="360"/>
+      </w:pPr>
+      <w:rPr>
+        <w:rFonts w:ascii="Symbol" w:hAnsi="Symbol" w:hint="default"/>
+      </w:rPr>
+    </w:lvl>
+    <w:lvl w:ilvl="4" w:tplc="FFFFFFFF" w:tentative="1">
+      <w:start w:val="1"/>
+      <w:numFmt w:val="bullet"/>
+      <w:lvlText w:val="o"/>
+      <w:lvlJc w:val="left"/>
+      <w:pPr>
+        <w:ind w:left="3600" w:hanging="360"/>
+      </w:pPr>
+      <w:rPr>
+        <w:rFonts w:ascii="Courier New" w:hAnsi="Courier New" w:cs="Courier New" w:hint="default"/>
+      </w:rPr>
+    </w:lvl>
+    <w:lvl w:ilvl="5" w:tplc="FFFFFFFF" w:tentative="1">
+      <w:start w:val="1"/>
+      <w:numFmt w:val="bullet"/>
+      <w:lvlText w:val=""/>
+      <w:lvlJc w:val="left"/>
+      <w:pPr>
+        <w:ind w:left="4320" w:hanging="360"/>
+      </w:pPr>
+      <w:rPr>
+        <w:rFonts w:ascii="Wingdings" w:hAnsi="Wingdings" w:hint="default"/>
+      </w:rPr>
+    </w:lvl>
+    <w:lvl w:ilvl="6" w:tplc="FFFFFFFF" w:tentative="1">
+      <w:start w:val="1"/>
+      <w:numFmt w:val="bullet"/>
+      <w:lvlText w:val=""/>
+      <w:lvlJc w:val="left"/>
+      <w:pPr>
+        <w:ind w:left="5040" w:hanging="360"/>
+      </w:pPr>
+      <w:rPr>
+        <w:rFonts w:ascii="Symbol" w:hAnsi="Symbol" w:hint="default"/>
+      </w:rPr>
+    </w:lvl>
+    <w:lvl w:ilvl="7" w:tplc="FFFFFFFF" w:tentative="1">
+      <w:start w:val="1"/>
+      <w:numFmt w:val="bullet"/>
+      <w:lvlText w:val="o"/>
+      <w:lvlJc w:val="left"/>
+      <w:pPr>
+        <w:ind w:left="5760" w:hanging="360"/>
+      </w:pPr>
+      <w:rPr>
+        <w:rFonts w:ascii="Courier New" w:hAnsi="Courier New" w:cs="Courier New" w:hint="default"/>
+      </w:rPr>
+    </w:lvl>
+    <w:lvl w:ilvl="8" w:tplc="FFFFFFFF" w:tentative="1">
+      <w:start w:val="1"/>
+      <w:numFmt w:val="bullet"/>
+      <w:lvlText w:val=""/>
+      <w:lvlJc w:val="left"/>
+      <w:pPr>
+        <w:ind w:left="6480" w:hanging="360"/>
+      </w:pPr>
+      <w:rPr>
+        <w:rFonts w:ascii="Wingdings" w:hAnsi="Wingdings" w:hint="default"/>
+      </w:rPr>
+    </w:lvl>
+  </w:abstractNum>
+  <w:abstractNum w:abstractNumId="2" w15:restartNumberingAfterBreak="0">
     <w:nsid w:val="75371E03"/>
     <w:multiLevelType w:val="hybridMultilevel"/>
     <w:tmpl w:val="09C2A976"/>
@@ -18505,7 +19108,7 @@
       </w:rPr>
     </w:lvl>
   </w:abstractNum>
-  <w:abstractNum w:abstractNumId="2" w15:restartNumberingAfterBreak="0">
+  <w:abstractNum w:abstractNumId="3" w15:restartNumberingAfterBreak="0">
     <w:nsid w:val="777E6A66"/>
     <w:multiLevelType w:val="hybridMultilevel"/>
     <w:tmpl w:val="1A3274BA"/>
@@ -18618,7 +19221,7 @@
       </w:rPr>
     </w:lvl>
   </w:abstractNum>
-  <w:abstractNum w:abstractNumId="3" w15:restartNumberingAfterBreak="0">
+  <w:abstractNum w:abstractNumId="4" w15:restartNumberingAfterBreak="0">
     <w:nsid w:val="7BEF40A8"/>
     <w:multiLevelType w:val="hybridMultilevel"/>
     <w:tmpl w:val="80ACA35C"/>
@@ -18732,16 +19335,19 @@
     </w:lvl>
   </w:abstractNum>
   <w:num w:numId="1" w16cid:durableId="555166635">
-    <w:abstractNumId w:val="2"/>
+    <w:abstractNumId w:val="3"/>
   </w:num>
   <w:num w:numId="2" w16cid:durableId="166336169">
-    <w:abstractNumId w:val="3"/>
+    <w:abstractNumId w:val="4"/>
   </w:num>
   <w:num w:numId="3" w16cid:durableId="719131992">
-    <w:abstractNumId w:val="1"/>
+    <w:abstractNumId w:val="2"/>
   </w:num>
   <w:num w:numId="4" w16cid:durableId="1024861166">
     <w:abstractNumId w:val="0"/>
+  </w:num>
+  <w:num w:numId="5" w16cid:durableId="1746875293">
+    <w:abstractNumId w:val="1"/>
   </w:num>
 </w:numbering>
 </file>

</xml_diff>

<commit_message>
fix to bus constraints, remaining actions listed in documentation file
</commit_message>
<xml_diff>
--- a/Discrete Optimisation Project Documentation.docx
+++ b/Discrete Optimisation Project Documentation.docx
@@ -10,7 +10,6 @@
           <w:docPartUnique/>
         </w:docPartObj>
       </w:sdtPr>
-      <w:sdtEndPr/>
       <w:sdtContent>
         <w:p>
           <w:r>
@@ -358,7 +357,6 @@
                                   <w:dataBinding w:prefixMappings="xmlns:ns0='http://purl.org/dc/elements/1.1/' xmlns:ns1='http://schemas.openxmlformats.org/package/2006/metadata/core-properties' " w:xpath="/ns1:coreProperties[1]/ns0:creator[1]" w:storeItemID="{6C3C8BC8-F283-45AE-878A-BAB7291924A1}"/>
                                   <w:text/>
                                 </w:sdtPr>
-                                <w:sdtEndPr/>
                                 <w:sdtContent>
                                   <w:p>
                                     <w:pPr>
@@ -474,7 +472,6 @@
                                     <w:dataBinding w:prefixMappings="xmlns:ns0='http://schemas.microsoft.com/office/2006/coverPageProps' " w:xpath="/ns0:CoverPageProperties[1]/ns0:CompanyEmail[1]" w:storeItemID="{55AF091B-3C7A-41E3-B477-F2FDAA23CFDA}"/>
                                     <w:text/>
                                   </w:sdtPr>
-                                  <w:sdtEndPr/>
                                   <w:sdtContent>
                                     <w:r>
                                       <w:rPr>
@@ -530,7 +527,6 @@
                             <w:dataBinding w:prefixMappings="xmlns:ns0='http://purl.org/dc/elements/1.1/' xmlns:ns1='http://schemas.openxmlformats.org/package/2006/metadata/core-properties' " w:xpath="/ns1:coreProperties[1]/ns0:creator[1]" w:storeItemID="{6C3C8BC8-F283-45AE-878A-BAB7291924A1}"/>
                             <w:text/>
                           </w:sdtPr>
-                          <w:sdtEndPr/>
                           <w:sdtContent>
                             <w:p>
                               <w:pPr>
@@ -646,7 +642,6 @@
                               <w:dataBinding w:prefixMappings="xmlns:ns0='http://schemas.microsoft.com/office/2006/coverPageProps' " w:xpath="/ns0:CoverPageProperties[1]/ns0:CompanyEmail[1]" w:storeItemID="{55AF091B-3C7A-41E3-B477-F2FDAA23CFDA}"/>
                               <w:text/>
                             </w:sdtPr>
-                            <w:sdtEndPr/>
                             <w:sdtContent>
                               <w:r>
                                 <w:rPr>
@@ -757,7 +752,6 @@
                                     <w:dataBinding w:prefixMappings="xmlns:ns0='http://purl.org/dc/elements/1.1/' xmlns:ns1='http://schemas.openxmlformats.org/package/2006/metadata/core-properties' " w:xpath="/ns1:coreProperties[1]/ns0:title[1]" w:storeItemID="{6C3C8BC8-F283-45AE-878A-BAB7291924A1}"/>
                                     <w:text w:multiLine="1"/>
                                   </w:sdtPr>
-                                  <w:sdtEndPr/>
                                   <w:sdtContent>
                                     <w:r>
                                       <w:rPr>
@@ -791,7 +785,6 @@
                                   <w:dataBinding w:prefixMappings="xmlns:ns0='http://purl.org/dc/elements/1.1/' xmlns:ns1='http://schemas.openxmlformats.org/package/2006/metadata/core-properties' " w:xpath="/ns1:coreProperties[1]/ns0:subject[1]" w:storeItemID="{6C3C8BC8-F283-45AE-878A-BAB7291924A1}"/>
                                   <w:text/>
                                 </w:sdtPr>
-                                <w:sdtEndPr/>
                                 <w:sdtContent>
                                   <w:p>
                                     <w:pPr>
@@ -869,7 +862,6 @@
                               <w:dataBinding w:prefixMappings="xmlns:ns0='http://purl.org/dc/elements/1.1/' xmlns:ns1='http://schemas.openxmlformats.org/package/2006/metadata/core-properties' " w:xpath="/ns1:coreProperties[1]/ns0:title[1]" w:storeItemID="{6C3C8BC8-F283-45AE-878A-BAB7291924A1}"/>
                               <w:text w:multiLine="1"/>
                             </w:sdtPr>
-                            <w:sdtEndPr/>
                             <w:sdtContent>
                               <w:r>
                                 <w:rPr>
@@ -903,7 +895,6 @@
                             <w:dataBinding w:prefixMappings="xmlns:ns0='http://purl.org/dc/elements/1.1/' xmlns:ns1='http://schemas.openxmlformats.org/package/2006/metadata/core-properties' " w:xpath="/ns1:coreProperties[1]/ns0:subject[1]" w:storeItemID="{6C3C8BC8-F283-45AE-878A-BAB7291924A1}"/>
                             <w:text/>
                           </w:sdtPr>
-                          <w:sdtEndPr/>
                           <w:sdtContent>
                             <w:p>
                               <w:pPr>
@@ -7353,9 +7344,15 @@
           <w:ilvl w:val="0"/>
           <w:numId w:val="5"/>
         </w:numPr>
-      </w:pPr>
-      <w:r>
-        <w:t>Fix timing errors</w:t>
+        <w:rPr>
+          <w:strike/>
+        </w:rPr>
+      </w:pPr>
+      <w:r>
+        <w:rPr>
+          <w:strike/>
+        </w:rPr>
+        <w:t>Check bounds</w:t>
       </w:r>
     </w:p>
     <w:p>
@@ -7365,12 +7362,15 @@
           <w:ilvl w:val="0"/>
           <w:numId w:val="5"/>
         </w:numPr>
-      </w:pPr>
-      <w:r>
-        <w:t>Bus direction issue (</w:t>
-      </w:r>
-      <w:r>
-        <w:t>make sure they go in one direction)</w:t>
+        <w:rPr>
+          <w:strike/>
+        </w:rPr>
+      </w:pPr>
+      <w:r>
+        <w:rPr>
+          <w:strike/>
+        </w:rPr>
+        <w:t>Fix timing errors</w:t>
       </w:r>
     </w:p>
     <w:p>
@@ -7380,9 +7380,21 @@
           <w:ilvl w:val="0"/>
           <w:numId w:val="5"/>
         </w:numPr>
-      </w:pPr>
-      <w:r>
-        <w:t>Check bus</w:t>
+        <w:rPr>
+          <w:strike/>
+        </w:rPr>
+      </w:pPr>
+      <w:r>
+        <w:rPr>
+          <w:strike/>
+        </w:rPr>
+        <w:t>Bus direction issue (</w:t>
+      </w:r>
+      <w:r>
+        <w:rPr>
+          <w:strike/>
+        </w:rPr>
+        <w:t>make sure they go in one direction)</w:t>
       </w:r>
     </w:p>
     <w:p>
@@ -7392,9 +7404,15 @@
           <w:ilvl w:val="0"/>
           <w:numId w:val="5"/>
         </w:numPr>
-      </w:pPr>
-      <w:r>
-        <w:t>Travel methods output, reconfigure</w:t>
+        <w:rPr>
+          <w:strike/>
+        </w:rPr>
+      </w:pPr>
+      <w:r>
+        <w:rPr>
+          <w:strike/>
+        </w:rPr>
+        <w:t>Check bus</w:t>
       </w:r>
     </w:p>
     <w:p>
@@ -7404,9 +7422,15 @@
           <w:ilvl w:val="0"/>
           <w:numId w:val="5"/>
         </w:numPr>
-      </w:pPr>
-      <w:r>
-        <w:t>Add score to output</w:t>
+        <w:rPr>
+          <w:strike/>
+        </w:rPr>
+      </w:pPr>
+      <w:r>
+        <w:rPr>
+          <w:strike/>
+        </w:rPr>
+        <w:t>Travel methods output, reconfigure</w:t>
       </w:r>
     </w:p>
     <w:p>
@@ -7418,7 +7442,7 @@
         </w:numPr>
       </w:pPr>
       <w:r>
-        <w:t>Add score components to output</w:t>
+        <w:t>Add score to output</w:t>
       </w:r>
     </w:p>
     <w:p>
@@ -7430,10 +7454,7 @@
         </w:numPr>
       </w:pPr>
       <w:r>
-        <w:t>Occupa</w:t>
-      </w:r>
-      <w:r>
-        <w:t>tion constraints?</w:t>
+        <w:t>Add score components to output</w:t>
       </w:r>
     </w:p>
     <w:p>
@@ -7445,7 +7466,10 @@
         </w:numPr>
       </w:pPr>
       <w:r>
-        <w:t>Check missing constraints</w:t>
+        <w:t>Occupa</w:t>
+      </w:r>
+      <w:r>
+        <w:t>tion constraints?</w:t>
       </w:r>
     </w:p>
     <w:p>
@@ -7457,6 +7481,18 @@
         </w:numPr>
       </w:pPr>
       <w:r>
+        <w:t>Check missing constraints</w:t>
+      </w:r>
+    </w:p>
+    <w:p>
+      <w:pPr>
+        <w:pStyle w:val="ListParagraph"/>
+        <w:numPr>
+          <w:ilvl w:val="0"/>
+          <w:numId w:val="5"/>
+        </w:numPr>
+      </w:pPr>
+      <w:r>
         <w:t xml:space="preserve">Wrapper </w:t>
       </w:r>
       <w:r>
@@ -7764,14 +7800,6 @@
     </w:p>
     <w:p>
       <w:pPr>
-        <w:pStyle w:val="Heading1"/>
-      </w:pPr>
-      <w:r>
-        <w:t>Clarifications</w:t>
-      </w:r>
-    </w:p>
-    <w:p>
-      <w:pPr>
         <w:pStyle w:val="ListParagraph"/>
         <w:numPr>
           <w:ilvl w:val="0"/>
@@ -7785,6 +7813,32 @@
         <w:rPr>
           <w:color w:val="000000" w:themeColor="text1"/>
         </w:rPr>
+        <w:t>Each person walks out their house</w:t>
+      </w:r>
+    </w:p>
+    <w:p>
+      <w:pPr>
+        <w:pStyle w:val="Heading1"/>
+      </w:pPr>
+      <w:r>
+        <w:t>Clarifications</w:t>
+      </w:r>
+    </w:p>
+    <w:p>
+      <w:pPr>
+        <w:pStyle w:val="ListParagraph"/>
+        <w:numPr>
+          <w:ilvl w:val="0"/>
+          <w:numId w:val="2"/>
+        </w:numPr>
+        <w:rPr>
+          <w:color w:val="000000" w:themeColor="text1"/>
+        </w:rPr>
+      </w:pPr>
+      <w:r>
+        <w:rPr>
+          <w:color w:val="000000" w:themeColor="text1"/>
+        </w:rPr>
         <w:t xml:space="preserve">The objective function </w:t>
       </w:r>
       <w:r>
@@ -8521,14 +8575,7 @@
                   <w:rFonts w:ascii="Cambria Math" w:eastAsiaTheme="minorEastAsia" w:hAnsi="Cambria Math" w:cstheme="majorBidi"/>
                   <w:color w:val="000000" w:themeColor="text1"/>
                 </w:rPr>
-                <m:t>t,</m:t>
-              </m:r>
-              <m:r>
-                <w:rPr>
-                  <w:rFonts w:ascii="Cambria Math" w:eastAsiaTheme="minorEastAsia" w:hAnsi="Cambria Math" w:cstheme="majorBidi"/>
-                  <w:color w:val="000000" w:themeColor="text1"/>
-                </w:rPr>
-                <m:t>i,n</m:t>
+                <m:t>t,i,n</m:t>
               </m:r>
             </m:e>
           </m:d>
@@ -8537,14 +8584,7 @@
               <w:rFonts w:ascii="Cambria Math" w:eastAsia="FiraSans-Light" w:hAnsi="Cambria Math" w:cstheme="minorHAnsi"/>
               <w:color w:val="000000" w:themeColor="text1"/>
             </w:rPr>
-            <m:t>∈</m:t>
-          </m:r>
-          <m:r>
-            <w:rPr>
-              <w:rFonts w:ascii="Cambria Math" w:eastAsia="FiraSans-Light" w:hAnsi="Cambria Math" w:cstheme="minorHAnsi"/>
-              <w:color w:val="000000" w:themeColor="text1"/>
-            </w:rPr>
-            <m:t>task</m:t>
+            <m:t>∈task</m:t>
           </m:r>
           <m:r>
             <m:rPr>
@@ -8578,14 +8618,7 @@
               <w:rFonts w:ascii="Cambria Math" w:eastAsia="FiraSans-Light" w:hAnsi="Cambria Math" w:cstheme="minorHAnsi"/>
               <w:color w:val="000000" w:themeColor="text1"/>
             </w:rPr>
-            <m:t>lis</m:t>
-          </m:r>
-          <m:r>
-            <w:rPr>
-              <w:rFonts w:ascii="Cambria Math" w:eastAsia="FiraSans-Light" w:hAnsi="Cambria Math" w:cstheme="minorHAnsi"/>
-              <w:color w:val="000000" w:themeColor="text1"/>
-            </w:rPr>
-            <m:t>t</m:t>
+            <m:t>list</m:t>
           </m:r>
         </m:oMath>
       </m:oMathPara>
@@ -8624,14 +8657,7 @@
               <w:rFonts w:ascii="Cambria Math" w:eastAsia="FiraSans-Light" w:hAnsi="Cambria Math" w:cstheme="minorHAnsi"/>
               <w:color w:val="000000" w:themeColor="text1"/>
             </w:rPr>
-            <m:t>∈</m:t>
-          </m:r>
-          <m:r>
-            <w:rPr>
-              <w:rFonts w:ascii="Cambria Math" w:eastAsia="FiraSans-Light" w:hAnsi="Cambria Math" w:cstheme="minorHAnsi"/>
-              <w:color w:val="000000" w:themeColor="text1"/>
-            </w:rPr>
-            <m:t>personal</m:t>
+            <m:t>∈personal</m:t>
           </m:r>
           <m:r>
             <m:rPr>
@@ -10032,6 +10058,7 @@
               </m:ctrlPr>
             </m:sSubPr>
             <m:e>
+              <w:proofErr w:type="spellStart"/>
               <m:r>
                 <m:rPr>
                   <m:nor/>
@@ -10042,6 +10069,7 @@
                 </w:rPr>
                 <m:t>fit_coef</m:t>
               </m:r>
+              <w:proofErr w:type="spellEnd"/>
             </m:e>
             <m:sub>
               <m:r>
@@ -10735,6 +10763,7 @@
               </m:ctrlPr>
             </m:sSubSupPr>
             <m:e>
+              <w:proofErr w:type="spellStart"/>
               <m:r>
                 <m:rPr>
                   <m:nor/>
@@ -10745,6 +10774,7 @@
                 </w:rPr>
                 <m:t>fee_bus</m:t>
               </m:r>
+              <w:proofErr w:type="spellEnd"/>
             </m:e>
             <m:sub>
               <m:r>
@@ -10856,6 +10886,7 @@
               </m:ctrlPr>
             </m:sSubSupPr>
             <m:e>
+              <w:proofErr w:type="spellStart"/>
               <m:r>
                 <m:rPr>
                   <m:nor/>
@@ -10866,6 +10897,7 @@
                 </w:rPr>
                 <m:t>change_to_bike</m:t>
               </m:r>
+              <w:proofErr w:type="spellEnd"/>
             </m:e>
             <m:sub>
               <m:r>
@@ -10977,6 +11009,7 @@
               </m:ctrlPr>
             </m:sSubSupPr>
             <m:e>
+              <w:proofErr w:type="spellStart"/>
               <m:r>
                 <m:rPr>
                   <m:nor/>
@@ -10987,6 +11020,7 @@
                 </w:rPr>
                 <m:t>change_to_walking</m:t>
               </m:r>
+              <w:proofErr w:type="spellEnd"/>
             </m:e>
             <m:sub>
               <m:r>
@@ -13038,7 +13072,25 @@
         <w:rPr>
           <w:rFonts w:eastAsiaTheme="minorEastAsia"/>
         </w:rPr>
-        <w:t>The person must enter and exit their home</w:t>
+        <w:t xml:space="preserve">The person must </w:t>
+      </w:r>
+      <w:r>
+        <w:rPr>
+          <w:rFonts w:eastAsiaTheme="minorEastAsia"/>
+        </w:rPr>
+        <w:t>e</w:t>
+      </w:r>
+      <w:r>
+        <w:rPr>
+          <w:rFonts w:eastAsiaTheme="minorEastAsia"/>
+        </w:rPr>
+        <w:t>xit their home</w:t>
+      </w:r>
+      <w:r>
+        <w:rPr>
+          <w:rFonts w:eastAsiaTheme="minorEastAsia"/>
+        </w:rPr>
+        <w:t xml:space="preserve"> on foot</w:t>
       </w:r>
     </w:p>
     <w:p>
@@ -13049,45 +13101,167 @@
       </w:pPr>
       <m:oMathPara>
         <m:oMath>
-          <m:sSubSup>
-            <m:sSubSupPr>
+          <m:nary>
+            <m:naryPr>
+              <m:chr m:val="∑"/>
+              <m:limLoc m:val="undOvr"/>
+              <m:supHide m:val="1"/>
               <m:ctrlPr>
                 <w:rPr>
-                  <w:rFonts w:ascii="Cambria Math" w:eastAsiaTheme="minorEastAsia" w:hAnsi="Cambria Math"/>
+                  <w:rFonts w:ascii="Cambria Math" w:hAnsi="Cambria Math"/>
                   <w:i/>
                 </w:rPr>
               </m:ctrlPr>
-            </m:sSubSupPr>
+            </m:naryPr>
+            <m:sub>
+              <m:d>
+                <m:dPr>
+                  <m:ctrlPr>
+                    <w:rPr>
+                      <w:rFonts w:ascii="Cambria Math" w:hAnsi="Cambria Math"/>
+                      <w:i/>
+                    </w:rPr>
+                  </m:ctrlPr>
+                </m:dPr>
+                <m:e>
+                  <m:r>
+                    <w:rPr>
+                      <w:rFonts w:ascii="Cambria Math" w:hAnsi="Cambria Math"/>
+                    </w:rPr>
+                    <m:t>i,j</m:t>
+                  </m:r>
+                </m:e>
+              </m:d>
+              <m:r>
+                <w:rPr>
+                  <w:rFonts w:ascii="Cambria Math" w:hAnsi="Cambria Math"/>
+                </w:rPr>
+                <m:t>∈</m:t>
+              </m:r>
+              <m:sSup>
+                <m:sSupPr>
+                  <m:ctrlPr>
+                    <w:rPr>
+                      <w:rFonts w:ascii="Cambria Math" w:hAnsi="Cambria Math"/>
+                      <w:i/>
+                    </w:rPr>
+                  </m:ctrlPr>
+                </m:sSupPr>
+                <m:e>
+                  <m:r>
+                    <w:rPr>
+                      <w:rFonts w:ascii="Cambria Math" w:hAnsi="Cambria Math"/>
+                    </w:rPr>
+                    <m:t>δ</m:t>
+                  </m:r>
+                </m:e>
+                <m:sup>
+                  <m:r>
+                    <w:rPr>
+                      <w:rFonts w:ascii="Cambria Math" w:hAnsi="Cambria Math"/>
+                    </w:rPr>
+                    <m:t>+</m:t>
+                  </m:r>
+                </m:sup>
+              </m:sSup>
+              <m:d>
+                <m:dPr>
+                  <m:ctrlPr>
+                    <w:rPr>
+                      <w:rFonts w:ascii="Cambria Math" w:hAnsi="Cambria Math"/>
+                      <w:i/>
+                    </w:rPr>
+                  </m:ctrlPr>
+                </m:dPr>
+                <m:e>
+                  <m:r>
+                    <w:rPr>
+                      <w:rFonts w:ascii="Cambria Math" w:hAnsi="Cambria Math"/>
+                    </w:rPr>
+                    <m:t>i</m:t>
+                  </m:r>
+                </m:e>
+              </m:d>
+            </m:sub>
+            <m:sup/>
             <m:e>
-              <m:r>
-                <w:rPr>
-                  <w:rFonts w:ascii="Cambria Math" w:eastAsiaTheme="minorEastAsia" w:hAnsi="Cambria Math"/>
-                </w:rPr>
-                <m:t>z</m:t>
-              </m:r>
+              <m:sSubSup>
+                <m:sSubSupPr>
+                  <m:ctrlPr>
+                    <w:rPr>
+                      <w:rFonts w:ascii="Cambria Math" w:hAnsi="Cambria Math"/>
+                      <w:i/>
+                    </w:rPr>
+                  </m:ctrlPr>
+                </m:sSubSupPr>
+                <m:e>
+                  <m:r>
+                    <w:rPr>
+                      <w:rFonts w:ascii="Cambria Math" w:hAnsi="Cambria Math"/>
+                    </w:rPr>
+                    <m:t>x</m:t>
+                  </m:r>
+                </m:e>
+                <m:sub>
+                  <m:r>
+                    <w:rPr>
+                      <w:rFonts w:ascii="Cambria Math" w:hAnsi="Cambria Math"/>
+                    </w:rPr>
+                    <m:t>i</m:t>
+                  </m:r>
+                  <m:r>
+                    <w:rPr>
+                      <w:rFonts w:ascii="Cambria Math" w:hAnsi="Cambria Math"/>
+                    </w:rPr>
+                    <m:t>,</m:t>
+                  </m:r>
+                  <m:r>
+                    <w:rPr>
+                      <w:rFonts w:ascii="Cambria Math" w:hAnsi="Cambria Math"/>
+                    </w:rPr>
+                    <m:t>j</m:t>
+                  </m:r>
+                  <m:r>
+                    <w:rPr>
+                      <w:rFonts w:ascii="Cambria Math" w:hAnsi="Cambria Math"/>
+                    </w:rPr>
+                    <m:t>,</m:t>
+                  </m:r>
+                  <m:r>
+                    <w:rPr>
+                      <w:rFonts w:ascii="Cambria Math" w:hAnsi="Cambria Math"/>
+                    </w:rPr>
+                    <m:t>1</m:t>
+                  </m:r>
+                </m:sub>
+                <m:sup>
+                  <m:r>
+                    <w:rPr>
+                      <w:rFonts w:ascii="Cambria Math" w:hAnsi="Cambria Math"/>
+                    </w:rPr>
+                    <m:t>n</m:t>
+                  </m:r>
+                </m:sup>
+              </m:sSubSup>
             </m:e>
-            <m:sub>
-              <m:r>
-                <w:rPr>
-                  <w:rFonts w:ascii="Cambria Math" w:eastAsiaTheme="minorEastAsia" w:hAnsi="Cambria Math"/>
-                </w:rPr>
-                <m:t>i</m:t>
-              </m:r>
-            </m:sub>
-            <m:sup>
-              <m:r>
-                <w:rPr>
-                  <w:rFonts w:ascii="Cambria Math" w:eastAsiaTheme="minorEastAsia" w:hAnsi="Cambria Math"/>
-                </w:rPr>
-                <m:t>n</m:t>
-              </m:r>
-            </m:sup>
-          </m:sSubSup>
+          </m:nary>
           <m:r>
             <w:rPr>
               <w:rFonts w:ascii="Cambria Math" w:eastAsiaTheme="minorEastAsia" w:hAnsi="Cambria Math"/>
             </w:rPr>
-            <m:t xml:space="preserve">&gt;=1        </m:t>
+            <m:t>=</m:t>
+          </m:r>
+          <m:r>
+            <w:rPr>
+              <w:rFonts w:ascii="Cambria Math" w:eastAsiaTheme="minorEastAsia" w:hAnsi="Cambria Math"/>
+            </w:rPr>
+            <m:t>1</m:t>
+          </m:r>
+          <m:r>
+            <w:rPr>
+              <w:rFonts w:ascii="Cambria Math" w:hAnsi="Cambria Math"/>
+            </w:rPr>
+            <m:t xml:space="preserve">         </m:t>
           </m:r>
           <m:d>
             <m:dPr>
@@ -18059,13 +18233,6 @@
         </m:oMath>
       </m:oMathPara>
     </w:p>
-    <w:p>
-      <w:pPr>
-        <w:rPr>
-          <w:rFonts w:eastAsiaTheme="minorEastAsia"/>
-        </w:rPr>
-      </w:pPr>
-    </w:p>
     <w:p/>
     <w:p>
       <w:pPr>
@@ -18073,76 +18240,34 @@
       </w:pPr>
       <w:bookmarkStart w:id="14" w:name="_Toc116117739"/>
       <w:r>
-        <w:t>Bike Capacity Constraints</w:t>
+        <w:t>Bike Constraints</w:t>
       </w:r>
       <w:bookmarkEnd w:id="14"/>
     </w:p>
     <w:p>
       <w:r>
-        <w:t xml:space="preserve">The bike station capacity is checked at x min intervals (default 30 mins), there will have to be </w:t>
-      </w:r>
-      <w:r>
-        <w:t>a consultation about how this linear relaxation could be best handled</w:t>
+        <w:t xml:space="preserve">A person must start and end their bike travel at a </w:t>
+      </w:r>
+      <w:r>
+        <w:t>b</w:t>
+      </w:r>
+      <w:r>
+        <w:t>ike stop</w:t>
       </w:r>
     </w:p>
     <w:p>
       <w:r>
-        <w:t xml:space="preserve">At the end of the period, there must be a non-negative </w:t>
-      </w:r>
-      <w:r>
-        <w:t>quantity</w:t>
-      </w:r>
-      <w:r>
-        <w:t xml:space="preserve"> of bikes and free spaces at each </w:t>
-      </w:r>
-      <w:r>
-        <w:t>bike station</w:t>
-      </w:r>
-    </w:p>
-    <w:p/>
-    <w:p/>
-    <w:p>
-      <w:pPr>
-        <w:pStyle w:val="Heading2"/>
-      </w:pPr>
-      <w:bookmarkStart w:id="15" w:name="_Hlk116206514"/>
-      <w:r>
-        <w:t>Pe</w:t>
-      </w:r>
-      <w:r>
-        <w:t>rson</w:t>
-      </w:r>
-      <w:r>
-        <w:t>al Spend</w:t>
-      </w:r>
-      <w:r>
-        <w:t xml:space="preserve"> Constraints</w:t>
+        <w:rPr>
+          <w:i/>
+          <w:iCs/>
+        </w:rPr>
+        <w:t>If a person arrives at a non-bike stop via bike, they must leave by bike</w:t>
+      </w:r>
+      <w:r>
+        <w:t xml:space="preserve"> </w:t>
       </w:r>
     </w:p>
     <w:p>
-      <w:pPr>
-        <w:rPr>
-          <w:rFonts w:eastAsia="CMSSI8" w:cstheme="minorHAnsi"/>
-          <w:color w:val="000000" w:themeColor="text1"/>
-        </w:rPr>
-      </w:pPr>
-      <w:r>
-        <w:rPr>
-          <w:rFonts w:eastAsia="FiraSans-Light" w:cstheme="minorHAnsi"/>
-          <w:color w:val="000000" w:themeColor="text1"/>
-        </w:rPr>
-        <w:t>The money spent by a person should be below their personal budget</w:t>
-      </w:r>
-    </w:p>
-    <w:p>
-      <w:pPr>
-        <w:rPr>
-          <w:rFonts w:eastAsia="CMSSI8" w:cstheme="minorHAnsi"/>
-          <w:color w:val="000000" w:themeColor="text1"/>
-          <w:sz w:val="20"/>
-          <w:szCs w:val="20"/>
-        </w:rPr>
-      </w:pPr>
       <m:oMathPara>
         <m:oMath>
           <m:nary>
@@ -18152,6 +18277,398 @@
               <m:supHide m:val="1"/>
               <m:ctrlPr>
                 <w:rPr>
+                  <w:rFonts w:ascii="Cambria Math" w:hAnsi="Cambria Math"/>
+                  <w:i/>
+                </w:rPr>
+              </m:ctrlPr>
+            </m:naryPr>
+            <m:sub>
+              <m:d>
+                <m:dPr>
+                  <m:ctrlPr>
+                    <w:rPr>
+                      <w:rFonts w:ascii="Cambria Math" w:hAnsi="Cambria Math"/>
+                      <w:i/>
+                    </w:rPr>
+                  </m:ctrlPr>
+                </m:dPr>
+                <m:e>
+                  <m:r>
+                    <w:rPr>
+                      <w:rFonts w:ascii="Cambria Math" w:hAnsi="Cambria Math"/>
+                    </w:rPr>
+                    <m:t>i,j</m:t>
+                  </m:r>
+                </m:e>
+              </m:d>
+              <m:r>
+                <w:rPr>
+                  <w:rFonts w:ascii="Cambria Math" w:hAnsi="Cambria Math"/>
+                </w:rPr>
+                <m:t>∈</m:t>
+              </m:r>
+              <m:sSup>
+                <m:sSupPr>
+                  <m:ctrlPr>
+                    <w:rPr>
+                      <w:rFonts w:ascii="Cambria Math" w:hAnsi="Cambria Math"/>
+                      <w:i/>
+                    </w:rPr>
+                  </m:ctrlPr>
+                </m:sSupPr>
+                <m:e>
+                  <m:r>
+                    <w:rPr>
+                      <w:rFonts w:ascii="Cambria Math" w:hAnsi="Cambria Math"/>
+                    </w:rPr>
+                    <m:t>δ</m:t>
+                  </m:r>
+                </m:e>
+                <m:sup>
+                  <m:r>
+                    <w:rPr>
+                      <w:rFonts w:ascii="Cambria Math" w:hAnsi="Cambria Math"/>
+                    </w:rPr>
+                    <m:t>+</m:t>
+                  </m:r>
+                </m:sup>
+              </m:sSup>
+              <m:d>
+                <m:dPr>
+                  <m:ctrlPr>
+                    <w:rPr>
+                      <w:rFonts w:ascii="Cambria Math" w:hAnsi="Cambria Math"/>
+                      <w:i/>
+                    </w:rPr>
+                  </m:ctrlPr>
+                </m:dPr>
+                <m:e>
+                  <m:r>
+                    <w:rPr>
+                      <w:rFonts w:ascii="Cambria Math" w:hAnsi="Cambria Math"/>
+                    </w:rPr>
+                    <m:t>j</m:t>
+                  </m:r>
+                </m:e>
+              </m:d>
+            </m:sub>
+            <m:sup/>
+            <m:e>
+              <m:sSubSup>
+                <m:sSubSupPr>
+                  <m:ctrlPr>
+                    <w:rPr>
+                      <w:rFonts w:ascii="Cambria Math" w:hAnsi="Cambria Math"/>
+                      <w:i/>
+                    </w:rPr>
+                  </m:ctrlPr>
+                </m:sSubSupPr>
+                <m:e>
+                  <m:r>
+                    <w:rPr>
+                      <w:rFonts w:ascii="Cambria Math" w:hAnsi="Cambria Math"/>
+                    </w:rPr>
+                    <m:t>x</m:t>
+                  </m:r>
+                </m:e>
+                <m:sub>
+                  <m:r>
+                    <w:rPr>
+                      <w:rFonts w:ascii="Cambria Math" w:hAnsi="Cambria Math"/>
+                    </w:rPr>
+                    <m:t>j,i,2</m:t>
+                  </m:r>
+                </m:sub>
+                <m:sup>
+                  <m:r>
+                    <w:rPr>
+                      <w:rFonts w:ascii="Cambria Math" w:hAnsi="Cambria Math"/>
+                    </w:rPr>
+                    <m:t>n</m:t>
+                  </m:r>
+                </m:sup>
+              </m:sSubSup>
+            </m:e>
+          </m:nary>
+          <m:r>
+            <w:rPr>
+              <w:rFonts w:ascii="Cambria Math" w:hAnsi="Cambria Math"/>
+            </w:rPr>
+            <m:t>=</m:t>
+          </m:r>
+          <m:nary>
+            <m:naryPr>
+              <m:chr m:val="∑"/>
+              <m:limLoc m:val="undOvr"/>
+              <m:supHide m:val="1"/>
+              <m:ctrlPr>
+                <w:rPr>
+                  <w:rFonts w:ascii="Cambria Math" w:hAnsi="Cambria Math"/>
+                  <w:i/>
+                </w:rPr>
+              </m:ctrlPr>
+            </m:naryPr>
+            <m:sub>
+              <m:d>
+                <m:dPr>
+                  <m:ctrlPr>
+                    <w:rPr>
+                      <w:rFonts w:ascii="Cambria Math" w:hAnsi="Cambria Math"/>
+                      <w:i/>
+                    </w:rPr>
+                  </m:ctrlPr>
+                </m:dPr>
+                <m:e>
+                  <m:r>
+                    <w:rPr>
+                      <w:rFonts w:ascii="Cambria Math" w:hAnsi="Cambria Math"/>
+                    </w:rPr>
+                    <m:t>i,j</m:t>
+                  </m:r>
+                </m:e>
+              </m:d>
+              <m:r>
+                <w:rPr>
+                  <w:rFonts w:ascii="Cambria Math" w:hAnsi="Cambria Math"/>
+                </w:rPr>
+                <m:t>∈</m:t>
+              </m:r>
+              <m:sSup>
+                <m:sSupPr>
+                  <m:ctrlPr>
+                    <w:rPr>
+                      <w:rFonts w:ascii="Cambria Math" w:hAnsi="Cambria Math"/>
+                      <w:i/>
+                    </w:rPr>
+                  </m:ctrlPr>
+                </m:sSupPr>
+                <m:e>
+                  <m:r>
+                    <w:rPr>
+                      <w:rFonts w:ascii="Cambria Math" w:hAnsi="Cambria Math"/>
+                    </w:rPr>
+                    <m:t>δ</m:t>
+                  </m:r>
+                </m:e>
+                <m:sup>
+                  <m:r>
+                    <w:rPr>
+                      <w:rFonts w:ascii="Cambria Math" w:hAnsi="Cambria Math"/>
+                    </w:rPr>
+                    <m:t>-</m:t>
+                  </m:r>
+                </m:sup>
+              </m:sSup>
+              <m:d>
+                <m:dPr>
+                  <m:ctrlPr>
+                    <w:rPr>
+                      <w:rFonts w:ascii="Cambria Math" w:hAnsi="Cambria Math"/>
+                      <w:i/>
+                    </w:rPr>
+                  </m:ctrlPr>
+                </m:dPr>
+                <m:e>
+                  <m:r>
+                    <w:rPr>
+                      <w:rFonts w:ascii="Cambria Math" w:hAnsi="Cambria Math"/>
+                    </w:rPr>
+                    <m:t>j</m:t>
+                  </m:r>
+                </m:e>
+              </m:d>
+            </m:sub>
+            <m:sup/>
+            <m:e>
+              <m:sSubSup>
+                <m:sSubSupPr>
+                  <m:ctrlPr>
+                    <w:rPr>
+                      <w:rFonts w:ascii="Cambria Math" w:hAnsi="Cambria Math"/>
+                      <w:i/>
+                    </w:rPr>
+                  </m:ctrlPr>
+                </m:sSubSupPr>
+                <m:e>
+                  <m:r>
+                    <w:rPr>
+                      <w:rFonts w:ascii="Cambria Math" w:hAnsi="Cambria Math"/>
+                    </w:rPr>
+                    <m:t>x</m:t>
+                  </m:r>
+                </m:e>
+                <m:sub>
+                  <m:r>
+                    <w:rPr>
+                      <w:rFonts w:ascii="Cambria Math" w:hAnsi="Cambria Math"/>
+                    </w:rPr>
+                    <m:t>i,j,2</m:t>
+                  </m:r>
+                </m:sub>
+                <m:sup>
+                  <m:r>
+                    <w:rPr>
+                      <w:rFonts w:ascii="Cambria Math" w:hAnsi="Cambria Math"/>
+                    </w:rPr>
+                    <m:t>n</m:t>
+                  </m:r>
+                </m:sup>
+              </m:sSubSup>
+            </m:e>
+          </m:nary>
+        </m:oMath>
+      </m:oMathPara>
+    </w:p>
+    <w:p>
+      <w:pPr>
+        <w:rPr>
+          <w:rFonts w:eastAsiaTheme="minorEastAsia"/>
+        </w:rPr>
+      </w:pPr>
+      <m:oMathPara>
+        <m:oMath>
+          <m:r>
+            <w:rPr>
+              <w:rFonts w:ascii="Cambria Math" w:hAnsi="Cambria Math"/>
+            </w:rPr>
+            <m:t>i</m:t>
+          </m:r>
+          <m:r>
+            <w:rPr>
+              <w:rFonts w:ascii="Cambria Math" w:eastAsia="FiraSans-Light" w:hAnsi="Cambria Math" w:cstheme="minorHAnsi"/>
+            </w:rPr>
+            <m:t xml:space="preserve">∈A, </m:t>
+          </m:r>
+          <m:r>
+            <w:rPr>
+              <w:rFonts w:ascii="Cambria Math" w:hAnsi="Cambria Math"/>
+            </w:rPr>
+            <m:t>j</m:t>
+          </m:r>
+          <m:r>
+            <w:rPr>
+              <w:rFonts w:ascii="Cambria Math" w:eastAsia="FiraSans-Light" w:hAnsi="Cambria Math" w:cstheme="minorHAnsi"/>
+            </w:rPr>
+            <m:t>∈A|B, i</m:t>
+          </m:r>
+          <m:r>
+            <w:rPr>
+              <w:rFonts w:ascii="Cambria Math" w:eastAsia="FiraSans-Light" w:hAnsi="Cambria Math" w:cstheme="minorHAnsi" w:hint="eastAsia"/>
+            </w:rPr>
+            <m:t>≠</m:t>
+          </m:r>
+          <m:r>
+            <w:rPr>
+              <w:rFonts w:ascii="Cambria Math" w:eastAsia="FiraSans-Light" w:hAnsi="Cambria Math" w:cstheme="minorHAnsi"/>
+            </w:rPr>
+            <m:t>j</m:t>
+          </m:r>
+        </m:oMath>
+      </m:oMathPara>
+    </w:p>
+    <w:p>
+      <w:r>
+        <w:t xml:space="preserve">The bike station capacity is checked at x min intervals (default 30 mins), there will have to be </w:t>
+      </w:r>
+      <w:r>
+        <w:t>a consultation about how this linear relaxation could be best handled</w:t>
+      </w:r>
+    </w:p>
+    <w:p>
+      <w:r>
+        <w:t xml:space="preserve">At the end of the period, there must be a non-negative </w:t>
+      </w:r>
+      <w:r>
+        <w:t>quantity</w:t>
+      </w:r>
+      <w:r>
+        <w:t xml:space="preserve"> of bikes and free spaces at each </w:t>
+      </w:r>
+      <w:r>
+        <w:t>bike station</w:t>
+      </w:r>
+    </w:p>
+    <w:p/>
+    <w:p/>
+    <w:p>
+      <w:pPr>
+        <w:pStyle w:val="Heading2"/>
+      </w:pPr>
+      <w:bookmarkStart w:id="15" w:name="_Hlk116206514"/>
+      <w:r>
+        <w:t>Pe</w:t>
+      </w:r>
+      <w:r>
+        <w:t>rson</w:t>
+      </w:r>
+      <w:r>
+        <w:t>al Spend</w:t>
+      </w:r>
+      <w:r>
+        <w:t xml:space="preserve"> Constraints</w:t>
+      </w:r>
+    </w:p>
+    <w:p>
+      <w:pPr>
+        <w:rPr>
+          <w:rFonts w:eastAsia="FiraSans-Light" w:cstheme="minorHAnsi"/>
+          <w:color w:val="000000" w:themeColor="text1"/>
+        </w:rPr>
+      </w:pPr>
+      <w:r>
+        <w:rPr>
+          <w:rFonts w:eastAsia="FiraSans-Light" w:cstheme="minorHAnsi"/>
+          <w:color w:val="000000" w:themeColor="text1"/>
+        </w:rPr>
+        <w:t>The money spent by a person should be below their personal budget</w:t>
+      </w:r>
+    </w:p>
+    <w:p>
+      <w:pPr>
+        <w:rPr>
+          <w:rFonts w:eastAsia="CMSSI8" w:cstheme="minorHAnsi"/>
+          <w:i/>
+          <w:iCs/>
+          <w:color w:val="000000" w:themeColor="text1"/>
+        </w:rPr>
+      </w:pPr>
+      <w:r>
+        <w:rPr>
+          <w:rFonts w:eastAsia="FiraSans-Light" w:cstheme="minorHAnsi"/>
+          <w:i/>
+          <w:iCs/>
+          <w:color w:val="000000" w:themeColor="text1"/>
+        </w:rPr>
+        <w:t xml:space="preserve">A person is only charged for bike hire </w:t>
+      </w:r>
+      <w:r>
+        <w:rPr>
+          <w:rFonts w:eastAsia="FiraSans-Light" w:cstheme="minorHAnsi"/>
+          <w:i/>
+          <w:iCs/>
+          <w:color w:val="000000" w:themeColor="text1"/>
+        </w:rPr>
+        <w:t>while they are in motion</w:t>
+      </w:r>
+    </w:p>
+    <w:p>
+      <w:pPr>
+        <w:rPr>
+          <w:rFonts w:eastAsia="CMSSI8" w:cstheme="minorHAnsi"/>
+          <w:color w:val="000000" w:themeColor="text1"/>
+          <w:sz w:val="20"/>
+          <w:szCs w:val="20"/>
+        </w:rPr>
+      </w:pPr>
+      <m:oMathPara>
+        <m:oMath>
+          <m:nary>
+            <m:naryPr>
+              <m:chr m:val="∑"/>
+              <m:limLoc m:val="undOvr"/>
+              <m:supHide m:val="1"/>
+              <m:ctrlPr>
+                <w:rPr>
                   <w:rFonts w:ascii="Cambria Math" w:eastAsia="CMSSI8" w:hAnsi="Cambria Math" w:cstheme="minorHAnsi"/>
                   <w:i/>
                   <w:color w:val="000000" w:themeColor="text1"/>
@@ -18166,14 +18683,7 @@
                   <w:rFonts w:ascii="Cambria Math" w:eastAsia="FiraSans-Light" w:hAnsi="Cambria Math" w:cstheme="minorHAnsi"/>
                   <w:color w:val="000000" w:themeColor="text1"/>
                 </w:rPr>
-                <m:t>(t,i)</m:t>
-              </m:r>
-              <m:r>
-                <w:rPr>
-                  <w:rFonts w:ascii="Cambria Math" w:eastAsia="FiraSans-Light" w:hAnsi="Cambria Math" w:cstheme="minorHAnsi"/>
-                  <w:color w:val="000000" w:themeColor="text1"/>
-                </w:rPr>
-                <m:t>∈personal</m:t>
+                <m:t>(t,i)∈personal</m:t>
               </m:r>
               <m:r>
                 <m:rPr>
@@ -18532,14 +19042,7 @@
                   <w:rFonts w:ascii="Cambria Math" w:eastAsia="FiraSans-Light" w:hAnsi="Cambria Math" w:cstheme="minorHAnsi"/>
                   <w:color w:val="000000" w:themeColor="text1"/>
                 </w:rPr>
-                <m:t>∈</m:t>
-              </m:r>
-              <m:r>
-                <w:rPr>
-                  <w:rFonts w:ascii="Cambria Math" w:eastAsia="FiraSans-Light" w:hAnsi="Cambria Math" w:cstheme="minorHAnsi"/>
-                  <w:color w:val="000000" w:themeColor="text1"/>
-                </w:rPr>
-                <m:t>A</m:t>
+                <m:t>∈A</m:t>
               </m:r>
             </m:sub>
             <m:sup/>
@@ -19225,6 +19728,46 @@
           <w:color w:val="000000" w:themeColor="text1"/>
         </w:rPr>
       </w:pPr>
+    </w:p>
+    <w:p>
+      <w:pPr>
+        <w:pStyle w:val="Heading2"/>
+        <w:rPr>
+          <w:rFonts w:eastAsiaTheme="minorEastAsia"/>
+        </w:rPr>
+      </w:pPr>
+      <w:r>
+        <w:rPr>
+          <w:rFonts w:eastAsiaTheme="minorEastAsia"/>
+        </w:rPr>
+        <w:t xml:space="preserve">Optional </w:t>
+      </w:r>
+      <w:r>
+        <w:rPr>
+          <w:rFonts w:eastAsiaTheme="minorEastAsia"/>
+        </w:rPr>
+        <w:t>Test</w:t>
+      </w:r>
+      <w:r>
+        <w:rPr>
+          <w:rFonts w:eastAsiaTheme="minorEastAsia"/>
+        </w:rPr>
+        <w:t xml:space="preserve"> Constraint</w:t>
+      </w:r>
+      <w:r>
+        <w:rPr>
+          <w:rFonts w:eastAsiaTheme="minorEastAsia"/>
+        </w:rPr>
+        <w:t>s</w:t>
+      </w:r>
+    </w:p>
+    <w:p>
+      <w:r>
+        <w:t xml:space="preserve">This is an optional constraint to test if the </w:t>
+      </w:r>
+      <w:r>
+        <w:t>bus functionality works</w:t>
+      </w:r>
     </w:p>
     <w:p>
       <w:pPr>
@@ -20335,7 +20878,7 @@
   <w:style w:type="paragraph" w:default="1" w:styleId="Normal">
     <w:name w:val="Normal"/>
     <w:qFormat/>
-    <w:rsid w:val="001261E3"/>
+    <w:rsid w:val="00F450DF"/>
   </w:style>
   <w:style w:type="paragraph" w:styleId="Heading1">
     <w:name w:val="heading 1"/>

</xml_diff>

<commit_message>
Metaheuristic adaptation added to documentation
</commit_message>
<xml_diff>
--- a/Discrete Optimisation Project Documentation.docx
+++ b/Discrete Optimisation Project Documentation.docx
@@ -360,7 +360,7 @@
                                 <w:sdtContent>
                                   <w:p>
                                     <w:pPr>
-                                      <w:pStyle w:val="NoSpacing"/>
+                                      <w:pStyle w:val="Nessunaspaziatura"/>
                                       <w:jc w:val="right"/>
                                       <w:rPr>
                                         <w:color w:val="595959" w:themeColor="text1" w:themeTint="A6"/>
@@ -450,7 +450,7 @@
                               </w:sdt>
                               <w:p>
                                 <w:pPr>
-                                  <w:pStyle w:val="NoSpacing"/>
+                                  <w:pStyle w:val="Nessunaspaziatura"/>
                                   <w:jc w:val="right"/>
                                   <w:rPr>
                                     <w:color w:val="595959" w:themeColor="text1" w:themeTint="A6"/>
@@ -530,7 +530,7 @@
                           <w:sdtContent>
                             <w:p>
                               <w:pPr>
-                                <w:pStyle w:val="NoSpacing"/>
+                                <w:pStyle w:val="Nessunaspaziatura"/>
                                 <w:jc w:val="right"/>
                                 <w:rPr>
                                   <w:color w:val="595959" w:themeColor="text1" w:themeTint="A6"/>
@@ -620,7 +620,7 @@
                         </w:sdt>
                         <w:p>
                           <w:pPr>
-                            <w:pStyle w:val="NoSpacing"/>
+                            <w:pStyle w:val="Nessunaspaziatura"/>
                             <w:jc w:val="right"/>
                             <w:rPr>
                               <w:color w:val="595959" w:themeColor="text1" w:themeTint="A6"/>
@@ -960,7 +960,7 @@
       <w:sdtContent>
         <w:p>
           <w:pPr>
-            <w:pStyle w:val="TOCHeading"/>
+            <w:pStyle w:val="Titolosommario"/>
             <w:rPr>
               <w:b/>
               <w:bCs/>
@@ -985,12 +985,14 @@
         </w:p>
         <w:p>
           <w:pPr>
-            <w:pStyle w:val="TOC1"/>
+            <w:pStyle w:val="Sommario1"/>
             <w:tabs>
               <w:tab w:val="right" w:leader="dot" w:pos="9016"/>
             </w:tabs>
             <w:rPr>
+              <w:rFonts w:eastAsiaTheme="minorEastAsia"/>
               <w:noProof/>
+              <w:lang w:eastAsia="en-GB"/>
             </w:rPr>
           </w:pPr>
           <w:r>
@@ -1002,13 +1004,13 @@
           <w:r>
             <w:fldChar w:fldCharType="separate"/>
           </w:r>
-          <w:hyperlink w:anchor="_Toc116117727" w:history="1">
-            <w:r>
-              <w:rPr>
-                <w:rStyle w:val="Hyperlink"/>
+          <w:hyperlink w:anchor="_Toc118109909" w:history="1">
+            <w:r>
+              <w:rPr>
+                <w:rStyle w:val="Collegamentoipertestuale"/>
                 <w:noProof/>
               </w:rPr>
-              <w:t>Info</w:t>
+              <w:t>Requirements</w:t>
             </w:r>
             <w:r>
               <w:rPr>
@@ -1029,7 +1031,7 @@
                 <w:noProof/>
                 <w:webHidden/>
               </w:rPr>
-              <w:instrText xml:space="preserve"> PAGEREF _Toc116117727 \h </w:instrText>
+              <w:instrText xml:space="preserve"> PAGEREF _Toc118109909 \h </w:instrText>
             </w:r>
             <w:r>
               <w:rPr>
@@ -1049,7 +1051,7 @@
                 <w:noProof/>
                 <w:webHidden/>
               </w:rPr>
-              <w:t>1</w:t>
+              <w:t>2</w:t>
             </w:r>
             <w:r>
               <w:rPr>
@@ -1062,21 +1064,23 @@
         </w:p>
         <w:p>
           <w:pPr>
-            <w:pStyle w:val="TOC1"/>
+            <w:pStyle w:val="Sommario1"/>
             <w:tabs>
               <w:tab w:val="right" w:leader="dot" w:pos="9016"/>
             </w:tabs>
             <w:rPr>
+              <w:rFonts w:eastAsiaTheme="minorEastAsia"/>
               <w:noProof/>
+              <w:lang w:eastAsia="en-GB"/>
             </w:rPr>
           </w:pPr>
-          <w:hyperlink w:anchor="_Toc116117728" w:history="1">
-            <w:r>
-              <w:rPr>
-                <w:rStyle w:val="Hyperlink"/>
+          <w:hyperlink w:anchor="_Toc118109910" w:history="1">
+            <w:r>
+              <w:rPr>
+                <w:rStyle w:val="Collegamentoipertestuale"/>
                 <w:noProof/>
               </w:rPr>
-              <w:t>Documentation Notes</w:t>
+              <w:t>Info</w:t>
             </w:r>
             <w:r>
               <w:rPr>
@@ -1097,7 +1101,7 @@
                 <w:noProof/>
                 <w:webHidden/>
               </w:rPr>
-              <w:instrText xml:space="preserve"> PAGEREF _Toc116117728 \h </w:instrText>
+              <w:instrText xml:space="preserve"> PAGEREF _Toc118109910 \h </w:instrText>
             </w:r>
             <w:r>
               <w:rPr>
@@ -1117,7 +1121,7 @@
                 <w:noProof/>
                 <w:webHidden/>
               </w:rPr>
-              <w:t>1</w:t>
+              <w:t>5</w:t>
             </w:r>
             <w:r>
               <w:rPr>
@@ -1130,21 +1134,23 @@
         </w:p>
         <w:p>
           <w:pPr>
-            <w:pStyle w:val="TOC1"/>
+            <w:pStyle w:val="Sommario1"/>
             <w:tabs>
               <w:tab w:val="right" w:leader="dot" w:pos="9016"/>
             </w:tabs>
             <w:rPr>
+              <w:rFonts w:eastAsiaTheme="minorEastAsia"/>
               <w:noProof/>
+              <w:lang w:eastAsia="en-GB"/>
             </w:rPr>
           </w:pPr>
-          <w:hyperlink w:anchor="_Toc116117729" w:history="1">
-            <w:r>
-              <w:rPr>
-                <w:rStyle w:val="Hyperlink"/>
+          <w:hyperlink w:anchor="_Toc118109911" w:history="1">
+            <w:r>
+              <w:rPr>
+                <w:rStyle w:val="Collegamentoipertestuale"/>
                 <w:noProof/>
               </w:rPr>
-              <w:t>Assumptions</w:t>
+              <w:t>Missing Constraints</w:t>
             </w:r>
             <w:r>
               <w:rPr>
@@ -1165,7 +1171,7 @@
                 <w:noProof/>
                 <w:webHidden/>
               </w:rPr>
-              <w:instrText xml:space="preserve"> PAGEREF _Toc116117729 \h </w:instrText>
+              <w:instrText xml:space="preserve"> PAGEREF _Toc118109911 \h </w:instrText>
             </w:r>
             <w:r>
               <w:rPr>
@@ -1185,7 +1191,7 @@
                 <w:noProof/>
                 <w:webHidden/>
               </w:rPr>
-              <w:t>1</w:t>
+              <w:t>5</w:t>
             </w:r>
             <w:r>
               <w:rPr>
@@ -1198,21 +1204,23 @@
         </w:p>
         <w:p>
           <w:pPr>
-            <w:pStyle w:val="TOC1"/>
+            <w:pStyle w:val="Sommario1"/>
             <w:tabs>
               <w:tab w:val="right" w:leader="dot" w:pos="9016"/>
             </w:tabs>
             <w:rPr>
+              <w:rFonts w:eastAsiaTheme="minorEastAsia"/>
               <w:noProof/>
+              <w:lang w:eastAsia="en-GB"/>
             </w:rPr>
           </w:pPr>
-          <w:hyperlink w:anchor="_Toc116117730" w:history="1">
-            <w:r>
-              <w:rPr>
-                <w:rStyle w:val="Hyperlink"/>
+          <w:hyperlink w:anchor="_Toc118109912" w:history="1">
+            <w:r>
+              <w:rPr>
+                <w:rStyle w:val="Collegamentoipertestuale"/>
                 <w:noProof/>
               </w:rPr>
-              <w:t>Indexes</w:t>
+              <w:t>Known Bugs</w:t>
             </w:r>
             <w:r>
               <w:rPr>
@@ -1233,7 +1241,7 @@
                 <w:noProof/>
                 <w:webHidden/>
               </w:rPr>
-              <w:instrText xml:space="preserve"> PAGEREF _Toc116117730 \h </w:instrText>
+              <w:instrText xml:space="preserve"> PAGEREF _Toc118109912 \h </w:instrText>
             </w:r>
             <w:r>
               <w:rPr>
@@ -1253,7 +1261,7 @@
                 <w:noProof/>
                 <w:webHidden/>
               </w:rPr>
-              <w:t>2</w:t>
+              <w:t>5</w:t>
             </w:r>
             <w:r>
               <w:rPr>
@@ -1266,21 +1274,23 @@
         </w:p>
         <w:p>
           <w:pPr>
-            <w:pStyle w:val="TOC1"/>
+            <w:pStyle w:val="Sommario1"/>
             <w:tabs>
               <w:tab w:val="right" w:leader="dot" w:pos="9016"/>
             </w:tabs>
             <w:rPr>
+              <w:rFonts w:eastAsiaTheme="minorEastAsia"/>
               <w:noProof/>
+              <w:lang w:eastAsia="en-GB"/>
             </w:rPr>
           </w:pPr>
-          <w:hyperlink w:anchor="_Toc116117731" w:history="1">
-            <w:r>
-              <w:rPr>
-                <w:rStyle w:val="Hyperlink"/>
+          <w:hyperlink w:anchor="_Toc118109913" w:history="1">
+            <w:r>
+              <w:rPr>
+                <w:rStyle w:val="Collegamentoipertestuale"/>
                 <w:noProof/>
               </w:rPr>
-              <w:t>Constants</w:t>
+              <w:t>Assumptions</w:t>
             </w:r>
             <w:r>
               <w:rPr>
@@ -1301,7 +1311,7 @@
                 <w:noProof/>
                 <w:webHidden/>
               </w:rPr>
-              <w:instrText xml:space="preserve"> PAGEREF _Toc116117731 \h </w:instrText>
+              <w:instrText xml:space="preserve"> PAGEREF _Toc118109913 \h </w:instrText>
             </w:r>
             <w:r>
               <w:rPr>
@@ -1321,7 +1331,7 @@
                 <w:noProof/>
                 <w:webHidden/>
               </w:rPr>
-              <w:t>2</w:t>
+              <w:t>5</w:t>
             </w:r>
             <w:r>
               <w:rPr>
@@ -1334,21 +1344,23 @@
         </w:p>
         <w:p>
           <w:pPr>
-            <w:pStyle w:val="TOC1"/>
+            <w:pStyle w:val="Sommario1"/>
             <w:tabs>
               <w:tab w:val="right" w:leader="dot" w:pos="9016"/>
             </w:tabs>
             <w:rPr>
+              <w:rFonts w:eastAsiaTheme="minorEastAsia"/>
               <w:noProof/>
+              <w:lang w:eastAsia="en-GB"/>
             </w:rPr>
           </w:pPr>
-          <w:hyperlink w:anchor="_Toc116117732" w:history="1">
-            <w:r>
-              <w:rPr>
-                <w:rStyle w:val="Hyperlink"/>
+          <w:hyperlink w:anchor="_Toc118109914" w:history="1">
+            <w:r>
+              <w:rPr>
+                <w:rStyle w:val="Collegamentoipertestuale"/>
                 <w:noProof/>
               </w:rPr>
-              <w:t>Independent Variables</w:t>
+              <w:t>Clarifications</w:t>
             </w:r>
             <w:r>
               <w:rPr>
@@ -1369,7 +1381,7 @@
                 <w:noProof/>
                 <w:webHidden/>
               </w:rPr>
-              <w:instrText xml:space="preserve"> PAGEREF _Toc116117732 \h </w:instrText>
+              <w:instrText xml:space="preserve"> PAGEREF _Toc118109914 \h </w:instrText>
             </w:r>
             <w:r>
               <w:rPr>
@@ -1389,7 +1401,7 @@
                 <w:noProof/>
                 <w:webHidden/>
               </w:rPr>
-              <w:t>2</w:t>
+              <w:t>5</w:t>
             </w:r>
             <w:r>
               <w:rPr>
@@ -1402,21 +1414,23 @@
         </w:p>
         <w:p>
           <w:pPr>
-            <w:pStyle w:val="TOC1"/>
+            <w:pStyle w:val="Sommario1"/>
             <w:tabs>
               <w:tab w:val="right" w:leader="dot" w:pos="9016"/>
             </w:tabs>
             <w:rPr>
+              <w:rFonts w:eastAsiaTheme="minorEastAsia"/>
               <w:noProof/>
+              <w:lang w:eastAsia="en-GB"/>
             </w:rPr>
           </w:pPr>
-          <w:hyperlink w:anchor="_Toc116117733" w:history="1">
-            <w:r>
-              <w:rPr>
-                <w:rStyle w:val="Hyperlink"/>
+          <w:hyperlink w:anchor="_Toc118109915" w:history="1">
+            <w:r>
+              <w:rPr>
+                <w:rStyle w:val="Collegamentoipertestuale"/>
                 <w:noProof/>
               </w:rPr>
-              <w:t>Semi-Dependant Variables</w:t>
+              <w:t>Indexes and Sets</w:t>
             </w:r>
             <w:r>
               <w:rPr>
@@ -1437,7 +1451,7 @@
                 <w:noProof/>
                 <w:webHidden/>
               </w:rPr>
-              <w:instrText xml:space="preserve"> PAGEREF _Toc116117733 \h </w:instrText>
+              <w:instrText xml:space="preserve"> PAGEREF _Toc118109915 \h </w:instrText>
             </w:r>
             <w:r>
               <w:rPr>
@@ -1457,7 +1471,7 @@
                 <w:noProof/>
                 <w:webHidden/>
               </w:rPr>
-              <w:t>3</w:t>
+              <w:t>6</w:t>
             </w:r>
             <w:r>
               <w:rPr>
@@ -1470,21 +1484,23 @@
         </w:p>
         <w:p>
           <w:pPr>
-            <w:pStyle w:val="TOC1"/>
+            <w:pStyle w:val="Sommario1"/>
             <w:tabs>
               <w:tab w:val="right" w:leader="dot" w:pos="9016"/>
             </w:tabs>
             <w:rPr>
+              <w:rFonts w:eastAsiaTheme="minorEastAsia"/>
               <w:noProof/>
+              <w:lang w:eastAsia="en-GB"/>
             </w:rPr>
           </w:pPr>
-          <w:hyperlink w:anchor="_Toc116117734" w:history="1">
-            <w:r>
-              <w:rPr>
-                <w:rStyle w:val="Hyperlink"/>
+          <w:hyperlink w:anchor="_Toc118109916" w:history="1">
+            <w:r>
+              <w:rPr>
+                <w:rStyle w:val="Collegamentoipertestuale"/>
                 <w:noProof/>
               </w:rPr>
-              <w:t>Dependent Variables</w:t>
+              <w:t>Special Subsets</w:t>
             </w:r>
             <w:r>
               <w:rPr>
@@ -1505,7 +1521,7 @@
                 <w:noProof/>
                 <w:webHidden/>
               </w:rPr>
-              <w:instrText xml:space="preserve"> PAGEREF _Toc116117734 \h </w:instrText>
+              <w:instrText xml:space="preserve"> PAGEREF _Toc118109916 \h </w:instrText>
             </w:r>
             <w:r>
               <w:rPr>
@@ -1525,7 +1541,7 @@
                 <w:noProof/>
                 <w:webHidden/>
               </w:rPr>
-              <w:t>3</w:t>
+              <w:t>6</w:t>
             </w:r>
             <w:r>
               <w:rPr>
@@ -1538,21 +1554,23 @@
         </w:p>
         <w:p>
           <w:pPr>
-            <w:pStyle w:val="TOC1"/>
+            <w:pStyle w:val="Sommario1"/>
             <w:tabs>
               <w:tab w:val="right" w:leader="dot" w:pos="9016"/>
             </w:tabs>
             <w:rPr>
+              <w:rFonts w:eastAsiaTheme="minorEastAsia"/>
               <w:noProof/>
+              <w:lang w:eastAsia="en-GB"/>
             </w:rPr>
           </w:pPr>
-          <w:hyperlink w:anchor="_Toc116117735" w:history="1">
-            <w:r>
-              <w:rPr>
-                <w:rStyle w:val="Hyperlink"/>
+          <w:hyperlink w:anchor="_Toc118109917" w:history="1">
+            <w:r>
+              <w:rPr>
+                <w:rStyle w:val="Collegamentoipertestuale"/>
                 <w:noProof/>
               </w:rPr>
-              <w:t>Constraints</w:t>
+              <w:t>Constants</w:t>
             </w:r>
             <w:r>
               <w:rPr>
@@ -1573,7 +1591,7 @@
                 <w:noProof/>
                 <w:webHidden/>
               </w:rPr>
-              <w:instrText xml:space="preserve"> PAGEREF _Toc116117735 \h </w:instrText>
+              <w:instrText xml:space="preserve"> PAGEREF _Toc118109917 \h </w:instrText>
             </w:r>
             <w:r>
               <w:rPr>
@@ -1593,7 +1611,7 @@
                 <w:noProof/>
                 <w:webHidden/>
               </w:rPr>
-              <w:t>3</w:t>
+              <w:t>6</w:t>
             </w:r>
             <w:r>
               <w:rPr>
@@ -1606,21 +1624,23 @@
         </w:p>
         <w:p>
           <w:pPr>
-            <w:pStyle w:val="TOC2"/>
+            <w:pStyle w:val="Sommario1"/>
             <w:tabs>
               <w:tab w:val="right" w:leader="dot" w:pos="9016"/>
             </w:tabs>
             <w:rPr>
+              <w:rFonts w:eastAsiaTheme="minorEastAsia"/>
               <w:noProof/>
+              <w:lang w:eastAsia="en-GB"/>
             </w:rPr>
           </w:pPr>
-          <w:hyperlink w:anchor="_Toc116117736" w:history="1">
-            <w:r>
-              <w:rPr>
-                <w:rStyle w:val="Hyperlink"/>
+          <w:hyperlink w:anchor="_Toc118109918" w:history="1">
+            <w:r>
+              <w:rPr>
+                <w:rStyle w:val="Collegamentoipertestuale"/>
                 <w:noProof/>
               </w:rPr>
-              <w:t>Basic Conservation of Flow</w:t>
+              <w:t>Independent Variables</w:t>
             </w:r>
             <w:r>
               <w:rPr>
@@ -1641,7 +1661,7 @@
                 <w:noProof/>
                 <w:webHidden/>
               </w:rPr>
-              <w:instrText xml:space="preserve"> PAGEREF _Toc116117736 \h </w:instrText>
+              <w:instrText xml:space="preserve"> PAGEREF _Toc118109918 \h </w:instrText>
             </w:r>
             <w:r>
               <w:rPr>
@@ -1661,7 +1681,7 @@
                 <w:noProof/>
                 <w:webHidden/>
               </w:rPr>
-              <w:t>3</w:t>
+              <w:t>7</w:t>
             </w:r>
             <w:r>
               <w:rPr>
@@ -1674,21 +1694,23 @@
         </w:p>
         <w:p>
           <w:pPr>
-            <w:pStyle w:val="TOC2"/>
+            <w:pStyle w:val="Sommario1"/>
             <w:tabs>
               <w:tab w:val="right" w:leader="dot" w:pos="9016"/>
             </w:tabs>
             <w:rPr>
+              <w:rFonts w:eastAsiaTheme="minorEastAsia"/>
               <w:noProof/>
+              <w:lang w:eastAsia="en-GB"/>
             </w:rPr>
           </w:pPr>
-          <w:hyperlink w:anchor="_Toc116117737" w:history="1">
-            <w:r>
-              <w:rPr>
-                <w:rStyle w:val="Hyperlink"/>
+          <w:hyperlink w:anchor="_Toc118109919" w:history="1">
+            <w:r>
+              <w:rPr>
+                <w:rStyle w:val="Collegamentoipertestuale"/>
                 <w:noProof/>
               </w:rPr>
-              <w:t>Task Timing</w:t>
+              <w:t>Semi-Dependant Variables</w:t>
             </w:r>
             <w:r>
               <w:rPr>
@@ -1709,7 +1731,7 @@
                 <w:noProof/>
                 <w:webHidden/>
               </w:rPr>
-              <w:instrText xml:space="preserve"> PAGEREF _Toc116117737 \h </w:instrText>
+              <w:instrText xml:space="preserve"> PAGEREF _Toc118109919 \h </w:instrText>
             </w:r>
             <w:r>
               <w:rPr>
@@ -1729,7 +1751,7 @@
                 <w:noProof/>
                 <w:webHidden/>
               </w:rPr>
-              <w:t>3</w:t>
+              <w:t>8</w:t>
             </w:r>
             <w:r>
               <w:rPr>
@@ -1742,21 +1764,23 @@
         </w:p>
         <w:p>
           <w:pPr>
-            <w:pStyle w:val="TOC2"/>
+            <w:pStyle w:val="Sommario1"/>
             <w:tabs>
               <w:tab w:val="right" w:leader="dot" w:pos="9016"/>
             </w:tabs>
             <w:rPr>
+              <w:rFonts w:eastAsiaTheme="minorEastAsia"/>
               <w:noProof/>
+              <w:lang w:eastAsia="en-GB"/>
             </w:rPr>
           </w:pPr>
-          <w:hyperlink w:anchor="_Toc116117738" w:history="1">
-            <w:r>
-              <w:rPr>
-                <w:rStyle w:val="Hyperlink"/>
+          <w:hyperlink w:anchor="_Toc118109920" w:history="1">
+            <w:r>
+              <w:rPr>
+                <w:rStyle w:val="Collegamentoipertestuale"/>
                 <w:noProof/>
               </w:rPr>
-              <w:t>Bus Travel Constraints</w:t>
+              <w:t>Dependent Variables</w:t>
             </w:r>
             <w:r>
               <w:rPr>
@@ -1777,7 +1801,7 @@
                 <w:noProof/>
                 <w:webHidden/>
               </w:rPr>
-              <w:instrText xml:space="preserve"> PAGEREF _Toc116117738 \h </w:instrText>
+              <w:instrText xml:space="preserve"> PAGEREF _Toc118109920 \h </w:instrText>
             </w:r>
             <w:r>
               <w:rPr>
@@ -1797,7 +1821,7 @@
                 <w:noProof/>
                 <w:webHidden/>
               </w:rPr>
-              <w:t>4</w:t>
+              <w:t>8</w:t>
             </w:r>
             <w:r>
               <w:rPr>
@@ -1810,21 +1834,23 @@
         </w:p>
         <w:p>
           <w:pPr>
-            <w:pStyle w:val="TOC2"/>
+            <w:pStyle w:val="Sommario1"/>
             <w:tabs>
               <w:tab w:val="right" w:leader="dot" w:pos="9016"/>
             </w:tabs>
             <w:rPr>
+              <w:rFonts w:eastAsiaTheme="minorEastAsia"/>
               <w:noProof/>
+              <w:lang w:eastAsia="en-GB"/>
             </w:rPr>
           </w:pPr>
-          <w:hyperlink w:anchor="_Toc116117739" w:history="1">
-            <w:r>
-              <w:rPr>
-                <w:rStyle w:val="Hyperlink"/>
+          <w:hyperlink w:anchor="_Toc118109921" w:history="1">
+            <w:r>
+              <w:rPr>
+                <w:rStyle w:val="Collegamentoipertestuale"/>
                 <w:noProof/>
               </w:rPr>
-              <w:t>Bike Capacity Constraints</w:t>
+              <w:t>Objective functions</w:t>
             </w:r>
             <w:r>
               <w:rPr>
@@ -1845,7 +1871,7 @@
                 <w:noProof/>
                 <w:webHidden/>
               </w:rPr>
-              <w:instrText xml:space="preserve"> PAGEREF _Toc116117739 \h </w:instrText>
+              <w:instrText xml:space="preserve"> PAGEREF _Toc118109921 \h </w:instrText>
             </w:r>
             <w:r>
               <w:rPr>
@@ -1865,7 +1891,7 @@
                 <w:noProof/>
                 <w:webHidden/>
               </w:rPr>
-              <w:t>4</w:t>
+              <w:t>8</w:t>
             </w:r>
             <w:r>
               <w:rPr>
@@ -1878,21 +1904,23 @@
         </w:p>
         <w:p>
           <w:pPr>
-            <w:pStyle w:val="TOC2"/>
+            <w:pStyle w:val="Sommario1"/>
             <w:tabs>
               <w:tab w:val="right" w:leader="dot" w:pos="9016"/>
             </w:tabs>
             <w:rPr>
+              <w:rFonts w:eastAsiaTheme="minorEastAsia"/>
               <w:noProof/>
+              <w:lang w:eastAsia="en-GB"/>
             </w:rPr>
           </w:pPr>
-          <w:hyperlink w:anchor="_Toc116117740" w:history="1">
-            <w:r>
-              <w:rPr>
-                <w:rStyle w:val="Hyperlink"/>
+          <w:hyperlink w:anchor="_Toc118109922" w:history="1">
+            <w:r>
+              <w:rPr>
+                <w:rStyle w:val="Collegamentoipertestuale"/>
                 <w:noProof/>
               </w:rPr>
-              <w:t>Unfinished Tasks Penalties</w:t>
+              <w:t>Constraints</w:t>
             </w:r>
             <w:r>
               <w:rPr>
@@ -1913,7 +1941,7 @@
                 <w:noProof/>
                 <w:webHidden/>
               </w:rPr>
-              <w:instrText xml:space="preserve"> PAGEREF _Toc116117740 \h </w:instrText>
+              <w:instrText xml:space="preserve"> PAGEREF _Toc118109922 \h </w:instrText>
             </w:r>
             <w:r>
               <w:rPr>
@@ -1933,7 +1961,637 @@
                 <w:noProof/>
                 <w:webHidden/>
               </w:rPr>
-              <w:t>5</w:t>
+              <w:t>8</w:t>
+            </w:r>
+            <w:r>
+              <w:rPr>
+                <w:noProof/>
+                <w:webHidden/>
+              </w:rPr>
+              <w:fldChar w:fldCharType="end"/>
+            </w:r>
+          </w:hyperlink>
+        </w:p>
+        <w:p>
+          <w:pPr>
+            <w:pStyle w:val="Sommario2"/>
+            <w:tabs>
+              <w:tab w:val="right" w:leader="dot" w:pos="9016"/>
+            </w:tabs>
+            <w:rPr>
+              <w:rFonts w:eastAsiaTheme="minorEastAsia"/>
+              <w:noProof/>
+              <w:lang w:eastAsia="en-GB"/>
+            </w:rPr>
+          </w:pPr>
+          <w:hyperlink w:anchor="_Toc118109923" w:history="1">
+            <w:r>
+              <w:rPr>
+                <w:rStyle w:val="Collegamentoipertestuale"/>
+                <w:noProof/>
+              </w:rPr>
+              <w:t>Basic Conservation of Flow</w:t>
+            </w:r>
+            <w:r>
+              <w:rPr>
+                <w:noProof/>
+                <w:webHidden/>
+              </w:rPr>
+              <w:tab/>
+            </w:r>
+            <w:r>
+              <w:rPr>
+                <w:noProof/>
+                <w:webHidden/>
+              </w:rPr>
+              <w:fldChar w:fldCharType="begin"/>
+            </w:r>
+            <w:r>
+              <w:rPr>
+                <w:noProof/>
+                <w:webHidden/>
+              </w:rPr>
+              <w:instrText xml:space="preserve"> PAGEREF _Toc118109923 \h </w:instrText>
+            </w:r>
+            <w:r>
+              <w:rPr>
+                <w:noProof/>
+                <w:webHidden/>
+              </w:rPr>
+            </w:r>
+            <w:r>
+              <w:rPr>
+                <w:noProof/>
+                <w:webHidden/>
+              </w:rPr>
+              <w:fldChar w:fldCharType="separate"/>
+            </w:r>
+            <w:r>
+              <w:rPr>
+                <w:noProof/>
+                <w:webHidden/>
+              </w:rPr>
+              <w:t>8</w:t>
+            </w:r>
+            <w:r>
+              <w:rPr>
+                <w:noProof/>
+                <w:webHidden/>
+              </w:rPr>
+              <w:fldChar w:fldCharType="end"/>
+            </w:r>
+          </w:hyperlink>
+        </w:p>
+        <w:p>
+          <w:pPr>
+            <w:pStyle w:val="Sommario2"/>
+            <w:tabs>
+              <w:tab w:val="right" w:leader="dot" w:pos="9016"/>
+            </w:tabs>
+            <w:rPr>
+              <w:rFonts w:eastAsiaTheme="minorEastAsia"/>
+              <w:noProof/>
+              <w:lang w:eastAsia="en-GB"/>
+            </w:rPr>
+          </w:pPr>
+          <w:hyperlink w:anchor="_Toc118109924" w:history="1">
+            <w:r>
+              <w:rPr>
+                <w:rStyle w:val="Collegamentoipertestuale"/>
+                <w:noProof/>
+              </w:rPr>
+              <w:t>Task Timing</w:t>
+            </w:r>
+            <w:r>
+              <w:rPr>
+                <w:noProof/>
+                <w:webHidden/>
+              </w:rPr>
+              <w:tab/>
+            </w:r>
+            <w:r>
+              <w:rPr>
+                <w:noProof/>
+                <w:webHidden/>
+              </w:rPr>
+              <w:fldChar w:fldCharType="begin"/>
+            </w:r>
+            <w:r>
+              <w:rPr>
+                <w:noProof/>
+                <w:webHidden/>
+              </w:rPr>
+              <w:instrText xml:space="preserve"> PAGEREF _Toc118109924 \h </w:instrText>
+            </w:r>
+            <w:r>
+              <w:rPr>
+                <w:noProof/>
+                <w:webHidden/>
+              </w:rPr>
+            </w:r>
+            <w:r>
+              <w:rPr>
+                <w:noProof/>
+                <w:webHidden/>
+              </w:rPr>
+              <w:fldChar w:fldCharType="separate"/>
+            </w:r>
+            <w:r>
+              <w:rPr>
+                <w:noProof/>
+                <w:webHidden/>
+              </w:rPr>
+              <w:t>9</w:t>
+            </w:r>
+            <w:r>
+              <w:rPr>
+                <w:noProof/>
+                <w:webHidden/>
+              </w:rPr>
+              <w:fldChar w:fldCharType="end"/>
+            </w:r>
+          </w:hyperlink>
+        </w:p>
+        <w:p>
+          <w:pPr>
+            <w:pStyle w:val="Sommario2"/>
+            <w:tabs>
+              <w:tab w:val="right" w:leader="dot" w:pos="9016"/>
+            </w:tabs>
+            <w:rPr>
+              <w:rFonts w:eastAsiaTheme="minorEastAsia"/>
+              <w:noProof/>
+              <w:lang w:eastAsia="en-GB"/>
+            </w:rPr>
+          </w:pPr>
+          <w:hyperlink w:anchor="_Toc118109925" w:history="1">
+            <w:r>
+              <w:rPr>
+                <w:rStyle w:val="Collegamentoipertestuale"/>
+                <w:noProof/>
+              </w:rPr>
+              <w:t>Bus Travel Constraints</w:t>
+            </w:r>
+            <w:r>
+              <w:rPr>
+                <w:noProof/>
+                <w:webHidden/>
+              </w:rPr>
+              <w:tab/>
+            </w:r>
+            <w:r>
+              <w:rPr>
+                <w:noProof/>
+                <w:webHidden/>
+              </w:rPr>
+              <w:fldChar w:fldCharType="begin"/>
+            </w:r>
+            <w:r>
+              <w:rPr>
+                <w:noProof/>
+                <w:webHidden/>
+              </w:rPr>
+              <w:instrText xml:space="preserve"> PAGEREF _Toc118109925 \h </w:instrText>
+            </w:r>
+            <w:r>
+              <w:rPr>
+                <w:noProof/>
+                <w:webHidden/>
+              </w:rPr>
+            </w:r>
+            <w:r>
+              <w:rPr>
+                <w:noProof/>
+                <w:webHidden/>
+              </w:rPr>
+              <w:fldChar w:fldCharType="separate"/>
+            </w:r>
+            <w:r>
+              <w:rPr>
+                <w:noProof/>
+                <w:webHidden/>
+              </w:rPr>
+              <w:t>10</w:t>
+            </w:r>
+            <w:r>
+              <w:rPr>
+                <w:noProof/>
+                <w:webHidden/>
+              </w:rPr>
+              <w:fldChar w:fldCharType="end"/>
+            </w:r>
+          </w:hyperlink>
+        </w:p>
+        <w:p>
+          <w:pPr>
+            <w:pStyle w:val="Sommario2"/>
+            <w:tabs>
+              <w:tab w:val="right" w:leader="dot" w:pos="9016"/>
+            </w:tabs>
+            <w:rPr>
+              <w:rFonts w:eastAsiaTheme="minorEastAsia"/>
+              <w:noProof/>
+              <w:lang w:eastAsia="en-GB"/>
+            </w:rPr>
+          </w:pPr>
+          <w:hyperlink w:anchor="_Toc118109926" w:history="1">
+            <w:r>
+              <w:rPr>
+                <w:rStyle w:val="Collegamentoipertestuale"/>
+                <w:noProof/>
+              </w:rPr>
+              <w:t>Bike Constraints</w:t>
+            </w:r>
+            <w:r>
+              <w:rPr>
+                <w:noProof/>
+                <w:webHidden/>
+              </w:rPr>
+              <w:tab/>
+            </w:r>
+            <w:r>
+              <w:rPr>
+                <w:noProof/>
+                <w:webHidden/>
+              </w:rPr>
+              <w:fldChar w:fldCharType="begin"/>
+            </w:r>
+            <w:r>
+              <w:rPr>
+                <w:noProof/>
+                <w:webHidden/>
+              </w:rPr>
+              <w:instrText xml:space="preserve"> PAGEREF _Toc118109926 \h </w:instrText>
+            </w:r>
+            <w:r>
+              <w:rPr>
+                <w:noProof/>
+                <w:webHidden/>
+              </w:rPr>
+            </w:r>
+            <w:r>
+              <w:rPr>
+                <w:noProof/>
+                <w:webHidden/>
+              </w:rPr>
+              <w:fldChar w:fldCharType="separate"/>
+            </w:r>
+            <w:r>
+              <w:rPr>
+                <w:noProof/>
+                <w:webHidden/>
+              </w:rPr>
+              <w:t>11</w:t>
+            </w:r>
+            <w:r>
+              <w:rPr>
+                <w:noProof/>
+                <w:webHidden/>
+              </w:rPr>
+              <w:fldChar w:fldCharType="end"/>
+            </w:r>
+          </w:hyperlink>
+        </w:p>
+        <w:p>
+          <w:pPr>
+            <w:pStyle w:val="Sommario2"/>
+            <w:tabs>
+              <w:tab w:val="right" w:leader="dot" w:pos="9016"/>
+            </w:tabs>
+            <w:rPr>
+              <w:rFonts w:eastAsiaTheme="minorEastAsia"/>
+              <w:noProof/>
+              <w:lang w:eastAsia="en-GB"/>
+            </w:rPr>
+          </w:pPr>
+          <w:hyperlink w:anchor="_Toc118109927" w:history="1">
+            <w:r>
+              <w:rPr>
+                <w:rStyle w:val="Collegamentoipertestuale"/>
+                <w:noProof/>
+              </w:rPr>
+              <w:t>Personal Spend Constraints</w:t>
+            </w:r>
+            <w:r>
+              <w:rPr>
+                <w:noProof/>
+                <w:webHidden/>
+              </w:rPr>
+              <w:tab/>
+            </w:r>
+            <w:r>
+              <w:rPr>
+                <w:noProof/>
+                <w:webHidden/>
+              </w:rPr>
+              <w:fldChar w:fldCharType="begin"/>
+            </w:r>
+            <w:r>
+              <w:rPr>
+                <w:noProof/>
+                <w:webHidden/>
+              </w:rPr>
+              <w:instrText xml:space="preserve"> PAGEREF _Toc118109927 \h </w:instrText>
+            </w:r>
+            <w:r>
+              <w:rPr>
+                <w:noProof/>
+                <w:webHidden/>
+              </w:rPr>
+            </w:r>
+            <w:r>
+              <w:rPr>
+                <w:noProof/>
+                <w:webHidden/>
+              </w:rPr>
+              <w:fldChar w:fldCharType="separate"/>
+            </w:r>
+            <w:r>
+              <w:rPr>
+                <w:noProof/>
+                <w:webHidden/>
+              </w:rPr>
+              <w:t>11</w:t>
+            </w:r>
+            <w:r>
+              <w:rPr>
+                <w:noProof/>
+                <w:webHidden/>
+              </w:rPr>
+              <w:fldChar w:fldCharType="end"/>
+            </w:r>
+          </w:hyperlink>
+        </w:p>
+        <w:p>
+          <w:pPr>
+            <w:pStyle w:val="Sommario2"/>
+            <w:tabs>
+              <w:tab w:val="right" w:leader="dot" w:pos="9016"/>
+            </w:tabs>
+            <w:rPr>
+              <w:rFonts w:eastAsiaTheme="minorEastAsia"/>
+              <w:noProof/>
+              <w:lang w:eastAsia="en-GB"/>
+            </w:rPr>
+          </w:pPr>
+          <w:hyperlink w:anchor="_Toc118109928" w:history="1">
+            <w:r>
+              <w:rPr>
+                <w:rStyle w:val="Collegamentoipertestuale"/>
+                <w:noProof/>
+              </w:rPr>
+              <w:t>Maximum people in a place</w:t>
+            </w:r>
+            <w:r>
+              <w:rPr>
+                <w:noProof/>
+                <w:webHidden/>
+              </w:rPr>
+              <w:tab/>
+            </w:r>
+            <w:r>
+              <w:rPr>
+                <w:noProof/>
+                <w:webHidden/>
+              </w:rPr>
+              <w:fldChar w:fldCharType="begin"/>
+            </w:r>
+            <w:r>
+              <w:rPr>
+                <w:noProof/>
+                <w:webHidden/>
+              </w:rPr>
+              <w:instrText xml:space="preserve"> PAGEREF _Toc118109928 \h </w:instrText>
+            </w:r>
+            <w:r>
+              <w:rPr>
+                <w:noProof/>
+                <w:webHidden/>
+              </w:rPr>
+            </w:r>
+            <w:r>
+              <w:rPr>
+                <w:noProof/>
+                <w:webHidden/>
+              </w:rPr>
+              <w:fldChar w:fldCharType="separate"/>
+            </w:r>
+            <w:r>
+              <w:rPr>
+                <w:noProof/>
+                <w:webHidden/>
+              </w:rPr>
+              <w:t>12</w:t>
+            </w:r>
+            <w:r>
+              <w:rPr>
+                <w:noProof/>
+                <w:webHidden/>
+              </w:rPr>
+              <w:fldChar w:fldCharType="end"/>
+            </w:r>
+          </w:hyperlink>
+        </w:p>
+        <w:p>
+          <w:pPr>
+            <w:pStyle w:val="Sommario2"/>
+            <w:tabs>
+              <w:tab w:val="right" w:leader="dot" w:pos="9016"/>
+            </w:tabs>
+            <w:rPr>
+              <w:rFonts w:eastAsiaTheme="minorEastAsia"/>
+              <w:noProof/>
+              <w:lang w:eastAsia="en-GB"/>
+            </w:rPr>
+          </w:pPr>
+          <w:hyperlink w:anchor="_Toc118109929" w:history="1">
+            <w:r>
+              <w:rPr>
+                <w:rStyle w:val="Collegamentoipertestuale"/>
+                <w:noProof/>
+              </w:rPr>
+              <w:t>Transportation mode change</w:t>
+            </w:r>
+            <w:r>
+              <w:rPr>
+                <w:noProof/>
+                <w:webHidden/>
+              </w:rPr>
+              <w:tab/>
+            </w:r>
+            <w:r>
+              <w:rPr>
+                <w:noProof/>
+                <w:webHidden/>
+              </w:rPr>
+              <w:fldChar w:fldCharType="begin"/>
+            </w:r>
+            <w:r>
+              <w:rPr>
+                <w:noProof/>
+                <w:webHidden/>
+              </w:rPr>
+              <w:instrText xml:space="preserve"> PAGEREF _Toc118109929 \h </w:instrText>
+            </w:r>
+            <w:r>
+              <w:rPr>
+                <w:noProof/>
+                <w:webHidden/>
+              </w:rPr>
+            </w:r>
+            <w:r>
+              <w:rPr>
+                <w:noProof/>
+                <w:webHidden/>
+              </w:rPr>
+              <w:fldChar w:fldCharType="separate"/>
+            </w:r>
+            <w:r>
+              <w:rPr>
+                <w:noProof/>
+                <w:webHidden/>
+              </w:rPr>
+              <w:t>12</w:t>
+            </w:r>
+            <w:r>
+              <w:rPr>
+                <w:noProof/>
+                <w:webHidden/>
+              </w:rPr>
+              <w:fldChar w:fldCharType="end"/>
+            </w:r>
+          </w:hyperlink>
+        </w:p>
+        <w:p>
+          <w:pPr>
+            <w:pStyle w:val="Sommario2"/>
+            <w:tabs>
+              <w:tab w:val="right" w:leader="dot" w:pos="9016"/>
+            </w:tabs>
+            <w:rPr>
+              <w:rFonts w:eastAsiaTheme="minorEastAsia"/>
+              <w:noProof/>
+              <w:lang w:eastAsia="en-GB"/>
+            </w:rPr>
+          </w:pPr>
+          <w:hyperlink w:anchor="_Toc118109930" w:history="1">
+            <w:r>
+              <w:rPr>
+                <w:rStyle w:val="Collegamentoipertestuale"/>
+                <w:noProof/>
+              </w:rPr>
+              <w:t>Optional Test Constraints</w:t>
+            </w:r>
+            <w:r>
+              <w:rPr>
+                <w:noProof/>
+                <w:webHidden/>
+              </w:rPr>
+              <w:tab/>
+            </w:r>
+            <w:r>
+              <w:rPr>
+                <w:noProof/>
+                <w:webHidden/>
+              </w:rPr>
+              <w:fldChar w:fldCharType="begin"/>
+            </w:r>
+            <w:r>
+              <w:rPr>
+                <w:noProof/>
+                <w:webHidden/>
+              </w:rPr>
+              <w:instrText xml:space="preserve"> PAGEREF _Toc118109930 \h </w:instrText>
+            </w:r>
+            <w:r>
+              <w:rPr>
+                <w:noProof/>
+                <w:webHidden/>
+              </w:rPr>
+            </w:r>
+            <w:r>
+              <w:rPr>
+                <w:noProof/>
+                <w:webHidden/>
+              </w:rPr>
+              <w:fldChar w:fldCharType="separate"/>
+            </w:r>
+            <w:r>
+              <w:rPr>
+                <w:noProof/>
+                <w:webHidden/>
+              </w:rPr>
+              <w:t>12</w:t>
+            </w:r>
+            <w:r>
+              <w:rPr>
+                <w:noProof/>
+                <w:webHidden/>
+              </w:rPr>
+              <w:fldChar w:fldCharType="end"/>
+            </w:r>
+          </w:hyperlink>
+        </w:p>
+        <w:p>
+          <w:pPr>
+            <w:pStyle w:val="Sommario1"/>
+            <w:tabs>
+              <w:tab w:val="right" w:leader="dot" w:pos="9016"/>
+            </w:tabs>
+            <w:rPr>
+              <w:rFonts w:eastAsiaTheme="minorEastAsia"/>
+              <w:noProof/>
+              <w:lang w:eastAsia="en-GB"/>
+            </w:rPr>
+          </w:pPr>
+          <w:hyperlink w:anchor="_Toc118109931" w:history="1">
+            <w:r>
+              <w:rPr>
+                <w:rStyle w:val="Collegamentoipertestuale"/>
+                <w:noProof/>
+              </w:rPr>
+              <w:t>Metaheuristic adaptation: SCATTER SEARCH</w:t>
+            </w:r>
+            <w:r>
+              <w:rPr>
+                <w:noProof/>
+                <w:webHidden/>
+              </w:rPr>
+              <w:tab/>
+            </w:r>
+            <w:r>
+              <w:rPr>
+                <w:noProof/>
+                <w:webHidden/>
+              </w:rPr>
+              <w:fldChar w:fldCharType="begin"/>
+            </w:r>
+            <w:r>
+              <w:rPr>
+                <w:noProof/>
+                <w:webHidden/>
+              </w:rPr>
+              <w:instrText xml:space="preserve"> PAGEREF _Toc118109931 \h </w:instrText>
+            </w:r>
+            <w:r>
+              <w:rPr>
+                <w:noProof/>
+                <w:webHidden/>
+              </w:rPr>
+            </w:r>
+            <w:r>
+              <w:rPr>
+                <w:noProof/>
+                <w:webHidden/>
+              </w:rPr>
+              <w:fldChar w:fldCharType="separate"/>
+            </w:r>
+            <w:r>
+              <w:rPr>
+                <w:noProof/>
+                <w:webHidden/>
+              </w:rPr>
+              <w:t>13</w:t>
             </w:r>
             <w:r>
               <w:rPr>
@@ -1985,16 +2643,18 @@
     </w:p>
     <w:p>
       <w:pPr>
-        <w:pStyle w:val="Heading1"/>
-      </w:pPr>
-      <w:bookmarkStart w:id="0" w:name="_Toc116117727"/>
-      <w:r>
+        <w:pStyle w:val="Titolo1"/>
+      </w:pPr>
+      <w:bookmarkStart w:id="0" w:name="_Toc118109909"/>
+      <w:r>
+        <w:lastRenderedPageBreak/>
         <w:t>Requirements</w:t>
       </w:r>
+      <w:bookmarkEnd w:id="0"/>
     </w:p>
     <w:tbl>
       <w:tblPr>
-        <w:tblStyle w:val="TableGridLight"/>
+        <w:tblStyle w:val="Grigliatabellachiara"/>
         <w:tblW w:w="9209" w:type="dxa"/>
         <w:tblLayout w:type="fixed"/>
         <w:tblLook w:val="04A0" w:firstRow="1" w:lastRow="0" w:firstColumn="1" w:lastColumn="0" w:noHBand="0" w:noVBand="1"/>
@@ -2169,7 +2829,6 @@
               </w:rPr>
               <w:t xml:space="preserve">It is a new day in Verona, and a set </w:t>
             </w:r>
-            <w:proofErr w:type="gramStart"/>
             <w:r>
               <w:rPr>
                 <w:rFonts w:ascii="CMSY10" w:eastAsia="CMSY10" w:cs="CMSY10"/>
@@ -2186,17 +2845,7 @@
                 <w:sz w:val="20"/>
                 <w:szCs w:val="20"/>
               </w:rPr>
-              <w:t>:</w:t>
-            </w:r>
-            <w:proofErr w:type="gramEnd"/>
-            <w:r>
-              <w:rPr>
-                <w:rFonts w:ascii="CMSS10" w:eastAsia="CMSS10" w:cs="CMSS10"/>
-                <w:color w:val="002060"/>
-                <w:sz w:val="20"/>
-                <w:szCs w:val="20"/>
-              </w:rPr>
-              <w:t xml:space="preserve">= </w:t>
+              <w:t xml:space="preserve">:= </w:t>
             </w:r>
             <w:r>
               <w:rPr>
@@ -2573,6 +3222,7 @@
               </w:rPr>
               <w:t xml:space="preserve">, </w:t>
             </w:r>
+            <w:proofErr w:type="gramStart"/>
             <w:r>
               <w:rPr>
                 <w:rFonts w:ascii="FiraSans-Light" w:eastAsia="FiraSans-Light" w:cs="FiraSans-Light"/>
@@ -2580,7 +3230,17 @@
                 <w:sz w:val="20"/>
                 <w:szCs w:val="20"/>
               </w:rPr>
-              <w:t xml:space="preserve">has to </w:t>
+              <w:t>has to</w:t>
+            </w:r>
+            <w:proofErr w:type="gramEnd"/>
+            <w:r>
+              <w:rPr>
+                <w:rFonts w:ascii="FiraSans-Light" w:eastAsia="FiraSans-Light" w:cs="FiraSans-Light"/>
+                <w:color w:val="002060"/>
+                <w:sz w:val="20"/>
+                <w:szCs w:val="20"/>
+              </w:rPr>
+              <w:t xml:space="preserve"> </w:t>
             </w:r>
             <w:r>
               <w:rPr>
@@ -2600,7 +3260,6 @@
               </w:rPr>
               <w:t>[</w:t>
             </w:r>
-            <w:proofErr w:type="gramStart"/>
             <w:r>
               <w:rPr>
                 <w:rFonts w:ascii="CMSSI10" w:eastAsia="CMSSI10" w:cs="CMSSI10"/>
@@ -2626,17 +3285,7 @@
                 <w:sz w:val="20"/>
                 <w:szCs w:val="20"/>
               </w:rPr>
-              <w:t>,</w:t>
-            </w:r>
-            <w:proofErr w:type="gramEnd"/>
-            <w:r>
-              <w:rPr>
-                <w:rFonts w:ascii="CMMI10" w:eastAsia="CMMI10" w:cs="CMMI10"/>
-                <w:color w:val="0070C0"/>
-                <w:sz w:val="20"/>
-                <w:szCs w:val="20"/>
-              </w:rPr>
-              <w:t xml:space="preserve"> </w:t>
+              <w:t xml:space="preserve">, </w:t>
             </w:r>
             <w:proofErr w:type="spellStart"/>
             <w:r>
@@ -3108,7 +3757,6 @@
               </w:rPr>
               <w:t xml:space="preserve">Let </w:t>
             </w:r>
-            <w:proofErr w:type="gramStart"/>
             <w:r>
               <w:rPr>
                 <w:rFonts w:ascii="CMSY10" w:eastAsia="CMSY10" w:cs="CMSY10"/>
@@ -3125,17 +3773,7 @@
                 <w:sz w:val="20"/>
                 <w:szCs w:val="20"/>
               </w:rPr>
-              <w:t>:</w:t>
-            </w:r>
-            <w:proofErr w:type="gramEnd"/>
-            <w:r>
-              <w:rPr>
-                <w:rFonts w:ascii="CMSS10" w:eastAsia="CMSS10" w:cs="CMSS10"/>
-                <w:color w:val="002060"/>
-                <w:sz w:val="20"/>
-                <w:szCs w:val="20"/>
-              </w:rPr>
-              <w:t xml:space="preserve">= </w:t>
+              <w:t xml:space="preserve">:= </w:t>
             </w:r>
             <w:r>
               <w:rPr>
@@ -3677,7 +4315,6 @@
               <w:t xml:space="preserve">Let </w:t>
             </w:r>
             <w:proofErr w:type="spellStart"/>
-            <w:proofErr w:type="gramStart"/>
             <w:r>
               <w:rPr>
                 <w:rFonts w:ascii="CMSY10" w:eastAsia="CMSY10" w:cs="CMSY10"/>
@@ -3695,17 +4332,7 @@
                 <w:sz w:val="20"/>
                 <w:szCs w:val="20"/>
               </w:rPr>
-              <w:t>:=</w:t>
-            </w:r>
-            <w:proofErr w:type="gramEnd"/>
-            <w:r>
-              <w:rPr>
-                <w:rFonts w:ascii="CMSS10" w:eastAsia="CMSS10" w:cs="CMSS10"/>
-                <w:color w:val="002060"/>
-                <w:sz w:val="20"/>
-                <w:szCs w:val="20"/>
-              </w:rPr>
-              <w:t xml:space="preserve"> </w:t>
+              <w:t xml:space="preserve">:= </w:t>
             </w:r>
             <w:r>
               <w:rPr>
@@ -4167,7 +4794,6 @@
               </w:rPr>
               <w:t xml:space="preserve">Let </w:t>
             </w:r>
-            <w:proofErr w:type="gramStart"/>
             <w:r>
               <w:rPr>
                 <w:rFonts w:ascii="CMSY10" w:eastAsia="CMSY10" w:cs="CMSY10"/>
@@ -4184,17 +4810,7 @@
                 <w:sz w:val="20"/>
                 <w:szCs w:val="20"/>
               </w:rPr>
-              <w:t>:</w:t>
-            </w:r>
-            <w:proofErr w:type="gramEnd"/>
-            <w:r>
-              <w:rPr>
-                <w:rFonts w:ascii="CMSS10" w:eastAsia="CMSS10" w:cs="CMSS10"/>
-                <w:color w:val="002060"/>
-                <w:sz w:val="20"/>
-                <w:szCs w:val="20"/>
-              </w:rPr>
-              <w:t xml:space="preserve">= </w:t>
+              <w:t xml:space="preserve">:= </w:t>
             </w:r>
             <w:r>
               <w:rPr>
@@ -4270,6 +4886,7 @@
                 <w:sz w:val="20"/>
                 <w:szCs w:val="20"/>
               </w:rPr>
+              <w:lastRenderedPageBreak/>
               <w:t xml:space="preserve">For each bike station </w:t>
             </w:r>
             <w:r>
@@ -4416,7 +5033,6 @@
               </w:rPr>
               <w:t xml:space="preserve">is </w:t>
             </w:r>
-            <w:proofErr w:type="gramStart"/>
             <w:r>
               <w:rPr>
                 <w:rFonts w:ascii="CMSSI10" w:eastAsia="CMSSI10" w:cs="CMSSI10"/>
@@ -4442,17 +5058,7 @@
                 <w:sz w:val="20"/>
                 <w:szCs w:val="20"/>
               </w:rPr>
-              <w:t>:</w:t>
-            </w:r>
-            <w:proofErr w:type="gramEnd"/>
-            <w:r>
-              <w:rPr>
-                <w:rFonts w:ascii="CMSS10" w:eastAsia="CMSS10" w:cs="CMSS10"/>
-                <w:color w:val="FF0000"/>
-                <w:sz w:val="20"/>
-                <w:szCs w:val="20"/>
-              </w:rPr>
-              <w:t xml:space="preserve">= </w:t>
+              <w:t xml:space="preserve">:= </w:t>
             </w:r>
             <w:r>
               <w:rPr>
@@ -4637,6 +5243,7 @@
                 <w:sz w:val="20"/>
                 <w:szCs w:val="20"/>
               </w:rPr>
+              <w:lastRenderedPageBreak/>
               <w:t>Capacity not checked</w:t>
             </w:r>
           </w:p>
@@ -4801,7 +5408,6 @@
               </w:rPr>
               <w:t xml:space="preserve">Let </w:t>
             </w:r>
-            <w:proofErr w:type="gramStart"/>
             <w:r>
               <w:rPr>
                 <w:rFonts w:ascii="CMSY10" w:eastAsia="CMSY10" w:cs="CMSY10"/>
@@ -4818,17 +5424,7 @@
                 <w:sz w:val="20"/>
                 <w:szCs w:val="20"/>
               </w:rPr>
-              <w:t>:</w:t>
-            </w:r>
-            <w:proofErr w:type="gramEnd"/>
-            <w:r>
-              <w:rPr>
-                <w:rFonts w:ascii="CMSS10" w:eastAsia="CMSS10" w:cs="CMSS10"/>
-                <w:color w:val="002060"/>
-                <w:sz w:val="20"/>
-                <w:szCs w:val="20"/>
-              </w:rPr>
-              <w:t xml:space="preserve">= </w:t>
+              <w:t xml:space="preserve">:= </w:t>
             </w:r>
             <w:r>
               <w:rPr>
@@ -4939,7 +5535,6 @@
               </w:rPr>
               <w:t>S</w:t>
             </w:r>
-            <w:proofErr w:type="gramStart"/>
             <w:r>
               <w:rPr>
                 <w:rFonts w:ascii="CMMI7" w:eastAsia="CMMI7" w:cs="CMMI7" w:hint="eastAsia"/>
@@ -4965,17 +5560,7 @@
                 <w:sz w:val="20"/>
                 <w:szCs w:val="20"/>
               </w:rPr>
-              <w:t>:</w:t>
-            </w:r>
-            <w:proofErr w:type="gramEnd"/>
-            <w:r>
-              <w:rPr>
-                <w:rFonts w:ascii="CMSS10" w:eastAsia="CMSS10" w:cs="CMSS10"/>
-                <w:color w:val="002060"/>
-                <w:sz w:val="20"/>
-                <w:szCs w:val="20"/>
-              </w:rPr>
-              <w:t xml:space="preserve">= </w:t>
+              <w:t xml:space="preserve">:= </w:t>
             </w:r>
             <w:r>
               <w:rPr>
@@ -5466,7 +6051,6 @@
               <w:t xml:space="preserve">and a longitude value </w:t>
             </w:r>
             <w:proofErr w:type="spellStart"/>
-            <w:proofErr w:type="gramStart"/>
             <w:r>
               <w:rPr>
                 <w:rFonts w:ascii="CMSSI10" w:eastAsia="CMSSI10" w:cs="CMSSI10"/>
@@ -5502,17 +6086,7 @@
                 <w:sz w:val="20"/>
                 <w:szCs w:val="20"/>
               </w:rPr>
-              <w:t>.</w:t>
-            </w:r>
-            <w:proofErr w:type="gramEnd"/>
-            <w:r>
-              <w:rPr>
-                <w:rFonts w:ascii="FiraSans-Light" w:eastAsia="FiraSans-Light" w:cs="FiraSans-Light"/>
-                <w:color w:val="002060"/>
-                <w:sz w:val="20"/>
-                <w:szCs w:val="20"/>
-              </w:rPr>
-              <w:t xml:space="preserve"> </w:t>
+              <w:t xml:space="preserve">. </w:t>
             </w:r>
           </w:p>
           <w:p>
@@ -6265,7 +6839,6 @@
               </w:rPr>
               <w:t xml:space="preserve">Let </w:t>
             </w:r>
-            <w:proofErr w:type="gramStart"/>
             <w:r>
               <w:rPr>
                 <w:rFonts w:ascii="CMSY10" w:eastAsia="CMSY10" w:cs="CMSY10"/>
@@ -6282,17 +6855,7 @@
                 <w:sz w:val="20"/>
                 <w:szCs w:val="20"/>
               </w:rPr>
-              <w:t>:</w:t>
-            </w:r>
-            <w:proofErr w:type="gramEnd"/>
-            <w:r>
-              <w:rPr>
-                <w:rFonts w:ascii="CMSS10" w:eastAsia="CMSS10" w:cs="CMSS10"/>
-                <w:color w:val="FF0000"/>
-                <w:sz w:val="20"/>
-                <w:szCs w:val="20"/>
-              </w:rPr>
-              <w:t>= (</w:t>
+              <w:t>:= (</w:t>
             </w:r>
             <w:r>
               <w:rPr>
@@ -6451,7 +7014,6 @@
               </w:rPr>
               <w:t xml:space="preserve">Let </w:t>
             </w:r>
-            <w:proofErr w:type="gramStart"/>
             <w:r>
               <w:rPr>
                 <w:rFonts w:ascii="CMSY10" w:eastAsia="CMSY10" w:cs="CMSY10"/>
@@ -6468,17 +7030,7 @@
                 <w:sz w:val="20"/>
                 <w:szCs w:val="20"/>
               </w:rPr>
-              <w:t>:</w:t>
-            </w:r>
-            <w:proofErr w:type="gramEnd"/>
-            <w:r>
-              <w:rPr>
-                <w:rFonts w:ascii="CMSS10" w:eastAsia="CMSS10" w:cs="CMSS10"/>
-                <w:color w:val="FF0000"/>
-                <w:sz w:val="20"/>
-                <w:szCs w:val="20"/>
-              </w:rPr>
-              <w:t xml:space="preserve">= </w:t>
+              <w:t xml:space="preserve">:= </w:t>
             </w:r>
             <w:r>
               <w:rPr>
@@ -6850,7 +7402,6 @@
               <w:t xml:space="preserve">travelling time </w:t>
             </w:r>
             <w:proofErr w:type="spellStart"/>
-            <w:proofErr w:type="gramStart"/>
             <w:r>
               <w:rPr>
                 <w:rFonts w:ascii="CMSSI10" w:eastAsia="CMSSI10" w:cs="CMSSI10"/>
@@ -6869,7 +7420,6 @@
               </w:rPr>
               <w:t>m,i</w:t>
             </w:r>
-            <w:proofErr w:type="gramEnd"/>
             <w:r>
               <w:rPr>
                 <w:rFonts w:ascii="CMMI7" w:eastAsia="CMMI7" w:cs="CMMI7"/>
@@ -6926,6 +7476,7 @@
           </w:tcPr>
           <w:p>
             <w:r>
+              <w:lastRenderedPageBreak/>
               <w:t>#13</w:t>
             </w:r>
           </w:p>
@@ -6961,7 +7512,6 @@
               <w:t xml:space="preserve">Fitness coefficient </w:t>
             </w:r>
             <w:proofErr w:type="spellStart"/>
-            <w:proofErr w:type="gramStart"/>
             <w:r>
               <w:rPr>
                 <w:rFonts w:ascii="CMSSI10" w:eastAsia="CMSSI10" w:cs="CMSSI10"/>
@@ -6980,7 +7530,6 @@
               </w:rPr>
               <w:t>m,i</w:t>
             </w:r>
-            <w:proofErr w:type="gramEnd"/>
             <w:r>
               <w:rPr>
                 <w:rFonts w:ascii="CMMI7" w:eastAsia="CMMI7" w:cs="CMMI7"/>
@@ -7191,9 +7740,11 @@
     </w:p>
     <w:p>
       <w:pPr>
-        <w:pStyle w:val="Heading1"/>
-      </w:pPr>
-      <w:r>
+        <w:pStyle w:val="Titolo1"/>
+      </w:pPr>
+      <w:bookmarkStart w:id="1" w:name="_Toc118109910"/>
+      <w:r>
+        <w:lastRenderedPageBreak/>
         <w:t>In</w:t>
       </w:r>
       <w:r>
@@ -7202,7 +7753,7 @@
       <w:r>
         <w:t>o</w:t>
       </w:r>
-      <w:bookmarkEnd w:id="0"/>
+      <w:bookmarkEnd w:id="1"/>
     </w:p>
     <w:p>
       <w:r>
@@ -7259,15 +7810,17 @@
     <w:p/>
     <w:p>
       <w:pPr>
-        <w:pStyle w:val="Heading1"/>
-      </w:pPr>
+        <w:pStyle w:val="Titolo1"/>
+      </w:pPr>
+      <w:bookmarkStart w:id="2" w:name="_Toc118109911"/>
       <w:r>
         <w:t>Missing Constraints</w:t>
       </w:r>
-    </w:p>
-    <w:p>
-      <w:pPr>
-        <w:pStyle w:val="ListParagraph"/>
+      <w:bookmarkEnd w:id="2"/>
+    </w:p>
+    <w:p>
+      <w:pPr>
+        <w:pStyle w:val="Paragrafoelenco"/>
         <w:numPr>
           <w:ilvl w:val="0"/>
           <w:numId w:val="1"/>
@@ -7280,15 +7833,17 @@
     <w:p/>
     <w:p>
       <w:pPr>
-        <w:pStyle w:val="Heading1"/>
-      </w:pPr>
+        <w:pStyle w:val="Titolo1"/>
+      </w:pPr>
+      <w:bookmarkStart w:id="3" w:name="_Toc118109912"/>
       <w:r>
         <w:t>Known Bugs</w:t>
       </w:r>
-    </w:p>
-    <w:p>
-      <w:pPr>
-        <w:pStyle w:val="ListParagraph"/>
+      <w:bookmarkEnd w:id="3"/>
+    </w:p>
+    <w:p>
+      <w:pPr>
+        <w:pStyle w:val="Paragrafoelenco"/>
         <w:numPr>
           <w:ilvl w:val="0"/>
           <w:numId w:val="4"/>
@@ -7301,17 +7856,17 @@
     <w:p/>
     <w:p>
       <w:pPr>
-        <w:pStyle w:val="Heading1"/>
-      </w:pPr>
-      <w:bookmarkStart w:id="1" w:name="_Toc116117729"/>
+        <w:pStyle w:val="Titolo1"/>
+      </w:pPr>
+      <w:bookmarkStart w:id="4" w:name="_Toc118109913"/>
       <w:r>
         <w:t>Assumptions</w:t>
       </w:r>
-      <w:bookmarkEnd w:id="1"/>
-    </w:p>
-    <w:p>
-      <w:pPr>
-        <w:pStyle w:val="ListParagraph"/>
+      <w:bookmarkEnd w:id="4"/>
+    </w:p>
+    <w:p>
+      <w:pPr>
+        <w:pStyle w:val="Paragrafoelenco"/>
         <w:numPr>
           <w:ilvl w:val="0"/>
           <w:numId w:val="2"/>
@@ -7332,7 +7887,7 @@
     </w:p>
     <w:p>
       <w:pPr>
-        <w:pStyle w:val="ListParagraph"/>
+        <w:pStyle w:val="Paragrafoelenco"/>
         <w:numPr>
           <w:ilvl w:val="0"/>
           <w:numId w:val="2"/>
@@ -7353,7 +7908,7 @@
     </w:p>
     <w:p>
       <w:pPr>
-        <w:pStyle w:val="ListParagraph"/>
+        <w:pStyle w:val="Paragrafoelenco"/>
         <w:numPr>
           <w:ilvl w:val="0"/>
           <w:numId w:val="2"/>
@@ -7368,7 +7923,7 @@
     </w:p>
     <w:p>
       <w:pPr>
-        <w:pStyle w:val="ListParagraph"/>
+        <w:pStyle w:val="Paragrafoelenco"/>
         <w:numPr>
           <w:ilvl w:val="0"/>
           <w:numId w:val="2"/>
@@ -7410,7 +7965,7 @@
     </w:p>
     <w:p>
       <w:pPr>
-        <w:pStyle w:val="ListParagraph"/>
+        <w:pStyle w:val="Paragrafoelenco"/>
         <w:numPr>
           <w:ilvl w:val="0"/>
           <w:numId w:val="2"/>
@@ -7428,7 +7983,7 @@
     </w:p>
     <w:p>
       <w:pPr>
-        <w:pStyle w:val="ListParagraph"/>
+        <w:pStyle w:val="Paragrafoelenco"/>
         <w:numPr>
           <w:ilvl w:val="0"/>
           <w:numId w:val="2"/>
@@ -7482,7 +8037,7 @@
     </w:p>
     <w:p>
       <w:pPr>
-        <w:pStyle w:val="ListParagraph"/>
+        <w:pStyle w:val="Paragrafoelenco"/>
         <w:numPr>
           <w:ilvl w:val="0"/>
           <w:numId w:val="2"/>
@@ -7500,7 +8055,7 @@
     </w:p>
     <w:p>
       <w:pPr>
-        <w:pStyle w:val="ListParagraph"/>
+        <w:pStyle w:val="Paragrafoelenco"/>
         <w:numPr>
           <w:ilvl w:val="0"/>
           <w:numId w:val="2"/>
@@ -7521,7 +8076,7 @@
     </w:p>
     <w:p>
       <w:pPr>
-        <w:pStyle w:val="ListParagraph"/>
+        <w:pStyle w:val="Paragrafoelenco"/>
         <w:numPr>
           <w:ilvl w:val="0"/>
           <w:numId w:val="2"/>
@@ -7539,7 +8094,7 @@
     </w:p>
     <w:p>
       <w:pPr>
-        <w:pStyle w:val="ListParagraph"/>
+        <w:pStyle w:val="Paragrafoelenco"/>
         <w:numPr>
           <w:ilvl w:val="0"/>
           <w:numId w:val="2"/>
@@ -7557,7 +8112,7 @@
     </w:p>
     <w:p>
       <w:pPr>
-        <w:pStyle w:val="ListParagraph"/>
+        <w:pStyle w:val="Paragrafoelenco"/>
         <w:numPr>
           <w:ilvl w:val="0"/>
           <w:numId w:val="2"/>
@@ -7575,15 +8130,17 @@
     </w:p>
     <w:p>
       <w:pPr>
-        <w:pStyle w:val="Heading1"/>
-      </w:pPr>
+        <w:pStyle w:val="Titolo1"/>
+      </w:pPr>
+      <w:bookmarkStart w:id="5" w:name="_Toc118109914"/>
       <w:r>
         <w:t>Clarifications</w:t>
       </w:r>
-    </w:p>
-    <w:p>
-      <w:pPr>
-        <w:pStyle w:val="ListParagraph"/>
+      <w:bookmarkEnd w:id="5"/>
+    </w:p>
+    <w:p>
+      <w:pPr>
+        <w:pStyle w:val="Paragrafoelenco"/>
         <w:numPr>
           <w:ilvl w:val="0"/>
           <w:numId w:val="2"/>
@@ -7645,19 +8202,20 @@
           <w:color w:val="000000" w:themeColor="text1"/>
         </w:rPr>
       </w:pPr>
-      <w:bookmarkStart w:id="2" w:name="_Toc116117730"/>
-    </w:p>
-    <w:bookmarkEnd w:id="2"/>
-    <w:p>
-      <w:pPr>
-        <w:pStyle w:val="Heading1"/>
-      </w:pPr>
-      <w:r>
+    </w:p>
+    <w:p>
+      <w:pPr>
+        <w:pStyle w:val="Titolo1"/>
+      </w:pPr>
+      <w:bookmarkStart w:id="6" w:name="_Toc118109915"/>
+      <w:r>
+        <w:lastRenderedPageBreak/>
         <w:t>Indexes</w:t>
       </w:r>
       <w:r>
         <w:t xml:space="preserve"> and Sets</w:t>
       </w:r>
+      <w:bookmarkEnd w:id="6"/>
     </w:p>
     <w:p>
       <w:pPr>
@@ -8037,17 +8595,19 @@
     </w:p>
     <w:p>
       <w:pPr>
-        <w:pStyle w:val="Heading1"/>
+        <w:pStyle w:val="Titolo1"/>
         <w:rPr>
           <w:rFonts w:eastAsiaTheme="minorEastAsia"/>
         </w:rPr>
       </w:pPr>
+      <w:bookmarkStart w:id="7" w:name="_Toc118109916"/>
       <w:r>
         <w:rPr>
           <w:rFonts w:eastAsiaTheme="minorEastAsia"/>
         </w:rPr>
         <w:t>Special Subsets</w:t>
       </w:r>
+      <w:bookmarkEnd w:id="7"/>
     </w:p>
     <w:p>
       <w:pPr>
@@ -8467,14 +9027,14 @@
     </w:p>
     <w:p>
       <w:pPr>
-        <w:pStyle w:val="Heading1"/>
+        <w:pStyle w:val="Titolo1"/>
         <w:jc w:val="both"/>
       </w:pPr>
-      <w:bookmarkStart w:id="3" w:name="_Toc116117731"/>
+      <w:bookmarkStart w:id="8" w:name="_Toc118109917"/>
       <w:r>
         <w:t>Constants</w:t>
       </w:r>
-      <w:bookmarkEnd w:id="3"/>
+      <w:bookmarkEnd w:id="8"/>
     </w:p>
     <w:p>
       <w:pPr>
@@ -9925,13 +10485,13 @@
     </w:p>
     <w:p>
       <w:pPr>
-        <w:pStyle w:val="Heading1"/>
-      </w:pPr>
-      <w:bookmarkStart w:id="4" w:name="_Toc116117732"/>
+        <w:pStyle w:val="Titolo1"/>
+      </w:pPr>
+      <w:bookmarkStart w:id="9" w:name="_Toc118109918"/>
       <w:r>
         <w:t>Independent Variables</w:t>
       </w:r>
-      <w:bookmarkEnd w:id="4"/>
+      <w:bookmarkEnd w:id="9"/>
     </w:p>
     <w:p/>
     <w:p>
@@ -10045,16 +10605,16 @@
             </w:rPr>
             <m:t>→whether person n completes task t at node</m:t>
           </m:r>
-          <w:commentRangeStart w:id="5"/>
-          <w:commentRangeEnd w:id="5"/>
+          <w:commentRangeStart w:id="10"/>
+          <w:commentRangeEnd w:id="10"/>
           <m:r>
             <m:rPr>
               <m:sty m:val="p"/>
             </m:rPr>
             <w:rPr>
-              <w:rStyle w:val="CommentReference"/>
-            </w:rPr>
-            <w:commentReference w:id="5"/>
+              <w:rStyle w:val="Rimandocommento"/>
+            </w:rPr>
+            <w:commentReference w:id="10"/>
           </m:r>
           <m:r>
             <w:rPr>
@@ -11096,16 +11656,16 @@
     </w:p>
     <w:p>
       <w:pPr>
-        <w:pStyle w:val="Heading1"/>
-      </w:pPr>
-      <w:bookmarkStart w:id="6" w:name="_Toc116117733"/>
+        <w:pStyle w:val="Titolo1"/>
+      </w:pPr>
+      <w:bookmarkStart w:id="11" w:name="_Toc118109919"/>
       <w:r>
         <w:t>Semi-</w:t>
       </w:r>
       <w:r>
         <w:t>Dependant Variables</w:t>
       </w:r>
-      <w:bookmarkEnd w:id="6"/>
+      <w:bookmarkEnd w:id="11"/>
     </w:p>
     <w:p>
       <w:pPr>
@@ -11236,13 +11796,13 @@
     </w:p>
     <w:p>
       <w:pPr>
-        <w:pStyle w:val="Heading1"/>
-      </w:pPr>
-      <w:bookmarkStart w:id="7" w:name="_Toc116117734"/>
+        <w:pStyle w:val="Titolo1"/>
+      </w:pPr>
+      <w:bookmarkStart w:id="12" w:name="_Toc118109920"/>
       <w:r>
         <w:t>Dependent Variables</w:t>
       </w:r>
-      <w:bookmarkEnd w:id="7"/>
+      <w:bookmarkEnd w:id="12"/>
     </w:p>
     <w:p>
       <w:pPr>
@@ -11345,11 +11905,13 @@
     </w:p>
     <w:p>
       <w:pPr>
-        <w:pStyle w:val="Heading1"/>
-      </w:pPr>
+        <w:pStyle w:val="Titolo1"/>
+      </w:pPr>
+      <w:bookmarkStart w:id="13" w:name="_Toc118109921"/>
       <w:r>
         <w:t>Objective functions</w:t>
       </w:r>
+      <w:bookmarkEnd w:id="13"/>
     </w:p>
     <w:p>
       <w:r>
@@ -11999,23 +12561,23 @@
     <w:p/>
     <w:p>
       <w:pPr>
-        <w:pStyle w:val="Heading1"/>
-      </w:pPr>
-      <w:bookmarkStart w:id="8" w:name="_Toc116117735"/>
+        <w:pStyle w:val="Titolo1"/>
+      </w:pPr>
+      <w:bookmarkStart w:id="14" w:name="_Toc118109922"/>
       <w:r>
         <w:t>Constraints</w:t>
       </w:r>
-      <w:bookmarkEnd w:id="8"/>
-    </w:p>
-    <w:p>
-      <w:pPr>
-        <w:pStyle w:val="Heading2"/>
-      </w:pPr>
-      <w:bookmarkStart w:id="9" w:name="_Toc116117736"/>
+      <w:bookmarkEnd w:id="14"/>
+    </w:p>
+    <w:p>
+      <w:pPr>
+        <w:pStyle w:val="Titolo2"/>
+      </w:pPr>
+      <w:bookmarkStart w:id="15" w:name="_Toc118109923"/>
       <w:r>
         <w:t>Basic Conservation of Flow</w:t>
       </w:r>
-      <w:bookmarkEnd w:id="9"/>
+      <w:bookmarkEnd w:id="15"/>
     </w:p>
     <w:p>
       <w:r>
@@ -12034,6 +12596,7 @@
           <w:i/>
           <w:iCs/>
         </w:rPr>
+        <w:lastRenderedPageBreak/>
         <w:t xml:space="preserve">[the entries/exits from a node j, needs to be </w:t>
       </w:r>
       <w:r>
@@ -13338,19 +13901,19 @@
     </w:p>
     <w:p>
       <w:pPr>
-        <w:pStyle w:val="Heading2"/>
+        <w:pStyle w:val="Titolo2"/>
         <w:rPr>
           <w:rFonts w:eastAsiaTheme="minorEastAsia"/>
         </w:rPr>
       </w:pPr>
-      <w:bookmarkStart w:id="10" w:name="_Toc116117737"/>
+      <w:bookmarkStart w:id="16" w:name="_Toc118109924"/>
       <w:r>
         <w:rPr>
           <w:rFonts w:eastAsiaTheme="minorEastAsia"/>
         </w:rPr>
         <w:t>Task Timing</w:t>
       </w:r>
-      <w:bookmarkEnd w:id="10"/>
+      <w:bookmarkEnd w:id="16"/>
     </w:p>
     <w:p>
       <w:pPr>
@@ -13966,7 +14529,7 @@
         </m:oMath>
       </m:oMathPara>
     </w:p>
-    <w:bookmarkStart w:id="11" w:name="_Hlk117089865"/>
+    <w:bookmarkStart w:id="17" w:name="_Hlk117089865"/>
     <w:p>
       <w:pPr>
         <w:rPr>
@@ -13999,7 +14562,7 @@
             </w:rPr>
             <m:t>∈</m:t>
           </m:r>
-          <w:bookmarkEnd w:id="11"/>
+          <w:bookmarkEnd w:id="17"/>
           <m:r>
             <w:rPr>
               <w:rFonts w:ascii="Cambria Math" w:hAnsi="Cambria Math"/>
@@ -15568,13 +16131,13 @@
     <w:p/>
     <w:p>
       <w:pPr>
-        <w:pStyle w:val="Heading2"/>
-      </w:pPr>
-      <w:bookmarkStart w:id="12" w:name="_Toc116117738"/>
+        <w:pStyle w:val="Titolo2"/>
+      </w:pPr>
+      <w:bookmarkStart w:id="18" w:name="_Toc118109925"/>
       <w:r>
         <w:t>Bus Travel Constraints</w:t>
       </w:r>
-      <w:bookmarkEnd w:id="12"/>
+      <w:bookmarkEnd w:id="18"/>
     </w:p>
     <w:p>
       <w:pPr>
@@ -17296,16 +17859,16 @@
       <w:r>
         <w:t xml:space="preserve">purchase a bus </w:t>
       </w:r>
-      <w:commentRangeStart w:id="13"/>
+      <w:commentRangeStart w:id="19"/>
       <w:r>
         <w:t>fare</w:t>
       </w:r>
-      <w:commentRangeEnd w:id="13"/>
-      <w:r>
-        <w:rPr>
-          <w:rStyle w:val="CommentReference"/>
-        </w:rPr>
-        <w:commentReference w:id="13"/>
+      <w:commentRangeEnd w:id="19"/>
+      <w:r>
+        <w:rPr>
+          <w:rStyle w:val="Rimandocommento"/>
+        </w:rPr>
+        <w:commentReference w:id="19"/>
       </w:r>
     </w:p>
     <w:p>
@@ -17950,13 +18513,13 @@
     <w:p/>
     <w:p>
       <w:pPr>
-        <w:pStyle w:val="Heading2"/>
-      </w:pPr>
-      <w:bookmarkStart w:id="14" w:name="_Toc116117739"/>
+        <w:pStyle w:val="Titolo2"/>
+      </w:pPr>
+      <w:bookmarkStart w:id="20" w:name="_Toc118109926"/>
       <w:r>
         <w:t>Bike Constraints</w:t>
       </w:r>
-      <w:bookmarkEnd w:id="14"/>
+      <w:bookmarkEnd w:id="20"/>
     </w:p>
     <w:p>
       <w:r>
@@ -18306,9 +18869,10 @@
     <w:p/>
     <w:p>
       <w:pPr>
-        <w:pStyle w:val="Heading2"/>
-      </w:pPr>
-      <w:bookmarkStart w:id="15" w:name="_Hlk116206514"/>
+        <w:pStyle w:val="Titolo2"/>
+      </w:pPr>
+      <w:bookmarkStart w:id="21" w:name="_Hlk116206514"/>
+      <w:bookmarkStart w:id="22" w:name="_Toc118109927"/>
       <w:r>
         <w:t>Pe</w:t>
       </w:r>
@@ -18321,6 +18885,7 @@
       <w:r>
         <w:t xml:space="preserve"> Constraints</w:t>
       </w:r>
+      <w:bookmarkEnd w:id="22"/>
     </w:p>
     <w:p>
       <w:pPr>
@@ -18958,7 +19523,7 @@
           </m:sSub>
         </m:oMath>
       </m:oMathPara>
-      <w:bookmarkEnd w:id="15"/>
+      <w:bookmarkEnd w:id="21"/>
     </w:p>
     <w:p>
       <w:pPr>
@@ -19004,10 +19569,16 @@
     </w:p>
     <w:p>
       <w:pPr>
-        <w:pStyle w:val="Heading2"/>
-      </w:pPr>
-      <w:r>
-        <w:t xml:space="preserve">Maximum people in a place </w:t>
+        <w:pStyle w:val="Titolo2"/>
+      </w:pPr>
+      <w:bookmarkStart w:id="23" w:name="_Toc118109928"/>
+      <w:r>
+        <w:lastRenderedPageBreak/>
+        <w:t>Maximum people in a place</w:t>
+      </w:r>
+      <w:bookmarkEnd w:id="23"/>
+      <w:r>
+        <w:t xml:space="preserve"> </w:t>
       </w:r>
     </w:p>
     <w:p>
@@ -19097,7 +19668,7 @@
     </w:p>
     <w:p>
       <w:pPr>
-        <w:pStyle w:val="ListParagraph"/>
+        <w:pStyle w:val="Paragrafoelenco"/>
         <w:numPr>
           <w:ilvl w:val="0"/>
           <w:numId w:val="2"/>
@@ -19141,7 +19712,7 @@
     </w:p>
     <w:p>
       <w:pPr>
-        <w:pStyle w:val="ListParagraph"/>
+        <w:pStyle w:val="Paragrafoelenco"/>
         <w:numPr>
           <w:ilvl w:val="0"/>
           <w:numId w:val="2"/>
@@ -19183,7 +19754,7 @@
     </w:p>
     <w:p>
       <w:pPr>
-        <w:pStyle w:val="ListParagraph"/>
+        <w:pStyle w:val="Paragrafoelenco"/>
         <w:numPr>
           <w:ilvl w:val="0"/>
           <w:numId w:val="2"/>
@@ -19216,7 +19787,7 @@
     </w:p>
     <w:p>
       <w:pPr>
-        <w:pStyle w:val="ListParagraph"/>
+        <w:pStyle w:val="Paragrafoelenco"/>
         <w:numPr>
           <w:ilvl w:val="0"/>
           <w:numId w:val="2"/>
@@ -19258,7 +19829,7 @@
     </w:p>
     <w:p>
       <w:pPr>
-        <w:pStyle w:val="ListParagraph"/>
+        <w:pStyle w:val="Paragrafoelenco"/>
         <w:numPr>
           <w:ilvl w:val="1"/>
           <w:numId w:val="2"/>
@@ -19315,7 +19886,7 @@
     </w:p>
     <w:p>
       <w:pPr>
-        <w:pStyle w:val="ListParagraph"/>
+        <w:pStyle w:val="Paragrafoelenco"/>
         <w:ind w:left="1080"/>
         <w:rPr>
           <w:rFonts w:eastAsia="FiraSans-Light" w:cstheme="minorHAnsi"/>
@@ -19336,7 +19907,7 @@
     </w:p>
     <w:p>
       <w:pPr>
-        <w:pStyle w:val="ListParagraph"/>
+        <w:pStyle w:val="Paragrafoelenco"/>
         <w:numPr>
           <w:ilvl w:val="1"/>
           <w:numId w:val="2"/>
@@ -19440,7 +20011,7 @@
     </w:p>
     <w:p>
       <w:pPr>
-        <w:pStyle w:val="ListParagraph"/>
+        <w:pStyle w:val="Paragrafoelenco"/>
         <w:numPr>
           <w:ilvl w:val="0"/>
           <w:numId w:val="7"/>
@@ -19834,11 +20405,13 @@
     </w:p>
     <w:p>
       <w:pPr>
-        <w:pStyle w:val="Heading2"/>
-      </w:pPr>
+        <w:pStyle w:val="Titolo2"/>
+      </w:pPr>
+      <w:bookmarkStart w:id="24" w:name="_Toc118109929"/>
       <w:r>
         <w:t>Transportation mode change</w:t>
       </w:r>
+      <w:bookmarkEnd w:id="24"/>
     </w:p>
     <w:p>
       <w:pPr>
@@ -19909,17 +20482,19 @@
     </w:p>
     <w:p>
       <w:pPr>
-        <w:pStyle w:val="Heading2"/>
+        <w:pStyle w:val="Titolo2"/>
         <w:rPr>
           <w:rFonts w:eastAsiaTheme="minorEastAsia"/>
         </w:rPr>
       </w:pPr>
+      <w:bookmarkStart w:id="25" w:name="_Toc118109930"/>
       <w:r>
         <w:rPr>
           <w:rFonts w:eastAsiaTheme="minorEastAsia"/>
         </w:rPr>
         <w:t>Optional Test Constraints</w:t>
       </w:r>
+      <w:bookmarkEnd w:id="25"/>
     </w:p>
     <w:p>
       <w:r>
@@ -19944,6 +20519,1857 @@
           <w:color w:val="000000" w:themeColor="text1"/>
         </w:rPr>
       </w:pPr>
+    </w:p>
+    <w:p>
+      <w:pPr>
+        <w:rPr>
+          <w:rFonts w:eastAsia="FiraSans-Light" w:cstheme="minorHAnsi"/>
+          <w:color w:val="000000" w:themeColor="text1"/>
+        </w:rPr>
+      </w:pPr>
+      <w:r>
+        <w:rPr>
+          <w:rFonts w:eastAsia="FiraSans-Light" w:cstheme="minorHAnsi"/>
+          <w:color w:val="000000" w:themeColor="text1"/>
+        </w:rPr>
+        <w:br w:type="page"/>
+      </w:r>
+    </w:p>
+    <w:p>
+      <w:pPr>
+        <w:pStyle w:val="Titolo1"/>
+      </w:pPr>
+      <w:bookmarkStart w:id="26" w:name="_Toc118109931"/>
+      <w:r>
+        <w:lastRenderedPageBreak/>
+        <w:t>Metaheuristic adaptation: SCATTER SEARCH</w:t>
+      </w:r>
+      <w:bookmarkEnd w:id="26"/>
+    </w:p>
+    <w:p/>
+    <w:p>
+      <w:r>
+        <w:t>The picture shows the basics steps of the scatter search algorithm.</w:t>
+      </w:r>
+    </w:p>
+    <w:p>
+      <w:r>
+        <w:rPr>
+          <w:noProof/>
+        </w:rPr>
+        <w:drawing>
+          <wp:inline distT="0" distB="0" distL="0" distR="0" wp14:anchorId="5B611890" wp14:editId="36F83A88">
+            <wp:extent cx="5515521" cy="2566495"/>
+            <wp:effectExtent l="0" t="0" r="0" b="5715"/>
+            <wp:docPr id="1" name="Immagine 1" descr="Immagine che contiene testo&#10;&#10;Descrizione generata automaticamente"/>
+            <wp:cNvGraphicFramePr>
+              <a:graphicFrameLocks xmlns:a="http://schemas.openxmlformats.org/drawingml/2006/main" noChangeAspect="1"/>
+            </wp:cNvGraphicFramePr>
+            <a:graphic xmlns:a="http://schemas.openxmlformats.org/drawingml/2006/main">
+              <a:graphicData uri="http://schemas.openxmlformats.org/drawingml/2006/picture">
+                <pic:pic xmlns:pic="http://schemas.openxmlformats.org/drawingml/2006/picture">
+                  <pic:nvPicPr>
+                    <pic:cNvPr id="1" name="Immagine 1" descr="Immagine che contiene testo&#10;&#10;Descrizione generata automaticamente"/>
+                    <pic:cNvPicPr/>
+                  </pic:nvPicPr>
+                  <pic:blipFill>
+                    <a:blip r:embed="rId12"/>
+                    <a:stretch>
+                      <a:fillRect/>
+                    </a:stretch>
+                  </pic:blipFill>
+                  <pic:spPr>
+                    <a:xfrm>
+                      <a:off x="0" y="0"/>
+                      <a:ext cx="5518072" cy="2567682"/>
+                    </a:xfrm>
+                    <a:prstGeom prst="rect">
+                      <a:avLst/>
+                    </a:prstGeom>
+                  </pic:spPr>
+                </pic:pic>
+              </a:graphicData>
+            </a:graphic>
+          </wp:inline>
+        </w:drawing>
+      </w:r>
+    </w:p>
+    <w:p/>
+    <w:p>
+      <w:r>
+        <w:t>The next points show the pseudocode for a simple implementation of the scatter search algorithm</w:t>
+      </w:r>
+    </w:p>
+    <w:p/>
+    <w:p>
+      <w:pPr>
+        <w:pStyle w:val="Paragrafoelenco"/>
+        <w:numPr>
+          <w:ilvl w:val="0"/>
+          <w:numId w:val="8"/>
+        </w:numPr>
+      </w:pPr>
+      <w:r>
+        <w:t>DIVERSIFICATION GENERATION METHOD</w:t>
+      </w:r>
+    </w:p>
+    <w:p>
+      <w:pPr>
+        <w:pStyle w:val="Paragrafoelenco"/>
+        <w:ind w:left="360"/>
+      </w:pPr>
+      <w:r>
+        <w:t xml:space="preserve">We start with </w:t>
+      </w:r>
+      <m:oMath>
+        <m:r>
+          <w:rPr>
+            <w:rFonts w:ascii="Cambria Math" w:eastAsiaTheme="minorEastAsia" w:hAnsi="Cambria Math"/>
+          </w:rPr>
+          <m:t>P</m:t>
+        </m:r>
+        <m:box>
+          <m:boxPr>
+            <m:opEmu m:val="1"/>
+            <m:ctrlPr>
+              <w:rPr>
+                <w:rFonts w:ascii="Cambria Math" w:eastAsiaTheme="minorEastAsia" w:hAnsi="Cambria Math"/>
+                <w:i/>
+              </w:rPr>
+            </m:ctrlPr>
+          </m:boxPr>
+          <m:e>
+            <m:r>
+              <w:rPr>
+                <w:rFonts w:ascii="Cambria Math" w:hAnsi="Cambria Math"/>
+              </w:rPr>
+              <m:t>∶=</m:t>
+            </m:r>
+          </m:e>
+        </m:box>
+        <m:r>
+          <w:rPr>
+            <w:rFonts w:ascii="Cambria Math" w:hAnsi="Cambria Math"/>
+          </w:rPr>
+          <m:t>∅</m:t>
+        </m:r>
+      </m:oMath>
+      <w:r>
+        <w:rPr>
+          <w:rFonts w:eastAsiaTheme="minorEastAsia"/>
+        </w:rPr>
+        <w:t xml:space="preserve"> , where P must be a large set of solutions, i.e.  </w:t>
+      </w:r>
+      <m:oMath>
+        <m:r>
+          <w:rPr>
+            <w:rFonts w:ascii="Cambria Math" w:eastAsiaTheme="minorEastAsia" w:hAnsi="Cambria Math"/>
+          </w:rPr>
+          <m:t>P_size</m:t>
+        </m:r>
+        <m:box>
+          <m:boxPr>
+            <m:opEmu m:val="1"/>
+            <m:ctrlPr>
+              <w:rPr>
+                <w:rFonts w:ascii="Cambria Math" w:eastAsiaTheme="minorEastAsia" w:hAnsi="Cambria Math"/>
+                <w:i/>
+              </w:rPr>
+            </m:ctrlPr>
+          </m:boxPr>
+          <m:e>
+            <m:r>
+              <w:rPr>
+                <w:rFonts w:ascii="Cambria Math" w:hAnsi="Cambria Math"/>
+              </w:rPr>
+              <m:t>∶=</m:t>
+            </m:r>
+          </m:e>
+        </m:box>
+        <m:r>
+          <w:rPr>
+            <w:rFonts w:ascii="Cambria Math" w:eastAsiaTheme="minorEastAsia" w:hAnsi="Cambria Math"/>
+          </w:rPr>
+          <m:t>10*(RefSet_size)</m:t>
+        </m:r>
+      </m:oMath>
+      <w:r>
+        <w:rPr>
+          <w:rFonts w:eastAsiaTheme="minorEastAsia"/>
+        </w:rPr>
+        <w:br/>
+      </w:r>
+      <w:r>
+        <w:rPr>
+          <w:rFonts w:eastAsiaTheme="minorEastAsia"/>
+        </w:rPr>
+        <w:t>Then, we want to use</w:t>
+      </w:r>
+      <w:r>
+        <w:rPr>
+          <w:rFonts w:eastAsiaTheme="minorEastAsia"/>
+        </w:rPr>
+        <w:t xml:space="preserve"> the </w:t>
+      </w:r>
+      <w:r>
+        <w:rPr>
+          <w:rFonts w:eastAsiaTheme="minorEastAsia"/>
+          <w:i/>
+          <w:iCs/>
+        </w:rPr>
+        <w:t>diversification generation method</w:t>
+      </w:r>
+      <w:r>
+        <w:rPr>
+          <w:rFonts w:eastAsiaTheme="minorEastAsia"/>
+        </w:rPr>
+        <w:t xml:space="preserve"> to </w:t>
+      </w:r>
+      <w:r>
+        <w:rPr>
+          <w:rFonts w:eastAsiaTheme="minorEastAsia"/>
+        </w:rPr>
+        <w:t xml:space="preserve">populate </w:t>
+      </w:r>
+      <m:oMath>
+        <m:r>
+          <w:rPr>
+            <w:rFonts w:ascii="Cambria Math" w:eastAsiaTheme="minorEastAsia" w:hAnsi="Cambria Math"/>
+          </w:rPr>
+          <m:t>P</m:t>
+        </m:r>
+      </m:oMath>
+      <w:r>
+        <w:rPr>
+          <w:rFonts w:eastAsiaTheme="minorEastAsia"/>
+        </w:rPr>
+        <w:t xml:space="preserve"> </w:t>
+      </w:r>
+      <w:r>
+        <w:rPr>
+          <w:rFonts w:eastAsiaTheme="minorEastAsia"/>
+        </w:rPr>
+        <w:t xml:space="preserve">as </w:t>
+      </w:r>
+      <w:r>
+        <w:rPr>
+          <w:rFonts w:eastAsiaTheme="minorEastAsia"/>
+        </w:rPr>
+        <w:t xml:space="preserve">a collection of </w:t>
+      </w:r>
+      <w:r>
+        <w:rPr>
+          <w:rFonts w:eastAsiaTheme="minorEastAsia"/>
+          <w:b/>
+          <w:bCs/>
+        </w:rPr>
+        <w:t>diverse trial solutions</w:t>
+      </w:r>
+      <w:r>
+        <w:rPr>
+          <w:rFonts w:eastAsiaTheme="minorEastAsia"/>
+        </w:rPr>
+        <w:t xml:space="preserve">, using a </w:t>
+      </w:r>
+      <w:r>
+        <w:rPr>
+          <w:rFonts w:eastAsiaTheme="minorEastAsia"/>
+          <w:b/>
+          <w:bCs/>
+        </w:rPr>
+        <w:t>seed solution</w:t>
+      </w:r>
+      <w:r>
+        <w:rPr>
+          <w:rFonts w:eastAsiaTheme="minorEastAsia"/>
+        </w:rPr>
+        <w:t xml:space="preserve"> as input.</w:t>
+      </w:r>
+      <w:r>
+        <w:t xml:space="preserve"> </w:t>
+      </w:r>
+      <w:r>
+        <w:br/>
+      </w:r>
+      <w:r>
+        <w:br/>
+        <w:t xml:space="preserve">First, we want to create a </w:t>
+      </w:r>
+      <w:r>
+        <w:rPr>
+          <w:b/>
+          <w:bCs/>
+        </w:rPr>
+        <w:t>seed solution</w:t>
+      </w:r>
+      <w:r>
+        <w:t>.</w:t>
+      </w:r>
+      <w:r>
+        <w:br/>
+        <w:t>This can be done by calculating the Euclidean distance between places, where the tasks are to be performed.</w:t>
+      </w:r>
+      <w:r>
+        <w:br/>
+      </w:r>
+      <w:r>
+        <w:br/>
+      </w:r>
+      <w:r>
+        <w:rPr>
+          <w:noProof/>
+        </w:rPr>
+        <w:drawing>
+          <wp:inline distT="0" distB="0" distL="0" distR="0" wp14:anchorId="6BEA54A9" wp14:editId="17BECEC2">
+            <wp:extent cx="5143295" cy="2003526"/>
+            <wp:effectExtent l="0" t="0" r="635" b="0"/>
+            <wp:docPr id="3" name="Immagine 3" descr="Immagine che contiene testo&#10;&#10;Descrizione generata automaticamente"/>
+            <wp:cNvGraphicFramePr>
+              <a:graphicFrameLocks xmlns:a="http://schemas.openxmlformats.org/drawingml/2006/main" noChangeAspect="1"/>
+            </wp:cNvGraphicFramePr>
+            <a:graphic xmlns:a="http://schemas.openxmlformats.org/drawingml/2006/main">
+              <a:graphicData uri="http://schemas.openxmlformats.org/drawingml/2006/picture">
+                <pic:pic xmlns:pic="http://schemas.openxmlformats.org/drawingml/2006/picture">
+                  <pic:nvPicPr>
+                    <pic:cNvPr id="3" name="Immagine 3" descr="Immagine che contiene testo&#10;&#10;Descrizione generata automaticamente"/>
+                    <pic:cNvPicPr/>
+                  </pic:nvPicPr>
+                  <pic:blipFill>
+                    <a:blip r:embed="rId13"/>
+                    <a:stretch>
+                      <a:fillRect/>
+                    </a:stretch>
+                  </pic:blipFill>
+                  <pic:spPr>
+                    <a:xfrm>
+                      <a:off x="0" y="0"/>
+                      <a:ext cx="5168488" cy="2013340"/>
+                    </a:xfrm>
+                    <a:prstGeom prst="rect">
+                      <a:avLst/>
+                    </a:prstGeom>
+                  </pic:spPr>
+                </pic:pic>
+              </a:graphicData>
+            </a:graphic>
+          </wp:inline>
+        </w:drawing>
+      </w:r>
+    </w:p>
+    <w:p>
+      <w:pPr>
+        <w:pStyle w:val="Paragrafoelenco"/>
+        <w:ind w:left="360"/>
+      </w:pPr>
+    </w:p>
+    <w:p>
+      <w:pPr>
+        <w:pStyle w:val="Paragrafoelenco"/>
+        <w:ind w:left="360"/>
+      </w:pPr>
+    </w:p>
+    <w:p>
+      <w:pPr>
+        <w:pStyle w:val="Paragrafoelenco"/>
+        <w:ind w:left="360"/>
+      </w:pPr>
+      <w:r>
+        <w:lastRenderedPageBreak/>
+        <w:br/>
+        <w:t xml:space="preserve">Second, we want to generate </w:t>
+      </w:r>
+      <w:r>
+        <w:rPr>
+          <w:b/>
+          <w:bCs/>
+        </w:rPr>
+        <w:t>diverse trial solutions</w:t>
+      </w:r>
+      <w:r>
+        <w:t>.</w:t>
+      </w:r>
+      <w:r>
+        <w:br/>
+        <w:t xml:space="preserve">This can be done by generating them as a list of permutations of the </w:t>
+      </w:r>
+      <w:r>
+        <w:rPr>
+          <w:b/>
+          <w:bCs/>
+        </w:rPr>
+        <w:t>seed</w:t>
+      </w:r>
+      <w:r>
+        <w:t xml:space="preserve"> matrix and their random paths between places.</w:t>
+      </w:r>
+    </w:p>
+    <w:p>
+      <w:pPr>
+        <w:pStyle w:val="Paragrafoelenco"/>
+        <w:ind w:left="360"/>
+      </w:pPr>
+      <w:r>
+        <w:br/>
+      </w:r>
+      <w:r>
+        <w:rPr>
+          <w:noProof/>
+        </w:rPr>
+        <w:drawing>
+          <wp:inline distT="0" distB="0" distL="0" distR="0" wp14:anchorId="0E0EA998" wp14:editId="638CD9C6">
+            <wp:extent cx="5113889" cy="2352978"/>
+            <wp:effectExtent l="0" t="0" r="0" b="9525"/>
+            <wp:docPr id="4" name="Immagine 4" descr="Immagine che contiene testo&#10;&#10;Descrizione generata automaticamente"/>
+            <wp:cNvGraphicFramePr>
+              <a:graphicFrameLocks xmlns:a="http://schemas.openxmlformats.org/drawingml/2006/main" noChangeAspect="1"/>
+            </wp:cNvGraphicFramePr>
+            <a:graphic xmlns:a="http://schemas.openxmlformats.org/drawingml/2006/main">
+              <a:graphicData uri="http://schemas.openxmlformats.org/drawingml/2006/picture">
+                <pic:pic xmlns:pic="http://schemas.openxmlformats.org/drawingml/2006/picture">
+                  <pic:nvPicPr>
+                    <pic:cNvPr id="4" name="Immagine 4" descr="Immagine che contiene testo&#10;&#10;Descrizione generata automaticamente"/>
+                    <pic:cNvPicPr/>
+                  </pic:nvPicPr>
+                  <pic:blipFill>
+                    <a:blip r:embed="rId14"/>
+                    <a:stretch>
+                      <a:fillRect/>
+                    </a:stretch>
+                  </pic:blipFill>
+                  <pic:spPr>
+                    <a:xfrm>
+                      <a:off x="0" y="0"/>
+                      <a:ext cx="5136060" cy="2363179"/>
+                    </a:xfrm>
+                    <a:prstGeom prst="rect">
+                      <a:avLst/>
+                    </a:prstGeom>
+                  </pic:spPr>
+                </pic:pic>
+              </a:graphicData>
+            </a:graphic>
+          </wp:inline>
+        </w:drawing>
+      </w:r>
+    </w:p>
+    <w:p>
+      <w:pPr>
+        <w:pStyle w:val="Paragrafoelenco"/>
+        <w:ind w:left="360"/>
+      </w:pPr>
+    </w:p>
+    <w:p>
+      <w:pPr>
+        <w:pStyle w:val="Paragrafoelenco"/>
+        <w:ind w:left="360"/>
+      </w:pPr>
+    </w:p>
+    <w:p>
+      <w:pPr>
+        <w:pStyle w:val="Paragrafoelenco"/>
+        <w:ind w:left="360"/>
+      </w:pPr>
+    </w:p>
+    <w:p>
+      <w:pPr>
+        <w:pStyle w:val="Paragrafoelenco"/>
+        <w:numPr>
+          <w:ilvl w:val="0"/>
+          <w:numId w:val="8"/>
+        </w:numPr>
+      </w:pPr>
+      <w:r>
+        <w:t>IMPROVEMENT METHOD</w:t>
+      </w:r>
+      <w:r>
+        <w:br/>
+        <w:t xml:space="preserve">We want to improve the initial set of solution </w:t>
+      </w:r>
+      <m:oMath>
+        <m:r>
+          <w:rPr>
+            <w:rFonts w:ascii="Cambria Math" w:eastAsiaTheme="minorEastAsia" w:hAnsi="Cambria Math"/>
+          </w:rPr>
+          <m:t>P</m:t>
+        </m:r>
+      </m:oMath>
+      <w:r>
+        <w:rPr>
+          <w:rFonts w:eastAsiaTheme="minorEastAsia"/>
+        </w:rPr>
+        <w:t xml:space="preserve"> by apply</w:t>
+      </w:r>
+      <w:proofErr w:type="spellStart"/>
+      <w:r>
+        <w:rPr>
+          <w:rFonts w:eastAsiaTheme="minorEastAsia"/>
+        </w:rPr>
+        <w:t>ing</w:t>
+      </w:r>
+      <w:proofErr w:type="spellEnd"/>
+      <w:r>
+        <w:rPr>
+          <w:rFonts w:eastAsiaTheme="minorEastAsia"/>
+        </w:rPr>
+        <w:t xml:space="preserve"> an </w:t>
+      </w:r>
+      <w:r>
+        <w:rPr>
+          <w:rFonts w:eastAsiaTheme="minorEastAsia"/>
+          <w:i/>
+          <w:iCs/>
+        </w:rPr>
+        <w:t>improvement method</w:t>
+      </w:r>
+      <w:r>
+        <w:rPr>
+          <w:rFonts w:eastAsiaTheme="minorEastAsia"/>
+          <w:i/>
+          <w:iCs/>
+        </w:rPr>
+        <w:t>.</w:t>
+      </w:r>
+      <w:r>
+        <w:rPr>
+          <w:rFonts w:eastAsiaTheme="minorEastAsia"/>
+          <w:i/>
+          <w:iCs/>
+        </w:rPr>
+        <w:br/>
+      </w:r>
+      <w:r>
+        <w:rPr>
+          <w:rFonts w:eastAsiaTheme="minorEastAsia"/>
+        </w:rPr>
+        <w:t xml:space="preserve">So we can apply any local search algorithm, for example a </w:t>
+      </w:r>
+      <w:r>
+        <w:rPr>
+          <w:rFonts w:eastAsiaTheme="minorEastAsia"/>
+          <w:b/>
+          <w:bCs/>
+        </w:rPr>
+        <w:t>2-opt heuristic</w:t>
+      </w:r>
+    </w:p>
+    <w:p>
+      <w:pPr>
+        <w:pStyle w:val="Paragrafoelenco"/>
+        <w:ind w:left="360"/>
+      </w:pPr>
+      <w:r>
+        <w:rPr>
+          <w:rFonts w:eastAsiaTheme="minorEastAsia"/>
+          <w:b/>
+          <w:bCs/>
+        </w:rPr>
+        <w:br/>
+      </w:r>
+      <w:r>
+        <w:rPr>
+          <w:noProof/>
+        </w:rPr>
+        <w:drawing>
+          <wp:inline distT="0" distB="0" distL="0" distR="0" wp14:anchorId="2D8B6B8E" wp14:editId="58A9EC45">
+            <wp:extent cx="4976419" cy="3110124"/>
+            <wp:effectExtent l="0" t="0" r="0" b="0"/>
+            <wp:docPr id="6" name="Immagine 6" descr="Immagine che contiene testo&#10;&#10;Descrizione generata automaticamente"/>
+            <wp:cNvGraphicFramePr>
+              <a:graphicFrameLocks xmlns:a="http://schemas.openxmlformats.org/drawingml/2006/main" noChangeAspect="1"/>
+            </wp:cNvGraphicFramePr>
+            <a:graphic xmlns:a="http://schemas.openxmlformats.org/drawingml/2006/main">
+              <a:graphicData uri="http://schemas.openxmlformats.org/drawingml/2006/picture">
+                <pic:pic xmlns:pic="http://schemas.openxmlformats.org/drawingml/2006/picture">
+                  <pic:nvPicPr>
+                    <pic:cNvPr id="6" name="Immagine 6" descr="Immagine che contiene testo&#10;&#10;Descrizione generata automaticamente"/>
+                    <pic:cNvPicPr/>
+                  </pic:nvPicPr>
+                  <pic:blipFill>
+                    <a:blip r:embed="rId15"/>
+                    <a:stretch>
+                      <a:fillRect/>
+                    </a:stretch>
+                  </pic:blipFill>
+                  <pic:spPr>
+                    <a:xfrm>
+                      <a:off x="0" y="0"/>
+                      <a:ext cx="4980970" cy="3112968"/>
+                    </a:xfrm>
+                    <a:prstGeom prst="rect">
+                      <a:avLst/>
+                    </a:prstGeom>
+                  </pic:spPr>
+                </pic:pic>
+              </a:graphicData>
+            </a:graphic>
+          </wp:inline>
+        </w:drawing>
+      </w:r>
+    </w:p>
+    <w:p>
+      <w:pPr>
+        <w:pStyle w:val="Paragrafoelenco"/>
+        <w:ind w:left="360"/>
+      </w:pPr>
+    </w:p>
+    <w:p>
+      <w:pPr>
+        <w:pStyle w:val="Paragrafoelenco"/>
+        <w:ind w:left="360"/>
+        <w:rPr>
+          <w:rFonts w:eastAsiaTheme="minorEastAsia"/>
+        </w:rPr>
+      </w:pPr>
+      <w:r>
+        <w:t xml:space="preserve">Let </w:t>
+      </w:r>
+      <m:oMath>
+        <m:r>
+          <w:rPr>
+            <w:rFonts w:ascii="Cambria Math" w:eastAsiaTheme="minorEastAsia" w:hAnsi="Cambria Math"/>
+          </w:rPr>
+          <m:t>x</m:t>
+        </m:r>
+      </m:oMath>
+      <w:r>
+        <w:rPr>
+          <w:rFonts w:eastAsiaTheme="minorEastAsia"/>
+        </w:rPr>
+        <w:t xml:space="preserve"> be the resulting solution.</w:t>
+      </w:r>
+    </w:p>
+    <w:p>
+      <w:pPr>
+        <w:pStyle w:val="Paragrafoelenco"/>
+        <w:ind w:left="360"/>
+        <w:rPr>
+          <w:rFonts w:eastAsiaTheme="minorEastAsia"/>
+        </w:rPr>
+      </w:pPr>
+      <w:r>
+        <w:rPr>
+          <w:rFonts w:eastAsiaTheme="minorEastAsia"/>
+        </w:rPr>
+        <w:t xml:space="preserve">If </w:t>
+      </w:r>
+      <m:oMath>
+        <m:r>
+          <w:rPr>
+            <w:rFonts w:ascii="Cambria Math" w:eastAsiaTheme="minorEastAsia" w:hAnsi="Cambria Math"/>
+          </w:rPr>
+          <m:t>x∋P</m:t>
+        </m:r>
+      </m:oMath>
+      <w:r>
+        <w:rPr>
+          <w:rFonts w:eastAsiaTheme="minorEastAsia"/>
+        </w:rPr>
+        <w:t xml:space="preserve"> then add </w:t>
+      </w:r>
+      <m:oMath>
+        <m:r>
+          <w:rPr>
+            <w:rFonts w:ascii="Cambria Math" w:eastAsiaTheme="minorEastAsia" w:hAnsi="Cambria Math"/>
+          </w:rPr>
+          <m:t>x</m:t>
+        </m:r>
+      </m:oMath>
+      <w:r>
+        <w:rPr>
+          <w:rFonts w:eastAsiaTheme="minorEastAsia"/>
+        </w:rPr>
+        <w:t xml:space="preserve"> to </w:t>
+      </w:r>
+      <m:oMath>
+        <m:r>
+          <w:rPr>
+            <w:rFonts w:ascii="Cambria Math" w:eastAsiaTheme="minorEastAsia" w:hAnsi="Cambria Math"/>
+          </w:rPr>
+          <m:t>P</m:t>
+        </m:r>
+      </m:oMath>
+      <w:r>
+        <w:rPr>
+          <w:rFonts w:eastAsiaTheme="minorEastAsia"/>
+        </w:rPr>
+        <w:t xml:space="preserve"> (i.e., </w:t>
+      </w:r>
+      <m:oMath>
+        <m:r>
+          <w:rPr>
+            <w:rFonts w:ascii="Cambria Math" w:eastAsiaTheme="minorEastAsia" w:hAnsi="Cambria Math"/>
+          </w:rPr>
+          <m:t>P=P∪x</m:t>
+        </m:r>
+      </m:oMath>
+      <w:r>
+        <w:rPr>
+          <w:rFonts w:eastAsiaTheme="minorEastAsia"/>
+        </w:rPr>
+        <w:t xml:space="preserve">), otherwise discard </w:t>
+      </w:r>
+      <m:oMath>
+        <m:r>
+          <w:rPr>
+            <w:rFonts w:ascii="Cambria Math" w:eastAsiaTheme="minorEastAsia" w:hAnsi="Cambria Math"/>
+          </w:rPr>
+          <m:t>x</m:t>
+        </m:r>
+      </m:oMath>
+      <w:r>
+        <w:rPr>
+          <w:rFonts w:eastAsiaTheme="minorEastAsia"/>
+        </w:rPr>
+        <w:t>.</w:t>
+      </w:r>
+      <w:r>
+        <w:rPr>
+          <w:rFonts w:eastAsiaTheme="minorEastAsia"/>
+        </w:rPr>
+        <w:br/>
+        <w:t xml:space="preserve">Repeat until </w:t>
+      </w:r>
+      <m:oMath>
+        <m:d>
+          <m:dPr>
+            <m:begChr m:val="|"/>
+            <m:endChr m:val="|"/>
+            <m:ctrlPr>
+              <w:rPr>
+                <w:rFonts w:ascii="Cambria Math" w:eastAsiaTheme="minorEastAsia" w:hAnsi="Cambria Math"/>
+                <w:i/>
+              </w:rPr>
+            </m:ctrlPr>
+          </m:dPr>
+          <m:e>
+            <m:r>
+              <w:rPr>
+                <w:rFonts w:ascii="Cambria Math" w:eastAsiaTheme="minorEastAsia" w:hAnsi="Cambria Math"/>
+              </w:rPr>
+              <m:t>P</m:t>
+            </m:r>
+          </m:e>
+        </m:d>
+        <m:r>
+          <w:rPr>
+            <w:rFonts w:ascii="Cambria Math" w:eastAsiaTheme="minorEastAsia" w:hAnsi="Cambria Math"/>
+          </w:rPr>
+          <m:t>=P_Size</m:t>
+        </m:r>
+      </m:oMath>
+      <w:r>
+        <w:rPr>
+          <w:rFonts w:eastAsiaTheme="minorEastAsia"/>
+        </w:rPr>
+        <w:t>.</w:t>
+      </w:r>
+    </w:p>
+    <w:p>
+      <w:pPr>
+        <w:rPr>
+          <w:rFonts w:eastAsiaTheme="minorEastAsia"/>
+        </w:rPr>
+      </w:pPr>
+    </w:p>
+    <w:p>
+      <w:pPr>
+        <w:pStyle w:val="Paragrafoelenco"/>
+        <w:numPr>
+          <w:ilvl w:val="0"/>
+          <w:numId w:val="8"/>
+        </w:numPr>
+      </w:pPr>
+      <w:r>
+        <w:lastRenderedPageBreak/>
+        <w:t>REFERENCE SET UPDATE METHOD</w:t>
+      </w:r>
+    </w:p>
+    <w:p>
+      <w:pPr>
+        <w:pStyle w:val="Paragrafoelenco"/>
+        <w:ind w:left="360"/>
+        <w:rPr>
+          <w:rFonts w:eastAsiaTheme="minorEastAsia"/>
+        </w:rPr>
+      </w:pPr>
+      <w:r>
+        <w:t xml:space="preserve">We use this method to build </w:t>
+      </w:r>
+      <m:oMath>
+        <m:r>
+          <w:rPr>
+            <w:rFonts w:ascii="Cambria Math" w:hAnsi="Cambria Math"/>
+          </w:rPr>
+          <m:t>RefSet={</m:t>
+        </m:r>
+        <m:sSup>
+          <m:sSupPr>
+            <m:ctrlPr>
+              <w:rPr>
+                <w:rFonts w:ascii="Cambria Math" w:hAnsi="Cambria Math"/>
+                <w:i/>
+              </w:rPr>
+            </m:ctrlPr>
+          </m:sSupPr>
+          <m:e>
+            <m:r>
+              <w:rPr>
+                <w:rFonts w:ascii="Cambria Math" w:hAnsi="Cambria Math"/>
+              </w:rPr>
+              <m:t>x</m:t>
+            </m:r>
+          </m:e>
+          <m:sup>
+            <m:r>
+              <w:rPr>
+                <w:rFonts w:ascii="Cambria Math" w:hAnsi="Cambria Math"/>
+              </w:rPr>
+              <m:t>1</m:t>
+            </m:r>
+          </m:sup>
+        </m:sSup>
+        <m:r>
+          <w:rPr>
+            <w:rFonts w:ascii="Cambria Math" w:hAnsi="Cambria Math"/>
+          </w:rPr>
+          <m:t xml:space="preserve">, … , </m:t>
+        </m:r>
+        <m:sSup>
+          <m:sSupPr>
+            <m:ctrlPr>
+              <w:rPr>
+                <w:rFonts w:ascii="Cambria Math" w:hAnsi="Cambria Math"/>
+                <w:i/>
+              </w:rPr>
+            </m:ctrlPr>
+          </m:sSupPr>
+          <m:e>
+            <m:r>
+              <w:rPr>
+                <w:rFonts w:ascii="Cambria Math" w:hAnsi="Cambria Math"/>
+              </w:rPr>
+              <m:t>x</m:t>
+            </m:r>
+          </m:e>
+          <m:sup>
+            <m:r>
+              <w:rPr>
+                <w:rFonts w:ascii="Cambria Math" w:hAnsi="Cambria Math"/>
+              </w:rPr>
+              <m:t>b</m:t>
+            </m:r>
+          </m:sup>
+        </m:sSup>
+        <m:r>
+          <w:rPr>
+            <w:rFonts w:ascii="Cambria Math" w:hAnsi="Cambria Math"/>
+          </w:rPr>
+          <m:t xml:space="preserve">} </m:t>
+        </m:r>
+      </m:oMath>
+      <w:r>
+        <w:rPr>
+          <w:rFonts w:eastAsiaTheme="minorEastAsia"/>
+        </w:rPr>
+        <w:t xml:space="preserve"> with the best </w:t>
+      </w:r>
+      <m:oMath>
+        <m:r>
+          <w:rPr>
+            <w:rFonts w:ascii="Cambria Math" w:eastAsiaTheme="minorEastAsia" w:hAnsi="Cambria Math"/>
+          </w:rPr>
+          <m:t>b</m:t>
+        </m:r>
+      </m:oMath>
+      <w:r>
+        <w:rPr>
+          <w:rFonts w:eastAsiaTheme="minorEastAsia"/>
+        </w:rPr>
+        <w:t xml:space="preserve"> solutions in </w:t>
+      </w:r>
+      <m:oMath>
+        <m:r>
+          <w:rPr>
+            <w:rFonts w:ascii="Cambria Math" w:eastAsiaTheme="minorEastAsia" w:hAnsi="Cambria Math"/>
+          </w:rPr>
+          <m:t>P</m:t>
+        </m:r>
+      </m:oMath>
+      <w:r>
+        <w:rPr>
+          <w:rFonts w:eastAsiaTheme="minorEastAsia"/>
+        </w:rPr>
+        <w:t>.</w:t>
+      </w:r>
+    </w:p>
+    <w:p>
+      <w:pPr>
+        <w:pStyle w:val="Paragrafoelenco"/>
+        <w:ind w:left="360"/>
+        <w:rPr>
+          <w:rFonts w:eastAsiaTheme="minorEastAsia"/>
+        </w:rPr>
+      </w:pPr>
+      <w:r>
+        <w:rPr>
+          <w:rFonts w:eastAsiaTheme="minorEastAsia"/>
+        </w:rPr>
+        <w:t xml:space="preserve">We then want to sort the solutions in </w:t>
+      </w:r>
+      <m:oMath>
+        <m:r>
+          <w:rPr>
+            <w:rFonts w:ascii="Cambria Math" w:hAnsi="Cambria Math"/>
+          </w:rPr>
+          <m:t>RefSet</m:t>
+        </m:r>
+      </m:oMath>
+      <w:r>
+        <w:rPr>
+          <w:rFonts w:eastAsiaTheme="minorEastAsia"/>
+        </w:rPr>
+        <w:t xml:space="preserve"> according to the objective function value,</w:t>
+      </w:r>
+    </w:p>
+    <w:p>
+      <w:pPr>
+        <w:pStyle w:val="Paragrafoelenco"/>
+        <w:ind w:left="360"/>
+        <w:rPr>
+          <w:rFonts w:eastAsiaTheme="minorEastAsia"/>
+        </w:rPr>
+      </w:pPr>
+      <w:proofErr w:type="spellStart"/>
+      <w:r>
+        <w:rPr>
+          <w:rFonts w:eastAsiaTheme="minorEastAsia"/>
+        </w:rPr>
+        <w:t>s.t.</w:t>
+      </w:r>
+      <w:proofErr w:type="spellEnd"/>
+      <w:r>
+        <w:rPr>
+          <w:rFonts w:eastAsiaTheme="minorEastAsia"/>
+        </w:rPr>
+        <w:t xml:space="preserve"> </w:t>
+      </w:r>
+      <m:oMath>
+        <m:sSup>
+          <m:sSupPr>
+            <m:ctrlPr>
+              <w:rPr>
+                <w:rFonts w:ascii="Cambria Math" w:hAnsi="Cambria Math"/>
+                <w:i/>
+              </w:rPr>
+            </m:ctrlPr>
+          </m:sSupPr>
+          <m:e>
+            <m:r>
+              <w:rPr>
+                <w:rFonts w:ascii="Cambria Math" w:hAnsi="Cambria Math"/>
+              </w:rPr>
+              <m:t>x</m:t>
+            </m:r>
+          </m:e>
+          <m:sup>
+            <m:r>
+              <w:rPr>
+                <w:rFonts w:ascii="Cambria Math" w:hAnsi="Cambria Math"/>
+              </w:rPr>
+              <m:t>1</m:t>
+            </m:r>
+          </m:sup>
+        </m:sSup>
+      </m:oMath>
+      <w:r>
+        <w:rPr>
+          <w:rFonts w:eastAsiaTheme="minorEastAsia"/>
+        </w:rPr>
+        <w:t xml:space="preserve">  is the best solution and </w:t>
+      </w:r>
+      <m:oMath>
+        <m:sSup>
+          <m:sSupPr>
+            <m:ctrlPr>
+              <w:rPr>
+                <w:rFonts w:ascii="Cambria Math" w:hAnsi="Cambria Math"/>
+                <w:i/>
+              </w:rPr>
+            </m:ctrlPr>
+          </m:sSupPr>
+          <m:e>
+            <m:r>
+              <w:rPr>
+                <w:rFonts w:ascii="Cambria Math" w:hAnsi="Cambria Math"/>
+              </w:rPr>
+              <m:t>x</m:t>
+            </m:r>
+          </m:e>
+          <m:sup>
+            <m:r>
+              <w:rPr>
+                <w:rFonts w:ascii="Cambria Math" w:hAnsi="Cambria Math"/>
+              </w:rPr>
+              <m:t>b</m:t>
+            </m:r>
+          </m:sup>
+        </m:sSup>
+      </m:oMath>
+      <w:r>
+        <w:rPr>
+          <w:rFonts w:eastAsiaTheme="minorEastAsia"/>
+        </w:rPr>
+        <w:t xml:space="preserve"> the worst.</w:t>
+      </w:r>
+    </w:p>
+    <w:p>
+      <w:pPr>
+        <w:pStyle w:val="Paragrafoelenco"/>
+        <w:ind w:left="360"/>
+      </w:pPr>
+    </w:p>
+    <w:p>
+      <w:pPr>
+        <w:pStyle w:val="Paragrafoelenco"/>
+        <w:ind w:left="360"/>
+      </w:pPr>
+      <w:r>
+        <w:rPr>
+          <w:noProof/>
+        </w:rPr>
+        <w:drawing>
+          <wp:inline distT="0" distB="0" distL="0" distR="0" wp14:anchorId="09D9EA10" wp14:editId="07F516DF">
+            <wp:extent cx="5287638" cy="3710017"/>
+            <wp:effectExtent l="0" t="0" r="8890" b="5080"/>
+            <wp:docPr id="7" name="Immagine 7" descr="Immagine che contiene testo&#10;&#10;Descrizione generata automaticamente"/>
+            <wp:cNvGraphicFramePr>
+              <a:graphicFrameLocks xmlns:a="http://schemas.openxmlformats.org/drawingml/2006/main" noChangeAspect="1"/>
+            </wp:cNvGraphicFramePr>
+            <a:graphic xmlns:a="http://schemas.openxmlformats.org/drawingml/2006/main">
+              <a:graphicData uri="http://schemas.openxmlformats.org/drawingml/2006/picture">
+                <pic:pic xmlns:pic="http://schemas.openxmlformats.org/drawingml/2006/picture">
+                  <pic:nvPicPr>
+                    <pic:cNvPr id="7" name="Immagine 7" descr="Immagine che contiene testo&#10;&#10;Descrizione generata automaticamente"/>
+                    <pic:cNvPicPr/>
+                  </pic:nvPicPr>
+                  <pic:blipFill>
+                    <a:blip r:embed="rId16"/>
+                    <a:stretch>
+                      <a:fillRect/>
+                    </a:stretch>
+                  </pic:blipFill>
+                  <pic:spPr>
+                    <a:xfrm>
+                      <a:off x="0" y="0"/>
+                      <a:ext cx="5304133" cy="3721591"/>
+                    </a:xfrm>
+                    <a:prstGeom prst="rect">
+                      <a:avLst/>
+                    </a:prstGeom>
+                  </pic:spPr>
+                </pic:pic>
+              </a:graphicData>
+            </a:graphic>
+          </wp:inline>
+        </w:drawing>
+      </w:r>
+    </w:p>
+    <w:p>
+      <w:pPr>
+        <w:pStyle w:val="Paragrafoelenco"/>
+        <w:ind w:left="360"/>
+        <w:rPr>
+          <w:b/>
+          <w:bCs/>
+        </w:rPr>
+      </w:pPr>
+    </w:p>
+    <w:p>
+      <w:pPr>
+        <w:pStyle w:val="Paragrafoelenco"/>
+        <w:ind w:left="360"/>
+        <w:rPr>
+          <w:b/>
+          <w:bCs/>
+        </w:rPr>
+      </w:pPr>
+    </w:p>
+    <w:p>
+      <w:pPr>
+        <w:pStyle w:val="Paragrafoelenco"/>
+        <w:ind w:left="360"/>
+        <w:rPr>
+          <w:b/>
+          <w:bCs/>
+        </w:rPr>
+      </w:pPr>
+    </w:p>
+    <w:p>
+      <w:pPr>
+        <w:pStyle w:val="Paragrafoelenco"/>
+        <w:numPr>
+          <w:ilvl w:val="0"/>
+          <w:numId w:val="8"/>
+        </w:numPr>
+        <w:rPr>
+          <w:rFonts w:eastAsiaTheme="minorEastAsia"/>
+        </w:rPr>
+      </w:pPr>
+      <w:r>
+        <w:t>SEARCH PHASE, SUBSET GENERATION METHOD and SOLUTION COMBINATION METHOD</w:t>
+      </w:r>
+    </w:p>
+    <w:p>
+      <w:pPr>
+        <w:pStyle w:val="Paragrafoelenco"/>
+        <w:ind w:left="360"/>
+      </w:pPr>
+    </w:p>
+    <w:p>
+      <w:pPr>
+        <w:pStyle w:val="Paragrafoelenco"/>
+        <w:ind w:left="360"/>
+      </w:pPr>
+      <w:r>
+        <w:rPr>
+          <w:rFonts w:eastAsiaTheme="minorEastAsia"/>
+        </w:rPr>
+        <w:t xml:space="preserve">The search phase is initiated by setting the Boolean variable </w:t>
+      </w:r>
+      <m:oMath>
+        <m:r>
+          <w:rPr>
+            <w:rFonts w:ascii="Cambria Math" w:hAnsi="Cambria Math"/>
+          </w:rPr>
+          <m:t xml:space="preserve">NewSol </m:t>
+        </m:r>
+        <m:box>
+          <m:boxPr>
+            <m:opEmu m:val="1"/>
+            <m:ctrlPr>
+              <w:rPr>
+                <w:rFonts w:ascii="Cambria Math" w:hAnsi="Cambria Math"/>
+                <w:i/>
+              </w:rPr>
+            </m:ctrlPr>
+          </m:boxPr>
+          <m:e>
+            <m:r>
+              <w:rPr>
+                <w:rFonts w:ascii="Cambria Math" w:hAnsi="Cambria Math"/>
+              </w:rPr>
+              <m:t>∶=</m:t>
+            </m:r>
+          </m:e>
+        </m:box>
+        <m:r>
+          <w:rPr>
+            <w:rFonts w:ascii="Cambria Math" w:hAnsi="Cambria Math"/>
+          </w:rPr>
+          <m:t xml:space="preserve"> true</m:t>
+        </m:r>
+      </m:oMath>
+      <w:r>
+        <w:rPr>
+          <w:rFonts w:eastAsiaTheme="minorEastAsia"/>
+        </w:rPr>
+        <w:t>, and</w:t>
+      </w:r>
+      <w:r>
+        <w:t xml:space="preserve"> we start the iteration process.</w:t>
+      </w:r>
+    </w:p>
+    <w:p>
+      <w:pPr>
+        <w:pStyle w:val="Paragrafoelenco"/>
+        <w:ind w:left="360"/>
+      </w:pPr>
+    </w:p>
+    <w:p>
+      <w:pPr>
+        <w:pStyle w:val="Paragrafoelenco"/>
+        <w:ind w:left="360"/>
+      </w:pPr>
+      <w:r>
+        <w:rPr>
+          <w:rFonts w:eastAsiaTheme="minorEastAsia"/>
+        </w:rPr>
+        <w:t>The first operation in the loop is to generate a subset</w:t>
+      </w:r>
+      <w:r>
+        <w:rPr>
+          <w:rFonts w:eastAsiaTheme="minorEastAsia"/>
+        </w:rPr>
+        <w:t xml:space="preserve"> </w:t>
+      </w:r>
+      <w:r>
+        <w:rPr>
+          <w:rFonts w:eastAsiaTheme="minorEastAsia"/>
+        </w:rPr>
+        <w:t xml:space="preserve">of solutions, (i.e., </w:t>
+      </w:r>
+      <m:oMath>
+        <m:r>
+          <w:rPr>
+            <w:rFonts w:ascii="Cambria Math" w:hAnsi="Cambria Math"/>
+          </w:rPr>
+          <m:t>NewSubsets</m:t>
+        </m:r>
+      </m:oMath>
+      <w:r>
+        <w:rPr>
+          <w:rFonts w:eastAsiaTheme="minorEastAsia"/>
+        </w:rPr>
+        <w:t xml:space="preserve">) from the </w:t>
+      </w:r>
+      <m:oMath>
+        <m:r>
+          <w:rPr>
+            <w:rFonts w:ascii="Cambria Math" w:eastAsiaTheme="minorEastAsia" w:hAnsi="Cambria Math"/>
+          </w:rPr>
+          <m:t>RefSet</m:t>
+        </m:r>
+      </m:oMath>
+      <w:r>
+        <w:rPr>
+          <w:rFonts w:eastAsiaTheme="minorEastAsia"/>
+        </w:rPr>
+        <w:t>, as the basis for creating combined solutions</w:t>
+      </w:r>
+      <w:r>
+        <w:rPr>
+          <w:rFonts w:eastAsiaTheme="minorEastAsia"/>
+        </w:rPr>
+        <w:t>.</w:t>
+      </w:r>
+      <w:r>
+        <w:t xml:space="preserve"> </w:t>
+      </w:r>
+      <w:r>
+        <w:t xml:space="preserve">The </w:t>
+      </w:r>
+      <w:r>
+        <w:rPr>
+          <w:i/>
+          <w:iCs/>
+        </w:rPr>
+        <w:t>subset generation method</w:t>
+      </w:r>
+      <w:r>
+        <w:t xml:space="preserve"> is focused on generating subsets of size 2 resulting in </w:t>
+      </w:r>
+      <m:oMath>
+        <m:f>
+          <m:fPr>
+            <m:ctrlPr>
+              <w:rPr>
+                <w:rFonts w:ascii="Cambria Math" w:hAnsi="Cambria Math"/>
+                <w:i/>
+              </w:rPr>
+            </m:ctrlPr>
+          </m:fPr>
+          <m:num>
+            <m:sSup>
+              <m:sSupPr>
+                <m:ctrlPr>
+                  <w:rPr>
+                    <w:rFonts w:ascii="Cambria Math" w:hAnsi="Cambria Math"/>
+                    <w:i/>
+                  </w:rPr>
+                </m:ctrlPr>
+              </m:sSupPr>
+              <m:e>
+                <m:r>
+                  <w:rPr>
+                    <w:rFonts w:ascii="Cambria Math" w:hAnsi="Cambria Math"/>
+                  </w:rPr>
+                  <m:t>b</m:t>
+                </m:r>
+              </m:e>
+              <m:sup>
+                <m:r>
+                  <w:rPr>
+                    <w:rFonts w:ascii="Cambria Math" w:hAnsi="Cambria Math"/>
+                  </w:rPr>
+                  <m:t>2</m:t>
+                </m:r>
+              </m:sup>
+            </m:sSup>
+            <m:r>
+              <w:rPr>
+                <w:rFonts w:ascii="Cambria Math" w:hAnsi="Cambria Math"/>
+              </w:rPr>
+              <m:t>-2</m:t>
+            </m:r>
+          </m:num>
+          <m:den>
+            <m:r>
+              <w:rPr>
+                <w:rFonts w:ascii="Cambria Math" w:hAnsi="Cambria Math"/>
+              </w:rPr>
+              <m:t>2</m:t>
+            </m:r>
+          </m:den>
+        </m:f>
+      </m:oMath>
+      <w:r>
+        <w:t xml:space="preserve">  new subsets. The pairs are selected one at a time in lexicographical order.</w:t>
+      </w:r>
+    </w:p>
+    <w:p>
+      <w:pPr>
+        <w:pStyle w:val="Paragrafoelenco"/>
+        <w:ind w:left="360"/>
+        <w:rPr>
+          <w:rFonts w:eastAsiaTheme="minorEastAsia"/>
+        </w:rPr>
+      </w:pPr>
+      <w:r>
+        <w:rPr>
+          <w:rFonts w:eastAsiaTheme="minorEastAsia"/>
+        </w:rPr>
+        <w:t xml:space="preserve">Moreover, we </w:t>
+      </w:r>
+      <w:r>
+        <w:rPr>
+          <w:rFonts w:eastAsiaTheme="minorEastAsia"/>
+        </w:rPr>
+        <w:t>set the</w:t>
+      </w:r>
+      <w:r>
+        <w:rPr>
+          <w:rFonts w:eastAsiaTheme="minorEastAsia"/>
+        </w:rPr>
+        <w:t xml:space="preserve"> Boolean flag to false, (i.e.,</w:t>
+      </w:r>
+      <w:r>
+        <w:rPr>
+          <w:rFonts w:eastAsiaTheme="minorEastAsia"/>
+        </w:rPr>
+        <w:t xml:space="preserve"> </w:t>
+      </w:r>
+      <m:oMath>
+        <m:r>
+          <w:rPr>
+            <w:rFonts w:ascii="Cambria Math" w:hAnsi="Cambria Math"/>
+          </w:rPr>
+          <m:t xml:space="preserve">NewSol </m:t>
+        </m:r>
+        <m:box>
+          <m:boxPr>
+            <m:opEmu m:val="1"/>
+            <m:ctrlPr>
+              <w:rPr>
+                <w:rFonts w:ascii="Cambria Math" w:hAnsi="Cambria Math"/>
+                <w:i/>
+              </w:rPr>
+            </m:ctrlPr>
+          </m:boxPr>
+          <m:e>
+            <m:r>
+              <w:rPr>
+                <w:rFonts w:ascii="Cambria Math" w:hAnsi="Cambria Math"/>
+              </w:rPr>
+              <m:t>∶=</m:t>
+            </m:r>
+          </m:e>
+        </m:box>
+        <m:r>
+          <w:rPr>
+            <w:rFonts w:ascii="Cambria Math" w:hAnsi="Cambria Math"/>
+          </w:rPr>
+          <m:t xml:space="preserve"> false</m:t>
+        </m:r>
+      </m:oMath>
+      <w:r>
+        <w:rPr>
+          <w:rFonts w:eastAsiaTheme="minorEastAsia"/>
+        </w:rPr>
+        <w:t>)</w:t>
+      </w:r>
+    </w:p>
+    <w:p>
+      <w:pPr>
+        <w:pStyle w:val="Paragrafoelenco"/>
+        <w:ind w:left="360"/>
+        <w:rPr>
+          <w:rFonts w:eastAsiaTheme="minorEastAsia"/>
+        </w:rPr>
+      </w:pPr>
+    </w:p>
+    <w:p>
+      <w:pPr>
+        <w:pStyle w:val="Paragrafoelenco"/>
+        <w:ind w:left="360"/>
+        <w:rPr>
+          <w:rFonts w:eastAsiaTheme="minorEastAsia"/>
+        </w:rPr>
+      </w:pPr>
+      <w:r>
+        <w:rPr>
+          <w:rFonts w:eastAsiaTheme="minorEastAsia"/>
+        </w:rPr>
+        <w:t>Then, another while loop is initiated under the condition that the</w:t>
+      </w:r>
+      <w:r>
+        <w:rPr>
+          <w:rFonts w:ascii="Cambria Math" w:hAnsi="Cambria Math"/>
+          <w:i/>
+          <w:iCs/>
+        </w:rPr>
+        <w:t xml:space="preserve"> </w:t>
+      </w:r>
+      <m:oMath>
+        <m:r>
+          <w:rPr>
+            <w:rFonts w:ascii="Cambria Math" w:hAnsi="Cambria Math"/>
+          </w:rPr>
+          <m:t>NewSubsets ≠ ∅</m:t>
+        </m:r>
+      </m:oMath>
+      <w:r>
+        <w:rPr>
+          <w:rFonts w:eastAsiaTheme="minorEastAsia"/>
+        </w:rPr>
+        <w:t xml:space="preserve"> .</w:t>
+      </w:r>
+    </w:p>
+    <w:p>
+      <w:pPr>
+        <w:pStyle w:val="Paragrafoelenco"/>
+        <w:ind w:left="360"/>
+      </w:pPr>
+      <w:r>
+        <w:rPr>
+          <w:rFonts w:eastAsiaTheme="minorEastAsia"/>
+        </w:rPr>
+        <w:t xml:space="preserve">We select a subset </w:t>
+      </w:r>
+      <m:oMath>
+        <m:r>
+          <w:rPr>
+            <w:rFonts w:ascii="Cambria Math" w:hAnsi="Cambria Math"/>
+          </w:rPr>
+          <m:t>s</m:t>
+        </m:r>
+      </m:oMath>
+      <w:r>
+        <w:rPr>
+          <w:rFonts w:eastAsiaTheme="minorEastAsia"/>
+        </w:rPr>
+        <w:t xml:space="preserve"> from </w:t>
+      </w:r>
+      <m:oMath>
+        <m:r>
+          <w:rPr>
+            <w:rFonts w:ascii="Cambria Math" w:hAnsi="Cambria Math"/>
+          </w:rPr>
+          <m:t>NewSubsets</m:t>
+        </m:r>
+      </m:oMath>
+      <w:r>
+        <w:rPr>
+          <w:rFonts w:eastAsiaTheme="minorEastAsia"/>
+        </w:rPr>
+        <w:t xml:space="preserve"> and we apply </w:t>
+      </w:r>
+      <w:r>
+        <w:rPr>
+          <w:rFonts w:eastAsiaTheme="minorEastAsia"/>
+        </w:rPr>
+        <w:t>the</w:t>
+      </w:r>
+      <w:r>
+        <w:rPr>
+          <w:rFonts w:eastAsiaTheme="minorEastAsia"/>
+          <w:i/>
+          <w:iCs/>
+        </w:rPr>
+        <w:t xml:space="preserve"> </w:t>
+      </w:r>
+      <w:r>
+        <w:rPr>
+          <w:rFonts w:eastAsiaTheme="minorEastAsia"/>
+          <w:i/>
+          <w:iCs/>
+        </w:rPr>
+        <w:t>solution combination</w:t>
+      </w:r>
+      <w:r>
+        <w:rPr>
+          <w:rFonts w:eastAsiaTheme="minorEastAsia"/>
+          <w:i/>
+          <w:iCs/>
+        </w:rPr>
+        <w:t xml:space="preserve"> </w:t>
+      </w:r>
+      <w:r>
+        <w:rPr>
+          <w:rFonts w:eastAsiaTheme="minorEastAsia"/>
+          <w:i/>
+          <w:iCs/>
+        </w:rPr>
+        <w:t>method</w:t>
+      </w:r>
+      <w:r>
+        <w:t xml:space="preserve"> to obtain new trial solutions. </w:t>
+      </w:r>
+    </w:p>
+    <w:p>
+      <w:pPr>
+        <w:pStyle w:val="Paragrafoelenco"/>
+        <w:ind w:left="360"/>
+      </w:pPr>
+    </w:p>
+    <w:p>
+      <w:pPr>
+        <w:pStyle w:val="Paragrafoelenco"/>
+        <w:ind w:left="360"/>
+      </w:pPr>
+      <w:r>
+        <w:t xml:space="preserve">Then, we apply the </w:t>
+      </w:r>
+      <w:r>
+        <w:rPr>
+          <w:i/>
+          <w:iCs/>
+        </w:rPr>
+        <w:t>improvement method</w:t>
+      </w:r>
+      <w:r>
+        <w:t xml:space="preserve"> on the new trial solutions, and the </w:t>
+      </w:r>
+      <w:r>
+        <w:rPr>
+          <w:i/>
+          <w:iCs/>
+        </w:rPr>
+        <w:t>reference set update method</w:t>
+      </w:r>
+      <w:r>
+        <w:t xml:space="preserve"> again to a </w:t>
+      </w:r>
+      <w:r>
+        <w:rPr>
+          <w:rFonts w:eastAsiaTheme="minorEastAsia"/>
+        </w:rPr>
+        <w:t xml:space="preserve">new </w:t>
+      </w:r>
+      <m:oMath>
+        <m:r>
+          <w:rPr>
+            <w:rFonts w:ascii="Cambria Math" w:eastAsiaTheme="minorEastAsia" w:hAnsi="Cambria Math"/>
+          </w:rPr>
+          <m:t>RefSet</m:t>
+        </m:r>
+      </m:oMath>
+      <w:r>
+        <w:rPr>
+          <w:rFonts w:eastAsiaTheme="minorEastAsia"/>
+        </w:rPr>
+        <w:t xml:space="preserve"> containing the best solutions coming from both the </w:t>
+      </w:r>
+      <m:oMath>
+        <m:r>
+          <w:rPr>
+            <w:rFonts w:ascii="Cambria Math" w:eastAsiaTheme="minorEastAsia" w:hAnsi="Cambria Math"/>
+          </w:rPr>
+          <m:t>RefSet</m:t>
+        </m:r>
+      </m:oMath>
+      <w:r>
+        <w:rPr>
+          <w:rFonts w:eastAsiaTheme="minorEastAsia"/>
+        </w:rPr>
+        <w:t xml:space="preserve"> and the new trial solutions.</w:t>
+      </w:r>
+    </w:p>
+    <w:p>
+      <w:pPr>
+        <w:pStyle w:val="Paragrafoelenco"/>
+        <w:ind w:left="360"/>
+        <w:rPr>
+          <w:rFonts w:eastAsiaTheme="minorEastAsia"/>
+        </w:rPr>
+      </w:pPr>
+      <w:r>
+        <w:rPr>
+          <w:rFonts w:eastAsiaTheme="minorEastAsia"/>
+        </w:rPr>
+        <w:lastRenderedPageBreak/>
+        <w:t xml:space="preserve">If the </w:t>
+      </w:r>
+      <m:oMath>
+        <m:r>
+          <w:rPr>
+            <w:rFonts w:ascii="Cambria Math" w:eastAsiaTheme="minorEastAsia" w:hAnsi="Cambria Math"/>
+          </w:rPr>
+          <m:t xml:space="preserve">RefSet </m:t>
+        </m:r>
+      </m:oMath>
+      <w:r>
+        <w:rPr>
+          <w:rFonts w:eastAsiaTheme="minorEastAsia"/>
+        </w:rPr>
+        <w:t xml:space="preserve"> has changed after the update method the flag is reset to true, (i.e., </w:t>
+      </w:r>
+      <m:oMath>
+        <m:r>
+          <w:rPr>
+            <w:rFonts w:ascii="Cambria Math" w:hAnsi="Cambria Math"/>
+          </w:rPr>
+          <m:t xml:space="preserve">NewSol </m:t>
+        </m:r>
+        <m:box>
+          <m:boxPr>
+            <m:opEmu m:val="1"/>
+            <m:ctrlPr>
+              <w:rPr>
+                <w:rFonts w:ascii="Cambria Math" w:hAnsi="Cambria Math"/>
+                <w:i/>
+              </w:rPr>
+            </m:ctrlPr>
+          </m:boxPr>
+          <m:e>
+            <m:r>
+              <w:rPr>
+                <w:rFonts w:ascii="Cambria Math" w:hAnsi="Cambria Math"/>
+              </w:rPr>
+              <m:t>∶=</m:t>
+            </m:r>
+          </m:e>
+        </m:box>
+        <m:r>
+          <w:rPr>
+            <w:rFonts w:ascii="Cambria Math" w:hAnsi="Cambria Math"/>
+          </w:rPr>
+          <m:t xml:space="preserve"> true</m:t>
+        </m:r>
+      </m:oMath>
+      <w:r>
+        <w:rPr>
+          <w:rFonts w:eastAsiaTheme="minorEastAsia"/>
+        </w:rPr>
+        <w:t xml:space="preserve">) and the subset </w:t>
+      </w:r>
+      <m:oMath>
+        <m:r>
+          <w:rPr>
+            <w:rFonts w:ascii="Cambria Math" w:eastAsiaTheme="minorEastAsia" w:hAnsi="Cambria Math"/>
+          </w:rPr>
+          <m:t>s</m:t>
+        </m:r>
+      </m:oMath>
+      <w:r>
+        <w:rPr>
+          <w:rFonts w:eastAsiaTheme="minorEastAsia"/>
+        </w:rPr>
+        <w:t xml:space="preserve"> subjected to the combination is deleted from the </w:t>
+      </w:r>
+      <m:oMath>
+        <m:r>
+          <w:rPr>
+            <w:rFonts w:ascii="Cambria Math" w:hAnsi="Cambria Math"/>
+          </w:rPr>
+          <m:t>NewSubsets</m:t>
+        </m:r>
+      </m:oMath>
+      <w:r>
+        <w:rPr>
+          <w:rFonts w:eastAsiaTheme="minorEastAsia"/>
+        </w:rPr>
+        <w:t>.</w:t>
+      </w:r>
+    </w:p>
+    <w:p>
+      <w:pPr>
+        <w:pStyle w:val="Paragrafoelenco"/>
+        <w:ind w:left="360"/>
+        <w:rPr>
+          <w:rFonts w:eastAsiaTheme="minorEastAsia"/>
+        </w:rPr>
+      </w:pPr>
+    </w:p>
+    <w:p>
+      <w:pPr>
+        <w:pStyle w:val="Paragrafoelenco"/>
+        <w:ind w:left="360"/>
+        <w:rPr>
+          <w:rFonts w:eastAsiaTheme="minorEastAsia"/>
+        </w:rPr>
+      </w:pPr>
+      <w:r>
+        <w:rPr>
+          <w:noProof/>
+        </w:rPr>
+        <w:drawing>
+          <wp:inline distT="0" distB="0" distL="0" distR="0" wp14:anchorId="607B1F2F" wp14:editId="6E68346C">
+            <wp:extent cx="5033750" cy="2981992"/>
+            <wp:effectExtent l="0" t="0" r="0" b="8890"/>
+            <wp:docPr id="8" name="Immagine 8" descr="Immagine che contiene testo&#10;&#10;Descrizione generata automaticamente"/>
+            <wp:cNvGraphicFramePr>
+              <a:graphicFrameLocks xmlns:a="http://schemas.openxmlformats.org/drawingml/2006/main" noChangeAspect="1"/>
+            </wp:cNvGraphicFramePr>
+            <a:graphic xmlns:a="http://schemas.openxmlformats.org/drawingml/2006/main">
+              <a:graphicData uri="http://schemas.openxmlformats.org/drawingml/2006/picture">
+                <pic:pic xmlns:pic="http://schemas.openxmlformats.org/drawingml/2006/picture">
+                  <pic:nvPicPr>
+                    <pic:cNvPr id="8" name="Immagine 8" descr="Immagine che contiene testo&#10;&#10;Descrizione generata automaticamente"/>
+                    <pic:cNvPicPr/>
+                  </pic:nvPicPr>
+                  <pic:blipFill>
+                    <a:blip r:embed="rId17"/>
+                    <a:stretch>
+                      <a:fillRect/>
+                    </a:stretch>
+                  </pic:blipFill>
+                  <pic:spPr>
+                    <a:xfrm>
+                      <a:off x="0" y="0"/>
+                      <a:ext cx="5041122" cy="2986359"/>
+                    </a:xfrm>
+                    <a:prstGeom prst="rect">
+                      <a:avLst/>
+                    </a:prstGeom>
+                  </pic:spPr>
+                </pic:pic>
+              </a:graphicData>
+            </a:graphic>
+          </wp:inline>
+        </w:drawing>
+      </w:r>
+    </w:p>
+    <w:p>
+      <w:pPr>
+        <w:pStyle w:val="Paragrafoelenco"/>
+        <w:ind w:left="360"/>
+        <w:rPr>
+          <w:rFonts w:eastAsiaTheme="minorEastAsia"/>
+        </w:rPr>
+      </w:pPr>
+    </w:p>
+    <w:p>
+      <w:pPr>
+        <w:pStyle w:val="Paragrafoelenco"/>
+        <w:ind w:left="360"/>
+        <w:rPr>
+          <w:rFonts w:eastAsiaTheme="minorEastAsia"/>
+        </w:rPr>
+      </w:pPr>
+    </w:p>
+    <w:p>
+      <w:pPr>
+        <w:pStyle w:val="Paragrafoelenco"/>
+        <w:ind w:left="360"/>
+        <w:rPr>
+          <w:rFonts w:eastAsiaTheme="minorEastAsia"/>
+        </w:rPr>
+      </w:pPr>
+      <w:r>
+        <w:rPr>
+          <w:rFonts w:eastAsiaTheme="minorEastAsia"/>
+        </w:rPr>
+        <w:t>TERMINATION CRITERION</w:t>
+      </w:r>
+    </w:p>
+    <w:p>
+      <w:pPr>
+        <w:pStyle w:val="Paragrafoelenco"/>
+        <w:ind w:left="360"/>
+        <w:rPr>
+          <w:b/>
+          <w:bCs/>
+        </w:rPr>
+      </w:pPr>
+      <w:r>
+        <w:t xml:space="preserve">The algorithm terminates after all the generated subsets in </w:t>
+      </w:r>
+      <m:oMath>
+        <m:r>
+          <w:rPr>
+            <w:rFonts w:ascii="Cambria Math" w:hAnsi="Cambria Math"/>
+          </w:rPr>
+          <m:t>NewSubsets</m:t>
+        </m:r>
+      </m:oMath>
+      <w:r>
+        <w:t xml:space="preserve"> have been passed to the </w:t>
+      </w:r>
+      <w:r>
+        <w:rPr>
+          <w:i/>
+          <w:iCs/>
+        </w:rPr>
+        <w:t>solution combination method</w:t>
+      </w:r>
+      <w:r>
+        <w:t xml:space="preserve"> and none of the enhanced trial solutions are admitted to </w:t>
+      </w:r>
+      <m:oMath>
+        <m:r>
+          <w:rPr>
+            <w:rFonts w:ascii="Cambria Math" w:hAnsi="Cambria Math"/>
+          </w:rPr>
+          <m:t>RefSet</m:t>
+        </m:r>
+      </m:oMath>
+      <w:r>
+        <w:t>.</w:t>
+      </w:r>
+    </w:p>
+    <w:p>
+      <w:pPr>
+        <w:pStyle w:val="Paragrafoelenco"/>
+        <w:ind w:left="360"/>
+        <w:rPr>
+          <w:rFonts w:eastAsiaTheme="minorEastAsia"/>
+        </w:rPr>
+      </w:pPr>
+    </w:p>
+    <w:p>
+      <w:pPr>
+        <w:pStyle w:val="Paragrafoelenco"/>
+        <w:ind w:left="360"/>
+        <w:rPr>
+          <w:rFonts w:eastAsiaTheme="minorEastAsia"/>
+        </w:rPr>
+      </w:pPr>
+    </w:p>
+    <w:p>
+      <w:pPr>
+        <w:pStyle w:val="Paragrafoelenco"/>
+        <w:ind w:left="360"/>
+        <w:rPr>
+          <w:rFonts w:eastAsiaTheme="minorEastAsia"/>
+        </w:rPr>
+      </w:pPr>
+    </w:p>
+    <w:p>
+      <w:pPr>
+        <w:pStyle w:val="Paragrafoelenco"/>
+        <w:ind w:left="360"/>
+        <w:rPr>
+          <w:rFonts w:eastAsiaTheme="minorEastAsia"/>
+        </w:rPr>
+      </w:pPr>
+      <w:r>
+        <w:br/>
+      </w:r>
+    </w:p>
+    <w:p>
+      <w:pPr>
+        <w:pStyle w:val="Paragrafoelenco"/>
+        <w:ind w:left="360"/>
+        <w:rPr>
+          <w:rFonts w:eastAsiaTheme="minorEastAsia"/>
+        </w:rPr>
+      </w:pPr>
+      <w:r>
+        <w:rPr>
+          <w:rFonts w:eastAsiaTheme="minorEastAsia"/>
+        </w:rPr>
+        <w:br/>
+      </w:r>
     </w:p>
     <w:p>
       <w:pPr>
@@ -19967,14 +22393,14 @@
 
 <file path=word/comments.xml><?xml version="1.0" encoding="utf-8"?>
 <w:comments xmlns:wpc="http://schemas.microsoft.com/office/word/2010/wordprocessingCanvas" xmlns:cx="http://schemas.microsoft.com/office/drawing/2014/chartex" xmlns:cx1="http://schemas.microsoft.com/office/drawing/2015/9/8/chartex" xmlns:cx2="http://schemas.microsoft.com/office/drawing/2015/10/21/chartex" xmlns:cx3="http://schemas.microsoft.com/office/drawing/2016/5/9/chartex" xmlns:cx4="http://schemas.microsoft.com/office/drawing/2016/5/10/chartex" xmlns:cx5="http://schemas.microsoft.com/office/drawing/2016/5/11/chartex" xmlns:cx6="http://schemas.microsoft.com/office/drawing/2016/5/12/chartex" xmlns:cx7="http://schemas.microsoft.com/office/drawing/2016/5/13/chartex" xmlns:cx8="http://schemas.microsoft.com/office/drawing/2016/5/14/chartex" xmlns:mc="http://schemas.openxmlformats.org/markup-compatibility/2006" xmlns:aink="http://schemas.microsoft.com/office/drawing/2016/ink" xmlns:am3d="http://schemas.microsoft.com/office/drawing/2017/model3d" xmlns:o="urn:schemas-microsoft-com:office:office" xmlns:oel="http://schemas.microsoft.com/office/2019/extlst" xmlns:r="http://schemas.openxmlformats.org/officeDocument/2006/relationships" xmlns:m="http://schemas.openxmlformats.org/officeDocument/2006/math" xmlns:v="urn:schemas-microsoft-com:vml" xmlns:wp14="http://schemas.microsoft.com/office/word/2010/wordprocessingDrawing" xmlns:wp="http://schemas.openxmlformats.org/drawingml/2006/wordprocessingDrawing" xmlns:w10="urn:schemas-microsoft-com:office:word" xmlns:w="http://schemas.openxmlformats.org/wordprocessingml/2006/main" xmlns:w14="http://schemas.microsoft.com/office/word/2010/wordml" xmlns:w15="http://schemas.microsoft.com/office/word/2012/wordml" xmlns:w16cex="http://schemas.microsoft.com/office/word/2018/wordml/cex" xmlns:w16cid="http://schemas.microsoft.com/office/word/2016/wordml/cid" xmlns:w16="http://schemas.microsoft.com/office/word/2018/wordml" xmlns:w16sdtdh="http://schemas.microsoft.com/office/word/2020/wordml/sdtdatahash" xmlns:w16se="http://schemas.microsoft.com/office/word/2015/wordml/symex" xmlns:wpg="http://schemas.microsoft.com/office/word/2010/wordprocessingGroup" xmlns:wpi="http://schemas.microsoft.com/office/word/2010/wordprocessingInk" xmlns:wne="http://schemas.microsoft.com/office/word/2006/wordml" xmlns:wps="http://schemas.microsoft.com/office/word/2010/wordprocessingShape" mc:Ignorable="w14 w15 w16se w16cid w16 w16cex w16sdtdh wp14">
-  <w:comment w:id="5" w:author="Fabio Greenwood" w:date="2022-10-26T14:18:00Z" w:initials="FG">
-    <w:p>
-      <w:pPr>
-        <w:pStyle w:val="CommentText"/>
-      </w:pPr>
-      <w:r>
-        <w:rPr>
-          <w:rStyle w:val="CommentReference"/>
+  <w:comment w:id="10" w:author="Fabio Greenwood" w:date="2022-10-26T14:18:00Z" w:initials="FG">
+    <w:p>
+      <w:pPr>
+        <w:pStyle w:val="Testocommento"/>
+      </w:pPr>
+      <w:r>
+        <w:rPr>
+          <w:rStyle w:val="Rimandocommento"/>
         </w:rPr>
         <w:annotationRef/>
       </w:r>
@@ -19983,14 +22409,14 @@
       </w:r>
     </w:p>
   </w:comment>
-  <w:comment w:id="13" w:author="Fabio Greenwood" w:date="2022-09-01T14:32:00Z" w:initials="FG">
-    <w:p>
-      <w:pPr>
-        <w:pStyle w:val="CommentText"/>
-      </w:pPr>
-      <w:r>
-        <w:rPr>
-          <w:rStyle w:val="CommentReference"/>
+  <w:comment w:id="19" w:author="Fabio Greenwood" w:date="2022-09-01T14:32:00Z" w:initials="FG">
+    <w:p>
+      <w:pPr>
+        <w:pStyle w:val="Testocommento"/>
+      </w:pPr>
+      <w:r>
+        <w:rPr>
+          <w:rStyle w:val="Rimandocommento"/>
         </w:rPr>
         <w:annotationRef/>
       </w:r>
@@ -20000,7 +22426,7 @@
     </w:p>
     <w:p>
       <w:pPr>
-        <w:pStyle w:val="CommentText"/>
+        <w:pStyle w:val="Testocommento"/>
       </w:pPr>
       <w:r>
         <w:t>A: If a person leaves home and then returns home via bus they will not be charged for the outwards journey</w:t>
@@ -20008,7 +22434,7 @@
     </w:p>
     <w:p>
       <w:pPr>
-        <w:pStyle w:val="CommentText"/>
+        <w:pStyle w:val="Testocommento"/>
       </w:pPr>
       <w:r>
         <w:t>B: If a person leaves a location by bus then returns the to same location by bus they will not be charged for the first journey</w:t>
@@ -20016,7 +22442,7 @@
     </w:p>
     <w:p>
       <w:pPr>
-        <w:pStyle w:val="CommentText"/>
+        <w:pStyle w:val="Testocommento"/>
       </w:pPr>
       <w:r>
         <w:t>Admittedly the two above issues are the same</w:t>
@@ -20276,6 +22702,95 @@
     </w:lvl>
   </w:abstractNum>
   <w:abstractNum w:abstractNumId="2" w15:restartNumberingAfterBreak="0">
+    <w:nsid w:val="497438D1"/>
+    <w:multiLevelType w:val="hybridMultilevel"/>
+    <w:tmpl w:val="DFC413EC"/>
+    <w:lvl w:ilvl="0" w:tplc="0809000F">
+      <w:start w:val="1"/>
+      <w:numFmt w:val="decimal"/>
+      <w:lvlText w:val="%1."/>
+      <w:lvlJc w:val="left"/>
+      <w:pPr>
+        <w:ind w:left="360" w:hanging="360"/>
+      </w:pPr>
+      <w:rPr>
+        <w:rFonts w:hint="default"/>
+      </w:rPr>
+    </w:lvl>
+    <w:lvl w:ilvl="1" w:tplc="08090019" w:tentative="1">
+      <w:start w:val="1"/>
+      <w:numFmt w:val="lowerLetter"/>
+      <w:lvlText w:val="%2."/>
+      <w:lvlJc w:val="left"/>
+      <w:pPr>
+        <w:ind w:left="1440" w:hanging="360"/>
+      </w:pPr>
+    </w:lvl>
+    <w:lvl w:ilvl="2" w:tplc="0809001B" w:tentative="1">
+      <w:start w:val="1"/>
+      <w:numFmt w:val="lowerRoman"/>
+      <w:lvlText w:val="%3."/>
+      <w:lvlJc w:val="right"/>
+      <w:pPr>
+        <w:ind w:left="2160" w:hanging="180"/>
+      </w:pPr>
+    </w:lvl>
+    <w:lvl w:ilvl="3" w:tplc="0809000F" w:tentative="1">
+      <w:start w:val="1"/>
+      <w:numFmt w:val="decimal"/>
+      <w:lvlText w:val="%4."/>
+      <w:lvlJc w:val="left"/>
+      <w:pPr>
+        <w:ind w:left="2880" w:hanging="360"/>
+      </w:pPr>
+    </w:lvl>
+    <w:lvl w:ilvl="4" w:tplc="08090019" w:tentative="1">
+      <w:start w:val="1"/>
+      <w:numFmt w:val="lowerLetter"/>
+      <w:lvlText w:val="%5."/>
+      <w:lvlJc w:val="left"/>
+      <w:pPr>
+        <w:ind w:left="3600" w:hanging="360"/>
+      </w:pPr>
+    </w:lvl>
+    <w:lvl w:ilvl="5" w:tplc="0809001B" w:tentative="1">
+      <w:start w:val="1"/>
+      <w:numFmt w:val="lowerRoman"/>
+      <w:lvlText w:val="%6."/>
+      <w:lvlJc w:val="right"/>
+      <w:pPr>
+        <w:ind w:left="4320" w:hanging="180"/>
+      </w:pPr>
+    </w:lvl>
+    <w:lvl w:ilvl="6" w:tplc="0809000F" w:tentative="1">
+      <w:start w:val="1"/>
+      <w:numFmt w:val="decimal"/>
+      <w:lvlText w:val="%7."/>
+      <w:lvlJc w:val="left"/>
+      <w:pPr>
+        <w:ind w:left="5040" w:hanging="360"/>
+      </w:pPr>
+    </w:lvl>
+    <w:lvl w:ilvl="7" w:tplc="08090019" w:tentative="1">
+      <w:start w:val="1"/>
+      <w:numFmt w:val="lowerLetter"/>
+      <w:lvlText w:val="%8."/>
+      <w:lvlJc w:val="left"/>
+      <w:pPr>
+        <w:ind w:left="5760" w:hanging="360"/>
+      </w:pPr>
+    </w:lvl>
+    <w:lvl w:ilvl="8" w:tplc="0809001B" w:tentative="1">
+      <w:start w:val="1"/>
+      <w:numFmt w:val="lowerRoman"/>
+      <w:lvlText w:val="%9."/>
+      <w:lvlJc w:val="right"/>
+      <w:pPr>
+        <w:ind w:left="6480" w:hanging="180"/>
+      </w:pPr>
+    </w:lvl>
+  </w:abstractNum>
+  <w:abstractNum w:abstractNumId="3" w15:restartNumberingAfterBreak="0">
     <w:nsid w:val="4ED17EEC"/>
     <w:multiLevelType w:val="hybridMultilevel"/>
     <w:tmpl w:val="B67EB822"/>
@@ -20388,7 +22903,7 @@
       </w:rPr>
     </w:lvl>
   </w:abstractNum>
-  <w:abstractNum w:abstractNumId="3" w15:restartNumberingAfterBreak="0">
+  <w:abstractNum w:abstractNumId="4" w15:restartNumberingAfterBreak="0">
     <w:nsid w:val="658206AE"/>
     <w:multiLevelType w:val="hybridMultilevel"/>
     <w:tmpl w:val="7FE4CF10"/>
@@ -20501,7 +23016,7 @@
       </w:rPr>
     </w:lvl>
   </w:abstractNum>
-  <w:abstractNum w:abstractNumId="4" w15:restartNumberingAfterBreak="0">
+  <w:abstractNum w:abstractNumId="5" w15:restartNumberingAfterBreak="0">
     <w:nsid w:val="75371E03"/>
     <w:multiLevelType w:val="hybridMultilevel"/>
     <w:tmpl w:val="09C2A976"/>
@@ -20614,7 +23129,7 @@
       </w:rPr>
     </w:lvl>
   </w:abstractNum>
-  <w:abstractNum w:abstractNumId="5" w15:restartNumberingAfterBreak="0">
+  <w:abstractNum w:abstractNumId="6" w15:restartNumberingAfterBreak="0">
     <w:nsid w:val="777E6A66"/>
     <w:multiLevelType w:val="hybridMultilevel"/>
     <w:tmpl w:val="1A3274BA"/>
@@ -20727,7 +23242,7 @@
       </w:rPr>
     </w:lvl>
   </w:abstractNum>
-  <w:abstractNum w:abstractNumId="6" w15:restartNumberingAfterBreak="0">
+  <w:abstractNum w:abstractNumId="7" w15:restartNumberingAfterBreak="0">
     <w:nsid w:val="7BEF40A8"/>
     <w:multiLevelType w:val="hybridMultilevel"/>
     <w:tmpl w:val="D256D30E"/>
@@ -20841,25 +23356,28 @@
     </w:lvl>
   </w:abstractNum>
   <w:num w:numId="1" w16cid:durableId="555166635">
-    <w:abstractNumId w:val="5"/>
+    <w:abstractNumId w:val="6"/>
   </w:num>
   <w:num w:numId="2" w16cid:durableId="166336169">
-    <w:abstractNumId w:val="6"/>
+    <w:abstractNumId w:val="7"/>
   </w:num>
   <w:num w:numId="3" w16cid:durableId="719131992">
-    <w:abstractNumId w:val="4"/>
+    <w:abstractNumId w:val="5"/>
   </w:num>
   <w:num w:numId="4" w16cid:durableId="1024861166">
     <w:abstractNumId w:val="1"/>
   </w:num>
   <w:num w:numId="5" w16cid:durableId="1746875293">
-    <w:abstractNumId w:val="2"/>
+    <w:abstractNumId w:val="3"/>
   </w:num>
   <w:num w:numId="6" w16cid:durableId="181668954">
     <w:abstractNumId w:val="0"/>
   </w:num>
   <w:num w:numId="7" w16cid:durableId="1888031824">
-    <w:abstractNumId w:val="3"/>
+    <w:abstractNumId w:val="4"/>
+  </w:num>
+  <w:num w:numId="8" w16cid:durableId="1237470609">
+    <w:abstractNumId w:val="2"/>
   </w:num>
 </w:numbering>
 </file>
@@ -21267,16 +23785,16 @@
     <w:lsdException w:name="Unresolved Mention" w:semiHidden="1" w:unhideWhenUsed="1"/>
     <w:lsdException w:name="Smart Link" w:semiHidden="1" w:unhideWhenUsed="1"/>
   </w:latentStyles>
-  <w:style w:type="paragraph" w:default="1" w:styleId="Normal">
+  <w:style w:type="paragraph" w:default="1" w:styleId="Normale">
     <w:name w:val="Normal"/>
     <w:qFormat/>
     <w:rsid w:val="00F450DF"/>
   </w:style>
-  <w:style w:type="paragraph" w:styleId="Heading1">
+  <w:style w:type="paragraph" w:styleId="Titolo1">
     <w:name w:val="heading 1"/>
-    <w:basedOn w:val="Normal"/>
-    <w:next w:val="Normal"/>
-    <w:link w:val="Heading1Char"/>
+    <w:basedOn w:val="Normale"/>
+    <w:next w:val="Normale"/>
+    <w:link w:val="Titolo1Carattere"/>
     <w:uiPriority w:val="9"/>
     <w:qFormat/>
     <w:rsid w:val="00607097"/>
@@ -21294,11 +23812,11 @@
       <w:szCs w:val="32"/>
     </w:rPr>
   </w:style>
-  <w:style w:type="paragraph" w:styleId="Heading2">
+  <w:style w:type="paragraph" w:styleId="Titolo2">
     <w:name w:val="heading 2"/>
-    <w:basedOn w:val="Normal"/>
-    <w:next w:val="Normal"/>
-    <w:link w:val="Heading2Char"/>
+    <w:basedOn w:val="Normale"/>
+    <w:next w:val="Normale"/>
+    <w:link w:val="Titolo2Carattere"/>
     <w:uiPriority w:val="9"/>
     <w:unhideWhenUsed/>
     <w:qFormat/>
@@ -21317,13 +23835,13 @@
       <w:szCs w:val="26"/>
     </w:rPr>
   </w:style>
-  <w:style w:type="character" w:default="1" w:styleId="DefaultParagraphFont">
+  <w:style w:type="character" w:default="1" w:styleId="Carpredefinitoparagrafo">
     <w:name w:val="Default Paragraph Font"/>
     <w:uiPriority w:val="1"/>
     <w:semiHidden/>
     <w:unhideWhenUsed/>
   </w:style>
-  <w:style w:type="table" w:default="1" w:styleId="TableNormal">
+  <w:style w:type="table" w:default="1" w:styleId="Tabellanormale">
     <w:name w:val="Normal Table"/>
     <w:uiPriority w:val="99"/>
     <w:semiHidden/>
@@ -21338,15 +23856,15 @@
       </w:tblCellMar>
     </w:tblPr>
   </w:style>
-  <w:style w:type="numbering" w:default="1" w:styleId="NoList">
+  <w:style w:type="numbering" w:default="1" w:styleId="Nessunelenco">
     <w:name w:val="No List"/>
     <w:uiPriority w:val="99"/>
     <w:semiHidden/>
     <w:unhideWhenUsed/>
   </w:style>
-  <w:style w:type="table" w:styleId="TableGrid">
+  <w:style w:type="table" w:styleId="Grigliatabella">
     <w:name w:val="Table Grid"/>
-    <w:basedOn w:val="TableNormal"/>
+    <w:basedOn w:val="Tabellanormale"/>
     <w:uiPriority w:val="39"/>
     <w:rsid w:val="009072BA"/>
     <w:pPr>
@@ -21363,10 +23881,10 @@
       </w:tblBorders>
     </w:tblPr>
   </w:style>
-  <w:style w:type="character" w:customStyle="1" w:styleId="Heading2Char">
-    <w:name w:val="Heading 2 Char"/>
-    <w:basedOn w:val="DefaultParagraphFont"/>
-    <w:link w:val="Heading2"/>
+  <w:style w:type="character" w:customStyle="1" w:styleId="Titolo2Carattere">
+    <w:name w:val="Titolo 2 Carattere"/>
+    <w:basedOn w:val="Carpredefinitoparagrafo"/>
+    <w:link w:val="Titolo2"/>
     <w:uiPriority w:val="9"/>
     <w:rsid w:val="00607097"/>
     <w:rPr>
@@ -21377,10 +23895,10 @@
       <w:szCs w:val="26"/>
     </w:rPr>
   </w:style>
-  <w:style w:type="character" w:customStyle="1" w:styleId="Heading1Char">
-    <w:name w:val="Heading 1 Char"/>
-    <w:basedOn w:val="DefaultParagraphFont"/>
-    <w:link w:val="Heading1"/>
+  <w:style w:type="character" w:customStyle="1" w:styleId="Titolo1Carattere">
+    <w:name w:val="Titolo 1 Carattere"/>
+    <w:basedOn w:val="Carpredefinitoparagrafo"/>
+    <w:link w:val="Titolo1"/>
     <w:uiPriority w:val="9"/>
     <w:rsid w:val="00607097"/>
     <w:rPr>
@@ -21391,11 +23909,11 @@
       <w:szCs w:val="32"/>
     </w:rPr>
   </w:style>
-  <w:style w:type="paragraph" w:styleId="Title">
+  <w:style w:type="paragraph" w:styleId="Titolo">
     <w:name w:val="Title"/>
-    <w:basedOn w:val="Normal"/>
-    <w:next w:val="Normal"/>
-    <w:link w:val="TitleChar"/>
+    <w:basedOn w:val="Normale"/>
+    <w:next w:val="Normale"/>
+    <w:link w:val="TitoloCarattere"/>
     <w:uiPriority w:val="10"/>
     <w:qFormat/>
     <w:rsid w:val="00F06F25"/>
@@ -21411,10 +23929,10 @@
       <w:szCs w:val="56"/>
     </w:rPr>
   </w:style>
-  <w:style w:type="character" w:customStyle="1" w:styleId="TitleChar">
-    <w:name w:val="Title Char"/>
-    <w:basedOn w:val="DefaultParagraphFont"/>
-    <w:link w:val="Title"/>
+  <w:style w:type="character" w:customStyle="1" w:styleId="TitoloCarattere">
+    <w:name w:val="Titolo Carattere"/>
+    <w:basedOn w:val="Carpredefinitoparagrafo"/>
+    <w:link w:val="Titolo"/>
     <w:uiPriority w:val="10"/>
     <w:rsid w:val="00F06F25"/>
     <w:rPr>
@@ -21425,9 +23943,9 @@
       <w:szCs w:val="56"/>
     </w:rPr>
   </w:style>
-  <w:style w:type="character" w:styleId="PlaceholderText">
+  <w:style w:type="character" w:styleId="Testosegnaposto">
     <w:name w:val="Placeholder Text"/>
-    <w:basedOn w:val="DefaultParagraphFont"/>
+    <w:basedOn w:val="Carpredefinitoparagrafo"/>
     <w:uiPriority w:val="99"/>
     <w:semiHidden/>
     <w:rsid w:val="003F6C18"/>
@@ -21435,9 +23953,9 @@
       <w:color w:val="808080"/>
     </w:rPr>
   </w:style>
-  <w:style w:type="paragraph" w:styleId="ListParagraph">
+  <w:style w:type="paragraph" w:styleId="Paragrafoelenco">
     <w:name w:val="List Paragraph"/>
-    <w:basedOn w:val="Normal"/>
+    <w:basedOn w:val="Normale"/>
     <w:uiPriority w:val="34"/>
     <w:qFormat/>
     <w:rsid w:val="008905BE"/>
@@ -21446,9 +23964,9 @@
       <w:contextualSpacing/>
     </w:pPr>
   </w:style>
-  <w:style w:type="character" w:styleId="CommentReference">
+  <w:style w:type="character" w:styleId="Rimandocommento">
     <w:name w:val="annotation reference"/>
-    <w:basedOn w:val="DefaultParagraphFont"/>
+    <w:basedOn w:val="Carpredefinitoparagrafo"/>
     <w:uiPriority w:val="99"/>
     <w:semiHidden/>
     <w:unhideWhenUsed/>
@@ -21458,10 +23976,10 @@
       <w:szCs w:val="16"/>
     </w:rPr>
   </w:style>
-  <w:style w:type="paragraph" w:styleId="CommentText">
+  <w:style w:type="paragraph" w:styleId="Testocommento">
     <w:name w:val="annotation text"/>
-    <w:basedOn w:val="Normal"/>
-    <w:link w:val="CommentTextChar"/>
+    <w:basedOn w:val="Normale"/>
+    <w:link w:val="TestocommentoCarattere"/>
     <w:uiPriority w:val="99"/>
     <w:unhideWhenUsed/>
     <w:rsid w:val="00C234CF"/>
@@ -21473,10 +23991,10 @@
       <w:szCs w:val="20"/>
     </w:rPr>
   </w:style>
-  <w:style w:type="character" w:customStyle="1" w:styleId="CommentTextChar">
-    <w:name w:val="Comment Text Char"/>
-    <w:basedOn w:val="DefaultParagraphFont"/>
-    <w:link w:val="CommentText"/>
+  <w:style w:type="character" w:customStyle="1" w:styleId="TestocommentoCarattere">
+    <w:name w:val="Testo commento Carattere"/>
+    <w:basedOn w:val="Carpredefinitoparagrafo"/>
+    <w:link w:val="Testocommento"/>
     <w:uiPriority w:val="99"/>
     <w:rsid w:val="00C234CF"/>
     <w:rPr>
@@ -21484,11 +24002,11 @@
       <w:szCs w:val="20"/>
     </w:rPr>
   </w:style>
-  <w:style w:type="paragraph" w:styleId="CommentSubject">
+  <w:style w:type="paragraph" w:styleId="Soggettocommento">
     <w:name w:val="annotation subject"/>
-    <w:basedOn w:val="CommentText"/>
-    <w:next w:val="CommentText"/>
-    <w:link w:val="CommentSubjectChar"/>
+    <w:basedOn w:val="Testocommento"/>
+    <w:next w:val="Testocommento"/>
+    <w:link w:val="SoggettocommentoCarattere"/>
     <w:uiPriority w:val="99"/>
     <w:semiHidden/>
     <w:unhideWhenUsed/>
@@ -21498,10 +24016,10 @@
       <w:bCs/>
     </w:rPr>
   </w:style>
-  <w:style w:type="character" w:customStyle="1" w:styleId="CommentSubjectChar">
-    <w:name w:val="Comment Subject Char"/>
-    <w:basedOn w:val="CommentTextChar"/>
-    <w:link w:val="CommentSubject"/>
+  <w:style w:type="character" w:customStyle="1" w:styleId="SoggettocommentoCarattere">
+    <w:name w:val="Soggetto commento Carattere"/>
+    <w:basedOn w:val="TestocommentoCarattere"/>
+    <w:link w:val="Soggettocommento"/>
     <w:uiPriority w:val="99"/>
     <w:semiHidden/>
     <w:rsid w:val="00C234CF"/>
@@ -21512,10 +24030,10 @@
       <w:szCs w:val="20"/>
     </w:rPr>
   </w:style>
-  <w:style w:type="paragraph" w:styleId="Caption">
+  <w:style w:type="paragraph" w:styleId="Didascalia">
     <w:name w:val="caption"/>
-    <w:basedOn w:val="Normal"/>
-    <w:next w:val="Normal"/>
+    <w:basedOn w:val="Normale"/>
+    <w:next w:val="Normale"/>
     <w:uiPriority w:val="35"/>
     <w:unhideWhenUsed/>
     <w:qFormat/>
@@ -21531,10 +24049,10 @@
       <w:szCs w:val="18"/>
     </w:rPr>
   </w:style>
-  <w:style w:type="paragraph" w:styleId="TOCHeading">
+  <w:style w:type="paragraph" w:styleId="Titolosommario">
     <w:name w:val="TOC Heading"/>
-    <w:basedOn w:val="Heading1"/>
-    <w:next w:val="Normal"/>
+    <w:basedOn w:val="Titolo1"/>
+    <w:next w:val="Normale"/>
     <w:uiPriority w:val="39"/>
     <w:unhideWhenUsed/>
     <w:qFormat/>
@@ -21547,10 +24065,10 @@
       <w:lang w:eastAsia="en-GB"/>
     </w:rPr>
   </w:style>
-  <w:style w:type="paragraph" w:styleId="TOC1">
+  <w:style w:type="paragraph" w:styleId="Sommario1">
     <w:name w:val="toc 1"/>
-    <w:basedOn w:val="Normal"/>
-    <w:next w:val="Normal"/>
+    <w:basedOn w:val="Normale"/>
+    <w:next w:val="Normale"/>
     <w:autoRedefine/>
     <w:uiPriority w:val="39"/>
     <w:unhideWhenUsed/>
@@ -21559,10 +24077,10 @@
       <w:spacing w:after="100"/>
     </w:pPr>
   </w:style>
-  <w:style w:type="paragraph" w:styleId="TOC2">
+  <w:style w:type="paragraph" w:styleId="Sommario2">
     <w:name w:val="toc 2"/>
-    <w:basedOn w:val="Normal"/>
-    <w:next w:val="Normal"/>
+    <w:basedOn w:val="Normale"/>
+    <w:next w:val="Normale"/>
     <w:autoRedefine/>
     <w:uiPriority w:val="39"/>
     <w:unhideWhenUsed/>
@@ -21572,9 +24090,9 @@
       <w:ind w:left="220"/>
     </w:pPr>
   </w:style>
-  <w:style w:type="character" w:styleId="Hyperlink">
+  <w:style w:type="character" w:styleId="Collegamentoipertestuale">
     <w:name w:val="Hyperlink"/>
-    <w:basedOn w:val="DefaultParagraphFont"/>
+    <w:basedOn w:val="Carpredefinitoparagrafo"/>
     <w:uiPriority w:val="99"/>
     <w:unhideWhenUsed/>
     <w:rsid w:val="00C06916"/>
@@ -21583,9 +24101,9 @@
       <w:u w:val="single"/>
     </w:rPr>
   </w:style>
-  <w:style w:type="paragraph" w:styleId="NoSpacing">
+  <w:style w:type="paragraph" w:styleId="Nessunaspaziatura">
     <w:name w:val="No Spacing"/>
-    <w:link w:val="NoSpacingChar"/>
+    <w:link w:val="NessunaspaziaturaCarattere"/>
     <w:uiPriority w:val="1"/>
     <w:qFormat/>
     <w:rsid w:val="00B249DE"/>
@@ -21597,10 +24115,10 @@
       <w:lang w:eastAsia="en-GB"/>
     </w:rPr>
   </w:style>
-  <w:style w:type="character" w:customStyle="1" w:styleId="NoSpacingChar">
-    <w:name w:val="No Spacing Char"/>
-    <w:basedOn w:val="DefaultParagraphFont"/>
-    <w:link w:val="NoSpacing"/>
+  <w:style w:type="character" w:customStyle="1" w:styleId="NessunaspaziaturaCarattere">
+    <w:name w:val="Nessuna spaziatura Carattere"/>
+    <w:basedOn w:val="Carpredefinitoparagrafo"/>
+    <w:link w:val="Nessunaspaziatura"/>
     <w:uiPriority w:val="1"/>
     <w:rsid w:val="00B249DE"/>
     <w:rPr>
@@ -21608,9 +24126,9 @@
       <w:lang w:eastAsia="en-GB"/>
     </w:rPr>
   </w:style>
-  <w:style w:type="table" w:styleId="TableGridLight">
+  <w:style w:type="table" w:styleId="Grigliatabellachiara">
     <w:name w:val="Grid Table Light"/>
-    <w:basedOn w:val="TableNormal"/>
+    <w:basedOn w:val="Tabellanormale"/>
     <w:uiPriority w:val="40"/>
     <w:rsid w:val="00F51582"/>
     <w:pPr>
@@ -21627,7 +24145,7 @@
       </w:tblBorders>
     </w:tblPr>
   </w:style>
-  <w:style w:type="paragraph" w:styleId="Revision">
+  <w:style w:type="paragraph" w:styleId="Revisione">
     <w:name w:val="Revision"/>
     <w:hidden/>
     <w:uiPriority w:val="99"/>
@@ -21637,9 +24155,9 @@
       <w:spacing w:after="0" w:line="240" w:lineRule="auto"/>
     </w:pPr>
   </w:style>
-  <w:style w:type="character" w:styleId="FollowedHyperlink">
+  <w:style w:type="character" w:styleId="Collegamentovisitato">
     <w:name w:val="FollowedHyperlink"/>
-    <w:basedOn w:val="DefaultParagraphFont"/>
+    <w:basedOn w:val="Carpredefinitoparagrafo"/>
     <w:uiPriority w:val="99"/>
     <w:semiHidden/>
     <w:unhideWhenUsed/>

</xml_diff>